<commit_message>
Avancement sur le rapport finale
</commit_message>
<xml_diff>
--- a/RapportFinale.docx
+++ b/RapportFinale.docx
@@ -4,7 +4,7 @@
   <w:body>
     <w:p>
       <w:pPr>
-        <w:pStyle w:val="Title"/>
+        <w:pStyle w:val="Titre"/>
         <w:jc w:val="center"/>
         <w:rPr>
           <w:color w:val="D25F10"/>
@@ -37,7 +37,7 @@
     </w:p>
     <w:p>
       <w:pPr>
-        <w:pStyle w:val="Title"/>
+        <w:pStyle w:val="Titre"/>
         <w:rPr>
           <w:color w:val="D25F10"/>
         </w:rPr>
@@ -83,7 +83,7 @@
       <w:sdtContent>
         <w:p>
           <w:pPr>
-            <w:pStyle w:val="TOCHeading"/>
+            <w:pStyle w:val="En-ttedetabledesmatires"/>
           </w:pPr>
           <w:r>
             <w:t>Contents</w:t>
@@ -91,7 +91,7 @@
         </w:p>
         <w:p>
           <w:pPr>
-            <w:pStyle w:val="TOC1"/>
+            <w:pStyle w:val="TM1"/>
             <w:tabs>
               <w:tab w:val="right" w:leader="dot" w:pos="9062"/>
             </w:tabs>
@@ -111,7 +111,7 @@
           <w:hyperlink w:anchor="_Toc154782967" w:history="1">
             <w:r>
               <w:rPr>
-                <w:rStyle w:val="Hyperlink"/>
+                <w:rStyle w:val="Lienhypertexte"/>
                 <w:noProof/>
               </w:rPr>
               <w:t>Description du projet : Isidor’s Quest : Chasing the glow</w:t>
@@ -168,7 +168,7 @@
         </w:p>
         <w:p>
           <w:pPr>
-            <w:pStyle w:val="TOC1"/>
+            <w:pStyle w:val="TM1"/>
             <w:tabs>
               <w:tab w:val="right" w:leader="dot" w:pos="9062"/>
             </w:tabs>
@@ -179,7 +179,7 @@
           <w:hyperlink w:anchor="_Toc154782968" w:history="1">
             <w:r>
               <w:rPr>
-                <w:rStyle w:val="Hyperlink"/>
+                <w:rStyle w:val="Lienhypertexte"/>
                 <w:noProof/>
               </w:rPr>
               <w:t>Pourquoi ce projet et pas un autre ?</w:t>
@@ -236,7 +236,7 @@
         </w:p>
         <w:p>
           <w:pPr>
-            <w:pStyle w:val="TOC1"/>
+            <w:pStyle w:val="TM1"/>
             <w:tabs>
               <w:tab w:val="right" w:leader="dot" w:pos="9062"/>
             </w:tabs>
@@ -247,7 +247,7 @@
           <w:hyperlink w:anchor="_Toc154782969" w:history="1">
             <w:r>
               <w:rPr>
-                <w:rStyle w:val="Hyperlink"/>
+                <w:rStyle w:val="Lienhypertexte"/>
                 <w:noProof/>
               </w:rPr>
               <w:t>Phases d’analyses</w:t>
@@ -304,7 +304,7 @@
         </w:p>
         <w:p>
           <w:pPr>
-            <w:pStyle w:val="TOC2"/>
+            <w:pStyle w:val="TM2"/>
             <w:tabs>
               <w:tab w:val="right" w:leader="dot" w:pos="9062"/>
             </w:tabs>
@@ -315,7 +315,7 @@
           <w:hyperlink w:anchor="_Toc154782970" w:history="1">
             <w:r>
               <w:rPr>
-                <w:rStyle w:val="Hyperlink"/>
+                <w:rStyle w:val="Lienhypertexte"/>
                 <w:noProof/>
               </w:rPr>
               <w:t>Le marché actuel</w:t>
@@ -372,7 +372,7 @@
         </w:p>
         <w:p>
           <w:pPr>
-            <w:pStyle w:val="TOC2"/>
+            <w:pStyle w:val="TM2"/>
             <w:tabs>
               <w:tab w:val="right" w:leader="dot" w:pos="9062"/>
             </w:tabs>
@@ -383,7 +383,7 @@
           <w:hyperlink w:anchor="_Toc154782971" w:history="1">
             <w:r>
               <w:rPr>
-                <w:rStyle w:val="Hyperlink"/>
+                <w:rStyle w:val="Lienhypertexte"/>
                 <w:noProof/>
               </w:rPr>
               <w:t>Architecture fonctionnelle du produit</w:t>
@@ -440,7 +440,7 @@
         </w:p>
         <w:p>
           <w:pPr>
-            <w:pStyle w:val="TOC2"/>
+            <w:pStyle w:val="TM2"/>
             <w:tabs>
               <w:tab w:val="right" w:leader="dot" w:pos="9062"/>
             </w:tabs>
@@ -451,7 +451,7 @@
           <w:hyperlink w:anchor="_Toc154782972" w:history="1">
             <w:r>
               <w:rPr>
-                <w:rStyle w:val="Hyperlink"/>
+                <w:rStyle w:val="Lienhypertexte"/>
                 <w:noProof/>
               </w:rPr>
               <w:t>Choix techniques</w:t>
@@ -508,7 +508,7 @@
         </w:p>
         <w:p>
           <w:pPr>
-            <w:pStyle w:val="TOC3"/>
+            <w:pStyle w:val="TM3"/>
             <w:tabs>
               <w:tab w:val="right" w:leader="dot" w:pos="9062"/>
             </w:tabs>
@@ -519,7 +519,7 @@
           <w:hyperlink w:anchor="_Toc154782973" w:history="1">
             <w:r>
               <w:rPr>
-                <w:rStyle w:val="Hyperlink"/>
+                <w:rStyle w:val="Lienhypertexte"/>
                 <w:noProof/>
               </w:rPr>
               <w:t>Le rôle de chaque composant</w:t>
@@ -576,7 +576,7 @@
         </w:p>
         <w:p>
           <w:pPr>
-            <w:pStyle w:val="TOC3"/>
+            <w:pStyle w:val="TM3"/>
             <w:tabs>
               <w:tab w:val="right" w:leader="dot" w:pos="9062"/>
             </w:tabs>
@@ -587,7 +587,7 @@
           <w:hyperlink w:anchor="_Toc154782974" w:history="1">
             <w:r>
               <w:rPr>
-                <w:rStyle w:val="Hyperlink"/>
+                <w:rStyle w:val="Lienhypertexte"/>
                 <w:noProof/>
               </w:rPr>
               <w:t>Pourquoi ces outils plutôt que d’autres ?</w:t>
@@ -644,7 +644,7 @@
         </w:p>
         <w:p>
           <w:pPr>
-            <w:pStyle w:val="TOC2"/>
+            <w:pStyle w:val="TM2"/>
             <w:tabs>
               <w:tab w:val="right" w:leader="dot" w:pos="9062"/>
             </w:tabs>
@@ -655,7 +655,7 @@
           <w:hyperlink w:anchor="_Toc154782975" w:history="1">
             <w:r>
               <w:rPr>
-                <w:rStyle w:val="Hyperlink"/>
+                <w:rStyle w:val="Lienhypertexte"/>
                 <w:noProof/>
               </w:rPr>
               <w:t>Charte graphique</w:t>
@@ -712,7 +712,7 @@
         </w:p>
         <w:p>
           <w:pPr>
-            <w:pStyle w:val="TOC2"/>
+            <w:pStyle w:val="TM2"/>
             <w:tabs>
               <w:tab w:val="right" w:leader="dot" w:pos="9062"/>
             </w:tabs>
@@ -723,7 +723,7 @@
           <w:hyperlink w:anchor="_Toc154782976" w:history="1">
             <w:r>
               <w:rPr>
-                <w:rStyle w:val="Hyperlink"/>
+                <w:rStyle w:val="Lienhypertexte"/>
                 <w:noProof/>
               </w:rPr>
               <w:t>Notre organisation</w:t>
@@ -780,7 +780,7 @@
         </w:p>
         <w:p>
           <w:pPr>
-            <w:pStyle w:val="TOC3"/>
+            <w:pStyle w:val="TM3"/>
             <w:tabs>
               <w:tab w:val="right" w:leader="dot" w:pos="9062"/>
             </w:tabs>
@@ -791,7 +791,7 @@
           <w:hyperlink w:anchor="_Toc154782977" w:history="1">
             <w:r>
               <w:rPr>
-                <w:rStyle w:val="Hyperlink"/>
+                <w:rStyle w:val="Lienhypertexte"/>
                 <w:noProof/>
               </w:rPr>
               <w:t>Planification</w:t>
@@ -848,7 +848,7 @@
         </w:p>
         <w:p>
           <w:pPr>
-            <w:pStyle w:val="TOC3"/>
+            <w:pStyle w:val="TM3"/>
             <w:tabs>
               <w:tab w:val="right" w:leader="dot" w:pos="9062"/>
             </w:tabs>
@@ -859,7 +859,7 @@
           <w:hyperlink w:anchor="_Toc154782978" w:history="1">
             <w:r>
               <w:rPr>
-                <w:rStyle w:val="Hyperlink"/>
+                <w:rStyle w:val="Lienhypertexte"/>
                 <w:noProof/>
               </w:rPr>
               <w:t>Rôles de chacun(e)</w:t>
@@ -916,7 +916,7 @@
         </w:p>
         <w:p>
           <w:pPr>
-            <w:pStyle w:val="TOC3"/>
+            <w:pStyle w:val="TM3"/>
             <w:tabs>
               <w:tab w:val="right" w:leader="dot" w:pos="9062"/>
             </w:tabs>
@@ -927,7 +927,7 @@
           <w:hyperlink w:anchor="_Toc154782979" w:history="1">
             <w:r>
               <w:rPr>
-                <w:rStyle w:val="Hyperlink"/>
+                <w:rStyle w:val="Lienhypertexte"/>
                 <w:noProof/>
               </w:rPr>
               <w:t>Répartition des tâches</w:t>
@@ -984,7 +984,7 @@
         </w:p>
         <w:p>
           <w:pPr>
-            <w:pStyle w:val="TOC1"/>
+            <w:pStyle w:val="TM1"/>
             <w:tabs>
               <w:tab w:val="right" w:leader="dot" w:pos="9062"/>
             </w:tabs>
@@ -995,7 +995,7 @@
           <w:hyperlink w:anchor="_Toc154782980" w:history="1">
             <w:r>
               <w:rPr>
-                <w:rStyle w:val="Hyperlink"/>
+                <w:rStyle w:val="Lienhypertexte"/>
                 <w:noProof/>
               </w:rPr>
               <w:t>Nos deux applications</w:t>
@@ -1052,7 +1052,7 @@
         </w:p>
         <w:p>
           <w:pPr>
-            <w:pStyle w:val="TOC2"/>
+            <w:pStyle w:val="TM2"/>
             <w:tabs>
               <w:tab w:val="right" w:leader="dot" w:pos="9062"/>
             </w:tabs>
@@ -1063,7 +1063,7 @@
           <w:hyperlink w:anchor="_Toc154782981" w:history="1">
             <w:r>
               <w:rPr>
-                <w:rStyle w:val="Hyperlink"/>
+                <w:rStyle w:val="Lienhypertexte"/>
                 <w:noProof/>
               </w:rPr>
               <w:t>Les services proposés</w:t>
@@ -1120,7 +1120,7 @@
         </w:p>
         <w:p>
           <w:pPr>
-            <w:pStyle w:val="TOC3"/>
+            <w:pStyle w:val="TM3"/>
             <w:tabs>
               <w:tab w:val="right" w:leader="dot" w:pos="9062"/>
             </w:tabs>
@@ -1131,7 +1131,7 @@
           <w:hyperlink w:anchor="_Toc154782982" w:history="1">
             <w:r>
               <w:rPr>
-                <w:rStyle w:val="Hyperlink"/>
+                <w:rStyle w:val="Lienhypertexte"/>
                 <w:noProof/>
               </w:rPr>
               <w:t>Jeu</w:t>
@@ -1188,7 +1188,7 @@
         </w:p>
         <w:p>
           <w:pPr>
-            <w:pStyle w:val="TOC3"/>
+            <w:pStyle w:val="TM3"/>
             <w:tabs>
               <w:tab w:val="right" w:leader="dot" w:pos="9062"/>
             </w:tabs>
@@ -1199,7 +1199,7 @@
           <w:hyperlink w:anchor="_Toc154782983" w:history="1">
             <w:r>
               <w:rPr>
-                <w:rStyle w:val="Hyperlink"/>
+                <w:rStyle w:val="Lienhypertexte"/>
                 <w:noProof/>
               </w:rPr>
               <w:t>Site</w:t>
@@ -1256,7 +1256,7 @@
         </w:p>
         <w:p>
           <w:pPr>
-            <w:pStyle w:val="TOC2"/>
+            <w:pStyle w:val="TM2"/>
             <w:tabs>
               <w:tab w:val="right" w:leader="dot" w:pos="9062"/>
             </w:tabs>
@@ -1267,7 +1267,7 @@
           <w:hyperlink w:anchor="_Toc154782984" w:history="1">
             <w:r>
               <w:rPr>
-                <w:rStyle w:val="Hyperlink"/>
+                <w:rStyle w:val="Lienhypertexte"/>
                 <w:noProof/>
               </w:rPr>
               <w:t>Nos phases de développement</w:t>
@@ -1324,7 +1324,7 @@
         </w:p>
         <w:p>
           <w:pPr>
-            <w:pStyle w:val="TOC2"/>
+            <w:pStyle w:val="TM2"/>
             <w:tabs>
               <w:tab w:val="right" w:leader="dot" w:pos="9062"/>
             </w:tabs>
@@ -1335,7 +1335,7 @@
           <w:hyperlink w:anchor="_Toc154782985" w:history="1">
             <w:r>
               <w:rPr>
-                <w:rStyle w:val="Hyperlink"/>
+                <w:rStyle w:val="Lienhypertexte"/>
                 <w:noProof/>
               </w:rPr>
               <w:t>Architecture technique du produit</w:t>
@@ -1392,7 +1392,7 @@
         </w:p>
         <w:p>
           <w:pPr>
-            <w:pStyle w:val="TOC2"/>
+            <w:pStyle w:val="TM2"/>
             <w:tabs>
               <w:tab w:val="right" w:leader="dot" w:pos="9062"/>
             </w:tabs>
@@ -1403,7 +1403,7 @@
           <w:hyperlink w:anchor="_Toc154782986" w:history="1">
             <w:r>
               <w:rPr>
-                <w:rStyle w:val="Hyperlink"/>
+                <w:rStyle w:val="Lienhypertexte"/>
                 <w:noProof/>
               </w:rPr>
               <w:t>Conception des applications</w:t>
@@ -1460,7 +1460,7 @@
         </w:p>
         <w:p>
           <w:pPr>
-            <w:pStyle w:val="TOC3"/>
+            <w:pStyle w:val="TM3"/>
             <w:tabs>
               <w:tab w:val="right" w:leader="dot" w:pos="9062"/>
             </w:tabs>
@@ -1471,7 +1471,7 @@
           <w:hyperlink w:anchor="_Toc154782987" w:history="1">
             <w:r>
               <w:rPr>
-                <w:rStyle w:val="Hyperlink"/>
+                <w:rStyle w:val="Lienhypertexte"/>
                 <w:noProof/>
               </w:rPr>
               <w:t>Jeu</w:t>
@@ -1528,7 +1528,7 @@
         </w:p>
         <w:p>
           <w:pPr>
-            <w:pStyle w:val="TOC3"/>
+            <w:pStyle w:val="TM3"/>
             <w:tabs>
               <w:tab w:val="right" w:leader="dot" w:pos="9062"/>
             </w:tabs>
@@ -1539,7 +1539,7 @@
           <w:hyperlink w:anchor="_Toc154782988" w:history="1">
             <w:r>
               <w:rPr>
-                <w:rStyle w:val="Hyperlink"/>
+                <w:rStyle w:val="Lienhypertexte"/>
                 <w:noProof/>
               </w:rPr>
               <w:t>Site</w:t>
@@ -1596,7 +1596,7 @@
         </w:p>
         <w:p>
           <w:pPr>
-            <w:pStyle w:val="TOC2"/>
+            <w:pStyle w:val="TM2"/>
             <w:tabs>
               <w:tab w:val="right" w:leader="dot" w:pos="9062"/>
             </w:tabs>
@@ -1607,7 +1607,7 @@
           <w:hyperlink w:anchor="_Toc154782989" w:history="1">
             <w:r>
               <w:rPr>
-                <w:rStyle w:val="Hyperlink"/>
+                <w:rStyle w:val="Lienhypertexte"/>
                 <w:noProof/>
               </w:rPr>
               <w:t>Incorporation du jeu sur le site</w:t>
@@ -1664,7 +1664,7 @@
         </w:p>
         <w:p>
           <w:pPr>
-            <w:pStyle w:val="TOC2"/>
+            <w:pStyle w:val="TM2"/>
             <w:tabs>
               <w:tab w:val="right" w:leader="dot" w:pos="9062"/>
             </w:tabs>
@@ -1675,7 +1675,7 @@
           <w:hyperlink w:anchor="_Toc154782990" w:history="1">
             <w:r>
               <w:rPr>
-                <w:rStyle w:val="Hyperlink"/>
+                <w:rStyle w:val="Lienhypertexte"/>
                 <w:noProof/>
               </w:rPr>
               <w:t>Les tests utilisateurs</w:t>
@@ -1732,7 +1732,7 @@
         </w:p>
         <w:p>
           <w:pPr>
-            <w:pStyle w:val="TOC1"/>
+            <w:pStyle w:val="TM1"/>
             <w:tabs>
               <w:tab w:val="right" w:leader="dot" w:pos="9062"/>
             </w:tabs>
@@ -1743,7 +1743,7 @@
           <w:hyperlink w:anchor="_Toc154782991" w:history="1">
             <w:r>
               <w:rPr>
-                <w:rStyle w:val="Hyperlink"/>
+                <w:rStyle w:val="Lienhypertexte"/>
                 <w:noProof/>
               </w:rPr>
               <w:t>Bilan de montée en compétences</w:t>
@@ -1800,7 +1800,7 @@
         </w:p>
         <w:p>
           <w:pPr>
-            <w:pStyle w:val="TOC1"/>
+            <w:pStyle w:val="TM1"/>
             <w:tabs>
               <w:tab w:val="right" w:leader="dot" w:pos="9062"/>
             </w:tabs>
@@ -1811,7 +1811,7 @@
           <w:hyperlink w:anchor="_Toc154782992" w:history="1">
             <w:r>
               <w:rPr>
-                <w:rStyle w:val="Hyperlink"/>
+                <w:rStyle w:val="Lienhypertexte"/>
                 <w:noProof/>
               </w:rPr>
               <w:t>Les difficultés rencontrées</w:t>
@@ -1868,7 +1868,7 @@
         </w:p>
         <w:p>
           <w:pPr>
-            <w:pStyle w:val="TOC1"/>
+            <w:pStyle w:val="TM1"/>
             <w:tabs>
               <w:tab w:val="right" w:leader="dot" w:pos="9062"/>
             </w:tabs>
@@ -1879,7 +1879,7 @@
           <w:hyperlink w:anchor="_Toc154782993" w:history="1">
             <w:r>
               <w:rPr>
-                <w:rStyle w:val="Hyperlink"/>
+                <w:rStyle w:val="Lienhypertexte"/>
                 <w:noProof/>
               </w:rPr>
               <w:t>Ce qui reste à accomplir</w:t>
@@ -1936,7 +1936,7 @@
         </w:p>
         <w:p>
           <w:pPr>
-            <w:pStyle w:val="TOC1"/>
+            <w:pStyle w:val="TM1"/>
             <w:tabs>
               <w:tab w:val="right" w:leader="dot" w:pos="9062"/>
             </w:tabs>
@@ -1947,7 +1947,7 @@
           <w:hyperlink w:anchor="_Toc154782994" w:history="1">
             <w:r>
               <w:rPr>
-                <w:rStyle w:val="Hyperlink"/>
+                <w:rStyle w:val="Lienhypertexte"/>
                 <w:noProof/>
               </w:rPr>
               <w:t>Perspectives d’amélioration</w:t>
@@ -2004,7 +2004,7 @@
         </w:p>
         <w:p>
           <w:pPr>
-            <w:pStyle w:val="TOC1"/>
+            <w:pStyle w:val="TM1"/>
             <w:tabs>
               <w:tab w:val="right" w:leader="dot" w:pos="9062"/>
             </w:tabs>
@@ -2015,7 +2015,7 @@
           <w:hyperlink w:anchor="_Toc154782995" w:history="1">
             <w:r>
               <w:rPr>
-                <w:rStyle w:val="Hyperlink"/>
+                <w:rStyle w:val="Lienhypertexte"/>
                 <w:noProof/>
               </w:rPr>
               <w:t>List des annexes</w:t>
@@ -2084,7 +2084,7 @@
     </w:sdt>
     <w:p>
       <w:pPr>
-        <w:pStyle w:val="Title"/>
+        <w:pStyle w:val="Titre"/>
         <w:rPr>
           <w:color w:val="D25F10"/>
         </w:rPr>
@@ -2098,7 +2098,7 @@
     </w:p>
     <w:p>
       <w:pPr>
-        <w:pStyle w:val="Title"/>
+        <w:pStyle w:val="Titre"/>
         <w:rPr>
           <w:color w:val="D25F10"/>
         </w:rPr>
@@ -2113,7 +2113,7 @@
     </w:p>
     <w:p>
       <w:pPr>
-        <w:pStyle w:val="Heading1"/>
+        <w:pStyle w:val="Titre1"/>
         <w:rPr>
           <w:color w:val="D25F10"/>
         </w:rPr>
@@ -2123,59 +2123,9 @@
         <w:rPr>
           <w:color w:val="D25F10"/>
         </w:rPr>
-        <w:t xml:space="preserve">Description du projet : </w:t>
-      </w:r>
-      <w:proofErr w:type="spellStart"/>
-      <w:r>
-        <w:rPr>
-          <w:color w:val="D25F10"/>
-        </w:rPr>
-        <w:t>Isidor’s</w:t>
-      </w:r>
-      <w:proofErr w:type="spellEnd"/>
-      <w:r>
-        <w:rPr>
-          <w:color w:val="D25F10"/>
-        </w:rPr>
-        <w:t xml:space="preserve"> </w:t>
-      </w:r>
-      <w:proofErr w:type="spellStart"/>
-      <w:r>
-        <w:rPr>
-          <w:color w:val="D25F10"/>
-        </w:rPr>
-        <w:t>Quest</w:t>
-      </w:r>
-      <w:proofErr w:type="spellEnd"/>
-      <w:r>
-        <w:rPr>
-          <w:color w:val="D25F10"/>
-        </w:rPr>
-        <w:t xml:space="preserve"> : </w:t>
-      </w:r>
-      <w:proofErr w:type="spellStart"/>
-      <w:r>
-        <w:rPr>
-          <w:color w:val="D25F10"/>
-        </w:rPr>
-        <w:t>Chasing</w:t>
-      </w:r>
-      <w:proofErr w:type="spellEnd"/>
-      <w:r>
-        <w:rPr>
-          <w:color w:val="D25F10"/>
-        </w:rPr>
-        <w:t xml:space="preserve"> the </w:t>
-      </w:r>
-      <w:proofErr w:type="spellStart"/>
-      <w:r>
-        <w:rPr>
-          <w:color w:val="D25F10"/>
-        </w:rPr>
-        <w:t>glow</w:t>
+        <w:t>Description du projet : Isidor’s Quest : Chasing the glow</w:t>
       </w:r>
       <w:bookmarkEnd w:id="0"/>
-      <w:proofErr w:type="spellEnd"/>
     </w:p>
     <w:p/>
     <w:p>
@@ -2202,7 +2152,7 @@
     </w:p>
     <w:p>
       <w:pPr>
-        <w:pStyle w:val="Heading1"/>
+        <w:pStyle w:val="Titre1"/>
         <w:jc w:val="both"/>
         <w:rPr>
           <w:color w:val="D25F10"/>
@@ -2228,7 +2178,19 @@
         <w:jc w:val="both"/>
       </w:pPr>
       <w:r>
-        <w:t xml:space="preserve">Après une longue phase de réflexion, notre choix s’est porté sur le domaine du jeu vidéo, un domaine qui suscite un intérêt majeur au sein de notre équipe. Malgré l’immensité des possibilités de création de jeu, nous avons finalement choisi de nous orienter vers un style de jeu emblématique, comme Mario, Kirby ou encore Sonic. Oui vous l’avez deviné, notre jeu sera de type Plateforme.      </w:t>
+        <w:t xml:space="preserve">Après une longue phase de réflexion, notre choix s’est porté sur le domaine du jeu vidéo, un domaine qui suscite un intérêt majeur au sein de notre équipe. Malgré l’immensité des possibilités de création de jeu, nous avons finalement choisi de nous orienter vers un style de jeu emblématique, comme Mario, Kirby ou encore Sonic. </w:t>
+      </w:r>
+      <w:r>
+        <w:t>Notre choix s’est donc orienté vers un jeu</w:t>
+      </w:r>
+      <w:r>
+        <w:t xml:space="preserve"> </w:t>
+      </w:r>
+      <w:r>
+        <w:t xml:space="preserve">2D de type plateforme hébergé sur un site web car notre équipe est passionné par le domaine du jeux vidéo, </w:t>
+      </w:r>
+      <w:r>
+        <w:t>nous avons tous joué plus petit au jeux de plateforme telles que Mario ou Sonic par exemple et ce serait donc un rêve de pouvoir réaliser ce jeu, de plus, la plupart des langages abordé par le projet sur le site web ainsi que sur le jeu 2D ne sont pas acquis par l’ensemble de l’équipe, cela nous a permis donc de pouvoir apprendre de nouveaux langages et d’avoir de nouvelle compétences sur nos CV.</w:t>
       </w:r>
     </w:p>
     <w:p>
@@ -2251,7 +2213,7 @@
     </w:p>
     <w:p>
       <w:pPr>
-        <w:pStyle w:val="Title"/>
+        <w:pStyle w:val="Titre"/>
         <w:rPr>
           <w:color w:val="D25F10"/>
         </w:rPr>
@@ -2266,7 +2228,7 @@
     </w:p>
     <w:p>
       <w:pPr>
-        <w:pStyle w:val="Heading1"/>
+        <w:pStyle w:val="Titre1"/>
         <w:rPr>
           <w:color w:val="D25F10"/>
         </w:rPr>
@@ -2282,7 +2244,7 @@
     </w:p>
     <w:p>
       <w:pPr>
-        <w:pStyle w:val="Heading2"/>
+        <w:pStyle w:val="Titre2"/>
         <w:ind w:left="708"/>
         <w:rPr>
           <w:color w:val="ED6E17"/>
@@ -2297,9 +2259,15 @@
       </w:r>
       <w:bookmarkEnd w:id="3"/>
     </w:p>
-    <w:p>
-      <w:pPr>
-        <w:pStyle w:val="Heading2"/>
+    <w:p/>
+    <w:p>
+      <w:r>
+        <w:t>En 2023, les recettes du secteur jeux vidéo sont estimées à 245.10 milliards de dollars américains et devraient même atteindre 378.08 milliards de dollars américains en 2028. Ce chiffre s’explique par l’augment des plateformes disponibles de nos jours, on peut désormais jouer à des jeux plutôt puissants sur nos smartphones, ce qui n’était pas possible dans les années 80 et 90. De plus, la diversité de type de jeux attire de nombreux consommateurs, en 2022, il existe un peu moins d'1,8 milliard de joueurs dans le monde.</w:t>
+      </w:r>
+    </w:p>
+    <w:p>
+      <w:pPr>
+        <w:pStyle w:val="Titre2"/>
         <w:ind w:left="708"/>
         <w:rPr>
           <w:color w:val="ED6E17"/>
@@ -2316,7 +2284,7 @@
     </w:p>
     <w:p>
       <w:pPr>
-        <w:pStyle w:val="Heading2"/>
+        <w:pStyle w:val="Titre2"/>
         <w:ind w:left="708"/>
         <w:rPr>
           <w:color w:val="ED6E17"/>
@@ -2333,7 +2301,7 @@
     </w:p>
     <w:p>
       <w:pPr>
-        <w:pStyle w:val="Heading3"/>
+        <w:pStyle w:val="Titre3"/>
         <w:ind w:left="1416"/>
         <w:rPr>
           <w:color w:val="F18D49"/>
@@ -2356,7 +2324,7 @@
     </w:p>
     <w:p>
       <w:pPr>
-        <w:pStyle w:val="Heading4"/>
+        <w:pStyle w:val="Titre4"/>
         <w:ind w:left="2124"/>
         <w:rPr>
           <w:color w:val="F49F66"/>
@@ -2377,13 +2345,8 @@
     </w:p>
     <w:p/>
     <w:p>
-      <w:proofErr w:type="spellStart"/>
-      <w:r>
-        <w:t>Unity</w:t>
-      </w:r>
-      <w:proofErr w:type="spellEnd"/>
-      <w:r>
-        <w:t xml:space="preserve"> Engine : pour développement d</w:t>
+      <w:r>
+        <w:t>Unity Engine : pour développement d</w:t>
       </w:r>
       <w:r>
         <w:t>u</w:t>
@@ -2400,53 +2363,25 @@
         <w:t>é</w:t>
       </w:r>
       <w:r>
-        <w:t xml:space="preserve"> par </w:t>
-      </w:r>
-      <w:proofErr w:type="spellStart"/>
-      <w:r>
-        <w:t>Unity</w:t>
-      </w:r>
-      <w:proofErr w:type="spellEnd"/>
-    </w:p>
-    <w:p>
-      <w:proofErr w:type="spellStart"/>
-      <w:r>
-        <w:t>Piskelapp</w:t>
-      </w:r>
-      <w:proofErr w:type="spellEnd"/>
-      <w:r>
-        <w:t> : Permet de créer des designs en 2D pixelis</w:t>
+        <w:t xml:space="preserve"> par Unity</w:t>
+      </w:r>
+    </w:p>
+    <w:p>
+      <w:r>
+        <w:t>Piskelapp : Permet de créer des designs en 2D pixelis</w:t>
       </w:r>
       <w:r>
         <w:t>é</w:t>
       </w:r>
     </w:p>
     <w:p>
-      <w:proofErr w:type="spellStart"/>
-      <w:r>
-        <w:t>Pinetools</w:t>
-      </w:r>
-      <w:proofErr w:type="spellEnd"/>
-      <w:r>
-        <w:t> : Utiliser pour pixeliser une image</w:t>
-      </w:r>
-    </w:p>
-    <w:p>
-      <w:proofErr w:type="spellStart"/>
-      <w:r>
-        <w:t>OpenGameArt</w:t>
-      </w:r>
-      <w:proofErr w:type="spellEnd"/>
-      <w:r>
-        <w:t xml:space="preserve"> &amp; </w:t>
-      </w:r>
-      <w:proofErr w:type="spellStart"/>
-      <w:r>
-        <w:t>CraftPix</w:t>
-      </w:r>
-      <w:proofErr w:type="spellEnd"/>
-      <w:r>
-        <w:t> : Recherches de Sprite (design utilis</w:t>
+      <w:r>
+        <w:t>Pinetools : Utiliser pour pixeliser une image</w:t>
+      </w:r>
+    </w:p>
+    <w:p>
+      <w:r>
+        <w:t>OpenGameArt &amp; CraftPix : Recherches de Sprite (design utilis</w:t>
       </w:r>
       <w:r>
         <w:t>é</w:t>
@@ -2458,7 +2393,7 @@
     <w:p/>
     <w:p>
       <w:pPr>
-        <w:pStyle w:val="Heading4"/>
+        <w:pStyle w:val="Titre4"/>
         <w:ind w:left="2124"/>
         <w:rPr>
           <w:color w:val="F49F66"/>
@@ -2473,23 +2408,13 @@
     </w:p>
     <w:p/>
     <w:p>
-      <w:proofErr w:type="spellStart"/>
-      <w:r>
-        <w:t>Figma</w:t>
-      </w:r>
-      <w:proofErr w:type="spellEnd"/>
-      <w:r>
-        <w:t> : Maquettage du site</w:t>
-      </w:r>
-    </w:p>
-    <w:p>
-      <w:proofErr w:type="spellStart"/>
-      <w:r>
-        <w:t>React</w:t>
-      </w:r>
-      <w:proofErr w:type="spellEnd"/>
-      <w:r>
-        <w:t xml:space="preserve"> Native : Framework utilisé pour développer la partie frontend</w:t>
+      <w:r>
+        <w:t>Figma : Maquettage du site</w:t>
+      </w:r>
+    </w:p>
+    <w:p>
+      <w:r>
+        <w:t>React Native : Framework utilisé pour développer la partie frontend</w:t>
       </w:r>
     </w:p>
     <w:p>
@@ -2500,7 +2425,7 @@
         <w:t>é</w:t>
       </w:r>
       <w:r>
-        <w:t xml:space="preserve"> pour la partie non backend</w:t>
+        <w:t xml:space="preserve"> pour la partie backend</w:t>
       </w:r>
     </w:p>
     <w:p>
@@ -2546,7 +2471,7 @@
     <w:p/>
     <w:p>
       <w:pPr>
-        <w:pStyle w:val="Heading4"/>
+        <w:pStyle w:val="Titre4"/>
         <w:ind w:left="2124"/>
         <w:rPr>
           <w:color w:val="F49F66"/>
@@ -2577,6 +2502,7 @@
     </w:p>
     <w:p>
       <w:r>
+        <w:lastRenderedPageBreak/>
         <w:t>Discord : Communication</w:t>
       </w:r>
     </w:p>
@@ -2587,22 +2513,14 @@
     </w:p>
     <w:p>
       <w:r>
-        <w:t xml:space="preserve">Visual </w:t>
-      </w:r>
-      <w:proofErr w:type="spellStart"/>
-      <w:r>
-        <w:t>Paradigm</w:t>
-      </w:r>
-      <w:proofErr w:type="spellEnd"/>
-      <w:r>
-        <w:t> : Mise en place des diagrammes UML</w:t>
+        <w:t>Visual Paradigm : Mise en place des diagrammes UML</w:t>
       </w:r>
     </w:p>
     <w:p/>
     <w:p/>
     <w:p>
       <w:pPr>
-        <w:pStyle w:val="Heading3"/>
+        <w:pStyle w:val="Titre3"/>
         <w:ind w:left="1416"/>
         <w:rPr>
           <w:color w:val="F18D49"/>
@@ -2612,21 +2530,134 @@
         <w:rPr>
           <w:color w:val="F18D49"/>
         </w:rPr>
+        <w:t xml:space="preserve">   </w:t>
+      </w:r>
+      <w:bookmarkStart w:id="7" w:name="_Toc154782974"/>
+      <w:r>
+        <w:rPr>
+          <w:color w:val="F18D49"/>
+        </w:rPr>
+        <w:t>Pourquoi ces outils plutôt que d’autres ?</w:t>
+      </w:r>
+      <w:bookmarkEnd w:id="7"/>
+    </w:p>
+    <w:p/>
+    <w:p>
+      <w:pPr>
+        <w:pStyle w:val="Titre4"/>
+        <w:ind w:left="2124"/>
+        <w:rPr>
+          <w:color w:val="F49F66"/>
+        </w:rPr>
+      </w:pPr>
+      <w:r>
+        <w:rPr>
+          <w:color w:val="F49F66"/>
+        </w:rPr>
+        <w:t>Jeu</w:t>
+      </w:r>
+    </w:p>
+    <w:p/>
+    <w:p>
+      <w:r>
+        <w:t>Nous avons décidé d’utiliser Unity, car il s’agit d’une plateforme de jeu gratuite qui est multi-plateforme cela permet de facilement générer une version web de notre jeu (WebGL), de plus, la documentation est facile d’utilisation et la communauté Unity est très active, il existe de nombreux tutoriels (vidéo) ainsi que de résolution de problème proposé par la communauté sur Unity Community par exemple. On peut également noter que les designs pour le jeu comme les sorites sont facile d’accès sur des sites tels qu'OpenGameArt et nous pouvons réaliser nos propres design 2D grâce à différents outils telles que piskelapp. De plus, certains membres de l’équipe n’ont jamais travaillé avec Unity, c’était l’occasion idéal pour pouvoir apprendre l’utilisation d’une nouvelle technologie.</w:t>
+      </w:r>
+    </w:p>
+    <w:p>
+      <w:pPr>
+        <w:pStyle w:val="Titre4"/>
+        <w:ind w:left="2124"/>
+        <w:rPr>
+          <w:color w:val="F49F66"/>
+        </w:rPr>
+      </w:pPr>
+      <w:r>
+        <w:rPr>
+          <w:color w:val="F49F66"/>
+        </w:rPr>
+        <w:t>Web</w:t>
+      </w:r>
+    </w:p>
+    <w:p/>
+    <w:p>
+      <w:r>
+        <w:t>Nous avons décidé d’utiliser Figma</w:t>
+      </w:r>
+      <w:r>
+        <w:t>,</w:t>
+      </w:r>
+      <w:r>
+        <w:t xml:space="preserve"> car il s’agit d’un outil gratuit dont nous avons déjà utilis</w:t>
+      </w:r>
+      <w:r>
+        <w:t xml:space="preserve">é </w:t>
+      </w:r>
+      <w:r>
+        <w:t xml:space="preserve">auparavant pour réaliser les maquettes de nos sites web, </w:t>
+      </w:r>
+      <w:r>
+        <w:t xml:space="preserve">il s’agit d’un outil simple d’utilisation qui permet de travailler en collaboration en simultané, plusieurs personnes en même temps peuvent travailler sur cet outil. </w:t>
+      </w:r>
+      <w:r>
+        <w:t xml:space="preserve"> </w:t>
+      </w:r>
+    </w:p>
+    <w:p>
+      <w:r>
+        <w:t>Concernant le site web, nous avons utilisé différentes technologie, le Framework React-Native pour le front-end</w:t>
+      </w:r>
+      <w:r>
+        <w:t>,</w:t>
+      </w:r>
+      <w:r>
+        <w:t xml:space="preserve"> </w:t>
+      </w:r>
+      <w:r>
+        <w:t>car le Framework React est de plus en plus utilisé dans le monde professionnelle et à travers la réalisation de notre site web, nous souhaitons pouvoir maîtriser ce Framework, nous avons pu apprendre de nouvelles thématiques</w:t>
+      </w:r>
+      <w:r>
+        <w:t>,</w:t>
+      </w:r>
+      <w:r>
+        <w:t xml:space="preserve"> dont nous jamais abordé telles que les notions de JSX, Hooks par exemple. </w:t>
+      </w:r>
+    </w:p>
+    <w:p>
+      <w:r>
+        <w:t>Nous avons choisi Node.js pour le back-end et le Framework Express.js permettant de réaliser facilement et rapidement des fonctions de traitement pour différentes requêtes http, de gérer les sessions de l’utilisateur ou de se servir des cookies par exemple. Il s’agit d’un Framework qui offre un ensemble complet d’attribut pour les sites web et Node.js est l’un des back-end les plus utilisés pour le Framework React.</w:t>
+      </w:r>
+    </w:p>
+    <w:p>
+      <w:r>
+        <w:t>MongoDB est la base de données que nous avons utilisées pour le site web, nous avons décidé de travailler avec cette base, car pour la plupart des membres de l’équipe, nous avons jamais utilisé de base de données non relationnel (no SQL), MongoDB est la base de donnée non relationnel la plus connue et il existe en node.js, une bibliothèque permettant de facilement réaliser des opérations sur MongoDB nommé mongoose, l’alchimie entre node.js et MongoDB était simple et c’était également pour l’équipe de découvrir une nouvelle technologie via ce projet.</w:t>
+      </w:r>
+    </w:p>
+    <w:p>
+      <w:r>
         <w:lastRenderedPageBreak/>
-        <w:t xml:space="preserve">   </w:t>
-      </w:r>
-      <w:bookmarkStart w:id="7" w:name="_Toc154782974"/>
-      <w:r>
-        <w:rPr>
-          <w:color w:val="F18D49"/>
-        </w:rPr>
-        <w:t>Pourquoi ces outils plutôt que d’autres ?</w:t>
-      </w:r>
-      <w:bookmarkEnd w:id="7"/>
-    </w:p>
-    <w:p>
-      <w:pPr>
-        <w:pStyle w:val="Heading2"/>
+        <w:t>Nous avons décidé avec l’éditeur de code Visual studio code, car il propose de nombreuses extensions permettant de rendre le travail plus simple comme le live Share permettant simultanément sur le même code, de plus il s’agit d’un éditeur adapté aux langages JavaScript donc aux Framework React et au langage Node.js. On peut facilement utiliser son terminal et GitHub avec Visual Studio Code.</w:t>
+      </w:r>
+    </w:p>
+    <w:p>
+      <w:pPr>
+        <w:pStyle w:val="Titre4"/>
+        <w:ind w:left="2124"/>
+        <w:rPr>
+          <w:color w:val="F49F66"/>
+        </w:rPr>
+      </w:pPr>
+      <w:r>
+        <w:rPr>
+          <w:color w:val="F49F66"/>
+        </w:rPr>
+        <w:t>Gestion et organisation</w:t>
+      </w:r>
+    </w:p>
+    <w:p/>
+    <w:p/>
+    <w:p>
+      <w:pPr>
+        <w:pStyle w:val="Titre2"/>
         <w:ind w:left="708"/>
         <w:rPr>
           <w:color w:val="ED6E17"/>
@@ -2643,7 +2674,7 @@
     </w:p>
     <w:p>
       <w:pPr>
-        <w:pStyle w:val="Heading2"/>
+        <w:pStyle w:val="Titre2"/>
         <w:ind w:left="708"/>
         <w:rPr>
           <w:color w:val="ED6E17"/>
@@ -2660,7 +2691,7 @@
     </w:p>
     <w:p>
       <w:pPr>
-        <w:pStyle w:val="Heading3"/>
+        <w:pStyle w:val="Titre3"/>
         <w:ind w:left="1416"/>
         <w:rPr>
           <w:color w:val="F18D49"/>
@@ -2717,7 +2748,7 @@
     </w:p>
     <w:p>
       <w:pPr>
-        <w:pStyle w:val="Heading3"/>
+        <w:pStyle w:val="Titre3"/>
         <w:ind w:left="1416"/>
         <w:rPr>
           <w:color w:val="F18D49"/>
@@ -2748,7 +2779,7 @@
     <w:p/>
     <w:tbl>
       <w:tblPr>
-        <w:tblStyle w:val="GridTable2-Accent5"/>
+        <w:tblStyle w:val="TableauGrille2-Accentuation5"/>
         <w:tblW w:w="0" w:type="auto"/>
         <w:tblInd w:w="0" w:type="dxa"/>
         <w:tblLook w:val="04A0" w:firstRow="1" w:lastRow="0" w:firstColumn="1" w:lastColumn="0" w:noHBand="0" w:noVBand="1"/>
@@ -2881,11 +2912,9 @@
                 <w:bCs w:val="0"/>
               </w:rPr>
             </w:pPr>
-            <w:proofErr w:type="spellStart"/>
             <w:r>
               <w:t>Xingtong</w:t>
             </w:r>
-            <w:proofErr w:type="spellEnd"/>
           </w:p>
           <w:p>
             <w:pPr>
@@ -3643,7 +3672,7 @@
     <w:p/>
     <w:p>
       <w:pPr>
-        <w:pStyle w:val="Heading3"/>
+        <w:pStyle w:val="Titre3"/>
         <w:ind w:left="1416"/>
         <w:rPr>
           <w:color w:val="F18D49"/>
@@ -3653,12 +3682,13 @@
         <w:rPr>
           <w:color w:val="F18D49"/>
         </w:rPr>
+        <w:lastRenderedPageBreak/>
         <w:t xml:space="preserve"> </w:t>
       </w:r>
     </w:p>
     <w:p>
       <w:pPr>
-        <w:pStyle w:val="Heading3"/>
+        <w:pStyle w:val="Titre3"/>
         <w:ind w:left="1416"/>
         <w:rPr>
           <w:color w:val="F18D49"/>
@@ -3689,7 +3719,7 @@
     </w:p>
     <w:p>
       <w:pPr>
-        <w:pStyle w:val="Heading3"/>
+        <w:pStyle w:val="Titre3"/>
         <w:ind w:left="1416"/>
         <w:rPr>
           <w:color w:val="F18D49"/>
@@ -3783,6 +3813,9 @@
         <w:keepNext/>
       </w:pPr>
       <w:r>
+        <w:rPr>
+          <w:noProof/>
+        </w:rPr>
         <w:drawing>
           <wp:inline distT="0" distB="0" distL="0" distR="0" wp14:anchorId="744E25D6" wp14:editId="1C2084C5">
             <wp:extent cx="2340179" cy="902301"/>
@@ -3829,19 +3862,32 @@
     </w:p>
     <w:p>
       <w:pPr>
-        <w:pStyle w:val="Caption"/>
+        <w:pStyle w:val="Lgende"/>
       </w:pPr>
       <w:r>
         <w:t xml:space="preserve">Figure </w:t>
       </w:r>
-      <w:fldSimple w:instr=" SEQ Figure \* ARABIC ">
-        <w:r>
-          <w:rPr>
-            <w:noProof/>
-          </w:rPr>
-          <w:t>1</w:t>
-        </w:r>
-      </w:fldSimple>
+      <w:r>
+        <w:fldChar w:fldCharType="begin"/>
+      </w:r>
+      <w:r>
+        <w:instrText xml:space="preserve"> SEQ Figure \* ARABIC </w:instrText>
+      </w:r>
+      <w:r>
+        <w:fldChar w:fldCharType="separate"/>
+      </w:r>
+      <w:r>
+        <w:rPr>
+          <w:noProof/>
+        </w:rPr>
+        <w:t>1</w:t>
+      </w:r>
+      <w:r>
+        <w:rPr>
+          <w:noProof/>
+        </w:rPr>
+        <w:fldChar w:fldCharType="end"/>
+      </w:r>
       <w:r>
         <w:t>: exemple de tâche en tant que membre</w:t>
       </w:r>
@@ -3849,7 +3895,7 @@
     <w:p/>
     <w:p>
       <w:pPr>
-        <w:pStyle w:val="Heading1"/>
+        <w:pStyle w:val="Titre1"/>
         <w:rPr>
           <w:color w:val="D25F10"/>
         </w:rPr>
@@ -3865,7 +3911,7 @@
     </w:p>
     <w:p>
       <w:pPr>
-        <w:pStyle w:val="Heading2"/>
+        <w:pStyle w:val="Titre2"/>
         <w:ind w:left="708"/>
         <w:rPr>
           <w:color w:val="ED6E17"/>
@@ -3882,7 +3928,7 @@
     </w:p>
     <w:p>
       <w:pPr>
-        <w:pStyle w:val="Heading3"/>
+        <w:pStyle w:val="Titre3"/>
         <w:ind w:left="1416"/>
         <w:rPr>
           <w:color w:val="F18D49"/>
@@ -3905,7 +3951,7 @@
     </w:p>
     <w:p>
       <w:pPr>
-        <w:pStyle w:val="Heading3"/>
+        <w:pStyle w:val="Titre3"/>
         <w:ind w:left="1416"/>
         <w:rPr>
           <w:color w:val="F18D49"/>
@@ -3928,7 +3974,7 @@
     </w:p>
     <w:p>
       <w:pPr>
-        <w:pStyle w:val="Heading2"/>
+        <w:pStyle w:val="Titre2"/>
         <w:ind w:left="708"/>
         <w:rPr>
           <w:color w:val="ED6E17"/>
@@ -3945,7 +3991,7 @@
     </w:p>
     <w:p>
       <w:pPr>
-        <w:pStyle w:val="Heading2"/>
+        <w:pStyle w:val="Titre2"/>
         <w:ind w:left="708"/>
         <w:rPr>
           <w:color w:val="ED6E17"/>
@@ -3962,7 +4008,7 @@
     </w:p>
     <w:p>
       <w:pPr>
-        <w:pStyle w:val="Heading2"/>
+        <w:pStyle w:val="Titre2"/>
         <w:ind w:left="708"/>
         <w:rPr>
           <w:color w:val="ED6E17"/>
@@ -3979,7 +4025,7 @@
     </w:p>
     <w:p>
       <w:pPr>
-        <w:pStyle w:val="Heading3"/>
+        <w:pStyle w:val="Titre3"/>
         <w:ind w:left="1416"/>
         <w:rPr>
           <w:color w:val="F18D49"/>
@@ -4002,7 +4048,7 @@
     </w:p>
     <w:p>
       <w:pPr>
-        <w:pStyle w:val="Heading3"/>
+        <w:pStyle w:val="Titre3"/>
         <w:ind w:left="1416"/>
         <w:rPr>
           <w:color w:val="F18D49"/>
@@ -4025,7 +4071,7 @@
     </w:p>
     <w:p>
       <w:pPr>
-        <w:pStyle w:val="Heading4"/>
+        <w:pStyle w:val="Titre4"/>
         <w:ind w:left="2124"/>
         <w:rPr>
           <w:color w:val="F49F66"/>
@@ -4040,7 +4086,7 @@
     </w:p>
     <w:p>
       <w:pPr>
-        <w:pStyle w:val="Heading4"/>
+        <w:pStyle w:val="Titre4"/>
         <w:ind w:left="2124"/>
         <w:rPr>
           <w:color w:val="F49F66"/>
@@ -4055,7 +4101,7 @@
     </w:p>
     <w:p>
       <w:pPr>
-        <w:pStyle w:val="Heading2"/>
+        <w:pStyle w:val="Titre2"/>
         <w:ind w:left="708"/>
         <w:rPr>
           <w:color w:val="ED6E17"/>
@@ -4072,7 +4118,7 @@
     </w:p>
     <w:p>
       <w:pPr>
-        <w:pStyle w:val="Heading2"/>
+        <w:pStyle w:val="Titre2"/>
         <w:ind w:left="708"/>
         <w:rPr>
           <w:color w:val="ED6E17"/>
@@ -4107,7 +4153,7 @@
     </w:p>
     <w:p>
       <w:pPr>
-        <w:pStyle w:val="Title"/>
+        <w:pStyle w:val="Titre"/>
         <w:rPr>
           <w:color w:val="D25F10"/>
         </w:rPr>
@@ -4122,7 +4168,7 @@
     </w:p>
     <w:p>
       <w:pPr>
-        <w:pStyle w:val="Heading1"/>
+        <w:pStyle w:val="Titre1"/>
         <w:rPr>
           <w:color w:val="D25F10"/>
         </w:rPr>
@@ -4138,7 +4184,7 @@
     </w:p>
     <w:p>
       <w:pPr>
-        <w:pStyle w:val="Heading1"/>
+        <w:pStyle w:val="Titre1"/>
         <w:rPr>
           <w:color w:val="D25F10"/>
         </w:rPr>
@@ -4154,7 +4200,7 @@
     </w:p>
     <w:p>
       <w:pPr>
-        <w:pStyle w:val="Heading1"/>
+        <w:pStyle w:val="Titre1"/>
         <w:rPr>
           <w:color w:val="D25F10"/>
         </w:rPr>
@@ -4170,7 +4216,7 @@
     </w:p>
     <w:p>
       <w:pPr>
-        <w:pStyle w:val="Heading1"/>
+        <w:pStyle w:val="Titre1"/>
         <w:rPr>
           <w:color w:val="D25F10"/>
         </w:rPr>
@@ -4202,7 +4248,7 @@
     </w:p>
     <w:p>
       <w:pPr>
-        <w:pStyle w:val="Heading1"/>
+        <w:pStyle w:val="Titre1"/>
         <w:rPr>
           <w:color w:val="D25F10"/>
           <w:sz w:val="56"/>
@@ -4224,7 +4270,7 @@
     <w:p/>
     <w:p>
       <w:pPr>
-        <w:pStyle w:val="TOC1"/>
+        <w:pStyle w:val="TM1"/>
         <w:tabs>
           <w:tab w:val="right" w:leader="dot" w:pos="9062"/>
         </w:tabs>
@@ -4235,7 +4281,7 @@
       <w:hyperlink w:anchor="_Toc154782996" w:history="1">
         <w:r>
           <w:rPr>
-            <w:rStyle w:val="Hyperlink"/>
+            <w:rStyle w:val="Lienhypertexte"/>
             <w:noProof/>
             <w:color w:val="auto"/>
             <w:u w:val="none"/>
@@ -4294,7 +4340,7 @@
     </w:p>
     <w:p>
       <w:pPr>
-        <w:pStyle w:val="TOC1"/>
+        <w:pStyle w:val="TM1"/>
         <w:tabs>
           <w:tab w:val="right" w:leader="dot" w:pos="9062"/>
         </w:tabs>
@@ -4305,7 +4351,7 @@
       <w:hyperlink w:anchor="_Toc154782997" w:history="1">
         <w:r>
           <w:rPr>
-            <w:rStyle w:val="Hyperlink"/>
+            <w:rStyle w:val="Lienhypertexte"/>
             <w:noProof/>
             <w:color w:val="auto"/>
             <w:u w:val="none"/>
@@ -4364,7 +4410,7 @@
     </w:p>
     <w:p>
       <w:pPr>
-        <w:pStyle w:val="TOC1"/>
+        <w:pStyle w:val="TM1"/>
         <w:tabs>
           <w:tab w:val="right" w:leader="dot" w:pos="9062"/>
         </w:tabs>
@@ -4375,7 +4421,7 @@
       <w:hyperlink w:anchor="_Toc154782998" w:history="1">
         <w:r>
           <w:rPr>
-            <w:rStyle w:val="Hyperlink"/>
+            <w:rStyle w:val="Lienhypertexte"/>
             <w:noProof/>
             <w:color w:val="auto"/>
             <w:u w:val="none"/>
@@ -4434,7 +4480,7 @@
     </w:p>
     <w:p>
       <w:pPr>
-        <w:pStyle w:val="TOC1"/>
+        <w:pStyle w:val="TM1"/>
         <w:tabs>
           <w:tab w:val="right" w:leader="dot" w:pos="9062"/>
         </w:tabs>
@@ -4445,7 +4491,7 @@
       <w:hyperlink w:anchor="_Toc154782999" w:history="1">
         <w:r>
           <w:rPr>
-            <w:rStyle w:val="Hyperlink"/>
+            <w:rStyle w:val="Lienhypertexte"/>
             <w:noProof/>
             <w:color w:val="auto"/>
             <w:u w:val="none"/>
@@ -4504,7 +4550,7 @@
     </w:p>
     <w:p>
       <w:pPr>
-        <w:pStyle w:val="TOC1"/>
+        <w:pStyle w:val="TM1"/>
         <w:tabs>
           <w:tab w:val="right" w:leader="dot" w:pos="9062"/>
         </w:tabs>
@@ -4515,7 +4561,7 @@
       <w:hyperlink w:anchor="_Toc154783000" w:history="1">
         <w:r>
           <w:rPr>
-            <w:rStyle w:val="Hyperlink"/>
+            <w:rStyle w:val="Lienhypertexte"/>
             <w:noProof/>
             <w:color w:val="auto"/>
             <w:u w:val="none"/>
@@ -4574,7 +4620,7 @@
     </w:p>
     <w:p>
       <w:pPr>
-        <w:pStyle w:val="TOC1"/>
+        <w:pStyle w:val="TM1"/>
         <w:tabs>
           <w:tab w:val="right" w:leader="dot" w:pos="9062"/>
         </w:tabs>
@@ -4585,7 +4631,7 @@
       <w:hyperlink w:anchor="_Toc154783001" w:history="1">
         <w:r>
           <w:rPr>
-            <w:rStyle w:val="Hyperlink"/>
+            <w:rStyle w:val="Lienhypertexte"/>
             <w:noProof/>
             <w:color w:val="auto"/>
             <w:u w:val="none"/>
@@ -4644,7 +4690,7 @@
     </w:p>
     <w:p>
       <w:pPr>
-        <w:pStyle w:val="TOC1"/>
+        <w:pStyle w:val="TM1"/>
         <w:tabs>
           <w:tab w:val="right" w:leader="dot" w:pos="9062"/>
         </w:tabs>
@@ -4655,7 +4701,7 @@
       <w:hyperlink w:anchor="_Toc154783002" w:history="1">
         <w:r>
           <w:rPr>
-            <w:rStyle w:val="Hyperlink"/>
+            <w:rStyle w:val="Lienhypertexte"/>
             <w:noProof/>
             <w:color w:val="auto"/>
             <w:u w:val="none"/>
@@ -4719,7 +4765,7 @@
     </w:p>
     <w:p>
       <w:pPr>
-        <w:pStyle w:val="Heading1"/>
+        <w:pStyle w:val="Titre1"/>
         <w:rPr>
           <w:color w:val="D25F10"/>
         </w:rPr>
@@ -4750,7 +4796,7 @@
     </w:p>
     <w:p>
       <w:pPr>
-        <w:pStyle w:val="Heading1"/>
+        <w:pStyle w:val="Titre1"/>
         <w:rPr>
           <w:color w:val="D25F10"/>
         </w:rPr>
@@ -4768,7 +4814,7 @@
     </w:p>
     <w:p>
       <w:pPr>
-        <w:pStyle w:val="Heading1"/>
+        <w:pStyle w:val="Titre1"/>
         <w:rPr>
           <w:color w:val="D25F10"/>
         </w:rPr>
@@ -4784,27 +4830,82 @@
       <w:bookmarkEnd w:id="33"/>
       <w:bookmarkEnd w:id="34"/>
     </w:p>
-    <w:p>
-      <w:pPr>
-        <w:rPr>
-          <w:rFonts w:asciiTheme="majorHAnsi" w:eastAsiaTheme="majorEastAsia" w:hAnsiTheme="majorHAnsi" w:cstheme="majorBidi"/>
-          <w:color w:val="D25F10"/>
-          <w:sz w:val="32"/>
-          <w:szCs w:val="32"/>
+    <w:p/>
+    <w:p>
+      <w:pPr>
+        <w:rPr>
+          <w:lang w:val="it-IT"/>
         </w:rPr>
       </w:pPr>
       <w:bookmarkStart w:id="35" w:name="_Toc154782588"/>
       <w:bookmarkStart w:id="36" w:name="_Toc154782999"/>
       <w:r>
-        <w:rPr>
-          <w:color w:val="D25F10"/>
-        </w:rPr>
-        <w:br w:type="page"/>
-      </w:r>
-    </w:p>
-    <w:p>
-      <w:pPr>
-        <w:pStyle w:val="Heading1"/>
+        <w:t xml:space="preserve">Thème : Le marché du jeu vidéo. (2023, 13 décembre). </w:t>
+      </w:r>
+      <w:r>
+        <w:rPr>
+          <w:lang w:val="it-IT"/>
+        </w:rPr>
+        <w:t>Statista.</w:t>
+      </w:r>
+      <w:r>
+        <w:rPr>
+          <w:lang w:val="it-IT"/>
+        </w:rPr>
+        <w:t xml:space="preserve"> </w:t>
+      </w:r>
+      <w:hyperlink r:id="rId9" w:history="1">
+        <w:r>
+          <w:rPr>
+            <w:rStyle w:val="Lienhypertexte"/>
+            <w:lang w:val="it-IT"/>
+          </w:rPr>
+          <w:t>https://fr.statista.com/themes/9063/le-marc</w:t>
+        </w:r>
+        <w:r>
+          <w:rPr>
+            <w:rStyle w:val="Lienhypertexte"/>
+            <w:lang w:val="it-IT"/>
+          </w:rPr>
+          <w:t>h</w:t>
+        </w:r>
+        <w:r>
+          <w:rPr>
+            <w:rStyle w:val="Lienhypertexte"/>
+            <w:lang w:val="it-IT"/>
+          </w:rPr>
+          <w:t>e-du-jeu-video/#topicOverview</w:t>
+        </w:r>
+      </w:hyperlink>
+    </w:p>
+    <w:p>
+      <w:r>
+        <w:t xml:space="preserve">Marché des jeux Insights. (s. d.). </w:t>
+      </w:r>
+      <w:hyperlink r:id="rId10" w:history="1">
+        <w:r>
+          <w:rPr>
+            <w:rStyle w:val="Lienhypertexte"/>
+          </w:rPr>
+          <w:t>https://www.mord</w:t>
+        </w:r>
+        <w:r>
+          <w:rPr>
+            <w:rStyle w:val="Lienhypertexte"/>
+          </w:rPr>
+          <w:t>o</w:t>
+        </w:r>
+        <w:r>
+          <w:rPr>
+            <w:rStyle w:val="Lienhypertexte"/>
+          </w:rPr>
+          <w:t>rintelligence.com/fr/industry-reports/global-gaming-market</w:t>
+        </w:r>
+      </w:hyperlink>
+    </w:p>
+    <w:p>
+      <w:pPr>
+        <w:pStyle w:val="Titre1"/>
         <w:rPr>
           <w:color w:val="D25F10"/>
         </w:rPr>
@@ -4854,7 +4955,7 @@
                     </pic:cNvPicPr>
                   </pic:nvPicPr>
                   <pic:blipFill rotWithShape="1">
-                    <a:blip r:embed="rId9">
+                    <a:blip r:embed="rId11">
                       <a:extLst>
                         <a:ext uri="{28A0092B-C50C-407E-A947-70E740481C1C}">
                           <a14:useLocalDpi xmlns:a14="http://schemas.microsoft.com/office/drawing/2010/main" val="0"/>
@@ -4891,19 +4992,32 @@
     </w:p>
     <w:p>
       <w:pPr>
-        <w:pStyle w:val="Caption"/>
+        <w:pStyle w:val="Lgende"/>
       </w:pPr>
       <w:r>
         <w:t xml:space="preserve">Figure </w:t>
       </w:r>
-      <w:fldSimple w:instr=" SEQ Figure \* ARABIC ">
-        <w:r>
-          <w:rPr>
-            <w:noProof/>
-          </w:rPr>
-          <w:t>2</w:t>
-        </w:r>
-      </w:fldSimple>
+      <w:r>
+        <w:fldChar w:fldCharType="begin"/>
+      </w:r>
+      <w:r>
+        <w:instrText xml:space="preserve"> SEQ Figure \* ARABIC </w:instrText>
+      </w:r>
+      <w:r>
+        <w:fldChar w:fldCharType="separate"/>
+      </w:r>
+      <w:r>
+        <w:rPr>
+          <w:noProof/>
+        </w:rPr>
+        <w:t>2</w:t>
+      </w:r>
+      <w:r>
+        <w:rPr>
+          <w:noProof/>
+        </w:rPr>
+        <w:fldChar w:fldCharType="end"/>
+      </w:r>
       <w:r>
         <w:t xml:space="preserve">: </w:t>
       </w:r>
@@ -4936,7 +5050,7 @@
                     <pic:cNvPicPr/>
                   </pic:nvPicPr>
                   <pic:blipFill>
-                    <a:blip r:embed="rId10"/>
+                    <a:blip r:embed="rId12"/>
                     <a:stretch>
                       <a:fillRect/>
                     </a:stretch>
@@ -4959,26 +5073,39 @@
     </w:p>
     <w:p>
       <w:pPr>
-        <w:pStyle w:val="Caption"/>
+        <w:pStyle w:val="Lgende"/>
       </w:pPr>
       <w:r>
         <w:t xml:space="preserve">Figure </w:t>
       </w:r>
-      <w:fldSimple w:instr=" SEQ Figure \* ARABIC ">
-        <w:r>
-          <w:rPr>
-            <w:noProof/>
-          </w:rPr>
-          <w:t>3</w:t>
-        </w:r>
-      </w:fldSimple>
+      <w:r>
+        <w:fldChar w:fldCharType="begin"/>
+      </w:r>
+      <w:r>
+        <w:instrText xml:space="preserve"> SEQ Figure \* ARABIC </w:instrText>
+      </w:r>
+      <w:r>
+        <w:fldChar w:fldCharType="separate"/>
+      </w:r>
+      <w:r>
+        <w:rPr>
+          <w:noProof/>
+        </w:rPr>
+        <w:t>3</w:t>
+      </w:r>
+      <w:r>
+        <w:rPr>
+          <w:noProof/>
+        </w:rPr>
+        <w:fldChar w:fldCharType="end"/>
+      </w:r>
       <w:r>
         <w:t>: Diagramme de Gantt deuxième partie</w:t>
       </w:r>
     </w:p>
     <w:p>
       <w:pPr>
-        <w:pStyle w:val="Heading1"/>
+        <w:pStyle w:val="Titre1"/>
         <w:rPr>
           <w:color w:val="D25F10"/>
         </w:rPr>
@@ -4995,7 +5122,7 @@
     </w:p>
     <w:p>
       <w:pPr>
-        <w:pStyle w:val="Heading1"/>
+        <w:pStyle w:val="Titre1"/>
         <w:rPr>
           <w:color w:val="D25F10"/>
         </w:rPr>
@@ -5013,7 +5140,7 @@
     </w:p>
     <w:p>
       <w:pPr>
-        <w:pStyle w:val="Heading1"/>
+        <w:pStyle w:val="Titre1"/>
         <w:rPr>
           <w:color w:val="D25F10"/>
         </w:rPr>
@@ -5587,11 +5714,11 @@
     <w:name w:val="Normal"/>
     <w:qFormat/>
   </w:style>
-  <w:style w:type="paragraph" w:styleId="Heading1">
+  <w:style w:type="paragraph" w:styleId="Titre1">
     <w:name w:val="heading 1"/>
     <w:basedOn w:val="Normal"/>
     <w:next w:val="Normal"/>
-    <w:link w:val="Heading1Char"/>
+    <w:link w:val="Titre1Car"/>
     <w:uiPriority w:val="9"/>
     <w:qFormat/>
     <w:rsid w:val="0010573B"/>
@@ -5608,11 +5735,11 @@
       <w:szCs w:val="32"/>
     </w:rPr>
   </w:style>
-  <w:style w:type="paragraph" w:styleId="Heading2">
+  <w:style w:type="paragraph" w:styleId="Titre2">
     <w:name w:val="heading 2"/>
     <w:basedOn w:val="Normal"/>
     <w:next w:val="Normal"/>
-    <w:link w:val="Heading2Char"/>
+    <w:link w:val="Titre2Car"/>
     <w:uiPriority w:val="9"/>
     <w:unhideWhenUsed/>
     <w:qFormat/>
@@ -5630,11 +5757,11 @@
       <w:szCs w:val="26"/>
     </w:rPr>
   </w:style>
-  <w:style w:type="paragraph" w:styleId="Heading3">
+  <w:style w:type="paragraph" w:styleId="Titre3">
     <w:name w:val="heading 3"/>
     <w:basedOn w:val="Normal"/>
     <w:next w:val="Normal"/>
-    <w:link w:val="Heading3Char"/>
+    <w:link w:val="Titre3Car"/>
     <w:uiPriority w:val="9"/>
     <w:unhideWhenUsed/>
     <w:qFormat/>
@@ -5652,11 +5779,11 @@
       <w:szCs w:val="24"/>
     </w:rPr>
   </w:style>
-  <w:style w:type="paragraph" w:styleId="Heading4">
+  <w:style w:type="paragraph" w:styleId="Titre4">
     <w:name w:val="heading 4"/>
     <w:basedOn w:val="Normal"/>
     <w:next w:val="Normal"/>
-    <w:link w:val="Heading4Char"/>
+    <w:link w:val="Titre4Car"/>
     <w:uiPriority w:val="9"/>
     <w:unhideWhenUsed/>
     <w:qFormat/>
@@ -5674,13 +5801,13 @@
       <w:color w:val="2F5496" w:themeColor="accent1" w:themeShade="BF"/>
     </w:rPr>
   </w:style>
-  <w:style w:type="character" w:default="1" w:styleId="DefaultParagraphFont">
+  <w:style w:type="character" w:default="1" w:styleId="Policepardfaut">
     <w:name w:val="Default Paragraph Font"/>
     <w:uiPriority w:val="1"/>
     <w:semiHidden/>
     <w:unhideWhenUsed/>
   </w:style>
-  <w:style w:type="table" w:default="1" w:styleId="TableNormal">
+  <w:style w:type="table" w:default="1" w:styleId="TableauNormal">
     <w:name w:val="Normal Table"/>
     <w:uiPriority w:val="99"/>
     <w:semiHidden/>
@@ -5695,13 +5822,13 @@
       </w:tblCellMar>
     </w:tblPr>
   </w:style>
-  <w:style w:type="numbering" w:default="1" w:styleId="NoList">
+  <w:style w:type="numbering" w:default="1" w:styleId="Aucuneliste">
     <w:name w:val="No List"/>
     <w:uiPriority w:val="99"/>
     <w:semiHidden/>
     <w:unhideWhenUsed/>
   </w:style>
-  <w:style w:type="paragraph" w:styleId="ListParagraph">
+  <w:style w:type="paragraph" w:styleId="Paragraphedeliste">
     <w:name w:val="List Paragraph"/>
     <w:basedOn w:val="Normal"/>
     <w:uiPriority w:val="34"/>
@@ -5712,11 +5839,11 @@
       <w:contextualSpacing/>
     </w:pPr>
   </w:style>
-  <w:style w:type="paragraph" w:styleId="Title">
+  <w:style w:type="paragraph" w:styleId="Titre">
     <w:name w:val="Title"/>
     <w:basedOn w:val="Normal"/>
     <w:next w:val="Normal"/>
-    <w:link w:val="TitleChar"/>
+    <w:link w:val="TitreCar"/>
     <w:uiPriority w:val="10"/>
     <w:qFormat/>
     <w:rsid w:val="0010573B"/>
@@ -5732,10 +5859,10 @@
       <w:szCs w:val="56"/>
     </w:rPr>
   </w:style>
-  <w:style w:type="character" w:customStyle="1" w:styleId="TitleChar">
-    <w:name w:val="Title Char"/>
-    <w:basedOn w:val="DefaultParagraphFont"/>
-    <w:link w:val="Title"/>
+  <w:style w:type="character" w:customStyle="1" w:styleId="TitreCar">
+    <w:name w:val="Titre Car"/>
+    <w:basedOn w:val="Policepardfaut"/>
+    <w:link w:val="Titre"/>
     <w:uiPriority w:val="10"/>
     <w:rsid w:val="0010573B"/>
     <w:rPr>
@@ -5746,10 +5873,10 @@
       <w:szCs w:val="56"/>
     </w:rPr>
   </w:style>
-  <w:style w:type="character" w:customStyle="1" w:styleId="Heading1Char">
-    <w:name w:val="Heading 1 Char"/>
-    <w:basedOn w:val="DefaultParagraphFont"/>
-    <w:link w:val="Heading1"/>
+  <w:style w:type="character" w:customStyle="1" w:styleId="Titre1Car">
+    <w:name w:val="Titre 1 Car"/>
+    <w:basedOn w:val="Policepardfaut"/>
+    <w:link w:val="Titre1"/>
     <w:uiPriority w:val="9"/>
     <w:rsid w:val="0010573B"/>
     <w:rPr>
@@ -5759,10 +5886,10 @@
       <w:szCs w:val="32"/>
     </w:rPr>
   </w:style>
-  <w:style w:type="character" w:customStyle="1" w:styleId="Heading2Char">
-    <w:name w:val="Heading 2 Char"/>
-    <w:basedOn w:val="DefaultParagraphFont"/>
-    <w:link w:val="Heading2"/>
+  <w:style w:type="character" w:customStyle="1" w:styleId="Titre2Car">
+    <w:name w:val="Titre 2 Car"/>
+    <w:basedOn w:val="Policepardfaut"/>
+    <w:link w:val="Titre2"/>
     <w:uiPriority w:val="9"/>
     <w:rsid w:val="006D77B9"/>
     <w:rPr>
@@ -5772,10 +5899,10 @@
       <w:szCs w:val="26"/>
     </w:rPr>
   </w:style>
-  <w:style w:type="character" w:customStyle="1" w:styleId="Heading3Char">
-    <w:name w:val="Heading 3 Char"/>
-    <w:basedOn w:val="DefaultParagraphFont"/>
-    <w:link w:val="Heading3"/>
+  <w:style w:type="character" w:customStyle="1" w:styleId="Titre3Car">
+    <w:name w:val="Titre 3 Car"/>
+    <w:basedOn w:val="Policepardfaut"/>
+    <w:link w:val="Titre3"/>
     <w:uiPriority w:val="9"/>
     <w:rsid w:val="006D77B9"/>
     <w:rPr>
@@ -5785,10 +5912,10 @@
       <w:szCs w:val="24"/>
     </w:rPr>
   </w:style>
-  <w:style w:type="character" w:customStyle="1" w:styleId="Heading4Char">
-    <w:name w:val="Heading 4 Char"/>
-    <w:basedOn w:val="DefaultParagraphFont"/>
-    <w:link w:val="Heading4"/>
+  <w:style w:type="character" w:customStyle="1" w:styleId="Titre4Car">
+    <w:name w:val="Titre 4 Car"/>
+    <w:basedOn w:val="Policepardfaut"/>
+    <w:link w:val="Titre4"/>
     <w:uiPriority w:val="9"/>
     <w:rsid w:val="006D77B9"/>
     <w:rPr>
@@ -5798,9 +5925,9 @@
       <w:color w:val="2F5496" w:themeColor="accent1" w:themeShade="BF"/>
     </w:rPr>
   </w:style>
-  <w:style w:type="paragraph" w:styleId="TOCHeading">
+  <w:style w:type="paragraph" w:styleId="En-ttedetabledesmatires">
     <w:name w:val="TOC Heading"/>
-    <w:basedOn w:val="Heading1"/>
+    <w:basedOn w:val="Titre1"/>
     <w:next w:val="Normal"/>
     <w:uiPriority w:val="39"/>
     <w:unhideWhenUsed/>
@@ -5815,7 +5942,7 @@
       <w14:ligatures w14:val="none"/>
     </w:rPr>
   </w:style>
-  <w:style w:type="paragraph" w:styleId="TOC1">
+  <w:style w:type="paragraph" w:styleId="TM1">
     <w:name w:val="toc 1"/>
     <w:basedOn w:val="Normal"/>
     <w:next w:val="Normal"/>
@@ -5827,7 +5954,7 @@
       <w:spacing w:after="100"/>
     </w:pPr>
   </w:style>
-  <w:style w:type="paragraph" w:styleId="TOC2">
+  <w:style w:type="paragraph" w:styleId="TM2">
     <w:name w:val="toc 2"/>
     <w:basedOn w:val="Normal"/>
     <w:next w:val="Normal"/>
@@ -5840,7 +5967,7 @@
       <w:ind w:left="220"/>
     </w:pPr>
   </w:style>
-  <w:style w:type="paragraph" w:styleId="TOC3">
+  <w:style w:type="paragraph" w:styleId="TM3">
     <w:name w:val="toc 3"/>
     <w:basedOn w:val="Normal"/>
     <w:next w:val="Normal"/>
@@ -5853,9 +5980,9 @@
       <w:ind w:left="440"/>
     </w:pPr>
   </w:style>
-  <w:style w:type="character" w:styleId="Hyperlink">
+  <w:style w:type="character" w:styleId="Lienhypertexte">
     <w:name w:val="Hyperlink"/>
-    <w:basedOn w:val="DefaultParagraphFont"/>
+    <w:basedOn w:val="Policepardfaut"/>
     <w:uiPriority w:val="99"/>
     <w:unhideWhenUsed/>
     <w:rsid w:val="006D77B9"/>
@@ -5864,10 +5991,10 @@
       <w:u w:val="single"/>
     </w:rPr>
   </w:style>
-  <w:style w:type="paragraph" w:styleId="Header">
+  <w:style w:type="paragraph" w:styleId="En-tte">
     <w:name w:val="header"/>
     <w:basedOn w:val="Normal"/>
-    <w:link w:val="HeaderChar"/>
+    <w:link w:val="En-tteCar"/>
     <w:uiPriority w:val="99"/>
     <w:unhideWhenUsed/>
     <w:rsid w:val="006D77B9"/>
@@ -5879,17 +6006,17 @@
       <w:spacing w:after="0" w:line="240" w:lineRule="auto"/>
     </w:pPr>
   </w:style>
-  <w:style w:type="character" w:customStyle="1" w:styleId="HeaderChar">
-    <w:name w:val="Header Char"/>
-    <w:basedOn w:val="DefaultParagraphFont"/>
-    <w:link w:val="Header"/>
+  <w:style w:type="character" w:customStyle="1" w:styleId="En-tteCar">
+    <w:name w:val="En-tête Car"/>
+    <w:basedOn w:val="Policepardfaut"/>
+    <w:link w:val="En-tte"/>
     <w:uiPriority w:val="99"/>
     <w:rsid w:val="006D77B9"/>
   </w:style>
-  <w:style w:type="paragraph" w:styleId="Footer">
+  <w:style w:type="paragraph" w:styleId="Pieddepage">
     <w:name w:val="footer"/>
     <w:basedOn w:val="Normal"/>
-    <w:link w:val="FooterChar"/>
+    <w:link w:val="PieddepageCar"/>
     <w:uiPriority w:val="99"/>
     <w:unhideWhenUsed/>
     <w:rsid w:val="006D77B9"/>
@@ -5901,16 +6028,16 @@
       <w:spacing w:after="0" w:line="240" w:lineRule="auto"/>
     </w:pPr>
   </w:style>
-  <w:style w:type="character" w:customStyle="1" w:styleId="FooterChar">
-    <w:name w:val="Footer Char"/>
-    <w:basedOn w:val="DefaultParagraphFont"/>
-    <w:link w:val="Footer"/>
+  <w:style w:type="character" w:customStyle="1" w:styleId="PieddepageCar">
+    <w:name w:val="Pied de page Car"/>
+    <w:basedOn w:val="Policepardfaut"/>
+    <w:link w:val="Pieddepage"/>
     <w:uiPriority w:val="99"/>
     <w:rsid w:val="006D77B9"/>
   </w:style>
-  <w:style w:type="character" w:styleId="FollowedHyperlink">
+  <w:style w:type="character" w:styleId="Lienhypertextesuivivisit">
     <w:name w:val="FollowedHyperlink"/>
-    <w:basedOn w:val="DefaultParagraphFont"/>
+    <w:basedOn w:val="Policepardfaut"/>
     <w:uiPriority w:val="99"/>
     <w:semiHidden/>
     <w:unhideWhenUsed/>
@@ -5920,7 +6047,7 @@
       <w:u w:val="single"/>
     </w:rPr>
   </w:style>
-  <w:style w:type="paragraph" w:styleId="Caption">
+  <w:style w:type="paragraph" w:styleId="Lgende">
     <w:name w:val="caption"/>
     <w:basedOn w:val="Normal"/>
     <w:next w:val="Normal"/>
@@ -5939,9 +6066,9 @@
       <w:szCs w:val="18"/>
     </w:rPr>
   </w:style>
-  <w:style w:type="table" w:styleId="GridTable2-Accent5">
+  <w:style w:type="table" w:styleId="TableauGrille2-Accentuation5">
     <w:name w:val="Grid Table 2 Accent 5"/>
-    <w:basedOn w:val="TableNormal"/>
+    <w:basedOn w:val="TableauNormal"/>
     <w:uiPriority w:val="47"/>
     <w:rsid w:val="006206B0"/>
     <w:pPr>
@@ -6014,6 +6141,18 @@
         <w:shd w:val="clear" w:color="auto" w:fill="DEEAF6" w:themeFill="accent5" w:themeFillTint="33"/>
       </w:tcPr>
     </w:tblStylePr>
+  </w:style>
+  <w:style w:type="character" w:styleId="Mentionnonrsolue">
+    <w:name w:val="Unresolved Mention"/>
+    <w:basedOn w:val="Policepardfaut"/>
+    <w:uiPriority w:val="99"/>
+    <w:semiHidden/>
+    <w:unhideWhenUsed/>
+    <w:rsid w:val="00F63B42"/>
+    <w:rPr>
+      <w:color w:val="605E5C"/>
+      <w:shd w:val="clear" w:color="auto" w:fill="E1DFDD"/>
+    </w:rPr>
   </w:style>
 </w:styles>
 </file>

</xml_diff>

<commit_message>
repport: why using google drive and github ?
</commit_message>
<xml_diff>
--- a/RapportFinale.docx
+++ b/RapportFinale.docx
@@ -2600,15 +2600,7 @@
     </w:p>
     <w:p>
       <w:r>
-        <w:t xml:space="preserve">Concernant le site web, nous avons utilisé </w:t>
-      </w:r>
-      <w:proofErr w:type="gramStart"/>
-      <w:r>
-        <w:t>différentes technologie</w:t>
-      </w:r>
-      <w:proofErr w:type="gramEnd"/>
-      <w:r>
-        <w:t>, le Framework React-Native pour le front-end</w:t>
+        <w:t>Concernant le site web, nous avons utilisé différentes technologie, le Framework React-Native pour le front-end</w:t>
       </w:r>
       <w:r>
         <w:t>,</w:t>
@@ -2677,15 +2669,7 @@
         <w:t>ss</w:t>
       </w:r>
       <w:r>
-        <w:t xml:space="preserve">ible à tous ? </w:t>
-      </w:r>
-      <w:proofErr w:type="spellStart"/>
-      <w:r>
-        <w:t>Figma</w:t>
-      </w:r>
-      <w:proofErr w:type="spellEnd"/>
-      <w:r>
-        <w:t xml:space="preserve"> est alors l’outil parfait !</w:t>
+        <w:t>ible à tous ? Figma est alors l’outil parfait !</w:t>
       </w:r>
       <w:r>
         <w:t xml:space="preserve"> </w:t>
@@ -2718,15 +2702,7 @@
         <w:t xml:space="preserve"> de test</w:t>
       </w:r>
       <w:r>
-        <w:t xml:space="preserve">. </w:t>
-      </w:r>
-      <w:proofErr w:type="spellStart"/>
-      <w:r>
-        <w:t>Figma</w:t>
-      </w:r>
-      <w:proofErr w:type="spellEnd"/>
-      <w:r>
-        <w:t xml:space="preserve"> est un outil qui est facile à prendre en main, elle permet aussi de réaliser des maquettes pour applications mobiles.</w:t>
+        <w:t>. Figma est un outil qui est facile à prendre en main, elle permet aussi de réaliser des maquettes pour applications mobiles.</w:t>
       </w:r>
     </w:p>
     <w:p>
@@ -2734,8 +2710,201 @@
         <w:jc w:val="both"/>
       </w:pPr>
       <w:r>
-        <w:t xml:space="preserve">Qui ne connait pas Google ? un des GAFAM ! L’entreprise a développé une application qui met lui aussi de collaborer avec les membres de l’équipe. </w:t>
-      </w:r>
+        <w:t>Qui ne conna</w:t>
+      </w:r>
+      <w:r>
+        <w:t>î</w:t>
+      </w:r>
+      <w:r>
+        <w:t xml:space="preserve">t pas Google ? </w:t>
+      </w:r>
+      <w:r>
+        <w:t>U</w:t>
+      </w:r>
+      <w:r>
+        <w:t>n des GAFAM ! L’entreprise a développé une application</w:t>
+      </w:r>
+      <w:r>
+        <w:t>,</w:t>
+      </w:r>
+      <w:r>
+        <w:t xml:space="preserve"> </w:t>
+      </w:r>
+      <w:r>
+        <w:t>Google Drive</w:t>
+      </w:r>
+      <w:r>
+        <w:t>,</w:t>
+      </w:r>
+      <w:r>
+        <w:t xml:space="preserve"> </w:t>
+      </w:r>
+      <w:r>
+        <w:t xml:space="preserve">qui </w:t>
+      </w:r>
+      <w:r>
+        <w:t>per</w:t>
+      </w:r>
+      <w:r>
+        <w:t xml:space="preserve">met </w:t>
+      </w:r>
+      <w:r>
+        <w:t xml:space="preserve">également </w:t>
+      </w:r>
+      <w:r>
+        <w:t>de collaborer avec les membres de l’équipe</w:t>
+      </w:r>
+      <w:r>
+        <w:t xml:space="preserve"> en plus de pouvoir</w:t>
+      </w:r>
+      <w:r>
+        <w:t xml:space="preserve"> </w:t>
+      </w:r>
+      <w:r>
+        <w:t>créer</w:t>
+      </w:r>
+      <w:r>
+        <w:t>,</w:t>
+      </w:r>
+      <w:r>
+        <w:t xml:space="preserve"> éditer et supprimer différent</w:t>
+      </w:r>
+      <w:r>
+        <w:t>s</w:t>
+      </w:r>
+      <w:r>
+        <w:t xml:space="preserve"> type</w:t>
+      </w:r>
+      <w:r>
+        <w:t>s</w:t>
+      </w:r>
+      <w:r>
+        <w:t xml:space="preserve"> de fichier</w:t>
+      </w:r>
+      <w:r>
+        <w:t>s</w:t>
+      </w:r>
+      <w:r>
+        <w:t xml:space="preserve"> (document</w:t>
+      </w:r>
+      <w:r>
+        <w:t>s</w:t>
+      </w:r>
+      <w:r>
+        <w:t>, tableur</w:t>
+      </w:r>
+      <w:r>
+        <w:t>s</w:t>
+      </w:r>
+      <w:r>
+        <w:t>, présentation</w:t>
+      </w:r>
+      <w:r>
+        <w:t>s</w:t>
+      </w:r>
+      <w:r>
+        <w:t>)</w:t>
+      </w:r>
+      <w:r>
+        <w:t>.</w:t>
+      </w:r>
+      <w:r>
+        <w:t xml:space="preserve"> Nous utilisons cet outil car c’est celui qui offre le plus d’espace</w:t>
+      </w:r>
+      <w:r>
+        <w:t>s</w:t>
+      </w:r>
+      <w:r>
+        <w:t xml:space="preserve"> de stockage</w:t>
+      </w:r>
+      <w:r>
+        <w:t xml:space="preserve"> sans frais</w:t>
+      </w:r>
+      <w:r>
+        <w:t xml:space="preserve">, avec 15 GO. </w:t>
+      </w:r>
+    </w:p>
+    <w:p>
+      <w:pPr>
+        <w:jc w:val="both"/>
+      </w:pPr>
+      <w:r>
+        <w:t>Les outils de versio</w:t>
+      </w:r>
+      <w:r>
+        <w:t>n</w:t>
+      </w:r>
+      <w:r>
+        <w:t>ning sont nombreux, pourtant il y</w:t>
+      </w:r>
+      <w:r>
+        <w:t xml:space="preserve"> en</w:t>
+      </w:r>
+      <w:r>
+        <w:t xml:space="preserve"> a certain</w:t>
+      </w:r>
+      <w:r>
+        <w:t>s</w:t>
+      </w:r>
+      <w:r>
+        <w:t xml:space="preserve"> qui sont plus pertinent</w:t>
+      </w:r>
+      <w:r>
+        <w:t>s</w:t>
+      </w:r>
+      <w:r>
+        <w:t xml:space="preserve"> que d’autre</w:t>
+      </w:r>
+      <w:r>
+        <w:t>s</w:t>
+      </w:r>
+      <w:r>
+        <w:t xml:space="preserve">, comme la gestion de version décentralisée (chaque </w:t>
+      </w:r>
+      <w:r>
+        <w:t>développeur</w:t>
+      </w:r>
+      <w:r>
+        <w:t xml:space="preserve"> </w:t>
+      </w:r>
+      <w:r>
+        <w:t>possède</w:t>
+      </w:r>
+      <w:r>
+        <w:t xml:space="preserve"> ses</w:t>
+      </w:r>
+      <w:r>
+        <w:t xml:space="preserve"> propres dépôts et copie locale), ce qui permet à chacun de travailler à son rythme</w:t>
+      </w:r>
+      <w:r>
+        <w:t>. Nous nous sommes orienté</w:t>
+      </w:r>
+      <w:r>
+        <w:t>s</w:t>
+      </w:r>
+      <w:r>
+        <w:t xml:space="preserve"> vers Git, et plus précisément GitHub. Offrant la possibilité de créer plusieurs branches locales in</w:t>
+      </w:r>
+      <w:r>
+        <w:t>d</w:t>
+      </w:r>
+      <w:r>
+        <w:t xml:space="preserve">épendantes, un tableau de bord personnel pour suivre les issues et </w:t>
+      </w:r>
+      <w:r>
+        <w:t xml:space="preserve">les </w:t>
+      </w:r>
+      <w:r>
+        <w:t xml:space="preserve">pull requests. De plus, si un problème survient, </w:t>
+      </w:r>
+      <w:r>
+        <w:t>aucun souci, grâce à la grande communauté qui s’y trouve.</w:t>
+      </w:r>
+    </w:p>
+    <w:p>
+      <w:pPr>
+        <w:jc w:val="both"/>
+      </w:pPr>
     </w:p>
     <w:p/>
     <w:p>
@@ -3315,7 +3484,6 @@
               <w:jc w:val="center"/>
             </w:pPr>
             <w:r>
-              <w:lastRenderedPageBreak/>
               <w:t>Développeur Web</w:t>
             </w:r>
           </w:p>
@@ -4904,9 +5072,11 @@
     </w:p>
     <w:p>
       <w:pPr>
-        <w:pStyle w:val="Heading1"/>
-        <w:rPr>
+        <w:rPr>
+          <w:rFonts w:asciiTheme="majorHAnsi" w:eastAsiaTheme="majorEastAsia" w:hAnsiTheme="majorHAnsi" w:cstheme="majorBidi"/>
           <w:color w:val="D25F10"/>
+          <w:sz w:val="32"/>
+          <w:szCs w:val="32"/>
         </w:rPr>
       </w:pPr>
       <w:bookmarkStart w:id="32" w:name="_Toc154782587"/>
@@ -4915,6 +5085,21 @@
         <w:rPr>
           <w:color w:val="D25F10"/>
         </w:rPr>
+        <w:br w:type="page"/>
+      </w:r>
+    </w:p>
+    <w:p>
+      <w:pPr>
+        <w:pStyle w:val="Heading1"/>
+        <w:rPr>
+          <w:color w:val="D25F10"/>
+        </w:rPr>
+      </w:pPr>
+      <w:r>
+        <w:rPr>
+          <w:color w:val="D25F10"/>
+        </w:rPr>
+        <w:lastRenderedPageBreak/>
         <w:t>Annexe 3 : Les sources</w:t>
       </w:r>
       <w:bookmarkEnd w:id="32"/>
@@ -4974,7 +5159,7 @@
           <w:lang w:val="it-IT"/>
         </w:rPr>
       </w:pPr>
-      <w:hyperlink r:id="rId9" w:history="1">
+      <w:hyperlink r:id="rId9" w:anchor="topicOverview" w:history="1">
         <w:r>
           <w:rPr>
             <w:rStyle w:val="Hyperlink"/>
@@ -4995,6 +5180,9 @@
     <w:p>
       <w:pPr>
         <w:jc w:val="both"/>
+        <w:rPr>
+          <w:lang w:val="en-US"/>
+        </w:rPr>
       </w:pPr>
       <w:r>
         <w:t>Collectif. « Industrie du jeu - Analyse de la taille et des parts – Tendances et prévisions de croissance (2023 - 2028)</w:t>
@@ -5003,15 +5191,13 @@
         <w:t> »</w:t>
       </w:r>
       <w:r>
-        <w:t xml:space="preserve">. 2018. </w:t>
-      </w:r>
-      <w:proofErr w:type="spellStart"/>
-      <w:r>
-        <w:t>Mordor</w:t>
-      </w:r>
-      <w:proofErr w:type="spellEnd"/>
-      <w:r>
-        <w:t xml:space="preserve"> Intelligence.</w:t>
+        <w:t xml:space="preserve">. </w:t>
+      </w:r>
+      <w:r>
+        <w:rPr>
+          <w:lang w:val="en-US"/>
+        </w:rPr>
+        <w:t>2018. Mordor Intelligence.</w:t>
       </w:r>
     </w:p>
     <w:p>
@@ -5019,12 +5205,14 @@
         <w:jc w:val="both"/>
         <w:rPr>
           <w:rStyle w:val="Hyperlink"/>
+          <w:lang w:val="en-US"/>
         </w:rPr>
       </w:pPr>
       <w:hyperlink r:id="rId10" w:history="1">
         <w:r>
           <w:rPr>
             <w:rStyle w:val="Hyperlink"/>
+            <w:lang w:val="en-US"/>
           </w:rPr>
           <w:t>https://www.mordorintelligence.com/fr/industry-reports/global-gaming-market</w:t>
         </w:r>
@@ -5035,6 +5223,7 @@
         <w:jc w:val="both"/>
         <w:rPr>
           <w:rStyle w:val="Hyperlink"/>
+          <w:lang w:val="en-US"/>
         </w:rPr>
       </w:pPr>
     </w:p>
@@ -5043,22 +5232,14 @@
         <w:jc w:val="both"/>
       </w:pPr>
       <w:r>
-        <w:t xml:space="preserve">Pauline Callies. « Les meilleurs outils pour créer votre maquette d’application mobile ». 19 mai 2022. </w:t>
-      </w:r>
-      <w:proofErr w:type="spellStart"/>
-      <w:r>
-        <w:t>Aventique</w:t>
-      </w:r>
-      <w:proofErr w:type="spellEnd"/>
-      <w:r>
-        <w:t xml:space="preserve">. </w:t>
+        <w:t xml:space="preserve">Pauline Callies. « Les meilleurs outils pour créer votre maquette d’application mobile ». 19 mai 2022. Aventique. </w:t>
       </w:r>
     </w:p>
     <w:p>
       <w:pPr>
         <w:jc w:val="both"/>
       </w:pPr>
-      <w:hyperlink r:id="rId11" w:history="1">
+      <w:hyperlink r:id="rId11" w:anchor=":~:text=Figma%20est%20un%20outil%20de,de%20ses%20fonctionnalit%C3%A9s%20est%20payant" w:history="1">
         <w:r>
           <w:rPr>
             <w:rStyle w:val="Hyperlink"/>
@@ -5069,6 +5250,70 @@
       <w:r>
         <w:t>.</w:t>
       </w:r>
+      <w:r>
+        <w:t xml:space="preserve"> </w:t>
+      </w:r>
+    </w:p>
+    <w:p>
+      <w:pPr>
+        <w:jc w:val="both"/>
+      </w:pPr>
+    </w:p>
+    <w:p>
+      <w:pPr>
+        <w:jc w:val="both"/>
+      </w:pPr>
+      <w:r>
+        <w:t>Collectif. « 6 alternatives à Google Drive ». 2021. Blogdumoderateur.</w:t>
+      </w:r>
+    </w:p>
+    <w:p>
+      <w:pPr>
+        <w:jc w:val="both"/>
+      </w:pPr>
+      <w:hyperlink r:id="rId12" w:history="1">
+        <w:r>
+          <w:rPr>
+            <w:rStyle w:val="Hyperlink"/>
+          </w:rPr>
+          <w:t>https://www.blogdumoderateur.com/tools/alternatives/google-drive/</w:t>
+        </w:r>
+      </w:hyperlink>
+      <w:r>
+        <w:t xml:space="preserve"> </w:t>
+      </w:r>
+    </w:p>
+    <w:p>
+      <w:pPr>
+        <w:jc w:val="both"/>
+      </w:pPr>
+    </w:p>
+    <w:p>
+      <w:pPr>
+        <w:jc w:val="both"/>
+      </w:pPr>
+      <w:r>
+        <w:t>Eloïse Salson. « </w:t>
+      </w:r>
+      <w:r>
+        <w:t>Suivez vos modifications à la trace avec les 8 meilleurs logiciels de versionning</w:t>
+      </w:r>
+      <w:r>
+        <w:t> ». 19 janvier 2022. Appvizer.</w:t>
+      </w:r>
+    </w:p>
+    <w:p>
+      <w:pPr>
+        <w:jc w:val="both"/>
+      </w:pPr>
+      <w:hyperlink r:id="rId13" w:history="1">
+        <w:r>
+          <w:rPr>
+            <w:rStyle w:val="Hyperlink"/>
+          </w:rPr>
+          <w:t>https://www.appvizer.fr/magazine/services-informatiques/gestion-versions/outils-versionning</w:t>
+        </w:r>
+      </w:hyperlink>
       <w:r>
         <w:t xml:space="preserve"> </w:t>
       </w:r>
@@ -5125,7 +5370,7 @@
                     </pic:cNvPicPr>
                   </pic:nvPicPr>
                   <pic:blipFill rotWithShape="1">
-                    <a:blip r:embed="rId12">
+                    <a:blip r:embed="rId14">
                       <a:extLst>
                         <a:ext uri="{28A0092B-C50C-407E-A947-70E740481C1C}">
                           <a14:useLocalDpi xmlns:a14="http://schemas.microsoft.com/office/drawing/2010/main" val="0"/>
@@ -5207,7 +5452,7 @@
                     <pic:cNvPicPr/>
                   </pic:nvPicPr>
                   <pic:blipFill>
-                    <a:blip r:embed="rId13"/>
+                    <a:blip r:embed="rId15"/>
                     <a:stretch>
                       <a:fillRect/>
                     </a:stretch>

</xml_diff>

<commit_message>
repport: gestion et organisation of pourquoi ces outils et pas d'autre ok
</commit_message>
<xml_diff>
--- a/RapportFinale.docx
+++ b/RapportFinale.docx
@@ -2123,9 +2123,59 @@
         <w:rPr>
           <w:color w:val="D25F10"/>
         </w:rPr>
-        <w:t>Description du projet : Isidor’s Quest : Chasing the glow</w:t>
+        <w:t xml:space="preserve">Description du projet : </w:t>
+      </w:r>
+      <w:proofErr w:type="spellStart"/>
+      <w:r>
+        <w:rPr>
+          <w:color w:val="D25F10"/>
+        </w:rPr>
+        <w:t>Isidor’s</w:t>
+      </w:r>
+      <w:proofErr w:type="spellEnd"/>
+      <w:r>
+        <w:rPr>
+          <w:color w:val="D25F10"/>
+        </w:rPr>
+        <w:t xml:space="preserve"> </w:t>
+      </w:r>
+      <w:proofErr w:type="spellStart"/>
+      <w:r>
+        <w:rPr>
+          <w:color w:val="D25F10"/>
+        </w:rPr>
+        <w:t>Quest</w:t>
+      </w:r>
+      <w:proofErr w:type="spellEnd"/>
+      <w:r>
+        <w:rPr>
+          <w:color w:val="D25F10"/>
+        </w:rPr>
+        <w:t xml:space="preserve"> : </w:t>
+      </w:r>
+      <w:proofErr w:type="spellStart"/>
+      <w:r>
+        <w:rPr>
+          <w:color w:val="D25F10"/>
+        </w:rPr>
+        <w:t>Chasing</w:t>
+      </w:r>
+      <w:proofErr w:type="spellEnd"/>
+      <w:r>
+        <w:rPr>
+          <w:color w:val="D25F10"/>
+        </w:rPr>
+        <w:t xml:space="preserve"> the </w:t>
+      </w:r>
+      <w:proofErr w:type="spellStart"/>
+      <w:r>
+        <w:rPr>
+          <w:color w:val="D25F10"/>
+        </w:rPr>
+        <w:t>glow</w:t>
       </w:r>
       <w:bookmarkEnd w:id="0"/>
+      <w:proofErr w:type="spellEnd"/>
     </w:p>
     <w:p/>
     <w:p>
@@ -2342,8 +2392,13 @@
     </w:p>
     <w:p/>
     <w:p>
-      <w:r>
-        <w:t>Unity Engine : pour développement d</w:t>
+      <w:proofErr w:type="spellStart"/>
+      <w:r>
+        <w:t>Unity</w:t>
+      </w:r>
+      <w:proofErr w:type="spellEnd"/>
+      <w:r>
+        <w:t xml:space="preserve"> Engine : pour développement d</w:t>
       </w:r>
       <w:r>
         <w:t>u</w:t>
@@ -2360,25 +2415,53 @@
         <w:t>é</w:t>
       </w:r>
       <w:r>
-        <w:t xml:space="preserve"> par Unity</w:t>
-      </w:r>
-    </w:p>
-    <w:p>
-      <w:r>
-        <w:t>Piskelapp : Permet de créer des designs en 2D pixelis</w:t>
+        <w:t xml:space="preserve"> par </w:t>
+      </w:r>
+      <w:proofErr w:type="spellStart"/>
+      <w:r>
+        <w:t>Unity</w:t>
+      </w:r>
+      <w:proofErr w:type="spellEnd"/>
+    </w:p>
+    <w:p>
+      <w:proofErr w:type="spellStart"/>
+      <w:r>
+        <w:t>Piskelapp</w:t>
+      </w:r>
+      <w:proofErr w:type="spellEnd"/>
+      <w:r>
+        <w:t> : Permet de créer des designs en 2D pixelis</w:t>
       </w:r>
       <w:r>
         <w:t>é</w:t>
       </w:r>
     </w:p>
     <w:p>
-      <w:r>
-        <w:t>Pinetools : Utiliser pour pixeliser une image</w:t>
-      </w:r>
-    </w:p>
-    <w:p>
-      <w:r>
-        <w:t>OpenGameArt &amp; CraftPix : Recherches de Sprite (design utilis</w:t>
+      <w:proofErr w:type="spellStart"/>
+      <w:r>
+        <w:t>Pinetools</w:t>
+      </w:r>
+      <w:proofErr w:type="spellEnd"/>
+      <w:r>
+        <w:t> : Utiliser pour pixeliser une image</w:t>
+      </w:r>
+    </w:p>
+    <w:p>
+      <w:proofErr w:type="spellStart"/>
+      <w:r>
+        <w:t>OpenGameArt</w:t>
+      </w:r>
+      <w:proofErr w:type="spellEnd"/>
+      <w:r>
+        <w:t xml:space="preserve"> &amp; </w:t>
+      </w:r>
+      <w:proofErr w:type="spellStart"/>
+      <w:r>
+        <w:t>CraftPix</w:t>
+      </w:r>
+      <w:proofErr w:type="spellEnd"/>
+      <w:r>
+        <w:t> : Recherches de Sprite (design utilis</w:t>
       </w:r>
       <w:r>
         <w:t>é</w:t>
@@ -2405,13 +2488,23 @@
     </w:p>
     <w:p/>
     <w:p>
-      <w:r>
-        <w:t>Figma : Maquettage du site</w:t>
-      </w:r>
-    </w:p>
-    <w:p>
-      <w:r>
-        <w:t>React Native : Framework utilisé pour développer la partie frontend</w:t>
+      <w:proofErr w:type="spellStart"/>
+      <w:r>
+        <w:t>Figma</w:t>
+      </w:r>
+      <w:proofErr w:type="spellEnd"/>
+      <w:r>
+        <w:t> : Maquettage du site</w:t>
+      </w:r>
+    </w:p>
+    <w:p>
+      <w:proofErr w:type="spellStart"/>
+      <w:r>
+        <w:t>React</w:t>
+      </w:r>
+      <w:proofErr w:type="spellEnd"/>
+      <w:r>
+        <w:t xml:space="preserve"> Native : Framework utilisé pour développer la partie frontend</w:t>
       </w:r>
     </w:p>
     <w:p>
@@ -2510,7 +2603,15 @@
     </w:p>
     <w:p>
       <w:r>
-        <w:t>Visual Paradigm : Mise en place des diagrammes UML</w:t>
+        <w:t xml:space="preserve">Visual </w:t>
+      </w:r>
+      <w:proofErr w:type="spellStart"/>
+      <w:r>
+        <w:t>Paradigm</w:t>
+      </w:r>
+      <w:proofErr w:type="spellEnd"/>
+      <w:r>
+        <w:t> : Mise en place des diagrammes UML</w:t>
       </w:r>
     </w:p>
     <w:p/>
@@ -2555,7 +2656,63 @@
     <w:p/>
     <w:p>
       <w:r>
-        <w:t>Nous avons décidé d’utiliser Unity, car il s’agit d’une plateforme de jeu gratuite qui est multi-plateforme cela permet de facilement générer une version web de notre jeu (WebGL), de plus, la documentation est facile d’utilisation et la communauté Unity est très active, il existe de nombreux tutoriels (vidéo) ainsi que de résolution de problème proposé par la communauté sur Unity Community par exemple. On peut également noter que les designs pour le jeu comme les sorites sont facile d’accès sur des sites tels qu'OpenGameArt et nous pouvons réaliser nos propres design 2D grâce à différents outils telles que piskelapp. De plus, certains membres de l’équipe n’ont jamais travaillé avec Unity, c’était l’occasion idéal pour pouvoir apprendre l’utilisation d’une nouvelle technologie.</w:t>
+        <w:t xml:space="preserve">Nous avons décidé d’utiliser </w:t>
+      </w:r>
+      <w:proofErr w:type="spellStart"/>
+      <w:r>
+        <w:t>Unity</w:t>
+      </w:r>
+      <w:proofErr w:type="spellEnd"/>
+      <w:r>
+        <w:t>, car il s’agit d’une plateforme de jeu gratuite qui est multi-plateforme cela permet de facilement générer une version web de notre jeu (</w:t>
+      </w:r>
+      <w:proofErr w:type="spellStart"/>
+      <w:r>
+        <w:t>WebGL</w:t>
+      </w:r>
+      <w:proofErr w:type="spellEnd"/>
+      <w:r>
+        <w:t xml:space="preserve">), de plus, la documentation est facile d’utilisation et la communauté </w:t>
+      </w:r>
+      <w:proofErr w:type="spellStart"/>
+      <w:r>
+        <w:t>Unity</w:t>
+      </w:r>
+      <w:proofErr w:type="spellEnd"/>
+      <w:r>
+        <w:t xml:space="preserve"> est très active, il existe de nombreux tutoriels (vidéo) ainsi que de résolution de problème proposé par la communauté sur </w:t>
+      </w:r>
+      <w:proofErr w:type="spellStart"/>
+      <w:r>
+        <w:t>Unity</w:t>
+      </w:r>
+      <w:proofErr w:type="spellEnd"/>
+      <w:r>
+        <w:t xml:space="preserve"> Community par exemple. On peut également noter que les designs pour le jeu comme les sorites sont facile d’accès sur des sites tels qu'</w:t>
+      </w:r>
+      <w:proofErr w:type="spellStart"/>
+      <w:r>
+        <w:t>OpenGameArt</w:t>
+      </w:r>
+      <w:proofErr w:type="spellEnd"/>
+      <w:r>
+        <w:t xml:space="preserve"> et nous pouvons réaliser nos propres design 2D grâce à différents outils telles que </w:t>
+      </w:r>
+      <w:proofErr w:type="spellStart"/>
+      <w:r>
+        <w:t>piskelapp</w:t>
+      </w:r>
+      <w:proofErr w:type="spellEnd"/>
+      <w:r>
+        <w:t xml:space="preserve">. De plus, certains membres de l’équipe n’ont jamais travaillé avec </w:t>
+      </w:r>
+      <w:proofErr w:type="spellStart"/>
+      <w:r>
+        <w:t>Unity</w:t>
+      </w:r>
+      <w:proofErr w:type="spellEnd"/>
+      <w:r>
+        <w:t>, c’était l’occasion idéal pour pouvoir apprendre l’utilisation d’une nouvelle technologie.</w:t>
       </w:r>
     </w:p>
     <w:p/>
@@ -2577,8 +2734,13 @@
     <w:p/>
     <w:p>
       <w:r>
-        <w:t>Nous avons décidé d’utiliser Figma</w:t>
-      </w:r>
+        <w:t xml:space="preserve">Nous avons décidé d’utiliser </w:t>
+      </w:r>
+      <w:proofErr w:type="spellStart"/>
+      <w:r>
+        <w:t>Figma</w:t>
+      </w:r>
+      <w:proofErr w:type="spellEnd"/>
       <w:r>
         <w:t>,</w:t>
       </w:r>
@@ -2600,8 +2762,29 @@
     </w:p>
     <w:p>
       <w:r>
-        <w:t>Concernant le site web, nous avons utilisé différentes technologie, le Framework React-Native pour le front-end</w:t>
-      </w:r>
+        <w:t xml:space="preserve">Concernant le site web, nous avons utilisé </w:t>
+      </w:r>
+      <w:proofErr w:type="gramStart"/>
+      <w:r>
+        <w:t>différentes technologie</w:t>
+      </w:r>
+      <w:proofErr w:type="gramEnd"/>
+      <w:r>
+        <w:t xml:space="preserve">, le Framework </w:t>
+      </w:r>
+      <w:proofErr w:type="spellStart"/>
+      <w:r>
+        <w:t>React</w:t>
+      </w:r>
+      <w:proofErr w:type="spellEnd"/>
+      <w:r>
+        <w:t xml:space="preserve">-Native pour le </w:t>
+      </w:r>
+      <w:proofErr w:type="spellStart"/>
+      <w:r>
+        <w:t>front-end</w:t>
+      </w:r>
+      <w:proofErr w:type="spellEnd"/>
       <w:r>
         <w:t>,</w:t>
       </w:r>
@@ -2609,29 +2792,85 @@
         <w:t xml:space="preserve"> </w:t>
       </w:r>
       <w:r>
-        <w:t>car le Framework React est de plus en plus utilisé dans le monde professionnelle et à travers la réalisation de notre site web, nous souhaitons pouvoir maîtriser ce Framework, nous avons pu apprendre de nouvelles thématiques</w:t>
+        <w:t xml:space="preserve">car le Framework </w:t>
+      </w:r>
+      <w:proofErr w:type="spellStart"/>
+      <w:r>
+        <w:t>React</w:t>
+      </w:r>
+      <w:proofErr w:type="spellEnd"/>
+      <w:r>
+        <w:t xml:space="preserve"> est de plus en plus utilisé dans le monde professionnelle et à travers la réalisation de notre site web, nous souhaitons pouvoir maîtriser ce Framework, nous avons pu apprendre de nouvelles thématiques</w:t>
       </w:r>
       <w:r>
         <w:t>,</w:t>
       </w:r>
       <w:r>
-        <w:t xml:space="preserve"> dont nous jamais abordé telles que les notions de JSX, Hooks par exemple. </w:t>
-      </w:r>
-    </w:p>
-    <w:p>
-      <w:r>
-        <w:t>Nous avons choisi Node.js pour le back-end et le Framework Express.js permettant de réaliser facilement et rapidement des fonctions de traitement pour différentes requêtes http, de gérer les sessions de l’utilisateur ou de se servir des cookies par exemple. Il s’agit d’un Framework qui offre un ensemble complet d’attribut pour les sites web et Node.js est l’un des back-end les plus utilisés pour le Framework React.</w:t>
-      </w:r>
-    </w:p>
-    <w:p>
-      <w:r>
-        <w:t>MongoDB est la base de données que nous avons utilisées pour le site web, nous avons décidé de travailler avec cette base, car pour la plupart des membres de l’équipe, nous avons jamais utilisé de base de données non relationnel (no SQL), MongoDB est la base de donnée non relationnel la plus connue et il existe en node.js, une bibliothèque permettant de facilement réaliser des opérations sur MongoDB nommé mongoose, l’alchimie entre node.js et MongoDB était simple et c’était également pour l’équipe de découvrir une nouvelle technologie via ce projet.</w:t>
+        <w:t xml:space="preserve"> dont nous jamais abordé telles que les notions de JSX, </w:t>
+      </w:r>
+      <w:proofErr w:type="spellStart"/>
+      <w:r>
+        <w:t>Hooks</w:t>
+      </w:r>
+      <w:proofErr w:type="spellEnd"/>
+      <w:r>
+        <w:t xml:space="preserve"> par exemple. </w:t>
+      </w:r>
+    </w:p>
+    <w:p>
+      <w:r>
+        <w:t xml:space="preserve">Nous avons choisi Node.js pour le </w:t>
+      </w:r>
+      <w:proofErr w:type="spellStart"/>
+      <w:r>
+        <w:t>back-end</w:t>
+      </w:r>
+      <w:proofErr w:type="spellEnd"/>
+      <w:r>
+        <w:t xml:space="preserve"> et le Framework Express.js permettant de réaliser facilement et rapidement des fonctions de traitement pour différentes requêtes http, de gérer les sessions de l’utilisateur ou de se servir des cookies par exemple. Il s’agit d’un Framework qui offre un ensemble complet d’attribut pour les sites web et Node.js est l’un des </w:t>
+      </w:r>
+      <w:proofErr w:type="spellStart"/>
+      <w:r>
+        <w:t>back-end</w:t>
+      </w:r>
+      <w:proofErr w:type="spellEnd"/>
+      <w:r>
+        <w:t xml:space="preserve"> les plus utilisés pour le Framework </w:t>
+      </w:r>
+      <w:proofErr w:type="spellStart"/>
+      <w:r>
+        <w:t>React</w:t>
+      </w:r>
+      <w:proofErr w:type="spellEnd"/>
+      <w:r>
+        <w:t>.</w:t>
+      </w:r>
+    </w:p>
+    <w:p>
+      <w:r>
+        <w:t xml:space="preserve">MongoDB est la base de données que nous avons utilisées pour le site web, nous avons décidé de travailler avec cette base, car pour la plupart des membres de l’équipe, nous avons jamais utilisé de base de données non relationnel (no SQL), MongoDB est la base de donnée non relationnel la plus connue et il existe en node.js, une bibliothèque permettant de facilement réaliser des opérations sur MongoDB nommé </w:t>
+      </w:r>
+      <w:proofErr w:type="spellStart"/>
+      <w:r>
+        <w:t>mongoose</w:t>
+      </w:r>
+      <w:proofErr w:type="spellEnd"/>
+      <w:r>
+        <w:t>, l’alchimie entre node.js et MongoDB était simple et c’était également pour l’équipe de découvrir une nouvelle technologie via ce projet.</w:t>
       </w:r>
     </w:p>
     <w:p>
       <w:r>
         <w:lastRenderedPageBreak/>
-        <w:t>Nous avons décidé avec l’éditeur de code Visual studio code, car il propose de nombreuses extensions permettant de rendre le travail plus simple comme le live Share permettant simultanément sur le même code, de plus il s’agit d’un éditeur adapté aux langages JavaScript donc aux Framework React et au langage Node.js. On peut facilement utiliser son terminal et GitHub avec Visual Studio Code.</w:t>
+        <w:t xml:space="preserve">Nous avons décidé avec l’éditeur de code Visual studio code, car il propose de nombreuses extensions permettant de rendre le travail plus simple comme le live Share permettant simultanément sur le même code, de plus il s’agit d’un éditeur adapté aux langages JavaScript donc aux Framework </w:t>
+      </w:r>
+      <w:proofErr w:type="spellStart"/>
+      <w:r>
+        <w:t>React</w:t>
+      </w:r>
+      <w:proofErr w:type="spellEnd"/>
+      <w:r>
+        <w:t xml:space="preserve"> et au langage Node.js. On peut facilement utiliser son terminal et GitHub avec Visual Studio Code.</w:t>
       </w:r>
     </w:p>
     <w:p/>
@@ -2669,7 +2908,15 @@
         <w:t>ss</w:t>
       </w:r>
       <w:r>
-        <w:t>ible à tous ? Figma est alors l’outil parfait !</w:t>
+        <w:t xml:space="preserve">ible à tous ? </w:t>
+      </w:r>
+      <w:proofErr w:type="spellStart"/>
+      <w:r>
+        <w:t>Figma</w:t>
+      </w:r>
+      <w:proofErr w:type="spellEnd"/>
+      <w:r>
+        <w:t xml:space="preserve"> est alors l’outil parfait !</w:t>
       </w:r>
       <w:r>
         <w:t xml:space="preserve"> </w:t>
@@ -2702,7 +2949,15 @@
         <w:t xml:space="preserve"> de test</w:t>
       </w:r>
       <w:r>
-        <w:t>. Figma est un outil qui est facile à prendre en main, elle permet aussi de réaliser des maquettes pour applications mobiles.</w:t>
+        <w:t xml:space="preserve">. </w:t>
+      </w:r>
+      <w:proofErr w:type="spellStart"/>
+      <w:r>
+        <w:t>Figma</w:t>
+      </w:r>
+      <w:proofErr w:type="spellEnd"/>
+      <w:r>
+        <w:t xml:space="preserve"> est un outil qui est facile à prendre en main, elle permet aussi de réaliser des maquettes pour applications mobiles.</w:t>
       </w:r>
     </w:p>
     <w:p>
@@ -2829,13 +3084,21 @@
         <w:jc w:val="both"/>
       </w:pPr>
       <w:r>
-        <w:t>Les outils de versio</w:t>
+        <w:t xml:space="preserve">Les outils de </w:t>
+      </w:r>
+      <w:proofErr w:type="spellStart"/>
+      <w:r>
+        <w:t>versio</w:t>
       </w:r>
       <w:r>
         <w:t>n</w:t>
       </w:r>
       <w:r>
-        <w:t>ning sont nombreux, pourtant il y</w:t>
+        <w:t>ning</w:t>
+      </w:r>
+      <w:proofErr w:type="spellEnd"/>
+      <w:r>
+        <w:t xml:space="preserve"> sont nombreux, pourtant il y</w:t>
       </w:r>
       <w:r>
         <w:t xml:space="preserve"> en</w:t>
@@ -2895,7 +3158,15 @@
         <w:t xml:space="preserve">les </w:t>
       </w:r>
       <w:r>
-        <w:t xml:space="preserve">pull requests. De plus, si un problème survient, </w:t>
+        <w:t xml:space="preserve">pull </w:t>
+      </w:r>
+      <w:proofErr w:type="spellStart"/>
+      <w:r>
+        <w:t>requests</w:t>
+      </w:r>
+      <w:proofErr w:type="spellEnd"/>
+      <w:r>
+        <w:t xml:space="preserve">. De plus, si un problème survient, </w:t>
       </w:r>
       <w:r>
         <w:t>aucun souci, grâce à la grande communauté qui s’y trouve.</w:t>
@@ -2905,6 +3176,163 @@
       <w:pPr>
         <w:jc w:val="both"/>
       </w:pPr>
+      <w:r>
+        <w:t xml:space="preserve">Discord, </w:t>
+      </w:r>
+      <w:r>
+        <w:t>un outil</w:t>
+      </w:r>
+      <w:r>
+        <w:t xml:space="preserve"> de communication, </w:t>
+      </w:r>
+      <w:r>
+        <w:t xml:space="preserve">de </w:t>
+      </w:r>
+      <w:r>
+        <w:t>visioconférence</w:t>
+      </w:r>
+      <w:r>
+        <w:t xml:space="preserve"> et d’</w:t>
+      </w:r>
+      <w:r>
+        <w:t>envoi de fichier</w:t>
+      </w:r>
+      <w:r>
+        <w:t>s</w:t>
+      </w:r>
+      <w:r>
+        <w:t xml:space="preserve">, se </w:t>
+      </w:r>
+      <w:r>
+        <w:t xml:space="preserve">distingue </w:t>
+      </w:r>
+      <w:r>
+        <w:t xml:space="preserve">par </w:t>
+      </w:r>
+      <w:r>
+        <w:t xml:space="preserve">sa capacité à </w:t>
+      </w:r>
+      <w:r>
+        <w:t xml:space="preserve">évoluer </w:t>
+      </w:r>
+      <w:r>
+        <w:t xml:space="preserve">constamment </w:t>
+      </w:r>
+      <w:r>
+        <w:t xml:space="preserve">grâce à </w:t>
+      </w:r>
+      <w:r>
+        <w:t>la possibilité d</w:t>
+      </w:r>
+      <w:r>
+        <w:t>’ajout</w:t>
+      </w:r>
+      <w:r>
+        <w:t>er</w:t>
+      </w:r>
+      <w:r>
+        <w:t xml:space="preserve"> de</w:t>
+      </w:r>
+      <w:r>
+        <w:t>s</w:t>
+      </w:r>
+      <w:r>
+        <w:t xml:space="preserve"> bot</w:t>
+      </w:r>
+      <w:r>
+        <w:t>s</w:t>
+      </w:r>
+      <w:r>
+        <w:t xml:space="preserve"> sur </w:t>
+      </w:r>
+      <w:r>
+        <w:t xml:space="preserve">nos </w:t>
+      </w:r>
+      <w:r>
+        <w:t>serv</w:t>
+      </w:r>
+      <w:r>
+        <w:t>eurs. Étant tous sur la plateforme depuis plus de 2 ans, nous l’avons sélectionnée sans hésitation.</w:t>
+      </w:r>
+    </w:p>
+    <w:p>
+      <w:pPr>
+        <w:jc w:val="both"/>
+      </w:pPr>
+      <w:r>
+        <w:t xml:space="preserve">Lorsqu’on </w:t>
+      </w:r>
+      <w:r>
+        <w:t xml:space="preserve">évoque </w:t>
+      </w:r>
+      <w:r>
+        <w:t>Notion, l’outil no-code de productivité</w:t>
+      </w:r>
+      <w:r>
+        <w:t xml:space="preserve"> vient immédiatement à l’esprit</w:t>
+      </w:r>
+      <w:r>
+        <w:t>. Néanmoins, elle permet aussi de faire des di</w:t>
+      </w:r>
+      <w:r>
+        <w:t>a</w:t>
+      </w:r>
+      <w:r>
+        <w:t>grammes de Ga</w:t>
+      </w:r>
+      <w:r>
+        <w:t>n</w:t>
+      </w:r>
+      <w:r>
+        <w:t>tt. Cette fonctionnalité propos</w:t>
+      </w:r>
+      <w:r>
+        <w:t>ée</w:t>
+      </w:r>
+      <w:r>
+        <w:t xml:space="preserve"> par l’application a été notre dernier recour</w:t>
+      </w:r>
+      <w:r>
+        <w:t>s</w:t>
+      </w:r>
+      <w:r>
+        <w:t>. En effet,</w:t>
+      </w:r>
+      <w:r>
+        <w:t xml:space="preserve"> nous avons dans un premier temps porté nos recherches sur d’autres applications, mais elles étaient soit payantes, soit mal conçues (constitution du diagramme avec un assemblage de rectangles).</w:t>
+      </w:r>
+    </w:p>
+    <w:p>
+      <w:pPr>
+        <w:jc w:val="both"/>
+      </w:pPr>
+      <w:r>
+        <w:t xml:space="preserve">Concernant l’outil pour les diagrammes UML, il y a mieux que Visual </w:t>
+      </w:r>
+      <w:proofErr w:type="spellStart"/>
+      <w:r>
+        <w:t>Paradigm</w:t>
+      </w:r>
+      <w:proofErr w:type="spellEnd"/>
+      <w:r>
+        <w:t xml:space="preserve">, comme </w:t>
+      </w:r>
+      <w:proofErr w:type="spellStart"/>
+      <w:r>
+        <w:t>Lucidchart</w:t>
+      </w:r>
+      <w:proofErr w:type="spellEnd"/>
+      <w:r>
+        <w:t xml:space="preserve">. Cependant, son utilisation est restreinte. Nous pouvons uniquement créer 3 documents et pas plus. Alors que Visual </w:t>
+      </w:r>
+      <w:proofErr w:type="spellStart"/>
+      <w:r>
+        <w:t>Paradigm</w:t>
+      </w:r>
+      <w:proofErr w:type="spellEnd"/>
+      <w:r>
+        <w:t xml:space="preserve"> permet d’ajouter et de confectionner une infinité de fichiers tant que la limite de stockage n’est pas dépassée (1 GO).</w:t>
+      </w:r>
     </w:p>
     <w:p/>
     <w:p>
@@ -2971,7 +3399,11 @@
         <w:jc w:val="both"/>
       </w:pPr>
       <w:r>
-        <w:t>Avant de commencer le projet, nous avons mis en place un diagramme de Gantt que nous avons intégré, sous forme d’un tableau dans le cahier des charges (voir en annexe 6). Il y a un lien qui l’accompagne, étant donné que celui-ci est devenu un lien mort</w:t>
+        <w:t xml:space="preserve">Avant de commencer le projet, nous avons mis en place un diagramme de Gantt que nous avons intégré, sous forme d’un tableau dans le cahier des charges (voir en annexe 6). Il y a un lien qui </w:t>
+      </w:r>
+      <w:r>
+        <w:lastRenderedPageBreak/>
+        <w:t>l’accompagne, étant donné que celui-ci est devenu un lien mort</w:t>
       </w:r>
       <w:r>
         <w:t>,</w:t>
@@ -3025,7 +3457,15 @@
     <w:p>
       <w:r>
         <w:tab/>
-        <w:t>Outre le fait que le projet doit correspondre à nos envies personnel et professionnel, c’est avant tout une manière d’apprentissage. Nous avons donc chacun choisis plusieurs rôles, qui nous semble pertinent.</w:t>
+        <w:t xml:space="preserve">Outre le fait que le projet doit correspondre à nos envies personnel et professionnel, c’est </w:t>
+      </w:r>
+      <w:proofErr w:type="gramStart"/>
+      <w:r>
+        <w:t>avant</w:t>
+      </w:r>
+      <w:proofErr w:type="gramEnd"/>
+      <w:r>
+        <w:t xml:space="preserve"> tout une manière d’apprentissage. Nous avons donc chacun choisis plusieurs rôles, qui nous semble pertinent.</w:t>
       </w:r>
     </w:p>
     <w:p/>
@@ -3164,9 +3604,11 @@
                 <w:bCs w:val="0"/>
               </w:rPr>
             </w:pPr>
+            <w:proofErr w:type="spellStart"/>
             <w:r>
               <w:t>Xingtong</w:t>
             </w:r>
+            <w:proofErr w:type="spellEnd"/>
           </w:p>
           <w:p>
             <w:pPr>
@@ -5232,7 +5674,15 @@
         <w:jc w:val="both"/>
       </w:pPr>
       <w:r>
-        <w:t xml:space="preserve">Pauline Callies. « Les meilleurs outils pour créer votre maquette d’application mobile ». 19 mai 2022. Aventique. </w:t>
+        <w:t xml:space="preserve">Pauline Callies. « Les meilleurs outils pour créer votre maquette d’application mobile ». 19 mai 2022. </w:t>
+      </w:r>
+      <w:proofErr w:type="spellStart"/>
+      <w:r>
+        <w:t>Aventique</w:t>
+      </w:r>
+      <w:proofErr w:type="spellEnd"/>
+      <w:r>
+        <w:t xml:space="preserve">. </w:t>
       </w:r>
     </w:p>
     <w:p>
@@ -5264,7 +5714,15 @@
         <w:jc w:val="both"/>
       </w:pPr>
       <w:r>
-        <w:t>Collectif. « 6 alternatives à Google Drive ». 2021. Blogdumoderateur.</w:t>
+        <w:t xml:space="preserve">Collectif. « 6 alternatives à Google Drive ». 2021. </w:t>
+      </w:r>
+      <w:proofErr w:type="spellStart"/>
+      <w:r>
+        <w:t>Blogdumoderateur</w:t>
+      </w:r>
+      <w:proofErr w:type="spellEnd"/>
+      <w:r>
+        <w:t>.</w:t>
       </w:r>
     </w:p>
     <w:p>
@@ -5293,13 +5751,34 @@
         <w:jc w:val="both"/>
       </w:pPr>
       <w:r>
-        <w:t>Eloïse Salson. « </w:t>
-      </w:r>
-      <w:r>
-        <w:t>Suivez vos modifications à la trace avec les 8 meilleurs logiciels de versionning</w:t>
-      </w:r>
-      <w:r>
-        <w:t> ». 19 janvier 2022. Appvizer.</w:t>
+        <w:t xml:space="preserve">Eloïse </w:t>
+      </w:r>
+      <w:proofErr w:type="spellStart"/>
+      <w:r>
+        <w:t>Salson</w:t>
+      </w:r>
+      <w:proofErr w:type="spellEnd"/>
+      <w:r>
+        <w:t>. « </w:t>
+      </w:r>
+      <w:r>
+        <w:t xml:space="preserve">Suivez vos modifications à la trace avec les 8 meilleurs logiciels de </w:t>
+      </w:r>
+      <w:proofErr w:type="spellStart"/>
+      <w:r>
+        <w:t>versionning</w:t>
+      </w:r>
+      <w:proofErr w:type="spellEnd"/>
+      <w:r>
+        <w:t xml:space="preserve"> ». 19 janvier 2022. </w:t>
+      </w:r>
+      <w:proofErr w:type="spellStart"/>
+      <w:r>
+        <w:t>Appvizer</w:t>
+      </w:r>
+      <w:proofErr w:type="spellEnd"/>
+      <w:r>
+        <w:t>.</w:t>
       </w:r>
     </w:p>
     <w:p>

</xml_diff>

<commit_message>
font family changed in home menu
</commit_message>
<xml_diff>
--- a/RapportFinale.docx
+++ b/RapportFinale.docx
@@ -2123,59 +2123,9 @@
         <w:rPr>
           <w:color w:val="D25F10"/>
         </w:rPr>
-        <w:t xml:space="preserve">Description du projet : </w:t>
-      </w:r>
-      <w:proofErr w:type="spellStart"/>
-      <w:r>
-        <w:rPr>
-          <w:color w:val="D25F10"/>
-        </w:rPr>
-        <w:t>Isidor’s</w:t>
-      </w:r>
-      <w:proofErr w:type="spellEnd"/>
-      <w:r>
-        <w:rPr>
-          <w:color w:val="D25F10"/>
-        </w:rPr>
-        <w:t xml:space="preserve"> </w:t>
-      </w:r>
-      <w:proofErr w:type="spellStart"/>
-      <w:r>
-        <w:rPr>
-          <w:color w:val="D25F10"/>
-        </w:rPr>
-        <w:t>Quest</w:t>
-      </w:r>
-      <w:proofErr w:type="spellEnd"/>
-      <w:r>
-        <w:rPr>
-          <w:color w:val="D25F10"/>
-        </w:rPr>
-        <w:t xml:space="preserve"> : </w:t>
-      </w:r>
-      <w:proofErr w:type="spellStart"/>
-      <w:r>
-        <w:rPr>
-          <w:color w:val="D25F10"/>
-        </w:rPr>
-        <w:t>Chasing</w:t>
-      </w:r>
-      <w:proofErr w:type="spellEnd"/>
-      <w:r>
-        <w:rPr>
-          <w:color w:val="D25F10"/>
-        </w:rPr>
-        <w:t xml:space="preserve"> the </w:t>
-      </w:r>
-      <w:proofErr w:type="spellStart"/>
-      <w:r>
-        <w:rPr>
-          <w:color w:val="D25F10"/>
-        </w:rPr>
-        <w:t>glow</w:t>
+        <w:t>Description du projet : Isidor’s Quest : Chasing the glow</w:t>
       </w:r>
       <w:bookmarkEnd w:id="0"/>
-      <w:proofErr w:type="spellEnd"/>
     </w:p>
     <w:p/>
     <w:p>
@@ -2228,25 +2178,82 @@
         <w:jc w:val="both"/>
       </w:pPr>
       <w:r>
-        <w:t xml:space="preserve">Après une longue phase de réflexion, notre choix s’est porté sur le domaine du jeu vidéo, un domaine qui suscite un intérêt majeur au sein de notre équipe. Malgré l’immensité des possibilités de création de jeu, nous avons finalement choisi de nous orienter vers un style de jeu emblématique, comme Mario, Kirby ou encore Sonic. </w:t>
-      </w:r>
-      <w:r>
-        <w:t>Notre choix s’est donc orienté vers un jeu</w:t>
+        <w:t>Après une longue phase de réflexion, notre choix s’est porté sur le domaine du jeu vidéo, un domaine qui suscite un intérêt majeur au sein de notre équipe. Malgré l’immensité des possibilités de création de jeu</w:t>
+      </w:r>
+      <w:r>
+        <w:t>x</w:t>
+      </w:r>
+      <w:r>
+        <w:t>, nous avons finalement choisi de nous orienter vers un style emblématique,</w:t>
+      </w:r>
+      <w:r>
+        <w:t xml:space="preserve"> à l’instar de</w:t>
+      </w:r>
+      <w:r>
+        <w:t xml:space="preserve"> Mario, Kirby ou encore Sonic. </w:t>
+      </w:r>
+      <w:r>
+        <w:t>N</w:t>
+      </w:r>
+      <w:r>
+        <w:t xml:space="preserve">ous avons </w:t>
+      </w:r>
+      <w:r>
+        <w:t xml:space="preserve">tous </w:t>
+      </w:r>
+      <w:r>
+        <w:t xml:space="preserve">déjà joué à </w:t>
+      </w:r>
+      <w:r>
+        <w:t xml:space="preserve">ces jeux plus petits </w:t>
+      </w:r>
+      <w:r>
+        <w:t>et</w:t>
+      </w:r>
+      <w:r>
+        <w:t xml:space="preserve"> ce </w:t>
+      </w:r>
+      <w:r>
+        <w:t xml:space="preserve">serait un rêve de pouvoir réaliser </w:t>
+      </w:r>
+      <w:r>
+        <w:t>un tel type de jeu</w:t>
+      </w:r>
+      <w:r>
+        <w:t>.</w:t>
       </w:r>
       <w:r>
         <w:t xml:space="preserve"> </w:t>
       </w:r>
       <w:r>
-        <w:t xml:space="preserve">2D de type plateforme hébergé sur un site web car notre équipe est passionné par le domaine du jeux vidéo, </w:t>
-      </w:r>
-      <w:r>
-        <w:t xml:space="preserve">nous avons tous joué plus petit au jeux de plateforme telles que Mario ou Sonic par exemple et ce serait donc un rêve de pouvoir réaliser </w:t>
-      </w:r>
-      <w:r>
-        <w:t>un tel type de jeu</w:t>
-      </w:r>
-      <w:r>
-        <w:t>, de plus, la plupart des langages abordé par le projet sur le site web ainsi que sur le jeu 2D ne sont pas acquis par l’ensemble de l’équipe, cela nous a permis donc de pouvoir apprendre de nouveaux langages et d’avoir de nouvelle compétences sur nos CV.</w:t>
+        <w:t>D</w:t>
+      </w:r>
+      <w:r>
+        <w:t>e plus, la plupart des langages abordé par le projet ne sont pas</w:t>
+      </w:r>
+      <w:r>
+        <w:t xml:space="preserve"> tous</w:t>
+      </w:r>
+      <w:r>
+        <w:t xml:space="preserve"> </w:t>
+      </w:r>
+      <w:r>
+        <w:t xml:space="preserve">maîtrisés </w:t>
+      </w:r>
+      <w:r>
+        <w:t xml:space="preserve">par </w:t>
+      </w:r>
+      <w:r>
+        <w:t xml:space="preserve">les membres de </w:t>
+      </w:r>
+      <w:r>
+        <w:t>l’équipe</w:t>
+      </w:r>
+      <w:r>
+        <w:t>. C’est donc aussi une occasion idéale d’enrichir notre CV</w:t>
+      </w:r>
+      <w:r>
+        <w:t>.</w:t>
       </w:r>
     </w:p>
     <w:p>
@@ -2392,13 +2399,8 @@
     </w:p>
     <w:p/>
     <w:p>
-      <w:proofErr w:type="spellStart"/>
-      <w:r>
-        <w:t>Unity</w:t>
-      </w:r>
-      <w:proofErr w:type="spellEnd"/>
-      <w:r>
-        <w:t xml:space="preserve"> Engine : pour développement d</w:t>
+      <w:r>
+        <w:t>Unity Engine : pour développement d</w:t>
       </w:r>
       <w:r>
         <w:t>u</w:t>
@@ -2415,53 +2417,25 @@
         <w:t>é</w:t>
       </w:r>
       <w:r>
-        <w:t xml:space="preserve"> par </w:t>
-      </w:r>
-      <w:proofErr w:type="spellStart"/>
-      <w:r>
-        <w:t>Unity</w:t>
-      </w:r>
-      <w:proofErr w:type="spellEnd"/>
-    </w:p>
-    <w:p>
-      <w:proofErr w:type="spellStart"/>
-      <w:r>
-        <w:t>Piskelapp</w:t>
-      </w:r>
-      <w:proofErr w:type="spellEnd"/>
-      <w:r>
-        <w:t> : Permet de créer des designs en 2D pixelis</w:t>
+        <w:t xml:space="preserve"> par Unity</w:t>
+      </w:r>
+    </w:p>
+    <w:p>
+      <w:r>
+        <w:t>Piskelapp : Permet de créer des designs en 2D pixelis</w:t>
       </w:r>
       <w:r>
         <w:t>é</w:t>
       </w:r>
     </w:p>
     <w:p>
-      <w:proofErr w:type="spellStart"/>
-      <w:r>
-        <w:t>Pinetools</w:t>
-      </w:r>
-      <w:proofErr w:type="spellEnd"/>
-      <w:r>
-        <w:t> : Utiliser pour pixeliser une image</w:t>
-      </w:r>
-    </w:p>
-    <w:p>
-      <w:proofErr w:type="spellStart"/>
-      <w:r>
-        <w:t>OpenGameArt</w:t>
-      </w:r>
-      <w:proofErr w:type="spellEnd"/>
-      <w:r>
-        <w:t xml:space="preserve"> &amp; </w:t>
-      </w:r>
-      <w:proofErr w:type="spellStart"/>
-      <w:r>
-        <w:t>CraftPix</w:t>
-      </w:r>
-      <w:proofErr w:type="spellEnd"/>
-      <w:r>
-        <w:t> : Recherches de Sprite (design utilis</w:t>
+      <w:r>
+        <w:t>Pinetools : Utiliser pour pixeliser une image</w:t>
+      </w:r>
+    </w:p>
+    <w:p>
+      <w:r>
+        <w:t>OpenGameArt &amp; CraftPix : Recherches de Sprite (design utilis</w:t>
       </w:r>
       <w:r>
         <w:t>é</w:t>
@@ -2488,23 +2462,13 @@
     </w:p>
     <w:p/>
     <w:p>
-      <w:proofErr w:type="spellStart"/>
-      <w:r>
-        <w:t>Figma</w:t>
-      </w:r>
-      <w:proofErr w:type="spellEnd"/>
-      <w:r>
-        <w:t> : Maquettage du site</w:t>
-      </w:r>
-    </w:p>
-    <w:p>
-      <w:proofErr w:type="spellStart"/>
-      <w:r>
-        <w:t>React</w:t>
-      </w:r>
-      <w:proofErr w:type="spellEnd"/>
-      <w:r>
-        <w:t xml:space="preserve"> Native : Framework utilisé pour développer la partie frontend</w:t>
+      <w:r>
+        <w:t>Figma : Maquettage du site</w:t>
+      </w:r>
+    </w:p>
+    <w:p>
+      <w:r>
+        <w:t>React Native : Framework utilisé pour développer la partie frontend</w:t>
       </w:r>
     </w:p>
     <w:p>
@@ -2559,6 +2523,22 @@
       </w:r>
     </w:p>
     <w:p/>
+    <w:p>
+      <w:pPr>
+        <w:rPr>
+          <w:rFonts w:asciiTheme="majorHAnsi" w:eastAsiaTheme="majorEastAsia" w:hAnsiTheme="majorHAnsi" w:cstheme="majorBidi"/>
+          <w:i/>
+          <w:iCs/>
+          <w:color w:val="F49F66"/>
+        </w:rPr>
+      </w:pPr>
+      <w:r>
+        <w:rPr>
+          <w:color w:val="F49F66"/>
+        </w:rPr>
+        <w:br w:type="page"/>
+      </w:r>
+    </w:p>
     <w:p>
       <w:pPr>
         <w:pStyle w:val="Heading4"/>
@@ -2571,6 +2551,7 @@
         <w:rPr>
           <w:color w:val="F49F66"/>
         </w:rPr>
+        <w:lastRenderedPageBreak/>
         <w:t>Gestion et organisation</w:t>
       </w:r>
     </w:p>
@@ -2587,7 +2568,6 @@
     </w:p>
     <w:p>
       <w:r>
-        <w:lastRenderedPageBreak/>
         <w:t>GitHub : Gestionnaire de version</w:t>
       </w:r>
     </w:p>
@@ -2603,15 +2583,7 @@
     </w:p>
     <w:p>
       <w:r>
-        <w:t xml:space="preserve">Visual </w:t>
-      </w:r>
-      <w:proofErr w:type="spellStart"/>
-      <w:r>
-        <w:t>Paradigm</w:t>
-      </w:r>
-      <w:proofErr w:type="spellEnd"/>
-      <w:r>
-        <w:t> : Mise en place des diagrammes UML</w:t>
+        <w:t>Visual Paradigm : Mise en place des diagrammes UML</w:t>
       </w:r>
     </w:p>
     <w:p/>
@@ -2656,63 +2628,7 @@
     <w:p/>
     <w:p>
       <w:r>
-        <w:t xml:space="preserve">Nous avons décidé d’utiliser </w:t>
-      </w:r>
-      <w:proofErr w:type="spellStart"/>
-      <w:r>
-        <w:t>Unity</w:t>
-      </w:r>
-      <w:proofErr w:type="spellEnd"/>
-      <w:r>
-        <w:t>, car il s’agit d’une plateforme de jeu gratuite qui est multi-plateforme cela permet de facilement générer une version web de notre jeu (</w:t>
-      </w:r>
-      <w:proofErr w:type="spellStart"/>
-      <w:r>
-        <w:t>WebGL</w:t>
-      </w:r>
-      <w:proofErr w:type="spellEnd"/>
-      <w:r>
-        <w:t xml:space="preserve">), de plus, la documentation est facile d’utilisation et la communauté </w:t>
-      </w:r>
-      <w:proofErr w:type="spellStart"/>
-      <w:r>
-        <w:t>Unity</w:t>
-      </w:r>
-      <w:proofErr w:type="spellEnd"/>
-      <w:r>
-        <w:t xml:space="preserve"> est très active, il existe de nombreux tutoriels (vidéo) ainsi que de résolution de problème proposé par la communauté sur </w:t>
-      </w:r>
-      <w:proofErr w:type="spellStart"/>
-      <w:r>
-        <w:t>Unity</w:t>
-      </w:r>
-      <w:proofErr w:type="spellEnd"/>
-      <w:r>
-        <w:t xml:space="preserve"> Community par exemple. On peut également noter que les designs pour le jeu comme les sorites sont facile d’accès sur des sites tels qu'</w:t>
-      </w:r>
-      <w:proofErr w:type="spellStart"/>
-      <w:r>
-        <w:t>OpenGameArt</w:t>
-      </w:r>
-      <w:proofErr w:type="spellEnd"/>
-      <w:r>
-        <w:t xml:space="preserve"> et nous pouvons réaliser nos propres design 2D grâce à différents outils telles que </w:t>
-      </w:r>
-      <w:proofErr w:type="spellStart"/>
-      <w:r>
-        <w:t>piskelapp</w:t>
-      </w:r>
-      <w:proofErr w:type="spellEnd"/>
-      <w:r>
-        <w:t xml:space="preserve">. De plus, certains membres de l’équipe n’ont jamais travaillé avec </w:t>
-      </w:r>
-      <w:proofErr w:type="spellStart"/>
-      <w:r>
-        <w:t>Unity</w:t>
-      </w:r>
-      <w:proofErr w:type="spellEnd"/>
-      <w:r>
-        <w:t>, c’était l’occasion idéal pour pouvoir apprendre l’utilisation d’une nouvelle technologie.</w:t>
+        <w:t>Nous avons décidé d’utiliser Unity, car il s’agit d’une plateforme de jeu gratuite qui est multi-plateforme cela permet de facilement générer une version web de notre jeu (WebGL), de plus, la documentation est facile d’utilisation et la communauté Unity est très active, il existe de nombreux tutoriels (vidéo) ainsi que de résolution de problème proposé par la communauté sur Unity Community par exemple. On peut également noter que les designs pour le jeu comme les sorites sont facile d’accès sur des sites tels qu'OpenGameArt et nous pouvons réaliser nos propres design 2D grâce à différents outils telles que piskelapp. De plus, certains membres de l’équipe n’ont jamais travaillé avec Unity, c’était l’occasion idéal pour pouvoir apprendre l’utilisation d’une nouvelle technologie.</w:t>
       </w:r>
     </w:p>
     <w:p/>
@@ -2734,13 +2650,8 @@
     <w:p/>
     <w:p>
       <w:r>
-        <w:t xml:space="preserve">Nous avons décidé d’utiliser </w:t>
-      </w:r>
-      <w:proofErr w:type="spellStart"/>
-      <w:r>
-        <w:t>Figma</w:t>
-      </w:r>
-      <w:proofErr w:type="spellEnd"/>
+        <w:t>Nous avons décidé d’utiliser Figma</w:t>
+      </w:r>
       <w:r>
         <w:t>,</w:t>
       </w:r>
@@ -2762,29 +2673,8 @@
     </w:p>
     <w:p>
       <w:r>
-        <w:t xml:space="preserve">Concernant le site web, nous avons utilisé </w:t>
-      </w:r>
-      <w:proofErr w:type="gramStart"/>
-      <w:r>
-        <w:t>différentes technologie</w:t>
-      </w:r>
-      <w:proofErr w:type="gramEnd"/>
-      <w:r>
-        <w:t xml:space="preserve">, le Framework </w:t>
-      </w:r>
-      <w:proofErr w:type="spellStart"/>
-      <w:r>
-        <w:t>React</w:t>
-      </w:r>
-      <w:proofErr w:type="spellEnd"/>
-      <w:r>
-        <w:t xml:space="preserve">-Native pour le </w:t>
-      </w:r>
-      <w:proofErr w:type="spellStart"/>
-      <w:r>
-        <w:t>front-end</w:t>
-      </w:r>
-      <w:proofErr w:type="spellEnd"/>
+        <w:t>Concernant le site web, nous avons utilisé différentes technologie, le Framework React-Native pour le front-end</w:t>
+      </w:r>
       <w:r>
         <w:t>,</w:t>
       </w:r>
@@ -2792,85 +2682,29 @@
         <w:t xml:space="preserve"> </w:t>
       </w:r>
       <w:r>
-        <w:t xml:space="preserve">car le Framework </w:t>
-      </w:r>
-      <w:proofErr w:type="spellStart"/>
-      <w:r>
-        <w:t>React</w:t>
-      </w:r>
-      <w:proofErr w:type="spellEnd"/>
-      <w:r>
-        <w:t xml:space="preserve"> est de plus en plus utilisé dans le monde professionnelle et à travers la réalisation de notre site web, nous souhaitons pouvoir maîtriser ce Framework, nous avons pu apprendre de nouvelles thématiques</w:t>
+        <w:t>car le Framework React est de plus en plus utilisé dans le monde professionnelle et à travers la réalisation de notre site web, nous souhaitons pouvoir maîtriser ce Framework, nous avons pu apprendre de nouvelles thématiques</w:t>
       </w:r>
       <w:r>
         <w:t>,</w:t>
       </w:r>
       <w:r>
-        <w:t xml:space="preserve"> dont nous jamais abordé telles que les notions de JSX, </w:t>
-      </w:r>
-      <w:proofErr w:type="spellStart"/>
-      <w:r>
-        <w:t>Hooks</w:t>
-      </w:r>
-      <w:proofErr w:type="spellEnd"/>
-      <w:r>
-        <w:t xml:space="preserve"> par exemple. </w:t>
-      </w:r>
-    </w:p>
-    <w:p>
-      <w:r>
-        <w:t xml:space="preserve">Nous avons choisi Node.js pour le </w:t>
-      </w:r>
-      <w:proofErr w:type="spellStart"/>
-      <w:r>
-        <w:t>back-end</w:t>
-      </w:r>
-      <w:proofErr w:type="spellEnd"/>
-      <w:r>
-        <w:t xml:space="preserve"> et le Framework Express.js permettant de réaliser facilement et rapidement des fonctions de traitement pour différentes requêtes http, de gérer les sessions de l’utilisateur ou de se servir des cookies par exemple. Il s’agit d’un Framework qui offre un ensemble complet d’attribut pour les sites web et Node.js est l’un des </w:t>
-      </w:r>
-      <w:proofErr w:type="spellStart"/>
-      <w:r>
-        <w:t>back-end</w:t>
-      </w:r>
-      <w:proofErr w:type="spellEnd"/>
-      <w:r>
-        <w:t xml:space="preserve"> les plus utilisés pour le Framework </w:t>
-      </w:r>
-      <w:proofErr w:type="spellStart"/>
-      <w:r>
-        <w:t>React</w:t>
-      </w:r>
-      <w:proofErr w:type="spellEnd"/>
-      <w:r>
-        <w:t>.</w:t>
-      </w:r>
-    </w:p>
-    <w:p>
-      <w:r>
-        <w:t xml:space="preserve">MongoDB est la base de données que nous avons utilisées pour le site web, nous avons décidé de travailler avec cette base, car pour la plupart des membres de l’équipe, nous avons jamais utilisé de base de données non relationnel (no SQL), MongoDB est la base de donnée non relationnel la plus connue et il existe en node.js, une bibliothèque permettant de facilement réaliser des opérations sur MongoDB nommé </w:t>
-      </w:r>
-      <w:proofErr w:type="spellStart"/>
-      <w:r>
-        <w:t>mongoose</w:t>
-      </w:r>
-      <w:proofErr w:type="spellEnd"/>
-      <w:r>
-        <w:t>, l’alchimie entre node.js et MongoDB était simple et c’était également pour l’équipe de découvrir une nouvelle technologie via ce projet.</w:t>
+        <w:t xml:space="preserve"> dont nous jamais abordé telles que les notions de JSX, Hooks par exemple. </w:t>
+      </w:r>
+    </w:p>
+    <w:p>
+      <w:r>
+        <w:t>Nous avons choisi Node.js pour le back-end et le Framework Express.js permettant de réaliser facilement et rapidement des fonctions de traitement pour différentes requêtes http, de gérer les sessions de l’utilisateur ou de se servir des cookies par exemple. Il s’agit d’un Framework qui offre un ensemble complet d’attribut pour les sites web et Node.js est l’un des back-end les plus utilisés pour le Framework React.</w:t>
       </w:r>
     </w:p>
     <w:p>
       <w:r>
         <w:lastRenderedPageBreak/>
-        <w:t xml:space="preserve">Nous avons décidé avec l’éditeur de code Visual studio code, car il propose de nombreuses extensions permettant de rendre le travail plus simple comme le live Share permettant simultanément sur le même code, de plus il s’agit d’un éditeur adapté aux langages JavaScript donc aux Framework </w:t>
-      </w:r>
-      <w:proofErr w:type="spellStart"/>
-      <w:r>
-        <w:t>React</w:t>
-      </w:r>
-      <w:proofErr w:type="spellEnd"/>
-      <w:r>
-        <w:t xml:space="preserve"> et au langage Node.js. On peut facilement utiliser son terminal et GitHub avec Visual Studio Code.</w:t>
+        <w:t>MongoDB est la base de données que nous avons utilisées pour le site web, nous avons décidé de travailler avec cette base, car pour la plupart des membres de l’équipe, nous avons jamais utilisé de base de données non relationnel (no SQL), MongoDB est la base de donnée non relationnel la plus connue et il existe en node.js, une bibliothèque permettant de facilement réaliser des opérations sur MongoDB nommé mongoose, l’alchimie entre node.js et MongoDB était simple et c’était également pour l’équipe de découvrir une nouvelle technologie via ce projet.</w:t>
+      </w:r>
+    </w:p>
+    <w:p>
+      <w:r>
+        <w:t>Nous avons décidé avec l’éditeur de code Visual studio code, car il propose de nombreuses extensions permettant de rendre le travail plus simple comme le live Share permettant simultanément sur le même code, de plus il s’agit d’un éditeur adapté aux langages JavaScript donc aux Framework React et au langage Node.js. On peut facilement utiliser son terminal et GitHub avec Visual Studio Code.</w:t>
       </w:r>
     </w:p>
     <w:p/>
@@ -2908,15 +2742,7 @@
         <w:t>ss</w:t>
       </w:r>
       <w:r>
-        <w:t xml:space="preserve">ible à tous ? </w:t>
-      </w:r>
-      <w:proofErr w:type="spellStart"/>
-      <w:r>
-        <w:t>Figma</w:t>
-      </w:r>
-      <w:proofErr w:type="spellEnd"/>
-      <w:r>
-        <w:t xml:space="preserve"> est alors l’outil parfait !</w:t>
+        <w:t>ible à tous ? Figma est alors l’outil parfait !</w:t>
       </w:r>
       <w:r>
         <w:t xml:space="preserve"> </w:t>
@@ -2949,15 +2775,7 @@
         <w:t xml:space="preserve"> de test</w:t>
       </w:r>
       <w:r>
-        <w:t xml:space="preserve">. </w:t>
-      </w:r>
-      <w:proofErr w:type="spellStart"/>
-      <w:r>
-        <w:t>Figma</w:t>
-      </w:r>
-      <w:proofErr w:type="spellEnd"/>
-      <w:r>
-        <w:t xml:space="preserve"> est un outil qui est facile à prendre en main, elle permet aussi de réaliser des maquettes pour applications mobiles.</w:t>
+        <w:t>. Figma est un outil qui est facile à prendre en main, elle permet aussi de réaliser des maquettes pour applications mobiles.</w:t>
       </w:r>
     </w:p>
     <w:p>
@@ -3084,21 +2902,13 @@
         <w:jc w:val="both"/>
       </w:pPr>
       <w:r>
-        <w:t xml:space="preserve">Les outils de </w:t>
-      </w:r>
-      <w:proofErr w:type="spellStart"/>
-      <w:r>
-        <w:t>versio</w:t>
+        <w:t>Les outils de versio</w:t>
       </w:r>
       <w:r>
         <w:t>n</w:t>
       </w:r>
       <w:r>
-        <w:t>ning</w:t>
-      </w:r>
-      <w:proofErr w:type="spellEnd"/>
-      <w:r>
-        <w:t xml:space="preserve"> sont nombreux, pourtant il y</w:t>
+        <w:t>ning sont nombreux, pourtant il y</w:t>
       </w:r>
       <w:r>
         <w:t xml:space="preserve"> en</w:t>
@@ -3158,15 +2968,7 @@
         <w:t xml:space="preserve">les </w:t>
       </w:r>
       <w:r>
-        <w:t xml:space="preserve">pull </w:t>
-      </w:r>
-      <w:proofErr w:type="spellStart"/>
-      <w:r>
-        <w:t>requests</w:t>
-      </w:r>
-      <w:proofErr w:type="spellEnd"/>
-      <w:r>
-        <w:t xml:space="preserve">. De plus, si un problème survient, </w:t>
+        <w:t xml:space="preserve">pull requests. De plus, si un problème survient, </w:t>
       </w:r>
       <w:r>
         <w:t>aucun souci, grâce à la grande communauté qui s’y trouve.</w:t>
@@ -3307,34 +3109,9 @@
         <w:jc w:val="both"/>
       </w:pPr>
       <w:r>
-        <w:t xml:space="preserve">Concernant l’outil pour les diagrammes UML, il y a mieux que Visual </w:t>
-      </w:r>
-      <w:proofErr w:type="spellStart"/>
-      <w:r>
-        <w:t>Paradigm</w:t>
-      </w:r>
-      <w:proofErr w:type="spellEnd"/>
-      <w:r>
-        <w:t xml:space="preserve">, comme </w:t>
-      </w:r>
-      <w:proofErr w:type="spellStart"/>
-      <w:r>
-        <w:t>Lucidchart</w:t>
-      </w:r>
-      <w:proofErr w:type="spellEnd"/>
-      <w:r>
-        <w:t xml:space="preserve">. Cependant, son utilisation est restreinte. Nous pouvons uniquement créer 3 documents et pas plus. Alors que Visual </w:t>
-      </w:r>
-      <w:proofErr w:type="spellStart"/>
-      <w:r>
-        <w:t>Paradigm</w:t>
-      </w:r>
-      <w:proofErr w:type="spellEnd"/>
-      <w:r>
-        <w:t xml:space="preserve"> permet d’ajouter et de confectionner une infinité de fichiers tant que la limite de stockage n’est pas dépassée (1 GO).</w:t>
-      </w:r>
-    </w:p>
-    <w:p/>
+        <w:t>Concernant l’outil pour les diagrammes UML, il y a mieux que Visual Paradigm, comme Lucidchart. Cependant, son utilisation est restreinte. Nous pouvons uniquement créer 3 documents et pas plus. Alors que Visual Paradigm permet d’ajouter et de confectionner une infinité de fichiers tant que la limite de stockage n’est pas dépassée (1 GO).</w:t>
+      </w:r>
+    </w:p>
     <w:p>
       <w:pPr>
         <w:pStyle w:val="Heading2"/>
@@ -3348,6 +3125,7 @@
         <w:rPr>
           <w:color w:val="ED6E17"/>
         </w:rPr>
+        <w:lastRenderedPageBreak/>
         <w:t>Charte graphique</w:t>
       </w:r>
       <w:bookmarkEnd w:id="7"/>
@@ -3399,11 +3177,7 @@
         <w:jc w:val="both"/>
       </w:pPr>
       <w:r>
-        <w:t xml:space="preserve">Avant de commencer le projet, nous avons mis en place un diagramme de Gantt que nous avons intégré, sous forme d’un tableau dans le cahier des charges (voir en annexe 6). Il y a un lien qui </w:t>
-      </w:r>
-      <w:r>
-        <w:lastRenderedPageBreak/>
-        <w:t>l’accompagne, étant donné que celui-ci est devenu un lien mort</w:t>
+        <w:t>Avant de commencer le projet, nous avons mis en place un diagramme de Gantt que nous avons intégré, sous forme d’un tableau dans le cahier des charges (voir en annexe 6). Il y a un lien qui l’accompagne, étant donné que celui-ci est devenu un lien mort</w:t>
       </w:r>
       <w:r>
         <w:t>,</w:t>
@@ -3457,15 +3231,7 @@
     <w:p>
       <w:r>
         <w:tab/>
-        <w:t xml:space="preserve">Outre le fait que le projet doit correspondre à nos envies personnel et professionnel, c’est </w:t>
-      </w:r>
-      <w:proofErr w:type="gramStart"/>
-      <w:r>
-        <w:t>avant</w:t>
-      </w:r>
-      <w:proofErr w:type="gramEnd"/>
-      <w:r>
-        <w:t xml:space="preserve"> tout une manière d’apprentissage. Nous avons donc chacun choisis plusieurs rôles, qui nous semble pertinent.</w:t>
+        <w:t>Outre le fait que le projet doit correspondre à nos envies personnel et professionnel, c’est avant tout une manière d’apprentissage. Nous avons donc chacun choisis plusieurs rôles, qui nous semble pertinent.</w:t>
       </w:r>
     </w:p>
     <w:p/>
@@ -3604,11 +3370,9 @@
                 <w:bCs w:val="0"/>
               </w:rPr>
             </w:pPr>
-            <w:proofErr w:type="spellStart"/>
             <w:r>
               <w:t>Xingtong</w:t>
             </w:r>
-            <w:proofErr w:type="spellEnd"/>
           </w:p>
           <w:p>
             <w:pPr>
@@ -5674,15 +5438,7 @@
         <w:jc w:val="both"/>
       </w:pPr>
       <w:r>
-        <w:t xml:space="preserve">Pauline Callies. « Les meilleurs outils pour créer votre maquette d’application mobile ». 19 mai 2022. </w:t>
-      </w:r>
-      <w:proofErr w:type="spellStart"/>
-      <w:r>
-        <w:t>Aventique</w:t>
-      </w:r>
-      <w:proofErr w:type="spellEnd"/>
-      <w:r>
-        <w:t xml:space="preserve">. </w:t>
+        <w:t xml:space="preserve">Pauline Callies. « Les meilleurs outils pour créer votre maquette d’application mobile ». 19 mai 2022. Aventique. </w:t>
       </w:r>
     </w:p>
     <w:p>
@@ -5714,15 +5470,7 @@
         <w:jc w:val="both"/>
       </w:pPr>
       <w:r>
-        <w:t xml:space="preserve">Collectif. « 6 alternatives à Google Drive ». 2021. </w:t>
-      </w:r>
-      <w:proofErr w:type="spellStart"/>
-      <w:r>
-        <w:t>Blogdumoderateur</w:t>
-      </w:r>
-      <w:proofErr w:type="spellEnd"/>
-      <w:r>
-        <w:t>.</w:t>
+        <w:t>Collectif. « 6 alternatives à Google Drive ». 2021. Blogdumoderateur.</w:t>
       </w:r>
     </w:p>
     <w:p>
@@ -5751,34 +5499,13 @@
         <w:jc w:val="both"/>
       </w:pPr>
       <w:r>
-        <w:t xml:space="preserve">Eloïse </w:t>
-      </w:r>
-      <w:proofErr w:type="spellStart"/>
-      <w:r>
-        <w:t>Salson</w:t>
-      </w:r>
-      <w:proofErr w:type="spellEnd"/>
-      <w:r>
-        <w:t>. « </w:t>
-      </w:r>
-      <w:r>
-        <w:t xml:space="preserve">Suivez vos modifications à la trace avec les 8 meilleurs logiciels de </w:t>
-      </w:r>
-      <w:proofErr w:type="spellStart"/>
-      <w:r>
-        <w:t>versionning</w:t>
-      </w:r>
-      <w:proofErr w:type="spellEnd"/>
-      <w:r>
-        <w:t xml:space="preserve"> ». 19 janvier 2022. </w:t>
-      </w:r>
-      <w:proofErr w:type="spellStart"/>
-      <w:r>
-        <w:t>Appvizer</w:t>
-      </w:r>
-      <w:proofErr w:type="spellEnd"/>
-      <w:r>
-        <w:t>.</w:t>
+        <w:t>Eloïse Salson. « </w:t>
+      </w:r>
+      <w:r>
+        <w:t>Suivez vos modifications à la trace avec les 8 meilleurs logiciels de versionning</w:t>
+      </w:r>
+      <w:r>
+        <w:t> ». 19 janvier 2022. Appvizer.</w:t>
       </w:r>
     </w:p>
     <w:p>

</xml_diff>

<commit_message>
rapport: ajout de la charte graphique
</commit_message>
<xml_diff>
--- a/RapportFinale.docx
+++ b/RapportFinale.docx
@@ -2123,9 +2123,59 @@
         <w:rPr>
           <w:color w:val="D25F10"/>
         </w:rPr>
-        <w:t>Description du projet : Isidor’s Quest : Chasing the glow</w:t>
+        <w:t xml:space="preserve">Description du projet : </w:t>
+      </w:r>
+      <w:proofErr w:type="spellStart"/>
+      <w:r>
+        <w:rPr>
+          <w:color w:val="D25F10"/>
+        </w:rPr>
+        <w:t>Isidor’s</w:t>
+      </w:r>
+      <w:proofErr w:type="spellEnd"/>
+      <w:r>
+        <w:rPr>
+          <w:color w:val="D25F10"/>
+        </w:rPr>
+        <w:t xml:space="preserve"> </w:t>
+      </w:r>
+      <w:proofErr w:type="spellStart"/>
+      <w:r>
+        <w:rPr>
+          <w:color w:val="D25F10"/>
+        </w:rPr>
+        <w:t>Quest</w:t>
+      </w:r>
+      <w:proofErr w:type="spellEnd"/>
+      <w:r>
+        <w:rPr>
+          <w:color w:val="D25F10"/>
+        </w:rPr>
+        <w:t xml:space="preserve"> : </w:t>
+      </w:r>
+      <w:proofErr w:type="spellStart"/>
+      <w:r>
+        <w:rPr>
+          <w:color w:val="D25F10"/>
+        </w:rPr>
+        <w:t>Chasing</w:t>
+      </w:r>
+      <w:proofErr w:type="spellEnd"/>
+      <w:r>
+        <w:rPr>
+          <w:color w:val="D25F10"/>
+        </w:rPr>
+        <w:t xml:space="preserve"> the </w:t>
+      </w:r>
+      <w:proofErr w:type="spellStart"/>
+      <w:r>
+        <w:rPr>
+          <w:color w:val="D25F10"/>
+        </w:rPr>
+        <w:t>glow</w:t>
       </w:r>
       <w:bookmarkEnd w:id="0"/>
+      <w:proofErr w:type="spellEnd"/>
     </w:p>
     <w:p/>
     <w:p>
@@ -2399,8 +2449,13 @@
     </w:p>
     <w:p/>
     <w:p>
-      <w:r>
-        <w:t>Unity Engine : pour développement d</w:t>
+      <w:proofErr w:type="spellStart"/>
+      <w:r>
+        <w:t>Unity</w:t>
+      </w:r>
+      <w:proofErr w:type="spellEnd"/>
+      <w:r>
+        <w:t xml:space="preserve"> Engine : pour développement d</w:t>
       </w:r>
       <w:r>
         <w:t>u</w:t>
@@ -2417,25 +2472,53 @@
         <w:t>é</w:t>
       </w:r>
       <w:r>
-        <w:t xml:space="preserve"> par Unity</w:t>
-      </w:r>
-    </w:p>
-    <w:p>
-      <w:r>
-        <w:t>Piskelapp : Permet de créer des designs en 2D pixelis</w:t>
+        <w:t xml:space="preserve"> par </w:t>
+      </w:r>
+      <w:proofErr w:type="spellStart"/>
+      <w:r>
+        <w:t>Unity</w:t>
+      </w:r>
+      <w:proofErr w:type="spellEnd"/>
+    </w:p>
+    <w:p>
+      <w:proofErr w:type="spellStart"/>
+      <w:r>
+        <w:t>Piskelapp</w:t>
+      </w:r>
+      <w:proofErr w:type="spellEnd"/>
+      <w:r>
+        <w:t> : Permet de créer des designs en 2D pixelis</w:t>
       </w:r>
       <w:r>
         <w:t>é</w:t>
       </w:r>
     </w:p>
     <w:p>
-      <w:r>
-        <w:t>Pinetools : Utiliser pour pixeliser une image</w:t>
-      </w:r>
-    </w:p>
-    <w:p>
-      <w:r>
-        <w:t>OpenGameArt &amp; CraftPix : Recherches de Sprite (design utilis</w:t>
+      <w:proofErr w:type="spellStart"/>
+      <w:r>
+        <w:t>Pinetools</w:t>
+      </w:r>
+      <w:proofErr w:type="spellEnd"/>
+      <w:r>
+        <w:t> : Utiliser pour pixeliser une image</w:t>
+      </w:r>
+    </w:p>
+    <w:p>
+      <w:proofErr w:type="spellStart"/>
+      <w:r>
+        <w:t>OpenGameArt</w:t>
+      </w:r>
+      <w:proofErr w:type="spellEnd"/>
+      <w:r>
+        <w:t xml:space="preserve"> &amp; </w:t>
+      </w:r>
+      <w:proofErr w:type="spellStart"/>
+      <w:r>
+        <w:t>CraftPix</w:t>
+      </w:r>
+      <w:proofErr w:type="spellEnd"/>
+      <w:r>
+        <w:t> : Recherches de Sprite (design utilis</w:t>
       </w:r>
       <w:r>
         <w:t>é</w:t>
@@ -2462,13 +2545,23 @@
     </w:p>
     <w:p/>
     <w:p>
-      <w:r>
-        <w:t>Figma : Maquettage du site</w:t>
-      </w:r>
-    </w:p>
-    <w:p>
-      <w:r>
-        <w:t>React Native : Framework utilisé pour développer la partie frontend</w:t>
+      <w:proofErr w:type="spellStart"/>
+      <w:r>
+        <w:t>Figma</w:t>
+      </w:r>
+      <w:proofErr w:type="spellEnd"/>
+      <w:r>
+        <w:t> : Maquettage du site</w:t>
+      </w:r>
+    </w:p>
+    <w:p>
+      <w:proofErr w:type="spellStart"/>
+      <w:r>
+        <w:t>React</w:t>
+      </w:r>
+      <w:proofErr w:type="spellEnd"/>
+      <w:r>
+        <w:t xml:space="preserve"> Native : Framework utilisé pour développer la partie frontend</w:t>
       </w:r>
     </w:p>
     <w:p>
@@ -2583,7 +2676,15 @@
     </w:p>
     <w:p>
       <w:r>
-        <w:t>Visual Paradigm : Mise en place des diagrammes UML</w:t>
+        <w:t xml:space="preserve">Visual </w:t>
+      </w:r>
+      <w:proofErr w:type="spellStart"/>
+      <w:r>
+        <w:t>Paradigm</w:t>
+      </w:r>
+      <w:proofErr w:type="spellEnd"/>
+      <w:r>
+        <w:t> : Mise en place des diagrammes UML</w:t>
       </w:r>
     </w:p>
     <w:p/>
@@ -2628,7 +2729,63 @@
     <w:p/>
     <w:p>
       <w:r>
-        <w:t>Nous avons décidé d’utiliser Unity, car il s’agit d’une plateforme de jeu gratuite qui est multi-plateforme cela permet de facilement générer une version web de notre jeu (WebGL), de plus, la documentation est facile d’utilisation et la communauté Unity est très active, il existe de nombreux tutoriels (vidéo) ainsi que de résolution de problème proposé par la communauté sur Unity Community par exemple. On peut également noter que les designs pour le jeu comme les sorites sont facile d’accès sur des sites tels qu'OpenGameArt et nous pouvons réaliser nos propres design 2D grâce à différents outils telles que piskelapp. De plus, certains membres de l’équipe n’ont jamais travaillé avec Unity, c’était l’occasion idéal pour pouvoir apprendre l’utilisation d’une nouvelle technologie.</w:t>
+        <w:t xml:space="preserve">Nous avons décidé d’utiliser </w:t>
+      </w:r>
+      <w:proofErr w:type="spellStart"/>
+      <w:r>
+        <w:t>Unity</w:t>
+      </w:r>
+      <w:proofErr w:type="spellEnd"/>
+      <w:r>
+        <w:t>, car il s’agit d’une plateforme de jeu gratuite qui est multi-plateforme cela permet de facilement générer une version web de notre jeu (</w:t>
+      </w:r>
+      <w:proofErr w:type="spellStart"/>
+      <w:r>
+        <w:t>WebGL</w:t>
+      </w:r>
+      <w:proofErr w:type="spellEnd"/>
+      <w:r>
+        <w:t xml:space="preserve">), de plus, la documentation est facile d’utilisation et la communauté </w:t>
+      </w:r>
+      <w:proofErr w:type="spellStart"/>
+      <w:r>
+        <w:t>Unity</w:t>
+      </w:r>
+      <w:proofErr w:type="spellEnd"/>
+      <w:r>
+        <w:t xml:space="preserve"> est très active, il existe de nombreux tutoriels (vidéo) ainsi que de résolution de problème proposé par la communauté sur </w:t>
+      </w:r>
+      <w:proofErr w:type="spellStart"/>
+      <w:r>
+        <w:t>Unity</w:t>
+      </w:r>
+      <w:proofErr w:type="spellEnd"/>
+      <w:r>
+        <w:t xml:space="preserve"> Community par exemple. On peut également noter que les designs pour le jeu comme les sorites sont facile d’accès sur des sites tels qu'</w:t>
+      </w:r>
+      <w:proofErr w:type="spellStart"/>
+      <w:r>
+        <w:t>OpenGameArt</w:t>
+      </w:r>
+      <w:proofErr w:type="spellEnd"/>
+      <w:r>
+        <w:t xml:space="preserve"> et nous pouvons réaliser nos propres design 2D grâce à différents outils telles que </w:t>
+      </w:r>
+      <w:proofErr w:type="spellStart"/>
+      <w:r>
+        <w:t>piskelapp</w:t>
+      </w:r>
+      <w:proofErr w:type="spellEnd"/>
+      <w:r>
+        <w:t xml:space="preserve">. De plus, certains membres de l’équipe n’ont jamais travaillé avec </w:t>
+      </w:r>
+      <w:proofErr w:type="spellStart"/>
+      <w:r>
+        <w:t>Unity</w:t>
+      </w:r>
+      <w:proofErr w:type="spellEnd"/>
+      <w:r>
+        <w:t>, c’était l’occasion idéal pour pouvoir apprendre l’utilisation d’une nouvelle technologie.</w:t>
       </w:r>
     </w:p>
     <w:p/>
@@ -2650,8 +2807,13 @@
     <w:p/>
     <w:p>
       <w:r>
-        <w:t>Nous avons décidé d’utiliser Figma</w:t>
-      </w:r>
+        <w:t xml:space="preserve">Nous avons décidé d’utiliser </w:t>
+      </w:r>
+      <w:proofErr w:type="spellStart"/>
+      <w:r>
+        <w:t>Figma</w:t>
+      </w:r>
+      <w:proofErr w:type="spellEnd"/>
       <w:r>
         <w:t>,</w:t>
       </w:r>
@@ -2673,8 +2835,29 @@
     </w:p>
     <w:p>
       <w:r>
-        <w:t>Concernant le site web, nous avons utilisé différentes technologie, le Framework React-Native pour le front-end</w:t>
-      </w:r>
+        <w:t xml:space="preserve">Concernant le site web, nous avons utilisé </w:t>
+      </w:r>
+      <w:proofErr w:type="gramStart"/>
+      <w:r>
+        <w:t>différentes technologie</w:t>
+      </w:r>
+      <w:proofErr w:type="gramEnd"/>
+      <w:r>
+        <w:t xml:space="preserve">, le Framework </w:t>
+      </w:r>
+      <w:proofErr w:type="spellStart"/>
+      <w:r>
+        <w:t>React</w:t>
+      </w:r>
+      <w:proofErr w:type="spellEnd"/>
+      <w:r>
+        <w:t xml:space="preserve">-Native pour le </w:t>
+      </w:r>
+      <w:proofErr w:type="spellStart"/>
+      <w:r>
+        <w:t>front-end</w:t>
+      </w:r>
+      <w:proofErr w:type="spellEnd"/>
       <w:r>
         <w:t>,</w:t>
       </w:r>
@@ -2682,29 +2865,85 @@
         <w:t xml:space="preserve"> </w:t>
       </w:r>
       <w:r>
-        <w:t>car le Framework React est de plus en plus utilisé dans le monde professionnelle et à travers la réalisation de notre site web, nous souhaitons pouvoir maîtriser ce Framework, nous avons pu apprendre de nouvelles thématiques</w:t>
+        <w:t xml:space="preserve">car le Framework </w:t>
+      </w:r>
+      <w:proofErr w:type="spellStart"/>
+      <w:r>
+        <w:t>React</w:t>
+      </w:r>
+      <w:proofErr w:type="spellEnd"/>
+      <w:r>
+        <w:t xml:space="preserve"> est de plus en plus utilisé dans le monde professionnelle et à travers la réalisation de notre site web, nous souhaitons pouvoir maîtriser ce Framework, nous avons pu apprendre de nouvelles thématiques</w:t>
       </w:r>
       <w:r>
         <w:t>,</w:t>
       </w:r>
       <w:r>
-        <w:t xml:space="preserve"> dont nous jamais abordé telles que les notions de JSX, Hooks par exemple. </w:t>
-      </w:r>
-    </w:p>
-    <w:p>
-      <w:r>
-        <w:t>Nous avons choisi Node.js pour le back-end et le Framework Express.js permettant de réaliser facilement et rapidement des fonctions de traitement pour différentes requêtes http, de gérer les sessions de l’utilisateur ou de se servir des cookies par exemple. Il s’agit d’un Framework qui offre un ensemble complet d’attribut pour les sites web et Node.js est l’un des back-end les plus utilisés pour le Framework React.</w:t>
+        <w:t xml:space="preserve"> dont nous jamais abordé telles que les notions de JSX, </w:t>
+      </w:r>
+      <w:proofErr w:type="spellStart"/>
+      <w:r>
+        <w:t>Hooks</w:t>
+      </w:r>
+      <w:proofErr w:type="spellEnd"/>
+      <w:r>
+        <w:t xml:space="preserve"> par exemple. </w:t>
+      </w:r>
+    </w:p>
+    <w:p>
+      <w:r>
+        <w:t xml:space="preserve">Nous avons choisi Node.js pour le </w:t>
+      </w:r>
+      <w:proofErr w:type="spellStart"/>
+      <w:r>
+        <w:t>back-end</w:t>
+      </w:r>
+      <w:proofErr w:type="spellEnd"/>
+      <w:r>
+        <w:t xml:space="preserve"> et le Framework Express.js permettant de réaliser facilement et rapidement des fonctions de traitement pour différentes requêtes http, de gérer les sessions de l’utilisateur ou de se servir des cookies par exemple. Il s’agit d’un Framework qui offre un ensemble complet d’attribut pour les sites web et Node.js est l’un des </w:t>
+      </w:r>
+      <w:proofErr w:type="spellStart"/>
+      <w:r>
+        <w:t>back-end</w:t>
+      </w:r>
+      <w:proofErr w:type="spellEnd"/>
+      <w:r>
+        <w:t xml:space="preserve"> les plus utilisés pour le Framework </w:t>
+      </w:r>
+      <w:proofErr w:type="spellStart"/>
+      <w:r>
+        <w:t>React</w:t>
+      </w:r>
+      <w:proofErr w:type="spellEnd"/>
+      <w:r>
+        <w:t>.</w:t>
       </w:r>
     </w:p>
     <w:p>
       <w:r>
         <w:lastRenderedPageBreak/>
-        <w:t>MongoDB est la base de données que nous avons utilisées pour le site web, nous avons décidé de travailler avec cette base, car pour la plupart des membres de l’équipe, nous avons jamais utilisé de base de données non relationnel (no SQL), MongoDB est la base de donnée non relationnel la plus connue et il existe en node.js, une bibliothèque permettant de facilement réaliser des opérations sur MongoDB nommé mongoose, l’alchimie entre node.js et MongoDB était simple et c’était également pour l’équipe de découvrir une nouvelle technologie via ce projet.</w:t>
-      </w:r>
-    </w:p>
-    <w:p>
-      <w:r>
-        <w:t>Nous avons décidé avec l’éditeur de code Visual studio code, car il propose de nombreuses extensions permettant de rendre le travail plus simple comme le live Share permettant simultanément sur le même code, de plus il s’agit d’un éditeur adapté aux langages JavaScript donc aux Framework React et au langage Node.js. On peut facilement utiliser son terminal et GitHub avec Visual Studio Code.</w:t>
+        <w:t xml:space="preserve">MongoDB est la base de données que nous avons utilisées pour le site web, nous avons décidé de travailler avec cette base, car pour la plupart des membres de l’équipe, nous avons jamais utilisé de base de données non relationnel (no SQL), MongoDB est la base de donnée non relationnel la plus connue et il existe en node.js, une bibliothèque permettant de facilement réaliser des opérations sur MongoDB nommé </w:t>
+      </w:r>
+      <w:proofErr w:type="spellStart"/>
+      <w:r>
+        <w:t>mongoose</w:t>
+      </w:r>
+      <w:proofErr w:type="spellEnd"/>
+      <w:r>
+        <w:t>, l’alchimie entre node.js et MongoDB était simple et c’était également pour l’équipe de découvrir une nouvelle technologie via ce projet.</w:t>
+      </w:r>
+    </w:p>
+    <w:p>
+      <w:r>
+        <w:t xml:space="preserve">Nous avons décidé avec l’éditeur de code Visual studio code, car il propose de nombreuses extensions permettant de rendre le travail plus simple comme le live Share permettant simultanément sur le même code, de plus il s’agit d’un éditeur adapté aux langages JavaScript donc aux Framework </w:t>
+      </w:r>
+      <w:proofErr w:type="spellStart"/>
+      <w:r>
+        <w:t>React</w:t>
+      </w:r>
+      <w:proofErr w:type="spellEnd"/>
+      <w:r>
+        <w:t xml:space="preserve"> et au langage Node.js. On peut facilement utiliser son terminal et GitHub avec Visual Studio Code.</w:t>
       </w:r>
     </w:p>
     <w:p/>
@@ -2742,7 +2981,15 @@
         <w:t>ss</w:t>
       </w:r>
       <w:r>
-        <w:t>ible à tous ? Figma est alors l’outil parfait !</w:t>
+        <w:t xml:space="preserve">ible à tous ? </w:t>
+      </w:r>
+      <w:proofErr w:type="spellStart"/>
+      <w:r>
+        <w:t>Figma</w:t>
+      </w:r>
+      <w:proofErr w:type="spellEnd"/>
+      <w:r>
+        <w:t xml:space="preserve"> est alors l’outil parfait !</w:t>
       </w:r>
       <w:r>
         <w:t xml:space="preserve"> </w:t>
@@ -2775,7 +3022,15 @@
         <w:t xml:space="preserve"> de test</w:t>
       </w:r>
       <w:r>
-        <w:t>. Figma est un outil qui est facile à prendre en main, elle permet aussi de réaliser des maquettes pour applications mobiles.</w:t>
+        <w:t xml:space="preserve">. </w:t>
+      </w:r>
+      <w:proofErr w:type="spellStart"/>
+      <w:r>
+        <w:t>Figma</w:t>
+      </w:r>
+      <w:proofErr w:type="spellEnd"/>
+      <w:r>
+        <w:t xml:space="preserve"> est un outil qui est facile à prendre en main, elle permet aussi de réaliser des maquettes pour applications mobiles.</w:t>
       </w:r>
     </w:p>
     <w:p>
@@ -2902,13 +3157,21 @@
         <w:jc w:val="both"/>
       </w:pPr>
       <w:r>
-        <w:t>Les outils de versio</w:t>
+        <w:t xml:space="preserve">Les outils de </w:t>
+      </w:r>
+      <w:proofErr w:type="spellStart"/>
+      <w:r>
+        <w:t>versio</w:t>
       </w:r>
       <w:r>
         <w:t>n</w:t>
       </w:r>
       <w:r>
-        <w:t>ning sont nombreux, pourtant il y</w:t>
+        <w:t>ning</w:t>
+      </w:r>
+      <w:proofErr w:type="spellEnd"/>
+      <w:r>
+        <w:t xml:space="preserve"> sont nombreux, pourtant il y</w:t>
       </w:r>
       <w:r>
         <w:t xml:space="preserve"> en</w:t>
@@ -2968,7 +3231,15 @@
         <w:t xml:space="preserve">les </w:t>
       </w:r>
       <w:r>
-        <w:t xml:space="preserve">pull requests. De plus, si un problème survient, </w:t>
+        <w:t xml:space="preserve">pull </w:t>
+      </w:r>
+      <w:proofErr w:type="spellStart"/>
+      <w:r>
+        <w:t>requests</w:t>
+      </w:r>
+      <w:proofErr w:type="spellEnd"/>
+      <w:r>
+        <w:t xml:space="preserve">. De plus, si un problème survient, </w:t>
       </w:r>
       <w:r>
         <w:t>aucun souci, grâce à la grande communauté qui s’y trouve.</w:t>
@@ -3109,7 +3380,48 @@
         <w:jc w:val="both"/>
       </w:pPr>
       <w:r>
-        <w:t>Concernant l’outil pour les diagrammes UML, il y a mieux que Visual Paradigm, comme Lucidchart. Cependant, son utilisation est restreinte. Nous pouvons uniquement créer 3 documents et pas plus. Alors que Visual Paradigm permet d’ajouter et de confectionner une infinité de fichiers tant que la limite de stockage n’est pas dépassée (1 GO).</w:t>
+        <w:t xml:space="preserve">Concernant l’outil pour les diagrammes UML, il y a mieux que Visual </w:t>
+      </w:r>
+      <w:proofErr w:type="spellStart"/>
+      <w:r>
+        <w:t>Paradigm</w:t>
+      </w:r>
+      <w:proofErr w:type="spellEnd"/>
+      <w:r>
+        <w:t xml:space="preserve">, comme </w:t>
+      </w:r>
+      <w:proofErr w:type="spellStart"/>
+      <w:r>
+        <w:t>Lucidchart</w:t>
+      </w:r>
+      <w:proofErr w:type="spellEnd"/>
+      <w:r>
+        <w:t xml:space="preserve">. Cependant, son utilisation est restreinte. Nous pouvons uniquement créer 3 documents et pas plus. Alors que Visual </w:t>
+      </w:r>
+      <w:proofErr w:type="spellStart"/>
+      <w:r>
+        <w:t>Paradigm</w:t>
+      </w:r>
+      <w:proofErr w:type="spellEnd"/>
+      <w:r>
+        <w:t xml:space="preserve"> permet d’ajouter et de confectionner une infinité de fichiers tant que la limite de stockage n’est pas dépassée (1 GO).</w:t>
+      </w:r>
+    </w:p>
+    <w:p>
+      <w:pPr>
+        <w:rPr>
+          <w:rFonts w:asciiTheme="majorHAnsi" w:eastAsiaTheme="majorEastAsia" w:hAnsiTheme="majorHAnsi" w:cstheme="majorBidi"/>
+          <w:color w:val="ED6E17"/>
+          <w:sz w:val="26"/>
+          <w:szCs w:val="26"/>
+        </w:rPr>
+      </w:pPr>
+      <w:bookmarkStart w:id="7" w:name="_Toc154782975"/>
+      <w:r>
+        <w:rPr>
+          <w:color w:val="ED6E17"/>
+        </w:rPr>
+        <w:br w:type="page"/>
       </w:r>
     </w:p>
     <w:p>
@@ -3120,7 +3432,6 @@
           <w:color w:val="ED6E17"/>
         </w:rPr>
       </w:pPr>
-      <w:bookmarkStart w:id="7" w:name="_Toc154782975"/>
       <w:r>
         <w:rPr>
           <w:color w:val="ED6E17"/>
@@ -3130,6 +3441,102 @@
       </w:r>
       <w:bookmarkEnd w:id="7"/>
     </w:p>
+    <w:p/>
+    <w:p>
+      <w:pPr>
+        <w:keepNext/>
+      </w:pPr>
+      <w:r>
+        <w:rPr>
+          <w:noProof/>
+        </w:rPr>
+        <w:drawing>
+          <wp:inline distT="0" distB="0" distL="0" distR="0" wp14:anchorId="77730C75" wp14:editId="5D5C870D">
+            <wp:extent cx="5771072" cy="6265407"/>
+            <wp:effectExtent l="0" t="0" r="1270" b="2540"/>
+            <wp:docPr id="1775243668" name="Picture 1" descr="A screenshot of a video game&#10;&#10;Description automatically generated"/>
+            <wp:cNvGraphicFramePr>
+              <a:graphicFrameLocks xmlns:a="http://schemas.openxmlformats.org/drawingml/2006/main" noChangeAspect="1"/>
+            </wp:cNvGraphicFramePr>
+            <a:graphic xmlns:a="http://schemas.openxmlformats.org/drawingml/2006/main">
+              <a:graphicData uri="http://schemas.openxmlformats.org/drawingml/2006/picture">
+                <pic:pic xmlns:pic="http://schemas.openxmlformats.org/drawingml/2006/picture">
+                  <pic:nvPicPr>
+                    <pic:cNvPr id="1775243668" name="Picture 1" descr="A screenshot of a video game&#10;&#10;Description automatically generated"/>
+                    <pic:cNvPicPr/>
+                  </pic:nvPicPr>
+                  <pic:blipFill rotWithShape="1">
+                    <a:blip r:embed="rId8">
+                      <a:extLst>
+                        <a:ext uri="{28A0092B-C50C-407E-A947-70E740481C1C}">
+                          <a14:useLocalDpi xmlns:a14="http://schemas.microsoft.com/office/drawing/2010/main" val="0"/>
+                        </a:ext>
+                      </a:extLst>
+                    </a:blip>
+                    <a:srcRect r="48188"/>
+                    <a:stretch/>
+                  </pic:blipFill>
+                  <pic:spPr bwMode="auto">
+                    <a:xfrm>
+                      <a:off x="0" y="0"/>
+                      <a:ext cx="5907726" cy="6413767"/>
+                    </a:xfrm>
+                    <a:prstGeom prst="rect">
+                      <a:avLst/>
+                    </a:prstGeom>
+                    <a:ln>
+                      <a:noFill/>
+                    </a:ln>
+                    <a:extLst>
+                      <a:ext uri="{53640926-AAD7-44D8-BBD7-CCE9431645EC}">
+                        <a14:shadowObscured xmlns:a14="http://schemas.microsoft.com/office/drawing/2010/main"/>
+                      </a:ext>
+                    </a:extLst>
+                  </pic:spPr>
+                </pic:pic>
+              </a:graphicData>
+            </a:graphic>
+          </wp:inline>
+        </w:drawing>
+      </w:r>
+    </w:p>
+    <w:p>
+      <w:pPr>
+        <w:pStyle w:val="Caption"/>
+      </w:pPr>
+      <w:r>
+        <w:t xml:space="preserve">Figure </w:t>
+      </w:r>
+      <w:fldSimple w:instr=" SEQ Figure \* ARABIC ">
+        <w:r>
+          <w:rPr>
+            <w:noProof/>
+          </w:rPr>
+          <w:t>1</w:t>
+        </w:r>
+      </w:fldSimple>
+      <w:r>
+        <w:t>: charte graphique utilisée pour l'application</w:t>
+      </w:r>
+    </w:p>
+    <w:p/>
+    <w:p>
+      <w:pPr>
+        <w:rPr>
+          <w:rFonts w:asciiTheme="majorHAnsi" w:eastAsiaTheme="majorEastAsia" w:hAnsiTheme="majorHAnsi" w:cstheme="majorBidi"/>
+          <w:color w:val="ED6E17"/>
+          <w:sz w:val="26"/>
+          <w:szCs w:val="26"/>
+        </w:rPr>
+      </w:pPr>
+      <w:bookmarkStart w:id="8" w:name="_Toc154782976"/>
+      <w:r>
+        <w:rPr>
+          <w:color w:val="ED6E17"/>
+        </w:rPr>
+        <w:br w:type="page"/>
+      </w:r>
+    </w:p>
     <w:p>
       <w:pPr>
         <w:pStyle w:val="Heading2"/>
@@ -3138,11 +3545,11 @@
           <w:color w:val="ED6E17"/>
         </w:rPr>
       </w:pPr>
-      <w:bookmarkStart w:id="8" w:name="_Toc154782976"/>
       <w:r>
         <w:rPr>
           <w:color w:val="ED6E17"/>
         </w:rPr>
+        <w:lastRenderedPageBreak/>
         <w:t>Notre organisation</w:t>
       </w:r>
       <w:bookmarkEnd w:id="8"/>
@@ -3370,9 +3777,11 @@
                 <w:bCs w:val="0"/>
               </w:rPr>
             </w:pPr>
+            <w:proofErr w:type="spellStart"/>
             <w:r>
               <w:t>Xingtong</w:t>
             </w:r>
+            <w:proofErr w:type="spellEnd"/>
           </w:p>
           <w:p>
             <w:pPr>
@@ -4307,7 +4716,7 @@
                     <pic:cNvPicPr/>
                   </pic:nvPicPr>
                   <pic:blipFill>
-                    <a:blip r:embed="rId8"/>
+                    <a:blip r:embed="rId9"/>
                     <a:stretch>
                       <a:fillRect/>
                     </a:stretch>
@@ -4340,7 +4749,7 @@
           <w:rPr>
             <w:noProof/>
           </w:rPr>
-          <w:t>1</w:t>
+          <w:t>2</w:t>
         </w:r>
       </w:fldSimple>
       <w:r>
@@ -5365,7 +5774,7 @@
           <w:lang w:val="it-IT"/>
         </w:rPr>
       </w:pPr>
-      <w:hyperlink r:id="rId9" w:anchor="topicOverview" w:history="1">
+      <w:hyperlink r:id="rId10" w:anchor="topicOverview" w:history="1">
         <w:r>
           <w:rPr>
             <w:rStyle w:val="Hyperlink"/>
@@ -5414,7 +5823,7 @@
           <w:lang w:val="en-US"/>
         </w:rPr>
       </w:pPr>
-      <w:hyperlink r:id="rId10" w:history="1">
+      <w:hyperlink r:id="rId11" w:history="1">
         <w:r>
           <w:rPr>
             <w:rStyle w:val="Hyperlink"/>
@@ -5438,14 +5847,22 @@
         <w:jc w:val="both"/>
       </w:pPr>
       <w:r>
-        <w:t xml:space="preserve">Pauline Callies. « Les meilleurs outils pour créer votre maquette d’application mobile ». 19 mai 2022. Aventique. </w:t>
+        <w:t xml:space="preserve">Pauline Callies. « Les meilleurs outils pour créer votre maquette d’application mobile ». 19 mai 2022. </w:t>
+      </w:r>
+      <w:proofErr w:type="spellStart"/>
+      <w:r>
+        <w:t>Aventique</w:t>
+      </w:r>
+      <w:proofErr w:type="spellEnd"/>
+      <w:r>
+        <w:t xml:space="preserve">. </w:t>
       </w:r>
     </w:p>
     <w:p>
       <w:pPr>
         <w:jc w:val="both"/>
       </w:pPr>
-      <w:hyperlink r:id="rId11" w:anchor=":~:text=Figma%20est%20un%20outil%20de,de%20ses%20fonctionnalit%C3%A9s%20est%20payant" w:history="1">
+      <w:hyperlink r:id="rId12" w:anchor=":~:text=Figma%20est%20un%20outil%20de,de%20ses%20fonctionnalit%C3%A9s%20est%20payant" w:history="1">
         <w:r>
           <w:rPr>
             <w:rStyle w:val="Hyperlink"/>
@@ -5470,14 +5887,22 @@
         <w:jc w:val="both"/>
       </w:pPr>
       <w:r>
-        <w:t>Collectif. « 6 alternatives à Google Drive ». 2021. Blogdumoderateur.</w:t>
+        <w:t xml:space="preserve">Collectif. « 6 alternatives à Google Drive ». 2021. </w:t>
+      </w:r>
+      <w:proofErr w:type="spellStart"/>
+      <w:r>
+        <w:t>Blogdumoderateur</w:t>
+      </w:r>
+      <w:proofErr w:type="spellEnd"/>
+      <w:r>
+        <w:t>.</w:t>
       </w:r>
     </w:p>
     <w:p>
       <w:pPr>
         <w:jc w:val="both"/>
       </w:pPr>
-      <w:hyperlink r:id="rId12" w:history="1">
+      <w:hyperlink r:id="rId13" w:history="1">
         <w:r>
           <w:rPr>
             <w:rStyle w:val="Hyperlink"/>
@@ -5499,20 +5924,41 @@
         <w:jc w:val="both"/>
       </w:pPr>
       <w:r>
-        <w:t>Eloïse Salson. « </w:t>
-      </w:r>
-      <w:r>
-        <w:t>Suivez vos modifications à la trace avec les 8 meilleurs logiciels de versionning</w:t>
-      </w:r>
-      <w:r>
-        <w:t> ». 19 janvier 2022. Appvizer.</w:t>
+        <w:t xml:space="preserve">Eloïse </w:t>
+      </w:r>
+      <w:proofErr w:type="spellStart"/>
+      <w:r>
+        <w:t>Salson</w:t>
+      </w:r>
+      <w:proofErr w:type="spellEnd"/>
+      <w:r>
+        <w:t>. « </w:t>
+      </w:r>
+      <w:r>
+        <w:t xml:space="preserve">Suivez vos modifications à la trace avec les 8 meilleurs logiciels de </w:t>
+      </w:r>
+      <w:proofErr w:type="spellStart"/>
+      <w:r>
+        <w:t>versionning</w:t>
+      </w:r>
+      <w:proofErr w:type="spellEnd"/>
+      <w:r>
+        <w:t xml:space="preserve"> ». 19 janvier 2022. </w:t>
+      </w:r>
+      <w:proofErr w:type="spellStart"/>
+      <w:r>
+        <w:t>Appvizer</w:t>
+      </w:r>
+      <w:proofErr w:type="spellEnd"/>
+      <w:r>
+        <w:t>.</w:t>
       </w:r>
     </w:p>
     <w:p>
       <w:pPr>
         <w:jc w:val="both"/>
       </w:pPr>
-      <w:hyperlink r:id="rId13" w:history="1">
+      <w:hyperlink r:id="rId14" w:history="1">
         <w:r>
           <w:rPr>
             <w:rStyle w:val="Hyperlink"/>
@@ -5576,7 +6022,7 @@
                     </pic:cNvPicPr>
                   </pic:nvPicPr>
                   <pic:blipFill rotWithShape="1">
-                    <a:blip r:embed="rId14">
+                    <a:blip r:embed="rId15">
                       <a:extLst>
                         <a:ext uri="{28A0092B-C50C-407E-A947-70E740481C1C}">
                           <a14:useLocalDpi xmlns:a14="http://schemas.microsoft.com/office/drawing/2010/main" val="0"/>
@@ -5623,7 +6069,7 @@
           <w:rPr>
             <w:noProof/>
           </w:rPr>
-          <w:t>2</w:t>
+          <w:t>3</w:t>
         </w:r>
       </w:fldSimple>
       <w:r>
@@ -5658,7 +6104,7 @@
                     <pic:cNvPicPr/>
                   </pic:nvPicPr>
                   <pic:blipFill>
-                    <a:blip r:embed="rId15"/>
+                    <a:blip r:embed="rId16"/>
                     <a:stretch>
                       <a:fillRect/>
                     </a:stretch>
@@ -5691,7 +6137,7 @@
           <w:rPr>
             <w:noProof/>
           </w:rPr>
-          <w:t>3</w:t>
+          <w:t>4</w:t>
         </w:r>
       </w:fldSimple>
       <w:r>

</xml_diff>

<commit_message>
rapport: correction de fautes des partie rédiger par Anxian
</commit_message>
<xml_diff>
--- a/RapportFinale.docx
+++ b/RapportFinale.docx
@@ -2376,6 +2376,7 @@
     <w:p>
       <w:pPr>
         <w:ind w:firstLine="708"/>
+        <w:jc w:val="both"/>
       </w:pPr>
       <w:r>
         <w:t>En 2023, les recettes du secteur jeux vidéo sont estimées à 245.10 milliards de dollars américains et devraient même atteindre 378.08 milliards de dollars américains en 2028. Ce chiffre s’explique par l’augment des plateformes disponibles de nos jours, on peut désormais jouer à des jeux plutôt puissants sur nos smartphones, ce qui n’était pas possible dans les années 80 et 90. De plus, la diversité de type de jeux attire de nombreux consommateurs, en 2022, il existe un peu moins d'1,8 milliard de joueurs dans le monde.</w:t>
@@ -2384,6 +2385,7 @@
     <w:p>
       <w:pPr>
         <w:ind w:firstLine="708"/>
+        <w:jc w:val="both"/>
       </w:pPr>
     </w:p>
     <w:p>
@@ -2394,6 +2396,26 @@
           <w:color w:val="ED6E17"/>
         </w:rPr>
       </w:pPr>
+      <w:r>
+        <w:rPr>
+          <w:color w:val="ED6E17"/>
+        </w:rPr>
+        <w:t>Ce qui fait notre singularité</w:t>
+      </w:r>
+    </w:p>
+    <w:p>
+      <w:pPr>
+        <w:ind w:firstLine="708"/>
+      </w:pPr>
+    </w:p>
+    <w:p>
+      <w:pPr>
+        <w:pStyle w:val="Heading2"/>
+        <w:ind w:left="708"/>
+        <w:rPr>
+          <w:color w:val="ED6E17"/>
+        </w:rPr>
+      </w:pPr>
       <w:bookmarkStart w:id="4" w:name="_Toc154782972"/>
       <w:r>
         <w:rPr>
@@ -2455,7 +2477,13 @@
       </w:r>
       <w:proofErr w:type="spellEnd"/>
       <w:r>
-        <w:t xml:space="preserve"> Engine : pour développement d</w:t>
+        <w:t xml:space="preserve"> Engine : pour</w:t>
+      </w:r>
+      <w:r>
+        <w:t xml:space="preserve"> le</w:t>
+      </w:r>
+      <w:r>
+        <w:t xml:space="preserve"> développement d</w:t>
       </w:r>
       <w:r>
         <w:t>u</w:t>
@@ -3030,7 +3058,13 @@
       </w:r>
       <w:proofErr w:type="spellEnd"/>
       <w:r>
-        <w:t xml:space="preserve"> est un outil qui est facile à prendre en main, elle permet aussi de réaliser des maquettes pour applications mobiles.</w:t>
+        <w:t xml:space="preserve"> est un outil facile à prendre en main</w:t>
+      </w:r>
+      <w:r>
+        <w:t xml:space="preserve"> et</w:t>
+      </w:r>
+      <w:r>
+        <w:t xml:space="preserve"> permet aussi de réaliser des maquettes pour applications mobiles.</w:t>
       </w:r>
     </w:p>
     <w:p>
@@ -3242,7 +3276,13 @@
         <w:t xml:space="preserve">. De plus, si un problème survient, </w:t>
       </w:r>
       <w:r>
-        <w:t>aucun souci, grâce à la grande communauté qui s’y trouve.</w:t>
+        <w:t xml:space="preserve">aucun souci, </w:t>
+      </w:r>
+      <w:r>
+        <w:t xml:space="preserve">du fait de </w:t>
+      </w:r>
+      <w:r>
+        <w:t>la grande communauté qui s’y trouve.</w:t>
       </w:r>
     </w:p>
     <w:p>
@@ -3372,7 +3412,13 @@
         <w:t>. En effet,</w:t>
       </w:r>
       <w:r>
-        <w:t xml:space="preserve"> nous avons dans un premier temps porté nos recherches sur d’autres applications, mais elles étaient soit payantes, soit mal conçues (constitution du diagramme avec un assemblage de rectangles).</w:t>
+        <w:t xml:space="preserve"> nous avons dans un premier temps porté nos recherches sur d’autres applications, mais elles étaient soit payantes, soit mal conçues (constitution du diagramme avec un assemblage de</w:t>
+      </w:r>
+      <w:r>
+        <w:t xml:space="preserve"> plusieurs</w:t>
+      </w:r>
+      <w:r>
+        <w:t xml:space="preserve"> rectangles).</w:t>
       </w:r>
     </w:p>
     <w:p>
@@ -3584,25 +3630,103 @@
         <w:jc w:val="both"/>
       </w:pPr>
       <w:r>
-        <w:t>Avant de commencer le projet, nous avons mis en place un diagramme de Gantt que nous avons intégré, sous forme d’un tableau dans le cahier des charges (voir en annexe 6). Il y a un lien qui l’accompagne, étant donné que celui-ci est devenu un lien mort</w:t>
+        <w:t>Avant de commencer le projet, nous avons mis en place un diagramme de Gantt</w:t>
+      </w:r>
+      <w:r>
+        <w:t xml:space="preserve"> </w:t>
+      </w:r>
+      <w:r>
+        <w:t>que nous avons intégré</w:t>
+      </w:r>
+      <w:r>
+        <w:t xml:space="preserve"> </w:t>
+      </w:r>
+      <w:r>
+        <w:t xml:space="preserve">sous forme d’un tableau dans le cahier des charges (voir en annexe 6). </w:t>
+      </w:r>
+      <w:r>
+        <w:t>Bien que celui-ci soit accompagné d’un lien</w:t>
+      </w:r>
+      <w:r>
+        <w:t xml:space="preserve">, </w:t>
+      </w:r>
+      <w:r>
+        <w:t xml:space="preserve">ce dernier </w:t>
+      </w:r>
+      <w:r>
+        <w:t xml:space="preserve">est devenu </w:t>
+      </w:r>
+      <w:r>
+        <w:t xml:space="preserve">obsolète, et </w:t>
+      </w:r>
+      <w:r>
+        <w:t>la lecture du diagramme sur un tableau n’est pas la plus idéale</w:t>
+      </w:r>
+      <w:r>
+        <w:t>.</w:t>
+      </w:r>
+      <w:r>
+        <w:t xml:space="preserve"> </w:t>
+      </w:r>
+      <w:r>
+        <w:t>N</w:t>
+      </w:r>
+      <w:r>
+        <w:t>ous avons</w:t>
+      </w:r>
+      <w:r>
+        <w:t xml:space="preserve"> donc ajouté</w:t>
+      </w:r>
+      <w:r>
+        <w:t xml:space="preserve"> en annexe 4 des images illustrant</w:t>
+      </w:r>
+      <w:r>
+        <w:t xml:space="preserve"> l</w:t>
+      </w:r>
+      <w:r>
+        <w:t>e</w:t>
+      </w:r>
+      <w:r>
+        <w:t xml:space="preserve"> diagramme de</w:t>
+      </w:r>
+      <w:r>
+        <w:t xml:space="preserve"> Gantt</w:t>
+      </w:r>
+      <w:r>
+        <w:t>. Celui-ci</w:t>
+      </w:r>
+      <w:r>
+        <w:t xml:space="preserve"> est présent</w:t>
+      </w:r>
+      <w:r>
+        <w:t xml:space="preserve"> à</w:t>
+      </w:r>
+      <w:r>
+        <w:t xml:space="preserve"> titre indicatif, </w:t>
+      </w:r>
+      <w:r>
+        <w:t xml:space="preserve">mais au cours du </w:t>
+      </w:r>
+      <w:r>
+        <w:t>projet</w:t>
       </w:r>
       <w:r>
         <w:t>,</w:t>
       </w:r>
       <w:r>
-        <w:t xml:space="preserve"> mais aussi que la lecture du diagramme sur un tableau n’est pas la plus idéale, nous avons mis en annexe 4 des images l’illustrant. Le</w:t>
-      </w:r>
-      <w:r>
-        <w:t xml:space="preserve"> diagramme de</w:t>
-      </w:r>
-      <w:r>
-        <w:t xml:space="preserve"> Gantt est présent pour titre indicatif, durant le projet</w:t>
-      </w:r>
-      <w:r>
-        <w:t>,</w:t>
-      </w:r>
-      <w:r>
-        <w:t xml:space="preserve"> nous avons rajouté des tâches ou encore réalité des fonctionnalités plus tôt que la date indiquée sur le diagramme.</w:t>
+        <w:t xml:space="preserve"> nous avons rajouté des tâches </w:t>
+      </w:r>
+      <w:r>
+        <w:t xml:space="preserve">et </w:t>
+      </w:r>
+      <w:r>
+        <w:t>réali</w:t>
+      </w:r>
+      <w:r>
+        <w:t>s</w:t>
+      </w:r>
+      <w:r>
+        <w:t>é des fonctionnalités plus tôt que la date indiquée sur le diagramme.</w:t>
       </w:r>
     </w:p>
     <w:p>
@@ -3638,7 +3762,31 @@
     <w:p>
       <w:r>
         <w:tab/>
-        <w:t>Outre le fait que le projet doit correspondre à nos envies personnel et professionnel, c’est avant tout une manière d’apprentissage. Nous avons donc chacun choisis plusieurs rôles, qui nous semble pertinent.</w:t>
+        <w:t>Outre le fait que le projet doit correspondre à nos envies personnel</w:t>
+      </w:r>
+      <w:r>
+        <w:t>les</w:t>
+      </w:r>
+      <w:r>
+        <w:t xml:space="preserve"> et professionnel</w:t>
+      </w:r>
+      <w:r>
+        <w:t>les</w:t>
+      </w:r>
+      <w:r>
+        <w:t>, c’est avant tout une manière d’apprentissage. Nous avons donc chacun choisi plusieurs rôles, qui nous semble</w:t>
+      </w:r>
+      <w:r>
+        <w:t>nt</w:t>
+      </w:r>
+      <w:r>
+        <w:t xml:space="preserve"> pertinent</w:t>
+      </w:r>
+      <w:r>
+        <w:t>s</w:t>
+      </w:r>
+      <w:r>
+        <w:t>.</w:t>
       </w:r>
     </w:p>
     <w:p/>
@@ -4614,16 +4762,43 @@
         <w:jc w:val="both"/>
       </w:pPr>
       <w:r>
-        <w:t xml:space="preserve">Dans notre organisation il n’y pas à proprement parler </w:t>
+        <w:t>Dans notre organisation il n</w:t>
+      </w:r>
+      <w:r>
+        <w:t>’</w:t>
+      </w:r>
+      <w:r>
+        <w:t>y</w:t>
+      </w:r>
+      <w:r>
+        <w:t xml:space="preserve"> a</w:t>
+      </w:r>
+      <w:r>
+        <w:t xml:space="preserve"> pas à proprement parler </w:t>
       </w:r>
       <w:r>
         <w:t>de</w:t>
       </w:r>
       <w:r>
-        <w:t xml:space="preserve"> chef projet</w:t>
-      </w:r>
-      <w:r>
-        <w:t>, nous utilisons une application de gestion des t</w:t>
+        <w:t xml:space="preserve"> chef </w:t>
+      </w:r>
+      <w:r>
+        <w:t xml:space="preserve">de </w:t>
+      </w:r>
+      <w:r>
+        <w:t>projet</w:t>
+      </w:r>
+      <w:r>
+        <w:t>.</w:t>
+      </w:r>
+      <w:r>
+        <w:t xml:space="preserve"> </w:t>
+      </w:r>
+      <w:r>
+        <w:t>N</w:t>
+      </w:r>
+      <w:r>
+        <w:t>ous utilisons une application de gestion des t</w:t>
       </w:r>
       <w:r>
         <w:t>â</w:t>
@@ -4635,10 +4810,22 @@
         <w:t>er</w:t>
       </w:r>
       <w:r>
-        <w:t>. Cela veut dire qu’une fois</w:t>
-      </w:r>
-      <w:r>
-        <w:t xml:space="preserve"> une</w:t>
+        <w:t xml:space="preserve">. Cela </w:t>
+      </w:r>
+      <w:r>
+        <w:t xml:space="preserve">signifie </w:t>
+      </w:r>
+      <w:r>
+        <w:t>qu’une fois</w:t>
+      </w:r>
+      <w:r>
+        <w:t xml:space="preserve"> </w:t>
+      </w:r>
+      <w:r>
+        <w:t>qu’</w:t>
+      </w:r>
+      <w:r>
+        <w:t>une</w:t>
       </w:r>
       <w:r>
         <w:t xml:space="preserve"> mission</w:t>
@@ -4647,19 +4834,19 @@
         <w:t xml:space="preserve"> </w:t>
       </w:r>
       <w:r>
-        <w:t>début</w:t>
-      </w:r>
-      <w:r>
-        <w:t>ée</w:t>
-      </w:r>
-      <w:r>
-        <w:t xml:space="preserve"> par</w:t>
+        <w:t xml:space="preserve">a été commencée </w:t>
+      </w:r>
+      <w:r>
+        <w:t>par</w:t>
       </w:r>
       <w:r>
         <w:t xml:space="preserve"> une personne</w:t>
       </w:r>
       <w:r>
-        <w:t xml:space="preserve">, elle se doit de mettre </w:t>
+        <w:t xml:space="preserve">, elle doit </w:t>
+      </w:r>
+      <w:r>
+        <w:t xml:space="preserve">se déclarer </w:t>
       </w:r>
       <w:r>
         <w:t>en tant que membre</w:t>
@@ -4870,31 +5057,40 @@
           <w:color w:val="ED6E17"/>
         </w:rPr>
       </w:pPr>
-      <w:bookmarkStart w:id="17" w:name="_Toc154782985"/>
+      <w:bookmarkStart w:id="17" w:name="_Toc154782986"/>
       <w:r>
         <w:rPr>
           <w:color w:val="ED6E17"/>
         </w:rPr>
-        <w:t>Architecture technique du produit</w:t>
+        <w:t>Conception des applications</w:t>
       </w:r>
       <w:bookmarkEnd w:id="17"/>
-    </w:p>
-    <w:p>
-      <w:pPr>
-        <w:pStyle w:val="Heading2"/>
-        <w:ind w:left="708"/>
+      <w:r>
         <w:rPr>
           <w:color w:val="ED6E17"/>
         </w:rPr>
-      </w:pPr>
-      <w:bookmarkStart w:id="18" w:name="_Toc154782986"/>
+        <w:t xml:space="preserve"> (</w:t>
+      </w:r>
+      <w:bookmarkStart w:id="18" w:name="_Toc154782985"/>
       <w:r>
         <w:rPr>
           <w:color w:val="ED6E17"/>
         </w:rPr>
-        <w:t>Conception des applications</w:t>
+        <w:t>a</w:t>
+      </w:r>
+      <w:r>
+        <w:rPr>
+          <w:color w:val="ED6E17"/>
+        </w:rPr>
+        <w:t>rchitecture technique</w:t>
       </w:r>
       <w:bookmarkEnd w:id="18"/>
+      <w:r>
+        <w:rPr>
+          <w:color w:val="ED6E17"/>
+        </w:rPr>
+        <w:t>)</w:t>
+      </w:r>
     </w:p>
     <w:p>
       <w:pPr>

</xml_diff>

<commit_message>
Correction de fautes + ajouts de texte
</commit_message>
<xml_diff>
--- a/RapportFinale.docx
+++ b/RapportFinale.docx
@@ -4,7 +4,7 @@
   <w:body>
     <w:p>
       <w:pPr>
-        <w:pStyle w:val="Title"/>
+        <w:pStyle w:val="Titre"/>
         <w:jc w:val="center"/>
         <w:rPr>
           <w:color w:val="D25F10"/>
@@ -37,7 +37,7 @@
     </w:p>
     <w:p>
       <w:pPr>
-        <w:pStyle w:val="Title"/>
+        <w:pStyle w:val="Titre"/>
         <w:rPr>
           <w:color w:val="D25F10"/>
         </w:rPr>
@@ -83,7 +83,7 @@
       <w:sdtContent>
         <w:p>
           <w:pPr>
-            <w:pStyle w:val="TOCHeading"/>
+            <w:pStyle w:val="En-ttedetabledesmatires"/>
           </w:pPr>
           <w:r>
             <w:t>Contents</w:t>
@@ -91,7 +91,7 @@
         </w:p>
         <w:p>
           <w:pPr>
-            <w:pStyle w:val="TOC1"/>
+            <w:pStyle w:val="TM1"/>
             <w:tabs>
               <w:tab w:val="right" w:leader="dot" w:pos="9062"/>
             </w:tabs>
@@ -111,7 +111,7 @@
           <w:hyperlink w:anchor="_Toc154782967" w:history="1">
             <w:r>
               <w:rPr>
-                <w:rStyle w:val="Hyperlink"/>
+                <w:rStyle w:val="Lienhypertexte"/>
                 <w:noProof/>
               </w:rPr>
               <w:t>Description du projet : Isidor’s Quest : Chasing the glow</w:t>
@@ -168,7 +168,7 @@
         </w:p>
         <w:p>
           <w:pPr>
-            <w:pStyle w:val="TOC1"/>
+            <w:pStyle w:val="TM1"/>
             <w:tabs>
               <w:tab w:val="right" w:leader="dot" w:pos="9062"/>
             </w:tabs>
@@ -179,7 +179,7 @@
           <w:hyperlink w:anchor="_Toc154782968" w:history="1">
             <w:r>
               <w:rPr>
-                <w:rStyle w:val="Hyperlink"/>
+                <w:rStyle w:val="Lienhypertexte"/>
                 <w:noProof/>
               </w:rPr>
               <w:t>Pourquoi ce projet et pas un autre ?</w:t>
@@ -236,7 +236,7 @@
         </w:p>
         <w:p>
           <w:pPr>
-            <w:pStyle w:val="TOC1"/>
+            <w:pStyle w:val="TM1"/>
             <w:tabs>
               <w:tab w:val="right" w:leader="dot" w:pos="9062"/>
             </w:tabs>
@@ -247,7 +247,7 @@
           <w:hyperlink w:anchor="_Toc154782969" w:history="1">
             <w:r>
               <w:rPr>
-                <w:rStyle w:val="Hyperlink"/>
+                <w:rStyle w:val="Lienhypertexte"/>
                 <w:noProof/>
               </w:rPr>
               <w:t>Phases d’analyses</w:t>
@@ -304,7 +304,7 @@
         </w:p>
         <w:p>
           <w:pPr>
-            <w:pStyle w:val="TOC2"/>
+            <w:pStyle w:val="TM2"/>
             <w:tabs>
               <w:tab w:val="right" w:leader="dot" w:pos="9062"/>
             </w:tabs>
@@ -315,7 +315,7 @@
           <w:hyperlink w:anchor="_Toc154782970" w:history="1">
             <w:r>
               <w:rPr>
-                <w:rStyle w:val="Hyperlink"/>
+                <w:rStyle w:val="Lienhypertexte"/>
                 <w:noProof/>
               </w:rPr>
               <w:t>Le marché actuel</w:t>
@@ -372,7 +372,7 @@
         </w:p>
         <w:p>
           <w:pPr>
-            <w:pStyle w:val="TOC2"/>
+            <w:pStyle w:val="TM2"/>
             <w:tabs>
               <w:tab w:val="right" w:leader="dot" w:pos="9062"/>
             </w:tabs>
@@ -383,7 +383,7 @@
           <w:hyperlink w:anchor="_Toc154782971" w:history="1">
             <w:r>
               <w:rPr>
-                <w:rStyle w:val="Hyperlink"/>
+                <w:rStyle w:val="Lienhypertexte"/>
                 <w:noProof/>
               </w:rPr>
               <w:t>Architecture fonctionnelle du produit</w:t>
@@ -440,7 +440,7 @@
         </w:p>
         <w:p>
           <w:pPr>
-            <w:pStyle w:val="TOC2"/>
+            <w:pStyle w:val="TM2"/>
             <w:tabs>
               <w:tab w:val="right" w:leader="dot" w:pos="9062"/>
             </w:tabs>
@@ -451,7 +451,7 @@
           <w:hyperlink w:anchor="_Toc154782972" w:history="1">
             <w:r>
               <w:rPr>
-                <w:rStyle w:val="Hyperlink"/>
+                <w:rStyle w:val="Lienhypertexte"/>
                 <w:noProof/>
               </w:rPr>
               <w:t>Choix techniques</w:t>
@@ -508,7 +508,7 @@
         </w:p>
         <w:p>
           <w:pPr>
-            <w:pStyle w:val="TOC3"/>
+            <w:pStyle w:val="TM3"/>
             <w:tabs>
               <w:tab w:val="right" w:leader="dot" w:pos="9062"/>
             </w:tabs>
@@ -519,7 +519,7 @@
           <w:hyperlink w:anchor="_Toc154782973" w:history="1">
             <w:r>
               <w:rPr>
-                <w:rStyle w:val="Hyperlink"/>
+                <w:rStyle w:val="Lienhypertexte"/>
                 <w:noProof/>
               </w:rPr>
               <w:t>Le rôle de chaque composant</w:t>
@@ -576,7 +576,7 @@
         </w:p>
         <w:p>
           <w:pPr>
-            <w:pStyle w:val="TOC3"/>
+            <w:pStyle w:val="TM3"/>
             <w:tabs>
               <w:tab w:val="right" w:leader="dot" w:pos="9062"/>
             </w:tabs>
@@ -587,7 +587,7 @@
           <w:hyperlink w:anchor="_Toc154782974" w:history="1">
             <w:r>
               <w:rPr>
-                <w:rStyle w:val="Hyperlink"/>
+                <w:rStyle w:val="Lienhypertexte"/>
                 <w:noProof/>
               </w:rPr>
               <w:t>Pourquoi ces outils plutôt que d’autres ?</w:t>
@@ -644,7 +644,7 @@
         </w:p>
         <w:p>
           <w:pPr>
-            <w:pStyle w:val="TOC2"/>
+            <w:pStyle w:val="TM2"/>
             <w:tabs>
               <w:tab w:val="right" w:leader="dot" w:pos="9062"/>
             </w:tabs>
@@ -655,7 +655,7 @@
           <w:hyperlink w:anchor="_Toc154782975" w:history="1">
             <w:r>
               <w:rPr>
-                <w:rStyle w:val="Hyperlink"/>
+                <w:rStyle w:val="Lienhypertexte"/>
                 <w:noProof/>
               </w:rPr>
               <w:t>Charte graphique</w:t>
@@ -712,7 +712,7 @@
         </w:p>
         <w:p>
           <w:pPr>
-            <w:pStyle w:val="TOC2"/>
+            <w:pStyle w:val="TM2"/>
             <w:tabs>
               <w:tab w:val="right" w:leader="dot" w:pos="9062"/>
             </w:tabs>
@@ -723,7 +723,7 @@
           <w:hyperlink w:anchor="_Toc154782976" w:history="1">
             <w:r>
               <w:rPr>
-                <w:rStyle w:val="Hyperlink"/>
+                <w:rStyle w:val="Lienhypertexte"/>
                 <w:noProof/>
               </w:rPr>
               <w:t>Notre organisation</w:t>
@@ -780,7 +780,7 @@
         </w:p>
         <w:p>
           <w:pPr>
-            <w:pStyle w:val="TOC3"/>
+            <w:pStyle w:val="TM3"/>
             <w:tabs>
               <w:tab w:val="right" w:leader="dot" w:pos="9062"/>
             </w:tabs>
@@ -791,7 +791,7 @@
           <w:hyperlink w:anchor="_Toc154782977" w:history="1">
             <w:r>
               <w:rPr>
-                <w:rStyle w:val="Hyperlink"/>
+                <w:rStyle w:val="Lienhypertexte"/>
                 <w:noProof/>
               </w:rPr>
               <w:t>Planification</w:t>
@@ -848,7 +848,7 @@
         </w:p>
         <w:p>
           <w:pPr>
-            <w:pStyle w:val="TOC3"/>
+            <w:pStyle w:val="TM3"/>
             <w:tabs>
               <w:tab w:val="right" w:leader="dot" w:pos="9062"/>
             </w:tabs>
@@ -859,7 +859,7 @@
           <w:hyperlink w:anchor="_Toc154782978" w:history="1">
             <w:r>
               <w:rPr>
-                <w:rStyle w:val="Hyperlink"/>
+                <w:rStyle w:val="Lienhypertexte"/>
                 <w:noProof/>
               </w:rPr>
               <w:t>Rôles de chacun(e)</w:t>
@@ -916,7 +916,7 @@
         </w:p>
         <w:p>
           <w:pPr>
-            <w:pStyle w:val="TOC3"/>
+            <w:pStyle w:val="TM3"/>
             <w:tabs>
               <w:tab w:val="right" w:leader="dot" w:pos="9062"/>
             </w:tabs>
@@ -927,7 +927,7 @@
           <w:hyperlink w:anchor="_Toc154782979" w:history="1">
             <w:r>
               <w:rPr>
-                <w:rStyle w:val="Hyperlink"/>
+                <w:rStyle w:val="Lienhypertexte"/>
                 <w:noProof/>
               </w:rPr>
               <w:t>Répartition des tâches</w:t>
@@ -984,7 +984,7 @@
         </w:p>
         <w:p>
           <w:pPr>
-            <w:pStyle w:val="TOC1"/>
+            <w:pStyle w:val="TM1"/>
             <w:tabs>
               <w:tab w:val="right" w:leader="dot" w:pos="9062"/>
             </w:tabs>
@@ -995,7 +995,7 @@
           <w:hyperlink w:anchor="_Toc154782980" w:history="1">
             <w:r>
               <w:rPr>
-                <w:rStyle w:val="Hyperlink"/>
+                <w:rStyle w:val="Lienhypertexte"/>
                 <w:noProof/>
               </w:rPr>
               <w:t>Nos deux applications</w:t>
@@ -1052,7 +1052,7 @@
         </w:p>
         <w:p>
           <w:pPr>
-            <w:pStyle w:val="TOC2"/>
+            <w:pStyle w:val="TM2"/>
             <w:tabs>
               <w:tab w:val="right" w:leader="dot" w:pos="9062"/>
             </w:tabs>
@@ -1063,7 +1063,7 @@
           <w:hyperlink w:anchor="_Toc154782981" w:history="1">
             <w:r>
               <w:rPr>
-                <w:rStyle w:val="Hyperlink"/>
+                <w:rStyle w:val="Lienhypertexte"/>
                 <w:noProof/>
               </w:rPr>
               <w:t>Les services proposés</w:t>
@@ -1120,7 +1120,7 @@
         </w:p>
         <w:p>
           <w:pPr>
-            <w:pStyle w:val="TOC3"/>
+            <w:pStyle w:val="TM3"/>
             <w:tabs>
               <w:tab w:val="right" w:leader="dot" w:pos="9062"/>
             </w:tabs>
@@ -1131,7 +1131,7 @@
           <w:hyperlink w:anchor="_Toc154782982" w:history="1">
             <w:r>
               <w:rPr>
-                <w:rStyle w:val="Hyperlink"/>
+                <w:rStyle w:val="Lienhypertexte"/>
                 <w:noProof/>
               </w:rPr>
               <w:t>Jeu</w:t>
@@ -1188,7 +1188,7 @@
         </w:p>
         <w:p>
           <w:pPr>
-            <w:pStyle w:val="TOC3"/>
+            <w:pStyle w:val="TM3"/>
             <w:tabs>
               <w:tab w:val="right" w:leader="dot" w:pos="9062"/>
             </w:tabs>
@@ -1199,7 +1199,7 @@
           <w:hyperlink w:anchor="_Toc154782983" w:history="1">
             <w:r>
               <w:rPr>
-                <w:rStyle w:val="Hyperlink"/>
+                <w:rStyle w:val="Lienhypertexte"/>
                 <w:noProof/>
               </w:rPr>
               <w:t>Site</w:t>
@@ -1256,7 +1256,7 @@
         </w:p>
         <w:p>
           <w:pPr>
-            <w:pStyle w:val="TOC2"/>
+            <w:pStyle w:val="TM2"/>
             <w:tabs>
               <w:tab w:val="right" w:leader="dot" w:pos="9062"/>
             </w:tabs>
@@ -1267,7 +1267,7 @@
           <w:hyperlink w:anchor="_Toc154782984" w:history="1">
             <w:r>
               <w:rPr>
-                <w:rStyle w:val="Hyperlink"/>
+                <w:rStyle w:val="Lienhypertexte"/>
                 <w:noProof/>
               </w:rPr>
               <w:t>Nos phases de développement</w:t>
@@ -1324,7 +1324,7 @@
         </w:p>
         <w:p>
           <w:pPr>
-            <w:pStyle w:val="TOC2"/>
+            <w:pStyle w:val="TM2"/>
             <w:tabs>
               <w:tab w:val="right" w:leader="dot" w:pos="9062"/>
             </w:tabs>
@@ -1335,7 +1335,7 @@
           <w:hyperlink w:anchor="_Toc154782985" w:history="1">
             <w:r>
               <w:rPr>
-                <w:rStyle w:val="Hyperlink"/>
+                <w:rStyle w:val="Lienhypertexte"/>
                 <w:noProof/>
               </w:rPr>
               <w:t>Architecture technique du produit</w:t>
@@ -1392,7 +1392,7 @@
         </w:p>
         <w:p>
           <w:pPr>
-            <w:pStyle w:val="TOC2"/>
+            <w:pStyle w:val="TM2"/>
             <w:tabs>
               <w:tab w:val="right" w:leader="dot" w:pos="9062"/>
             </w:tabs>
@@ -1403,7 +1403,7 @@
           <w:hyperlink w:anchor="_Toc154782986" w:history="1">
             <w:r>
               <w:rPr>
-                <w:rStyle w:val="Hyperlink"/>
+                <w:rStyle w:val="Lienhypertexte"/>
                 <w:noProof/>
               </w:rPr>
               <w:t>Conception des applications</w:t>
@@ -1460,7 +1460,7 @@
         </w:p>
         <w:p>
           <w:pPr>
-            <w:pStyle w:val="TOC3"/>
+            <w:pStyle w:val="TM3"/>
             <w:tabs>
               <w:tab w:val="right" w:leader="dot" w:pos="9062"/>
             </w:tabs>
@@ -1471,7 +1471,7 @@
           <w:hyperlink w:anchor="_Toc154782987" w:history="1">
             <w:r>
               <w:rPr>
-                <w:rStyle w:val="Hyperlink"/>
+                <w:rStyle w:val="Lienhypertexte"/>
                 <w:noProof/>
               </w:rPr>
               <w:t>Jeu</w:t>
@@ -1528,7 +1528,7 @@
         </w:p>
         <w:p>
           <w:pPr>
-            <w:pStyle w:val="TOC3"/>
+            <w:pStyle w:val="TM3"/>
             <w:tabs>
               <w:tab w:val="right" w:leader="dot" w:pos="9062"/>
             </w:tabs>
@@ -1539,7 +1539,7 @@
           <w:hyperlink w:anchor="_Toc154782988" w:history="1">
             <w:r>
               <w:rPr>
-                <w:rStyle w:val="Hyperlink"/>
+                <w:rStyle w:val="Lienhypertexte"/>
                 <w:noProof/>
               </w:rPr>
               <w:t>Site</w:t>
@@ -1596,7 +1596,7 @@
         </w:p>
         <w:p>
           <w:pPr>
-            <w:pStyle w:val="TOC2"/>
+            <w:pStyle w:val="TM2"/>
             <w:tabs>
               <w:tab w:val="right" w:leader="dot" w:pos="9062"/>
             </w:tabs>
@@ -1607,7 +1607,7 @@
           <w:hyperlink w:anchor="_Toc154782989" w:history="1">
             <w:r>
               <w:rPr>
-                <w:rStyle w:val="Hyperlink"/>
+                <w:rStyle w:val="Lienhypertexte"/>
                 <w:noProof/>
               </w:rPr>
               <w:t>Incorporation du jeu sur le site</w:t>
@@ -1664,7 +1664,7 @@
         </w:p>
         <w:p>
           <w:pPr>
-            <w:pStyle w:val="TOC2"/>
+            <w:pStyle w:val="TM2"/>
             <w:tabs>
               <w:tab w:val="right" w:leader="dot" w:pos="9062"/>
             </w:tabs>
@@ -1675,7 +1675,7 @@
           <w:hyperlink w:anchor="_Toc154782990" w:history="1">
             <w:r>
               <w:rPr>
-                <w:rStyle w:val="Hyperlink"/>
+                <w:rStyle w:val="Lienhypertexte"/>
                 <w:noProof/>
               </w:rPr>
               <w:t>Les tests utilisateurs</w:t>
@@ -1732,7 +1732,7 @@
         </w:p>
         <w:p>
           <w:pPr>
-            <w:pStyle w:val="TOC1"/>
+            <w:pStyle w:val="TM1"/>
             <w:tabs>
               <w:tab w:val="right" w:leader="dot" w:pos="9062"/>
             </w:tabs>
@@ -1743,7 +1743,7 @@
           <w:hyperlink w:anchor="_Toc154782991" w:history="1">
             <w:r>
               <w:rPr>
-                <w:rStyle w:val="Hyperlink"/>
+                <w:rStyle w:val="Lienhypertexte"/>
                 <w:noProof/>
               </w:rPr>
               <w:t>Bilan de montée en compétences</w:t>
@@ -1800,7 +1800,7 @@
         </w:p>
         <w:p>
           <w:pPr>
-            <w:pStyle w:val="TOC1"/>
+            <w:pStyle w:val="TM1"/>
             <w:tabs>
               <w:tab w:val="right" w:leader="dot" w:pos="9062"/>
             </w:tabs>
@@ -1811,7 +1811,7 @@
           <w:hyperlink w:anchor="_Toc154782992" w:history="1">
             <w:r>
               <w:rPr>
-                <w:rStyle w:val="Hyperlink"/>
+                <w:rStyle w:val="Lienhypertexte"/>
                 <w:noProof/>
               </w:rPr>
               <w:t>Les difficultés rencontrées</w:t>
@@ -1868,7 +1868,7 @@
         </w:p>
         <w:p>
           <w:pPr>
-            <w:pStyle w:val="TOC1"/>
+            <w:pStyle w:val="TM1"/>
             <w:tabs>
               <w:tab w:val="right" w:leader="dot" w:pos="9062"/>
             </w:tabs>
@@ -1879,7 +1879,7 @@
           <w:hyperlink w:anchor="_Toc154782993" w:history="1">
             <w:r>
               <w:rPr>
-                <w:rStyle w:val="Hyperlink"/>
+                <w:rStyle w:val="Lienhypertexte"/>
                 <w:noProof/>
               </w:rPr>
               <w:t>Ce qui reste à accomplir</w:t>
@@ -1936,7 +1936,7 @@
         </w:p>
         <w:p>
           <w:pPr>
-            <w:pStyle w:val="TOC1"/>
+            <w:pStyle w:val="TM1"/>
             <w:tabs>
               <w:tab w:val="right" w:leader="dot" w:pos="9062"/>
             </w:tabs>
@@ -1947,7 +1947,7 @@
           <w:hyperlink w:anchor="_Toc154782994" w:history="1">
             <w:r>
               <w:rPr>
-                <w:rStyle w:val="Hyperlink"/>
+                <w:rStyle w:val="Lienhypertexte"/>
                 <w:noProof/>
               </w:rPr>
               <w:t>Perspectives d’amélioration</w:t>
@@ -2004,7 +2004,7 @@
         </w:p>
         <w:p>
           <w:pPr>
-            <w:pStyle w:val="TOC1"/>
+            <w:pStyle w:val="TM1"/>
             <w:tabs>
               <w:tab w:val="right" w:leader="dot" w:pos="9062"/>
             </w:tabs>
@@ -2015,7 +2015,7 @@
           <w:hyperlink w:anchor="_Toc154782995" w:history="1">
             <w:r>
               <w:rPr>
-                <w:rStyle w:val="Hyperlink"/>
+                <w:rStyle w:val="Lienhypertexte"/>
                 <w:noProof/>
               </w:rPr>
               <w:t>List des annexes</w:t>
@@ -2084,7 +2084,7 @@
     </w:sdt>
     <w:p>
       <w:pPr>
-        <w:pStyle w:val="Title"/>
+        <w:pStyle w:val="Titre"/>
         <w:rPr>
           <w:color w:val="D25F10"/>
         </w:rPr>
@@ -2098,7 +2098,7 @@
     </w:p>
     <w:p>
       <w:pPr>
-        <w:pStyle w:val="Title"/>
+        <w:pStyle w:val="Titre"/>
         <w:rPr>
           <w:color w:val="D25F10"/>
         </w:rPr>
@@ -2113,7 +2113,7 @@
     </w:p>
     <w:p>
       <w:pPr>
-        <w:pStyle w:val="Heading1"/>
+        <w:pStyle w:val="Titre1"/>
         <w:rPr>
           <w:color w:val="D25F10"/>
         </w:rPr>
@@ -2123,59 +2123,9 @@
         <w:rPr>
           <w:color w:val="D25F10"/>
         </w:rPr>
-        <w:t xml:space="preserve">Description du projet : </w:t>
-      </w:r>
-      <w:proofErr w:type="spellStart"/>
-      <w:r>
-        <w:rPr>
-          <w:color w:val="D25F10"/>
-        </w:rPr>
-        <w:t>Isidor’s</w:t>
-      </w:r>
-      <w:proofErr w:type="spellEnd"/>
-      <w:r>
-        <w:rPr>
-          <w:color w:val="D25F10"/>
-        </w:rPr>
-        <w:t xml:space="preserve"> </w:t>
-      </w:r>
-      <w:proofErr w:type="spellStart"/>
-      <w:r>
-        <w:rPr>
-          <w:color w:val="D25F10"/>
-        </w:rPr>
-        <w:t>Quest</w:t>
-      </w:r>
-      <w:proofErr w:type="spellEnd"/>
-      <w:r>
-        <w:rPr>
-          <w:color w:val="D25F10"/>
-        </w:rPr>
-        <w:t xml:space="preserve"> : </w:t>
-      </w:r>
-      <w:proofErr w:type="spellStart"/>
-      <w:r>
-        <w:rPr>
-          <w:color w:val="D25F10"/>
-        </w:rPr>
-        <w:t>Chasing</w:t>
-      </w:r>
-      <w:proofErr w:type="spellEnd"/>
-      <w:r>
-        <w:rPr>
-          <w:color w:val="D25F10"/>
-        </w:rPr>
-        <w:t xml:space="preserve"> the </w:t>
-      </w:r>
-      <w:proofErr w:type="spellStart"/>
-      <w:r>
-        <w:rPr>
-          <w:color w:val="D25F10"/>
-        </w:rPr>
-        <w:t>glow</w:t>
+        <w:t>Description du projet : Isidor’s Quest : Chasing the glow</w:t>
       </w:r>
       <w:bookmarkEnd w:id="0"/>
-      <w:proofErr w:type="spellEnd"/>
     </w:p>
     <w:p/>
     <w:p>
@@ -2202,7 +2152,7 @@
     </w:p>
     <w:p>
       <w:pPr>
-        <w:pStyle w:val="Heading1"/>
+        <w:pStyle w:val="Titre1"/>
         <w:jc w:val="both"/>
         <w:rPr>
           <w:color w:val="D25F10"/>
@@ -2326,7 +2276,7 @@
     </w:p>
     <w:p>
       <w:pPr>
-        <w:pStyle w:val="Title"/>
+        <w:pStyle w:val="Titre"/>
         <w:rPr>
           <w:color w:val="D25F10"/>
         </w:rPr>
@@ -2341,7 +2291,7 @@
     </w:p>
     <w:p>
       <w:pPr>
-        <w:pStyle w:val="Heading1"/>
+        <w:pStyle w:val="Titre1"/>
         <w:rPr>
           <w:color w:val="D25F10"/>
         </w:rPr>
@@ -2357,7 +2307,7 @@
     </w:p>
     <w:p>
       <w:pPr>
-        <w:pStyle w:val="Heading2"/>
+        <w:pStyle w:val="Titre2"/>
         <w:ind w:left="708"/>
         <w:rPr>
           <w:color w:val="ED6E17"/>
@@ -2390,7 +2340,7 @@
     </w:p>
     <w:p>
       <w:pPr>
-        <w:pStyle w:val="Heading2"/>
+        <w:pStyle w:val="Titre2"/>
         <w:ind w:left="708"/>
         <w:rPr>
           <w:color w:val="ED6E17"/>
@@ -2410,7 +2360,7 @@
     </w:p>
     <w:p>
       <w:pPr>
-        <w:pStyle w:val="Heading2"/>
+        <w:pStyle w:val="Titre2"/>
         <w:ind w:left="708"/>
         <w:rPr>
           <w:color w:val="ED6E17"/>
@@ -2427,7 +2377,7 @@
     </w:p>
     <w:p>
       <w:pPr>
-        <w:pStyle w:val="Heading3"/>
+        <w:pStyle w:val="Titre3"/>
         <w:ind w:left="1416"/>
         <w:rPr>
           <w:color w:val="F18D49"/>
@@ -2450,7 +2400,7 @@
     </w:p>
     <w:p>
       <w:pPr>
-        <w:pStyle w:val="Heading4"/>
+        <w:pStyle w:val="Titre4"/>
         <w:ind w:left="2124"/>
         <w:rPr>
           <w:color w:val="F49F66"/>
@@ -2471,13 +2421,8 @@
     </w:p>
     <w:p/>
     <w:p>
-      <w:proofErr w:type="spellStart"/>
-      <w:r>
-        <w:t>Unity</w:t>
-      </w:r>
-      <w:proofErr w:type="spellEnd"/>
-      <w:r>
-        <w:t xml:space="preserve"> Engine : pour</w:t>
+      <w:r>
+        <w:t>Unity Engine : pour</w:t>
       </w:r>
       <w:r>
         <w:t xml:space="preserve"> le</w:t>
@@ -2500,53 +2445,25 @@
         <w:t>é</w:t>
       </w:r>
       <w:r>
-        <w:t xml:space="preserve"> par </w:t>
-      </w:r>
-      <w:proofErr w:type="spellStart"/>
-      <w:r>
-        <w:t>Unity</w:t>
-      </w:r>
-      <w:proofErr w:type="spellEnd"/>
-    </w:p>
-    <w:p>
-      <w:proofErr w:type="spellStart"/>
-      <w:r>
-        <w:t>Piskelapp</w:t>
-      </w:r>
-      <w:proofErr w:type="spellEnd"/>
-      <w:r>
-        <w:t> : Permet de créer des designs en 2D pixelis</w:t>
+        <w:t xml:space="preserve"> par Unity</w:t>
+      </w:r>
+    </w:p>
+    <w:p>
+      <w:r>
+        <w:t>Piskelapp : Permet de créer des designs en 2D pixelis</w:t>
       </w:r>
       <w:r>
         <w:t>é</w:t>
       </w:r>
     </w:p>
     <w:p>
-      <w:proofErr w:type="spellStart"/>
-      <w:r>
-        <w:t>Pinetools</w:t>
-      </w:r>
-      <w:proofErr w:type="spellEnd"/>
-      <w:r>
-        <w:t> : Utiliser pour pixeliser une image</w:t>
-      </w:r>
-    </w:p>
-    <w:p>
-      <w:proofErr w:type="spellStart"/>
-      <w:r>
-        <w:t>OpenGameArt</w:t>
-      </w:r>
-      <w:proofErr w:type="spellEnd"/>
-      <w:r>
-        <w:t xml:space="preserve"> &amp; </w:t>
-      </w:r>
-      <w:proofErr w:type="spellStart"/>
-      <w:r>
-        <w:t>CraftPix</w:t>
-      </w:r>
-      <w:proofErr w:type="spellEnd"/>
-      <w:r>
-        <w:t> : Recherches de Sprite (design utilis</w:t>
+      <w:r>
+        <w:t>Pinetools : Utiliser pour pixeliser une image</w:t>
+      </w:r>
+    </w:p>
+    <w:p>
+      <w:r>
+        <w:t>OpenGameArt &amp; CraftPix : Recherches de Sprite (design utilis</w:t>
       </w:r>
       <w:r>
         <w:t>é</w:t>
@@ -2558,7 +2475,7 @@
     <w:p/>
     <w:p>
       <w:pPr>
-        <w:pStyle w:val="Heading4"/>
+        <w:pStyle w:val="Titre4"/>
         <w:ind w:left="2124"/>
         <w:rPr>
           <w:color w:val="F49F66"/>
@@ -2573,23 +2490,13 @@
     </w:p>
     <w:p/>
     <w:p>
-      <w:proofErr w:type="spellStart"/>
-      <w:r>
-        <w:t>Figma</w:t>
-      </w:r>
-      <w:proofErr w:type="spellEnd"/>
-      <w:r>
-        <w:t> : Maquettage du site</w:t>
-      </w:r>
-    </w:p>
-    <w:p>
-      <w:proofErr w:type="spellStart"/>
-      <w:r>
-        <w:t>React</w:t>
-      </w:r>
-      <w:proofErr w:type="spellEnd"/>
-      <w:r>
-        <w:t xml:space="preserve"> Native : Framework utilisé pour développer la partie frontend</w:t>
+      <w:r>
+        <w:t>Figma : Maquettage du site</w:t>
+      </w:r>
+    </w:p>
+    <w:p>
+      <w:r>
+        <w:t>React Native : Framework utilisé pour développer la partie frontend</w:t>
       </w:r>
     </w:p>
     <w:p>
@@ -2662,7 +2569,7 @@
     </w:p>
     <w:p>
       <w:pPr>
-        <w:pStyle w:val="Heading4"/>
+        <w:pStyle w:val="Titre4"/>
         <w:ind w:left="2124"/>
         <w:rPr>
           <w:color w:val="F49F66"/>
@@ -2704,21 +2611,13 @@
     </w:p>
     <w:p>
       <w:r>
-        <w:t xml:space="preserve">Visual </w:t>
-      </w:r>
-      <w:proofErr w:type="spellStart"/>
-      <w:r>
-        <w:t>Paradigm</w:t>
-      </w:r>
-      <w:proofErr w:type="spellEnd"/>
-      <w:r>
-        <w:t> : Mise en place des diagrammes UML</w:t>
+        <w:t>Visual Paradigm : Mise en place des diagrammes UML</w:t>
       </w:r>
     </w:p>
     <w:p/>
     <w:p>
       <w:pPr>
-        <w:pStyle w:val="Heading3"/>
+        <w:pStyle w:val="Titre3"/>
         <w:ind w:left="1416"/>
         <w:rPr>
           <w:color w:val="F18D49"/>
@@ -2741,7 +2640,7 @@
     </w:p>
     <w:p>
       <w:pPr>
-        <w:pStyle w:val="Heading4"/>
+        <w:pStyle w:val="Titre4"/>
         <w:ind w:left="2124"/>
         <w:rPr>
           <w:color w:val="F49F66"/>
@@ -2757,69 +2656,25 @@
     <w:p/>
     <w:p>
       <w:r>
-        <w:t xml:space="preserve">Nous avons décidé d’utiliser </w:t>
-      </w:r>
-      <w:proofErr w:type="spellStart"/>
-      <w:r>
-        <w:t>Unity</w:t>
-      </w:r>
-      <w:proofErr w:type="spellEnd"/>
-      <w:r>
-        <w:t>, car il s’agit d’une plateforme de jeu gratuite qui est multi-plateforme cela permet de facilement générer une version web de notre jeu (</w:t>
-      </w:r>
-      <w:proofErr w:type="spellStart"/>
-      <w:r>
-        <w:t>WebGL</w:t>
-      </w:r>
-      <w:proofErr w:type="spellEnd"/>
-      <w:r>
-        <w:t xml:space="preserve">), de plus, la documentation est facile d’utilisation et la communauté </w:t>
-      </w:r>
-      <w:proofErr w:type="spellStart"/>
-      <w:r>
-        <w:t>Unity</w:t>
-      </w:r>
-      <w:proofErr w:type="spellEnd"/>
-      <w:r>
-        <w:t xml:space="preserve"> est très active, il existe de nombreux tutoriels (vidéo) ainsi que de résolution de problème proposé par la communauté sur </w:t>
-      </w:r>
-      <w:proofErr w:type="spellStart"/>
-      <w:r>
-        <w:t>Unity</w:t>
-      </w:r>
-      <w:proofErr w:type="spellEnd"/>
-      <w:r>
-        <w:t xml:space="preserve"> Community par exemple. On peut également noter que les designs pour le jeu comme les sorites sont facile d’accès sur des sites tels qu'</w:t>
-      </w:r>
-      <w:proofErr w:type="spellStart"/>
-      <w:r>
-        <w:t>OpenGameArt</w:t>
-      </w:r>
-      <w:proofErr w:type="spellEnd"/>
-      <w:r>
-        <w:t xml:space="preserve"> et nous pouvons réaliser nos propres design 2D grâce à différents outils telles que </w:t>
-      </w:r>
-      <w:proofErr w:type="spellStart"/>
-      <w:r>
-        <w:t>piskelapp</w:t>
-      </w:r>
-      <w:proofErr w:type="spellEnd"/>
-      <w:r>
-        <w:t xml:space="preserve">. De plus, certains membres de l’équipe n’ont jamais travaillé avec </w:t>
-      </w:r>
-      <w:proofErr w:type="spellStart"/>
-      <w:r>
-        <w:t>Unity</w:t>
-      </w:r>
-      <w:proofErr w:type="spellEnd"/>
-      <w:r>
-        <w:t>, c’était l’occasion idéal pour pouvoir apprendre l’utilisation d’une nouvelle technologie.</w:t>
+        <w:t>Nous avons décidé d’utiliser Unity, car il s’agit d’une plateforme de jeu gratuite qui est multi-plateforme cela permet de facilement générer une version web de notre jeu (WebGL), de plus, la documentation est facile d’utilisation et la communauté Unity est très active, il existe de nombreux tutoriels (vidéo) ainsi que de résolution de problème proposé par la communauté sur Unity Community par exemple. On peut également noter que les designs pour le jeu comme les s</w:t>
+      </w:r>
+      <w:r>
+        <w:t>p</w:t>
+      </w:r>
+      <w:r>
+        <w:t xml:space="preserve">rites sont facile d’accès sur des sites tels qu'OpenGameArt et nous pouvons </w:t>
+      </w:r>
+      <w:r>
+        <w:t xml:space="preserve">également </w:t>
+      </w:r>
+      <w:r>
+        <w:t>réaliser nos propres design 2D grâce à différents outils telles que piskelapp. De plus, certains membres de l’équipe n’ont jamais travaillé avec Unity, c’était l’occasion idéal pour pouvoir apprendre l’utilisation d’une nouvelle technologie.</w:t>
       </w:r>
     </w:p>
     <w:p/>
     <w:p>
       <w:pPr>
-        <w:pStyle w:val="Heading4"/>
+        <w:pStyle w:val="Titre4"/>
         <w:ind w:left="2124"/>
         <w:rPr>
           <w:color w:val="F49F66"/>
@@ -2835,13 +2690,8 @@
     <w:p/>
     <w:p>
       <w:r>
-        <w:t xml:space="preserve">Nous avons décidé d’utiliser </w:t>
-      </w:r>
-      <w:proofErr w:type="spellStart"/>
-      <w:r>
-        <w:t>Figma</w:t>
-      </w:r>
-      <w:proofErr w:type="spellEnd"/>
+        <w:t>Nous avons décidé d’utiliser Figma</w:t>
+      </w:r>
       <w:r>
         <w:t>,</w:t>
       </w:r>
@@ -2863,29 +2713,8 @@
     </w:p>
     <w:p>
       <w:r>
-        <w:t xml:space="preserve">Concernant le site web, nous avons utilisé </w:t>
-      </w:r>
-      <w:proofErr w:type="gramStart"/>
-      <w:r>
-        <w:t>différentes technologie</w:t>
-      </w:r>
-      <w:proofErr w:type="gramEnd"/>
-      <w:r>
-        <w:t xml:space="preserve">, le Framework </w:t>
-      </w:r>
-      <w:proofErr w:type="spellStart"/>
-      <w:r>
-        <w:t>React</w:t>
-      </w:r>
-      <w:proofErr w:type="spellEnd"/>
-      <w:r>
-        <w:t xml:space="preserve">-Native pour le </w:t>
-      </w:r>
-      <w:proofErr w:type="spellStart"/>
-      <w:r>
-        <w:t>front-end</w:t>
-      </w:r>
-      <w:proofErr w:type="spellEnd"/>
+        <w:t>Concernant le site web, nous avons utilisé différentes technologie, le Framework React-Native pour le front-end</w:t>
+      </w:r>
       <w:r>
         <w:t>,</w:t>
       </w:r>
@@ -2893,91 +2722,65 @@
         <w:t xml:space="preserve"> </w:t>
       </w:r>
       <w:r>
-        <w:t xml:space="preserve">car le Framework </w:t>
-      </w:r>
-      <w:proofErr w:type="spellStart"/>
-      <w:r>
-        <w:t>React</w:t>
-      </w:r>
-      <w:proofErr w:type="spellEnd"/>
-      <w:r>
-        <w:t xml:space="preserve"> est de plus en plus utilisé dans le monde professionnelle et à travers la réalisation de notre site web, nous souhaitons pouvoir maîtriser ce Framework, nous avons pu apprendre de nouvelles thématiques</w:t>
+        <w:t>car le Framework React est de plus en plus utilisé dans le monde professionnelle et à travers la réalisation de notre site web, nous souhaitons pouvoir maîtriser ce Framework, nous avons pu apprendre de nouvelles thématiques</w:t>
       </w:r>
       <w:r>
         <w:t>,</w:t>
       </w:r>
       <w:r>
-        <w:t xml:space="preserve"> dont nous jamais abordé telles que les notions de JSX, </w:t>
-      </w:r>
-      <w:proofErr w:type="spellStart"/>
-      <w:r>
-        <w:t>Hooks</w:t>
-      </w:r>
-      <w:proofErr w:type="spellEnd"/>
-      <w:r>
-        <w:t xml:space="preserve"> par exemple. </w:t>
-      </w:r>
-    </w:p>
-    <w:p>
-      <w:r>
-        <w:t xml:space="preserve">Nous avons choisi Node.js pour le </w:t>
-      </w:r>
-      <w:proofErr w:type="spellStart"/>
-      <w:r>
-        <w:t>back-end</w:t>
-      </w:r>
-      <w:proofErr w:type="spellEnd"/>
-      <w:r>
-        <w:t xml:space="preserve"> et le Framework Express.js permettant de réaliser facilement et rapidement des fonctions de traitement pour différentes requêtes http, de gérer les sessions de l’utilisateur ou de se servir des cookies par exemple. Il s’agit d’un Framework qui offre un ensemble complet d’attribut pour les sites web et Node.js est l’un des </w:t>
-      </w:r>
-      <w:proofErr w:type="spellStart"/>
-      <w:r>
-        <w:t>back-end</w:t>
-      </w:r>
-      <w:proofErr w:type="spellEnd"/>
-      <w:r>
-        <w:t xml:space="preserve"> les plus utilisés pour le Framework </w:t>
-      </w:r>
-      <w:proofErr w:type="spellStart"/>
-      <w:r>
-        <w:t>React</w:t>
-      </w:r>
-      <w:proofErr w:type="spellEnd"/>
-      <w:r>
-        <w:t>.</w:t>
+        <w:t xml:space="preserve"> dont </w:t>
+      </w:r>
+      <w:r>
+        <w:t>nous n’avons jamais</w:t>
+      </w:r>
+      <w:r>
+        <w:t xml:space="preserve"> abordé</w:t>
+      </w:r>
+      <w:r>
+        <w:t xml:space="preserve"> auparavant</w:t>
+      </w:r>
+      <w:r>
+        <w:t xml:space="preserve"> telles que les notions de JSX, Hooks par exemple. </w:t>
+      </w:r>
+    </w:p>
+    <w:p>
+      <w:r>
+        <w:t>Nous avons choisi Node.js pour le back-end et le Framework Express.js permettant de réaliser facilement et rapidement des fonctions de traitement pour différentes requêtes http, de gérer les sessions de l’utilisateur ou de se servir des cookies par exemple. Il s’agit d’un Framework qui offre un ensemble complet d’attribut pour les sites web et Node.js est l’un des back-end les plus utilisés pour le Framework React.</w:t>
       </w:r>
     </w:p>
     <w:p>
       <w:r>
         <w:lastRenderedPageBreak/>
-        <w:t xml:space="preserve">MongoDB est la base de données que nous avons utilisées pour le site web, nous avons décidé de travailler avec cette base, car pour la plupart des membres de l’équipe, nous avons jamais utilisé de base de données non relationnel (no SQL), MongoDB est la base de donnée non relationnel la plus connue et il existe en node.js, une bibliothèque permettant de facilement réaliser des opérations sur MongoDB nommé </w:t>
-      </w:r>
-      <w:proofErr w:type="spellStart"/>
-      <w:r>
-        <w:t>mongoose</w:t>
-      </w:r>
-      <w:proofErr w:type="spellEnd"/>
-      <w:r>
-        <w:t>, l’alchimie entre node.js et MongoDB était simple et c’était également pour l’équipe de découvrir une nouvelle technologie via ce projet.</w:t>
-      </w:r>
-    </w:p>
-    <w:p>
-      <w:r>
-        <w:t xml:space="preserve">Nous avons décidé avec l’éditeur de code Visual studio code, car il propose de nombreuses extensions permettant de rendre le travail plus simple comme le live Share permettant simultanément sur le même code, de plus il s’agit d’un éditeur adapté aux langages JavaScript donc aux Framework </w:t>
-      </w:r>
-      <w:proofErr w:type="spellStart"/>
-      <w:r>
-        <w:t>React</w:t>
-      </w:r>
-      <w:proofErr w:type="spellEnd"/>
-      <w:r>
-        <w:t xml:space="preserve"> et au langage Node.js. On peut facilement utiliser son terminal et GitHub avec Visual Studio Code.</w:t>
+        <w:t xml:space="preserve">MongoDB est la base de données que nous avons utilisées pour le site web, nous avons décidé de travailler avec cette base, car pour la plupart des membres de l’équipe, nous avons jamais utilisé de base de données non relationnel (no SQL), MongoDB est la base de donnée non relationnel la plus connue et il existe en node.js, une bibliothèque permettant de facilement réaliser des opérations sur MongoDB nommé mongoose, l’alchimie entre node.js et MongoDB était simple et c’était également </w:t>
+      </w:r>
+      <w:r>
+        <w:t xml:space="preserve">l’occasion </w:t>
+      </w:r>
+      <w:r>
+        <w:t>pour l’équipe de découvrir une nouvelle technologie via ce projet.</w:t>
+      </w:r>
+    </w:p>
+    <w:p>
+      <w:r>
+        <w:t xml:space="preserve">Nous avons décidé </w:t>
+      </w:r>
+      <w:r>
+        <w:t xml:space="preserve">de travailler avec </w:t>
+      </w:r>
+      <w:r>
+        <w:t>l’éditeur de code Visual studio code, car il propose de nombreuses extensions permettant de rendre le travail plus simple comme le live Share permettant</w:t>
+      </w:r>
+      <w:r>
+        <w:t xml:space="preserve"> de travailler</w:t>
+      </w:r>
+      <w:r>
+        <w:t xml:space="preserve"> simultanément sur le même code, de plus il s’agit d’un éditeur adapté aux langages JavaScript donc aux Framework React et au langage Node.js. On peut facilement utiliser son terminal et GitHub avec Visual Studio Code.</w:t>
       </w:r>
     </w:p>
     <w:p/>
     <w:p>
       <w:pPr>
-        <w:pStyle w:val="Heading4"/>
+        <w:pStyle w:val="Titre4"/>
         <w:ind w:left="2124"/>
         <w:rPr>
           <w:color w:val="F49F66"/>
@@ -3009,15 +2812,7 @@
         <w:t>ss</w:t>
       </w:r>
       <w:r>
-        <w:t xml:space="preserve">ible à tous ? </w:t>
-      </w:r>
-      <w:proofErr w:type="spellStart"/>
-      <w:r>
-        <w:t>Figma</w:t>
-      </w:r>
-      <w:proofErr w:type="spellEnd"/>
-      <w:r>
-        <w:t xml:space="preserve"> est alors l’outil parfait !</w:t>
+        <w:t>ible à tous ? Figma est alors l’outil parfait !</w:t>
       </w:r>
       <w:r>
         <w:t xml:space="preserve"> </w:t>
@@ -3050,15 +2845,7 @@
         <w:t xml:space="preserve"> de test</w:t>
       </w:r>
       <w:r>
-        <w:t xml:space="preserve">. </w:t>
-      </w:r>
-      <w:proofErr w:type="spellStart"/>
-      <w:r>
-        <w:t>Figma</w:t>
-      </w:r>
-      <w:proofErr w:type="spellEnd"/>
-      <w:r>
-        <w:t xml:space="preserve"> est un outil facile à prendre en main</w:t>
+        <w:t>. Figma est un outil facile à prendre en main</w:t>
       </w:r>
       <w:r>
         <w:t xml:space="preserve"> et</w:t>
@@ -3191,21 +2978,13 @@
         <w:jc w:val="both"/>
       </w:pPr>
       <w:r>
-        <w:t xml:space="preserve">Les outils de </w:t>
-      </w:r>
-      <w:proofErr w:type="spellStart"/>
-      <w:r>
-        <w:t>versio</w:t>
+        <w:t>Les outils de versio</w:t>
       </w:r>
       <w:r>
         <w:t>n</w:t>
       </w:r>
       <w:r>
-        <w:t>ning</w:t>
-      </w:r>
-      <w:proofErr w:type="spellEnd"/>
-      <w:r>
-        <w:t xml:space="preserve"> sont nombreux, pourtant il y</w:t>
+        <w:t>ning sont nombreux, pourtant il y</w:t>
       </w:r>
       <w:r>
         <w:t xml:space="preserve"> en</w:t>
@@ -3265,15 +3044,7 @@
         <w:t xml:space="preserve">les </w:t>
       </w:r>
       <w:r>
-        <w:t xml:space="preserve">pull </w:t>
-      </w:r>
-      <w:proofErr w:type="spellStart"/>
-      <w:r>
-        <w:t>requests</w:t>
-      </w:r>
-      <w:proofErr w:type="spellEnd"/>
-      <w:r>
-        <w:t xml:space="preserve">. De plus, si un problème survient, </w:t>
+        <w:t xml:space="preserve">pull requests. De plus, si un problème survient, </w:t>
       </w:r>
       <w:r>
         <w:t xml:space="preserve">aucun souci, </w:t>
@@ -3426,31 +3197,7 @@
         <w:jc w:val="both"/>
       </w:pPr>
       <w:r>
-        <w:t xml:space="preserve">Concernant l’outil pour les diagrammes UML, il y a mieux que Visual </w:t>
-      </w:r>
-      <w:proofErr w:type="spellStart"/>
-      <w:r>
-        <w:t>Paradigm</w:t>
-      </w:r>
-      <w:proofErr w:type="spellEnd"/>
-      <w:r>
-        <w:t xml:space="preserve">, comme </w:t>
-      </w:r>
-      <w:proofErr w:type="spellStart"/>
-      <w:r>
-        <w:t>Lucidchart</w:t>
-      </w:r>
-      <w:proofErr w:type="spellEnd"/>
-      <w:r>
-        <w:t xml:space="preserve">. Cependant, son utilisation est restreinte. Nous pouvons uniquement créer 3 documents et pas plus. Alors que Visual </w:t>
-      </w:r>
-      <w:proofErr w:type="spellStart"/>
-      <w:r>
-        <w:t>Paradigm</w:t>
-      </w:r>
-      <w:proofErr w:type="spellEnd"/>
-      <w:r>
-        <w:t xml:space="preserve"> permet d’ajouter et de confectionner une infinité de fichiers tant que la limite de stockage n’est pas dépassée (1 GO).</w:t>
+        <w:t>Concernant l’outil pour les diagrammes UML, il y a mieux que Visual Paradigm, comme Lucidchart. Cependant, son utilisation est restreinte. Nous pouvons uniquement créer 3 documents et pas plus. Alors que Visual Paradigm permet d’ajouter et de confectionner une infinité de fichiers tant que la limite de stockage n’est pas dépassée (1 GO).</w:t>
       </w:r>
     </w:p>
     <w:p>
@@ -3472,7 +3219,7 @@
     </w:p>
     <w:p>
       <w:pPr>
-        <w:pStyle w:val="Heading2"/>
+        <w:pStyle w:val="Titre2"/>
         <w:ind w:left="708"/>
         <w:rPr>
           <w:color w:val="ED6E17"/>
@@ -3548,7 +3295,7 @@
     </w:p>
     <w:p>
       <w:pPr>
-        <w:pStyle w:val="Caption"/>
+        <w:pStyle w:val="Lgende"/>
       </w:pPr>
       <w:r>
         <w:t xml:space="preserve">Figure </w:t>
@@ -3565,7 +3312,22 @@
         <w:t>: charte graphique utilisée pour l'application</w:t>
       </w:r>
     </w:p>
-    <w:p/>
+    <w:p>
+      <w:r>
+        <w:t>Pour la charte graphique de notre projet, nous avons décidé en groupe comme logo, la tête du premier personnage du jeu qu’on souhaitait développer (la classe de guerrier) car il s’agit d’un symbole qui rentre parfaitement dans le thème du jeu comme les personnages de Sonic ou de Mario qui sont souvent représenté dans les logos de leurs jeux.</w:t>
+      </w:r>
+    </w:p>
+    <w:p>
+      <w:r>
+        <w:t>Pour la palette de couleur qui est notamment utilisée pour le site web, nous avons décidé ces cinq différentes couleurs, car cela permet de bien ressortir les différents éléments du site web (les textes, le fond d’écran, les boutons…), de plus, cette palette de couleur représente parfaitement l’univers du jeux 2D.</w:t>
+      </w:r>
+    </w:p>
+    <w:p>
+      <w:r>
+        <w:lastRenderedPageBreak/>
+        <w:t>Nous avons décidé le Pixelifysans comme typographie pour le site web, car il s’agit d’une typographie en pixel comme l’ensemble de l’univers du jeu qu’on a développé, travailler avec cette typographie sur le site web permet de faire rentrer l’utilisateur/le client directement dans l’univers du jeu qu’on a développé.</w:t>
+      </w:r>
+    </w:p>
     <w:p>
       <w:pPr>
         <w:rPr>
@@ -3585,7 +3347,7 @@
     </w:p>
     <w:p>
       <w:pPr>
-        <w:pStyle w:val="Heading2"/>
+        <w:pStyle w:val="Titre2"/>
         <w:ind w:left="708"/>
         <w:rPr>
           <w:color w:val="ED6E17"/>
@@ -3602,7 +3364,7 @@
     </w:p>
     <w:p>
       <w:pPr>
-        <w:pStyle w:val="Heading3"/>
+        <w:pStyle w:val="Titre3"/>
         <w:ind w:left="1416"/>
         <w:rPr>
           <w:color w:val="F18D49"/>
@@ -3737,7 +3499,7 @@
     </w:p>
     <w:p>
       <w:pPr>
-        <w:pStyle w:val="Heading3"/>
+        <w:pStyle w:val="Titre3"/>
         <w:ind w:left="1416"/>
         <w:rPr>
           <w:color w:val="F18D49"/>
@@ -3792,7 +3554,7 @@
     <w:p/>
     <w:tbl>
       <w:tblPr>
-        <w:tblStyle w:val="GridTable2-Accent5"/>
+        <w:tblStyle w:val="TableauGrille2-Accentuation5"/>
         <w:tblW w:w="0" w:type="auto"/>
         <w:tblInd w:w="0" w:type="dxa"/>
         <w:tblLook w:val="04A0" w:firstRow="1" w:lastRow="0" w:firstColumn="1" w:lastColumn="0" w:noHBand="0" w:noVBand="1"/>
@@ -3925,11 +3687,9 @@
                 <w:bCs w:val="0"/>
               </w:rPr>
             </w:pPr>
-            <w:proofErr w:type="spellStart"/>
             <w:r>
               <w:t>Xingtong</w:t>
             </w:r>
-            <w:proofErr w:type="spellEnd"/>
           </w:p>
           <w:p>
             <w:pPr>
@@ -4687,7 +4447,7 @@
     <w:p/>
     <w:p>
       <w:pPr>
-        <w:pStyle w:val="Heading3"/>
+        <w:pStyle w:val="Titre3"/>
         <w:ind w:left="1416"/>
         <w:rPr>
           <w:color w:val="F18D49"/>
@@ -4702,7 +4462,7 @@
     </w:p>
     <w:p>
       <w:pPr>
-        <w:pStyle w:val="Heading3"/>
+        <w:pStyle w:val="Titre3"/>
         <w:ind w:left="1416"/>
         <w:rPr>
           <w:color w:val="F18D49"/>
@@ -4733,7 +4493,7 @@
     </w:p>
     <w:p>
       <w:pPr>
-        <w:pStyle w:val="Heading3"/>
+        <w:pStyle w:val="Titre3"/>
         <w:ind w:left="1416"/>
         <w:rPr>
           <w:color w:val="F18D49"/>
@@ -4926,7 +4686,7 @@
     </w:p>
     <w:p>
       <w:pPr>
-        <w:pStyle w:val="Caption"/>
+        <w:pStyle w:val="Lgende"/>
       </w:pPr>
       <w:r>
         <w:t xml:space="preserve">Figure </w:t>
@@ -4946,10 +4706,20 @@
         <w:t xml:space="preserve"> effectuée et labellisée « Terminer » </w:t>
       </w:r>
     </w:p>
-    <w:p/>
-    <w:p>
-      <w:pPr>
-        <w:pStyle w:val="Heading1"/>
+    <w:p>
+      <w:r>
+        <w:t xml:space="preserve">On peut apercevoir sur cette image une personne de notre groupe qui s’est attribué la tâche de système de potion dans le jeu avec comme label « terminer », mais il existe également plusieurs autres </w:t>
+      </w:r>
+      <w:r>
+        <w:t>tâches</w:t>
+      </w:r>
+      <w:r>
+        <w:t xml:space="preserve"> avec différents états telles que « Terminer », « Pas possible pour le moment », « En cours », « Bloqué » et « À faire ». Nous partageons nos taches via Trello, mais également nous discutons souvent sur Discord afin d’être sûr de ne pas répéter les tâche déjà effectué.</w:t>
+      </w:r>
+    </w:p>
+    <w:p>
+      <w:pPr>
+        <w:pStyle w:val="Titre1"/>
         <w:rPr>
           <w:color w:val="D25F10"/>
         </w:rPr>
@@ -4965,7 +4735,7 @@
     </w:p>
     <w:p>
       <w:pPr>
-        <w:pStyle w:val="Heading2"/>
+        <w:pStyle w:val="Titre2"/>
         <w:ind w:left="708"/>
         <w:rPr>
           <w:color w:val="ED6E17"/>
@@ -4988,7 +4758,7 @@
     </w:p>
     <w:p>
       <w:pPr>
-        <w:pStyle w:val="Heading3"/>
+        <w:pStyle w:val="Titre3"/>
         <w:ind w:left="1416"/>
         <w:rPr>
           <w:color w:val="F18D49"/>
@@ -5011,7 +4781,7 @@
     </w:p>
     <w:p>
       <w:pPr>
-        <w:pStyle w:val="Heading3"/>
+        <w:pStyle w:val="Titre3"/>
         <w:ind w:left="1416"/>
         <w:rPr>
           <w:color w:val="F18D49"/>
@@ -5034,7 +4804,7 @@
     </w:p>
     <w:p>
       <w:pPr>
-        <w:pStyle w:val="Heading2"/>
+        <w:pStyle w:val="Titre2"/>
         <w:ind w:left="708"/>
         <w:rPr>
           <w:color w:val="ED6E17"/>
@@ -5051,7 +4821,7 @@
     </w:p>
     <w:p>
       <w:pPr>
-        <w:pStyle w:val="Heading2"/>
+        <w:pStyle w:val="Titre2"/>
         <w:ind w:left="708"/>
         <w:rPr>
           <w:color w:val="ED6E17"/>
@@ -5094,7 +4864,7 @@
     </w:p>
     <w:p>
       <w:pPr>
-        <w:pStyle w:val="Heading3"/>
+        <w:pStyle w:val="Titre3"/>
         <w:ind w:left="1416"/>
         <w:rPr>
           <w:color w:val="F18D49"/>
@@ -5117,7 +4887,7 @@
     </w:p>
     <w:p>
       <w:pPr>
-        <w:pStyle w:val="Heading3"/>
+        <w:pStyle w:val="Titre3"/>
         <w:ind w:left="1416"/>
         <w:rPr>
           <w:color w:val="F18D49"/>
@@ -5140,7 +4910,7 @@
     </w:p>
     <w:p>
       <w:pPr>
-        <w:pStyle w:val="Heading4"/>
+        <w:pStyle w:val="Titre4"/>
         <w:ind w:left="2124"/>
         <w:rPr>
           <w:color w:val="F49F66"/>
@@ -5155,7 +4925,7 @@
     </w:p>
     <w:p>
       <w:pPr>
-        <w:pStyle w:val="Heading4"/>
+        <w:pStyle w:val="Titre4"/>
         <w:ind w:left="2124"/>
         <w:rPr>
           <w:color w:val="F49F66"/>
@@ -5170,7 +4940,7 @@
     </w:p>
     <w:p>
       <w:pPr>
-        <w:pStyle w:val="Heading2"/>
+        <w:pStyle w:val="Titre2"/>
         <w:ind w:left="708"/>
         <w:rPr>
           <w:color w:val="ED6E17"/>
@@ -5187,7 +4957,7 @@
     </w:p>
     <w:p>
       <w:pPr>
-        <w:pStyle w:val="Heading2"/>
+        <w:pStyle w:val="Titre2"/>
         <w:ind w:left="708"/>
         <w:rPr>
           <w:color w:val="ED6E17"/>
@@ -5222,7 +4992,7 @@
     </w:p>
     <w:p>
       <w:pPr>
-        <w:pStyle w:val="Title"/>
+        <w:pStyle w:val="Titre"/>
         <w:rPr>
           <w:color w:val="D25F10"/>
         </w:rPr>
@@ -5237,7 +5007,7 @@
     </w:p>
     <w:p>
       <w:pPr>
-        <w:pStyle w:val="Heading1"/>
+        <w:pStyle w:val="Titre1"/>
         <w:rPr>
           <w:color w:val="D25F10"/>
         </w:rPr>
@@ -5253,7 +5023,7 @@
     </w:p>
     <w:p>
       <w:pPr>
-        <w:pStyle w:val="Heading1"/>
+        <w:pStyle w:val="Titre1"/>
         <w:rPr>
           <w:color w:val="D25F10"/>
         </w:rPr>
@@ -5269,7 +5039,7 @@
     </w:p>
     <w:p>
       <w:pPr>
-        <w:pStyle w:val="Heading1"/>
+        <w:pStyle w:val="Titre1"/>
         <w:rPr>
           <w:color w:val="D25F10"/>
         </w:rPr>
@@ -5285,7 +5055,7 @@
     </w:p>
     <w:p>
       <w:pPr>
-        <w:pStyle w:val="Heading1"/>
+        <w:pStyle w:val="Titre1"/>
         <w:rPr>
           <w:color w:val="D25F10"/>
         </w:rPr>
@@ -5317,7 +5087,7 @@
     </w:p>
     <w:p>
       <w:pPr>
-        <w:pStyle w:val="Heading1"/>
+        <w:pStyle w:val="Titre1"/>
         <w:rPr>
           <w:color w:val="D25F10"/>
           <w:sz w:val="56"/>
@@ -5339,7 +5109,7 @@
     <w:p/>
     <w:p>
       <w:pPr>
-        <w:pStyle w:val="TOC1"/>
+        <w:pStyle w:val="TM1"/>
         <w:tabs>
           <w:tab w:val="right" w:leader="dot" w:pos="9062"/>
         </w:tabs>
@@ -5350,7 +5120,7 @@
       <w:hyperlink w:anchor="_Toc154782996" w:history="1">
         <w:r>
           <w:rPr>
-            <w:rStyle w:val="Hyperlink"/>
+            <w:rStyle w:val="Lienhypertexte"/>
             <w:noProof/>
             <w:color w:val="auto"/>
             <w:u w:val="none"/>
@@ -5409,7 +5179,7 @@
     </w:p>
     <w:p>
       <w:pPr>
-        <w:pStyle w:val="TOC1"/>
+        <w:pStyle w:val="TM1"/>
         <w:tabs>
           <w:tab w:val="right" w:leader="dot" w:pos="9062"/>
         </w:tabs>
@@ -5420,7 +5190,7 @@
       <w:hyperlink w:anchor="_Toc154782997" w:history="1">
         <w:r>
           <w:rPr>
-            <w:rStyle w:val="Hyperlink"/>
+            <w:rStyle w:val="Lienhypertexte"/>
             <w:noProof/>
             <w:color w:val="auto"/>
             <w:u w:val="none"/>
@@ -5479,7 +5249,7 @@
     </w:p>
     <w:p>
       <w:pPr>
-        <w:pStyle w:val="TOC1"/>
+        <w:pStyle w:val="TM1"/>
         <w:tabs>
           <w:tab w:val="right" w:leader="dot" w:pos="9062"/>
         </w:tabs>
@@ -5490,7 +5260,7 @@
       <w:hyperlink w:anchor="_Toc154782998" w:history="1">
         <w:r>
           <w:rPr>
-            <w:rStyle w:val="Hyperlink"/>
+            <w:rStyle w:val="Lienhypertexte"/>
             <w:noProof/>
             <w:color w:val="auto"/>
             <w:u w:val="none"/>
@@ -5549,7 +5319,7 @@
     </w:p>
     <w:p>
       <w:pPr>
-        <w:pStyle w:val="TOC1"/>
+        <w:pStyle w:val="TM1"/>
         <w:tabs>
           <w:tab w:val="right" w:leader="dot" w:pos="9062"/>
         </w:tabs>
@@ -5560,7 +5330,7 @@
       <w:hyperlink w:anchor="_Toc154782999" w:history="1">
         <w:r>
           <w:rPr>
-            <w:rStyle w:val="Hyperlink"/>
+            <w:rStyle w:val="Lienhypertexte"/>
             <w:noProof/>
             <w:color w:val="auto"/>
             <w:u w:val="none"/>
@@ -5619,7 +5389,7 @@
     </w:p>
     <w:p>
       <w:pPr>
-        <w:pStyle w:val="TOC1"/>
+        <w:pStyle w:val="TM1"/>
         <w:tabs>
           <w:tab w:val="right" w:leader="dot" w:pos="9062"/>
         </w:tabs>
@@ -5630,7 +5400,7 @@
       <w:hyperlink w:anchor="_Toc154783000" w:history="1">
         <w:r>
           <w:rPr>
-            <w:rStyle w:val="Hyperlink"/>
+            <w:rStyle w:val="Lienhypertexte"/>
             <w:noProof/>
             <w:color w:val="auto"/>
             <w:u w:val="none"/>
@@ -5689,7 +5459,7 @@
     </w:p>
     <w:p>
       <w:pPr>
-        <w:pStyle w:val="TOC1"/>
+        <w:pStyle w:val="TM1"/>
         <w:tabs>
           <w:tab w:val="right" w:leader="dot" w:pos="9062"/>
         </w:tabs>
@@ -5700,7 +5470,7 @@
       <w:hyperlink w:anchor="_Toc154783001" w:history="1">
         <w:r>
           <w:rPr>
-            <w:rStyle w:val="Hyperlink"/>
+            <w:rStyle w:val="Lienhypertexte"/>
             <w:noProof/>
             <w:color w:val="auto"/>
             <w:u w:val="none"/>
@@ -5759,7 +5529,7 @@
     </w:p>
     <w:p>
       <w:pPr>
-        <w:pStyle w:val="TOC1"/>
+        <w:pStyle w:val="TM1"/>
         <w:tabs>
           <w:tab w:val="right" w:leader="dot" w:pos="9062"/>
         </w:tabs>
@@ -5770,7 +5540,7 @@
       <w:hyperlink w:anchor="_Toc154783002" w:history="1">
         <w:r>
           <w:rPr>
-            <w:rStyle w:val="Hyperlink"/>
+            <w:rStyle w:val="Lienhypertexte"/>
             <w:noProof/>
             <w:color w:val="auto"/>
             <w:u w:val="none"/>
@@ -5834,7 +5604,7 @@
     </w:p>
     <w:p>
       <w:pPr>
-        <w:pStyle w:val="Heading1"/>
+        <w:pStyle w:val="Titre1"/>
         <w:rPr>
           <w:color w:val="D25F10"/>
         </w:rPr>
@@ -5865,7 +5635,7 @@
     </w:p>
     <w:p>
       <w:pPr>
-        <w:pStyle w:val="Heading1"/>
+        <w:pStyle w:val="Titre1"/>
         <w:rPr>
           <w:color w:val="D25F10"/>
         </w:rPr>
@@ -5901,7 +5671,7 @@
     </w:p>
     <w:p>
       <w:pPr>
-        <w:pStyle w:val="Heading1"/>
+        <w:pStyle w:val="Titre1"/>
         <w:rPr>
           <w:color w:val="D25F10"/>
         </w:rPr>
@@ -5920,9 +5690,6 @@
     <w:p>
       <w:pPr>
         <w:jc w:val="both"/>
-        <w:rPr>
-          <w:lang w:val="it-IT"/>
-        </w:rPr>
       </w:pPr>
       <w:bookmarkStart w:id="34" w:name="_Toc154782588"/>
       <w:bookmarkStart w:id="35" w:name="_Toc154782999"/>
@@ -5951,30 +5718,20 @@
         <w:t xml:space="preserve">. </w:t>
       </w:r>
       <w:r>
-        <w:rPr>
-          <w:lang w:val="it-IT"/>
-        </w:rPr>
         <w:t>Statista</w:t>
       </w:r>
       <w:r>
-        <w:rPr>
-          <w:lang w:val="it-IT"/>
-        </w:rPr>
         <w:t>.</w:t>
       </w:r>
     </w:p>
     <w:p>
       <w:pPr>
         <w:jc w:val="both"/>
-        <w:rPr>
-          <w:lang w:val="it-IT"/>
-        </w:rPr>
       </w:pPr>
       <w:hyperlink r:id="rId10" w:anchor="topicOverview" w:history="1">
         <w:r>
           <w:rPr>
-            <w:rStyle w:val="Hyperlink"/>
-            <w:lang w:val="it-IT"/>
+            <w:rStyle w:val="Lienhypertexte"/>
           </w:rPr>
           <w:t>https://fr.statista.com/themes/9063/le-marche-du-jeu-video/#topicOverview</w:t>
         </w:r>
@@ -5983,9 +5740,6 @@
     <w:p>
       <w:pPr>
         <w:jc w:val="both"/>
-        <w:rPr>
-          <w:lang w:val="it-IT"/>
-        </w:rPr>
       </w:pPr>
     </w:p>
     <w:p>
@@ -6015,14 +5769,14 @@
       <w:pPr>
         <w:jc w:val="both"/>
         <w:rPr>
-          <w:rStyle w:val="Hyperlink"/>
+          <w:rStyle w:val="Lienhypertexte"/>
           <w:lang w:val="en-US"/>
         </w:rPr>
       </w:pPr>
       <w:hyperlink r:id="rId11" w:history="1">
         <w:r>
           <w:rPr>
-            <w:rStyle w:val="Hyperlink"/>
+            <w:rStyle w:val="Lienhypertexte"/>
             <w:lang w:val="en-US"/>
           </w:rPr>
           <w:t>https://www.mordorintelligence.com/fr/industry-reports/global-gaming-market</w:t>
@@ -6033,7 +5787,7 @@
       <w:pPr>
         <w:jc w:val="both"/>
         <w:rPr>
-          <w:rStyle w:val="Hyperlink"/>
+          <w:rStyle w:val="Lienhypertexte"/>
           <w:lang w:val="en-US"/>
         </w:rPr>
       </w:pPr>
@@ -6043,15 +5797,13 @@
         <w:jc w:val="both"/>
       </w:pPr>
       <w:r>
-        <w:t xml:space="preserve">Pauline Callies. « Les meilleurs outils pour créer votre maquette d’application mobile ». 19 mai 2022. </w:t>
-      </w:r>
-      <w:proofErr w:type="spellStart"/>
-      <w:r>
-        <w:t>Aventique</w:t>
-      </w:r>
-      <w:proofErr w:type="spellEnd"/>
-      <w:r>
-        <w:t xml:space="preserve">. </w:t>
+        <w:rPr>
+          <w:lang w:val="en-GB"/>
+        </w:rPr>
+        <w:t xml:space="preserve">Pauline Callies. </w:t>
+      </w:r>
+      <w:r>
+        <w:t xml:space="preserve">« Les meilleurs outils pour créer votre maquette d’application mobile ». 19 mai 2022. Aventique. </w:t>
       </w:r>
     </w:p>
     <w:p>
@@ -6061,7 +5813,7 @@
       <w:hyperlink r:id="rId12" w:anchor=":~:text=Figma%20est%20un%20outil%20de,de%20ses%20fonctionnalit%C3%A9s%20est%20payant" w:history="1">
         <w:r>
           <w:rPr>
-            <w:rStyle w:val="Hyperlink"/>
+            <w:rStyle w:val="Lienhypertexte"/>
           </w:rPr>
           <w:t>https://aventique.paris/maquette-application-mobile/#:~:text=Figma%20est%20un%20outil%20de,de%20ses%20fonctionnalit%C3%A9s%20est%20payant</w:t>
         </w:r>
@@ -6083,15 +5835,7 @@
         <w:jc w:val="both"/>
       </w:pPr>
       <w:r>
-        <w:t xml:space="preserve">Collectif. « 6 alternatives à Google Drive ». 2021. </w:t>
-      </w:r>
-      <w:proofErr w:type="spellStart"/>
-      <w:r>
-        <w:t>Blogdumoderateur</w:t>
-      </w:r>
-      <w:proofErr w:type="spellEnd"/>
-      <w:r>
-        <w:t>.</w:t>
+        <w:t>Collectif. « 6 alternatives à Google Drive ». 2021. Blogdumoderateur.</w:t>
       </w:r>
     </w:p>
     <w:p>
@@ -6101,7 +5845,7 @@
       <w:hyperlink r:id="rId13" w:history="1">
         <w:r>
           <w:rPr>
-            <w:rStyle w:val="Hyperlink"/>
+            <w:rStyle w:val="Lienhypertexte"/>
           </w:rPr>
           <w:t>https://www.blogdumoderateur.com/tools/alternatives/google-drive/</w:t>
         </w:r>
@@ -6120,34 +5864,13 @@
         <w:jc w:val="both"/>
       </w:pPr>
       <w:r>
-        <w:t xml:space="preserve">Eloïse </w:t>
-      </w:r>
-      <w:proofErr w:type="spellStart"/>
-      <w:r>
-        <w:t>Salson</w:t>
-      </w:r>
-      <w:proofErr w:type="spellEnd"/>
-      <w:r>
-        <w:t>. « </w:t>
-      </w:r>
-      <w:r>
-        <w:t xml:space="preserve">Suivez vos modifications à la trace avec les 8 meilleurs logiciels de </w:t>
-      </w:r>
-      <w:proofErr w:type="spellStart"/>
-      <w:r>
-        <w:t>versionning</w:t>
-      </w:r>
-      <w:proofErr w:type="spellEnd"/>
-      <w:r>
-        <w:t xml:space="preserve"> ». 19 janvier 2022. </w:t>
-      </w:r>
-      <w:proofErr w:type="spellStart"/>
-      <w:r>
-        <w:t>Appvizer</w:t>
-      </w:r>
-      <w:proofErr w:type="spellEnd"/>
-      <w:r>
-        <w:t>.</w:t>
+        <w:t>Eloïse Salson. « </w:t>
+      </w:r>
+      <w:r>
+        <w:t>Suivez vos modifications à la trace avec les 8 meilleurs logiciels de versionning</w:t>
+      </w:r>
+      <w:r>
+        <w:t> ». 19 janvier 2022. Appvizer.</w:t>
       </w:r>
     </w:p>
     <w:p>
@@ -6157,7 +5880,7 @@
       <w:hyperlink r:id="rId14" w:history="1">
         <w:r>
           <w:rPr>
-            <w:rStyle w:val="Hyperlink"/>
+            <w:rStyle w:val="Lienhypertexte"/>
           </w:rPr>
           <w:t>https://www.appvizer.fr/magazine/services-informatiques/gestion-versions/outils-versionning</w:t>
         </w:r>
@@ -6168,7 +5891,7 @@
     </w:p>
     <w:p>
       <w:pPr>
-        <w:pStyle w:val="Heading1"/>
+        <w:pStyle w:val="Titre1"/>
         <w:rPr>
           <w:color w:val="D25F10"/>
         </w:rPr>
@@ -6255,7 +5978,7 @@
     </w:p>
     <w:p>
       <w:pPr>
-        <w:pStyle w:val="Caption"/>
+        <w:pStyle w:val="Lgende"/>
       </w:pPr>
       <w:r>
         <w:t xml:space="preserve">Figure </w:t>
@@ -6323,7 +6046,7 @@
     </w:p>
     <w:p>
       <w:pPr>
-        <w:pStyle w:val="Caption"/>
+        <w:pStyle w:val="Lgende"/>
       </w:pPr>
       <w:r>
         <w:t xml:space="preserve">Figure </w:t>
@@ -6342,7 +6065,7 @@
     </w:p>
     <w:p>
       <w:pPr>
-        <w:pStyle w:val="Heading1"/>
+        <w:pStyle w:val="Titre1"/>
         <w:rPr>
           <w:color w:val="D25F10"/>
         </w:rPr>
@@ -6359,7 +6082,7 @@
     </w:p>
     <w:p>
       <w:pPr>
-        <w:pStyle w:val="Heading1"/>
+        <w:pStyle w:val="Titre1"/>
         <w:rPr>
           <w:color w:val="D25F10"/>
         </w:rPr>
@@ -6377,7 +6100,7 @@
     </w:p>
     <w:p>
       <w:pPr>
-        <w:pStyle w:val="Heading1"/>
+        <w:pStyle w:val="Titre1"/>
         <w:rPr>
           <w:color w:val="D25F10"/>
         </w:rPr>
@@ -6951,11 +6674,11 @@
     <w:name w:val="Normal"/>
     <w:qFormat/>
   </w:style>
-  <w:style w:type="paragraph" w:styleId="Heading1">
+  <w:style w:type="paragraph" w:styleId="Titre1">
     <w:name w:val="heading 1"/>
     <w:basedOn w:val="Normal"/>
     <w:next w:val="Normal"/>
-    <w:link w:val="Heading1Char"/>
+    <w:link w:val="Titre1Car"/>
     <w:uiPriority w:val="9"/>
     <w:qFormat/>
     <w:rsid w:val="0010573B"/>
@@ -6972,11 +6695,11 @@
       <w:szCs w:val="32"/>
     </w:rPr>
   </w:style>
-  <w:style w:type="paragraph" w:styleId="Heading2">
+  <w:style w:type="paragraph" w:styleId="Titre2">
     <w:name w:val="heading 2"/>
     <w:basedOn w:val="Normal"/>
     <w:next w:val="Normal"/>
-    <w:link w:val="Heading2Char"/>
+    <w:link w:val="Titre2Car"/>
     <w:uiPriority w:val="9"/>
     <w:unhideWhenUsed/>
     <w:qFormat/>
@@ -6994,11 +6717,11 @@
       <w:szCs w:val="26"/>
     </w:rPr>
   </w:style>
-  <w:style w:type="paragraph" w:styleId="Heading3">
+  <w:style w:type="paragraph" w:styleId="Titre3">
     <w:name w:val="heading 3"/>
     <w:basedOn w:val="Normal"/>
     <w:next w:val="Normal"/>
-    <w:link w:val="Heading3Char"/>
+    <w:link w:val="Titre3Car"/>
     <w:uiPriority w:val="9"/>
     <w:unhideWhenUsed/>
     <w:qFormat/>
@@ -7016,11 +6739,11 @@
       <w:szCs w:val="24"/>
     </w:rPr>
   </w:style>
-  <w:style w:type="paragraph" w:styleId="Heading4">
+  <w:style w:type="paragraph" w:styleId="Titre4">
     <w:name w:val="heading 4"/>
     <w:basedOn w:val="Normal"/>
     <w:next w:val="Normal"/>
-    <w:link w:val="Heading4Char"/>
+    <w:link w:val="Titre4Car"/>
     <w:uiPriority w:val="9"/>
     <w:unhideWhenUsed/>
     <w:qFormat/>
@@ -7038,13 +6761,13 @@
       <w:color w:val="2F5496" w:themeColor="accent1" w:themeShade="BF"/>
     </w:rPr>
   </w:style>
-  <w:style w:type="character" w:default="1" w:styleId="DefaultParagraphFont">
+  <w:style w:type="character" w:default="1" w:styleId="Policepardfaut">
     <w:name w:val="Default Paragraph Font"/>
     <w:uiPriority w:val="1"/>
     <w:semiHidden/>
     <w:unhideWhenUsed/>
   </w:style>
-  <w:style w:type="table" w:default="1" w:styleId="TableNormal">
+  <w:style w:type="table" w:default="1" w:styleId="TableauNormal">
     <w:name w:val="Normal Table"/>
     <w:uiPriority w:val="99"/>
     <w:semiHidden/>
@@ -7059,13 +6782,13 @@
       </w:tblCellMar>
     </w:tblPr>
   </w:style>
-  <w:style w:type="numbering" w:default="1" w:styleId="NoList">
+  <w:style w:type="numbering" w:default="1" w:styleId="Aucuneliste">
     <w:name w:val="No List"/>
     <w:uiPriority w:val="99"/>
     <w:semiHidden/>
     <w:unhideWhenUsed/>
   </w:style>
-  <w:style w:type="paragraph" w:styleId="ListParagraph">
+  <w:style w:type="paragraph" w:styleId="Paragraphedeliste">
     <w:name w:val="List Paragraph"/>
     <w:basedOn w:val="Normal"/>
     <w:uiPriority w:val="34"/>
@@ -7076,11 +6799,11 @@
       <w:contextualSpacing/>
     </w:pPr>
   </w:style>
-  <w:style w:type="paragraph" w:styleId="Title">
+  <w:style w:type="paragraph" w:styleId="Titre">
     <w:name w:val="Title"/>
     <w:basedOn w:val="Normal"/>
     <w:next w:val="Normal"/>
-    <w:link w:val="TitleChar"/>
+    <w:link w:val="TitreCar"/>
     <w:uiPriority w:val="10"/>
     <w:qFormat/>
     <w:rsid w:val="0010573B"/>
@@ -7096,10 +6819,10 @@
       <w:szCs w:val="56"/>
     </w:rPr>
   </w:style>
-  <w:style w:type="character" w:customStyle="1" w:styleId="TitleChar">
-    <w:name w:val="Title Char"/>
-    <w:basedOn w:val="DefaultParagraphFont"/>
-    <w:link w:val="Title"/>
+  <w:style w:type="character" w:customStyle="1" w:styleId="TitreCar">
+    <w:name w:val="Titre Car"/>
+    <w:basedOn w:val="Policepardfaut"/>
+    <w:link w:val="Titre"/>
     <w:uiPriority w:val="10"/>
     <w:rsid w:val="0010573B"/>
     <w:rPr>
@@ -7110,10 +6833,10 @@
       <w:szCs w:val="56"/>
     </w:rPr>
   </w:style>
-  <w:style w:type="character" w:customStyle="1" w:styleId="Heading1Char">
-    <w:name w:val="Heading 1 Char"/>
-    <w:basedOn w:val="DefaultParagraphFont"/>
-    <w:link w:val="Heading1"/>
+  <w:style w:type="character" w:customStyle="1" w:styleId="Titre1Car">
+    <w:name w:val="Titre 1 Car"/>
+    <w:basedOn w:val="Policepardfaut"/>
+    <w:link w:val="Titre1"/>
     <w:uiPriority w:val="9"/>
     <w:rsid w:val="0010573B"/>
     <w:rPr>
@@ -7123,10 +6846,10 @@
       <w:szCs w:val="32"/>
     </w:rPr>
   </w:style>
-  <w:style w:type="character" w:customStyle="1" w:styleId="Heading2Char">
-    <w:name w:val="Heading 2 Char"/>
-    <w:basedOn w:val="DefaultParagraphFont"/>
-    <w:link w:val="Heading2"/>
+  <w:style w:type="character" w:customStyle="1" w:styleId="Titre2Car">
+    <w:name w:val="Titre 2 Car"/>
+    <w:basedOn w:val="Policepardfaut"/>
+    <w:link w:val="Titre2"/>
     <w:uiPriority w:val="9"/>
     <w:rsid w:val="006D77B9"/>
     <w:rPr>
@@ -7136,10 +6859,10 @@
       <w:szCs w:val="26"/>
     </w:rPr>
   </w:style>
-  <w:style w:type="character" w:customStyle="1" w:styleId="Heading3Char">
-    <w:name w:val="Heading 3 Char"/>
-    <w:basedOn w:val="DefaultParagraphFont"/>
-    <w:link w:val="Heading3"/>
+  <w:style w:type="character" w:customStyle="1" w:styleId="Titre3Car">
+    <w:name w:val="Titre 3 Car"/>
+    <w:basedOn w:val="Policepardfaut"/>
+    <w:link w:val="Titre3"/>
     <w:uiPriority w:val="9"/>
     <w:rsid w:val="006D77B9"/>
     <w:rPr>
@@ -7149,10 +6872,10 @@
       <w:szCs w:val="24"/>
     </w:rPr>
   </w:style>
-  <w:style w:type="character" w:customStyle="1" w:styleId="Heading4Char">
-    <w:name w:val="Heading 4 Char"/>
-    <w:basedOn w:val="DefaultParagraphFont"/>
-    <w:link w:val="Heading4"/>
+  <w:style w:type="character" w:customStyle="1" w:styleId="Titre4Car">
+    <w:name w:val="Titre 4 Car"/>
+    <w:basedOn w:val="Policepardfaut"/>
+    <w:link w:val="Titre4"/>
     <w:uiPriority w:val="9"/>
     <w:rsid w:val="006D77B9"/>
     <w:rPr>
@@ -7162,9 +6885,9 @@
       <w:color w:val="2F5496" w:themeColor="accent1" w:themeShade="BF"/>
     </w:rPr>
   </w:style>
-  <w:style w:type="paragraph" w:styleId="TOCHeading">
+  <w:style w:type="paragraph" w:styleId="En-ttedetabledesmatires">
     <w:name w:val="TOC Heading"/>
-    <w:basedOn w:val="Heading1"/>
+    <w:basedOn w:val="Titre1"/>
     <w:next w:val="Normal"/>
     <w:uiPriority w:val="39"/>
     <w:unhideWhenUsed/>
@@ -7179,7 +6902,7 @@
       <w14:ligatures w14:val="none"/>
     </w:rPr>
   </w:style>
-  <w:style w:type="paragraph" w:styleId="TOC1">
+  <w:style w:type="paragraph" w:styleId="TM1">
     <w:name w:val="toc 1"/>
     <w:basedOn w:val="Normal"/>
     <w:next w:val="Normal"/>
@@ -7191,7 +6914,7 @@
       <w:spacing w:after="100"/>
     </w:pPr>
   </w:style>
-  <w:style w:type="paragraph" w:styleId="TOC2">
+  <w:style w:type="paragraph" w:styleId="TM2">
     <w:name w:val="toc 2"/>
     <w:basedOn w:val="Normal"/>
     <w:next w:val="Normal"/>
@@ -7204,7 +6927,7 @@
       <w:ind w:left="220"/>
     </w:pPr>
   </w:style>
-  <w:style w:type="paragraph" w:styleId="TOC3">
+  <w:style w:type="paragraph" w:styleId="TM3">
     <w:name w:val="toc 3"/>
     <w:basedOn w:val="Normal"/>
     <w:next w:val="Normal"/>
@@ -7217,9 +6940,9 @@
       <w:ind w:left="440"/>
     </w:pPr>
   </w:style>
-  <w:style w:type="character" w:styleId="Hyperlink">
+  <w:style w:type="character" w:styleId="Lienhypertexte">
     <w:name w:val="Hyperlink"/>
-    <w:basedOn w:val="DefaultParagraphFont"/>
+    <w:basedOn w:val="Policepardfaut"/>
     <w:uiPriority w:val="99"/>
     <w:unhideWhenUsed/>
     <w:rsid w:val="006D77B9"/>
@@ -7228,10 +6951,10 @@
       <w:u w:val="single"/>
     </w:rPr>
   </w:style>
-  <w:style w:type="paragraph" w:styleId="Header">
+  <w:style w:type="paragraph" w:styleId="En-tte">
     <w:name w:val="header"/>
     <w:basedOn w:val="Normal"/>
-    <w:link w:val="HeaderChar"/>
+    <w:link w:val="En-tteCar"/>
     <w:uiPriority w:val="99"/>
     <w:unhideWhenUsed/>
     <w:rsid w:val="006D77B9"/>
@@ -7243,17 +6966,17 @@
       <w:spacing w:after="0" w:line="240" w:lineRule="auto"/>
     </w:pPr>
   </w:style>
-  <w:style w:type="character" w:customStyle="1" w:styleId="HeaderChar">
-    <w:name w:val="Header Char"/>
-    <w:basedOn w:val="DefaultParagraphFont"/>
-    <w:link w:val="Header"/>
+  <w:style w:type="character" w:customStyle="1" w:styleId="En-tteCar">
+    <w:name w:val="En-tête Car"/>
+    <w:basedOn w:val="Policepardfaut"/>
+    <w:link w:val="En-tte"/>
     <w:uiPriority w:val="99"/>
     <w:rsid w:val="006D77B9"/>
   </w:style>
-  <w:style w:type="paragraph" w:styleId="Footer">
+  <w:style w:type="paragraph" w:styleId="Pieddepage">
     <w:name w:val="footer"/>
     <w:basedOn w:val="Normal"/>
-    <w:link w:val="FooterChar"/>
+    <w:link w:val="PieddepageCar"/>
     <w:uiPriority w:val="99"/>
     <w:unhideWhenUsed/>
     <w:rsid w:val="006D77B9"/>
@@ -7265,16 +6988,16 @@
       <w:spacing w:after="0" w:line="240" w:lineRule="auto"/>
     </w:pPr>
   </w:style>
-  <w:style w:type="character" w:customStyle="1" w:styleId="FooterChar">
-    <w:name w:val="Footer Char"/>
-    <w:basedOn w:val="DefaultParagraphFont"/>
-    <w:link w:val="Footer"/>
+  <w:style w:type="character" w:customStyle="1" w:styleId="PieddepageCar">
+    <w:name w:val="Pied de page Car"/>
+    <w:basedOn w:val="Policepardfaut"/>
+    <w:link w:val="Pieddepage"/>
     <w:uiPriority w:val="99"/>
     <w:rsid w:val="006D77B9"/>
   </w:style>
-  <w:style w:type="character" w:styleId="FollowedHyperlink">
+  <w:style w:type="character" w:styleId="Lienhypertextesuivivisit">
     <w:name w:val="FollowedHyperlink"/>
-    <w:basedOn w:val="DefaultParagraphFont"/>
+    <w:basedOn w:val="Policepardfaut"/>
     <w:uiPriority w:val="99"/>
     <w:semiHidden/>
     <w:unhideWhenUsed/>
@@ -7284,7 +7007,7 @@
       <w:u w:val="single"/>
     </w:rPr>
   </w:style>
-  <w:style w:type="paragraph" w:styleId="Caption">
+  <w:style w:type="paragraph" w:styleId="Lgende">
     <w:name w:val="caption"/>
     <w:basedOn w:val="Normal"/>
     <w:next w:val="Normal"/>
@@ -7303,9 +7026,9 @@
       <w:szCs w:val="18"/>
     </w:rPr>
   </w:style>
-  <w:style w:type="table" w:styleId="GridTable2-Accent5">
+  <w:style w:type="table" w:styleId="TableauGrille2-Accentuation5">
     <w:name w:val="Grid Table 2 Accent 5"/>
-    <w:basedOn w:val="TableNormal"/>
+    <w:basedOn w:val="TableauNormal"/>
     <w:uiPriority w:val="47"/>
     <w:rsid w:val="006206B0"/>
     <w:pPr>
@@ -7379,9 +7102,9 @@
       </w:tcPr>
     </w:tblStylePr>
   </w:style>
-  <w:style w:type="character" w:styleId="UnresolvedMention">
+  <w:style w:type="character" w:styleId="Mentionnonrsolue">
     <w:name w:val="Unresolved Mention"/>
-    <w:basedOn w:val="DefaultParagraphFont"/>
+    <w:basedOn w:val="Policepardfaut"/>
     <w:uiPriority w:val="99"/>
     <w:semiHidden/>
     <w:unhideWhenUsed/>

</xml_diff>

<commit_message>
Avancement sur le rapport
</commit_message>
<xml_diff>
--- a/RapportFinale.docx
+++ b/RapportFinale.docx
@@ -2340,6 +2340,127 @@
     </w:p>
     <w:p>
       <w:pPr>
+        <w:jc w:val="both"/>
+      </w:pPr>
+      <w:r>
+        <w:rPr>
+          <w:noProof/>
+        </w:rPr>
+        <w:drawing>
+          <wp:inline distT="0" distB="0" distL="0" distR="0" wp14:anchorId="6749BD97" wp14:editId="08325A5F">
+            <wp:extent cx="6109335" cy="3855507"/>
+            <wp:effectExtent l="0" t="0" r="5715" b="0"/>
+            <wp:docPr id="1786909677" name="Image 1"/>
+            <wp:cNvGraphicFramePr>
+              <a:graphicFrameLocks xmlns:a="http://schemas.openxmlformats.org/drawingml/2006/main" noChangeAspect="1"/>
+            </wp:cNvGraphicFramePr>
+            <a:graphic xmlns:a="http://schemas.openxmlformats.org/drawingml/2006/main">
+              <a:graphicData uri="http://schemas.openxmlformats.org/drawingml/2006/picture">
+                <pic:pic xmlns:pic="http://schemas.openxmlformats.org/drawingml/2006/picture">
+                  <pic:nvPicPr>
+                    <pic:cNvPr id="0" name="Picture 2"/>
+                    <pic:cNvPicPr>
+                      <a:picLocks noChangeAspect="1" noChangeArrowheads="1"/>
+                    </pic:cNvPicPr>
+                  </pic:nvPicPr>
+                  <pic:blipFill>
+                    <a:blip r:embed="rId8">
+                      <a:extLst>
+                        <a:ext uri="{28A0092B-C50C-407E-A947-70E740481C1C}">
+                          <a14:useLocalDpi xmlns:a14="http://schemas.microsoft.com/office/drawing/2010/main" val="0"/>
+                        </a:ext>
+                      </a:extLst>
+                    </a:blip>
+                    <a:srcRect/>
+                    <a:stretch>
+                      <a:fillRect/>
+                    </a:stretch>
+                  </pic:blipFill>
+                  <pic:spPr bwMode="auto">
+                    <a:xfrm>
+                      <a:off x="0" y="0"/>
+                      <a:ext cx="6118656" cy="3861390"/>
+                    </a:xfrm>
+                    <a:prstGeom prst="rect">
+                      <a:avLst/>
+                    </a:prstGeom>
+                    <a:noFill/>
+                  </pic:spPr>
+                </pic:pic>
+              </a:graphicData>
+            </a:graphic>
+          </wp:inline>
+        </w:drawing>
+      </w:r>
+    </w:p>
+    <w:p>
+      <w:pPr>
+        <w:jc w:val="both"/>
+        <w:rPr>
+          <w:i/>
+          <w:iCs/>
+        </w:rPr>
+      </w:pPr>
+      <w:r>
+        <w:rPr>
+          <w:i/>
+          <w:iCs/>
+        </w:rPr>
+        <w:t xml:space="preserve">Figure </w:t>
+      </w:r>
+      <w:r>
+        <w:rPr>
+          <w:i/>
+          <w:iCs/>
+        </w:rPr>
+        <w:fldChar w:fldCharType="begin"/>
+      </w:r>
+      <w:r>
+        <w:rPr>
+          <w:i/>
+          <w:iCs/>
+        </w:rPr>
+        <w:instrText xml:space="preserve"> SEQ Figure \* ARABIC </w:instrText>
+      </w:r>
+      <w:r>
+        <w:rPr>
+          <w:i/>
+          <w:iCs/>
+        </w:rPr>
+        <w:fldChar w:fldCharType="separate"/>
+      </w:r>
+      <w:r>
+        <w:rPr>
+          <w:i/>
+          <w:iCs/>
+        </w:rPr>
+        <w:t>1</w:t>
+      </w:r>
+      <w:r>
+        <w:fldChar w:fldCharType="end"/>
+      </w:r>
+      <w:r>
+        <w:rPr>
+          <w:i/>
+          <w:iCs/>
+        </w:rPr>
+        <w:t xml:space="preserve">: </w:t>
+      </w:r>
+      <w:r>
+        <w:rPr>
+          <w:i/>
+          <w:iCs/>
+        </w:rPr>
+        <w:t>Graphique représentant le marché Français du jeux vidéo</w:t>
+      </w:r>
+    </w:p>
+    <w:p>
+      <w:pPr>
+        <w:jc w:val="both"/>
+      </w:pPr>
+    </w:p>
+    <w:p>
+      <w:pPr>
         <w:pStyle w:val="Titre2"/>
         <w:ind w:left="708"/>
         <w:rPr>
@@ -2422,6 +2543,7 @@
     <w:p/>
     <w:p>
       <w:r>
+        <w:lastRenderedPageBreak/>
         <w:t>Unity Engine : pour</w:t>
       </w:r>
       <w:r>
@@ -3259,7 +3381,7 @@
                     <pic:cNvPicPr/>
                   </pic:nvPicPr>
                   <pic:blipFill rotWithShape="1">
-                    <a:blip r:embed="rId8">
+                    <a:blip r:embed="rId9">
                       <a:extLst>
                         <a:ext uri="{28A0092B-C50C-407E-A947-70E740481C1C}">
                           <a14:useLocalDpi xmlns:a14="http://schemas.microsoft.com/office/drawing/2010/main" val="0"/>
@@ -3297,6 +3419,7 @@
       <w:pPr>
         <w:pStyle w:val="Lgende"/>
       </w:pPr>
+      <w:bookmarkStart w:id="8" w:name="_Hlk155020754"/>
       <w:r>
         <w:t xml:space="preserve">Figure </w:t>
       </w:r>
@@ -3312,6 +3435,7 @@
         <w:t>: charte graphique utilisée pour l'application</w:t>
       </w:r>
     </w:p>
+    <w:bookmarkEnd w:id="8"/>
     <w:p>
       <w:r>
         <w:t>Pour la charte graphique de notre projet, nous avons décidé en groupe comme logo, la tête du premier personnage du jeu qu’on souhaitait développer (la classe de guerrier) car il s’agit d’un symbole qui rentre parfaitement dans le thème du jeu comme les personnages de Sonic ou de Mario qui sont souvent représenté dans les logos de leurs jeux.</w:t>
@@ -3337,7 +3461,7 @@
           <w:szCs w:val="26"/>
         </w:rPr>
       </w:pPr>
-      <w:bookmarkStart w:id="8" w:name="_Toc154782976"/>
+      <w:bookmarkStart w:id="9" w:name="_Toc154782976"/>
       <w:r>
         <w:rPr>
           <w:color w:val="ED6E17"/>
@@ -3360,7 +3484,7 @@
         <w:lastRenderedPageBreak/>
         <w:t>Notre organisation</w:t>
       </w:r>
-      <w:bookmarkEnd w:id="8"/>
+      <w:bookmarkEnd w:id="9"/>
     </w:p>
     <w:p>
       <w:pPr>
@@ -3376,14 +3500,14 @@
         </w:rPr>
         <w:t xml:space="preserve">   </w:t>
       </w:r>
-      <w:bookmarkStart w:id="9" w:name="_Toc154782977"/>
+      <w:bookmarkStart w:id="10" w:name="_Toc154782977"/>
       <w:r>
         <w:rPr>
           <w:color w:val="F18D49"/>
         </w:rPr>
         <w:t>Planification</w:t>
       </w:r>
-      <w:bookmarkEnd w:id="9"/>
+      <w:bookmarkEnd w:id="10"/>
     </w:p>
     <w:p/>
     <w:p>
@@ -3511,14 +3635,14 @@
         </w:rPr>
         <w:t xml:space="preserve">   </w:t>
       </w:r>
-      <w:bookmarkStart w:id="10" w:name="_Toc154782978"/>
+      <w:bookmarkStart w:id="11" w:name="_Toc154782978"/>
       <w:r>
         <w:rPr>
           <w:color w:val="F18D49"/>
         </w:rPr>
         <w:t>Rôles de chacun(e)</w:t>
       </w:r>
-      <w:bookmarkEnd w:id="10"/>
+      <w:bookmarkEnd w:id="11"/>
     </w:p>
     <w:p/>
     <w:p>
@@ -4506,14 +4630,14 @@
         <w:lastRenderedPageBreak/>
         <w:t xml:space="preserve"> </w:t>
       </w:r>
-      <w:bookmarkStart w:id="11" w:name="_Toc154782979"/>
+      <w:bookmarkStart w:id="12" w:name="_Toc154782979"/>
       <w:r>
         <w:rPr>
           <w:color w:val="F18D49"/>
         </w:rPr>
         <w:t>Répartition des tâches</w:t>
       </w:r>
-      <w:bookmarkEnd w:id="11"/>
+      <w:bookmarkEnd w:id="12"/>
     </w:p>
     <w:p/>
     <w:p>
@@ -4663,7 +4787,7 @@
                     <pic:cNvPicPr/>
                   </pic:nvPicPr>
                   <pic:blipFill>
-                    <a:blip r:embed="rId9"/>
+                    <a:blip r:embed="rId10"/>
                     <a:stretch>
                       <a:fillRect/>
                     </a:stretch>
@@ -4724,14 +4848,14 @@
           <w:color w:val="D25F10"/>
         </w:rPr>
       </w:pPr>
-      <w:bookmarkStart w:id="12" w:name="_Toc154782980"/>
+      <w:bookmarkStart w:id="13" w:name="_Toc154782980"/>
       <w:r>
         <w:rPr>
           <w:color w:val="D25F10"/>
         </w:rPr>
         <w:t>Nos deux applications</w:t>
       </w:r>
-      <w:bookmarkEnd w:id="12"/>
+      <w:bookmarkEnd w:id="13"/>
     </w:p>
     <w:p>
       <w:pPr>
@@ -4741,14 +4865,14 @@
           <w:color w:val="ED6E17"/>
         </w:rPr>
       </w:pPr>
-      <w:bookmarkStart w:id="13" w:name="_Toc154782981"/>
+      <w:bookmarkStart w:id="14" w:name="_Toc154782981"/>
       <w:r>
         <w:rPr>
           <w:color w:val="ED6E17"/>
         </w:rPr>
         <w:t>Les services proposés</w:t>
       </w:r>
-      <w:bookmarkEnd w:id="13"/>
+      <w:bookmarkEnd w:id="14"/>
       <w:r>
         <w:rPr>
           <w:color w:val="ED6E17"/>
@@ -4770,14 +4894,14 @@
         </w:rPr>
         <w:t xml:space="preserve">   </w:t>
       </w:r>
-      <w:bookmarkStart w:id="14" w:name="_Toc154782982"/>
+      <w:bookmarkStart w:id="15" w:name="_Toc154782982"/>
       <w:r>
         <w:rPr>
           <w:color w:val="F18D49"/>
         </w:rPr>
         <w:t>Jeu</w:t>
       </w:r>
-      <w:bookmarkEnd w:id="14"/>
+      <w:bookmarkEnd w:id="15"/>
     </w:p>
     <w:p>
       <w:pPr>
@@ -4793,14 +4917,14 @@
         </w:rPr>
         <w:t xml:space="preserve">   </w:t>
       </w:r>
-      <w:bookmarkStart w:id="15" w:name="_Toc154782983"/>
+      <w:bookmarkStart w:id="16" w:name="_Toc154782983"/>
       <w:r>
         <w:rPr>
           <w:color w:val="F18D49"/>
         </w:rPr>
         <w:t>Site</w:t>
       </w:r>
-      <w:bookmarkEnd w:id="15"/>
+      <w:bookmarkEnd w:id="16"/>
     </w:p>
     <w:p>
       <w:pPr>
@@ -4810,14 +4934,14 @@
           <w:color w:val="ED6E17"/>
         </w:rPr>
       </w:pPr>
-      <w:bookmarkStart w:id="16" w:name="_Toc154782984"/>
+      <w:bookmarkStart w:id="17" w:name="_Toc154782984"/>
       <w:r>
         <w:rPr>
           <w:color w:val="ED6E17"/>
         </w:rPr>
         <w:t>Nos phases de développement</w:t>
       </w:r>
-      <w:bookmarkEnd w:id="16"/>
+      <w:bookmarkEnd w:id="17"/>
     </w:p>
     <w:p>
       <w:pPr>
@@ -4827,21 +4951,21 @@
           <w:color w:val="ED6E17"/>
         </w:rPr>
       </w:pPr>
-      <w:bookmarkStart w:id="17" w:name="_Toc154782986"/>
+      <w:bookmarkStart w:id="18" w:name="_Toc154782986"/>
       <w:r>
         <w:rPr>
           <w:color w:val="ED6E17"/>
         </w:rPr>
         <w:t>Conception des applications</w:t>
       </w:r>
-      <w:bookmarkEnd w:id="17"/>
+      <w:bookmarkEnd w:id="18"/>
       <w:r>
         <w:rPr>
           <w:color w:val="ED6E17"/>
         </w:rPr>
         <w:t xml:space="preserve"> (</w:t>
       </w:r>
-      <w:bookmarkStart w:id="18" w:name="_Toc154782985"/>
+      <w:bookmarkStart w:id="19" w:name="_Toc154782985"/>
       <w:r>
         <w:rPr>
           <w:color w:val="ED6E17"/>
@@ -4854,7 +4978,7 @@
         </w:rPr>
         <w:t>rchitecture technique</w:t>
       </w:r>
-      <w:bookmarkEnd w:id="18"/>
+      <w:bookmarkEnd w:id="19"/>
       <w:r>
         <w:rPr>
           <w:color w:val="ED6E17"/>
@@ -4876,14 +5000,14 @@
         </w:rPr>
         <w:t xml:space="preserve">   </w:t>
       </w:r>
-      <w:bookmarkStart w:id="19" w:name="_Toc154782987"/>
+      <w:bookmarkStart w:id="20" w:name="_Toc154782987"/>
       <w:r>
         <w:rPr>
           <w:color w:val="F18D49"/>
         </w:rPr>
         <w:t>Jeu</w:t>
       </w:r>
-      <w:bookmarkEnd w:id="19"/>
+      <w:bookmarkEnd w:id="20"/>
     </w:p>
     <w:p>
       <w:pPr>
@@ -4899,14 +5023,14 @@
         </w:rPr>
         <w:t xml:space="preserve">   </w:t>
       </w:r>
-      <w:bookmarkStart w:id="20" w:name="_Toc154782988"/>
+      <w:bookmarkStart w:id="21" w:name="_Toc154782988"/>
       <w:r>
         <w:rPr>
           <w:color w:val="F18D49"/>
         </w:rPr>
         <w:t>Site</w:t>
       </w:r>
-      <w:bookmarkEnd w:id="20"/>
+      <w:bookmarkEnd w:id="21"/>
     </w:p>
     <w:p>
       <w:pPr>
@@ -4946,14 +5070,14 @@
           <w:color w:val="ED6E17"/>
         </w:rPr>
       </w:pPr>
-      <w:bookmarkStart w:id="21" w:name="_Toc154782989"/>
+      <w:bookmarkStart w:id="22" w:name="_Toc154782989"/>
       <w:r>
         <w:rPr>
           <w:color w:val="ED6E17"/>
         </w:rPr>
         <w:t>Incorporation du jeu sur le site</w:t>
       </w:r>
-      <w:bookmarkEnd w:id="21"/>
+      <w:bookmarkEnd w:id="22"/>
     </w:p>
     <w:p>
       <w:pPr>
@@ -4963,14 +5087,14 @@
           <w:color w:val="ED6E17"/>
         </w:rPr>
       </w:pPr>
-      <w:bookmarkStart w:id="22" w:name="_Toc154782990"/>
+      <w:bookmarkStart w:id="23" w:name="_Toc154782990"/>
       <w:r>
         <w:rPr>
           <w:color w:val="ED6E17"/>
         </w:rPr>
         <w:t>Les tests utilisateurs</w:t>
       </w:r>
-      <w:bookmarkEnd w:id="22"/>
+      <w:bookmarkEnd w:id="23"/>
     </w:p>
     <w:p>
       <w:pPr>
@@ -5012,14 +5136,14 @@
           <w:color w:val="D25F10"/>
         </w:rPr>
       </w:pPr>
-      <w:bookmarkStart w:id="23" w:name="_Toc154782991"/>
+      <w:bookmarkStart w:id="24" w:name="_Toc154782991"/>
       <w:r>
         <w:rPr>
           <w:color w:val="D25F10"/>
         </w:rPr>
         <w:t>Bilan de montée en compétences</w:t>
       </w:r>
-      <w:bookmarkEnd w:id="23"/>
+      <w:bookmarkEnd w:id="24"/>
     </w:p>
     <w:p>
       <w:pPr>
@@ -5028,14 +5152,14 @@
           <w:color w:val="D25F10"/>
         </w:rPr>
       </w:pPr>
-      <w:bookmarkStart w:id="24" w:name="_Toc154782992"/>
+      <w:bookmarkStart w:id="25" w:name="_Toc154782992"/>
       <w:r>
         <w:rPr>
           <w:color w:val="D25F10"/>
         </w:rPr>
         <w:t>Les difficultés rencontrées</w:t>
       </w:r>
-      <w:bookmarkEnd w:id="24"/>
+      <w:bookmarkEnd w:id="25"/>
     </w:p>
     <w:p>
       <w:pPr>
@@ -5044,14 +5168,14 @@
           <w:color w:val="D25F10"/>
         </w:rPr>
       </w:pPr>
-      <w:bookmarkStart w:id="25" w:name="_Toc154782993"/>
+      <w:bookmarkStart w:id="26" w:name="_Toc154782993"/>
       <w:r>
         <w:rPr>
           <w:color w:val="D25F10"/>
         </w:rPr>
         <w:t>Ce qui reste à accomplir</w:t>
       </w:r>
-      <w:bookmarkEnd w:id="25"/>
+      <w:bookmarkEnd w:id="26"/>
     </w:p>
     <w:p>
       <w:pPr>
@@ -5060,14 +5184,14 @@
           <w:color w:val="D25F10"/>
         </w:rPr>
       </w:pPr>
-      <w:bookmarkStart w:id="26" w:name="_Toc154782994"/>
+      <w:bookmarkStart w:id="27" w:name="_Toc154782994"/>
       <w:r>
         <w:rPr>
           <w:color w:val="D25F10"/>
         </w:rPr>
         <w:t>Perspectives d’amélioration</w:t>
       </w:r>
-      <w:bookmarkEnd w:id="26"/>
+      <w:bookmarkEnd w:id="27"/>
     </w:p>
     <w:p>
       <w:pPr>
@@ -5094,7 +5218,7 @@
           <w:szCs w:val="56"/>
         </w:rPr>
       </w:pPr>
-      <w:bookmarkStart w:id="27" w:name="_Toc154782995"/>
+      <w:bookmarkStart w:id="28" w:name="_Toc154782995"/>
       <w:r>
         <w:rPr>
           <w:color w:val="D25F10"/>
@@ -5104,7 +5228,7 @@
         <w:lastRenderedPageBreak/>
         <w:t>List des annexes</w:t>
       </w:r>
-      <w:bookmarkEnd w:id="27"/>
+      <w:bookmarkEnd w:id="28"/>
     </w:p>
     <w:p/>
     <w:p>
@@ -5609,8 +5733,8 @@
           <w:color w:val="D25F10"/>
         </w:rPr>
       </w:pPr>
-      <w:bookmarkStart w:id="28" w:name="_Toc154782585"/>
-      <w:bookmarkStart w:id="29" w:name="_Toc154782996"/>
+      <w:bookmarkStart w:id="29" w:name="_Toc154782585"/>
+      <w:bookmarkStart w:id="30" w:name="_Toc154782996"/>
       <w:r>
         <w:rPr>
           <w:color w:val="D25F10"/>
@@ -5630,8 +5754,8 @@
         </w:rPr>
         <w:t>ésumé</w:t>
       </w:r>
-      <w:bookmarkEnd w:id="28"/>
       <w:bookmarkEnd w:id="29"/>
+      <w:bookmarkEnd w:id="30"/>
     </w:p>
     <w:p>
       <w:pPr>
@@ -5640,16 +5764,16 @@
           <w:color w:val="D25F10"/>
         </w:rPr>
       </w:pPr>
-      <w:bookmarkStart w:id="30" w:name="_Toc154782586"/>
-      <w:bookmarkStart w:id="31" w:name="_Toc154782997"/>
+      <w:bookmarkStart w:id="31" w:name="_Toc154782586"/>
+      <w:bookmarkStart w:id="32" w:name="_Toc154782997"/>
       <w:r>
         <w:rPr>
           <w:color w:val="D25F10"/>
         </w:rPr>
         <w:t>Annexe 2 : Abstract</w:t>
       </w:r>
-      <w:bookmarkEnd w:id="30"/>
       <w:bookmarkEnd w:id="31"/>
+      <w:bookmarkEnd w:id="32"/>
     </w:p>
     <w:p>
       <w:pPr>
@@ -5660,8 +5784,8 @@
           <w:szCs w:val="32"/>
         </w:rPr>
       </w:pPr>
-      <w:bookmarkStart w:id="32" w:name="_Toc154782587"/>
-      <w:bookmarkStart w:id="33" w:name="_Toc154782998"/>
+      <w:bookmarkStart w:id="33" w:name="_Toc154782587"/>
+      <w:bookmarkStart w:id="34" w:name="_Toc154782998"/>
       <w:r>
         <w:rPr>
           <w:color w:val="D25F10"/>
@@ -5683,16 +5807,16 @@
         <w:lastRenderedPageBreak/>
         <w:t>Annexe 3 : Les sources</w:t>
       </w:r>
-      <w:bookmarkEnd w:id="32"/>
       <w:bookmarkEnd w:id="33"/>
+      <w:bookmarkEnd w:id="34"/>
     </w:p>
     <w:p/>
     <w:p>
       <w:pPr>
         <w:jc w:val="both"/>
       </w:pPr>
-      <w:bookmarkStart w:id="34" w:name="_Toc154782588"/>
-      <w:bookmarkStart w:id="35" w:name="_Toc154782999"/>
+      <w:bookmarkStart w:id="35" w:name="_Toc154782588"/>
+      <w:bookmarkStart w:id="36" w:name="_Toc154782999"/>
       <w:r>
         <w:t>Collectif. « </w:t>
       </w:r>
@@ -5728,7 +5852,7 @@
       <w:pPr>
         <w:jc w:val="both"/>
       </w:pPr>
-      <w:hyperlink r:id="rId10" w:anchor="topicOverview" w:history="1">
+      <w:hyperlink r:id="rId11" w:anchor="topicOverview" w:history="1">
         <w:r>
           <w:rPr>
             <w:rStyle w:val="Lienhypertexte"/>
@@ -5773,7 +5897,7 @@
           <w:lang w:val="en-US"/>
         </w:rPr>
       </w:pPr>
-      <w:hyperlink r:id="rId11" w:history="1">
+      <w:hyperlink r:id="rId12" w:history="1">
         <w:r>
           <w:rPr>
             <w:rStyle w:val="Lienhypertexte"/>
@@ -5810,7 +5934,7 @@
       <w:pPr>
         <w:jc w:val="both"/>
       </w:pPr>
-      <w:hyperlink r:id="rId12" w:anchor=":~:text=Figma%20est%20un%20outil%20de,de%20ses%20fonctionnalit%C3%A9s%20est%20payant" w:history="1">
+      <w:hyperlink r:id="rId13" w:anchor=":~:text=Figma%20est%20un%20outil%20de,de%20ses%20fonctionnalit%C3%A9s%20est%20payant" w:history="1">
         <w:r>
           <w:rPr>
             <w:rStyle w:val="Lienhypertexte"/>
@@ -5842,7 +5966,7 @@
       <w:pPr>
         <w:jc w:val="both"/>
       </w:pPr>
-      <w:hyperlink r:id="rId13" w:history="1">
+      <w:hyperlink r:id="rId14" w:history="1">
         <w:r>
           <w:rPr>
             <w:rStyle w:val="Lienhypertexte"/>
@@ -5877,7 +6001,7 @@
       <w:pPr>
         <w:jc w:val="both"/>
       </w:pPr>
-      <w:hyperlink r:id="rId14" w:history="1">
+      <w:hyperlink r:id="rId15" w:history="1">
         <w:r>
           <w:rPr>
             <w:rStyle w:val="Lienhypertexte"/>
@@ -5903,15 +6027,15 @@
         <w:lastRenderedPageBreak/>
         <w:t>Annexe 4 : Images du digramme de Gantt</w:t>
       </w:r>
-      <w:bookmarkEnd w:id="34"/>
       <w:bookmarkEnd w:id="35"/>
+      <w:bookmarkEnd w:id="36"/>
     </w:p>
     <w:p>
       <w:pPr>
         <w:keepNext/>
       </w:pPr>
-      <w:bookmarkStart w:id="36" w:name="_Toc154782589"/>
-      <w:bookmarkStart w:id="37" w:name="_Toc154783000"/>
+      <w:bookmarkStart w:id="37" w:name="_Toc154782589"/>
+      <w:bookmarkStart w:id="38" w:name="_Toc154783000"/>
       <w:r>
         <w:rPr>
           <w:rFonts w:ascii="Arial" w:hAnsi="Arial" w:cs="Arial"/>
@@ -5941,7 +6065,7 @@
                     </pic:cNvPicPr>
                   </pic:nvPicPr>
                   <pic:blipFill rotWithShape="1">
-                    <a:blip r:embed="rId15">
+                    <a:blip r:embed="rId16">
                       <a:extLst>
                         <a:ext uri="{28A0092B-C50C-407E-A947-70E740481C1C}">
                           <a14:useLocalDpi xmlns:a14="http://schemas.microsoft.com/office/drawing/2010/main" val="0"/>
@@ -6023,7 +6147,7 @@
                     <pic:cNvPicPr/>
                   </pic:nvPicPr>
                   <pic:blipFill>
-                    <a:blip r:embed="rId16"/>
+                    <a:blip r:embed="rId17"/>
                     <a:stretch>
                       <a:fillRect/>
                     </a:stretch>
@@ -6077,8 +6201,8 @@
         <w:lastRenderedPageBreak/>
         <w:t>Annexe 5 : Table des illustrations</w:t>
       </w:r>
-      <w:bookmarkEnd w:id="36"/>
       <w:bookmarkEnd w:id="37"/>
+      <w:bookmarkEnd w:id="38"/>
     </w:p>
     <w:p>
       <w:pPr>
@@ -6087,16 +6211,16 @@
           <w:color w:val="D25F10"/>
         </w:rPr>
       </w:pPr>
-      <w:bookmarkStart w:id="38" w:name="_Toc154782590"/>
-      <w:bookmarkStart w:id="39" w:name="_Toc154783001"/>
+      <w:bookmarkStart w:id="39" w:name="_Toc154782590"/>
+      <w:bookmarkStart w:id="40" w:name="_Toc154783001"/>
       <w:r>
         <w:rPr>
           <w:color w:val="D25F10"/>
         </w:rPr>
         <w:t>Annexe 6 : Cahier des charges</w:t>
       </w:r>
-      <w:bookmarkEnd w:id="38"/>
       <w:bookmarkEnd w:id="39"/>
+      <w:bookmarkEnd w:id="40"/>
     </w:p>
     <w:p>
       <w:pPr>
@@ -6105,16 +6229,16 @@
           <w:color w:val="D25F10"/>
         </w:rPr>
       </w:pPr>
-      <w:bookmarkStart w:id="40" w:name="_Toc154782591"/>
-      <w:bookmarkStart w:id="41" w:name="_Toc154783002"/>
+      <w:bookmarkStart w:id="41" w:name="_Toc154782591"/>
+      <w:bookmarkStart w:id="42" w:name="_Toc154783002"/>
       <w:r>
         <w:rPr>
           <w:color w:val="D25F10"/>
         </w:rPr>
         <w:t>Annexe 7 : Poster</w:t>
       </w:r>
-      <w:bookmarkEnd w:id="40"/>
       <w:bookmarkEnd w:id="41"/>
+      <w:bookmarkEnd w:id="42"/>
     </w:p>
     <w:sectPr>
       <w:pgSz w:w="11906" w:h="16838"/>
@@ -6673,6 +6797,7 @@
   <w:style w:type="paragraph" w:default="1" w:styleId="Normal">
     <w:name w:val="Normal"/>
     <w:qFormat/>
+    <w:rsid w:val="00767F7A"/>
   </w:style>
   <w:style w:type="paragraph" w:styleId="Titre1">
     <w:name w:val="heading 1"/>
@@ -6764,7 +6889,6 @@
   <w:style w:type="character" w:default="1" w:styleId="Policepardfaut">
     <w:name w:val="Default Paragraph Font"/>
     <w:uiPriority w:val="1"/>
-    <w:semiHidden/>
     <w:unhideWhenUsed/>
   </w:style>
   <w:style w:type="table" w:default="1" w:styleId="TableauNormal">

</xml_diff>

<commit_message>
ajout  : partie"Nos différentes pages web"
</commit_message>
<xml_diff>
--- a/RapportFinale.docx
+++ b/RapportFinale.docx
@@ -4,7 +4,7 @@
   <w:body>
     <w:p>
       <w:pPr>
-        <w:pStyle w:val="Title"/>
+        <w:pStyle w:val="a4"/>
         <w:jc w:val="center"/>
         <w:rPr>
           <w:color w:val="D25F10"/>
@@ -37,7 +37,7 @@
     </w:p>
     <w:p>
       <w:pPr>
-        <w:pStyle w:val="Title"/>
+        <w:pStyle w:val="a4"/>
         <w:rPr>
           <w:color w:val="D25F10"/>
         </w:rPr>
@@ -83,7 +83,7 @@
       <w:sdtContent>
         <w:p>
           <w:pPr>
-            <w:pStyle w:val="TOCHeading"/>
+            <w:pStyle w:val="TOC"/>
           </w:pPr>
           <w:r>
             <w:t>Contents</w:t>
@@ -111,7 +111,7 @@
           <w:hyperlink w:anchor="_Toc154782967" w:history="1">
             <w:r>
               <w:rPr>
-                <w:rStyle w:val="Hyperlink"/>
+                <w:rStyle w:val="a6"/>
                 <w:noProof/>
               </w:rPr>
               <w:t>Description du projet : Isidor’s Quest : Chasing the glow</w:t>
@@ -179,7 +179,7 @@
           <w:hyperlink w:anchor="_Toc154782968" w:history="1">
             <w:r>
               <w:rPr>
-                <w:rStyle w:val="Hyperlink"/>
+                <w:rStyle w:val="a6"/>
                 <w:noProof/>
               </w:rPr>
               <w:t>Pourquoi ce projet et pas un autre ?</w:t>
@@ -247,7 +247,7 @@
           <w:hyperlink w:anchor="_Toc154782969" w:history="1">
             <w:r>
               <w:rPr>
-                <w:rStyle w:val="Hyperlink"/>
+                <w:rStyle w:val="a6"/>
                 <w:noProof/>
               </w:rPr>
               <w:t>Phases d’analyses</w:t>
@@ -315,7 +315,7 @@
           <w:hyperlink w:anchor="_Toc154782970" w:history="1">
             <w:r>
               <w:rPr>
-                <w:rStyle w:val="Hyperlink"/>
+                <w:rStyle w:val="a6"/>
                 <w:noProof/>
               </w:rPr>
               <w:t>Le marché actuel</w:t>
@@ -383,7 +383,7 @@
           <w:hyperlink w:anchor="_Toc154782971" w:history="1">
             <w:r>
               <w:rPr>
-                <w:rStyle w:val="Hyperlink"/>
+                <w:rStyle w:val="a6"/>
                 <w:noProof/>
               </w:rPr>
               <w:t>Architecture fonctionnelle du produit</w:t>
@@ -451,7 +451,7 @@
           <w:hyperlink w:anchor="_Toc154782972" w:history="1">
             <w:r>
               <w:rPr>
-                <w:rStyle w:val="Hyperlink"/>
+                <w:rStyle w:val="a6"/>
                 <w:noProof/>
               </w:rPr>
               <w:t>Choix techniques</w:t>
@@ -519,7 +519,7 @@
           <w:hyperlink w:anchor="_Toc154782973" w:history="1">
             <w:r>
               <w:rPr>
-                <w:rStyle w:val="Hyperlink"/>
+                <w:rStyle w:val="a6"/>
                 <w:noProof/>
               </w:rPr>
               <w:t>Le rôle de chaque composant</w:t>
@@ -587,7 +587,7 @@
           <w:hyperlink w:anchor="_Toc154782974" w:history="1">
             <w:r>
               <w:rPr>
-                <w:rStyle w:val="Hyperlink"/>
+                <w:rStyle w:val="a6"/>
                 <w:noProof/>
               </w:rPr>
               <w:t>Pourquoi ces outils plutôt que d’autres ?</w:t>
@@ -655,7 +655,7 @@
           <w:hyperlink w:anchor="_Toc154782975" w:history="1">
             <w:r>
               <w:rPr>
-                <w:rStyle w:val="Hyperlink"/>
+                <w:rStyle w:val="a6"/>
                 <w:noProof/>
               </w:rPr>
               <w:t>Charte graphique</w:t>
@@ -723,7 +723,7 @@
           <w:hyperlink w:anchor="_Toc154782976" w:history="1">
             <w:r>
               <w:rPr>
-                <w:rStyle w:val="Hyperlink"/>
+                <w:rStyle w:val="a6"/>
                 <w:noProof/>
               </w:rPr>
               <w:t>Notre organisation</w:t>
@@ -791,7 +791,7 @@
           <w:hyperlink w:anchor="_Toc154782977" w:history="1">
             <w:r>
               <w:rPr>
-                <w:rStyle w:val="Hyperlink"/>
+                <w:rStyle w:val="a6"/>
                 <w:noProof/>
               </w:rPr>
               <w:t>Planification</w:t>
@@ -859,7 +859,7 @@
           <w:hyperlink w:anchor="_Toc154782978" w:history="1">
             <w:r>
               <w:rPr>
-                <w:rStyle w:val="Hyperlink"/>
+                <w:rStyle w:val="a6"/>
                 <w:noProof/>
               </w:rPr>
               <w:t>Rôles de chacun(e)</w:t>
@@ -927,7 +927,7 @@
           <w:hyperlink w:anchor="_Toc154782979" w:history="1">
             <w:r>
               <w:rPr>
-                <w:rStyle w:val="Hyperlink"/>
+                <w:rStyle w:val="a6"/>
                 <w:noProof/>
               </w:rPr>
               <w:t>Répartition des tâches</w:t>
@@ -995,7 +995,7 @@
           <w:hyperlink w:anchor="_Toc154782980" w:history="1">
             <w:r>
               <w:rPr>
-                <w:rStyle w:val="Hyperlink"/>
+                <w:rStyle w:val="a6"/>
                 <w:noProof/>
               </w:rPr>
               <w:t>Nos deux applications</w:t>
@@ -1063,7 +1063,7 @@
           <w:hyperlink w:anchor="_Toc154782981" w:history="1">
             <w:r>
               <w:rPr>
-                <w:rStyle w:val="Hyperlink"/>
+                <w:rStyle w:val="a6"/>
                 <w:noProof/>
               </w:rPr>
               <w:t>Les services proposés</w:t>
@@ -1131,7 +1131,7 @@
           <w:hyperlink w:anchor="_Toc154782982" w:history="1">
             <w:r>
               <w:rPr>
-                <w:rStyle w:val="Hyperlink"/>
+                <w:rStyle w:val="a6"/>
                 <w:noProof/>
               </w:rPr>
               <w:t>Jeu</w:t>
@@ -1199,7 +1199,7 @@
           <w:hyperlink w:anchor="_Toc154782983" w:history="1">
             <w:r>
               <w:rPr>
-                <w:rStyle w:val="Hyperlink"/>
+                <w:rStyle w:val="a6"/>
                 <w:noProof/>
               </w:rPr>
               <w:t>Site</w:t>
@@ -1267,7 +1267,7 @@
           <w:hyperlink w:anchor="_Toc154782984" w:history="1">
             <w:r>
               <w:rPr>
-                <w:rStyle w:val="Hyperlink"/>
+                <w:rStyle w:val="a6"/>
                 <w:noProof/>
               </w:rPr>
               <w:t>Nos phases de développement</w:t>
@@ -1335,7 +1335,7 @@
           <w:hyperlink w:anchor="_Toc154782985" w:history="1">
             <w:r>
               <w:rPr>
-                <w:rStyle w:val="Hyperlink"/>
+                <w:rStyle w:val="a6"/>
                 <w:noProof/>
               </w:rPr>
               <w:t>Architecture technique du produit</w:t>
@@ -1403,7 +1403,7 @@
           <w:hyperlink w:anchor="_Toc154782986" w:history="1">
             <w:r>
               <w:rPr>
-                <w:rStyle w:val="Hyperlink"/>
+                <w:rStyle w:val="a6"/>
                 <w:noProof/>
               </w:rPr>
               <w:t>Conception des applications</w:t>
@@ -1471,7 +1471,7 @@
           <w:hyperlink w:anchor="_Toc154782987" w:history="1">
             <w:r>
               <w:rPr>
-                <w:rStyle w:val="Hyperlink"/>
+                <w:rStyle w:val="a6"/>
                 <w:noProof/>
               </w:rPr>
               <w:t>Jeu</w:t>
@@ -1539,7 +1539,7 @@
           <w:hyperlink w:anchor="_Toc154782988" w:history="1">
             <w:r>
               <w:rPr>
-                <w:rStyle w:val="Hyperlink"/>
+                <w:rStyle w:val="a6"/>
                 <w:noProof/>
               </w:rPr>
               <w:t>Site</w:t>
@@ -1607,7 +1607,7 @@
           <w:hyperlink w:anchor="_Toc154782989" w:history="1">
             <w:r>
               <w:rPr>
-                <w:rStyle w:val="Hyperlink"/>
+                <w:rStyle w:val="a6"/>
                 <w:noProof/>
               </w:rPr>
               <w:t>Incorporation du jeu sur le site</w:t>
@@ -1675,7 +1675,7 @@
           <w:hyperlink w:anchor="_Toc154782990" w:history="1">
             <w:r>
               <w:rPr>
-                <w:rStyle w:val="Hyperlink"/>
+                <w:rStyle w:val="a6"/>
                 <w:noProof/>
               </w:rPr>
               <w:t>Les tests utilisateurs</w:t>
@@ -1743,7 +1743,7 @@
           <w:hyperlink w:anchor="_Toc154782991" w:history="1">
             <w:r>
               <w:rPr>
-                <w:rStyle w:val="Hyperlink"/>
+                <w:rStyle w:val="a6"/>
                 <w:noProof/>
               </w:rPr>
               <w:t>Bilan de montée en compétences</w:t>
@@ -1811,7 +1811,7 @@
           <w:hyperlink w:anchor="_Toc154782992" w:history="1">
             <w:r>
               <w:rPr>
-                <w:rStyle w:val="Hyperlink"/>
+                <w:rStyle w:val="a6"/>
                 <w:noProof/>
               </w:rPr>
               <w:t>Les difficultés rencontrées</w:t>
@@ -1879,7 +1879,7 @@
           <w:hyperlink w:anchor="_Toc154782993" w:history="1">
             <w:r>
               <w:rPr>
-                <w:rStyle w:val="Hyperlink"/>
+                <w:rStyle w:val="a6"/>
                 <w:noProof/>
               </w:rPr>
               <w:t>Ce qui reste à accomplir</w:t>
@@ -1947,7 +1947,7 @@
           <w:hyperlink w:anchor="_Toc154782994" w:history="1">
             <w:r>
               <w:rPr>
-                <w:rStyle w:val="Hyperlink"/>
+                <w:rStyle w:val="a6"/>
                 <w:noProof/>
               </w:rPr>
               <w:t>Perspectives d’amélioration</w:t>
@@ -2015,7 +2015,7 @@
           <w:hyperlink w:anchor="_Toc154782995" w:history="1">
             <w:r>
               <w:rPr>
-                <w:rStyle w:val="Hyperlink"/>
+                <w:rStyle w:val="a6"/>
                 <w:noProof/>
               </w:rPr>
               <w:t>List des annexes</w:t>
@@ -2084,7 +2084,7 @@
     </w:sdt>
     <w:p>
       <w:pPr>
-        <w:pStyle w:val="Title"/>
+        <w:pStyle w:val="a4"/>
         <w:rPr>
           <w:color w:val="D25F10"/>
         </w:rPr>
@@ -2098,7 +2098,7 @@
     </w:p>
     <w:p>
       <w:pPr>
-        <w:pStyle w:val="Title"/>
+        <w:pStyle w:val="a4"/>
         <w:rPr>
           <w:color w:val="D25F10"/>
         </w:rPr>
@@ -2113,7 +2113,7 @@
     </w:p>
     <w:p>
       <w:pPr>
-        <w:pStyle w:val="Heading1"/>
+        <w:pStyle w:val="1"/>
         <w:rPr>
           <w:color w:val="D25F10"/>
         </w:rPr>
@@ -2194,7 +2194,7 @@
     </w:p>
     <w:p>
       <w:pPr>
-        <w:pStyle w:val="Heading1"/>
+        <w:pStyle w:val="1"/>
         <w:jc w:val="both"/>
         <w:rPr>
           <w:color w:val="D25F10"/>
@@ -2361,7 +2361,7 @@
     </w:p>
     <w:p>
       <w:pPr>
-        <w:pStyle w:val="Title"/>
+        <w:pStyle w:val="a4"/>
         <w:rPr>
           <w:color w:val="D25F10"/>
         </w:rPr>
@@ -2376,7 +2376,7 @@
     </w:p>
     <w:p>
       <w:pPr>
-        <w:pStyle w:val="Heading1"/>
+        <w:pStyle w:val="1"/>
         <w:rPr>
           <w:color w:val="D25F10"/>
         </w:rPr>
@@ -2392,7 +2392,7 @@
     </w:p>
     <w:p>
       <w:pPr>
-        <w:pStyle w:val="Heading2"/>
+        <w:pStyle w:val="2"/>
         <w:ind w:left="708"/>
         <w:rPr>
           <w:color w:val="ED6E17"/>
@@ -2474,7 +2474,7 @@
     </w:p>
     <w:p>
       <w:pPr>
-        <w:pStyle w:val="Caption"/>
+        <w:pStyle w:val="ac"/>
         <w:jc w:val="both"/>
       </w:pPr>
       <w:r>
@@ -2509,19 +2509,19 @@
       <w:hyperlink r:id="rId9" w:history="1">
         <w:r>
           <w:rPr>
-            <w:rStyle w:val="Hyperlink"/>
+            <w:rStyle w:val="a6"/>
           </w:rPr>
           <w:t>L’essentiel-jeu-</w:t>
         </w:r>
         <w:r>
           <w:rPr>
-            <w:rStyle w:val="Hyperlink"/>
+            <w:rStyle w:val="a6"/>
           </w:rPr>
           <w:t>vidéo</w:t>
         </w:r>
         <w:r>
           <w:rPr>
-            <w:rStyle w:val="Hyperlink"/>
+            <w:rStyle w:val="a6"/>
           </w:rPr>
           <w:t xml:space="preserve"> [Fichier PDF]. Page 8. 2021.</w:t>
         </w:r>
@@ -2545,7 +2545,7 @@
     </w:p>
     <w:p>
       <w:pPr>
-        <w:pStyle w:val="Heading2"/>
+        <w:pStyle w:val="2"/>
         <w:ind w:left="708"/>
         <w:rPr>
           <w:color w:val="ED6E17"/>
@@ -2580,7 +2580,7 @@
     <w:p/>
     <w:p>
       <w:pPr>
-        <w:pStyle w:val="Heading2"/>
+        <w:pStyle w:val="2"/>
         <w:ind w:left="708"/>
         <w:rPr>
           <w:color w:val="ED6E17"/>
@@ -2597,7 +2597,7 @@
     </w:p>
     <w:p>
       <w:pPr>
-        <w:pStyle w:val="Heading3"/>
+        <w:pStyle w:val="3"/>
         <w:ind w:left="1416"/>
         <w:rPr>
           <w:color w:val="F18D49"/>
@@ -2620,7 +2620,7 @@
     </w:p>
     <w:p>
       <w:pPr>
-        <w:pStyle w:val="Heading4"/>
+        <w:pStyle w:val="4"/>
         <w:ind w:left="2124"/>
         <w:rPr>
           <w:color w:val="F49F66"/>
@@ -2695,7 +2695,7 @@
     <w:p/>
     <w:p>
       <w:pPr>
-        <w:pStyle w:val="Heading4"/>
+        <w:pStyle w:val="4"/>
         <w:ind w:left="2124"/>
         <w:rPr>
           <w:color w:val="F49F66"/>
@@ -2789,7 +2789,7 @@
     </w:p>
     <w:p>
       <w:pPr>
-        <w:pStyle w:val="Heading4"/>
+        <w:pStyle w:val="4"/>
         <w:ind w:left="2124"/>
         <w:rPr>
           <w:color w:val="F49F66"/>
@@ -2848,7 +2848,7 @@
     <w:p/>
     <w:p>
       <w:pPr>
-        <w:pStyle w:val="Heading3"/>
+        <w:pStyle w:val="3"/>
         <w:ind w:left="1416"/>
         <w:rPr>
           <w:color w:val="F18D49"/>
@@ -2871,7 +2871,7 @@
     </w:p>
     <w:p>
       <w:pPr>
-        <w:pStyle w:val="Heading4"/>
+        <w:pStyle w:val="4"/>
         <w:ind w:left="2124"/>
         <w:rPr>
           <w:color w:val="F49F66"/>
@@ -3013,7 +3013,7 @@
     </w:p>
     <w:p>
       <w:pPr>
-        <w:pStyle w:val="Heading4"/>
+        <w:pStyle w:val="4"/>
         <w:ind w:left="2124"/>
         <w:rPr>
           <w:color w:val="F49F66"/>
@@ -3130,7 +3130,7 @@
     <w:p/>
     <w:p>
       <w:pPr>
-        <w:pStyle w:val="Heading4"/>
+        <w:pStyle w:val="4"/>
         <w:ind w:left="2124"/>
         <w:rPr>
           <w:color w:val="F49F66"/>
@@ -3621,7 +3621,7 @@
     </w:p>
     <w:p>
       <w:pPr>
-        <w:pStyle w:val="Heading2"/>
+        <w:pStyle w:val="2"/>
         <w:ind w:left="708"/>
         <w:rPr>
           <w:color w:val="ED6E17"/>
@@ -3723,7 +3723,7 @@
     </w:p>
     <w:p>
       <w:pPr>
-        <w:pStyle w:val="Caption"/>
+        <w:pStyle w:val="ac"/>
       </w:pPr>
       <w:bookmarkStart w:id="7" w:name="_Hlk155020754"/>
       <w:r>
@@ -3753,7 +3753,7 @@
     </w:p>
     <w:p>
       <w:pPr>
-        <w:pStyle w:val="Heading2"/>
+        <w:pStyle w:val="2"/>
         <w:ind w:left="708"/>
         <w:rPr>
           <w:color w:val="ED6E17"/>
@@ -3770,7 +3770,7 @@
     </w:p>
     <w:p>
       <w:pPr>
-        <w:pStyle w:val="Heading3"/>
+        <w:pStyle w:val="3"/>
         <w:ind w:left="1416"/>
         <w:rPr>
           <w:color w:val="F18D49"/>
@@ -3912,7 +3912,7 @@
     </w:p>
     <w:p>
       <w:pPr>
-        <w:pStyle w:val="Heading3"/>
+        <w:pStyle w:val="3"/>
         <w:ind w:left="1416"/>
         <w:rPr>
           <w:color w:val="F18D49"/>
@@ -3970,7 +3970,7 @@
     <w:p/>
     <w:tbl>
       <w:tblPr>
-        <w:tblStyle w:val="GridTable2-Accent5"/>
+        <w:tblStyle w:val="2-5"/>
         <w:tblW w:w="0" w:type="auto"/>
         <w:tblInd w:w="0" w:type="dxa"/>
         <w:tblLook w:val="04A0" w:firstRow="1" w:lastRow="0" w:firstColumn="1" w:lastColumn="0" w:noHBand="0" w:noVBand="1"/>
@@ -4863,7 +4863,7 @@
     <w:p/>
     <w:p>
       <w:pPr>
-        <w:pStyle w:val="Heading3"/>
+        <w:pStyle w:val="3"/>
         <w:ind w:left="1416"/>
         <w:rPr>
           <w:color w:val="F18D49"/>
@@ -4878,7 +4878,7 @@
     </w:p>
     <w:p>
       <w:pPr>
-        <w:pStyle w:val="Heading3"/>
+        <w:pStyle w:val="3"/>
         <w:ind w:left="1416"/>
         <w:rPr>
           <w:color w:val="F18D49"/>
@@ -4909,7 +4909,7 @@
     </w:p>
     <w:p>
       <w:pPr>
-        <w:pStyle w:val="Heading3"/>
+        <w:pStyle w:val="3"/>
         <w:ind w:left="1416"/>
         <w:rPr>
           <w:color w:val="F18D49"/>
@@ -5138,7 +5138,7 @@
     </w:p>
     <w:p>
       <w:pPr>
-        <w:pStyle w:val="Caption"/>
+        <w:pStyle w:val="ac"/>
       </w:pPr>
       <w:r>
         <w:t xml:space="preserve">Figure </w:t>
@@ -5177,7 +5177,7 @@
     </w:p>
     <w:p>
       <w:pPr>
-        <w:pStyle w:val="Heading1"/>
+        <w:pStyle w:val="1"/>
         <w:rPr>
           <w:color w:val="D25F10"/>
         </w:rPr>
@@ -5193,7 +5193,7 @@
     </w:p>
     <w:p>
       <w:pPr>
-        <w:pStyle w:val="Heading2"/>
+        <w:pStyle w:val="2"/>
         <w:ind w:left="708"/>
         <w:rPr>
           <w:color w:val="ED6E17"/>
@@ -5216,7 +5216,7 @@
     </w:p>
     <w:p>
       <w:pPr>
-        <w:pStyle w:val="Heading3"/>
+        <w:pStyle w:val="3"/>
         <w:ind w:left="1416"/>
         <w:rPr>
           <w:color w:val="F18D49"/>
@@ -5263,7 +5263,7 @@
     </w:p>
     <w:p>
       <w:pPr>
-        <w:pStyle w:val="ListParagraph"/>
+        <w:pStyle w:val="a3"/>
         <w:numPr>
           <w:ilvl w:val="0"/>
           <w:numId w:val="4"/>
@@ -5294,7 +5294,7 @@
     </w:p>
     <w:p>
       <w:pPr>
-        <w:pStyle w:val="ListParagraph"/>
+        <w:pStyle w:val="a3"/>
         <w:numPr>
           <w:ilvl w:val="0"/>
           <w:numId w:val="4"/>
@@ -5316,7 +5316,7 @@
     </w:p>
     <w:p>
       <w:pPr>
-        <w:pStyle w:val="ListParagraph"/>
+        <w:pStyle w:val="a3"/>
         <w:numPr>
           <w:ilvl w:val="0"/>
           <w:numId w:val="4"/>
@@ -5335,7 +5335,7 @@
     </w:p>
     <w:p>
       <w:pPr>
-        <w:pStyle w:val="ListParagraph"/>
+        <w:pStyle w:val="a3"/>
         <w:numPr>
           <w:ilvl w:val="0"/>
           <w:numId w:val="4"/>
@@ -5354,7 +5354,7 @@
     </w:p>
     <w:p>
       <w:pPr>
-        <w:pStyle w:val="ListParagraph"/>
+        <w:pStyle w:val="a3"/>
         <w:numPr>
           <w:ilvl w:val="0"/>
           <w:numId w:val="4"/>
@@ -5373,7 +5373,7 @@
     </w:p>
     <w:p>
       <w:pPr>
-        <w:pStyle w:val="ListParagraph"/>
+        <w:pStyle w:val="a3"/>
         <w:numPr>
           <w:ilvl w:val="0"/>
           <w:numId w:val="4"/>
@@ -5381,15 +5381,18 @@
         <w:jc w:val="both"/>
       </w:pPr>
       <w:r>
-        <w:t>Modification des données utilisateur</w:t>
-      </w:r>
-      <w:r>
-        <w:t>.</w:t>
-      </w:r>
-    </w:p>
-    <w:p>
-      <w:pPr>
-        <w:pStyle w:val="ListParagraph"/>
+        <w:t>Modification des données utilisateu</w:t>
+      </w:r>
+      <w:r>
+        <w:t xml:space="preserve">r : </w:t>
+      </w:r>
+      <w:r>
+        <w:t>offre la possibilité de modifier le pseudonyme ainsi que le nom et prénom associés à l'utilisateur.</w:t>
+      </w:r>
+    </w:p>
+    <w:p>
+      <w:pPr>
+        <w:pStyle w:val="a3"/>
         <w:numPr>
           <w:ilvl w:val="0"/>
           <w:numId w:val="4"/>
@@ -5436,7 +5439,7 @@
     </w:p>
     <w:p>
       <w:pPr>
-        <w:pStyle w:val="ListParagraph"/>
+        <w:pStyle w:val="a3"/>
         <w:numPr>
           <w:ilvl w:val="0"/>
           <w:numId w:val="4"/>
@@ -5464,7 +5467,7 @@
     </w:p>
     <w:p>
       <w:pPr>
-        <w:pStyle w:val="ListParagraph"/>
+        <w:pStyle w:val="a3"/>
         <w:numPr>
           <w:ilvl w:val="0"/>
           <w:numId w:val="4"/>
@@ -5495,7 +5498,7 @@
     </w:p>
     <w:p>
       <w:pPr>
-        <w:pStyle w:val="ListParagraph"/>
+        <w:pStyle w:val="a3"/>
         <w:numPr>
           <w:ilvl w:val="0"/>
           <w:numId w:val="4"/>
@@ -5519,7 +5522,7 @@
     </w:p>
     <w:p>
       <w:pPr>
-        <w:pStyle w:val="Heading3"/>
+        <w:pStyle w:val="3"/>
         <w:ind w:left="1416"/>
         <w:rPr>
           <w:color w:val="F18D49"/>
@@ -5578,7 +5581,7 @@
     </w:p>
     <w:p>
       <w:pPr>
-        <w:pStyle w:val="ListParagraph"/>
+        <w:pStyle w:val="a3"/>
         <w:numPr>
           <w:ilvl w:val="0"/>
           <w:numId w:val="4"/>
@@ -5596,7 +5599,7 @@
     </w:p>
     <w:p>
       <w:pPr>
-        <w:pStyle w:val="ListParagraph"/>
+        <w:pStyle w:val="a3"/>
         <w:numPr>
           <w:ilvl w:val="0"/>
           <w:numId w:val="4"/>
@@ -5626,7 +5629,7 @@
     </w:p>
     <w:p>
       <w:pPr>
-        <w:pStyle w:val="ListParagraph"/>
+        <w:pStyle w:val="a3"/>
         <w:numPr>
           <w:ilvl w:val="0"/>
           <w:numId w:val="4"/>
@@ -5659,7 +5662,7 @@
     </w:p>
     <w:p>
       <w:pPr>
-        <w:pStyle w:val="ListParagraph"/>
+        <w:pStyle w:val="a3"/>
         <w:numPr>
           <w:ilvl w:val="0"/>
           <w:numId w:val="4"/>
@@ -5674,7 +5677,7 @@
     </w:p>
     <w:p>
       <w:pPr>
-        <w:pStyle w:val="ListParagraph"/>
+        <w:pStyle w:val="a3"/>
         <w:numPr>
           <w:ilvl w:val="0"/>
           <w:numId w:val="4"/>
@@ -5690,7 +5693,7 @@
     <w:p/>
     <w:p>
       <w:pPr>
-        <w:pStyle w:val="Heading2"/>
+        <w:pStyle w:val="2"/>
         <w:ind w:left="708"/>
         <w:rPr>
           <w:color w:val="ED6E17"/>
@@ -5707,7 +5710,7 @@
     </w:p>
     <w:p>
       <w:pPr>
-        <w:pStyle w:val="Heading2"/>
+        <w:pStyle w:val="2"/>
         <w:ind w:left="708"/>
         <w:rPr>
           <w:color w:val="ED6E17"/>
@@ -5750,83 +5753,80 @@
     </w:p>
     <w:p>
       <w:pPr>
-        <w:pStyle w:val="Heading3"/>
+        <w:pStyle w:val="3"/>
         <w:ind w:left="1416"/>
+      </w:pPr>
+      <w:r>
         <w:rPr>
           <w:color w:val="F18D49"/>
         </w:rPr>
-      </w:pPr>
+        <w:t xml:space="preserve">   </w:t>
+      </w:r>
+      <w:bookmarkStart w:id="19" w:name="_Toc154782988"/>
       <w:r>
         <w:rPr>
           <w:color w:val="F18D49"/>
         </w:rPr>
+        <w:t>Site</w:t>
+      </w:r>
+      <w:bookmarkEnd w:id="19"/>
+    </w:p>
+    <w:p>
+      <w:pPr>
+        <w:pStyle w:val="4"/>
+        <w:ind w:left="2124"/>
+        <w:rPr>
+          <w:color w:val="F49F66"/>
+        </w:rPr>
+      </w:pPr>
+      <w:r>
+        <w:rPr>
+          <w:color w:val="F49F66"/>
+        </w:rPr>
+        <w:t>Frontend</w:t>
+      </w:r>
+    </w:p>
+    <w:p>
+      <w:pPr>
+        <w:pStyle w:val="4"/>
+        <w:ind w:left="2124"/>
+        <w:rPr>
+          <w:color w:val="F49F66"/>
+        </w:rPr>
+      </w:pPr>
+      <w:r>
+        <w:rPr>
+          <w:color w:val="F49F66"/>
+        </w:rPr>
+        <w:t>Backend</w:t>
+      </w:r>
+    </w:p>
+    <w:p>
+      <w:pPr>
+        <w:pStyle w:val="3"/>
+        <w:ind w:left="1416"/>
+        <w:rPr>
+          <w:color w:val="F18D49"/>
+        </w:rPr>
+      </w:pPr>
+      <w:r>
+        <w:rPr>
+          <w:color w:val="F18D49"/>
+        </w:rPr>
         <w:t xml:space="preserve">   </w:t>
       </w:r>
-      <w:bookmarkStart w:id="19" w:name="_Toc154782988"/>
+      <w:bookmarkStart w:id="20" w:name="_Toc154782987"/>
       <w:r>
         <w:rPr>
           <w:color w:val="F18D49"/>
         </w:rPr>
-        <w:t>Site</w:t>
-      </w:r>
-      <w:bookmarkEnd w:id="19"/>
-    </w:p>
-    <w:p>
-      <w:pPr>
-        <w:pStyle w:val="Heading4"/>
-        <w:ind w:left="2124"/>
-        <w:rPr>
-          <w:color w:val="F49F66"/>
-        </w:rPr>
-      </w:pPr>
-      <w:r>
-        <w:rPr>
-          <w:color w:val="F49F66"/>
-        </w:rPr>
-        <w:t>Frontend</w:t>
-      </w:r>
-    </w:p>
-    <w:p>
-      <w:pPr>
-        <w:pStyle w:val="Heading4"/>
-        <w:ind w:left="2124"/>
-        <w:rPr>
-          <w:color w:val="F49F66"/>
-        </w:rPr>
-      </w:pPr>
-      <w:r>
-        <w:rPr>
-          <w:color w:val="F49F66"/>
-        </w:rPr>
-        <w:t>Backend</w:t>
-      </w:r>
-    </w:p>
-    <w:p>
-      <w:pPr>
-        <w:pStyle w:val="Heading3"/>
-        <w:ind w:left="1416"/>
-        <w:rPr>
-          <w:color w:val="F18D49"/>
-        </w:rPr>
-      </w:pPr>
-      <w:r>
-        <w:rPr>
-          <w:color w:val="F18D49"/>
-        </w:rPr>
-        <w:t xml:space="preserve">   </w:t>
-      </w:r>
-      <w:bookmarkStart w:id="20" w:name="_Toc154782987"/>
-      <w:r>
-        <w:rPr>
-          <w:color w:val="F18D49"/>
-        </w:rPr>
         <w:t>Jeu</w:t>
       </w:r>
       <w:bookmarkEnd w:id="20"/>
     </w:p>
     <w:p>
       <w:pPr>
-        <w:pStyle w:val="Heading2"/>
+        <w:pStyle w:val="2"/>
         <w:ind w:left="708"/>
         <w:rPr>
           <w:color w:val="ED6E17"/>
@@ -5843,7 +5843,7 @@
     </w:p>
     <w:p>
       <w:pPr>
-        <w:pStyle w:val="Heading2"/>
+        <w:pStyle w:val="2"/>
         <w:ind w:left="708"/>
         <w:rPr>
           <w:color w:val="ED6E17"/>
@@ -5878,7 +5878,7 @@
     </w:p>
     <w:p>
       <w:pPr>
-        <w:pStyle w:val="Title"/>
+        <w:pStyle w:val="a4"/>
         <w:rPr>
           <w:color w:val="D25F10"/>
         </w:rPr>
@@ -5893,7 +5893,7 @@
     </w:p>
     <w:p>
       <w:pPr>
-        <w:pStyle w:val="Heading1"/>
+        <w:pStyle w:val="1"/>
         <w:rPr>
           <w:color w:val="D25F10"/>
         </w:rPr>
@@ -5909,7 +5909,7 @@
     </w:p>
     <w:p>
       <w:pPr>
-        <w:pStyle w:val="Heading1"/>
+        <w:pStyle w:val="1"/>
         <w:rPr>
           <w:color w:val="D25F10"/>
         </w:rPr>
@@ -5925,7 +5925,7 @@
     </w:p>
     <w:p>
       <w:pPr>
-        <w:pStyle w:val="Heading1"/>
+        <w:pStyle w:val="1"/>
         <w:rPr>
           <w:color w:val="D25F10"/>
         </w:rPr>
@@ -5941,8 +5941,9 @@
     </w:p>
     <w:p>
       <w:pPr>
-        <w:pStyle w:val="Heading1"/>
-        <w:rPr>
+        <w:pStyle w:val="1"/>
+        <w:rPr>
+          <w:rFonts w:hint="eastAsia"/>
           <w:color w:val="D25F10"/>
         </w:rPr>
       </w:pPr>
@@ -5973,7 +5974,7 @@
     </w:p>
     <w:p>
       <w:pPr>
-        <w:pStyle w:val="Heading1"/>
+        <w:pStyle w:val="1"/>
         <w:rPr>
           <w:color w:val="D25F10"/>
           <w:sz w:val="56"/>
@@ -6006,7 +6007,7 @@
       <w:hyperlink w:anchor="_Toc154782996" w:history="1">
         <w:r>
           <w:rPr>
-            <w:rStyle w:val="Hyperlink"/>
+            <w:rStyle w:val="a6"/>
             <w:noProof/>
             <w:color w:val="auto"/>
             <w:u w:val="none"/>
@@ -6076,7 +6077,7 @@
       <w:hyperlink w:anchor="_Toc154782997" w:history="1">
         <w:r>
           <w:rPr>
-            <w:rStyle w:val="Hyperlink"/>
+            <w:rStyle w:val="a6"/>
             <w:noProof/>
             <w:color w:val="auto"/>
             <w:u w:val="none"/>
@@ -6146,7 +6147,7 @@
       <w:hyperlink w:anchor="_Toc154782998" w:history="1">
         <w:r>
           <w:rPr>
-            <w:rStyle w:val="Hyperlink"/>
+            <w:rStyle w:val="a6"/>
             <w:noProof/>
             <w:color w:val="auto"/>
             <w:u w:val="none"/>
@@ -6216,7 +6217,7 @@
       <w:hyperlink w:anchor="_Toc154782999" w:history="1">
         <w:r>
           <w:rPr>
-            <w:rStyle w:val="Hyperlink"/>
+            <w:rStyle w:val="a6"/>
             <w:noProof/>
             <w:color w:val="auto"/>
             <w:u w:val="none"/>
@@ -6286,7 +6287,7 @@
       <w:hyperlink w:anchor="_Toc154783000" w:history="1">
         <w:r>
           <w:rPr>
-            <w:rStyle w:val="Hyperlink"/>
+            <w:rStyle w:val="a6"/>
             <w:noProof/>
             <w:color w:val="auto"/>
             <w:u w:val="none"/>
@@ -6356,7 +6357,7 @@
       <w:hyperlink w:anchor="_Toc154783001" w:history="1">
         <w:r>
           <w:rPr>
-            <w:rStyle w:val="Hyperlink"/>
+            <w:rStyle w:val="a6"/>
             <w:noProof/>
             <w:color w:val="auto"/>
             <w:u w:val="none"/>
@@ -6426,7 +6427,7 @@
       <w:hyperlink w:anchor="_Toc154783002" w:history="1">
         <w:r>
           <w:rPr>
-            <w:rStyle w:val="Hyperlink"/>
+            <w:rStyle w:val="a6"/>
             <w:noProof/>
             <w:color w:val="auto"/>
             <w:u w:val="none"/>
@@ -6490,7 +6491,7 @@
     </w:p>
     <w:p>
       <w:pPr>
-        <w:pStyle w:val="Heading1"/>
+        <w:pStyle w:val="1"/>
         <w:rPr>
           <w:color w:val="D25F10"/>
         </w:rPr>
@@ -6521,7 +6522,7 @@
     </w:p>
     <w:p>
       <w:pPr>
-        <w:pStyle w:val="Heading1"/>
+        <w:pStyle w:val="1"/>
         <w:rPr>
           <w:color w:val="D25F10"/>
         </w:rPr>
@@ -6557,7 +6558,7 @@
     </w:p>
     <w:p>
       <w:pPr>
-        <w:pStyle w:val="Heading1"/>
+        <w:pStyle w:val="1"/>
         <w:rPr>
           <w:color w:val="D25F10"/>
         </w:rPr>
@@ -6617,7 +6618,7 @@
       <w:hyperlink r:id="rId12" w:anchor="topicOverview" w:history="1">
         <w:r>
           <w:rPr>
-            <w:rStyle w:val="Hyperlink"/>
+            <w:rStyle w:val="a6"/>
           </w:rPr>
           <w:t>https://fr.statista.com/themes/9063/le-marche-du-jeu-video/#topicOverview</w:t>
         </w:r>
@@ -6655,14 +6656,14 @@
       <w:pPr>
         <w:jc w:val="both"/>
         <w:rPr>
-          <w:rStyle w:val="Hyperlink"/>
+          <w:rStyle w:val="a6"/>
           <w:lang w:val="en-US"/>
         </w:rPr>
       </w:pPr>
       <w:hyperlink r:id="rId13" w:history="1">
         <w:r>
           <w:rPr>
-            <w:rStyle w:val="Hyperlink"/>
+            <w:rStyle w:val="a6"/>
             <w:lang w:val="en-US"/>
           </w:rPr>
           <w:t>https://www.mordorintelligence.com/fr/industry-reports/global-gaming-market</w:t>
@@ -6673,7 +6674,7 @@
       <w:pPr>
         <w:jc w:val="both"/>
         <w:rPr>
-          <w:rStyle w:val="Hyperlink"/>
+          <w:rStyle w:val="a6"/>
           <w:lang w:val="en-US"/>
         </w:rPr>
       </w:pPr>
@@ -6693,7 +6694,7 @@
       <w:hyperlink r:id="rId14" w:history="1">
         <w:r>
           <w:rPr>
-            <w:rStyle w:val="Hyperlink"/>
+            <w:rStyle w:val="a6"/>
           </w:rPr>
           <w:t>https://fr.wikipedia.org/wiki/AAA_(jeu_vid%C3%A9o)</w:t>
         </w:r>
@@ -6741,12 +6742,12 @@
       <w:pPr>
         <w:jc w:val="both"/>
         <w:rPr>
-          <w:rStyle w:val="Hyperlink"/>
-        </w:rPr>
-      </w:pPr>
-      <w:r>
-        <w:rPr>
-          <w:rStyle w:val="Hyperlink"/>
+          <w:rStyle w:val="a6"/>
+        </w:rPr>
+      </w:pPr>
+      <w:r>
+        <w:rPr>
+          <w:rStyle w:val="a6"/>
         </w:rPr>
         <w:t>https://www.formation-facile.fr/blog/unity-ou-unreal-engine-quel-moteur-de-jeux-choisir</w:t>
       </w:r>
@@ -6755,7 +6756,7 @@
       <w:pPr>
         <w:jc w:val="both"/>
         <w:rPr>
-          <w:rStyle w:val="Hyperlink"/>
+          <w:rStyle w:val="a6"/>
         </w:rPr>
       </w:pPr>
     </w:p>
@@ -6777,7 +6778,7 @@
       <w:hyperlink r:id="rId15" w:anchor=":~:text=Figma%20est%20un%20outil%20de,de%20ses%20fonctionnalit%C3%A9s%20est%20payant" w:history="1">
         <w:r>
           <w:rPr>
-            <w:rStyle w:val="Hyperlink"/>
+            <w:rStyle w:val="a6"/>
           </w:rPr>
           <w:t>https://aventique.paris/maquette-application-mobile/#:~:text=Figma%20est%20un%20outil%20de,de%20ses%20fonctionnalit%C3%A9s%20est%20payant</w:t>
         </w:r>
@@ -6809,7 +6810,7 @@
       <w:hyperlink r:id="rId16" w:history="1">
         <w:r>
           <w:rPr>
-            <w:rStyle w:val="Hyperlink"/>
+            <w:rStyle w:val="a6"/>
           </w:rPr>
           <w:t>https://www.blogdumoderateur.com/tools/alternatives/google-drive/</w:t>
         </w:r>
@@ -6844,7 +6845,7 @@
       <w:hyperlink r:id="rId17" w:history="1">
         <w:r>
           <w:rPr>
-            <w:rStyle w:val="Hyperlink"/>
+            <w:rStyle w:val="a6"/>
           </w:rPr>
           <w:t>https://www.appvizer.fr/magazine/services-informatiques/gestion-versions/outils-versionning</w:t>
         </w:r>
@@ -6855,7 +6856,7 @@
     </w:p>
     <w:p>
       <w:pPr>
-        <w:pStyle w:val="Heading1"/>
+        <w:pStyle w:val="1"/>
         <w:rPr>
           <w:color w:val="D25F10"/>
         </w:rPr>
@@ -6942,7 +6943,7 @@
     </w:p>
     <w:p>
       <w:pPr>
-        <w:pStyle w:val="Caption"/>
+        <w:pStyle w:val="ac"/>
       </w:pPr>
       <w:r>
         <w:t xml:space="preserve">Figure </w:t>
@@ -7010,7 +7011,7 @@
     </w:p>
     <w:p>
       <w:pPr>
-        <w:pStyle w:val="Caption"/>
+        <w:pStyle w:val="ac"/>
       </w:pPr>
       <w:r>
         <w:t xml:space="preserve">Figure </w:t>
@@ -7029,7 +7030,7 @@
     </w:p>
     <w:p>
       <w:pPr>
-        <w:pStyle w:val="Heading1"/>
+        <w:pStyle w:val="1"/>
         <w:rPr>
           <w:color w:val="D25F10"/>
         </w:rPr>
@@ -7046,7 +7047,7 @@
     </w:p>
     <w:p>
       <w:pPr>
-        <w:pStyle w:val="Heading1"/>
+        <w:pStyle w:val="1"/>
         <w:rPr>
           <w:color w:val="D25F10"/>
         </w:rPr>
@@ -7064,7 +7065,7 @@
     </w:p>
     <w:p>
       <w:pPr>
-        <w:pStyle w:val="Heading1"/>
+        <w:pStyle w:val="1"/>
         <w:rPr>
           <w:color w:val="D25F10"/>
         </w:rPr>
@@ -8071,16 +8072,16 @@
     <w:lsdException w:name="Unresolved Mention" w:semiHidden="1" w:unhideWhenUsed="1"/>
     <w:lsdException w:name="Smart Link" w:semiHidden="1" w:unhideWhenUsed="1"/>
   </w:latentStyles>
-  <w:style w:type="paragraph" w:default="1" w:styleId="Normal">
+  <w:style w:type="paragraph" w:default="1" w:styleId="a">
     <w:name w:val="Normal"/>
     <w:qFormat/>
     <w:rsid w:val="00767F7A"/>
   </w:style>
-  <w:style w:type="paragraph" w:styleId="Heading1">
+  <w:style w:type="paragraph" w:styleId="1">
     <w:name w:val="heading 1"/>
-    <w:basedOn w:val="Normal"/>
-    <w:next w:val="Normal"/>
-    <w:link w:val="Heading1Char"/>
+    <w:basedOn w:val="a"/>
+    <w:next w:val="a"/>
+    <w:link w:val="10"/>
     <w:uiPriority w:val="9"/>
     <w:qFormat/>
     <w:rsid w:val="0010573B"/>
@@ -8097,11 +8098,11 @@
       <w:szCs w:val="32"/>
     </w:rPr>
   </w:style>
-  <w:style w:type="paragraph" w:styleId="Heading2">
+  <w:style w:type="paragraph" w:styleId="2">
     <w:name w:val="heading 2"/>
-    <w:basedOn w:val="Normal"/>
-    <w:next w:val="Normal"/>
-    <w:link w:val="Heading2Char"/>
+    <w:basedOn w:val="a"/>
+    <w:next w:val="a"/>
+    <w:link w:val="20"/>
     <w:uiPriority w:val="9"/>
     <w:unhideWhenUsed/>
     <w:qFormat/>
@@ -8119,11 +8120,11 @@
       <w:szCs w:val="26"/>
     </w:rPr>
   </w:style>
-  <w:style w:type="paragraph" w:styleId="Heading3">
+  <w:style w:type="paragraph" w:styleId="3">
     <w:name w:val="heading 3"/>
-    <w:basedOn w:val="Normal"/>
-    <w:next w:val="Normal"/>
-    <w:link w:val="Heading3Char"/>
+    <w:basedOn w:val="a"/>
+    <w:next w:val="a"/>
+    <w:link w:val="30"/>
     <w:uiPriority w:val="9"/>
     <w:unhideWhenUsed/>
     <w:qFormat/>
@@ -8141,11 +8142,11 @@
       <w:szCs w:val="24"/>
     </w:rPr>
   </w:style>
-  <w:style w:type="paragraph" w:styleId="Heading4">
+  <w:style w:type="paragraph" w:styleId="4">
     <w:name w:val="heading 4"/>
-    <w:basedOn w:val="Normal"/>
-    <w:next w:val="Normal"/>
-    <w:link w:val="Heading4Char"/>
+    <w:basedOn w:val="a"/>
+    <w:next w:val="a"/>
+    <w:link w:val="40"/>
     <w:uiPriority w:val="9"/>
     <w:unhideWhenUsed/>
     <w:qFormat/>
@@ -8163,13 +8164,13 @@
       <w:color w:val="2F5496" w:themeColor="accent1" w:themeShade="BF"/>
     </w:rPr>
   </w:style>
-  <w:style w:type="character" w:default="1" w:styleId="DefaultParagraphFont">
+  <w:style w:type="character" w:default="1" w:styleId="a0">
     <w:name w:val="Default Paragraph Font"/>
     <w:uiPriority w:val="1"/>
     <w:semiHidden/>
     <w:unhideWhenUsed/>
   </w:style>
-  <w:style w:type="table" w:default="1" w:styleId="TableNormal">
+  <w:style w:type="table" w:default="1" w:styleId="a1">
     <w:name w:val="Normal Table"/>
     <w:uiPriority w:val="99"/>
     <w:semiHidden/>
@@ -8184,15 +8185,15 @@
       </w:tblCellMar>
     </w:tblPr>
   </w:style>
-  <w:style w:type="numbering" w:default="1" w:styleId="NoList">
+  <w:style w:type="numbering" w:default="1" w:styleId="a2">
     <w:name w:val="No List"/>
     <w:uiPriority w:val="99"/>
     <w:semiHidden/>
     <w:unhideWhenUsed/>
   </w:style>
-  <w:style w:type="paragraph" w:styleId="ListParagraph">
+  <w:style w:type="paragraph" w:styleId="a3">
     <w:name w:val="List Paragraph"/>
-    <w:basedOn w:val="Normal"/>
+    <w:basedOn w:val="a"/>
     <w:uiPriority w:val="34"/>
     <w:qFormat/>
     <w:rsid w:val="000F7A09"/>
@@ -8201,11 +8202,11 @@
       <w:contextualSpacing/>
     </w:pPr>
   </w:style>
-  <w:style w:type="paragraph" w:styleId="Title">
+  <w:style w:type="paragraph" w:styleId="a4">
     <w:name w:val="Title"/>
-    <w:basedOn w:val="Normal"/>
-    <w:next w:val="Normal"/>
-    <w:link w:val="TitleChar"/>
+    <w:basedOn w:val="a"/>
+    <w:next w:val="a"/>
+    <w:link w:val="a5"/>
     <w:uiPriority w:val="10"/>
     <w:qFormat/>
     <w:rsid w:val="0010573B"/>
@@ -8221,10 +8222,10 @@
       <w:szCs w:val="56"/>
     </w:rPr>
   </w:style>
-  <w:style w:type="character" w:customStyle="1" w:styleId="TitleChar">
-    <w:name w:val="Title Char"/>
-    <w:basedOn w:val="DefaultParagraphFont"/>
-    <w:link w:val="Title"/>
+  <w:style w:type="character" w:customStyle="1" w:styleId="a5">
+    <w:name w:val="标题 字符"/>
+    <w:basedOn w:val="a0"/>
+    <w:link w:val="a4"/>
     <w:uiPriority w:val="10"/>
     <w:rsid w:val="0010573B"/>
     <w:rPr>
@@ -8235,10 +8236,10 @@
       <w:szCs w:val="56"/>
     </w:rPr>
   </w:style>
-  <w:style w:type="character" w:customStyle="1" w:styleId="Heading1Char">
-    <w:name w:val="Heading 1 Char"/>
-    <w:basedOn w:val="DefaultParagraphFont"/>
-    <w:link w:val="Heading1"/>
+  <w:style w:type="character" w:customStyle="1" w:styleId="10">
+    <w:name w:val="标题 1 字符"/>
+    <w:basedOn w:val="a0"/>
+    <w:link w:val="1"/>
     <w:uiPriority w:val="9"/>
     <w:rsid w:val="0010573B"/>
     <w:rPr>
@@ -8248,10 +8249,10 @@
       <w:szCs w:val="32"/>
     </w:rPr>
   </w:style>
-  <w:style w:type="character" w:customStyle="1" w:styleId="Heading2Char">
-    <w:name w:val="Heading 2 Char"/>
-    <w:basedOn w:val="DefaultParagraphFont"/>
-    <w:link w:val="Heading2"/>
+  <w:style w:type="character" w:customStyle="1" w:styleId="20">
+    <w:name w:val="标题 2 字符"/>
+    <w:basedOn w:val="a0"/>
+    <w:link w:val="2"/>
     <w:uiPriority w:val="9"/>
     <w:rsid w:val="006D77B9"/>
     <w:rPr>
@@ -8261,10 +8262,10 @@
       <w:szCs w:val="26"/>
     </w:rPr>
   </w:style>
-  <w:style w:type="character" w:customStyle="1" w:styleId="Heading3Char">
-    <w:name w:val="Heading 3 Char"/>
-    <w:basedOn w:val="DefaultParagraphFont"/>
-    <w:link w:val="Heading3"/>
+  <w:style w:type="character" w:customStyle="1" w:styleId="30">
+    <w:name w:val="标题 3 字符"/>
+    <w:basedOn w:val="a0"/>
+    <w:link w:val="3"/>
     <w:uiPriority w:val="9"/>
     <w:rsid w:val="006D77B9"/>
     <w:rPr>
@@ -8274,10 +8275,10 @@
       <w:szCs w:val="24"/>
     </w:rPr>
   </w:style>
-  <w:style w:type="character" w:customStyle="1" w:styleId="Heading4Char">
-    <w:name w:val="Heading 4 Char"/>
-    <w:basedOn w:val="DefaultParagraphFont"/>
-    <w:link w:val="Heading4"/>
+  <w:style w:type="character" w:customStyle="1" w:styleId="40">
+    <w:name w:val="标题 4 字符"/>
+    <w:basedOn w:val="a0"/>
+    <w:link w:val="4"/>
     <w:uiPriority w:val="9"/>
     <w:rsid w:val="006D77B9"/>
     <w:rPr>
@@ -8287,10 +8288,10 @@
       <w:color w:val="2F5496" w:themeColor="accent1" w:themeShade="BF"/>
     </w:rPr>
   </w:style>
-  <w:style w:type="paragraph" w:styleId="TOCHeading">
+  <w:style w:type="paragraph" w:styleId="TOC">
     <w:name w:val="TOC Heading"/>
-    <w:basedOn w:val="Heading1"/>
-    <w:next w:val="Normal"/>
+    <w:basedOn w:val="1"/>
+    <w:next w:val="a"/>
     <w:uiPriority w:val="39"/>
     <w:unhideWhenUsed/>
     <w:qFormat/>
@@ -8306,8 +8307,8 @@
   </w:style>
   <w:style w:type="paragraph" w:styleId="TOC1">
     <w:name w:val="toc 1"/>
-    <w:basedOn w:val="Normal"/>
-    <w:next w:val="Normal"/>
+    <w:basedOn w:val="a"/>
+    <w:next w:val="a"/>
     <w:autoRedefine/>
     <w:uiPriority w:val="39"/>
     <w:unhideWhenUsed/>
@@ -8318,8 +8319,8 @@
   </w:style>
   <w:style w:type="paragraph" w:styleId="TOC2">
     <w:name w:val="toc 2"/>
-    <w:basedOn w:val="Normal"/>
-    <w:next w:val="Normal"/>
+    <w:basedOn w:val="a"/>
+    <w:next w:val="a"/>
     <w:autoRedefine/>
     <w:uiPriority w:val="39"/>
     <w:unhideWhenUsed/>
@@ -8331,8 +8332,8 @@
   </w:style>
   <w:style w:type="paragraph" w:styleId="TOC3">
     <w:name w:val="toc 3"/>
-    <w:basedOn w:val="Normal"/>
-    <w:next w:val="Normal"/>
+    <w:basedOn w:val="a"/>
+    <w:next w:val="a"/>
     <w:autoRedefine/>
     <w:uiPriority w:val="39"/>
     <w:unhideWhenUsed/>
@@ -8342,9 +8343,9 @@
       <w:ind w:left="440"/>
     </w:pPr>
   </w:style>
-  <w:style w:type="character" w:styleId="Hyperlink">
+  <w:style w:type="character" w:styleId="a6">
     <w:name w:val="Hyperlink"/>
-    <w:basedOn w:val="DefaultParagraphFont"/>
+    <w:basedOn w:val="a0"/>
     <w:uiPriority w:val="99"/>
     <w:unhideWhenUsed/>
     <w:rsid w:val="006D77B9"/>
@@ -8353,10 +8354,10 @@
       <w:u w:val="single"/>
     </w:rPr>
   </w:style>
-  <w:style w:type="paragraph" w:styleId="Header">
+  <w:style w:type="paragraph" w:styleId="a7">
     <w:name w:val="header"/>
-    <w:basedOn w:val="Normal"/>
-    <w:link w:val="HeaderChar"/>
+    <w:basedOn w:val="a"/>
+    <w:link w:val="a8"/>
     <w:uiPriority w:val="99"/>
     <w:unhideWhenUsed/>
     <w:rsid w:val="006D77B9"/>
@@ -8368,17 +8369,17 @@
       <w:spacing w:after="0" w:line="240" w:lineRule="auto"/>
     </w:pPr>
   </w:style>
-  <w:style w:type="character" w:customStyle="1" w:styleId="HeaderChar">
-    <w:name w:val="Header Char"/>
-    <w:basedOn w:val="DefaultParagraphFont"/>
-    <w:link w:val="Header"/>
+  <w:style w:type="character" w:customStyle="1" w:styleId="a8">
+    <w:name w:val="页眉 字符"/>
+    <w:basedOn w:val="a0"/>
+    <w:link w:val="a7"/>
     <w:uiPriority w:val="99"/>
     <w:rsid w:val="006D77B9"/>
   </w:style>
-  <w:style w:type="paragraph" w:styleId="Footer">
+  <w:style w:type="paragraph" w:styleId="a9">
     <w:name w:val="footer"/>
-    <w:basedOn w:val="Normal"/>
-    <w:link w:val="FooterChar"/>
+    <w:basedOn w:val="a"/>
+    <w:link w:val="aa"/>
     <w:uiPriority w:val="99"/>
     <w:unhideWhenUsed/>
     <w:rsid w:val="006D77B9"/>
@@ -8390,16 +8391,16 @@
       <w:spacing w:after="0" w:line="240" w:lineRule="auto"/>
     </w:pPr>
   </w:style>
-  <w:style w:type="character" w:customStyle="1" w:styleId="FooterChar">
-    <w:name w:val="Footer Char"/>
-    <w:basedOn w:val="DefaultParagraphFont"/>
-    <w:link w:val="Footer"/>
+  <w:style w:type="character" w:customStyle="1" w:styleId="aa">
+    <w:name w:val="页脚 字符"/>
+    <w:basedOn w:val="a0"/>
+    <w:link w:val="a9"/>
     <w:uiPriority w:val="99"/>
     <w:rsid w:val="006D77B9"/>
   </w:style>
-  <w:style w:type="character" w:styleId="FollowedHyperlink">
+  <w:style w:type="character" w:styleId="ab">
     <w:name w:val="FollowedHyperlink"/>
-    <w:basedOn w:val="DefaultParagraphFont"/>
+    <w:basedOn w:val="a0"/>
     <w:uiPriority w:val="99"/>
     <w:semiHidden/>
     <w:unhideWhenUsed/>
@@ -8409,10 +8410,10 @@
       <w:u w:val="single"/>
     </w:rPr>
   </w:style>
-  <w:style w:type="paragraph" w:styleId="Caption">
+  <w:style w:type="paragraph" w:styleId="ac">
     <w:name w:val="caption"/>
-    <w:basedOn w:val="Normal"/>
-    <w:next w:val="Normal"/>
+    <w:basedOn w:val="a"/>
+    <w:next w:val="a"/>
     <w:uiPriority w:val="35"/>
     <w:unhideWhenUsed/>
     <w:qFormat/>
@@ -8428,9 +8429,9 @@
       <w:szCs w:val="18"/>
     </w:rPr>
   </w:style>
-  <w:style w:type="table" w:styleId="GridTable2-Accent5">
+  <w:style w:type="table" w:styleId="2-5">
     <w:name w:val="Grid Table 2 Accent 5"/>
-    <w:basedOn w:val="TableNormal"/>
+    <w:basedOn w:val="a1"/>
     <w:uiPriority w:val="47"/>
     <w:rsid w:val="006206B0"/>
     <w:pPr>
@@ -8504,9 +8505,9 @@
       </w:tcPr>
     </w:tblStylePr>
   </w:style>
-  <w:style w:type="character" w:styleId="UnresolvedMention">
+  <w:style w:type="character" w:styleId="ad">
     <w:name w:val="Unresolved Mention"/>
-    <w:basedOn w:val="DefaultParagraphFont"/>
+    <w:basedOn w:val="a0"/>
     <w:uiPriority w:val="99"/>
     <w:semiHidden/>
     <w:unhideWhenUsed/>

</xml_diff>

<commit_message>
Correction des fautes (partie rédigé par Akash)
</commit_message>
<xml_diff>
--- a/RapportFinale.docx
+++ b/RapportFinale.docx
@@ -6804,11 +6804,17 @@
         <w:t xml:space="preserve">Lors de l’inscription, l’utilisateur doit remplir un formulaire comportant différents champs tels </w:t>
       </w:r>
       <w:r>
-        <w:t xml:space="preserve">que le nom, le prénom, l’adresse mail, le nom d’utilisateur ainsi que le mot de passe. Si l’ensemble de ces champs sont correctement remplie par l’utilisateur alors l’utilisateur sera redirigé vers la page de vérification de code, si le mail entré par l’utilisateur existe dans notre base données alors l’utilisateur sera invité à se connecter avec son compte plutôt que de s’inscrire, si le pseudo entré par l’utilisateur existe dans notre base de données, alors l’utilisateur devra changer son pseudo car nous avons opté avec l’équipe pour un nom d’utilisateur unique et si le mot de passe entré par l’utilisateur est </w:t>
+        <w:t>que le nom, le prénom, l’adresse mail, le nom d’utilisateur ainsi que le mot de passe. Si l’ensemble de ces champs sont correctement remplie par l’utilisateur alors l’utilisateur sera redirigé vers la page de vérification de code, si le mail entré par l’utilisateur existe dans notre base</w:t>
+      </w:r>
+      <w:r>
+        <w:t xml:space="preserve"> de</w:t>
+      </w:r>
+      <w:r>
+        <w:t xml:space="preserve"> données alors l’utilisateur sera invité à se connecter avec son compte plutôt que de s’inscrire, si le pseudo entré par l’utilisateur existe dans notre base de données, alors l’utilisateur devra changer son pseudo car nous avons opté avec l’équipe pour un nom d’utilisateur unique et si le mot de passe entré par l’utilisateur </w:t>
       </w:r>
       <w:r>
         <w:lastRenderedPageBreak/>
-        <w:t>différent de celui indiqué dans le champs confirmation de mot de passe alors un message d’erreur indiquera à l’utilisateur que les deux mot de passe ne sont pas identique.</w:t>
+        <w:t>est différent de celui indiqué dans le champs confirmation de mot de passe alors un message d’erreur indiquera à l’utilisateur que les deux mot de passe ne sont pas identique.</w:t>
       </w:r>
       <w:r>
         <w:t xml:space="preserve"> </w:t>
@@ -6828,7 +6834,13 @@
         <w:t>six</w:t>
       </w:r>
       <w:r>
-        <w:t xml:space="preserve"> différent champs d’entrée, un Text pour le titre «</w:t>
+        <w:t xml:space="preserve"> différent champs d’entrée, un </w:t>
+      </w:r>
+      <w:r>
+        <w:t xml:space="preserve">composant </w:t>
+      </w:r>
+      <w:r>
+        <w:t>Text pour le titre «</w:t>
       </w:r>
       <w:r>
         <w:t xml:space="preserve"> S’inscrire </w:t>
@@ -7555,7 +7567,13 @@
         <w:t xml:space="preserve"> propos présente le contexte du projet, l’utilité du site ainsi que la gestion des données de l’utilisateur. Pour pouvoir réaliser cette page, nous avons utilisé différents composants React telles </w:t>
       </w:r>
       <w:r>
-        <w:t xml:space="preserve">que le composants Text pour pouvoir présenté notre projet ainsi que la création d’un composants pour pouvoir réaliser la table de contenus qui nécessite le composant touchableOpacity pour les liens. Nous avons également utilisé le Hook </w:t>
+        <w:t>que le composants Text pour pouvoir présenté notre projet ainsi que la création d</w:t>
+      </w:r>
+      <w:r>
+        <w:t>e notre propre</w:t>
+      </w:r>
+      <w:r>
+        <w:t xml:space="preserve"> composant pour pouvoir réaliser la table de contenus qui nécessite le composant touchableOpacity pour les liens. Nous avons également utilisé le Hook </w:t>
       </w:r>
       <w:proofErr w:type="spellStart"/>
       <w:r>
@@ -7688,7 +7706,7 @@
         </w:rPr>
         <w:lastRenderedPageBreak/>
         <w:drawing>
-          <wp:inline distT="0" distB="0" distL="0" distR="0" wp14:anchorId="5351F9E8" wp14:editId="7B47C25F">
+          <wp:inline distT="0" distB="0" distL="0" distR="0" wp14:anchorId="5351F9E8" wp14:editId="33BB6662">
             <wp:extent cx="3565487" cy="2620455"/>
             <wp:effectExtent l="0" t="0" r="0" b="8890"/>
             <wp:docPr id="543027723" name="Image 1"/>
@@ -7857,6 +7875,9 @@
         <w:keepNext/>
       </w:pPr>
       <w:r>
+        <w:rPr>
+          <w:noProof/>
+        </w:rPr>
         <w:lastRenderedPageBreak/>
         <w:drawing>
           <wp:inline distT="0" distB="0" distL="0" distR="0" wp14:anchorId="2C9D3FBB" wp14:editId="27A2B776">
@@ -7946,7 +7967,13 @@
         <w:spacing w:line="285" w:lineRule="atLeast"/>
       </w:pPr>
       <w:r>
-        <w:t>Pour les deux différents moyen de paiement, il s’agit de paiement de test donc les paiement ne sont pas réellement effectuer.</w:t>
+        <w:t>Pour les deux différents moyen de paiement, il s’agit de paiement de test donc les paiement</w:t>
+      </w:r>
+      <w:r>
+        <w:t>s</w:t>
+      </w:r>
+      <w:r>
+        <w:t xml:space="preserve"> ne sont pas réellement effectuer.</w:t>
       </w:r>
     </w:p>
     <w:p>
@@ -7958,6 +7985,7 @@
       <w:r>
         <w:rPr>
           <w:rFonts w:ascii="Consolas" w:eastAsia="Times New Roman" w:hAnsi="Consolas" w:cs="Times New Roman"/>
+          <w:noProof/>
           <w:color w:val="000000"/>
           <w:kern w:val="0"/>
           <w:sz w:val="21"/>
@@ -8043,6 +8071,9 @@
         <w:keepNext/>
       </w:pPr>
       <w:r>
+        <w:rPr>
+          <w:noProof/>
+        </w:rPr>
         <w:drawing>
           <wp:inline distT="0" distB="0" distL="0" distR="0" wp14:anchorId="273420F5" wp14:editId="68BBD843">
             <wp:extent cx="4787124" cy="3684270"/>
@@ -8107,7 +8138,13 @@
     </w:p>
     <w:p>
       <w:r>
-        <w:t>En cas d’échec de paiement alors l’utilisateur sera dirigé vers la page indiquant que le paiement a été refusé.</w:t>
+        <w:t>En cas d’échec de paiement</w:t>
+      </w:r>
+      <w:r>
+        <w:t>,</w:t>
+      </w:r>
+      <w:r>
+        <w:t xml:space="preserve"> l’utilisateur sera dirigé vers la page indiquant que le paiement a été refusé.</w:t>
       </w:r>
     </w:p>
     <w:p>
@@ -8115,6 +8152,9 @@
         <w:keepNext/>
       </w:pPr>
       <w:r>
+        <w:rPr>
+          <w:noProof/>
+        </w:rPr>
         <w:drawing>
           <wp:inline distT="0" distB="0" distL="0" distR="0" wp14:anchorId="3CFD3A51" wp14:editId="725ECAC8">
             <wp:extent cx="5760720" cy="3820160"/>

</xml_diff>

<commit_message>
Ajout d'un plan pour la partie technique du jeu
</commit_message>
<xml_diff>
--- a/RapportFinale.docx
+++ b/RapportFinale.docx
@@ -4,7 +4,7 @@
   <w:body>
     <w:p>
       <w:pPr>
-        <w:pStyle w:val="Titre"/>
+        <w:pStyle w:val="Title"/>
         <w:jc w:val="center"/>
         <w:rPr>
           <w:color w:val="D25F10"/>
@@ -37,7 +37,7 @@
     </w:p>
     <w:p>
       <w:pPr>
-        <w:pStyle w:val="Titre"/>
+        <w:pStyle w:val="Title"/>
         <w:rPr>
           <w:color w:val="D25F10"/>
         </w:rPr>
@@ -83,7 +83,7 @@
       <w:sdtContent>
         <w:p>
           <w:pPr>
-            <w:pStyle w:val="En-ttedetabledesmatires"/>
+            <w:pStyle w:val="TOCHeading"/>
           </w:pPr>
           <w:r>
             <w:t>Contents</w:t>
@@ -91,7 +91,7 @@
         </w:p>
         <w:p>
           <w:pPr>
-            <w:pStyle w:val="TM1"/>
+            <w:pStyle w:val="TOC1"/>
             <w:tabs>
               <w:tab w:val="right" w:leader="dot" w:pos="9062"/>
             </w:tabs>
@@ -111,7 +111,7 @@
           <w:hyperlink w:anchor="_Toc155514142" w:history="1">
             <w:r>
               <w:rPr>
-                <w:rStyle w:val="Lienhypertexte"/>
+                <w:rStyle w:val="Hyperlink"/>
                 <w:noProof/>
               </w:rPr>
               <w:t>Description du projet : Isidor’s Quest : Chasing the glow</w:t>
@@ -168,7 +168,7 @@
         </w:p>
         <w:p>
           <w:pPr>
-            <w:pStyle w:val="TM1"/>
+            <w:pStyle w:val="TOC1"/>
             <w:tabs>
               <w:tab w:val="right" w:leader="dot" w:pos="9062"/>
             </w:tabs>
@@ -179,7 +179,7 @@
           <w:hyperlink w:anchor="_Toc155514143" w:history="1">
             <w:r>
               <w:rPr>
-                <w:rStyle w:val="Lienhypertexte"/>
+                <w:rStyle w:val="Hyperlink"/>
                 <w:noProof/>
               </w:rPr>
               <w:t>Pourquoi ce projet et pas un autre ?</w:t>
@@ -236,7 +236,7 @@
         </w:p>
         <w:p>
           <w:pPr>
-            <w:pStyle w:val="TM1"/>
+            <w:pStyle w:val="TOC1"/>
             <w:tabs>
               <w:tab w:val="right" w:leader="dot" w:pos="9062"/>
             </w:tabs>
@@ -247,7 +247,7 @@
           <w:hyperlink w:anchor="_Toc155514144" w:history="1">
             <w:r>
               <w:rPr>
-                <w:rStyle w:val="Lienhypertexte"/>
+                <w:rStyle w:val="Hyperlink"/>
                 <w:noProof/>
               </w:rPr>
               <w:t>Phases d’analyses</w:t>
@@ -304,7 +304,7 @@
         </w:p>
         <w:p>
           <w:pPr>
-            <w:pStyle w:val="TM2"/>
+            <w:pStyle w:val="TOC2"/>
             <w:tabs>
               <w:tab w:val="right" w:leader="dot" w:pos="9062"/>
             </w:tabs>
@@ -315,7 +315,7 @@
           <w:hyperlink w:anchor="_Toc155514145" w:history="1">
             <w:r>
               <w:rPr>
-                <w:rStyle w:val="Lienhypertexte"/>
+                <w:rStyle w:val="Hyperlink"/>
                 <w:noProof/>
               </w:rPr>
               <w:t>Le marché actuel</w:t>
@@ -372,7 +372,7 @@
         </w:p>
         <w:p>
           <w:pPr>
-            <w:pStyle w:val="TM2"/>
+            <w:pStyle w:val="TOC2"/>
             <w:tabs>
               <w:tab w:val="right" w:leader="dot" w:pos="9062"/>
             </w:tabs>
@@ -383,7 +383,7 @@
           <w:hyperlink w:anchor="_Toc155514146" w:history="1">
             <w:r>
               <w:rPr>
-                <w:rStyle w:val="Lienhypertexte"/>
+                <w:rStyle w:val="Hyperlink"/>
                 <w:noProof/>
               </w:rPr>
               <w:t>Ce qui fait notre singularité</w:t>
@@ -440,7 +440,7 @@
         </w:p>
         <w:p>
           <w:pPr>
-            <w:pStyle w:val="TM2"/>
+            <w:pStyle w:val="TOC2"/>
             <w:tabs>
               <w:tab w:val="right" w:leader="dot" w:pos="9062"/>
             </w:tabs>
@@ -451,7 +451,7 @@
           <w:hyperlink w:anchor="_Toc155514147" w:history="1">
             <w:r>
               <w:rPr>
-                <w:rStyle w:val="Lienhypertexte"/>
+                <w:rStyle w:val="Hyperlink"/>
                 <w:noProof/>
               </w:rPr>
               <w:t>Choix techniques</w:t>
@@ -508,7 +508,7 @@
         </w:p>
         <w:p>
           <w:pPr>
-            <w:pStyle w:val="TM3"/>
+            <w:pStyle w:val="TOC3"/>
             <w:tabs>
               <w:tab w:val="right" w:leader="dot" w:pos="9062"/>
             </w:tabs>
@@ -519,7 +519,7 @@
           <w:hyperlink w:anchor="_Toc155514148" w:history="1">
             <w:r>
               <w:rPr>
-                <w:rStyle w:val="Lienhypertexte"/>
+                <w:rStyle w:val="Hyperlink"/>
                 <w:noProof/>
               </w:rPr>
               <w:t>Le rôle de chaque composant</w:t>
@@ -576,7 +576,7 @@
         </w:p>
         <w:p>
           <w:pPr>
-            <w:pStyle w:val="TM3"/>
+            <w:pStyle w:val="TOC3"/>
             <w:tabs>
               <w:tab w:val="right" w:leader="dot" w:pos="9062"/>
             </w:tabs>
@@ -587,7 +587,7 @@
           <w:hyperlink w:anchor="_Toc155514149" w:history="1">
             <w:r>
               <w:rPr>
-                <w:rStyle w:val="Lienhypertexte"/>
+                <w:rStyle w:val="Hyperlink"/>
                 <w:noProof/>
               </w:rPr>
               <w:t>Pourquoi ces outils plutôt que d’autres ?</w:t>
@@ -644,7 +644,7 @@
         </w:p>
         <w:p>
           <w:pPr>
-            <w:pStyle w:val="TM2"/>
+            <w:pStyle w:val="TOC2"/>
             <w:tabs>
               <w:tab w:val="right" w:leader="dot" w:pos="9062"/>
             </w:tabs>
@@ -655,7 +655,7 @@
           <w:hyperlink w:anchor="_Toc155514150" w:history="1">
             <w:r>
               <w:rPr>
-                <w:rStyle w:val="Lienhypertexte"/>
+                <w:rStyle w:val="Hyperlink"/>
                 <w:noProof/>
               </w:rPr>
               <w:t>Charte graphique</w:t>
@@ -712,7 +712,7 @@
         </w:p>
         <w:p>
           <w:pPr>
-            <w:pStyle w:val="TM2"/>
+            <w:pStyle w:val="TOC2"/>
             <w:tabs>
               <w:tab w:val="right" w:leader="dot" w:pos="9062"/>
             </w:tabs>
@@ -723,7 +723,7 @@
           <w:hyperlink w:anchor="_Toc155514151" w:history="1">
             <w:r>
               <w:rPr>
-                <w:rStyle w:val="Lienhypertexte"/>
+                <w:rStyle w:val="Hyperlink"/>
                 <w:noProof/>
               </w:rPr>
               <w:t>Notre organisation</w:t>
@@ -780,7 +780,7 @@
         </w:p>
         <w:p>
           <w:pPr>
-            <w:pStyle w:val="TM3"/>
+            <w:pStyle w:val="TOC3"/>
             <w:tabs>
               <w:tab w:val="right" w:leader="dot" w:pos="9062"/>
             </w:tabs>
@@ -791,7 +791,7 @@
           <w:hyperlink w:anchor="_Toc155514152" w:history="1">
             <w:r>
               <w:rPr>
-                <w:rStyle w:val="Lienhypertexte"/>
+                <w:rStyle w:val="Hyperlink"/>
                 <w:noProof/>
               </w:rPr>
               <w:t>Planification</w:t>
@@ -848,7 +848,7 @@
         </w:p>
         <w:p>
           <w:pPr>
-            <w:pStyle w:val="TM3"/>
+            <w:pStyle w:val="TOC3"/>
             <w:tabs>
               <w:tab w:val="right" w:leader="dot" w:pos="9062"/>
             </w:tabs>
@@ -859,7 +859,7 @@
           <w:hyperlink w:anchor="_Toc155514153" w:history="1">
             <w:r>
               <w:rPr>
-                <w:rStyle w:val="Lienhypertexte"/>
+                <w:rStyle w:val="Hyperlink"/>
                 <w:noProof/>
               </w:rPr>
               <w:t>Rôles de chacun(e)</w:t>
@@ -916,7 +916,7 @@
         </w:p>
         <w:p>
           <w:pPr>
-            <w:pStyle w:val="TM3"/>
+            <w:pStyle w:val="TOC3"/>
             <w:tabs>
               <w:tab w:val="right" w:leader="dot" w:pos="9062"/>
             </w:tabs>
@@ -927,7 +927,7 @@
           <w:hyperlink w:anchor="_Toc155514154" w:history="1">
             <w:r>
               <w:rPr>
-                <w:rStyle w:val="Lienhypertexte"/>
+                <w:rStyle w:val="Hyperlink"/>
                 <w:noProof/>
               </w:rPr>
               <w:t>Répartition des tâches</w:t>
@@ -984,7 +984,7 @@
         </w:p>
         <w:p>
           <w:pPr>
-            <w:pStyle w:val="TM1"/>
+            <w:pStyle w:val="TOC1"/>
             <w:tabs>
               <w:tab w:val="right" w:leader="dot" w:pos="9062"/>
             </w:tabs>
@@ -995,7 +995,7 @@
           <w:hyperlink w:anchor="_Toc155514155" w:history="1">
             <w:r>
               <w:rPr>
-                <w:rStyle w:val="Lienhypertexte"/>
+                <w:rStyle w:val="Hyperlink"/>
                 <w:noProof/>
               </w:rPr>
               <w:t>Nos deux applications</w:t>
@@ -1052,7 +1052,7 @@
         </w:p>
         <w:p>
           <w:pPr>
-            <w:pStyle w:val="TM2"/>
+            <w:pStyle w:val="TOC2"/>
             <w:tabs>
               <w:tab w:val="right" w:leader="dot" w:pos="9062"/>
             </w:tabs>
@@ -1063,7 +1063,7 @@
           <w:hyperlink w:anchor="_Toc155514156" w:history="1">
             <w:r>
               <w:rPr>
-                <w:rStyle w:val="Lienhypertexte"/>
+                <w:rStyle w:val="Hyperlink"/>
                 <w:noProof/>
               </w:rPr>
               <w:t>Les services proposés (architecture fonctionnel)</w:t>
@@ -1120,7 +1120,7 @@
         </w:p>
         <w:p>
           <w:pPr>
-            <w:pStyle w:val="TM3"/>
+            <w:pStyle w:val="TOC3"/>
             <w:tabs>
               <w:tab w:val="right" w:leader="dot" w:pos="9062"/>
             </w:tabs>
@@ -1131,7 +1131,7 @@
           <w:hyperlink w:anchor="_Toc155514157" w:history="1">
             <w:r>
               <w:rPr>
-                <w:rStyle w:val="Lienhypertexte"/>
+                <w:rStyle w:val="Hyperlink"/>
                 <w:noProof/>
               </w:rPr>
               <w:t>Site</w:t>
@@ -1188,7 +1188,7 @@
         </w:p>
         <w:p>
           <w:pPr>
-            <w:pStyle w:val="TM3"/>
+            <w:pStyle w:val="TOC3"/>
             <w:tabs>
               <w:tab w:val="right" w:leader="dot" w:pos="9062"/>
             </w:tabs>
@@ -1199,7 +1199,7 @@
           <w:hyperlink w:anchor="_Toc155514158" w:history="1">
             <w:r>
               <w:rPr>
-                <w:rStyle w:val="Lienhypertexte"/>
+                <w:rStyle w:val="Hyperlink"/>
                 <w:noProof/>
               </w:rPr>
               <w:t>Jeu</w:t>
@@ -1256,7 +1256,7 @@
         </w:p>
         <w:p>
           <w:pPr>
-            <w:pStyle w:val="TM2"/>
+            <w:pStyle w:val="TOC2"/>
             <w:tabs>
               <w:tab w:val="right" w:leader="dot" w:pos="9062"/>
             </w:tabs>
@@ -1267,7 +1267,7 @@
           <w:hyperlink w:anchor="_Toc155514159" w:history="1">
             <w:r>
               <w:rPr>
-                <w:rStyle w:val="Lienhypertexte"/>
+                <w:rStyle w:val="Hyperlink"/>
                 <w:noProof/>
               </w:rPr>
               <w:t>Nos phases de développement</w:t>
@@ -1324,7 +1324,7 @@
         </w:p>
         <w:p>
           <w:pPr>
-            <w:pStyle w:val="TM2"/>
+            <w:pStyle w:val="TOC2"/>
             <w:tabs>
               <w:tab w:val="right" w:leader="dot" w:pos="9062"/>
             </w:tabs>
@@ -1335,7 +1335,7 @@
           <w:hyperlink w:anchor="_Toc155514160" w:history="1">
             <w:r>
               <w:rPr>
-                <w:rStyle w:val="Lienhypertexte"/>
+                <w:rStyle w:val="Hyperlink"/>
                 <w:noProof/>
               </w:rPr>
               <w:t>Conception des applications (architecture technique)</w:t>
@@ -1392,7 +1392,7 @@
         </w:p>
         <w:p>
           <w:pPr>
-            <w:pStyle w:val="TM3"/>
+            <w:pStyle w:val="TOC3"/>
             <w:tabs>
               <w:tab w:val="right" w:leader="dot" w:pos="9062"/>
             </w:tabs>
@@ -1403,7 +1403,7 @@
           <w:hyperlink w:anchor="_Toc155514161" w:history="1">
             <w:r>
               <w:rPr>
-                <w:rStyle w:val="Lienhypertexte"/>
+                <w:rStyle w:val="Hyperlink"/>
                 <w:noProof/>
               </w:rPr>
               <w:t>Site</w:t>
@@ -1460,7 +1460,7 @@
         </w:p>
         <w:p>
           <w:pPr>
-            <w:pStyle w:val="TM3"/>
+            <w:pStyle w:val="TOC3"/>
             <w:tabs>
               <w:tab w:val="right" w:leader="dot" w:pos="9062"/>
             </w:tabs>
@@ -1471,7 +1471,7 @@
           <w:hyperlink w:anchor="_Toc155514162" w:history="1">
             <w:r>
               <w:rPr>
-                <w:rStyle w:val="Lienhypertexte"/>
+                <w:rStyle w:val="Hyperlink"/>
                 <w:noProof/>
               </w:rPr>
               <w:t>Jeu</w:t>
@@ -1528,7 +1528,7 @@
         </w:p>
         <w:p>
           <w:pPr>
-            <w:pStyle w:val="TM2"/>
+            <w:pStyle w:val="TOC2"/>
             <w:tabs>
               <w:tab w:val="right" w:leader="dot" w:pos="9062"/>
             </w:tabs>
@@ -1539,7 +1539,7 @@
           <w:hyperlink w:anchor="_Toc155514163" w:history="1">
             <w:r>
               <w:rPr>
-                <w:rStyle w:val="Lienhypertexte"/>
+                <w:rStyle w:val="Hyperlink"/>
                 <w:noProof/>
               </w:rPr>
               <w:t>Incorporation du jeu sur le site</w:t>
@@ -1596,7 +1596,7 @@
         </w:p>
         <w:p>
           <w:pPr>
-            <w:pStyle w:val="TM2"/>
+            <w:pStyle w:val="TOC2"/>
             <w:tabs>
               <w:tab w:val="right" w:leader="dot" w:pos="9062"/>
             </w:tabs>
@@ -1607,7 +1607,7 @@
           <w:hyperlink w:anchor="_Toc155514164" w:history="1">
             <w:r>
               <w:rPr>
-                <w:rStyle w:val="Lienhypertexte"/>
+                <w:rStyle w:val="Hyperlink"/>
                 <w:noProof/>
               </w:rPr>
               <w:t>Les tests utilisateurs</w:t>
@@ -1664,7 +1664,7 @@
         </w:p>
         <w:p>
           <w:pPr>
-            <w:pStyle w:val="TM1"/>
+            <w:pStyle w:val="TOC1"/>
             <w:tabs>
               <w:tab w:val="right" w:leader="dot" w:pos="9062"/>
             </w:tabs>
@@ -1675,7 +1675,7 @@
           <w:hyperlink w:anchor="_Toc155514165" w:history="1">
             <w:r>
               <w:rPr>
-                <w:rStyle w:val="Lienhypertexte"/>
+                <w:rStyle w:val="Hyperlink"/>
                 <w:noProof/>
               </w:rPr>
               <w:t>Bilan de montée en compétences</w:t>
@@ -1732,7 +1732,7 @@
         </w:p>
         <w:p>
           <w:pPr>
-            <w:pStyle w:val="TM1"/>
+            <w:pStyle w:val="TOC1"/>
             <w:tabs>
               <w:tab w:val="right" w:leader="dot" w:pos="9062"/>
             </w:tabs>
@@ -1743,7 +1743,7 @@
           <w:hyperlink w:anchor="_Toc155514166" w:history="1">
             <w:r>
               <w:rPr>
-                <w:rStyle w:val="Lienhypertexte"/>
+                <w:rStyle w:val="Hyperlink"/>
                 <w:noProof/>
               </w:rPr>
               <w:t>Les difficultés rencontrées</w:t>
@@ -1800,7 +1800,7 @@
         </w:p>
         <w:p>
           <w:pPr>
-            <w:pStyle w:val="TM1"/>
+            <w:pStyle w:val="TOC1"/>
             <w:tabs>
               <w:tab w:val="right" w:leader="dot" w:pos="9062"/>
             </w:tabs>
@@ -1811,7 +1811,7 @@
           <w:hyperlink w:anchor="_Toc155514167" w:history="1">
             <w:r>
               <w:rPr>
-                <w:rStyle w:val="Lienhypertexte"/>
+                <w:rStyle w:val="Hyperlink"/>
                 <w:noProof/>
               </w:rPr>
               <w:t>Ce qui reste à accomplir</w:t>
@@ -1868,7 +1868,7 @@
         </w:p>
         <w:p>
           <w:pPr>
-            <w:pStyle w:val="TM1"/>
+            <w:pStyle w:val="TOC1"/>
             <w:tabs>
               <w:tab w:val="right" w:leader="dot" w:pos="9062"/>
             </w:tabs>
@@ -1879,7 +1879,7 @@
           <w:hyperlink w:anchor="_Toc155514168" w:history="1">
             <w:r>
               <w:rPr>
-                <w:rStyle w:val="Lienhypertexte"/>
+                <w:rStyle w:val="Hyperlink"/>
                 <w:noProof/>
               </w:rPr>
               <w:t>Perspectives d’amélioration</w:t>
@@ -1936,7 +1936,7 @@
         </w:p>
         <w:p>
           <w:pPr>
-            <w:pStyle w:val="TM1"/>
+            <w:pStyle w:val="TOC1"/>
             <w:tabs>
               <w:tab w:val="right" w:leader="dot" w:pos="9062"/>
             </w:tabs>
@@ -1947,7 +1947,7 @@
           <w:hyperlink w:anchor="_Toc155514169" w:history="1">
             <w:r>
               <w:rPr>
-                <w:rStyle w:val="Lienhypertexte"/>
+                <w:rStyle w:val="Hyperlink"/>
                 <w:noProof/>
               </w:rPr>
               <w:t>List des annexes</w:t>
@@ -2004,7 +2004,7 @@
         </w:p>
         <w:p>
           <w:pPr>
-            <w:pStyle w:val="TM1"/>
+            <w:pStyle w:val="TOC1"/>
             <w:tabs>
               <w:tab w:val="right" w:leader="dot" w:pos="9062"/>
             </w:tabs>
@@ -2015,7 +2015,7 @@
           <w:hyperlink w:anchor="_Toc155514170" w:history="1">
             <w:r>
               <w:rPr>
-                <w:rStyle w:val="Lienhypertexte"/>
+                <w:rStyle w:val="Hyperlink"/>
                 <w:noProof/>
               </w:rPr>
               <w:t>Annexe 1 : Résumé</w:t>
@@ -2072,7 +2072,7 @@
         </w:p>
         <w:p>
           <w:pPr>
-            <w:pStyle w:val="TM1"/>
+            <w:pStyle w:val="TOC1"/>
             <w:tabs>
               <w:tab w:val="right" w:leader="dot" w:pos="9062"/>
             </w:tabs>
@@ -2083,7 +2083,7 @@
           <w:hyperlink w:anchor="_Toc155514171" w:history="1">
             <w:r>
               <w:rPr>
-                <w:rStyle w:val="Lienhypertexte"/>
+                <w:rStyle w:val="Hyperlink"/>
                 <w:noProof/>
               </w:rPr>
               <w:t>Annexe 2 : Abstract</w:t>
@@ -2140,7 +2140,7 @@
         </w:p>
         <w:p>
           <w:pPr>
-            <w:pStyle w:val="TM1"/>
+            <w:pStyle w:val="TOC1"/>
             <w:tabs>
               <w:tab w:val="right" w:leader="dot" w:pos="9062"/>
             </w:tabs>
@@ -2151,7 +2151,7 @@
           <w:hyperlink w:anchor="_Toc155514172" w:history="1">
             <w:r>
               <w:rPr>
-                <w:rStyle w:val="Lienhypertexte"/>
+                <w:rStyle w:val="Hyperlink"/>
                 <w:noProof/>
               </w:rPr>
               <w:t>Annexe 3 : Les sources</w:t>
@@ -2208,7 +2208,7 @@
         </w:p>
         <w:p>
           <w:pPr>
-            <w:pStyle w:val="TM1"/>
+            <w:pStyle w:val="TOC1"/>
             <w:tabs>
               <w:tab w:val="right" w:leader="dot" w:pos="9062"/>
             </w:tabs>
@@ -2219,7 +2219,7 @@
           <w:hyperlink w:anchor="_Toc155514173" w:history="1">
             <w:r>
               <w:rPr>
-                <w:rStyle w:val="Lienhypertexte"/>
+                <w:rStyle w:val="Hyperlink"/>
                 <w:noProof/>
               </w:rPr>
               <w:t>Annexe 4 : Images du digramme de Gantt</w:t>
@@ -2276,7 +2276,7 @@
         </w:p>
         <w:p>
           <w:pPr>
-            <w:pStyle w:val="TM1"/>
+            <w:pStyle w:val="TOC1"/>
             <w:tabs>
               <w:tab w:val="right" w:leader="dot" w:pos="9062"/>
             </w:tabs>
@@ -2287,7 +2287,7 @@
           <w:hyperlink w:anchor="_Toc155514174" w:history="1">
             <w:r>
               <w:rPr>
-                <w:rStyle w:val="Lienhypertexte"/>
+                <w:rStyle w:val="Hyperlink"/>
                 <w:noProof/>
               </w:rPr>
               <w:t>Annexe 5 : Table des illustrations</w:t>
@@ -2344,7 +2344,7 @@
         </w:p>
         <w:p>
           <w:pPr>
-            <w:pStyle w:val="TM1"/>
+            <w:pStyle w:val="TOC1"/>
             <w:tabs>
               <w:tab w:val="right" w:leader="dot" w:pos="9062"/>
             </w:tabs>
@@ -2355,7 +2355,7 @@
           <w:hyperlink w:anchor="_Toc155514175" w:history="1">
             <w:r>
               <w:rPr>
-                <w:rStyle w:val="Lienhypertexte"/>
+                <w:rStyle w:val="Hyperlink"/>
                 <w:noProof/>
               </w:rPr>
               <w:t>Annexe 6 : Cahier des charges</w:t>
@@ -2412,7 +2412,7 @@
         </w:p>
         <w:p>
           <w:pPr>
-            <w:pStyle w:val="TM1"/>
+            <w:pStyle w:val="TOC1"/>
             <w:tabs>
               <w:tab w:val="right" w:leader="dot" w:pos="9062"/>
             </w:tabs>
@@ -2423,7 +2423,7 @@
           <w:hyperlink w:anchor="_Toc155514176" w:history="1">
             <w:r>
               <w:rPr>
-                <w:rStyle w:val="Lienhypertexte"/>
+                <w:rStyle w:val="Hyperlink"/>
                 <w:noProof/>
               </w:rPr>
               <w:t>Annexe 7 : Proposition de projet SAE S5</w:t>
@@ -2480,7 +2480,7 @@
         </w:p>
         <w:p>
           <w:pPr>
-            <w:pStyle w:val="TM1"/>
+            <w:pStyle w:val="TOC1"/>
             <w:tabs>
               <w:tab w:val="right" w:leader="dot" w:pos="9062"/>
             </w:tabs>
@@ -2491,7 +2491,7 @@
           <w:hyperlink w:anchor="_Toc155514177" w:history="1">
             <w:r>
               <w:rPr>
-                <w:rStyle w:val="Lienhypertexte"/>
+                <w:rStyle w:val="Hyperlink"/>
                 <w:noProof/>
               </w:rPr>
               <w:t>Annexe 8 : Poster</w:t>
@@ -2560,7 +2560,7 @@
     </w:sdt>
     <w:p>
       <w:pPr>
-        <w:pStyle w:val="Titre"/>
+        <w:pStyle w:val="Title"/>
         <w:rPr>
           <w:color w:val="D25F10"/>
         </w:rPr>
@@ -2574,7 +2574,7 @@
     </w:p>
     <w:p>
       <w:pPr>
-        <w:pStyle w:val="Titre"/>
+        <w:pStyle w:val="Title"/>
         <w:rPr>
           <w:color w:val="D25F10"/>
         </w:rPr>
@@ -2589,7 +2589,7 @@
     </w:p>
     <w:p>
       <w:pPr>
-        <w:pStyle w:val="Titre1"/>
+        <w:pStyle w:val="Heading1"/>
         <w:rPr>
           <w:color w:val="D25F10"/>
         </w:rPr>
@@ -2628,7 +2628,7 @@
     </w:p>
     <w:p>
       <w:pPr>
-        <w:pStyle w:val="Titre1"/>
+        <w:pStyle w:val="Heading1"/>
         <w:jc w:val="both"/>
         <w:rPr>
           <w:color w:val="D25F10"/>
@@ -2797,7 +2797,7 @@
     </w:p>
     <w:p>
       <w:pPr>
-        <w:pStyle w:val="Titre"/>
+        <w:pStyle w:val="Title"/>
         <w:rPr>
           <w:color w:val="D25F10"/>
         </w:rPr>
@@ -2812,7 +2812,7 @@
     </w:p>
     <w:p>
       <w:pPr>
-        <w:pStyle w:val="Titre1"/>
+        <w:pStyle w:val="Heading1"/>
         <w:rPr>
           <w:color w:val="D25F10"/>
         </w:rPr>
@@ -2828,7 +2828,7 @@
     </w:p>
     <w:p>
       <w:pPr>
-        <w:pStyle w:val="Titre2"/>
+        <w:pStyle w:val="Heading2"/>
         <w:ind w:left="708"/>
         <w:rPr>
           <w:color w:val="ED6E17"/>
@@ -2910,7 +2910,7 @@
     </w:p>
     <w:p>
       <w:pPr>
-        <w:pStyle w:val="Lgende"/>
+        <w:pStyle w:val="Caption"/>
         <w:jc w:val="both"/>
       </w:pPr>
       <w:r>
@@ -2945,19 +2945,19 @@
       <w:hyperlink r:id="rId9" w:history="1">
         <w:r>
           <w:rPr>
-            <w:rStyle w:val="Lienhypertexte"/>
+            <w:rStyle w:val="Hyperlink"/>
           </w:rPr>
           <w:t>L’essentiel-jeu-</w:t>
         </w:r>
         <w:r>
           <w:rPr>
-            <w:rStyle w:val="Lienhypertexte"/>
+            <w:rStyle w:val="Hyperlink"/>
           </w:rPr>
           <w:t>vidéo</w:t>
         </w:r>
         <w:r>
           <w:rPr>
-            <w:rStyle w:val="Lienhypertexte"/>
+            <w:rStyle w:val="Hyperlink"/>
           </w:rPr>
           <w:t xml:space="preserve"> [Fichier PDF]. Page 8. 2021.</w:t>
         </w:r>
@@ -2981,7 +2981,7 @@
     </w:p>
     <w:p>
       <w:pPr>
-        <w:pStyle w:val="Titre2"/>
+        <w:pStyle w:val="Heading2"/>
         <w:ind w:left="708"/>
         <w:rPr>
           <w:color w:val="ED6E17"/>
@@ -3018,7 +3018,7 @@
     <w:p/>
     <w:p>
       <w:pPr>
-        <w:pStyle w:val="Titre2"/>
+        <w:pStyle w:val="Heading2"/>
         <w:ind w:left="708"/>
         <w:rPr>
           <w:color w:val="ED6E17"/>
@@ -3035,7 +3035,7 @@
     </w:p>
     <w:p>
       <w:pPr>
-        <w:pStyle w:val="Titre3"/>
+        <w:pStyle w:val="Heading3"/>
         <w:ind w:left="1416"/>
         <w:rPr>
           <w:color w:val="F18D49"/>
@@ -3058,7 +3058,7 @@
     </w:p>
     <w:p>
       <w:pPr>
-        <w:pStyle w:val="Titre4"/>
+        <w:pStyle w:val="Heading4"/>
         <w:ind w:left="2124"/>
         <w:rPr>
           <w:color w:val="F49F66"/>
@@ -3136,7 +3136,7 @@
     <w:p/>
     <w:p>
       <w:pPr>
-        <w:pStyle w:val="Titre4"/>
+        <w:pStyle w:val="Heading4"/>
         <w:ind w:left="2124"/>
         <w:rPr>
           <w:color w:val="F49F66"/>
@@ -3230,7 +3230,7 @@
     </w:p>
     <w:p>
       <w:pPr>
-        <w:pStyle w:val="Titre4"/>
+        <w:pStyle w:val="Heading4"/>
         <w:ind w:left="2124"/>
         <w:rPr>
           <w:color w:val="F49F66"/>
@@ -3289,7 +3289,7 @@
     <w:p/>
     <w:p>
       <w:pPr>
-        <w:pStyle w:val="Titre3"/>
+        <w:pStyle w:val="Heading3"/>
         <w:ind w:left="1416"/>
         <w:rPr>
           <w:color w:val="F18D49"/>
@@ -3312,7 +3312,7 @@
     </w:p>
     <w:p>
       <w:pPr>
-        <w:pStyle w:val="Titre4"/>
+        <w:pStyle w:val="Heading4"/>
         <w:ind w:left="2124"/>
         <w:rPr>
           <w:color w:val="F49F66"/>
@@ -3338,7 +3338,15 @@
         <w:t>parle de</w:t>
       </w:r>
       <w:r>
-        <w:t xml:space="preserve"> développement de jeu, on pense tout de suite à Unity Engine et </w:t>
+        <w:t xml:space="preserve"> développement de jeu, on pense tout de suite à </w:t>
+      </w:r>
+      <w:proofErr w:type="spellStart"/>
+      <w:r>
+        <w:t>Unity</w:t>
+      </w:r>
+      <w:proofErr w:type="spellEnd"/>
+      <w:r>
+        <w:t xml:space="preserve"> Engine et </w:t>
       </w:r>
       <w:proofErr w:type="spellStart"/>
       <w:r>
@@ -3438,7 +3446,7 @@
     </w:p>
     <w:p>
       <w:pPr>
-        <w:pStyle w:val="Titre4"/>
+        <w:pStyle w:val="Heading4"/>
         <w:ind w:left="2124"/>
         <w:rPr>
           <w:color w:val="F49F66"/>
@@ -3514,7 +3522,15 @@
       </w:r>
       <w:proofErr w:type="spellEnd"/>
       <w:r>
-        <w:t>, React Native permet non seulement de développer une application utilisable sur un navigateur, mais aussi de la compiler en tant qu'application mobile.</w:t>
+        <w:t xml:space="preserve">, </w:t>
+      </w:r>
+      <w:proofErr w:type="spellStart"/>
+      <w:r>
+        <w:t>React</w:t>
+      </w:r>
+      <w:proofErr w:type="spellEnd"/>
+      <w:r>
+        <w:t xml:space="preserve"> Native permet non seulement de développer une application utilisable sur un navigateur, mais aussi de la compiler en tant qu'application mobile.</w:t>
       </w:r>
     </w:p>
     <w:p>
@@ -3594,10 +3610,18 @@
         <w:t>Visual Studio Code</w:t>
       </w:r>
       <w:r>
-        <w:t xml:space="preserve">, principalement pour la raison de sa légèreté et des extensions qu'il propose. Parmi ces extensions, Simple React </w:t>
+        <w:t xml:space="preserve">, principalement pour la raison de sa légèreté et des extensions qu'il propose. Parmi ces extensions, Simple </w:t>
       </w:r>
       <w:proofErr w:type="spellStart"/>
       <w:r>
+        <w:t>React</w:t>
+      </w:r>
+      <w:proofErr w:type="spellEnd"/>
+      <w:r>
+        <w:t xml:space="preserve"> </w:t>
+      </w:r>
+      <w:proofErr w:type="spellStart"/>
+      <w:r>
         <w:t>Snippets</w:t>
       </w:r>
       <w:proofErr w:type="spellEnd"/>
@@ -3616,7 +3640,7 @@
     <w:p/>
     <w:p>
       <w:pPr>
-        <w:pStyle w:val="Titre4"/>
+        <w:pStyle w:val="Heading4"/>
         <w:ind w:left="2124"/>
         <w:rPr>
           <w:color w:val="F49F66"/>
@@ -4048,7 +4072,7 @@
     </w:p>
     <w:p>
       <w:pPr>
-        <w:pStyle w:val="Titre2"/>
+        <w:pStyle w:val="Heading2"/>
         <w:ind w:left="708"/>
         <w:rPr>
           <w:color w:val="ED6E17"/>
@@ -4151,7 +4175,7 @@
     </w:p>
     <w:p>
       <w:pPr>
-        <w:pStyle w:val="Lgende"/>
+        <w:pStyle w:val="Caption"/>
       </w:pPr>
       <w:bookmarkStart w:id="9" w:name="_Hlk155020754"/>
       <w:r>
@@ -4180,7 +4204,7 @@
     </w:p>
     <w:p>
       <w:pPr>
-        <w:pStyle w:val="Titre2"/>
+        <w:pStyle w:val="Heading2"/>
         <w:ind w:left="708"/>
         <w:rPr>
           <w:color w:val="ED6E17"/>
@@ -4198,7 +4222,7 @@
     </w:p>
     <w:p>
       <w:pPr>
-        <w:pStyle w:val="Titre3"/>
+        <w:pStyle w:val="Heading3"/>
         <w:ind w:left="1416"/>
         <w:rPr>
           <w:color w:val="F18D49"/>
@@ -4340,7 +4364,7 @@
     </w:p>
     <w:p>
       <w:pPr>
-        <w:pStyle w:val="Titre3"/>
+        <w:pStyle w:val="Heading3"/>
         <w:ind w:left="1416"/>
         <w:rPr>
           <w:color w:val="F18D49"/>
@@ -4400,13 +4424,13 @@
     </w:p>
     <w:p>
       <w:pPr>
-        <w:pStyle w:val="Lgende"/>
+        <w:pStyle w:val="Caption"/>
         <w:keepNext/>
       </w:pPr>
     </w:p>
     <w:tbl>
       <w:tblPr>
-        <w:tblStyle w:val="TableauGrille2-Accentuation5"/>
+        <w:tblStyle w:val="GridTable2-Accent5"/>
         <w:tblW w:w="0" w:type="auto"/>
         <w:tblInd w:w="0" w:type="dxa"/>
         <w:tblLook w:val="04A0" w:firstRow="1" w:lastRow="0" w:firstColumn="1" w:lastColumn="0" w:noHBand="0" w:noVBand="1"/>
@@ -5304,7 +5328,7 @@
     <w:p/>
     <w:p>
       <w:pPr>
-        <w:pStyle w:val="Titre3"/>
+        <w:pStyle w:val="Heading3"/>
         <w:ind w:left="1416"/>
         <w:rPr>
           <w:color w:val="F18D49"/>
@@ -5319,7 +5343,7 @@
     </w:p>
     <w:p>
       <w:pPr>
-        <w:pStyle w:val="Titre3"/>
+        <w:pStyle w:val="Heading3"/>
         <w:rPr>
           <w:color w:val="F18D49"/>
         </w:rPr>
@@ -5343,7 +5367,7 @@
     </w:p>
     <w:p>
       <w:pPr>
-        <w:pStyle w:val="Titre3"/>
+        <w:pStyle w:val="Heading3"/>
         <w:ind w:left="1416"/>
         <w:rPr>
           <w:color w:val="F18D49"/>
@@ -5572,7 +5596,7 @@
     </w:p>
     <w:p>
       <w:pPr>
-        <w:pStyle w:val="Lgende"/>
+        <w:pStyle w:val="Caption"/>
       </w:pPr>
       <w:r>
         <w:t xml:space="preserve">Figure </w:t>
@@ -5610,7 +5634,7 @@
     </w:p>
     <w:p>
       <w:pPr>
-        <w:pStyle w:val="Titre1"/>
+        <w:pStyle w:val="Heading1"/>
         <w:rPr>
           <w:color w:val="D25F10"/>
         </w:rPr>
@@ -5627,7 +5651,7 @@
     </w:p>
     <w:p>
       <w:pPr>
-        <w:pStyle w:val="Titre2"/>
+        <w:pStyle w:val="Heading2"/>
         <w:ind w:left="708"/>
         <w:rPr>
           <w:color w:val="ED6E17"/>
@@ -5650,7 +5674,7 @@
     </w:p>
     <w:p>
       <w:pPr>
-        <w:pStyle w:val="Titre3"/>
+        <w:pStyle w:val="Heading3"/>
         <w:ind w:left="1416"/>
         <w:rPr>
           <w:color w:val="F18D49"/>
@@ -5697,7 +5721,7 @@
     </w:p>
     <w:p>
       <w:pPr>
-        <w:pStyle w:val="Paragraphedeliste"/>
+        <w:pStyle w:val="ListParagraph"/>
         <w:numPr>
           <w:ilvl w:val="0"/>
           <w:numId w:val="4"/>
@@ -5728,7 +5752,7 @@
     </w:p>
     <w:p>
       <w:pPr>
-        <w:pStyle w:val="Paragraphedeliste"/>
+        <w:pStyle w:val="ListParagraph"/>
         <w:numPr>
           <w:ilvl w:val="0"/>
           <w:numId w:val="4"/>
@@ -5750,7 +5774,7 @@
     </w:p>
     <w:p>
       <w:pPr>
-        <w:pStyle w:val="Paragraphedeliste"/>
+        <w:pStyle w:val="ListParagraph"/>
         <w:numPr>
           <w:ilvl w:val="0"/>
           <w:numId w:val="4"/>
@@ -5769,7 +5793,7 @@
     </w:p>
     <w:p>
       <w:pPr>
-        <w:pStyle w:val="Paragraphedeliste"/>
+        <w:pStyle w:val="ListParagraph"/>
         <w:numPr>
           <w:ilvl w:val="0"/>
           <w:numId w:val="4"/>
@@ -5788,7 +5812,7 @@
     </w:p>
     <w:p>
       <w:pPr>
-        <w:pStyle w:val="Paragraphedeliste"/>
+        <w:pStyle w:val="ListParagraph"/>
         <w:numPr>
           <w:ilvl w:val="0"/>
           <w:numId w:val="4"/>
@@ -5807,7 +5831,7 @@
     </w:p>
     <w:p>
       <w:pPr>
-        <w:pStyle w:val="Paragraphedeliste"/>
+        <w:pStyle w:val="ListParagraph"/>
         <w:numPr>
           <w:ilvl w:val="0"/>
           <w:numId w:val="4"/>
@@ -5826,7 +5850,7 @@
     </w:p>
     <w:p>
       <w:pPr>
-        <w:pStyle w:val="Paragraphedeliste"/>
+        <w:pStyle w:val="ListParagraph"/>
         <w:numPr>
           <w:ilvl w:val="0"/>
           <w:numId w:val="4"/>
@@ -5860,7 +5884,7 @@
     </w:p>
     <w:p>
       <w:pPr>
-        <w:pStyle w:val="Paragraphedeliste"/>
+        <w:pStyle w:val="ListParagraph"/>
         <w:numPr>
           <w:ilvl w:val="0"/>
           <w:numId w:val="4"/>
@@ -5888,7 +5912,7 @@
     </w:p>
     <w:p>
       <w:pPr>
-        <w:pStyle w:val="Paragraphedeliste"/>
+        <w:pStyle w:val="ListParagraph"/>
         <w:numPr>
           <w:ilvl w:val="0"/>
           <w:numId w:val="4"/>
@@ -5919,7 +5943,7 @@
     </w:p>
     <w:p>
       <w:pPr>
-        <w:pStyle w:val="Paragraphedeliste"/>
+        <w:pStyle w:val="ListParagraph"/>
         <w:numPr>
           <w:ilvl w:val="0"/>
           <w:numId w:val="4"/>
@@ -5943,7 +5967,7 @@
     </w:p>
     <w:p>
       <w:pPr>
-        <w:pStyle w:val="Titre3"/>
+        <w:pStyle w:val="Heading3"/>
         <w:ind w:left="1416"/>
         <w:rPr>
           <w:color w:val="F18D49"/>
@@ -6002,7 +6026,7 @@
     </w:p>
     <w:p>
       <w:pPr>
-        <w:pStyle w:val="Paragraphedeliste"/>
+        <w:pStyle w:val="ListParagraph"/>
         <w:numPr>
           <w:ilvl w:val="0"/>
           <w:numId w:val="4"/>
@@ -6020,7 +6044,7 @@
     </w:p>
     <w:p>
       <w:pPr>
-        <w:pStyle w:val="Paragraphedeliste"/>
+        <w:pStyle w:val="ListParagraph"/>
         <w:numPr>
           <w:ilvl w:val="0"/>
           <w:numId w:val="4"/>
@@ -6068,7 +6092,7 @@
     </w:p>
     <w:p>
       <w:pPr>
-        <w:pStyle w:val="Paragraphedeliste"/>
+        <w:pStyle w:val="ListParagraph"/>
         <w:numPr>
           <w:ilvl w:val="0"/>
           <w:numId w:val="4"/>
@@ -6140,7 +6164,7 @@
     </w:p>
     <w:p>
       <w:pPr>
-        <w:pStyle w:val="Paragraphedeliste"/>
+        <w:pStyle w:val="ListParagraph"/>
         <w:numPr>
           <w:ilvl w:val="0"/>
           <w:numId w:val="4"/>
@@ -6152,7 +6176,7 @@
     </w:p>
     <w:p>
       <w:pPr>
-        <w:pStyle w:val="Paragraphedeliste"/>
+        <w:pStyle w:val="ListParagraph"/>
         <w:numPr>
           <w:ilvl w:val="1"/>
           <w:numId w:val="4"/>
@@ -6167,7 +6191,7 @@
     </w:p>
     <w:p>
       <w:pPr>
-        <w:pStyle w:val="Paragraphedeliste"/>
+        <w:pStyle w:val="ListParagraph"/>
         <w:numPr>
           <w:ilvl w:val="1"/>
           <w:numId w:val="4"/>
@@ -6182,13 +6206,13 @@
     </w:p>
     <w:p>
       <w:pPr>
-        <w:pStyle w:val="Paragraphedeliste"/>
+        <w:pStyle w:val="ListParagraph"/>
         <w:ind w:left="1440"/>
       </w:pPr>
     </w:p>
     <w:p>
       <w:pPr>
-        <w:pStyle w:val="Titre3"/>
+        <w:pStyle w:val="Heading3"/>
         <w:ind w:left="1416"/>
         <w:rPr>
           <w:color w:val="F18D49"/>
@@ -6233,7 +6257,7 @@
     </w:p>
     <w:p>
       <w:pPr>
-        <w:pStyle w:val="Paragraphedeliste"/>
+        <w:pStyle w:val="ListParagraph"/>
         <w:numPr>
           <w:ilvl w:val="0"/>
           <w:numId w:val="4"/>
@@ -6251,7 +6275,7 @@
     </w:p>
     <w:p>
       <w:pPr>
-        <w:pStyle w:val="Paragraphedeliste"/>
+        <w:pStyle w:val="ListParagraph"/>
         <w:numPr>
           <w:ilvl w:val="0"/>
           <w:numId w:val="4"/>
@@ -6263,7 +6287,7 @@
     </w:p>
     <w:p>
       <w:pPr>
-        <w:pStyle w:val="Paragraphedeliste"/>
+        <w:pStyle w:val="ListParagraph"/>
         <w:numPr>
           <w:ilvl w:val="0"/>
           <w:numId w:val="4"/>
@@ -6275,7 +6299,7 @@
     </w:p>
     <w:p>
       <w:pPr>
-        <w:pStyle w:val="Paragraphedeliste"/>
+        <w:pStyle w:val="ListParagraph"/>
         <w:numPr>
           <w:ilvl w:val="0"/>
           <w:numId w:val="4"/>
@@ -6292,14 +6316,14 @@
     </w:p>
     <w:p>
       <w:pPr>
-        <w:pStyle w:val="Paragraphedeliste"/>
+        <w:pStyle w:val="ListParagraph"/>
         <w:ind w:left="1440"/>
       </w:pPr>
     </w:p>
     <w:p/>
     <w:p>
       <w:pPr>
-        <w:pStyle w:val="Titre2"/>
+        <w:pStyle w:val="Heading2"/>
         <w:ind w:left="708"/>
         <w:rPr>
           <w:color w:val="ED6E17"/>
@@ -6431,7 +6455,7 @@
     </w:p>
     <w:p>
       <w:pPr>
-        <w:pStyle w:val="Titre2"/>
+        <w:pStyle w:val="Heading2"/>
         <w:ind w:left="708"/>
         <w:rPr>
           <w:color w:val="ED6E17"/>
@@ -6466,7 +6490,7 @@
     </w:p>
     <w:p>
       <w:pPr>
-        <w:pStyle w:val="Titre3"/>
+        <w:pStyle w:val="Heading3"/>
         <w:ind w:left="1416"/>
         <w:rPr>
           <w:color w:val="F18D49"/>
@@ -6546,7 +6570,7 @@
     </w:p>
     <w:p>
       <w:pPr>
-        <w:pStyle w:val="Paragraphedeliste"/>
+        <w:pStyle w:val="ListParagraph"/>
         <w:numPr>
           <w:ilvl w:val="0"/>
           <w:numId w:val="8"/>
@@ -6566,7 +6590,7 @@
     </w:p>
     <w:p>
       <w:pPr>
-        <w:pStyle w:val="Paragraphedeliste"/>
+        <w:pStyle w:val="ListParagraph"/>
         <w:numPr>
           <w:ilvl w:val="0"/>
           <w:numId w:val="8"/>
@@ -6584,12 +6608,20 @@
         <w:t xml:space="preserve"> </w:t>
       </w:r>
       <w:r>
-        <w:t>indique à React l’exécution d’une tâche à chaque fois qu’un état change, il gère donc les effets de bord</w:t>
-      </w:r>
-    </w:p>
-    <w:p>
-      <w:pPr>
-        <w:pStyle w:val="Paragraphedeliste"/>
+        <w:t xml:space="preserve">indique à </w:t>
+      </w:r>
+      <w:proofErr w:type="spellStart"/>
+      <w:r>
+        <w:t>React</w:t>
+      </w:r>
+      <w:proofErr w:type="spellEnd"/>
+      <w:r>
+        <w:t xml:space="preserve"> l’exécution d’une tâche à chaque fois qu’un état change, il gère donc les effets de bord</w:t>
+      </w:r>
+    </w:p>
+    <w:p>
+      <w:pPr>
+        <w:pStyle w:val="ListParagraph"/>
         <w:numPr>
           <w:ilvl w:val="0"/>
           <w:numId w:val="8"/>
@@ -6609,7 +6641,7 @@
     </w:p>
     <w:p>
       <w:pPr>
-        <w:pStyle w:val="Paragraphedeliste"/>
+        <w:pStyle w:val="ListParagraph"/>
         <w:numPr>
           <w:ilvl w:val="0"/>
           <w:numId w:val="8"/>
@@ -6624,7 +6656,7 @@
     </w:p>
     <w:p>
       <w:pPr>
-        <w:pStyle w:val="Paragraphedeliste"/>
+        <w:pStyle w:val="ListParagraph"/>
         <w:numPr>
           <w:ilvl w:val="0"/>
           <w:numId w:val="8"/>
@@ -6639,7 +6671,7 @@
     </w:p>
     <w:p>
       <w:pPr>
-        <w:pStyle w:val="Paragraphedeliste"/>
+        <w:pStyle w:val="ListParagraph"/>
         <w:numPr>
           <w:ilvl w:val="0"/>
           <w:numId w:val="8"/>
@@ -6654,7 +6686,7 @@
     </w:p>
     <w:p>
       <w:pPr>
-        <w:pStyle w:val="Paragraphedeliste"/>
+        <w:pStyle w:val="ListParagraph"/>
         <w:numPr>
           <w:ilvl w:val="0"/>
           <w:numId w:val="8"/>
@@ -6669,7 +6701,7 @@
     </w:p>
     <w:p>
       <w:pPr>
-        <w:pStyle w:val="Paragraphedeliste"/>
+        <w:pStyle w:val="ListParagraph"/>
         <w:numPr>
           <w:ilvl w:val="0"/>
           <w:numId w:val="8"/>
@@ -6681,7 +6713,7 @@
     </w:p>
     <w:p>
       <w:pPr>
-        <w:pStyle w:val="Paragraphedeliste"/>
+        <w:pStyle w:val="ListParagraph"/>
         <w:numPr>
           <w:ilvl w:val="0"/>
           <w:numId w:val="8"/>
@@ -6699,7 +6731,7 @@
     </w:p>
     <w:p>
       <w:pPr>
-        <w:pStyle w:val="Paragraphedeliste"/>
+        <w:pStyle w:val="ListParagraph"/>
         <w:numPr>
           <w:ilvl w:val="0"/>
           <w:numId w:val="8"/>
@@ -6720,7 +6752,7 @@
     </w:p>
     <w:p>
       <w:pPr>
-        <w:pStyle w:val="Paragraphedeliste"/>
+        <w:pStyle w:val="ListParagraph"/>
         <w:numPr>
           <w:ilvl w:val="0"/>
           <w:numId w:val="8"/>
@@ -6740,7 +6772,7 @@
     </w:p>
     <w:p>
       <w:pPr>
-        <w:pStyle w:val="Paragraphedeliste"/>
+        <w:pStyle w:val="ListParagraph"/>
         <w:numPr>
           <w:ilvl w:val="0"/>
           <w:numId w:val="8"/>
@@ -6760,7 +6792,7 @@
     </w:p>
     <w:p>
       <w:pPr>
-        <w:pStyle w:val="Paragraphedeliste"/>
+        <w:pStyle w:val="ListParagraph"/>
         <w:numPr>
           <w:ilvl w:val="0"/>
           <w:numId w:val="8"/>
@@ -6775,7 +6807,7 @@
     </w:p>
     <w:p>
       <w:pPr>
-        <w:pStyle w:val="Paragraphedeliste"/>
+        <w:pStyle w:val="ListParagraph"/>
       </w:pPr>
       <w:r>
         <w:t xml:space="preserve"> </w:t>
@@ -6783,7 +6815,7 @@
     </w:p>
     <w:p>
       <w:pPr>
-        <w:pStyle w:val="Paragraphedeliste"/>
+        <w:pStyle w:val="ListParagraph"/>
       </w:pPr>
     </w:p>
     <w:p>
@@ -6846,7 +6878,15 @@
         <w:t xml:space="preserve"> S’inscrire </w:t>
       </w:r>
       <w:r>
-        <w:t xml:space="preserve">» et un TouchableOpacity pour le bouton. Nous utilisons également les hooks </w:t>
+        <w:t xml:space="preserve">» et un TouchableOpacity pour le bouton. Nous utilisons également les </w:t>
+      </w:r>
+      <w:proofErr w:type="spellStart"/>
+      <w:r>
+        <w:t>hooks</w:t>
+      </w:r>
+      <w:proofErr w:type="spellEnd"/>
+      <w:r>
+        <w:t xml:space="preserve"> </w:t>
       </w:r>
       <w:proofErr w:type="spellStart"/>
       <w:r>
@@ -6931,7 +6971,7 @@
     </w:p>
     <w:p>
       <w:pPr>
-        <w:pStyle w:val="Lgende"/>
+        <w:pStyle w:val="Caption"/>
       </w:pPr>
       <w:r>
         <w:t xml:space="preserve">Figure </w:t>
@@ -6986,7 +7026,15 @@
       </w:r>
       <w:proofErr w:type="spellEnd"/>
       <w:r>
-        <w:t xml:space="preserve"> pour les deux différent champs d’entrée, un Text pour le titre « Vérification du code » et un TouchableOpacity pour le bouton. Nous utilisons également les hooks </w:t>
+        <w:t xml:space="preserve"> pour les deux différent champs d’entrée, un Text pour le titre « Vérification du code » et un TouchableOpacity pour le bouton. Nous utilisons également les </w:t>
+      </w:r>
+      <w:proofErr w:type="spellStart"/>
+      <w:r>
+        <w:t>hooks</w:t>
+      </w:r>
+      <w:proofErr w:type="spellEnd"/>
+      <w:r>
+        <w:t xml:space="preserve"> </w:t>
       </w:r>
       <w:proofErr w:type="spellStart"/>
       <w:r>
@@ -7066,7 +7114,7 @@
     </w:p>
     <w:p>
       <w:pPr>
-        <w:pStyle w:val="Lgende"/>
+        <w:pStyle w:val="Caption"/>
       </w:pPr>
       <w:r>
         <w:t xml:space="preserve">Figure </w:t>
@@ -7144,7 +7192,7 @@
     </w:p>
     <w:p>
       <w:pPr>
-        <w:pStyle w:val="Lgende"/>
+        <w:pStyle w:val="Caption"/>
         <w:rPr>
           <w:u w:val="single"/>
         </w:rPr>
@@ -7213,7 +7261,7 @@
     </w:p>
     <w:p>
       <w:pPr>
-        <w:pStyle w:val="Lgende"/>
+        <w:pStyle w:val="Caption"/>
       </w:pPr>
       <w:r>
         <w:t xml:space="preserve">Figure </w:t>
@@ -7265,7 +7313,15 @@
       </w:r>
       <w:proofErr w:type="spellEnd"/>
       <w:r>
-        <w:t xml:space="preserve"> pour les deux différent champs d’entrée, un Text pour le titre « Connexion » et trois différents TouchableOpacity pour les boutons et le lien menant vers la page d’oubli de mot de passe. Nous utilisons également les hooks </w:t>
+        <w:t xml:space="preserve"> pour les deux différent champs d’entrée, un Text pour le titre « Connexion » et trois différents TouchableOpacity pour les boutons et le lien menant vers la page d’oubli de mot de passe. Nous utilisons également les </w:t>
+      </w:r>
+      <w:proofErr w:type="spellStart"/>
+      <w:r>
+        <w:t>hooks</w:t>
+      </w:r>
+      <w:proofErr w:type="spellEnd"/>
+      <w:r>
+        <w:t xml:space="preserve"> </w:t>
       </w:r>
       <w:proofErr w:type="spellStart"/>
       <w:r>
@@ -7332,7 +7388,7 @@
     </w:p>
     <w:p>
       <w:pPr>
-        <w:pStyle w:val="Lgende"/>
+        <w:pStyle w:val="Caption"/>
       </w:pPr>
       <w:r>
         <w:t xml:space="preserve">Figure </w:t>
@@ -7510,7 +7566,7 @@
     </w:p>
     <w:p>
       <w:pPr>
-        <w:pStyle w:val="Lgende"/>
+        <w:pStyle w:val="Caption"/>
       </w:pPr>
       <w:r>
         <w:t xml:space="preserve">Figure </w:t>
@@ -7635,7 +7691,7 @@
     </w:p>
     <w:p>
       <w:pPr>
-        <w:pStyle w:val="Lgende"/>
+        <w:pStyle w:val="Caption"/>
         <w:jc w:val="both"/>
       </w:pPr>
       <w:r>
@@ -7706,7 +7762,7 @@
         </w:rPr>
         <w:lastRenderedPageBreak/>
         <w:drawing>
-          <wp:inline distT="0" distB="0" distL="0" distR="0" wp14:anchorId="5351F9E8" wp14:editId="33BB6662">
+          <wp:inline distT="0" distB="0" distL="0" distR="0" wp14:anchorId="5351F9E8" wp14:editId="7D8CAAA9">
             <wp:extent cx="3565487" cy="2620455"/>
             <wp:effectExtent l="0" t="0" r="0" b="8890"/>
             <wp:docPr id="543027723" name="Image 1"/>
@@ -7754,7 +7810,7 @@
     </w:p>
     <w:p>
       <w:pPr>
-        <w:pStyle w:val="Lgende"/>
+        <w:pStyle w:val="Caption"/>
       </w:pPr>
       <w:r>
         <w:t xml:space="preserve">Figure </w:t>
@@ -7834,7 +7890,7 @@
     </w:p>
     <w:p>
       <w:pPr>
-        <w:pStyle w:val="Lgende"/>
+        <w:pStyle w:val="Caption"/>
         <w:jc w:val="both"/>
       </w:pPr>
       <w:r>
@@ -7918,7 +7974,7 @@
     </w:p>
     <w:p>
       <w:pPr>
-        <w:pStyle w:val="Lgende"/>
+        <w:pStyle w:val="Caption"/>
       </w:pPr>
       <w:r>
         <w:t xml:space="preserve">Figure </w:t>
@@ -8039,7 +8095,7 @@
     </w:p>
     <w:p>
       <w:pPr>
-        <w:pStyle w:val="Lgende"/>
+        <w:pStyle w:val="Caption"/>
       </w:pPr>
       <w:r>
         <w:t xml:space="preserve">Figure </w:t>
@@ -8113,7 +8169,7 @@
     </w:p>
     <w:p>
       <w:pPr>
-        <w:pStyle w:val="Lgende"/>
+        <w:pStyle w:val="Caption"/>
       </w:pPr>
       <w:r>
         <w:t xml:space="preserve">Figure </w:t>
@@ -8194,7 +8250,7 @@
     </w:p>
     <w:p>
       <w:pPr>
-        <w:pStyle w:val="Lgende"/>
+        <w:pStyle w:val="Caption"/>
       </w:pPr>
       <w:r>
         <w:t xml:space="preserve">Figure </w:t>
@@ -8214,7 +8270,7 @@
     <w:p/>
     <w:p>
       <w:pPr>
-        <w:pStyle w:val="Titre3"/>
+        <w:pStyle w:val="Heading3"/>
         <w:ind w:left="1416"/>
         <w:rPr>
           <w:color w:val="F18D49"/>
@@ -8235,10 +8291,164 @@
       </w:r>
       <w:bookmarkEnd w:id="22"/>
     </w:p>
+    <w:p>
+      <w:pPr>
+        <w:rPr>
+          <w:u w:val="single"/>
+        </w:rPr>
+      </w:pPr>
+      <w:r>
+        <w:rPr>
+          <w:u w:val="single"/>
+        </w:rPr>
+        <w:t>Écran d’accueil :</w:t>
+      </w:r>
+    </w:p>
+    <w:p>
+      <w:r>
+        <w:rPr>
+          <w:u w:val="single"/>
+        </w:rPr>
+        <w:t>Personnages :</w:t>
+      </w:r>
+      <w:r>
+        <w:t xml:space="preserve"> (Parler de la sélection + actions</w:t>
+      </w:r>
+      <w:r>
+        <w:t>[attaque déplacement]</w:t>
+      </w:r>
+      <w:r>
+        <w:t>)</w:t>
+      </w:r>
+    </w:p>
+    <w:p>
+      <w:pPr>
+        <w:rPr>
+          <w:u w:val="single"/>
+        </w:rPr>
+      </w:pPr>
+      <w:r>
+        <w:rPr>
+          <w:u w:val="single"/>
+        </w:rPr>
+        <w:t>Interface utilisateur :</w:t>
+      </w:r>
+    </w:p>
+    <w:p>
+      <w:r>
+        <w:t>Mettre l’image avec légende</w:t>
+      </w:r>
+    </w:p>
+    <w:p>
+      <w:pPr>
+        <w:rPr>
+          <w:u w:val="single"/>
+        </w:rPr>
+      </w:pPr>
+      <w:r>
+        <w:rPr>
+          <w:u w:val="single"/>
+        </w:rPr>
+        <w:t>Les ennemis :</w:t>
+      </w:r>
+    </w:p>
+    <w:p>
+      <w:pPr>
+        <w:rPr>
+          <w:u w:val="single"/>
+        </w:rPr>
+      </w:pPr>
+      <w:r>
+        <w:rPr>
+          <w:u w:val="single"/>
+        </w:rPr>
+        <w:t>Coffres et pièces :</w:t>
+      </w:r>
+    </w:p>
+    <w:p>
+      <w:r>
+        <w:rPr>
+          <w:u w:val="single"/>
+        </w:rPr>
+        <w:t>Environnements :</w:t>
+      </w:r>
+      <w:r>
+        <w:t xml:space="preserve"> (Plateforme et échelle portail de fin de niveau et l’eau)</w:t>
+      </w:r>
+    </w:p>
+    <w:p>
+      <w:pPr>
+        <w:rPr>
+          <w:u w:val="single"/>
+        </w:rPr>
+      </w:pPr>
+      <w:r>
+        <w:rPr>
+          <w:u w:val="single"/>
+        </w:rPr>
+        <w:t>Inventaire :</w:t>
+      </w:r>
+    </w:p>
+    <w:p>
+      <w:pPr>
+        <w:rPr>
+          <w:u w:val="single"/>
+        </w:rPr>
+      </w:pPr>
+      <w:r>
+        <w:rPr>
+          <w:u w:val="single"/>
+        </w:rPr>
+        <w:t>Village :</w:t>
+      </w:r>
+    </w:p>
+    <w:p>
+      <w:pPr>
+        <w:ind w:left="708"/>
+        <w:rPr>
+          <w:u w:val="single"/>
+        </w:rPr>
+      </w:pPr>
+      <w:r>
+        <w:rPr>
+          <w:u w:val="single"/>
+        </w:rPr>
+        <w:t>Magasin :</w:t>
+      </w:r>
+    </w:p>
+    <w:p>
+      <w:pPr>
+        <w:ind w:left="708"/>
+        <w:rPr>
+          <w:u w:val="single"/>
+        </w:rPr>
+      </w:pPr>
+      <w:r>
+        <w:rPr>
+          <w:u w:val="single"/>
+        </w:rPr>
+        <w:t>Arbre de compétences :</w:t>
+      </w:r>
+    </w:p>
+    <w:p>
+      <w:pPr>
+        <w:ind w:left="708"/>
+        <w:rPr>
+          <w:u w:val="single"/>
+        </w:rPr>
+      </w:pPr>
+      <w:r>
+        <w:rPr>
+          <w:u w:val="single"/>
+        </w:rPr>
+        <w:lastRenderedPageBreak/>
+        <w:t>Portail de sélection de niveau :</w:t>
+      </w:r>
+    </w:p>
     <w:p/>
     <w:p>
       <w:pPr>
-        <w:pStyle w:val="Titre2"/>
+        <w:pStyle w:val="Heading2"/>
         <w:ind w:left="708"/>
         <w:rPr>
           <w:color w:val="ED6E17"/>
@@ -8255,7 +8465,7 @@
     </w:p>
     <w:p>
       <w:pPr>
-        <w:pStyle w:val="Titre2"/>
+        <w:pStyle w:val="Heading2"/>
         <w:ind w:left="708"/>
         <w:rPr>
           <w:color w:val="ED6E17"/>
@@ -8290,7 +8500,7 @@
     </w:p>
     <w:p>
       <w:pPr>
-        <w:pStyle w:val="Titre"/>
+        <w:pStyle w:val="Title"/>
         <w:rPr>
           <w:color w:val="D25F10"/>
         </w:rPr>
@@ -8305,7 +8515,7 @@
     </w:p>
     <w:p>
       <w:pPr>
-        <w:pStyle w:val="Titre1"/>
+        <w:pStyle w:val="Heading1"/>
         <w:rPr>
           <w:color w:val="D25F10"/>
         </w:rPr>
@@ -8321,7 +8531,7 @@
     </w:p>
     <w:p>
       <w:pPr>
-        <w:pStyle w:val="Titre1"/>
+        <w:pStyle w:val="Heading1"/>
         <w:rPr>
           <w:color w:val="D25F10"/>
         </w:rPr>
@@ -8337,7 +8547,7 @@
     </w:p>
     <w:p>
       <w:pPr>
-        <w:pStyle w:val="Titre1"/>
+        <w:pStyle w:val="Heading1"/>
         <w:rPr>
           <w:color w:val="D25F10"/>
         </w:rPr>
@@ -8353,7 +8563,7 @@
     </w:p>
     <w:p>
       <w:pPr>
-        <w:pStyle w:val="Titre1"/>
+        <w:pStyle w:val="Heading1"/>
         <w:rPr>
           <w:color w:val="D25F10"/>
         </w:rPr>
@@ -8385,7 +8595,7 @@
     </w:p>
     <w:p>
       <w:pPr>
-        <w:pStyle w:val="Titre1"/>
+        <w:pStyle w:val="Heading1"/>
         <w:rPr>
           <w:color w:val="D25F10"/>
           <w:sz w:val="56"/>
@@ -8407,7 +8617,7 @@
     <w:p/>
     <w:p>
       <w:pPr>
-        <w:pStyle w:val="TM1"/>
+        <w:pStyle w:val="TOC1"/>
         <w:tabs>
           <w:tab w:val="right" w:leader="dot" w:pos="9062"/>
         </w:tabs>
@@ -8418,7 +8628,7 @@
       <w:hyperlink w:anchor="_Toc154782996" w:history="1">
         <w:r>
           <w:rPr>
-            <w:rStyle w:val="Lienhypertexte"/>
+            <w:rStyle w:val="Hyperlink"/>
             <w:noProof/>
             <w:color w:val="auto"/>
             <w:u w:val="none"/>
@@ -8477,7 +8687,7 @@
     </w:p>
     <w:p>
       <w:pPr>
-        <w:pStyle w:val="TM1"/>
+        <w:pStyle w:val="TOC1"/>
         <w:tabs>
           <w:tab w:val="right" w:leader="dot" w:pos="9062"/>
         </w:tabs>
@@ -8488,7 +8698,7 @@
       <w:hyperlink w:anchor="_Toc154782997" w:history="1">
         <w:r>
           <w:rPr>
-            <w:rStyle w:val="Lienhypertexte"/>
+            <w:rStyle w:val="Hyperlink"/>
             <w:noProof/>
             <w:color w:val="auto"/>
             <w:u w:val="none"/>
@@ -8547,7 +8757,7 @@
     </w:p>
     <w:p>
       <w:pPr>
-        <w:pStyle w:val="TM1"/>
+        <w:pStyle w:val="TOC1"/>
         <w:tabs>
           <w:tab w:val="right" w:leader="dot" w:pos="9062"/>
         </w:tabs>
@@ -8558,7 +8768,7 @@
       <w:hyperlink w:anchor="_Toc154782998" w:history="1">
         <w:r>
           <w:rPr>
-            <w:rStyle w:val="Lienhypertexte"/>
+            <w:rStyle w:val="Hyperlink"/>
             <w:noProof/>
             <w:color w:val="auto"/>
             <w:u w:val="none"/>
@@ -8617,7 +8827,7 @@
     </w:p>
     <w:p>
       <w:pPr>
-        <w:pStyle w:val="TM1"/>
+        <w:pStyle w:val="TOC1"/>
         <w:tabs>
           <w:tab w:val="right" w:leader="dot" w:pos="9062"/>
         </w:tabs>
@@ -8628,7 +8838,7 @@
       <w:hyperlink w:anchor="_Toc154782999" w:history="1">
         <w:r>
           <w:rPr>
-            <w:rStyle w:val="Lienhypertexte"/>
+            <w:rStyle w:val="Hyperlink"/>
             <w:noProof/>
             <w:color w:val="auto"/>
             <w:u w:val="none"/>
@@ -8687,7 +8897,7 @@
     </w:p>
     <w:p>
       <w:pPr>
-        <w:pStyle w:val="TM1"/>
+        <w:pStyle w:val="TOC1"/>
         <w:tabs>
           <w:tab w:val="right" w:leader="dot" w:pos="9062"/>
         </w:tabs>
@@ -8698,7 +8908,7 @@
       <w:hyperlink w:anchor="_Toc154783000" w:history="1">
         <w:r>
           <w:rPr>
-            <w:rStyle w:val="Lienhypertexte"/>
+            <w:rStyle w:val="Hyperlink"/>
             <w:noProof/>
             <w:color w:val="auto"/>
             <w:u w:val="none"/>
@@ -8757,7 +8967,7 @@
     </w:p>
     <w:p>
       <w:pPr>
-        <w:pStyle w:val="TM1"/>
+        <w:pStyle w:val="TOC1"/>
         <w:tabs>
           <w:tab w:val="right" w:leader="dot" w:pos="9062"/>
         </w:tabs>
@@ -8768,7 +8978,7 @@
       <w:hyperlink w:anchor="_Toc154783001" w:history="1">
         <w:r>
           <w:rPr>
-            <w:rStyle w:val="Lienhypertexte"/>
+            <w:rStyle w:val="Hyperlink"/>
             <w:noProof/>
             <w:color w:val="auto"/>
             <w:u w:val="none"/>
@@ -8827,7 +9037,7 @@
     </w:p>
     <w:p>
       <w:pPr>
-        <w:pStyle w:val="TM1"/>
+        <w:pStyle w:val="TOC1"/>
         <w:tabs>
           <w:tab w:val="right" w:leader="dot" w:pos="9062"/>
         </w:tabs>
@@ -8838,7 +9048,7 @@
       <w:hyperlink w:anchor="_Toc154783002" w:history="1">
         <w:r>
           <w:rPr>
-            <w:rStyle w:val="Lienhypertexte"/>
+            <w:rStyle w:val="Hyperlink"/>
             <w:noProof/>
             <w:color w:val="auto"/>
             <w:u w:val="none"/>
@@ -8902,7 +9112,7 @@
     </w:p>
     <w:p>
       <w:pPr>
-        <w:pStyle w:val="Titre1"/>
+        <w:pStyle w:val="Heading1"/>
         <w:rPr>
           <w:color w:val="D25F10"/>
         </w:rPr>
@@ -8935,7 +9145,7 @@
     </w:p>
     <w:p>
       <w:pPr>
-        <w:pStyle w:val="Titre1"/>
+        <w:pStyle w:val="Heading1"/>
         <w:rPr>
           <w:color w:val="D25F10"/>
         </w:rPr>
@@ -8973,7 +9183,7 @@
     </w:p>
     <w:p>
       <w:pPr>
-        <w:pStyle w:val="Titre1"/>
+        <w:pStyle w:val="Heading1"/>
         <w:rPr>
           <w:color w:val="D25F10"/>
         </w:rPr>
@@ -9035,7 +9245,7 @@
       <w:hyperlink r:id="rId25" w:anchor="topicOverview" w:history="1">
         <w:r>
           <w:rPr>
-            <w:rStyle w:val="Lienhypertexte"/>
+            <w:rStyle w:val="Hyperlink"/>
           </w:rPr>
           <w:t>https://fr.statista.com/themes/9063/le-marche-du-jeu-video/#topicOverview</w:t>
         </w:r>
@@ -9049,6 +9259,9 @@
     <w:p>
       <w:pPr>
         <w:jc w:val="both"/>
+        <w:rPr>
+          <w:lang w:val="en-GB"/>
+        </w:rPr>
       </w:pPr>
       <w:r>
         <w:t>Collectif. « Industrie du jeu - Analyse de la taille et des parts – Tendances et prévisions de croissance (2023 - 2028)</w:t>
@@ -9060,28 +9273,25 @@
         <w:t xml:space="preserve">. </w:t>
       </w:r>
       <w:r>
-        <w:t xml:space="preserve">2018. </w:t>
-      </w:r>
-      <w:proofErr w:type="spellStart"/>
-      <w:r>
-        <w:t>Mordor</w:t>
-      </w:r>
-      <w:proofErr w:type="spellEnd"/>
-      <w:r>
-        <w:t xml:space="preserve"> Intelligence.</w:t>
+        <w:rPr>
+          <w:lang w:val="en-GB"/>
+        </w:rPr>
+        <w:t>2018. Mordor Intelligence.</w:t>
       </w:r>
     </w:p>
     <w:p>
       <w:pPr>
         <w:jc w:val="both"/>
         <w:rPr>
-          <w:rStyle w:val="Lienhypertexte"/>
+          <w:rStyle w:val="Hyperlink"/>
+          <w:lang w:val="en-GB"/>
         </w:rPr>
       </w:pPr>
       <w:hyperlink r:id="rId26" w:history="1">
         <w:r>
           <w:rPr>
-            <w:rStyle w:val="Lienhypertexte"/>
+            <w:rStyle w:val="Hyperlink"/>
+            <w:lang w:val="en-GB"/>
           </w:rPr>
           <w:t>https://www.mordorintelligence.com/fr/industry-reports/global-gaming-market</w:t>
         </w:r>
@@ -9091,7 +9301,8 @@
       <w:pPr>
         <w:jc w:val="both"/>
         <w:rPr>
-          <w:rStyle w:val="Lienhypertexte"/>
+          <w:rStyle w:val="Hyperlink"/>
+          <w:lang w:val="en-GB"/>
         </w:rPr>
       </w:pPr>
     </w:p>
@@ -9110,7 +9321,7 @@
       <w:hyperlink r:id="rId27" w:history="1">
         <w:r>
           <w:rPr>
-            <w:rStyle w:val="Lienhypertexte"/>
+            <w:rStyle w:val="Hyperlink"/>
           </w:rPr>
           <w:t>https://fr.wikipedia.org/wiki/AAA_(jeu_vid%C3%A9o)</w:t>
         </w:r>
@@ -9131,11 +9342,16 @@
       <w:r>
         <w:t>Collectif. « </w:t>
       </w:r>
-      <w:r>
-        <w:t xml:space="preserve">Unity ou </w:t>
-      </w:r>
       <w:proofErr w:type="spellStart"/>
       <w:r>
+        <w:t>Unity</w:t>
+      </w:r>
+      <w:proofErr w:type="spellEnd"/>
+      <w:r>
+        <w:t xml:space="preserve"> ou </w:t>
+      </w:r>
+      <w:proofErr w:type="spellStart"/>
+      <w:r>
         <w:t>Unreal</w:t>
       </w:r>
       <w:proofErr w:type="spellEnd"/>
@@ -9153,12 +9369,12 @@
       <w:pPr>
         <w:jc w:val="both"/>
         <w:rPr>
-          <w:rStyle w:val="Lienhypertexte"/>
-        </w:rPr>
-      </w:pPr>
-      <w:r>
-        <w:rPr>
-          <w:rStyle w:val="Lienhypertexte"/>
+          <w:rStyle w:val="Hyperlink"/>
+        </w:rPr>
+      </w:pPr>
+      <w:r>
+        <w:rPr>
+          <w:rStyle w:val="Hyperlink"/>
         </w:rPr>
         <w:t>https://www.formation-facile.fr/blog/unity-ou-unreal-engine-quel-moteur-de-jeux-choisir</w:t>
       </w:r>
@@ -9167,7 +9383,7 @@
       <w:pPr>
         <w:jc w:val="both"/>
         <w:rPr>
-          <w:rStyle w:val="Lienhypertexte"/>
+          <w:rStyle w:val="Hyperlink"/>
         </w:rPr>
       </w:pPr>
     </w:p>
@@ -9189,7 +9405,7 @@
       <w:hyperlink r:id="rId28" w:anchor=":~:text=Figma%20est%20un%20outil%20de,de%20ses%20fonctionnalit%C3%A9s%20est%20payant" w:history="1">
         <w:r>
           <w:rPr>
-            <w:rStyle w:val="Lienhypertexte"/>
+            <w:rStyle w:val="Hyperlink"/>
           </w:rPr>
           <w:t>https://aventique.paris/maquette-application-mobile/#:~:text=Figma%20est%20un%20outil%20de,de%20ses%20fonctionnalit%C3%A9s%20est%20payant</w:t>
         </w:r>
@@ -9221,7 +9437,7 @@
       <w:hyperlink r:id="rId29" w:history="1">
         <w:r>
           <w:rPr>
-            <w:rStyle w:val="Lienhypertexte"/>
+            <w:rStyle w:val="Hyperlink"/>
           </w:rPr>
           <w:t>https://www.blogdumoderateur.com/tools/alternatives/google-drive/</w:t>
         </w:r>
@@ -9256,7 +9472,7 @@
       <w:hyperlink r:id="rId30" w:history="1">
         <w:r>
           <w:rPr>
-            <w:rStyle w:val="Lienhypertexte"/>
+            <w:rStyle w:val="Hyperlink"/>
           </w:rPr>
           <w:t>https://www.appvizer.fr/magazine/services-informatiques/gestion-versions/outils-versionning</w:t>
         </w:r>
@@ -9300,7 +9516,7 @@
       <w:hyperlink r:id="rId31" w:history="1">
         <w:r>
           <w:rPr>
-            <w:rStyle w:val="Lienhypertexte"/>
+            <w:rStyle w:val="Hyperlink"/>
           </w:rPr>
           <w:t>https://asana.com/fr/resources/best-project-management-software</w:t>
         </w:r>
@@ -9357,7 +9573,7 @@
       <w:hyperlink r:id="rId32" w:history="1">
         <w:r>
           <w:rPr>
-            <w:rStyle w:val="Lienhypertexte"/>
+            <w:rStyle w:val="Hyperlink"/>
           </w:rPr>
           <w:t>https://appmaster.io/fr/blog/frameworks-frontaux-populaires</w:t>
         </w:r>
@@ -9384,7 +9600,7 @@
       <w:hyperlink r:id="rId33" w:anchor="introduction_%C3%A0_express" w:history="1">
         <w:r>
           <w:rPr>
-            <w:rStyle w:val="Lienhypertexte"/>
+            <w:rStyle w:val="Hyperlink"/>
           </w:rPr>
           <w:t>Introduction à Express/Node - Apprendre le développement web | MDN (mozilla.org)</w:t>
         </w:r>
@@ -9392,7 +9608,7 @@
     </w:p>
     <w:p>
       <w:pPr>
-        <w:pStyle w:val="Titre1"/>
+        <w:pStyle w:val="Heading1"/>
         <w:rPr>
           <w:color w:val="D25F10"/>
         </w:rPr>
@@ -9481,7 +9697,7 @@
     </w:p>
     <w:p>
       <w:pPr>
-        <w:pStyle w:val="Lgende"/>
+        <w:pStyle w:val="Caption"/>
       </w:pPr>
       <w:r>
         <w:t xml:space="preserve">Figure </w:t>
@@ -9549,7 +9765,7 @@
     </w:p>
     <w:p>
       <w:pPr>
-        <w:pStyle w:val="Lgende"/>
+        <w:pStyle w:val="Caption"/>
       </w:pPr>
       <w:r>
         <w:t xml:space="preserve">Figure </w:t>
@@ -9568,7 +9784,7 @@
     </w:p>
     <w:p>
       <w:pPr>
-        <w:pStyle w:val="Titre1"/>
+        <w:pStyle w:val="Heading1"/>
         <w:rPr>
           <w:color w:val="D25F10"/>
         </w:rPr>
@@ -9587,7 +9803,7 @@
     </w:p>
     <w:p>
       <w:pPr>
-        <w:pStyle w:val="Titre1"/>
+        <w:pStyle w:val="Heading1"/>
         <w:rPr>
           <w:color w:val="D25F10"/>
         </w:rPr>
@@ -9607,7 +9823,7 @@
     </w:p>
     <w:p>
       <w:pPr>
-        <w:pStyle w:val="Titre1"/>
+        <w:pStyle w:val="Heading1"/>
         <w:rPr>
           <w:color w:val="D25F10"/>
         </w:rPr>
@@ -9641,7 +9857,7 @@
     </w:p>
     <w:p>
       <w:pPr>
-        <w:pStyle w:val="Titre1"/>
+        <w:pStyle w:val="Heading1"/>
         <w:rPr>
           <w:color w:val="D25F10"/>
         </w:rPr>
@@ -11014,11 +11230,11 @@
     <w:qFormat/>
     <w:rsid w:val="00767F7A"/>
   </w:style>
-  <w:style w:type="paragraph" w:styleId="Titre1">
+  <w:style w:type="paragraph" w:styleId="Heading1">
     <w:name w:val="heading 1"/>
     <w:basedOn w:val="Normal"/>
     <w:next w:val="Normal"/>
-    <w:link w:val="Titre1Car"/>
+    <w:link w:val="Heading1Char"/>
     <w:uiPriority w:val="9"/>
     <w:qFormat/>
     <w:rsid w:val="0010573B"/>
@@ -11035,11 +11251,11 @@
       <w:szCs w:val="32"/>
     </w:rPr>
   </w:style>
-  <w:style w:type="paragraph" w:styleId="Titre2">
+  <w:style w:type="paragraph" w:styleId="Heading2">
     <w:name w:val="heading 2"/>
     <w:basedOn w:val="Normal"/>
     <w:next w:val="Normal"/>
-    <w:link w:val="Titre2Car"/>
+    <w:link w:val="Heading2Char"/>
     <w:uiPriority w:val="9"/>
     <w:unhideWhenUsed/>
     <w:qFormat/>
@@ -11057,11 +11273,11 @@
       <w:szCs w:val="26"/>
     </w:rPr>
   </w:style>
-  <w:style w:type="paragraph" w:styleId="Titre3">
+  <w:style w:type="paragraph" w:styleId="Heading3">
     <w:name w:val="heading 3"/>
     <w:basedOn w:val="Normal"/>
     <w:next w:val="Normal"/>
-    <w:link w:val="Titre3Car"/>
+    <w:link w:val="Heading3Char"/>
     <w:uiPriority w:val="9"/>
     <w:unhideWhenUsed/>
     <w:qFormat/>
@@ -11079,11 +11295,11 @@
       <w:szCs w:val="24"/>
     </w:rPr>
   </w:style>
-  <w:style w:type="paragraph" w:styleId="Titre4">
+  <w:style w:type="paragraph" w:styleId="Heading4">
     <w:name w:val="heading 4"/>
     <w:basedOn w:val="Normal"/>
     <w:next w:val="Normal"/>
-    <w:link w:val="Titre4Car"/>
+    <w:link w:val="Heading4Char"/>
     <w:uiPriority w:val="9"/>
     <w:unhideWhenUsed/>
     <w:qFormat/>
@@ -11101,13 +11317,13 @@
       <w:color w:val="2F5496" w:themeColor="accent1" w:themeShade="BF"/>
     </w:rPr>
   </w:style>
-  <w:style w:type="character" w:default="1" w:styleId="Policepardfaut">
+  <w:style w:type="character" w:default="1" w:styleId="DefaultParagraphFont">
     <w:name w:val="Default Paragraph Font"/>
     <w:uiPriority w:val="1"/>
     <w:semiHidden/>
     <w:unhideWhenUsed/>
   </w:style>
-  <w:style w:type="table" w:default="1" w:styleId="TableauNormal">
+  <w:style w:type="table" w:default="1" w:styleId="TableNormal">
     <w:name w:val="Normal Table"/>
     <w:uiPriority w:val="99"/>
     <w:semiHidden/>
@@ -11122,13 +11338,13 @@
       </w:tblCellMar>
     </w:tblPr>
   </w:style>
-  <w:style w:type="numbering" w:default="1" w:styleId="Aucuneliste">
+  <w:style w:type="numbering" w:default="1" w:styleId="NoList">
     <w:name w:val="No List"/>
     <w:uiPriority w:val="99"/>
     <w:semiHidden/>
     <w:unhideWhenUsed/>
   </w:style>
-  <w:style w:type="paragraph" w:styleId="Paragraphedeliste">
+  <w:style w:type="paragraph" w:styleId="ListParagraph">
     <w:name w:val="List Paragraph"/>
     <w:basedOn w:val="Normal"/>
     <w:uiPriority w:val="34"/>
@@ -11139,11 +11355,11 @@
       <w:contextualSpacing/>
     </w:pPr>
   </w:style>
-  <w:style w:type="paragraph" w:styleId="Titre">
+  <w:style w:type="paragraph" w:styleId="Title">
     <w:name w:val="Title"/>
     <w:basedOn w:val="Normal"/>
     <w:next w:val="Normal"/>
-    <w:link w:val="TitreCar"/>
+    <w:link w:val="TitleChar"/>
     <w:uiPriority w:val="10"/>
     <w:qFormat/>
     <w:rsid w:val="0010573B"/>
@@ -11159,10 +11375,10 @@
       <w:szCs w:val="56"/>
     </w:rPr>
   </w:style>
-  <w:style w:type="character" w:customStyle="1" w:styleId="TitreCar">
-    <w:name w:val="Titre Car"/>
-    <w:basedOn w:val="Policepardfaut"/>
-    <w:link w:val="Titre"/>
+  <w:style w:type="character" w:customStyle="1" w:styleId="TitleChar">
+    <w:name w:val="Title Char"/>
+    <w:basedOn w:val="DefaultParagraphFont"/>
+    <w:link w:val="Title"/>
     <w:uiPriority w:val="10"/>
     <w:rsid w:val="0010573B"/>
     <w:rPr>
@@ -11173,10 +11389,10 @@
       <w:szCs w:val="56"/>
     </w:rPr>
   </w:style>
-  <w:style w:type="character" w:customStyle="1" w:styleId="Titre1Car">
-    <w:name w:val="Titre 1 Car"/>
-    <w:basedOn w:val="Policepardfaut"/>
-    <w:link w:val="Titre1"/>
+  <w:style w:type="character" w:customStyle="1" w:styleId="Heading1Char">
+    <w:name w:val="Heading 1 Char"/>
+    <w:basedOn w:val="DefaultParagraphFont"/>
+    <w:link w:val="Heading1"/>
     <w:uiPriority w:val="9"/>
     <w:rsid w:val="0010573B"/>
     <w:rPr>
@@ -11186,10 +11402,10 @@
       <w:szCs w:val="32"/>
     </w:rPr>
   </w:style>
-  <w:style w:type="character" w:customStyle="1" w:styleId="Titre2Car">
-    <w:name w:val="Titre 2 Car"/>
-    <w:basedOn w:val="Policepardfaut"/>
-    <w:link w:val="Titre2"/>
+  <w:style w:type="character" w:customStyle="1" w:styleId="Heading2Char">
+    <w:name w:val="Heading 2 Char"/>
+    <w:basedOn w:val="DefaultParagraphFont"/>
+    <w:link w:val="Heading2"/>
     <w:uiPriority w:val="9"/>
     <w:rsid w:val="006D77B9"/>
     <w:rPr>
@@ -11199,10 +11415,10 @@
       <w:szCs w:val="26"/>
     </w:rPr>
   </w:style>
-  <w:style w:type="character" w:customStyle="1" w:styleId="Titre3Car">
-    <w:name w:val="Titre 3 Car"/>
-    <w:basedOn w:val="Policepardfaut"/>
-    <w:link w:val="Titre3"/>
+  <w:style w:type="character" w:customStyle="1" w:styleId="Heading3Char">
+    <w:name w:val="Heading 3 Char"/>
+    <w:basedOn w:val="DefaultParagraphFont"/>
+    <w:link w:val="Heading3"/>
     <w:uiPriority w:val="9"/>
     <w:rsid w:val="006D77B9"/>
     <w:rPr>
@@ -11212,10 +11428,10 @@
       <w:szCs w:val="24"/>
     </w:rPr>
   </w:style>
-  <w:style w:type="character" w:customStyle="1" w:styleId="Titre4Car">
-    <w:name w:val="Titre 4 Car"/>
-    <w:basedOn w:val="Policepardfaut"/>
-    <w:link w:val="Titre4"/>
+  <w:style w:type="character" w:customStyle="1" w:styleId="Heading4Char">
+    <w:name w:val="Heading 4 Char"/>
+    <w:basedOn w:val="DefaultParagraphFont"/>
+    <w:link w:val="Heading4"/>
     <w:uiPriority w:val="9"/>
     <w:rsid w:val="006D77B9"/>
     <w:rPr>
@@ -11225,9 +11441,9 @@
       <w:color w:val="2F5496" w:themeColor="accent1" w:themeShade="BF"/>
     </w:rPr>
   </w:style>
-  <w:style w:type="paragraph" w:styleId="En-ttedetabledesmatires">
+  <w:style w:type="paragraph" w:styleId="TOCHeading">
     <w:name w:val="TOC Heading"/>
-    <w:basedOn w:val="Titre1"/>
+    <w:basedOn w:val="Heading1"/>
     <w:next w:val="Normal"/>
     <w:uiPriority w:val="39"/>
     <w:unhideWhenUsed/>
@@ -11242,7 +11458,7 @@
       <w14:ligatures w14:val="none"/>
     </w:rPr>
   </w:style>
-  <w:style w:type="paragraph" w:styleId="TM1">
+  <w:style w:type="paragraph" w:styleId="TOC1">
     <w:name w:val="toc 1"/>
     <w:basedOn w:val="Normal"/>
     <w:next w:val="Normal"/>
@@ -11254,7 +11470,7 @@
       <w:spacing w:after="100"/>
     </w:pPr>
   </w:style>
-  <w:style w:type="paragraph" w:styleId="TM2">
+  <w:style w:type="paragraph" w:styleId="TOC2">
     <w:name w:val="toc 2"/>
     <w:basedOn w:val="Normal"/>
     <w:next w:val="Normal"/>
@@ -11267,7 +11483,7 @@
       <w:ind w:left="220"/>
     </w:pPr>
   </w:style>
-  <w:style w:type="paragraph" w:styleId="TM3">
+  <w:style w:type="paragraph" w:styleId="TOC3">
     <w:name w:val="toc 3"/>
     <w:basedOn w:val="Normal"/>
     <w:next w:val="Normal"/>
@@ -11280,9 +11496,9 @@
       <w:ind w:left="440"/>
     </w:pPr>
   </w:style>
-  <w:style w:type="character" w:styleId="Lienhypertexte">
+  <w:style w:type="character" w:styleId="Hyperlink">
     <w:name w:val="Hyperlink"/>
-    <w:basedOn w:val="Policepardfaut"/>
+    <w:basedOn w:val="DefaultParagraphFont"/>
     <w:uiPriority w:val="99"/>
     <w:unhideWhenUsed/>
     <w:rsid w:val="006D77B9"/>
@@ -11291,10 +11507,10 @@
       <w:u w:val="single"/>
     </w:rPr>
   </w:style>
-  <w:style w:type="paragraph" w:styleId="En-tte">
+  <w:style w:type="paragraph" w:styleId="Header">
     <w:name w:val="header"/>
     <w:basedOn w:val="Normal"/>
-    <w:link w:val="En-tteCar"/>
+    <w:link w:val="HeaderChar"/>
     <w:uiPriority w:val="99"/>
     <w:unhideWhenUsed/>
     <w:rsid w:val="006D77B9"/>
@@ -11306,17 +11522,17 @@
       <w:spacing w:after="0" w:line="240" w:lineRule="auto"/>
     </w:pPr>
   </w:style>
-  <w:style w:type="character" w:customStyle="1" w:styleId="En-tteCar">
-    <w:name w:val="En-tête Car"/>
-    <w:basedOn w:val="Policepardfaut"/>
-    <w:link w:val="En-tte"/>
+  <w:style w:type="character" w:customStyle="1" w:styleId="HeaderChar">
+    <w:name w:val="Header Char"/>
+    <w:basedOn w:val="DefaultParagraphFont"/>
+    <w:link w:val="Header"/>
     <w:uiPriority w:val="99"/>
     <w:rsid w:val="006D77B9"/>
   </w:style>
-  <w:style w:type="paragraph" w:styleId="Pieddepage">
+  <w:style w:type="paragraph" w:styleId="Footer">
     <w:name w:val="footer"/>
     <w:basedOn w:val="Normal"/>
-    <w:link w:val="PieddepageCar"/>
+    <w:link w:val="FooterChar"/>
     <w:uiPriority w:val="99"/>
     <w:unhideWhenUsed/>
     <w:rsid w:val="006D77B9"/>
@@ -11328,16 +11544,16 @@
       <w:spacing w:after="0" w:line="240" w:lineRule="auto"/>
     </w:pPr>
   </w:style>
-  <w:style w:type="character" w:customStyle="1" w:styleId="PieddepageCar">
-    <w:name w:val="Pied de page Car"/>
-    <w:basedOn w:val="Policepardfaut"/>
-    <w:link w:val="Pieddepage"/>
+  <w:style w:type="character" w:customStyle="1" w:styleId="FooterChar">
+    <w:name w:val="Footer Char"/>
+    <w:basedOn w:val="DefaultParagraphFont"/>
+    <w:link w:val="Footer"/>
     <w:uiPriority w:val="99"/>
     <w:rsid w:val="006D77B9"/>
   </w:style>
-  <w:style w:type="character" w:styleId="Lienhypertextesuivivisit">
+  <w:style w:type="character" w:styleId="FollowedHyperlink">
     <w:name w:val="FollowedHyperlink"/>
-    <w:basedOn w:val="Policepardfaut"/>
+    <w:basedOn w:val="DefaultParagraphFont"/>
     <w:uiPriority w:val="99"/>
     <w:semiHidden/>
     <w:unhideWhenUsed/>
@@ -11347,7 +11563,7 @@
       <w:u w:val="single"/>
     </w:rPr>
   </w:style>
-  <w:style w:type="paragraph" w:styleId="Lgende">
+  <w:style w:type="paragraph" w:styleId="Caption">
     <w:name w:val="caption"/>
     <w:basedOn w:val="Normal"/>
     <w:next w:val="Normal"/>
@@ -11366,9 +11582,9 @@
       <w:szCs w:val="18"/>
     </w:rPr>
   </w:style>
-  <w:style w:type="table" w:styleId="TableauGrille2-Accentuation5">
+  <w:style w:type="table" w:styleId="GridTable2-Accent5">
     <w:name w:val="Grid Table 2 Accent 5"/>
-    <w:basedOn w:val="TableauNormal"/>
+    <w:basedOn w:val="TableNormal"/>
     <w:uiPriority w:val="47"/>
     <w:rsid w:val="006206B0"/>
     <w:pPr>
@@ -11442,9 +11658,9 @@
       </w:tcPr>
     </w:tblStylePr>
   </w:style>
-  <w:style w:type="character" w:styleId="Mentionnonrsolue">
+  <w:style w:type="character" w:styleId="UnresolvedMention">
     <w:name w:val="Unresolved Mention"/>
-    <w:basedOn w:val="Policepardfaut"/>
+    <w:basedOn w:val="DefaultParagraphFont"/>
     <w:uiPriority w:val="99"/>
     <w:semiHidden/>
     <w:unhideWhenUsed/>

</xml_diff>

<commit_message>
Avancement sur le rapport + correction site (autorisation du plein écran pour le jeu unity)
Incorporation du jeu sur le site
Conception des applications (architecture technique)(Site)
correction site (autorisation du plein écran pour le jeu unity)
</commit_message>
<xml_diff>
--- a/RapportFinale.docx
+++ b/RapportFinale.docx
@@ -4,7 +4,7 @@
   <w:body>
     <w:p>
       <w:pPr>
-        <w:pStyle w:val="Title"/>
+        <w:pStyle w:val="Titre"/>
         <w:jc w:val="center"/>
         <w:rPr>
           <w:color w:val="D25F10"/>
@@ -37,7 +37,7 @@
     </w:p>
     <w:p>
       <w:pPr>
-        <w:pStyle w:val="Title"/>
+        <w:pStyle w:val="Titre"/>
         <w:rPr>
           <w:color w:val="D25F10"/>
         </w:rPr>
@@ -83,7 +83,7 @@
       <w:sdtContent>
         <w:p>
           <w:pPr>
-            <w:pStyle w:val="TOCHeading"/>
+            <w:pStyle w:val="En-ttedetabledesmatires"/>
           </w:pPr>
           <w:r>
             <w:t>Contents</w:t>
@@ -91,7 +91,7 @@
         </w:p>
         <w:p>
           <w:pPr>
-            <w:pStyle w:val="TOC1"/>
+            <w:pStyle w:val="TM1"/>
             <w:tabs>
               <w:tab w:val="right" w:leader="dot" w:pos="9062"/>
             </w:tabs>
@@ -111,7 +111,7 @@
           <w:hyperlink w:anchor="_Toc155514142" w:history="1">
             <w:r>
               <w:rPr>
-                <w:rStyle w:val="Hyperlink"/>
+                <w:rStyle w:val="Lienhypertexte"/>
                 <w:noProof/>
               </w:rPr>
               <w:t>Description du projet : Isidor’s Quest : Chasing the glow</w:t>
@@ -168,7 +168,7 @@
         </w:p>
         <w:p>
           <w:pPr>
-            <w:pStyle w:val="TOC1"/>
+            <w:pStyle w:val="TM1"/>
             <w:tabs>
               <w:tab w:val="right" w:leader="dot" w:pos="9062"/>
             </w:tabs>
@@ -179,7 +179,7 @@
           <w:hyperlink w:anchor="_Toc155514143" w:history="1">
             <w:r>
               <w:rPr>
-                <w:rStyle w:val="Hyperlink"/>
+                <w:rStyle w:val="Lienhypertexte"/>
                 <w:noProof/>
               </w:rPr>
               <w:t>Pourquoi ce projet et pas un autre ?</w:t>
@@ -236,7 +236,7 @@
         </w:p>
         <w:p>
           <w:pPr>
-            <w:pStyle w:val="TOC1"/>
+            <w:pStyle w:val="TM1"/>
             <w:tabs>
               <w:tab w:val="right" w:leader="dot" w:pos="9062"/>
             </w:tabs>
@@ -247,7 +247,7 @@
           <w:hyperlink w:anchor="_Toc155514144" w:history="1">
             <w:r>
               <w:rPr>
-                <w:rStyle w:val="Hyperlink"/>
+                <w:rStyle w:val="Lienhypertexte"/>
                 <w:noProof/>
               </w:rPr>
               <w:t>Phases d’analyses</w:t>
@@ -304,7 +304,7 @@
         </w:p>
         <w:p>
           <w:pPr>
-            <w:pStyle w:val="TOC2"/>
+            <w:pStyle w:val="TM2"/>
             <w:tabs>
               <w:tab w:val="right" w:leader="dot" w:pos="9062"/>
             </w:tabs>
@@ -315,7 +315,7 @@
           <w:hyperlink w:anchor="_Toc155514145" w:history="1">
             <w:r>
               <w:rPr>
-                <w:rStyle w:val="Hyperlink"/>
+                <w:rStyle w:val="Lienhypertexte"/>
                 <w:noProof/>
               </w:rPr>
               <w:t>Le marché actuel</w:t>
@@ -372,7 +372,7 @@
         </w:p>
         <w:p>
           <w:pPr>
-            <w:pStyle w:val="TOC2"/>
+            <w:pStyle w:val="TM2"/>
             <w:tabs>
               <w:tab w:val="right" w:leader="dot" w:pos="9062"/>
             </w:tabs>
@@ -383,7 +383,7 @@
           <w:hyperlink w:anchor="_Toc155514146" w:history="1">
             <w:r>
               <w:rPr>
-                <w:rStyle w:val="Hyperlink"/>
+                <w:rStyle w:val="Lienhypertexte"/>
                 <w:noProof/>
               </w:rPr>
               <w:t>Ce qui fait notre singularité</w:t>
@@ -440,7 +440,7 @@
         </w:p>
         <w:p>
           <w:pPr>
-            <w:pStyle w:val="TOC2"/>
+            <w:pStyle w:val="TM2"/>
             <w:tabs>
               <w:tab w:val="right" w:leader="dot" w:pos="9062"/>
             </w:tabs>
@@ -451,7 +451,7 @@
           <w:hyperlink w:anchor="_Toc155514147" w:history="1">
             <w:r>
               <w:rPr>
-                <w:rStyle w:val="Hyperlink"/>
+                <w:rStyle w:val="Lienhypertexte"/>
                 <w:noProof/>
               </w:rPr>
               <w:t>Choix techniques</w:t>
@@ -508,7 +508,7 @@
         </w:p>
         <w:p>
           <w:pPr>
-            <w:pStyle w:val="TOC3"/>
+            <w:pStyle w:val="TM3"/>
             <w:tabs>
               <w:tab w:val="right" w:leader="dot" w:pos="9062"/>
             </w:tabs>
@@ -519,7 +519,7 @@
           <w:hyperlink w:anchor="_Toc155514148" w:history="1">
             <w:r>
               <w:rPr>
-                <w:rStyle w:val="Hyperlink"/>
+                <w:rStyle w:val="Lienhypertexte"/>
                 <w:noProof/>
               </w:rPr>
               <w:t>Le rôle de chaque composant</w:t>
@@ -576,7 +576,7 @@
         </w:p>
         <w:p>
           <w:pPr>
-            <w:pStyle w:val="TOC3"/>
+            <w:pStyle w:val="TM3"/>
             <w:tabs>
               <w:tab w:val="right" w:leader="dot" w:pos="9062"/>
             </w:tabs>
@@ -587,7 +587,7 @@
           <w:hyperlink w:anchor="_Toc155514149" w:history="1">
             <w:r>
               <w:rPr>
-                <w:rStyle w:val="Hyperlink"/>
+                <w:rStyle w:val="Lienhypertexte"/>
                 <w:noProof/>
               </w:rPr>
               <w:t>Pourquoi ces outils plutôt que d’autres ?</w:t>
@@ -644,7 +644,7 @@
         </w:p>
         <w:p>
           <w:pPr>
-            <w:pStyle w:val="TOC2"/>
+            <w:pStyle w:val="TM2"/>
             <w:tabs>
               <w:tab w:val="right" w:leader="dot" w:pos="9062"/>
             </w:tabs>
@@ -655,7 +655,7 @@
           <w:hyperlink w:anchor="_Toc155514150" w:history="1">
             <w:r>
               <w:rPr>
-                <w:rStyle w:val="Hyperlink"/>
+                <w:rStyle w:val="Lienhypertexte"/>
                 <w:noProof/>
               </w:rPr>
               <w:t>Charte graphique</w:t>
@@ -712,7 +712,7 @@
         </w:p>
         <w:p>
           <w:pPr>
-            <w:pStyle w:val="TOC2"/>
+            <w:pStyle w:val="TM2"/>
             <w:tabs>
               <w:tab w:val="right" w:leader="dot" w:pos="9062"/>
             </w:tabs>
@@ -723,7 +723,7 @@
           <w:hyperlink w:anchor="_Toc155514151" w:history="1">
             <w:r>
               <w:rPr>
-                <w:rStyle w:val="Hyperlink"/>
+                <w:rStyle w:val="Lienhypertexte"/>
                 <w:noProof/>
               </w:rPr>
               <w:t>Notre organisation</w:t>
@@ -780,7 +780,7 @@
         </w:p>
         <w:p>
           <w:pPr>
-            <w:pStyle w:val="TOC3"/>
+            <w:pStyle w:val="TM3"/>
             <w:tabs>
               <w:tab w:val="right" w:leader="dot" w:pos="9062"/>
             </w:tabs>
@@ -791,7 +791,7 @@
           <w:hyperlink w:anchor="_Toc155514152" w:history="1">
             <w:r>
               <w:rPr>
-                <w:rStyle w:val="Hyperlink"/>
+                <w:rStyle w:val="Lienhypertexte"/>
                 <w:noProof/>
               </w:rPr>
               <w:t>Planification</w:t>
@@ -848,7 +848,7 @@
         </w:p>
         <w:p>
           <w:pPr>
-            <w:pStyle w:val="TOC3"/>
+            <w:pStyle w:val="TM3"/>
             <w:tabs>
               <w:tab w:val="right" w:leader="dot" w:pos="9062"/>
             </w:tabs>
@@ -859,7 +859,7 @@
           <w:hyperlink w:anchor="_Toc155514153" w:history="1">
             <w:r>
               <w:rPr>
-                <w:rStyle w:val="Hyperlink"/>
+                <w:rStyle w:val="Lienhypertexte"/>
                 <w:noProof/>
               </w:rPr>
               <w:t>Rôles de chacun(e)</w:t>
@@ -916,7 +916,7 @@
         </w:p>
         <w:p>
           <w:pPr>
-            <w:pStyle w:val="TOC3"/>
+            <w:pStyle w:val="TM3"/>
             <w:tabs>
               <w:tab w:val="right" w:leader="dot" w:pos="9062"/>
             </w:tabs>
@@ -927,7 +927,7 @@
           <w:hyperlink w:anchor="_Toc155514154" w:history="1">
             <w:r>
               <w:rPr>
-                <w:rStyle w:val="Hyperlink"/>
+                <w:rStyle w:val="Lienhypertexte"/>
                 <w:noProof/>
               </w:rPr>
               <w:t>Répartition des tâches</w:t>
@@ -984,7 +984,7 @@
         </w:p>
         <w:p>
           <w:pPr>
-            <w:pStyle w:val="TOC1"/>
+            <w:pStyle w:val="TM1"/>
             <w:tabs>
               <w:tab w:val="right" w:leader="dot" w:pos="9062"/>
             </w:tabs>
@@ -995,7 +995,7 @@
           <w:hyperlink w:anchor="_Toc155514155" w:history="1">
             <w:r>
               <w:rPr>
-                <w:rStyle w:val="Hyperlink"/>
+                <w:rStyle w:val="Lienhypertexte"/>
                 <w:noProof/>
               </w:rPr>
               <w:t>Nos deux applications</w:t>
@@ -1052,7 +1052,7 @@
         </w:p>
         <w:p>
           <w:pPr>
-            <w:pStyle w:val="TOC2"/>
+            <w:pStyle w:val="TM2"/>
             <w:tabs>
               <w:tab w:val="right" w:leader="dot" w:pos="9062"/>
             </w:tabs>
@@ -1063,7 +1063,7 @@
           <w:hyperlink w:anchor="_Toc155514156" w:history="1">
             <w:r>
               <w:rPr>
-                <w:rStyle w:val="Hyperlink"/>
+                <w:rStyle w:val="Lienhypertexte"/>
                 <w:noProof/>
               </w:rPr>
               <w:t>Les services proposés (architecture fonctionnel)</w:t>
@@ -1120,7 +1120,7 @@
         </w:p>
         <w:p>
           <w:pPr>
-            <w:pStyle w:val="TOC3"/>
+            <w:pStyle w:val="TM3"/>
             <w:tabs>
               <w:tab w:val="right" w:leader="dot" w:pos="9062"/>
             </w:tabs>
@@ -1131,7 +1131,7 @@
           <w:hyperlink w:anchor="_Toc155514157" w:history="1">
             <w:r>
               <w:rPr>
-                <w:rStyle w:val="Hyperlink"/>
+                <w:rStyle w:val="Lienhypertexte"/>
                 <w:noProof/>
               </w:rPr>
               <w:t>Site</w:t>
@@ -1188,7 +1188,7 @@
         </w:p>
         <w:p>
           <w:pPr>
-            <w:pStyle w:val="TOC3"/>
+            <w:pStyle w:val="TM3"/>
             <w:tabs>
               <w:tab w:val="right" w:leader="dot" w:pos="9062"/>
             </w:tabs>
@@ -1199,7 +1199,7 @@
           <w:hyperlink w:anchor="_Toc155514158" w:history="1">
             <w:r>
               <w:rPr>
-                <w:rStyle w:val="Hyperlink"/>
+                <w:rStyle w:val="Lienhypertexte"/>
                 <w:noProof/>
               </w:rPr>
               <w:t>Jeu</w:t>
@@ -1256,7 +1256,7 @@
         </w:p>
         <w:p>
           <w:pPr>
-            <w:pStyle w:val="TOC2"/>
+            <w:pStyle w:val="TM2"/>
             <w:tabs>
               <w:tab w:val="right" w:leader="dot" w:pos="9062"/>
             </w:tabs>
@@ -1267,7 +1267,7 @@
           <w:hyperlink w:anchor="_Toc155514159" w:history="1">
             <w:r>
               <w:rPr>
-                <w:rStyle w:val="Hyperlink"/>
+                <w:rStyle w:val="Lienhypertexte"/>
                 <w:noProof/>
               </w:rPr>
               <w:t>Nos phases de développement</w:t>
@@ -1324,7 +1324,7 @@
         </w:p>
         <w:p>
           <w:pPr>
-            <w:pStyle w:val="TOC2"/>
+            <w:pStyle w:val="TM2"/>
             <w:tabs>
               <w:tab w:val="right" w:leader="dot" w:pos="9062"/>
             </w:tabs>
@@ -1335,7 +1335,7 @@
           <w:hyperlink w:anchor="_Toc155514160" w:history="1">
             <w:r>
               <w:rPr>
-                <w:rStyle w:val="Hyperlink"/>
+                <w:rStyle w:val="Lienhypertexte"/>
                 <w:noProof/>
               </w:rPr>
               <w:t>Conception des applications (architecture technique)</w:t>
@@ -1392,7 +1392,7 @@
         </w:p>
         <w:p>
           <w:pPr>
-            <w:pStyle w:val="TOC3"/>
+            <w:pStyle w:val="TM3"/>
             <w:tabs>
               <w:tab w:val="right" w:leader="dot" w:pos="9062"/>
             </w:tabs>
@@ -1403,7 +1403,7 @@
           <w:hyperlink w:anchor="_Toc155514161" w:history="1">
             <w:r>
               <w:rPr>
-                <w:rStyle w:val="Hyperlink"/>
+                <w:rStyle w:val="Lienhypertexte"/>
                 <w:noProof/>
               </w:rPr>
               <w:t>Site</w:t>
@@ -1460,7 +1460,7 @@
         </w:p>
         <w:p>
           <w:pPr>
-            <w:pStyle w:val="TOC3"/>
+            <w:pStyle w:val="TM3"/>
             <w:tabs>
               <w:tab w:val="right" w:leader="dot" w:pos="9062"/>
             </w:tabs>
@@ -1471,7 +1471,7 @@
           <w:hyperlink w:anchor="_Toc155514162" w:history="1">
             <w:r>
               <w:rPr>
-                <w:rStyle w:val="Hyperlink"/>
+                <w:rStyle w:val="Lienhypertexte"/>
                 <w:noProof/>
               </w:rPr>
               <w:t>Jeu</w:t>
@@ -1528,7 +1528,7 @@
         </w:p>
         <w:p>
           <w:pPr>
-            <w:pStyle w:val="TOC2"/>
+            <w:pStyle w:val="TM2"/>
             <w:tabs>
               <w:tab w:val="right" w:leader="dot" w:pos="9062"/>
             </w:tabs>
@@ -1539,7 +1539,7 @@
           <w:hyperlink w:anchor="_Toc155514163" w:history="1">
             <w:r>
               <w:rPr>
-                <w:rStyle w:val="Hyperlink"/>
+                <w:rStyle w:val="Lienhypertexte"/>
                 <w:noProof/>
               </w:rPr>
               <w:t>Incorporation du jeu sur le site</w:t>
@@ -1596,7 +1596,7 @@
         </w:p>
         <w:p>
           <w:pPr>
-            <w:pStyle w:val="TOC2"/>
+            <w:pStyle w:val="TM2"/>
             <w:tabs>
               <w:tab w:val="right" w:leader="dot" w:pos="9062"/>
             </w:tabs>
@@ -1607,7 +1607,7 @@
           <w:hyperlink w:anchor="_Toc155514164" w:history="1">
             <w:r>
               <w:rPr>
-                <w:rStyle w:val="Hyperlink"/>
+                <w:rStyle w:val="Lienhypertexte"/>
                 <w:noProof/>
               </w:rPr>
               <w:t>Les tests utilisateurs</w:t>
@@ -1664,7 +1664,7 @@
         </w:p>
         <w:p>
           <w:pPr>
-            <w:pStyle w:val="TOC1"/>
+            <w:pStyle w:val="TM1"/>
             <w:tabs>
               <w:tab w:val="right" w:leader="dot" w:pos="9062"/>
             </w:tabs>
@@ -1675,7 +1675,7 @@
           <w:hyperlink w:anchor="_Toc155514165" w:history="1">
             <w:r>
               <w:rPr>
-                <w:rStyle w:val="Hyperlink"/>
+                <w:rStyle w:val="Lienhypertexte"/>
                 <w:noProof/>
               </w:rPr>
               <w:t>Bilan de montée en compétences</w:t>
@@ -1732,7 +1732,7 @@
         </w:p>
         <w:p>
           <w:pPr>
-            <w:pStyle w:val="TOC1"/>
+            <w:pStyle w:val="TM1"/>
             <w:tabs>
               <w:tab w:val="right" w:leader="dot" w:pos="9062"/>
             </w:tabs>
@@ -1743,7 +1743,7 @@
           <w:hyperlink w:anchor="_Toc155514166" w:history="1">
             <w:r>
               <w:rPr>
-                <w:rStyle w:val="Hyperlink"/>
+                <w:rStyle w:val="Lienhypertexte"/>
                 <w:noProof/>
               </w:rPr>
               <w:t>Les difficultés rencontrées</w:t>
@@ -1800,7 +1800,7 @@
         </w:p>
         <w:p>
           <w:pPr>
-            <w:pStyle w:val="TOC1"/>
+            <w:pStyle w:val="TM1"/>
             <w:tabs>
               <w:tab w:val="right" w:leader="dot" w:pos="9062"/>
             </w:tabs>
@@ -1811,7 +1811,7 @@
           <w:hyperlink w:anchor="_Toc155514167" w:history="1">
             <w:r>
               <w:rPr>
-                <w:rStyle w:val="Hyperlink"/>
+                <w:rStyle w:val="Lienhypertexte"/>
                 <w:noProof/>
               </w:rPr>
               <w:t>Ce qui reste à accomplir</w:t>
@@ -1868,7 +1868,7 @@
         </w:p>
         <w:p>
           <w:pPr>
-            <w:pStyle w:val="TOC1"/>
+            <w:pStyle w:val="TM1"/>
             <w:tabs>
               <w:tab w:val="right" w:leader="dot" w:pos="9062"/>
             </w:tabs>
@@ -1879,7 +1879,7 @@
           <w:hyperlink w:anchor="_Toc155514168" w:history="1">
             <w:r>
               <w:rPr>
-                <w:rStyle w:val="Hyperlink"/>
+                <w:rStyle w:val="Lienhypertexte"/>
                 <w:noProof/>
               </w:rPr>
               <w:t>Perspectives d’amélioration</w:t>
@@ -1936,7 +1936,7 @@
         </w:p>
         <w:p>
           <w:pPr>
-            <w:pStyle w:val="TOC1"/>
+            <w:pStyle w:val="TM1"/>
             <w:tabs>
               <w:tab w:val="right" w:leader="dot" w:pos="9062"/>
             </w:tabs>
@@ -1947,7 +1947,7 @@
           <w:hyperlink w:anchor="_Toc155514169" w:history="1">
             <w:r>
               <w:rPr>
-                <w:rStyle w:val="Hyperlink"/>
+                <w:rStyle w:val="Lienhypertexte"/>
                 <w:noProof/>
               </w:rPr>
               <w:t>List des annexes</w:t>
@@ -2004,7 +2004,7 @@
         </w:p>
         <w:p>
           <w:pPr>
-            <w:pStyle w:val="TOC1"/>
+            <w:pStyle w:val="TM1"/>
             <w:tabs>
               <w:tab w:val="right" w:leader="dot" w:pos="9062"/>
             </w:tabs>
@@ -2015,7 +2015,7 @@
           <w:hyperlink w:anchor="_Toc155514170" w:history="1">
             <w:r>
               <w:rPr>
-                <w:rStyle w:val="Hyperlink"/>
+                <w:rStyle w:val="Lienhypertexte"/>
                 <w:noProof/>
               </w:rPr>
               <w:t>Annexe 1 : Résumé</w:t>
@@ -2072,7 +2072,7 @@
         </w:p>
         <w:p>
           <w:pPr>
-            <w:pStyle w:val="TOC1"/>
+            <w:pStyle w:val="TM1"/>
             <w:tabs>
               <w:tab w:val="right" w:leader="dot" w:pos="9062"/>
             </w:tabs>
@@ -2083,7 +2083,7 @@
           <w:hyperlink w:anchor="_Toc155514171" w:history="1">
             <w:r>
               <w:rPr>
-                <w:rStyle w:val="Hyperlink"/>
+                <w:rStyle w:val="Lienhypertexte"/>
                 <w:noProof/>
               </w:rPr>
               <w:t>Annexe 2 : Abstract</w:t>
@@ -2140,7 +2140,7 @@
         </w:p>
         <w:p>
           <w:pPr>
-            <w:pStyle w:val="TOC1"/>
+            <w:pStyle w:val="TM1"/>
             <w:tabs>
               <w:tab w:val="right" w:leader="dot" w:pos="9062"/>
             </w:tabs>
@@ -2151,7 +2151,7 @@
           <w:hyperlink w:anchor="_Toc155514172" w:history="1">
             <w:r>
               <w:rPr>
-                <w:rStyle w:val="Hyperlink"/>
+                <w:rStyle w:val="Lienhypertexte"/>
                 <w:noProof/>
               </w:rPr>
               <w:t>Annexe 3 : Les sources</w:t>
@@ -2208,7 +2208,7 @@
         </w:p>
         <w:p>
           <w:pPr>
-            <w:pStyle w:val="TOC1"/>
+            <w:pStyle w:val="TM1"/>
             <w:tabs>
               <w:tab w:val="right" w:leader="dot" w:pos="9062"/>
             </w:tabs>
@@ -2219,7 +2219,7 @@
           <w:hyperlink w:anchor="_Toc155514173" w:history="1">
             <w:r>
               <w:rPr>
-                <w:rStyle w:val="Hyperlink"/>
+                <w:rStyle w:val="Lienhypertexte"/>
                 <w:noProof/>
               </w:rPr>
               <w:t>Annexe 4 : Images du digramme de Gantt</w:t>
@@ -2276,7 +2276,7 @@
         </w:p>
         <w:p>
           <w:pPr>
-            <w:pStyle w:val="TOC1"/>
+            <w:pStyle w:val="TM1"/>
             <w:tabs>
               <w:tab w:val="right" w:leader="dot" w:pos="9062"/>
             </w:tabs>
@@ -2287,7 +2287,7 @@
           <w:hyperlink w:anchor="_Toc155514174" w:history="1">
             <w:r>
               <w:rPr>
-                <w:rStyle w:val="Hyperlink"/>
+                <w:rStyle w:val="Lienhypertexte"/>
                 <w:noProof/>
               </w:rPr>
               <w:t>Annexe 5 : Table des illustrations</w:t>
@@ -2344,7 +2344,7 @@
         </w:p>
         <w:p>
           <w:pPr>
-            <w:pStyle w:val="TOC1"/>
+            <w:pStyle w:val="TM1"/>
             <w:tabs>
               <w:tab w:val="right" w:leader="dot" w:pos="9062"/>
             </w:tabs>
@@ -2355,7 +2355,7 @@
           <w:hyperlink w:anchor="_Toc155514175" w:history="1">
             <w:r>
               <w:rPr>
-                <w:rStyle w:val="Hyperlink"/>
+                <w:rStyle w:val="Lienhypertexte"/>
                 <w:noProof/>
               </w:rPr>
               <w:t>Annexe 6 : Cahier des charges</w:t>
@@ -2412,7 +2412,7 @@
         </w:p>
         <w:p>
           <w:pPr>
-            <w:pStyle w:val="TOC1"/>
+            <w:pStyle w:val="TM1"/>
             <w:tabs>
               <w:tab w:val="right" w:leader="dot" w:pos="9062"/>
             </w:tabs>
@@ -2423,7 +2423,7 @@
           <w:hyperlink w:anchor="_Toc155514176" w:history="1">
             <w:r>
               <w:rPr>
-                <w:rStyle w:val="Hyperlink"/>
+                <w:rStyle w:val="Lienhypertexte"/>
                 <w:noProof/>
               </w:rPr>
               <w:t>Annexe 7 : Proposition de projet SAE S5</w:t>
@@ -2480,7 +2480,7 @@
         </w:p>
         <w:p>
           <w:pPr>
-            <w:pStyle w:val="TOC1"/>
+            <w:pStyle w:val="TM1"/>
             <w:tabs>
               <w:tab w:val="right" w:leader="dot" w:pos="9062"/>
             </w:tabs>
@@ -2491,7 +2491,7 @@
           <w:hyperlink w:anchor="_Toc155514177" w:history="1">
             <w:r>
               <w:rPr>
-                <w:rStyle w:val="Hyperlink"/>
+                <w:rStyle w:val="Lienhypertexte"/>
                 <w:noProof/>
               </w:rPr>
               <w:t>Annexe 8 : Poster</w:t>
@@ -2560,7 +2560,7 @@
     </w:sdt>
     <w:p>
       <w:pPr>
-        <w:pStyle w:val="Title"/>
+        <w:pStyle w:val="Titre"/>
         <w:rPr>
           <w:color w:val="D25F10"/>
         </w:rPr>
@@ -2574,7 +2574,7 @@
     </w:p>
     <w:p>
       <w:pPr>
-        <w:pStyle w:val="Title"/>
+        <w:pStyle w:val="Titre"/>
         <w:rPr>
           <w:color w:val="D25F10"/>
         </w:rPr>
@@ -2589,7 +2589,7 @@
     </w:p>
     <w:p>
       <w:pPr>
-        <w:pStyle w:val="Heading1"/>
+        <w:pStyle w:val="Titre1"/>
         <w:rPr>
           <w:color w:val="D25F10"/>
         </w:rPr>
@@ -2628,7 +2628,7 @@
     </w:p>
     <w:p>
       <w:pPr>
-        <w:pStyle w:val="Heading1"/>
+        <w:pStyle w:val="Titre1"/>
         <w:jc w:val="both"/>
         <w:rPr>
           <w:color w:val="D25F10"/>
@@ -2797,7 +2797,7 @@
     </w:p>
     <w:p>
       <w:pPr>
-        <w:pStyle w:val="Title"/>
+        <w:pStyle w:val="Titre"/>
         <w:rPr>
           <w:color w:val="D25F10"/>
         </w:rPr>
@@ -2812,7 +2812,7 @@
     </w:p>
     <w:p>
       <w:pPr>
-        <w:pStyle w:val="Heading1"/>
+        <w:pStyle w:val="Titre1"/>
         <w:rPr>
           <w:color w:val="D25F10"/>
         </w:rPr>
@@ -2828,7 +2828,7 @@
     </w:p>
     <w:p>
       <w:pPr>
-        <w:pStyle w:val="Heading2"/>
+        <w:pStyle w:val="Titre2"/>
         <w:ind w:left="708"/>
         <w:rPr>
           <w:color w:val="ED6E17"/>
@@ -2910,7 +2910,7 @@
     </w:p>
     <w:p>
       <w:pPr>
-        <w:pStyle w:val="Caption"/>
+        <w:pStyle w:val="Lgende"/>
         <w:jc w:val="both"/>
       </w:pPr>
       <w:r>
@@ -2945,19 +2945,19 @@
       <w:hyperlink r:id="rId9" w:history="1">
         <w:r>
           <w:rPr>
-            <w:rStyle w:val="Hyperlink"/>
+            <w:rStyle w:val="Lienhypertexte"/>
           </w:rPr>
           <w:t>L’essentiel-jeu-</w:t>
         </w:r>
         <w:r>
           <w:rPr>
-            <w:rStyle w:val="Hyperlink"/>
+            <w:rStyle w:val="Lienhypertexte"/>
           </w:rPr>
           <w:t>vidéo</w:t>
         </w:r>
         <w:r>
           <w:rPr>
-            <w:rStyle w:val="Hyperlink"/>
+            <w:rStyle w:val="Lienhypertexte"/>
           </w:rPr>
           <w:t xml:space="preserve"> [Fichier PDF]. Page 8. 2021.</w:t>
         </w:r>
@@ -2981,7 +2981,7 @@
     </w:p>
     <w:p>
       <w:pPr>
-        <w:pStyle w:val="Heading2"/>
+        <w:pStyle w:val="Titre2"/>
         <w:ind w:left="708"/>
         <w:rPr>
           <w:color w:val="ED6E17"/>
@@ -3018,7 +3018,7 @@
     <w:p/>
     <w:p>
       <w:pPr>
-        <w:pStyle w:val="Heading2"/>
+        <w:pStyle w:val="Titre2"/>
         <w:ind w:left="708"/>
         <w:rPr>
           <w:color w:val="ED6E17"/>
@@ -3035,7 +3035,7 @@
     </w:p>
     <w:p>
       <w:pPr>
-        <w:pStyle w:val="Heading3"/>
+        <w:pStyle w:val="Titre3"/>
         <w:ind w:left="1416"/>
         <w:rPr>
           <w:color w:val="F18D49"/>
@@ -3058,7 +3058,7 @@
     </w:p>
     <w:p>
       <w:pPr>
-        <w:pStyle w:val="Heading4"/>
+        <w:pStyle w:val="Titre4"/>
         <w:ind w:left="2124"/>
         <w:rPr>
           <w:color w:val="F49F66"/>
@@ -3136,7 +3136,7 @@
     <w:p/>
     <w:p>
       <w:pPr>
-        <w:pStyle w:val="Heading4"/>
+        <w:pStyle w:val="Titre4"/>
         <w:ind w:left="2124"/>
         <w:rPr>
           <w:color w:val="F49F66"/>
@@ -3230,7 +3230,7 @@
     </w:p>
     <w:p>
       <w:pPr>
-        <w:pStyle w:val="Heading4"/>
+        <w:pStyle w:val="Titre4"/>
         <w:ind w:left="2124"/>
         <w:rPr>
           <w:color w:val="F49F66"/>
@@ -3289,7 +3289,7 @@
     <w:p/>
     <w:p>
       <w:pPr>
-        <w:pStyle w:val="Heading3"/>
+        <w:pStyle w:val="Titre3"/>
         <w:ind w:left="1416"/>
         <w:rPr>
           <w:color w:val="F18D49"/>
@@ -3312,7 +3312,7 @@
     </w:p>
     <w:p>
       <w:pPr>
-        <w:pStyle w:val="Heading4"/>
+        <w:pStyle w:val="Titre4"/>
         <w:ind w:left="2124"/>
         <w:rPr>
           <w:color w:val="F49F66"/>
@@ -3338,15 +3338,7 @@
         <w:t>parle de</w:t>
       </w:r>
       <w:r>
-        <w:t xml:space="preserve"> développement de jeu, on pense tout de suite à </w:t>
-      </w:r>
-      <w:proofErr w:type="spellStart"/>
-      <w:r>
-        <w:t>Unity</w:t>
-      </w:r>
-      <w:proofErr w:type="spellEnd"/>
-      <w:r>
-        <w:t xml:space="preserve"> Engine et </w:t>
+        <w:t xml:space="preserve"> développement de jeu, on pense tout de suite à Unity Engine et </w:t>
       </w:r>
       <w:proofErr w:type="spellStart"/>
       <w:r>
@@ -3446,7 +3438,7 @@
     </w:p>
     <w:p>
       <w:pPr>
-        <w:pStyle w:val="Heading4"/>
+        <w:pStyle w:val="Titre4"/>
         <w:ind w:left="2124"/>
         <w:rPr>
           <w:color w:val="F49F66"/>
@@ -3522,15 +3514,7 @@
       </w:r>
       <w:proofErr w:type="spellEnd"/>
       <w:r>
-        <w:t xml:space="preserve">, </w:t>
-      </w:r>
-      <w:proofErr w:type="spellStart"/>
-      <w:r>
-        <w:t>React</w:t>
-      </w:r>
-      <w:proofErr w:type="spellEnd"/>
-      <w:r>
-        <w:t xml:space="preserve"> Native permet non seulement de développer une application utilisable sur un navigateur, mais aussi de la compiler en tant qu'application mobile.</w:t>
+        <w:t>, React Native permet non seulement de développer une application utilisable sur un navigateur, mais aussi de la compiler en tant qu'application mobile.</w:t>
       </w:r>
     </w:p>
     <w:p>
@@ -3610,37 +3594,29 @@
         <w:t>Visual Studio Code</w:t>
       </w:r>
       <w:r>
-        <w:t xml:space="preserve">, principalement pour la raison de sa légèreté et des extensions qu'il propose. Parmi ces extensions, Simple </w:t>
+        <w:t xml:space="preserve">, principalement pour la raison de sa légèreté et des extensions qu'il propose. Parmi ces extensions, Simple React </w:t>
       </w:r>
       <w:proofErr w:type="spellStart"/>
       <w:r>
-        <w:t>React</w:t>
+        <w:t>Snippets</w:t>
       </w:r>
       <w:proofErr w:type="spellEnd"/>
       <w:r>
-        <w:t xml:space="preserve"> </w:t>
+        <w:t xml:space="preserve"> se démarque en permettant un développement plus rapide grâce à l'utilisation de mots-clés. Par exemple, pour créer un composant, au lieu de tout saisir manuellement, il suffit de taper "</w:t>
       </w:r>
       <w:proofErr w:type="spellStart"/>
       <w:r>
-        <w:t>Snippets</w:t>
+        <w:t>rcs</w:t>
       </w:r>
       <w:proofErr w:type="spellEnd"/>
       <w:r>
-        <w:t xml:space="preserve"> se démarque en permettant un développement plus rapide grâce à l'utilisation de mots-clés. Par exemple, pour créer un composant, au lieu de tout saisir manuellement, il suffit de taper "</w:t>
-      </w:r>
-      <w:proofErr w:type="spellStart"/>
-      <w:r>
-        <w:t>rcs</w:t>
-      </w:r>
-      <w:proofErr w:type="spellEnd"/>
-      <w:r>
         <w:t>" puis tabulation.</w:t>
       </w:r>
     </w:p>
     <w:p/>
     <w:p>
       <w:pPr>
-        <w:pStyle w:val="Heading4"/>
+        <w:pStyle w:val="Titre4"/>
         <w:ind w:left="2124"/>
         <w:rPr>
           <w:color w:val="F49F66"/>
@@ -4072,7 +4048,7 @@
     </w:p>
     <w:p>
       <w:pPr>
-        <w:pStyle w:val="Heading2"/>
+        <w:pStyle w:val="Titre2"/>
         <w:ind w:left="708"/>
         <w:rPr>
           <w:color w:val="ED6E17"/>
@@ -4175,7 +4151,7 @@
     </w:p>
     <w:p>
       <w:pPr>
-        <w:pStyle w:val="Caption"/>
+        <w:pStyle w:val="Lgende"/>
       </w:pPr>
       <w:bookmarkStart w:id="9" w:name="_Hlk155020754"/>
       <w:r>
@@ -4204,7 +4180,7 @@
     </w:p>
     <w:p>
       <w:pPr>
-        <w:pStyle w:val="Heading2"/>
+        <w:pStyle w:val="Titre2"/>
         <w:ind w:left="708"/>
         <w:rPr>
           <w:color w:val="ED6E17"/>
@@ -4222,7 +4198,7 @@
     </w:p>
     <w:p>
       <w:pPr>
-        <w:pStyle w:val="Heading3"/>
+        <w:pStyle w:val="Titre3"/>
         <w:ind w:left="1416"/>
         <w:rPr>
           <w:color w:val="F18D49"/>
@@ -4364,7 +4340,7 @@
     </w:p>
     <w:p>
       <w:pPr>
-        <w:pStyle w:val="Heading3"/>
+        <w:pStyle w:val="Titre3"/>
         <w:ind w:left="1416"/>
         <w:rPr>
           <w:color w:val="F18D49"/>
@@ -4424,13 +4400,13 @@
     </w:p>
     <w:p>
       <w:pPr>
-        <w:pStyle w:val="Caption"/>
+        <w:pStyle w:val="Lgende"/>
         <w:keepNext/>
       </w:pPr>
     </w:p>
     <w:tbl>
       <w:tblPr>
-        <w:tblStyle w:val="GridTable2-Accent5"/>
+        <w:tblStyle w:val="TableauGrille2-Accentuation5"/>
         <w:tblW w:w="0" w:type="auto"/>
         <w:tblInd w:w="0" w:type="dxa"/>
         <w:tblLook w:val="04A0" w:firstRow="1" w:lastRow="0" w:firstColumn="1" w:lastColumn="0" w:noHBand="0" w:noVBand="1"/>
@@ -5328,7 +5304,7 @@
     <w:p/>
     <w:p>
       <w:pPr>
-        <w:pStyle w:val="Heading3"/>
+        <w:pStyle w:val="Titre3"/>
         <w:ind w:left="1416"/>
         <w:rPr>
           <w:color w:val="F18D49"/>
@@ -5343,7 +5319,7 @@
     </w:p>
     <w:p>
       <w:pPr>
-        <w:pStyle w:val="Heading3"/>
+        <w:pStyle w:val="Titre3"/>
         <w:rPr>
           <w:color w:val="F18D49"/>
         </w:rPr>
@@ -5367,7 +5343,7 @@
     </w:p>
     <w:p>
       <w:pPr>
-        <w:pStyle w:val="Heading3"/>
+        <w:pStyle w:val="Titre3"/>
         <w:ind w:left="1416"/>
         <w:rPr>
           <w:color w:val="F18D49"/>
@@ -5596,7 +5572,7 @@
     </w:p>
     <w:p>
       <w:pPr>
-        <w:pStyle w:val="Caption"/>
+        <w:pStyle w:val="Lgende"/>
       </w:pPr>
       <w:r>
         <w:t xml:space="preserve">Figure </w:t>
@@ -5634,7 +5610,7 @@
     </w:p>
     <w:p>
       <w:pPr>
-        <w:pStyle w:val="Heading1"/>
+        <w:pStyle w:val="Titre1"/>
         <w:rPr>
           <w:color w:val="D25F10"/>
         </w:rPr>
@@ -5651,7 +5627,7 @@
     </w:p>
     <w:p>
       <w:pPr>
-        <w:pStyle w:val="Heading2"/>
+        <w:pStyle w:val="Titre2"/>
         <w:ind w:left="708"/>
         <w:rPr>
           <w:color w:val="ED6E17"/>
@@ -5674,7 +5650,7 @@
     </w:p>
     <w:p>
       <w:pPr>
-        <w:pStyle w:val="Heading3"/>
+        <w:pStyle w:val="Titre3"/>
         <w:ind w:left="1416"/>
         <w:rPr>
           <w:color w:val="F18D49"/>
@@ -5721,7 +5697,7 @@
     </w:p>
     <w:p>
       <w:pPr>
-        <w:pStyle w:val="ListParagraph"/>
+        <w:pStyle w:val="Paragraphedeliste"/>
         <w:numPr>
           <w:ilvl w:val="0"/>
           <w:numId w:val="4"/>
@@ -5752,7 +5728,7 @@
     </w:p>
     <w:p>
       <w:pPr>
-        <w:pStyle w:val="ListParagraph"/>
+        <w:pStyle w:val="Paragraphedeliste"/>
         <w:numPr>
           <w:ilvl w:val="0"/>
           <w:numId w:val="4"/>
@@ -5774,7 +5750,7 @@
     </w:p>
     <w:p>
       <w:pPr>
-        <w:pStyle w:val="ListParagraph"/>
+        <w:pStyle w:val="Paragraphedeliste"/>
         <w:numPr>
           <w:ilvl w:val="0"/>
           <w:numId w:val="4"/>
@@ -5793,7 +5769,7 @@
     </w:p>
     <w:p>
       <w:pPr>
-        <w:pStyle w:val="ListParagraph"/>
+        <w:pStyle w:val="Paragraphedeliste"/>
         <w:numPr>
           <w:ilvl w:val="0"/>
           <w:numId w:val="4"/>
@@ -5812,7 +5788,7 @@
     </w:p>
     <w:p>
       <w:pPr>
-        <w:pStyle w:val="ListParagraph"/>
+        <w:pStyle w:val="Paragraphedeliste"/>
         <w:numPr>
           <w:ilvl w:val="0"/>
           <w:numId w:val="4"/>
@@ -5831,7 +5807,7 @@
     </w:p>
     <w:p>
       <w:pPr>
-        <w:pStyle w:val="ListParagraph"/>
+        <w:pStyle w:val="Paragraphedeliste"/>
         <w:numPr>
           <w:ilvl w:val="0"/>
           <w:numId w:val="4"/>
@@ -5850,7 +5826,7 @@
     </w:p>
     <w:p>
       <w:pPr>
-        <w:pStyle w:val="ListParagraph"/>
+        <w:pStyle w:val="Paragraphedeliste"/>
         <w:numPr>
           <w:ilvl w:val="0"/>
           <w:numId w:val="4"/>
@@ -5884,7 +5860,7 @@
     </w:p>
     <w:p>
       <w:pPr>
-        <w:pStyle w:val="ListParagraph"/>
+        <w:pStyle w:val="Paragraphedeliste"/>
         <w:numPr>
           <w:ilvl w:val="0"/>
           <w:numId w:val="4"/>
@@ -5912,7 +5888,7 @@
     </w:p>
     <w:p>
       <w:pPr>
-        <w:pStyle w:val="ListParagraph"/>
+        <w:pStyle w:val="Paragraphedeliste"/>
         <w:numPr>
           <w:ilvl w:val="0"/>
           <w:numId w:val="4"/>
@@ -5943,7 +5919,7 @@
     </w:p>
     <w:p>
       <w:pPr>
-        <w:pStyle w:val="ListParagraph"/>
+        <w:pStyle w:val="Paragraphedeliste"/>
         <w:numPr>
           <w:ilvl w:val="0"/>
           <w:numId w:val="4"/>
@@ -5967,7 +5943,7 @@
     </w:p>
     <w:p>
       <w:pPr>
-        <w:pStyle w:val="Heading3"/>
+        <w:pStyle w:val="Titre3"/>
         <w:ind w:left="1416"/>
         <w:rPr>
           <w:color w:val="F18D49"/>
@@ -6026,7 +6002,7 @@
     </w:p>
     <w:p>
       <w:pPr>
-        <w:pStyle w:val="ListParagraph"/>
+        <w:pStyle w:val="Paragraphedeliste"/>
         <w:numPr>
           <w:ilvl w:val="0"/>
           <w:numId w:val="4"/>
@@ -6044,7 +6020,7 @@
     </w:p>
     <w:p>
       <w:pPr>
-        <w:pStyle w:val="ListParagraph"/>
+        <w:pStyle w:val="Paragraphedeliste"/>
         <w:numPr>
           <w:ilvl w:val="0"/>
           <w:numId w:val="4"/>
@@ -6092,7 +6068,7 @@
     </w:p>
     <w:p>
       <w:pPr>
-        <w:pStyle w:val="ListParagraph"/>
+        <w:pStyle w:val="Paragraphedeliste"/>
         <w:numPr>
           <w:ilvl w:val="0"/>
           <w:numId w:val="4"/>
@@ -6164,7 +6140,7 @@
     </w:p>
     <w:p>
       <w:pPr>
-        <w:pStyle w:val="ListParagraph"/>
+        <w:pStyle w:val="Paragraphedeliste"/>
         <w:numPr>
           <w:ilvl w:val="0"/>
           <w:numId w:val="4"/>
@@ -6176,7 +6152,7 @@
     </w:p>
     <w:p>
       <w:pPr>
-        <w:pStyle w:val="ListParagraph"/>
+        <w:pStyle w:val="Paragraphedeliste"/>
         <w:numPr>
           <w:ilvl w:val="1"/>
           <w:numId w:val="4"/>
@@ -6191,7 +6167,7 @@
     </w:p>
     <w:p>
       <w:pPr>
-        <w:pStyle w:val="ListParagraph"/>
+        <w:pStyle w:val="Paragraphedeliste"/>
         <w:numPr>
           <w:ilvl w:val="1"/>
           <w:numId w:val="4"/>
@@ -6206,13 +6182,13 @@
     </w:p>
     <w:p>
       <w:pPr>
-        <w:pStyle w:val="ListParagraph"/>
+        <w:pStyle w:val="Paragraphedeliste"/>
         <w:ind w:left="1440"/>
       </w:pPr>
     </w:p>
     <w:p>
       <w:pPr>
-        <w:pStyle w:val="Heading3"/>
+        <w:pStyle w:val="Titre3"/>
         <w:ind w:left="1416"/>
         <w:rPr>
           <w:color w:val="F18D49"/>
@@ -6257,7 +6233,7 @@
     </w:p>
     <w:p>
       <w:pPr>
-        <w:pStyle w:val="ListParagraph"/>
+        <w:pStyle w:val="Paragraphedeliste"/>
         <w:numPr>
           <w:ilvl w:val="0"/>
           <w:numId w:val="4"/>
@@ -6275,7 +6251,7 @@
     </w:p>
     <w:p>
       <w:pPr>
-        <w:pStyle w:val="ListParagraph"/>
+        <w:pStyle w:val="Paragraphedeliste"/>
         <w:numPr>
           <w:ilvl w:val="0"/>
           <w:numId w:val="4"/>
@@ -6287,7 +6263,7 @@
     </w:p>
     <w:p>
       <w:pPr>
-        <w:pStyle w:val="ListParagraph"/>
+        <w:pStyle w:val="Paragraphedeliste"/>
         <w:numPr>
           <w:ilvl w:val="0"/>
           <w:numId w:val="4"/>
@@ -6299,7 +6275,7 @@
     </w:p>
     <w:p>
       <w:pPr>
-        <w:pStyle w:val="ListParagraph"/>
+        <w:pStyle w:val="Paragraphedeliste"/>
         <w:numPr>
           <w:ilvl w:val="0"/>
           <w:numId w:val="4"/>
@@ -6316,14 +6292,14 @@
     </w:p>
     <w:p>
       <w:pPr>
-        <w:pStyle w:val="ListParagraph"/>
+        <w:pStyle w:val="Paragraphedeliste"/>
         <w:ind w:left="1440"/>
       </w:pPr>
     </w:p>
     <w:p/>
     <w:p>
       <w:pPr>
-        <w:pStyle w:val="Heading2"/>
+        <w:pStyle w:val="Titre2"/>
         <w:ind w:left="708"/>
         <w:rPr>
           <w:color w:val="ED6E17"/>
@@ -6455,7 +6431,7 @@
     </w:p>
     <w:p>
       <w:pPr>
-        <w:pStyle w:val="Heading2"/>
+        <w:pStyle w:val="Titre2"/>
         <w:ind w:left="708"/>
         <w:rPr>
           <w:color w:val="ED6E17"/>
@@ -6490,7 +6466,7 @@
     </w:p>
     <w:p>
       <w:pPr>
-        <w:pStyle w:val="Heading3"/>
+        <w:pStyle w:val="Titre3"/>
         <w:ind w:left="1416"/>
         <w:rPr>
           <w:color w:val="F18D49"/>
@@ -6570,7 +6546,7 @@
     </w:p>
     <w:p>
       <w:pPr>
-        <w:pStyle w:val="ListParagraph"/>
+        <w:pStyle w:val="Paragraphedeliste"/>
         <w:numPr>
           <w:ilvl w:val="0"/>
           <w:numId w:val="8"/>
@@ -6590,7 +6566,7 @@
     </w:p>
     <w:p>
       <w:pPr>
-        <w:pStyle w:val="ListParagraph"/>
+        <w:pStyle w:val="Paragraphedeliste"/>
         <w:numPr>
           <w:ilvl w:val="0"/>
           <w:numId w:val="8"/>
@@ -6608,20 +6584,12 @@
         <w:t xml:space="preserve"> </w:t>
       </w:r>
       <w:r>
-        <w:t xml:space="preserve">indique à </w:t>
-      </w:r>
-      <w:proofErr w:type="spellStart"/>
-      <w:r>
-        <w:t>React</w:t>
-      </w:r>
-      <w:proofErr w:type="spellEnd"/>
-      <w:r>
-        <w:t xml:space="preserve"> l’exécution d’une tâche à chaque fois qu’un état change, il gère donc les effets de bord</w:t>
-      </w:r>
-    </w:p>
-    <w:p>
-      <w:pPr>
-        <w:pStyle w:val="ListParagraph"/>
+        <w:t>indique à React l’exécution d’une tâche à chaque fois qu’un état change, il gère donc les effets de bord</w:t>
+      </w:r>
+    </w:p>
+    <w:p>
+      <w:pPr>
+        <w:pStyle w:val="Paragraphedeliste"/>
         <w:numPr>
           <w:ilvl w:val="0"/>
           <w:numId w:val="8"/>
@@ -6641,7 +6609,7 @@
     </w:p>
     <w:p>
       <w:pPr>
-        <w:pStyle w:val="ListParagraph"/>
+        <w:pStyle w:val="Paragraphedeliste"/>
         <w:numPr>
           <w:ilvl w:val="0"/>
           <w:numId w:val="8"/>
@@ -6656,7 +6624,7 @@
     </w:p>
     <w:p>
       <w:pPr>
-        <w:pStyle w:val="ListParagraph"/>
+        <w:pStyle w:val="Paragraphedeliste"/>
         <w:numPr>
           <w:ilvl w:val="0"/>
           <w:numId w:val="8"/>
@@ -6671,7 +6639,7 @@
     </w:p>
     <w:p>
       <w:pPr>
-        <w:pStyle w:val="ListParagraph"/>
+        <w:pStyle w:val="Paragraphedeliste"/>
         <w:numPr>
           <w:ilvl w:val="0"/>
           <w:numId w:val="8"/>
@@ -6686,7 +6654,7 @@
     </w:p>
     <w:p>
       <w:pPr>
-        <w:pStyle w:val="ListParagraph"/>
+        <w:pStyle w:val="Paragraphedeliste"/>
         <w:numPr>
           <w:ilvl w:val="0"/>
           <w:numId w:val="8"/>
@@ -6701,7 +6669,7 @@
     </w:p>
     <w:p>
       <w:pPr>
-        <w:pStyle w:val="ListParagraph"/>
+        <w:pStyle w:val="Paragraphedeliste"/>
         <w:numPr>
           <w:ilvl w:val="0"/>
           <w:numId w:val="8"/>
@@ -6713,7 +6681,7 @@
     </w:p>
     <w:p>
       <w:pPr>
-        <w:pStyle w:val="ListParagraph"/>
+        <w:pStyle w:val="Paragraphedeliste"/>
         <w:numPr>
           <w:ilvl w:val="0"/>
           <w:numId w:val="8"/>
@@ -6731,7 +6699,7 @@
     </w:p>
     <w:p>
       <w:pPr>
-        <w:pStyle w:val="ListParagraph"/>
+        <w:pStyle w:val="Paragraphedeliste"/>
         <w:numPr>
           <w:ilvl w:val="0"/>
           <w:numId w:val="8"/>
@@ -6752,7 +6720,7 @@
     </w:p>
     <w:p>
       <w:pPr>
-        <w:pStyle w:val="ListParagraph"/>
+        <w:pStyle w:val="Paragraphedeliste"/>
         <w:numPr>
           <w:ilvl w:val="0"/>
           <w:numId w:val="8"/>
@@ -6772,7 +6740,7 @@
     </w:p>
     <w:p>
       <w:pPr>
-        <w:pStyle w:val="ListParagraph"/>
+        <w:pStyle w:val="Paragraphedeliste"/>
         <w:numPr>
           <w:ilvl w:val="0"/>
           <w:numId w:val="8"/>
@@ -6792,7 +6760,7 @@
     </w:p>
     <w:p>
       <w:pPr>
-        <w:pStyle w:val="ListParagraph"/>
+        <w:pStyle w:val="Paragraphedeliste"/>
         <w:numPr>
           <w:ilvl w:val="0"/>
           <w:numId w:val="8"/>
@@ -6807,7 +6775,19 @@
     </w:p>
     <w:p>
       <w:pPr>
-        <w:pStyle w:val="ListParagraph"/>
+        <w:pStyle w:val="Paragraphedeliste"/>
+        <w:numPr>
+          <w:ilvl w:val="0"/>
+          <w:numId w:val="8"/>
+        </w:numPr>
+      </w:pPr>
+      <w:r>
+        <w:t xml:space="preserve">Mongoose : </w:t>
+      </w:r>
+    </w:p>
+    <w:p>
+      <w:pPr>
+        <w:pStyle w:val="Paragraphedeliste"/>
       </w:pPr>
       <w:r>
         <w:t xml:space="preserve"> </w:t>
@@ -6815,11 +6795,6 @@
     </w:p>
     <w:p>
       <w:pPr>
-        <w:pStyle w:val="ListParagraph"/>
-      </w:pPr>
-    </w:p>
-    <w:p>
-      <w:pPr>
         <w:rPr>
           <w:u w:val="single"/>
         </w:rPr>
@@ -6828,6 +6803,40 @@
         <w:rPr>
           <w:u w:val="single"/>
         </w:rPr>
+        <w:t xml:space="preserve">Accueil : </w:t>
+      </w:r>
+    </w:p>
+    <w:p>
+      <w:r>
+        <w:t xml:space="preserve">Bla </w:t>
+      </w:r>
+      <w:proofErr w:type="spellStart"/>
+      <w:r>
+        <w:t>Bla</w:t>
+      </w:r>
+      <w:proofErr w:type="spellEnd"/>
+      <w:r>
+        <w:t xml:space="preserve"> </w:t>
+      </w:r>
+      <w:proofErr w:type="spellStart"/>
+      <w:r>
+        <w:t>Bla</w:t>
+      </w:r>
+      <w:proofErr w:type="spellEnd"/>
+      <w:r>
+        <w:t xml:space="preserve"> </w:t>
+      </w:r>
+    </w:p>
+    <w:p>
+      <w:pPr>
+        <w:rPr>
+          <w:u w:val="single"/>
+        </w:rPr>
+      </w:pPr>
+      <w:r>
+        <w:rPr>
+          <w:u w:val="single"/>
+        </w:rPr>
         <w:t xml:space="preserve">Inscription : </w:t>
       </w:r>
     </w:p>
@@ -6842,11 +6851,11 @@
         <w:t xml:space="preserve"> de</w:t>
       </w:r>
       <w:r>
-        <w:t xml:space="preserve"> données alors l’utilisateur sera invité à se connecter avec son compte plutôt que de s’inscrire, si le pseudo entré par l’utilisateur existe dans notre base de données, alors l’utilisateur devra changer son pseudo car nous avons opté avec l’équipe pour un nom d’utilisateur unique et si le mot de passe entré par l’utilisateur </w:t>
+        <w:t xml:space="preserve"> données alors </w:t>
       </w:r>
       <w:r>
         <w:lastRenderedPageBreak/>
-        <w:t>est différent de celui indiqué dans le champs confirmation de mot de passe alors un message d’erreur indiquera à l’utilisateur que les deux mot de passe ne sont pas identique.</w:t>
+        <w:t>l’utilisateur sera invité à se connecter avec son compte plutôt que de s’inscrire, si le pseudo entré par l’utilisateur existe dans notre base de données, alors l’utilisateur devra changer son pseudo car nous avons opté avec l’équipe pour un nom d’utilisateur unique et si le mot de passe entré par l’utilisateur est différent de celui indiqué dans le champs confirmation de mot de passe alors un message d’erreur indiquera à l’utilisateur que les deux mot de passe ne sont pas identique.</w:t>
       </w:r>
       <w:r>
         <w:t xml:space="preserve"> </w:t>
@@ -6878,15 +6887,7 @@
         <w:t xml:space="preserve"> S’inscrire </w:t>
       </w:r>
       <w:r>
-        <w:t xml:space="preserve">» et un TouchableOpacity pour le bouton. Nous utilisons également les </w:t>
-      </w:r>
-      <w:proofErr w:type="spellStart"/>
-      <w:r>
-        <w:t>hooks</w:t>
-      </w:r>
-      <w:proofErr w:type="spellEnd"/>
-      <w:r>
-        <w:t xml:space="preserve"> </w:t>
+        <w:t xml:space="preserve">» et un TouchableOpacity pour le bouton. Nous utilisons également les hooks </w:t>
       </w:r>
       <w:proofErr w:type="spellStart"/>
       <w:r>
@@ -6971,7 +6972,7 @@
     </w:p>
     <w:p>
       <w:pPr>
-        <w:pStyle w:val="Caption"/>
+        <w:pStyle w:val="Lgende"/>
       </w:pPr>
       <w:r>
         <w:t xml:space="preserve">Figure </w:t>
@@ -7026,15 +7027,7 @@
       </w:r>
       <w:proofErr w:type="spellEnd"/>
       <w:r>
-        <w:t xml:space="preserve"> pour les deux différent champs d’entrée, un Text pour le titre « Vérification du code » et un TouchableOpacity pour le bouton. Nous utilisons également les </w:t>
-      </w:r>
-      <w:proofErr w:type="spellStart"/>
-      <w:r>
-        <w:t>hooks</w:t>
-      </w:r>
-      <w:proofErr w:type="spellEnd"/>
-      <w:r>
-        <w:t xml:space="preserve"> </w:t>
+        <w:t xml:space="preserve"> pour les deux différent champs d’entrée, un Text pour le titre « Vérification du code » et un TouchableOpacity pour le bouton. Nous utilisons également les hooks </w:t>
       </w:r>
       <w:proofErr w:type="spellStart"/>
       <w:r>
@@ -7114,7 +7107,7 @@
     </w:p>
     <w:p>
       <w:pPr>
-        <w:pStyle w:val="Caption"/>
+        <w:pStyle w:val="Lgende"/>
       </w:pPr>
       <w:r>
         <w:t xml:space="preserve">Figure </w:t>
@@ -7192,7 +7185,7 @@
     </w:p>
     <w:p>
       <w:pPr>
-        <w:pStyle w:val="Caption"/>
+        <w:pStyle w:val="Lgende"/>
         <w:rPr>
           <w:u w:val="single"/>
         </w:rPr>
@@ -7261,7 +7254,7 @@
     </w:p>
     <w:p>
       <w:pPr>
-        <w:pStyle w:val="Caption"/>
+        <w:pStyle w:val="Lgende"/>
       </w:pPr>
       <w:r>
         <w:t xml:space="preserve">Figure </w:t>
@@ -7313,15 +7306,7 @@
       </w:r>
       <w:proofErr w:type="spellEnd"/>
       <w:r>
-        <w:t xml:space="preserve"> pour les deux différent champs d’entrée, un Text pour le titre « Connexion » et trois différents TouchableOpacity pour les boutons et le lien menant vers la page d’oubli de mot de passe. Nous utilisons également les </w:t>
-      </w:r>
-      <w:proofErr w:type="spellStart"/>
-      <w:r>
-        <w:t>hooks</w:t>
-      </w:r>
-      <w:proofErr w:type="spellEnd"/>
-      <w:r>
-        <w:t xml:space="preserve"> </w:t>
+        <w:t xml:space="preserve"> pour les deux différent champs d’entrée, un Text pour le titre « Connexion » et trois différents TouchableOpacity pour les boutons et le lien menant vers la page d’oubli de mot de passe. Nous utilisons également les hooks </w:t>
       </w:r>
       <w:proofErr w:type="spellStart"/>
       <w:r>
@@ -7388,7 +7373,7 @@
     </w:p>
     <w:p>
       <w:pPr>
-        <w:pStyle w:val="Caption"/>
+        <w:pStyle w:val="Lgende"/>
       </w:pPr>
       <w:r>
         <w:t xml:space="preserve">Figure </w:t>
@@ -7566,7 +7551,7 @@
     </w:p>
     <w:p>
       <w:pPr>
-        <w:pStyle w:val="Caption"/>
+        <w:pStyle w:val="Lgende"/>
       </w:pPr>
       <w:r>
         <w:t xml:space="preserve">Figure </w:t>
@@ -7691,7 +7676,7 @@
     </w:p>
     <w:p>
       <w:pPr>
-        <w:pStyle w:val="Caption"/>
+        <w:pStyle w:val="Lgende"/>
         <w:jc w:val="both"/>
       </w:pPr>
       <w:r>
@@ -7762,7 +7747,7 @@
         </w:rPr>
         <w:lastRenderedPageBreak/>
         <w:drawing>
-          <wp:inline distT="0" distB="0" distL="0" distR="0" wp14:anchorId="5351F9E8" wp14:editId="7D8CAAA9">
+          <wp:inline distT="0" distB="0" distL="0" distR="0" wp14:anchorId="5351F9E8" wp14:editId="52C9E2C0">
             <wp:extent cx="3565487" cy="2620455"/>
             <wp:effectExtent l="0" t="0" r="0" b="8890"/>
             <wp:docPr id="543027723" name="Image 1"/>
@@ -7810,7 +7795,7 @@
     </w:p>
     <w:p>
       <w:pPr>
-        <w:pStyle w:val="Caption"/>
+        <w:pStyle w:val="Lgende"/>
       </w:pPr>
       <w:r>
         <w:t xml:space="preserve">Figure </w:t>
@@ -7890,7 +7875,7 @@
     </w:p>
     <w:p>
       <w:pPr>
-        <w:pStyle w:val="Caption"/>
+        <w:pStyle w:val="Lgende"/>
         <w:jc w:val="both"/>
       </w:pPr>
       <w:r>
@@ -7914,10 +7899,32 @@
           <w:u w:val="single"/>
         </w:rPr>
       </w:pPr>
-      <w:r>
+    </w:p>
+    <w:p>
+      <w:pPr>
         <w:rPr>
           <w:u w:val="single"/>
         </w:rPr>
+      </w:pPr>
+    </w:p>
+    <w:p>
+      <w:pPr>
+        <w:rPr>
+          <w:u w:val="single"/>
+        </w:rPr>
+      </w:pPr>
+    </w:p>
+    <w:p>
+      <w:pPr>
+        <w:rPr>
+          <w:u w:val="single"/>
+        </w:rPr>
+      </w:pPr>
+      <w:r>
+        <w:rPr>
+          <w:u w:val="single"/>
+        </w:rPr>
+        <w:lastRenderedPageBreak/>
         <w:t>Paiement :</w:t>
       </w:r>
     </w:p>
@@ -7934,7 +7941,6 @@
         <w:rPr>
           <w:noProof/>
         </w:rPr>
-        <w:lastRenderedPageBreak/>
         <w:drawing>
           <wp:inline distT="0" distB="0" distL="0" distR="0" wp14:anchorId="2C9D3FBB" wp14:editId="27A2B776">
             <wp:extent cx="4138019" cy="2842506"/>
@@ -7974,7 +7980,7 @@
     </w:p>
     <w:p>
       <w:pPr>
-        <w:pStyle w:val="Caption"/>
+        <w:pStyle w:val="Lgende"/>
       </w:pPr>
       <w:r>
         <w:t xml:space="preserve">Figure </w:t>
@@ -8095,7 +8101,7 @@
     </w:p>
     <w:p>
       <w:pPr>
-        <w:pStyle w:val="Caption"/>
+        <w:pStyle w:val="Lgende"/>
       </w:pPr>
       <w:r>
         <w:t xml:space="preserve">Figure </w:t>
@@ -8169,7 +8175,7 @@
     </w:p>
     <w:p>
       <w:pPr>
-        <w:pStyle w:val="Caption"/>
+        <w:pStyle w:val="Lgende"/>
       </w:pPr>
       <w:r>
         <w:t xml:space="preserve">Figure </w:t>
@@ -8250,7 +8256,7 @@
     </w:p>
     <w:p>
       <w:pPr>
-        <w:pStyle w:val="Caption"/>
+        <w:pStyle w:val="Lgende"/>
       </w:pPr>
       <w:r>
         <w:t xml:space="preserve">Figure </w:t>
@@ -8267,10 +8273,209 @@
         <w:t xml:space="preserve"> :Paiement par carte bancaire réussie</w:t>
       </w:r>
     </w:p>
+    <w:p>
+      <w:pPr>
+        <w:rPr>
+          <w:u w:val="single"/>
+        </w:rPr>
+      </w:pPr>
+      <w:r>
+        <w:rPr>
+          <w:u w:val="single"/>
+        </w:rPr>
+        <w:t>Modification des données utilisateur </w:t>
+      </w:r>
+      <w:r>
+        <w:rPr>
+          <w:u w:val="single"/>
+        </w:rPr>
+        <w:t xml:space="preserve">: </w:t>
+      </w:r>
+    </w:p>
+    <w:p>
+      <w:r>
+        <w:t xml:space="preserve">Il s’agit d’une page permettant aux utilisateurs de consulter leur information personnelle (email, prénom, nom et pseudo) et qui permet également de modifier leurs données. Cette page contient trois </w:t>
+      </w:r>
+      <w:proofErr w:type="spellStart"/>
+      <w:r>
+        <w:t>TextInput</w:t>
+      </w:r>
+      <w:proofErr w:type="spellEnd"/>
+      <w:r>
+        <w:t xml:space="preserve"> pour les trois différents champs d’entrée afin que l’utilisateur puisse consulter ainsi que modifier leurs données, des composants Text pour le titre « Informations personnelles » et pour son adresse mail, un touchableOpacity pour le bouton. Cette page contient également des hooks, des </w:t>
+      </w:r>
+      <w:proofErr w:type="spellStart"/>
+      <w:r>
+        <w:t>useState</w:t>
+      </w:r>
+      <w:proofErr w:type="spellEnd"/>
+      <w:r>
+        <w:t xml:space="preserve"> pour gérer les valeurs des variables ainsi que des </w:t>
+      </w:r>
+      <w:proofErr w:type="spellStart"/>
+      <w:r>
+        <w:t>useEffect</w:t>
+      </w:r>
+      <w:proofErr w:type="spellEnd"/>
+      <w:r>
+        <w:t xml:space="preserve"> pour pouvoir appeler la méthode cotée backend permettant de modifier les données de l’utilisateur sur la base de données dans le document User à l’aide de la bibliothèque mongoose.</w:t>
+      </w:r>
+    </w:p>
+    <w:p>
+      <w:pPr>
+        <w:rPr>
+          <w:u w:val="single"/>
+        </w:rPr>
+      </w:pPr>
+    </w:p>
+    <w:p>
+      <w:pPr>
+        <w:keepNext/>
+      </w:pPr>
+      <w:r>
+        <w:rPr>
+          <w:u w:val="single"/>
+        </w:rPr>
+        <w:lastRenderedPageBreak/>
+        <w:drawing>
+          <wp:inline distT="0" distB="0" distL="0" distR="0" wp14:anchorId="6792E957" wp14:editId="67A29CC3">
+            <wp:extent cx="3991327" cy="3169920"/>
+            <wp:effectExtent l="0" t="0" r="9525" b="0"/>
+            <wp:docPr id="1026975154" name="Image 1" descr="Une image contenant texte, capture d’écran, Police, nombre&#10;&#10;Description générée automatiquement"/>
+            <wp:cNvGraphicFramePr>
+              <a:graphicFrameLocks xmlns:a="http://schemas.openxmlformats.org/drawingml/2006/main" noChangeAspect="1"/>
+            </wp:cNvGraphicFramePr>
+            <a:graphic xmlns:a="http://schemas.openxmlformats.org/drawingml/2006/main">
+              <a:graphicData uri="http://schemas.openxmlformats.org/drawingml/2006/picture">
+                <pic:pic xmlns:pic="http://schemas.openxmlformats.org/drawingml/2006/picture">
+                  <pic:nvPicPr>
+                    <pic:cNvPr id="1026975154" name="Image 1" descr="Une image contenant texte, capture d’écran, Police, nombre&#10;&#10;Description générée automatiquement"/>
+                    <pic:cNvPicPr/>
+                  </pic:nvPicPr>
+                  <pic:blipFill>
+                    <a:blip r:embed="rId25"/>
+                    <a:stretch>
+                      <a:fillRect/>
+                    </a:stretch>
+                  </pic:blipFill>
+                  <pic:spPr>
+                    <a:xfrm>
+                      <a:off x="0" y="0"/>
+                      <a:ext cx="4000179" cy="3176950"/>
+                    </a:xfrm>
+                    <a:prstGeom prst="rect">
+                      <a:avLst/>
+                    </a:prstGeom>
+                  </pic:spPr>
+                </pic:pic>
+              </a:graphicData>
+            </a:graphic>
+          </wp:inline>
+        </w:drawing>
+      </w:r>
+    </w:p>
+    <w:p>
+      <w:pPr>
+        <w:pStyle w:val="Lgende"/>
+      </w:pPr>
+      <w:r>
+        <w:t xml:space="preserve">Figure </w:t>
+      </w:r>
+      <w:fldSimple w:instr=" SEQ Figure \* ARABIC ">
+        <w:r>
+          <w:rPr>
+            <w:noProof/>
+          </w:rPr>
+          <w:t>17</w:t>
+        </w:r>
+      </w:fldSimple>
+      <w:r>
+        <w:t>: Page de consultation/modification des données</w:t>
+      </w:r>
+    </w:p>
     <w:p/>
     <w:p>
-      <w:pPr>
-        <w:pStyle w:val="Heading3"/>
+      <w:r>
+        <w:t>Pour pouvoir modifier les données, il faut appuyer le bouton Mise à jour, on peut ensuite éditer les différents champs d’entrée et lorsqu’e l’utilisateur à terminer de modifier ses données alors il peut appuyer le bouton valider qui va modifier via une requête cotée backend, les données de l’utilisateur dans le document User de notre base de données.</w:t>
+      </w:r>
+    </w:p>
+    <w:p>
+      <w:pPr>
+        <w:keepNext/>
+      </w:pPr>
+      <w:r>
+        <w:rPr>
+          <w:noProof/>
+        </w:rPr>
+        <w:drawing>
+          <wp:inline distT="0" distB="0" distL="0" distR="0" wp14:anchorId="00E1F08D" wp14:editId="50FC8141">
+            <wp:extent cx="4233592" cy="3414395"/>
+            <wp:effectExtent l="0" t="0" r="0" b="0"/>
+            <wp:docPr id="156033457" name="Image 1"/>
+            <wp:cNvGraphicFramePr>
+              <a:graphicFrameLocks xmlns:a="http://schemas.openxmlformats.org/drawingml/2006/main" noChangeAspect="1"/>
+            </wp:cNvGraphicFramePr>
+            <a:graphic xmlns:a="http://schemas.openxmlformats.org/drawingml/2006/main">
+              <a:graphicData uri="http://schemas.openxmlformats.org/drawingml/2006/picture">
+                <pic:pic xmlns:pic="http://schemas.openxmlformats.org/drawingml/2006/picture">
+                  <pic:nvPicPr>
+                    <pic:cNvPr id="0" name="Picture 2"/>
+                    <pic:cNvPicPr>
+                      <a:picLocks noChangeAspect="1" noChangeArrowheads="1"/>
+                    </pic:cNvPicPr>
+                  </pic:nvPicPr>
+                  <pic:blipFill>
+                    <a:blip r:embed="rId26">
+                      <a:extLst>
+                        <a:ext uri="{28A0092B-C50C-407E-A947-70E740481C1C}">
+                          <a14:useLocalDpi xmlns:a14="http://schemas.microsoft.com/office/drawing/2010/main" val="0"/>
+                        </a:ext>
+                      </a:extLst>
+                    </a:blip>
+                    <a:srcRect/>
+                    <a:stretch>
+                      <a:fillRect/>
+                    </a:stretch>
+                  </pic:blipFill>
+                  <pic:spPr bwMode="auto">
+                    <a:xfrm>
+                      <a:off x="0" y="0"/>
+                      <a:ext cx="4235853" cy="3416219"/>
+                    </a:xfrm>
+                    <a:prstGeom prst="rect">
+                      <a:avLst/>
+                    </a:prstGeom>
+                    <a:noFill/>
+                  </pic:spPr>
+                </pic:pic>
+              </a:graphicData>
+            </a:graphic>
+          </wp:inline>
+        </w:drawing>
+      </w:r>
+    </w:p>
+    <w:p>
+      <w:pPr>
+        <w:pStyle w:val="Lgende"/>
+      </w:pPr>
+      <w:r>
+        <w:t xml:space="preserve">Figure </w:t>
+      </w:r>
+      <w:fldSimple w:instr=" SEQ Figure \* ARABIC ">
+        <w:r>
+          <w:rPr>
+            <w:noProof/>
+          </w:rPr>
+          <w:t>18</w:t>
+        </w:r>
+      </w:fldSimple>
+      <w:r>
+        <w:t>: Modification des données</w:t>
+      </w:r>
+    </w:p>
+    <w:p>
+      <w:pPr>
+        <w:pStyle w:val="Titre3"/>
         <w:ind w:left="1416"/>
         <w:rPr>
           <w:color w:val="F18D49"/>
@@ -8309,6 +8514,7 @@
         <w:rPr>
           <w:u w:val="single"/>
         </w:rPr>
+        <w:lastRenderedPageBreak/>
         <w:t>Personnages :</w:t>
       </w:r>
       <w:r>
@@ -8441,31 +8647,538 @@
         <w:rPr>
           <w:u w:val="single"/>
         </w:rPr>
+        <w:t>Portail de sélection de niveau :</w:t>
+      </w:r>
+    </w:p>
+    <w:p/>
+    <w:p>
+      <w:pPr>
+        <w:pStyle w:val="Titre2"/>
+        <w:ind w:left="708"/>
+        <w:rPr>
+          <w:color w:val="ED6E17"/>
+        </w:rPr>
+      </w:pPr>
+      <w:bookmarkStart w:id="23" w:name="_Toc155514163"/>
+      <w:r>
+        <w:rPr>
+          <w:color w:val="ED6E17"/>
+        </w:rPr>
+        <w:t>Incorporation du jeu sur le site</w:t>
+      </w:r>
+      <w:bookmarkEnd w:id="23"/>
+    </w:p>
+    <w:p/>
+    <w:p>
+      <w:pPr>
+        <w:rPr>
+          <w:color w:val="FF0000"/>
+        </w:rPr>
+      </w:pPr>
+      <w:r>
+        <w:rPr>
+          <w:color w:val="FF0000"/>
+          <w:u w:val="single"/>
+        </w:rPr>
+        <w:t>Termes techniques</w:t>
+      </w:r>
+      <w:r>
+        <w:rPr>
+          <w:color w:val="FF0000"/>
+        </w:rPr>
+        <w:t> (à ajouter plu</w:t>
+      </w:r>
+      <w:r>
+        <w:rPr>
+          <w:color w:val="FF0000"/>
+        </w:rPr>
+        <w:t>s t</w:t>
+      </w:r>
+      <w:r>
+        <w:rPr>
+          <w:color w:val="FF0000"/>
+        </w:rPr>
+        <w:t>ard dans le glossaire):</w:t>
+      </w:r>
+    </w:p>
+    <w:p>
+      <w:pPr>
+        <w:pStyle w:val="Paragraphedeliste"/>
+        <w:numPr>
+          <w:ilvl w:val="0"/>
+          <w:numId w:val="8"/>
+        </w:numPr>
+      </w:pPr>
+      <w:r>
+        <w:t xml:space="preserve">WebGL </w:t>
+      </w:r>
+      <w:r>
+        <w:t>:</w:t>
+      </w:r>
+      <w:r>
+        <w:t xml:space="preserve"> </w:t>
+      </w:r>
+      <w:r>
+        <w:t>WebGL est une technologie permettant d’afficher des élément graphiques en 2D ou en 3D sur le navigateur web.</w:t>
+      </w:r>
+    </w:p>
+    <w:p/>
+    <w:p>
+      <w:r>
+        <w:t xml:space="preserve">Pour pouvoir réaliser l’incorporation du jeu sur le site, il faut tout d’abord </w:t>
+      </w:r>
+      <w:r>
+        <w:t xml:space="preserve">créer une application WebGL directement dans l’application Unity. </w:t>
+      </w:r>
+    </w:p>
+    <w:p>
+      <w:r>
+        <w:t xml:space="preserve">Il faut se diriger dans la section build et setting de l’application Unity, ensuite choisir dans quelle plateforme, on souhaite convertir notre jeu, dans notre cas WebGL, </w:t>
+      </w:r>
+      <w:r>
+        <w:t>et pour finir, il faut appuyer le bouton build afin qu’Unity généré notre jeu sous format WebGL.</w:t>
+      </w:r>
+    </w:p>
+    <w:p>
+      <w:pPr>
+        <w:keepNext/>
+      </w:pPr>
+      <w:r>
+        <w:drawing>
+          <wp:inline distT="0" distB="0" distL="0" distR="0" wp14:anchorId="3B8E3D9D" wp14:editId="2B06BB1C">
+            <wp:extent cx="5760720" cy="1623060"/>
+            <wp:effectExtent l="0" t="0" r="0" b="0"/>
+            <wp:docPr id="2090639787" name="Image 1" descr="Une image contenant texte, Logiciel multimédia, capture d’écran"/>
+            <wp:cNvGraphicFramePr>
+              <a:graphicFrameLocks xmlns:a="http://schemas.openxmlformats.org/drawingml/2006/main" noChangeAspect="1"/>
+            </wp:cNvGraphicFramePr>
+            <a:graphic xmlns:a="http://schemas.openxmlformats.org/drawingml/2006/main">
+              <a:graphicData uri="http://schemas.openxmlformats.org/drawingml/2006/picture">
+                <pic:pic xmlns:pic="http://schemas.openxmlformats.org/drawingml/2006/picture">
+                  <pic:nvPicPr>
+                    <pic:cNvPr id="2090639787" name="Image 1" descr="Une image contenant texte, Logiciel multimédia, capture d’écran"/>
+                    <pic:cNvPicPr/>
+                  </pic:nvPicPr>
+                  <pic:blipFill>
+                    <a:blip r:embed="rId27"/>
+                    <a:stretch>
+                      <a:fillRect/>
+                    </a:stretch>
+                  </pic:blipFill>
+                  <pic:spPr>
+                    <a:xfrm>
+                      <a:off x="0" y="0"/>
+                      <a:ext cx="5760720" cy="1623060"/>
+                    </a:xfrm>
+                    <a:prstGeom prst="rect">
+                      <a:avLst/>
+                    </a:prstGeom>
+                  </pic:spPr>
+                </pic:pic>
+              </a:graphicData>
+            </a:graphic>
+          </wp:inline>
+        </w:drawing>
+      </w:r>
+    </w:p>
+    <w:p>
+      <w:pPr>
+        <w:pStyle w:val="Lgende"/>
+        <w:rPr>
+          <w:noProof/>
+        </w:rPr>
+      </w:pPr>
+      <w:r>
+        <w:t xml:space="preserve">Figure </w:t>
+      </w:r>
+      <w:fldSimple w:instr=" SEQ Figure \* ARABIC ">
+        <w:r>
+          <w:rPr>
+            <w:noProof/>
+          </w:rPr>
+          <w:t>19</w:t>
+        </w:r>
+      </w:fldSimple>
+      <w:r>
+        <w:t xml:space="preserve"> : Configuration format WebGL </w:t>
+      </w:r>
+      <w:r>
+        <w:rPr>
+          <w:noProof/>
+        </w:rPr>
+        <w:t>sur unity</w:t>
+      </w:r>
+    </w:p>
+    <w:p>
+      <w:pPr>
+        <w:rPr>
+          <w:noProof/>
+        </w:rPr>
+      </w:pPr>
+    </w:p>
+    <w:p>
+      <w:pPr>
+        <w:rPr>
+          <w:noProof/>
+        </w:rPr>
+      </w:pPr>
+    </w:p>
+    <w:p/>
+    <w:p>
+      <w:r>
         <w:lastRenderedPageBreak/>
-        <w:t>Portail de sélection de niveau :</w:t>
+        <w:t>Quand Unity à terminer la configuration du WebGL, il nous crée deux différents dossiers :</w:t>
+      </w:r>
+    </w:p>
+    <w:p>
+      <w:r>
+        <w:t>- Build : dossier qui contient l’ensemble des fichiers de configuration permettant de compiler le jeu sous format WebGL</w:t>
+      </w:r>
+    </w:p>
+    <w:p>
+      <w:r>
+        <w:t xml:space="preserve">- </w:t>
+      </w:r>
+      <w:proofErr w:type="spellStart"/>
+      <w:r>
+        <w:t>TemplateData</w:t>
+      </w:r>
+      <w:proofErr w:type="spellEnd"/>
+      <w:r>
+        <w:t xml:space="preserve"> : dossier qui contient des images (logo Unity, plein écran) ainsi que du style CSS pour le WebGL.</w:t>
+      </w:r>
+    </w:p>
+    <w:p>
+      <w:r>
+        <w:t xml:space="preserve">Le fichier index.html est l’aspect visuel de la compilation du WebGL, il utilise les fichiers des dossier Build pour pouvoir configurer, rendre un aspect visuel au jeu et permettre au joueur de jouer au jeu directement sur le site web ainsi que le dossier </w:t>
+      </w:r>
+      <w:proofErr w:type="spellStart"/>
+      <w:r>
+        <w:t>TemplateData</w:t>
+      </w:r>
+      <w:proofErr w:type="spellEnd"/>
+      <w:r>
+        <w:t xml:space="preserve"> pour afficher les images telles que le logo Unity par exemple.</w:t>
+      </w:r>
+    </w:p>
+    <w:p>
+      <w:pPr>
+        <w:keepNext/>
+      </w:pPr>
+      <w:r>
+        <w:rPr>
+          <w:noProof/>
+        </w:rPr>
+        <w:drawing>
+          <wp:inline distT="0" distB="0" distL="0" distR="0" wp14:anchorId="26C71F2F" wp14:editId="539A72A7">
+            <wp:extent cx="3360420" cy="4443095"/>
+            <wp:effectExtent l="0" t="0" r="0" b="0"/>
+            <wp:docPr id="1202078776" name="Image 2"/>
+            <wp:cNvGraphicFramePr>
+              <a:graphicFrameLocks xmlns:a="http://schemas.openxmlformats.org/drawingml/2006/main" noChangeAspect="1"/>
+            </wp:cNvGraphicFramePr>
+            <a:graphic xmlns:a="http://schemas.openxmlformats.org/drawingml/2006/main">
+              <a:graphicData uri="http://schemas.openxmlformats.org/drawingml/2006/picture">
+                <pic:pic xmlns:pic="http://schemas.openxmlformats.org/drawingml/2006/picture">
+                  <pic:nvPicPr>
+                    <pic:cNvPr id="0" name="Picture 3"/>
+                    <pic:cNvPicPr>
+                      <a:picLocks noChangeAspect="1" noChangeArrowheads="1"/>
+                    </pic:cNvPicPr>
+                  </pic:nvPicPr>
+                  <pic:blipFill>
+                    <a:blip r:embed="rId28">
+                      <a:extLst>
+                        <a:ext uri="{28A0092B-C50C-407E-A947-70E740481C1C}">
+                          <a14:useLocalDpi xmlns:a14="http://schemas.microsoft.com/office/drawing/2010/main" val="0"/>
+                        </a:ext>
+                      </a:extLst>
+                    </a:blip>
+                    <a:srcRect/>
+                    <a:stretch>
+                      <a:fillRect/>
+                    </a:stretch>
+                  </pic:blipFill>
+                  <pic:spPr bwMode="auto">
+                    <a:xfrm>
+                      <a:off x="0" y="0"/>
+                      <a:ext cx="3360420" cy="4443095"/>
+                    </a:xfrm>
+                    <a:prstGeom prst="rect">
+                      <a:avLst/>
+                    </a:prstGeom>
+                    <a:noFill/>
+                  </pic:spPr>
+                </pic:pic>
+              </a:graphicData>
+            </a:graphic>
+          </wp:inline>
+        </w:drawing>
+      </w:r>
+    </w:p>
+    <w:p>
+      <w:pPr>
+        <w:pStyle w:val="Lgende"/>
+      </w:pPr>
+      <w:r>
+        <w:t xml:space="preserve">Figure </w:t>
+      </w:r>
+      <w:fldSimple w:instr=" SEQ Figure \* ARABIC ">
+        <w:r>
+          <w:rPr>
+            <w:noProof/>
+          </w:rPr>
+          <w:t>20</w:t>
+        </w:r>
+      </w:fldSimple>
+      <w:r>
+        <w:t xml:space="preserve"> : Architecture de la compilation du WebGL</w:t>
+      </w:r>
+    </w:p>
+    <w:p>
+      <w:r>
+        <w:t>Pour pouvoir lancer le jeu, on peut utiliser l’extension proposer par Visual Studio code nommé Live Server permettant de lancer le jeu sous format WebGL en local en appuyant sur le bouton Go Live.</w:t>
+      </w:r>
+    </w:p>
+    <w:p>
+      <w:pPr>
+        <w:keepNext/>
+      </w:pPr>
+      <w:r>
+        <w:rPr>
+          <w:noProof/>
+        </w:rPr>
+        <w:drawing>
+          <wp:inline distT="0" distB="0" distL="0" distR="0" wp14:anchorId="4C5F27B0" wp14:editId="45B8BCAB">
+            <wp:extent cx="2377440" cy="807720"/>
+            <wp:effectExtent l="0" t="0" r="3810" b="0"/>
+            <wp:docPr id="1944564489" name="Image 3" descr="Une image contenant texte, capture d’écran, Police, Bleu électrique&#10;&#10;Description générée automatiquement"/>
+            <wp:cNvGraphicFramePr>
+              <a:graphicFrameLocks xmlns:a="http://schemas.openxmlformats.org/drawingml/2006/main" noChangeAspect="1"/>
+            </wp:cNvGraphicFramePr>
+            <a:graphic xmlns:a="http://schemas.openxmlformats.org/drawingml/2006/main">
+              <a:graphicData uri="http://schemas.openxmlformats.org/drawingml/2006/picture">
+                <pic:pic xmlns:pic="http://schemas.openxmlformats.org/drawingml/2006/picture">
+                  <pic:nvPicPr>
+                    <pic:cNvPr id="1944564489" name="Image 3" descr="Une image contenant texte, capture d’écran, Police, Bleu électrique&#10;&#10;Description générée automatiquement"/>
+                    <pic:cNvPicPr>
+                      <a:picLocks noChangeAspect="1" noChangeArrowheads="1"/>
+                    </pic:cNvPicPr>
+                  </pic:nvPicPr>
+                  <pic:blipFill>
+                    <a:blip r:embed="rId29">
+                      <a:extLst>
+                        <a:ext uri="{28A0092B-C50C-407E-A947-70E740481C1C}">
+                          <a14:useLocalDpi xmlns:a14="http://schemas.microsoft.com/office/drawing/2010/main" val="0"/>
+                        </a:ext>
+                      </a:extLst>
+                    </a:blip>
+                    <a:srcRect/>
+                    <a:stretch>
+                      <a:fillRect/>
+                    </a:stretch>
+                  </pic:blipFill>
+                  <pic:spPr bwMode="auto">
+                    <a:xfrm>
+                      <a:off x="0" y="0"/>
+                      <a:ext cx="2377440" cy="807720"/>
+                    </a:xfrm>
+                    <a:prstGeom prst="rect">
+                      <a:avLst/>
+                    </a:prstGeom>
+                    <a:noFill/>
+                  </pic:spPr>
+                </pic:pic>
+              </a:graphicData>
+            </a:graphic>
+          </wp:inline>
+        </w:drawing>
+      </w:r>
+    </w:p>
+    <w:p>
+      <w:pPr>
+        <w:pStyle w:val="Lgende"/>
+      </w:pPr>
+      <w:r>
+        <w:t xml:space="preserve">Figure </w:t>
+      </w:r>
+      <w:fldSimple w:instr=" SEQ Figure \* ARABIC ">
+        <w:r>
+          <w:rPr>
+            <w:noProof/>
+          </w:rPr>
+          <w:t>21</w:t>
+        </w:r>
+      </w:fldSimple>
+      <w:r>
+        <w:t>: Extension Live server</w:t>
       </w:r>
     </w:p>
     <w:p/>
     <w:p>
-      <w:pPr>
-        <w:pStyle w:val="Heading2"/>
-        <w:ind w:left="708"/>
-        <w:rPr>
-          <w:color w:val="ED6E17"/>
-        </w:rPr>
-      </w:pPr>
-      <w:bookmarkStart w:id="23" w:name="_Toc155514163"/>
-      <w:r>
-        <w:rPr>
-          <w:color w:val="ED6E17"/>
-        </w:rPr>
-        <w:t>Incorporation du jeu sur le site</w:t>
-      </w:r>
-      <w:bookmarkEnd w:id="23"/>
-    </w:p>
-    <w:p>
-      <w:pPr>
-        <w:pStyle w:val="Heading2"/>
+      <w:r>
+        <w:lastRenderedPageBreak/>
+        <w:t>Au niveau du code sur le site web, il faut utiliser l</w:t>
+      </w:r>
+      <w:r>
+        <w:t>’élément HTML</w:t>
+      </w:r>
+      <w:r>
+        <w:t xml:space="preserve"> </w:t>
+      </w:r>
+      <w:proofErr w:type="spellStart"/>
+      <w:r>
+        <w:t>iframe</w:t>
+      </w:r>
+      <w:proofErr w:type="spellEnd"/>
+      <w:r>
+        <w:t xml:space="preserve"> </w:t>
+      </w:r>
+      <w:r>
+        <w:t>avec comme attribut la source (l’adresse http de notre jeu), le style de cette balise et l’autorisation du plein écran.</w:t>
+      </w:r>
+    </w:p>
+    <w:p>
+      <w:pPr>
+        <w:keepNext/>
+      </w:pPr>
+      <w:r>
+        <w:drawing>
+          <wp:inline distT="0" distB="0" distL="0" distR="0" wp14:anchorId="797E76C4" wp14:editId="7F22CEC1">
+            <wp:extent cx="3246401" cy="2385267"/>
+            <wp:effectExtent l="0" t="0" r="0" b="0"/>
+            <wp:docPr id="1751030402" name="Image 1" descr="Une image contenant texte, capture d’écran, Police, nombre&#10;&#10;Description générée automatiquement"/>
+            <wp:cNvGraphicFramePr>
+              <a:graphicFrameLocks xmlns:a="http://schemas.openxmlformats.org/drawingml/2006/main" noChangeAspect="1"/>
+            </wp:cNvGraphicFramePr>
+            <a:graphic xmlns:a="http://schemas.openxmlformats.org/drawingml/2006/main">
+              <a:graphicData uri="http://schemas.openxmlformats.org/drawingml/2006/picture">
+                <pic:pic xmlns:pic="http://schemas.openxmlformats.org/drawingml/2006/picture">
+                  <pic:nvPicPr>
+                    <pic:cNvPr id="1751030402" name="Image 1" descr="Une image contenant texte, capture d’écran, Police, nombre&#10;&#10;Description générée automatiquement"/>
+                    <pic:cNvPicPr/>
+                  </pic:nvPicPr>
+                  <pic:blipFill>
+                    <a:blip r:embed="rId30"/>
+                    <a:stretch>
+                      <a:fillRect/>
+                    </a:stretch>
+                  </pic:blipFill>
+                  <pic:spPr>
+                    <a:xfrm>
+                      <a:off x="0" y="0"/>
+                      <a:ext cx="3246401" cy="2385267"/>
+                    </a:xfrm>
+                    <a:prstGeom prst="rect">
+                      <a:avLst/>
+                    </a:prstGeom>
+                  </pic:spPr>
+                </pic:pic>
+              </a:graphicData>
+            </a:graphic>
+          </wp:inline>
+        </w:drawing>
+      </w:r>
+    </w:p>
+    <w:p>
+      <w:pPr>
+        <w:pStyle w:val="Lgende"/>
+      </w:pPr>
+      <w:r>
+        <w:t xml:space="preserve">Figure </w:t>
+      </w:r>
+      <w:fldSimple w:instr=" SEQ Figure \* ARABIC ">
+        <w:r>
+          <w:rPr>
+            <w:noProof/>
+          </w:rPr>
+          <w:t>22</w:t>
+        </w:r>
+      </w:fldSimple>
+      <w:r>
+        <w:t>: Page jeu de note site web (code)</w:t>
+      </w:r>
+    </w:p>
+    <w:p>
+      <w:pPr>
+        <w:pStyle w:val="Lgende"/>
+      </w:pPr>
+    </w:p>
+    <w:p>
+      <w:r>
+        <w:t>Voici le rendu visuel de notre jeu sous format WebGL sur la page jeu de notre site web, l’ensemble des fonctionnalité du jeu sont présente sur la compilation du WebGL sur notre site web</w:t>
+      </w:r>
+      <w:r>
+        <w:t>.</w:t>
+      </w:r>
+    </w:p>
+    <w:p>
+      <w:pPr>
+        <w:keepNext/>
+      </w:pPr>
+      <w:r>
+        <w:drawing>
+          <wp:inline distT="0" distB="0" distL="0" distR="0" wp14:anchorId="6401B43D" wp14:editId="57BE86DA">
+            <wp:extent cx="5760720" cy="3559810"/>
+            <wp:effectExtent l="0" t="0" r="0" b="2540"/>
+            <wp:docPr id="192589711" name="Image 1" descr="Une image contenant capture d’écran&#10;&#10;Description générée automatiquement"/>
+            <wp:cNvGraphicFramePr>
+              <a:graphicFrameLocks xmlns:a="http://schemas.openxmlformats.org/drawingml/2006/main" noChangeAspect="1"/>
+            </wp:cNvGraphicFramePr>
+            <a:graphic xmlns:a="http://schemas.openxmlformats.org/drawingml/2006/main">
+              <a:graphicData uri="http://schemas.openxmlformats.org/drawingml/2006/picture">
+                <pic:pic xmlns:pic="http://schemas.openxmlformats.org/drawingml/2006/picture">
+                  <pic:nvPicPr>
+                    <pic:cNvPr id="192589711" name="Image 1" descr="Une image contenant capture d’écran&#10;&#10;Description générée automatiquement"/>
+                    <pic:cNvPicPr/>
+                  </pic:nvPicPr>
+                  <pic:blipFill>
+                    <a:blip r:embed="rId31"/>
+                    <a:stretch>
+                      <a:fillRect/>
+                    </a:stretch>
+                  </pic:blipFill>
+                  <pic:spPr>
+                    <a:xfrm>
+                      <a:off x="0" y="0"/>
+                      <a:ext cx="5760720" cy="3559810"/>
+                    </a:xfrm>
+                    <a:prstGeom prst="rect">
+                      <a:avLst/>
+                    </a:prstGeom>
+                  </pic:spPr>
+                </pic:pic>
+              </a:graphicData>
+            </a:graphic>
+          </wp:inline>
+        </w:drawing>
+      </w:r>
+    </w:p>
+    <w:p>
+      <w:pPr>
+        <w:pStyle w:val="Lgende"/>
+      </w:pPr>
+      <w:r>
+        <w:t xml:space="preserve">Figure </w:t>
+      </w:r>
+      <w:fldSimple w:instr=" SEQ Figure \* ARABIC ">
+        <w:r>
+          <w:rPr>
+            <w:noProof/>
+          </w:rPr>
+          <w:t>23</w:t>
+        </w:r>
+      </w:fldSimple>
+      <w:r>
+        <w:t xml:space="preserve">: </w:t>
+      </w:r>
+      <w:r>
+        <w:t>Page jeu de note site web</w:t>
+      </w:r>
+    </w:p>
+    <w:p>
+      <w:pPr>
+        <w:pStyle w:val="Titre2"/>
         <w:ind w:left="708"/>
         <w:rPr>
           <w:color w:val="ED6E17"/>
@@ -8500,7 +9213,7 @@
     </w:p>
     <w:p>
       <w:pPr>
-        <w:pStyle w:val="Title"/>
+        <w:pStyle w:val="Titre"/>
         <w:rPr>
           <w:color w:val="D25F10"/>
         </w:rPr>
@@ -8515,7 +9228,7 @@
     </w:p>
     <w:p>
       <w:pPr>
-        <w:pStyle w:val="Heading1"/>
+        <w:pStyle w:val="Titre1"/>
         <w:rPr>
           <w:color w:val="D25F10"/>
         </w:rPr>
@@ -8531,7 +9244,7 @@
     </w:p>
     <w:p>
       <w:pPr>
-        <w:pStyle w:val="Heading1"/>
+        <w:pStyle w:val="Titre1"/>
         <w:rPr>
           <w:color w:val="D25F10"/>
         </w:rPr>
@@ -8547,7 +9260,7 @@
     </w:p>
     <w:p>
       <w:pPr>
-        <w:pStyle w:val="Heading1"/>
+        <w:pStyle w:val="Titre1"/>
         <w:rPr>
           <w:color w:val="D25F10"/>
         </w:rPr>
@@ -8563,7 +9276,7 @@
     </w:p>
     <w:p>
       <w:pPr>
-        <w:pStyle w:val="Heading1"/>
+        <w:pStyle w:val="Titre1"/>
         <w:rPr>
           <w:color w:val="D25F10"/>
         </w:rPr>
@@ -8595,7 +9308,7 @@
     </w:p>
     <w:p>
       <w:pPr>
-        <w:pStyle w:val="Heading1"/>
+        <w:pStyle w:val="Titre1"/>
         <w:rPr>
           <w:color w:val="D25F10"/>
           <w:sz w:val="56"/>
@@ -8617,7 +9330,7 @@
     <w:p/>
     <w:p>
       <w:pPr>
-        <w:pStyle w:val="TOC1"/>
+        <w:pStyle w:val="TM1"/>
         <w:tabs>
           <w:tab w:val="right" w:leader="dot" w:pos="9062"/>
         </w:tabs>
@@ -8628,7 +9341,7 @@
       <w:hyperlink w:anchor="_Toc154782996" w:history="1">
         <w:r>
           <w:rPr>
-            <w:rStyle w:val="Hyperlink"/>
+            <w:rStyle w:val="Lienhypertexte"/>
             <w:noProof/>
             <w:color w:val="auto"/>
             <w:u w:val="none"/>
@@ -8687,7 +9400,7 @@
     </w:p>
     <w:p>
       <w:pPr>
-        <w:pStyle w:val="TOC1"/>
+        <w:pStyle w:val="TM1"/>
         <w:tabs>
           <w:tab w:val="right" w:leader="dot" w:pos="9062"/>
         </w:tabs>
@@ -8698,7 +9411,7 @@
       <w:hyperlink w:anchor="_Toc154782997" w:history="1">
         <w:r>
           <w:rPr>
-            <w:rStyle w:val="Hyperlink"/>
+            <w:rStyle w:val="Lienhypertexte"/>
             <w:noProof/>
             <w:color w:val="auto"/>
             <w:u w:val="none"/>
@@ -8757,7 +9470,7 @@
     </w:p>
     <w:p>
       <w:pPr>
-        <w:pStyle w:val="TOC1"/>
+        <w:pStyle w:val="TM1"/>
         <w:tabs>
           <w:tab w:val="right" w:leader="dot" w:pos="9062"/>
         </w:tabs>
@@ -8768,7 +9481,7 @@
       <w:hyperlink w:anchor="_Toc154782998" w:history="1">
         <w:r>
           <w:rPr>
-            <w:rStyle w:val="Hyperlink"/>
+            <w:rStyle w:val="Lienhypertexte"/>
             <w:noProof/>
             <w:color w:val="auto"/>
             <w:u w:val="none"/>
@@ -8827,7 +9540,7 @@
     </w:p>
     <w:p>
       <w:pPr>
-        <w:pStyle w:val="TOC1"/>
+        <w:pStyle w:val="TM1"/>
         <w:tabs>
           <w:tab w:val="right" w:leader="dot" w:pos="9062"/>
         </w:tabs>
@@ -8838,7 +9551,7 @@
       <w:hyperlink w:anchor="_Toc154782999" w:history="1">
         <w:r>
           <w:rPr>
-            <w:rStyle w:val="Hyperlink"/>
+            <w:rStyle w:val="Lienhypertexte"/>
             <w:noProof/>
             <w:color w:val="auto"/>
             <w:u w:val="none"/>
@@ -8897,7 +9610,7 @@
     </w:p>
     <w:p>
       <w:pPr>
-        <w:pStyle w:val="TOC1"/>
+        <w:pStyle w:val="TM1"/>
         <w:tabs>
           <w:tab w:val="right" w:leader="dot" w:pos="9062"/>
         </w:tabs>
@@ -8908,7 +9621,7 @@
       <w:hyperlink w:anchor="_Toc154783000" w:history="1">
         <w:r>
           <w:rPr>
-            <w:rStyle w:val="Hyperlink"/>
+            <w:rStyle w:val="Lienhypertexte"/>
             <w:noProof/>
             <w:color w:val="auto"/>
             <w:u w:val="none"/>
@@ -8967,7 +9680,7 @@
     </w:p>
     <w:p>
       <w:pPr>
-        <w:pStyle w:val="TOC1"/>
+        <w:pStyle w:val="TM1"/>
         <w:tabs>
           <w:tab w:val="right" w:leader="dot" w:pos="9062"/>
         </w:tabs>
@@ -8978,7 +9691,7 @@
       <w:hyperlink w:anchor="_Toc154783001" w:history="1">
         <w:r>
           <w:rPr>
-            <w:rStyle w:val="Hyperlink"/>
+            <w:rStyle w:val="Lienhypertexte"/>
             <w:noProof/>
             <w:color w:val="auto"/>
             <w:u w:val="none"/>
@@ -9037,7 +9750,7 @@
     </w:p>
     <w:p>
       <w:pPr>
-        <w:pStyle w:val="TOC1"/>
+        <w:pStyle w:val="TM1"/>
         <w:tabs>
           <w:tab w:val="right" w:leader="dot" w:pos="9062"/>
         </w:tabs>
@@ -9048,7 +9761,7 @@
       <w:hyperlink w:anchor="_Toc154783002" w:history="1">
         <w:r>
           <w:rPr>
-            <w:rStyle w:val="Hyperlink"/>
+            <w:rStyle w:val="Lienhypertexte"/>
             <w:noProof/>
             <w:color w:val="auto"/>
             <w:u w:val="none"/>
@@ -9112,7 +9825,7 @@
     </w:p>
     <w:p>
       <w:pPr>
-        <w:pStyle w:val="Heading1"/>
+        <w:pStyle w:val="Titre1"/>
         <w:rPr>
           <w:color w:val="D25F10"/>
         </w:rPr>
@@ -9145,7 +9858,7 @@
     </w:p>
     <w:p>
       <w:pPr>
-        <w:pStyle w:val="Heading1"/>
+        <w:pStyle w:val="Titre1"/>
         <w:rPr>
           <w:color w:val="D25F10"/>
         </w:rPr>
@@ -9183,7 +9896,7 @@
     </w:p>
     <w:p>
       <w:pPr>
-        <w:pStyle w:val="Heading1"/>
+        <w:pStyle w:val="Titre1"/>
         <w:rPr>
           <w:color w:val="D25F10"/>
         </w:rPr>
@@ -9242,10 +9955,10 @@
       <w:pPr>
         <w:jc w:val="both"/>
       </w:pPr>
-      <w:hyperlink r:id="rId25" w:anchor="topicOverview" w:history="1">
+      <w:hyperlink r:id="rId32" w:anchor="topicOverview" w:history="1">
         <w:r>
           <w:rPr>
-            <w:rStyle w:val="Hyperlink"/>
+            <w:rStyle w:val="Lienhypertexte"/>
           </w:rPr>
           <w:t>https://fr.statista.com/themes/9063/le-marche-du-jeu-video/#topicOverview</w:t>
         </w:r>
@@ -9259,9 +9972,6 @@
     <w:p>
       <w:pPr>
         <w:jc w:val="both"/>
-        <w:rPr>
-          <w:lang w:val="en-GB"/>
-        </w:rPr>
       </w:pPr>
       <w:r>
         <w:t>Collectif. « Industrie du jeu - Analyse de la taille et des parts – Tendances et prévisions de croissance (2023 - 2028)</w:t>
@@ -9273,25 +9983,28 @@
         <w:t xml:space="preserve">. </w:t>
       </w:r>
       <w:r>
-        <w:rPr>
-          <w:lang w:val="en-GB"/>
-        </w:rPr>
-        <w:t>2018. Mordor Intelligence.</w:t>
+        <w:t xml:space="preserve">2018. </w:t>
+      </w:r>
+      <w:proofErr w:type="spellStart"/>
+      <w:r>
+        <w:t>Mordor</w:t>
+      </w:r>
+      <w:proofErr w:type="spellEnd"/>
+      <w:r>
+        <w:t xml:space="preserve"> Intelligence.</w:t>
       </w:r>
     </w:p>
     <w:p>
       <w:pPr>
         <w:jc w:val="both"/>
         <w:rPr>
-          <w:rStyle w:val="Hyperlink"/>
-          <w:lang w:val="en-GB"/>
-        </w:rPr>
-      </w:pPr>
-      <w:hyperlink r:id="rId26" w:history="1">
+          <w:rStyle w:val="Lienhypertexte"/>
+        </w:rPr>
+      </w:pPr>
+      <w:hyperlink r:id="rId33" w:history="1">
         <w:r>
           <w:rPr>
-            <w:rStyle w:val="Hyperlink"/>
-            <w:lang w:val="en-GB"/>
+            <w:rStyle w:val="Lienhypertexte"/>
           </w:rPr>
           <w:t>https://www.mordorintelligence.com/fr/industry-reports/global-gaming-market</w:t>
         </w:r>
@@ -9301,8 +10014,7 @@
       <w:pPr>
         <w:jc w:val="both"/>
         <w:rPr>
-          <w:rStyle w:val="Hyperlink"/>
-          <w:lang w:val="en-GB"/>
+          <w:rStyle w:val="Lienhypertexte"/>
         </w:rPr>
       </w:pPr>
     </w:p>
@@ -9318,10 +10030,10 @@
       <w:pPr>
         <w:jc w:val="both"/>
       </w:pPr>
-      <w:hyperlink r:id="rId27" w:history="1">
+      <w:hyperlink r:id="rId34" w:history="1">
         <w:r>
           <w:rPr>
-            <w:rStyle w:val="Hyperlink"/>
+            <w:rStyle w:val="Lienhypertexte"/>
           </w:rPr>
           <w:t>https://fr.wikipedia.org/wiki/AAA_(jeu_vid%C3%A9o)</w:t>
         </w:r>
@@ -9342,20 +10054,15 @@
       <w:r>
         <w:t>Collectif. « </w:t>
       </w:r>
+      <w:r>
+        <w:t xml:space="preserve">Unity ou </w:t>
+      </w:r>
       <w:proofErr w:type="spellStart"/>
       <w:r>
-        <w:t>Unity</w:t>
+        <w:t>Unreal</w:t>
       </w:r>
       <w:proofErr w:type="spellEnd"/>
       <w:r>
-        <w:t xml:space="preserve"> ou </w:t>
-      </w:r>
-      <w:proofErr w:type="spellStart"/>
-      <w:r>
-        <w:t>Unreal</w:t>
-      </w:r>
-      <w:proofErr w:type="spellEnd"/>
-      <w:r>
         <w:t xml:space="preserve"> engine, quel moteur de jeux choisir ?</w:t>
       </w:r>
       <w:r>
@@ -9369,12 +10076,12 @@
       <w:pPr>
         <w:jc w:val="both"/>
         <w:rPr>
-          <w:rStyle w:val="Hyperlink"/>
-        </w:rPr>
-      </w:pPr>
-      <w:r>
-        <w:rPr>
-          <w:rStyle w:val="Hyperlink"/>
+          <w:rStyle w:val="Lienhypertexte"/>
+        </w:rPr>
+      </w:pPr>
+      <w:r>
+        <w:rPr>
+          <w:rStyle w:val="Lienhypertexte"/>
         </w:rPr>
         <w:t>https://www.formation-facile.fr/blog/unity-ou-unreal-engine-quel-moteur-de-jeux-choisir</w:t>
       </w:r>
@@ -9383,7 +10090,7 @@
       <w:pPr>
         <w:jc w:val="both"/>
         <w:rPr>
-          <w:rStyle w:val="Hyperlink"/>
+          <w:rStyle w:val="Lienhypertexte"/>
         </w:rPr>
       </w:pPr>
     </w:p>
@@ -9402,10 +10109,10 @@
       <w:pPr>
         <w:jc w:val="both"/>
       </w:pPr>
-      <w:hyperlink r:id="rId28" w:anchor=":~:text=Figma%20est%20un%20outil%20de,de%20ses%20fonctionnalit%C3%A9s%20est%20payant" w:history="1">
+      <w:hyperlink r:id="rId35" w:anchor=":~:text=Figma%20est%20un%20outil%20de,de%20ses%20fonctionnalit%C3%A9s%20est%20payant" w:history="1">
         <w:r>
           <w:rPr>
-            <w:rStyle w:val="Hyperlink"/>
+            <w:rStyle w:val="Lienhypertexte"/>
           </w:rPr>
           <w:t>https://aventique.paris/maquette-application-mobile/#:~:text=Figma%20est%20un%20outil%20de,de%20ses%20fonctionnalit%C3%A9s%20est%20payant</w:t>
         </w:r>
@@ -9434,10 +10141,10 @@
       <w:pPr>
         <w:jc w:val="both"/>
       </w:pPr>
-      <w:hyperlink r:id="rId29" w:history="1">
+      <w:hyperlink r:id="rId36" w:history="1">
         <w:r>
           <w:rPr>
-            <w:rStyle w:val="Hyperlink"/>
+            <w:rStyle w:val="Lienhypertexte"/>
           </w:rPr>
           <w:t>https://www.blogdumoderateur.com/tools/alternatives/google-drive/</w:t>
         </w:r>
@@ -9469,10 +10176,10 @@
       <w:pPr>
         <w:jc w:val="both"/>
       </w:pPr>
-      <w:hyperlink r:id="rId30" w:history="1">
+      <w:hyperlink r:id="rId37" w:history="1">
         <w:r>
           <w:rPr>
-            <w:rStyle w:val="Hyperlink"/>
+            <w:rStyle w:val="Lienhypertexte"/>
           </w:rPr>
           <w:t>https://www.appvizer.fr/magazine/services-informatiques/gestion-versions/outils-versionning</w:t>
         </w:r>
@@ -9513,10 +10220,10 @@
       <w:pPr>
         <w:jc w:val="both"/>
       </w:pPr>
-      <w:hyperlink r:id="rId31" w:history="1">
+      <w:hyperlink r:id="rId38" w:history="1">
         <w:r>
           <w:rPr>
-            <w:rStyle w:val="Hyperlink"/>
+            <w:rStyle w:val="Lienhypertexte"/>
           </w:rPr>
           <w:t>https://asana.com/fr/resources/best-project-management-software</w:t>
         </w:r>
@@ -9570,10 +10277,10 @@
       <w:pPr>
         <w:jc w:val="both"/>
       </w:pPr>
-      <w:hyperlink r:id="rId32" w:history="1">
+      <w:hyperlink r:id="rId39" w:history="1">
         <w:r>
           <w:rPr>
-            <w:rStyle w:val="Hyperlink"/>
+            <w:rStyle w:val="Lienhypertexte"/>
           </w:rPr>
           <w:t>https://appmaster.io/fr/blog/frameworks-frontaux-populaires</w:t>
         </w:r>
@@ -9596,11 +10303,14 @@
     <w:p>
       <w:pPr>
         <w:jc w:val="both"/>
-      </w:pPr>
-      <w:hyperlink r:id="rId33" w:anchor="introduction_%C3%A0_express" w:history="1">
+        <w:rPr>
+          <w:rStyle w:val="Lienhypertexte"/>
+        </w:rPr>
+      </w:pPr>
+      <w:hyperlink r:id="rId40" w:anchor="introduction_%C3%A0_express" w:history="1">
         <w:r>
           <w:rPr>
-            <w:rStyle w:val="Hyperlink"/>
+            <w:rStyle w:val="Lienhypertexte"/>
           </w:rPr>
           <w:t>Introduction à Express/Node - Apprendre le développement web | MDN (mozilla.org)</w:t>
         </w:r>
@@ -9608,7 +10318,128 @@
     </w:p>
     <w:p>
       <w:pPr>
-        <w:pStyle w:val="Heading1"/>
+        <w:pStyle w:val="NormalWeb"/>
+        <w:spacing w:before="0" w:beforeAutospacing="0" w:after="0" w:afterAutospacing="0" w:line="480" w:lineRule="auto"/>
+        <w:ind w:left="720" w:hanging="720"/>
+        <w:rPr>
+          <w:rFonts w:asciiTheme="minorHAnsi" w:hAnsiTheme="minorHAnsi" w:cstheme="minorHAnsi"/>
+          <w:sz w:val="22"/>
+          <w:szCs w:val="22"/>
+        </w:rPr>
+      </w:pPr>
+      <w:r>
+        <w:rPr>
+          <w:rFonts w:asciiTheme="minorHAnsi" w:hAnsiTheme="minorHAnsi" w:cstheme="minorHAnsi"/>
+          <w:sz w:val="22"/>
+          <w:szCs w:val="22"/>
+        </w:rPr>
+        <w:t xml:space="preserve">Contributeurs aux projets </w:t>
+      </w:r>
+      <w:proofErr w:type="spellStart"/>
+      <w:r>
+        <w:rPr>
+          <w:rFonts w:asciiTheme="minorHAnsi" w:hAnsiTheme="minorHAnsi" w:cstheme="minorHAnsi"/>
+          <w:sz w:val="22"/>
+          <w:szCs w:val="22"/>
+        </w:rPr>
+        <w:t>Wikimedia</w:t>
+      </w:r>
+      <w:proofErr w:type="spellEnd"/>
+      <w:r>
+        <w:rPr>
+          <w:rFonts w:asciiTheme="minorHAnsi" w:hAnsiTheme="minorHAnsi" w:cstheme="minorHAnsi"/>
+          <w:sz w:val="22"/>
+          <w:szCs w:val="22"/>
+        </w:rPr>
+        <w:t xml:space="preserve">. (2023, 14 novembre). </w:t>
+      </w:r>
+      <w:r>
+        <w:rPr>
+          <w:rFonts w:asciiTheme="minorHAnsi" w:hAnsiTheme="minorHAnsi" w:cstheme="minorHAnsi"/>
+          <w:i/>
+          <w:iCs/>
+          <w:sz w:val="22"/>
+          <w:szCs w:val="22"/>
+        </w:rPr>
+        <w:t>WebGL</w:t>
+      </w:r>
+      <w:r>
+        <w:rPr>
+          <w:rFonts w:asciiTheme="minorHAnsi" w:hAnsiTheme="minorHAnsi" w:cstheme="minorHAnsi"/>
+          <w:sz w:val="22"/>
+          <w:szCs w:val="22"/>
+        </w:rPr>
+        <w:t>.</w:t>
+      </w:r>
+    </w:p>
+    <w:p>
+      <w:pPr>
+        <w:pStyle w:val="NormalWeb"/>
+        <w:spacing w:before="0" w:beforeAutospacing="0" w:after="0" w:afterAutospacing="0" w:line="480" w:lineRule="auto"/>
+        <w:ind w:left="720" w:hanging="720"/>
+        <w:rPr>
+          <w:rFonts w:asciiTheme="minorHAnsi" w:hAnsiTheme="minorHAnsi" w:cstheme="minorHAnsi"/>
+          <w:sz w:val="22"/>
+          <w:szCs w:val="22"/>
+        </w:rPr>
+      </w:pPr>
+      <w:hyperlink r:id="rId41" w:history="1">
+        <w:r>
+          <w:rPr>
+            <w:rStyle w:val="Lienhypertexte"/>
+            <w:rFonts w:asciiTheme="minorHAnsi" w:hAnsiTheme="minorHAnsi" w:cstheme="minorHAnsi"/>
+            <w:sz w:val="22"/>
+            <w:szCs w:val="22"/>
+          </w:rPr>
+          <w:t>https://fr.wikipedia.org/wiki/We</w:t>
+        </w:r>
+        <w:r>
+          <w:rPr>
+            <w:rStyle w:val="Lienhypertexte"/>
+            <w:rFonts w:asciiTheme="minorHAnsi" w:hAnsiTheme="minorHAnsi" w:cstheme="minorHAnsi"/>
+            <w:sz w:val="22"/>
+            <w:szCs w:val="22"/>
+          </w:rPr>
+          <w:t>b</w:t>
+        </w:r>
+        <w:r>
+          <w:rPr>
+            <w:rStyle w:val="Lienhypertexte"/>
+            <w:rFonts w:asciiTheme="minorHAnsi" w:hAnsiTheme="minorHAnsi" w:cstheme="minorHAnsi"/>
+            <w:sz w:val="22"/>
+            <w:szCs w:val="22"/>
+          </w:rPr>
+          <w:t>GL</w:t>
+        </w:r>
+      </w:hyperlink>
+    </w:p>
+    <w:p>
+      <w:pPr>
+        <w:pStyle w:val="NormalWeb"/>
+        <w:spacing w:before="0" w:beforeAutospacing="0" w:after="0" w:afterAutospacing="0" w:line="480" w:lineRule="auto"/>
+        <w:ind w:left="720" w:hanging="720"/>
+        <w:rPr>
+          <w:rFonts w:asciiTheme="minorHAnsi" w:hAnsiTheme="minorHAnsi" w:cstheme="minorHAnsi"/>
+          <w:sz w:val="22"/>
+          <w:szCs w:val="22"/>
+        </w:rPr>
+      </w:pPr>
+    </w:p>
+    <w:p>
+      <w:pPr>
+        <w:pStyle w:val="NormalWeb"/>
+        <w:spacing w:before="0" w:beforeAutospacing="0" w:after="0" w:afterAutospacing="0" w:line="480" w:lineRule="auto"/>
+        <w:ind w:left="720" w:hanging="720"/>
+      </w:pPr>
+    </w:p>
+    <w:p>
+      <w:pPr>
+        <w:jc w:val="both"/>
+      </w:pPr>
+    </w:p>
+    <w:p>
+      <w:pPr>
+        <w:pStyle w:val="Titre1"/>
         <w:rPr>
           <w:color w:val="D25F10"/>
         </w:rPr>
@@ -9660,7 +10491,7 @@
                     </pic:cNvPicPr>
                   </pic:nvPicPr>
                   <pic:blipFill rotWithShape="1">
-                    <a:blip r:embed="rId34">
+                    <a:blip r:embed="rId42">
                       <a:extLst>
                         <a:ext uri="{28A0092B-C50C-407E-A947-70E740481C1C}">
                           <a14:useLocalDpi xmlns:a14="http://schemas.microsoft.com/office/drawing/2010/main" val="0"/>
@@ -9697,7 +10528,7 @@
     </w:p>
     <w:p>
       <w:pPr>
-        <w:pStyle w:val="Caption"/>
+        <w:pStyle w:val="Lgende"/>
       </w:pPr>
       <w:r>
         <w:t xml:space="preserve">Figure </w:t>
@@ -9707,7 +10538,7 @@
           <w:rPr>
             <w:noProof/>
           </w:rPr>
-          <w:t>17</w:t>
+          <w:t>24</w:t>
         </w:r>
       </w:fldSimple>
       <w:r>
@@ -9742,7 +10573,7 @@
                     <pic:cNvPicPr/>
                   </pic:nvPicPr>
                   <pic:blipFill>
-                    <a:blip r:embed="rId35"/>
+                    <a:blip r:embed="rId43"/>
                     <a:stretch>
                       <a:fillRect/>
                     </a:stretch>
@@ -9765,7 +10596,7 @@
     </w:p>
     <w:p>
       <w:pPr>
-        <w:pStyle w:val="Caption"/>
+        <w:pStyle w:val="Lgende"/>
       </w:pPr>
       <w:r>
         <w:t xml:space="preserve">Figure </w:t>
@@ -9775,7 +10606,7 @@
           <w:rPr>
             <w:noProof/>
           </w:rPr>
-          <w:t>18</w:t>
+          <w:t>25</w:t>
         </w:r>
       </w:fldSimple>
       <w:r>
@@ -9784,7 +10615,7 @@
     </w:p>
     <w:p>
       <w:pPr>
-        <w:pStyle w:val="Heading1"/>
+        <w:pStyle w:val="Titre1"/>
         <w:rPr>
           <w:color w:val="D25F10"/>
         </w:rPr>
@@ -9803,7 +10634,7 @@
     </w:p>
     <w:p>
       <w:pPr>
-        <w:pStyle w:val="Heading1"/>
+        <w:pStyle w:val="Titre1"/>
         <w:rPr>
           <w:color w:val="D25F10"/>
         </w:rPr>
@@ -9823,7 +10654,7 @@
     </w:p>
     <w:p>
       <w:pPr>
-        <w:pStyle w:val="Heading1"/>
+        <w:pStyle w:val="Titre1"/>
         <w:rPr>
           <w:color w:val="D25F10"/>
         </w:rPr>
@@ -9857,7 +10688,7 @@
     </w:p>
     <w:p>
       <w:pPr>
-        <w:pStyle w:val="Heading1"/>
+        <w:pStyle w:val="Titre1"/>
         <w:rPr>
           <w:color w:val="D25F10"/>
         </w:rPr>
@@ -10690,6 +11521,119 @@
     </w:lvl>
   </w:abstractNum>
   <w:abstractNum w:abstractNumId="7" w15:restartNumberingAfterBreak="0">
+    <w:nsid w:val="75076B08"/>
+    <w:multiLevelType w:val="hybridMultilevel"/>
+    <w:tmpl w:val="AB960BEE"/>
+    <w:lvl w:ilvl="0" w:tplc="B69AC75C">
+      <w:start w:val="19"/>
+      <w:numFmt w:val="bullet"/>
+      <w:lvlText w:val="-"/>
+      <w:lvlJc w:val="left"/>
+      <w:pPr>
+        <w:ind w:left="1068" w:hanging="360"/>
+      </w:pPr>
+      <w:rPr>
+        <w:rFonts w:ascii="Calibri" w:eastAsiaTheme="minorEastAsia" w:hAnsi="Calibri" w:cs="Calibri" w:hint="default"/>
+      </w:rPr>
+    </w:lvl>
+    <w:lvl w:ilvl="1" w:tplc="040C0003" w:tentative="1">
+      <w:start w:val="1"/>
+      <w:numFmt w:val="bullet"/>
+      <w:lvlText w:val="o"/>
+      <w:lvlJc w:val="left"/>
+      <w:pPr>
+        <w:ind w:left="1788" w:hanging="360"/>
+      </w:pPr>
+      <w:rPr>
+        <w:rFonts w:ascii="Courier New" w:hAnsi="Courier New" w:cs="Courier New" w:hint="default"/>
+      </w:rPr>
+    </w:lvl>
+    <w:lvl w:ilvl="2" w:tplc="040C0005" w:tentative="1">
+      <w:start w:val="1"/>
+      <w:numFmt w:val="bullet"/>
+      <w:lvlText w:val=""/>
+      <w:lvlJc w:val="left"/>
+      <w:pPr>
+        <w:ind w:left="2508" w:hanging="360"/>
+      </w:pPr>
+      <w:rPr>
+        <w:rFonts w:ascii="Wingdings" w:hAnsi="Wingdings" w:hint="default"/>
+      </w:rPr>
+    </w:lvl>
+    <w:lvl w:ilvl="3" w:tplc="040C0001" w:tentative="1">
+      <w:start w:val="1"/>
+      <w:numFmt w:val="bullet"/>
+      <w:lvlText w:val=""/>
+      <w:lvlJc w:val="left"/>
+      <w:pPr>
+        <w:ind w:left="3228" w:hanging="360"/>
+      </w:pPr>
+      <w:rPr>
+        <w:rFonts w:ascii="Symbol" w:hAnsi="Symbol" w:hint="default"/>
+      </w:rPr>
+    </w:lvl>
+    <w:lvl w:ilvl="4" w:tplc="040C0003" w:tentative="1">
+      <w:start w:val="1"/>
+      <w:numFmt w:val="bullet"/>
+      <w:lvlText w:val="o"/>
+      <w:lvlJc w:val="left"/>
+      <w:pPr>
+        <w:ind w:left="3948" w:hanging="360"/>
+      </w:pPr>
+      <w:rPr>
+        <w:rFonts w:ascii="Courier New" w:hAnsi="Courier New" w:cs="Courier New" w:hint="default"/>
+      </w:rPr>
+    </w:lvl>
+    <w:lvl w:ilvl="5" w:tplc="040C0005" w:tentative="1">
+      <w:start w:val="1"/>
+      <w:numFmt w:val="bullet"/>
+      <w:lvlText w:val=""/>
+      <w:lvlJc w:val="left"/>
+      <w:pPr>
+        <w:ind w:left="4668" w:hanging="360"/>
+      </w:pPr>
+      <w:rPr>
+        <w:rFonts w:ascii="Wingdings" w:hAnsi="Wingdings" w:hint="default"/>
+      </w:rPr>
+    </w:lvl>
+    <w:lvl w:ilvl="6" w:tplc="040C0001" w:tentative="1">
+      <w:start w:val="1"/>
+      <w:numFmt w:val="bullet"/>
+      <w:lvlText w:val=""/>
+      <w:lvlJc w:val="left"/>
+      <w:pPr>
+        <w:ind w:left="5388" w:hanging="360"/>
+      </w:pPr>
+      <w:rPr>
+        <w:rFonts w:ascii="Symbol" w:hAnsi="Symbol" w:hint="default"/>
+      </w:rPr>
+    </w:lvl>
+    <w:lvl w:ilvl="7" w:tplc="040C0003" w:tentative="1">
+      <w:start w:val="1"/>
+      <w:numFmt w:val="bullet"/>
+      <w:lvlText w:val="o"/>
+      <w:lvlJc w:val="left"/>
+      <w:pPr>
+        <w:ind w:left="6108" w:hanging="360"/>
+      </w:pPr>
+      <w:rPr>
+        <w:rFonts w:ascii="Courier New" w:hAnsi="Courier New" w:cs="Courier New" w:hint="default"/>
+      </w:rPr>
+    </w:lvl>
+    <w:lvl w:ilvl="8" w:tplc="040C0005" w:tentative="1">
+      <w:start w:val="1"/>
+      <w:numFmt w:val="bullet"/>
+      <w:lvlText w:val=""/>
+      <w:lvlJc w:val="left"/>
+      <w:pPr>
+        <w:ind w:left="6828" w:hanging="360"/>
+      </w:pPr>
+      <w:rPr>
+        <w:rFonts w:ascii="Wingdings" w:hAnsi="Wingdings" w:hint="default"/>
+      </w:rPr>
+    </w:lvl>
+  </w:abstractNum>
+  <w:abstractNum w:abstractNumId="8" w15:restartNumberingAfterBreak="0">
     <w:nsid w:val="7DAF015B"/>
     <w:multiLevelType w:val="hybridMultilevel"/>
     <w:tmpl w:val="40DED932"/>
@@ -10820,10 +11764,13 @@
     <w:abstractNumId w:val="6"/>
   </w:num>
   <w:num w:numId="7" w16cid:durableId="960455179">
-    <w:abstractNumId w:val="7"/>
+    <w:abstractNumId w:val="8"/>
   </w:num>
   <w:num w:numId="8" w16cid:durableId="133331472">
     <w:abstractNumId w:val="4"/>
+  </w:num>
+  <w:num w:numId="9" w16cid:durableId="1467552844">
+    <w:abstractNumId w:val="7"/>
   </w:num>
 </w:numbering>
 </file>
@@ -11230,11 +12177,11 @@
     <w:qFormat/>
     <w:rsid w:val="00767F7A"/>
   </w:style>
-  <w:style w:type="paragraph" w:styleId="Heading1">
+  <w:style w:type="paragraph" w:styleId="Titre1">
     <w:name w:val="heading 1"/>
     <w:basedOn w:val="Normal"/>
     <w:next w:val="Normal"/>
-    <w:link w:val="Heading1Char"/>
+    <w:link w:val="Titre1Car"/>
     <w:uiPriority w:val="9"/>
     <w:qFormat/>
     <w:rsid w:val="0010573B"/>
@@ -11251,11 +12198,11 @@
       <w:szCs w:val="32"/>
     </w:rPr>
   </w:style>
-  <w:style w:type="paragraph" w:styleId="Heading2">
+  <w:style w:type="paragraph" w:styleId="Titre2">
     <w:name w:val="heading 2"/>
     <w:basedOn w:val="Normal"/>
     <w:next w:val="Normal"/>
-    <w:link w:val="Heading2Char"/>
+    <w:link w:val="Titre2Car"/>
     <w:uiPriority w:val="9"/>
     <w:unhideWhenUsed/>
     <w:qFormat/>
@@ -11273,11 +12220,11 @@
       <w:szCs w:val="26"/>
     </w:rPr>
   </w:style>
-  <w:style w:type="paragraph" w:styleId="Heading3">
+  <w:style w:type="paragraph" w:styleId="Titre3">
     <w:name w:val="heading 3"/>
     <w:basedOn w:val="Normal"/>
     <w:next w:val="Normal"/>
-    <w:link w:val="Heading3Char"/>
+    <w:link w:val="Titre3Car"/>
     <w:uiPriority w:val="9"/>
     <w:unhideWhenUsed/>
     <w:qFormat/>
@@ -11295,11 +12242,11 @@
       <w:szCs w:val="24"/>
     </w:rPr>
   </w:style>
-  <w:style w:type="paragraph" w:styleId="Heading4">
+  <w:style w:type="paragraph" w:styleId="Titre4">
     <w:name w:val="heading 4"/>
     <w:basedOn w:val="Normal"/>
     <w:next w:val="Normal"/>
-    <w:link w:val="Heading4Char"/>
+    <w:link w:val="Titre4Car"/>
     <w:uiPriority w:val="9"/>
     <w:unhideWhenUsed/>
     <w:qFormat/>
@@ -11317,13 +12264,13 @@
       <w:color w:val="2F5496" w:themeColor="accent1" w:themeShade="BF"/>
     </w:rPr>
   </w:style>
-  <w:style w:type="character" w:default="1" w:styleId="DefaultParagraphFont">
+  <w:style w:type="character" w:default="1" w:styleId="Policepardfaut">
     <w:name w:val="Default Paragraph Font"/>
     <w:uiPriority w:val="1"/>
     <w:semiHidden/>
     <w:unhideWhenUsed/>
   </w:style>
-  <w:style w:type="table" w:default="1" w:styleId="TableNormal">
+  <w:style w:type="table" w:default="1" w:styleId="TableauNormal">
     <w:name w:val="Normal Table"/>
     <w:uiPriority w:val="99"/>
     <w:semiHidden/>
@@ -11338,13 +12285,13 @@
       </w:tblCellMar>
     </w:tblPr>
   </w:style>
-  <w:style w:type="numbering" w:default="1" w:styleId="NoList">
+  <w:style w:type="numbering" w:default="1" w:styleId="Aucuneliste">
     <w:name w:val="No List"/>
     <w:uiPriority w:val="99"/>
     <w:semiHidden/>
     <w:unhideWhenUsed/>
   </w:style>
-  <w:style w:type="paragraph" w:styleId="ListParagraph">
+  <w:style w:type="paragraph" w:styleId="Paragraphedeliste">
     <w:name w:val="List Paragraph"/>
     <w:basedOn w:val="Normal"/>
     <w:uiPriority w:val="34"/>
@@ -11355,11 +12302,11 @@
       <w:contextualSpacing/>
     </w:pPr>
   </w:style>
-  <w:style w:type="paragraph" w:styleId="Title">
+  <w:style w:type="paragraph" w:styleId="Titre">
     <w:name w:val="Title"/>
     <w:basedOn w:val="Normal"/>
     <w:next w:val="Normal"/>
-    <w:link w:val="TitleChar"/>
+    <w:link w:val="TitreCar"/>
     <w:uiPriority w:val="10"/>
     <w:qFormat/>
     <w:rsid w:val="0010573B"/>
@@ -11375,10 +12322,10 @@
       <w:szCs w:val="56"/>
     </w:rPr>
   </w:style>
-  <w:style w:type="character" w:customStyle="1" w:styleId="TitleChar">
-    <w:name w:val="Title Char"/>
-    <w:basedOn w:val="DefaultParagraphFont"/>
-    <w:link w:val="Title"/>
+  <w:style w:type="character" w:customStyle="1" w:styleId="TitreCar">
+    <w:name w:val="Titre Car"/>
+    <w:basedOn w:val="Policepardfaut"/>
+    <w:link w:val="Titre"/>
     <w:uiPriority w:val="10"/>
     <w:rsid w:val="0010573B"/>
     <w:rPr>
@@ -11389,10 +12336,10 @@
       <w:szCs w:val="56"/>
     </w:rPr>
   </w:style>
-  <w:style w:type="character" w:customStyle="1" w:styleId="Heading1Char">
-    <w:name w:val="Heading 1 Char"/>
-    <w:basedOn w:val="DefaultParagraphFont"/>
-    <w:link w:val="Heading1"/>
+  <w:style w:type="character" w:customStyle="1" w:styleId="Titre1Car">
+    <w:name w:val="Titre 1 Car"/>
+    <w:basedOn w:val="Policepardfaut"/>
+    <w:link w:val="Titre1"/>
     <w:uiPriority w:val="9"/>
     <w:rsid w:val="0010573B"/>
     <w:rPr>
@@ -11402,10 +12349,10 @@
       <w:szCs w:val="32"/>
     </w:rPr>
   </w:style>
-  <w:style w:type="character" w:customStyle="1" w:styleId="Heading2Char">
-    <w:name w:val="Heading 2 Char"/>
-    <w:basedOn w:val="DefaultParagraphFont"/>
-    <w:link w:val="Heading2"/>
+  <w:style w:type="character" w:customStyle="1" w:styleId="Titre2Car">
+    <w:name w:val="Titre 2 Car"/>
+    <w:basedOn w:val="Policepardfaut"/>
+    <w:link w:val="Titre2"/>
     <w:uiPriority w:val="9"/>
     <w:rsid w:val="006D77B9"/>
     <w:rPr>
@@ -11415,10 +12362,10 @@
       <w:szCs w:val="26"/>
     </w:rPr>
   </w:style>
-  <w:style w:type="character" w:customStyle="1" w:styleId="Heading3Char">
-    <w:name w:val="Heading 3 Char"/>
-    <w:basedOn w:val="DefaultParagraphFont"/>
-    <w:link w:val="Heading3"/>
+  <w:style w:type="character" w:customStyle="1" w:styleId="Titre3Car">
+    <w:name w:val="Titre 3 Car"/>
+    <w:basedOn w:val="Policepardfaut"/>
+    <w:link w:val="Titre3"/>
     <w:uiPriority w:val="9"/>
     <w:rsid w:val="006D77B9"/>
     <w:rPr>
@@ -11428,10 +12375,10 @@
       <w:szCs w:val="24"/>
     </w:rPr>
   </w:style>
-  <w:style w:type="character" w:customStyle="1" w:styleId="Heading4Char">
-    <w:name w:val="Heading 4 Char"/>
-    <w:basedOn w:val="DefaultParagraphFont"/>
-    <w:link w:val="Heading4"/>
+  <w:style w:type="character" w:customStyle="1" w:styleId="Titre4Car">
+    <w:name w:val="Titre 4 Car"/>
+    <w:basedOn w:val="Policepardfaut"/>
+    <w:link w:val="Titre4"/>
     <w:uiPriority w:val="9"/>
     <w:rsid w:val="006D77B9"/>
     <w:rPr>
@@ -11441,9 +12388,9 @@
       <w:color w:val="2F5496" w:themeColor="accent1" w:themeShade="BF"/>
     </w:rPr>
   </w:style>
-  <w:style w:type="paragraph" w:styleId="TOCHeading">
+  <w:style w:type="paragraph" w:styleId="En-ttedetabledesmatires">
     <w:name w:val="TOC Heading"/>
-    <w:basedOn w:val="Heading1"/>
+    <w:basedOn w:val="Titre1"/>
     <w:next w:val="Normal"/>
     <w:uiPriority w:val="39"/>
     <w:unhideWhenUsed/>
@@ -11458,7 +12405,7 @@
       <w14:ligatures w14:val="none"/>
     </w:rPr>
   </w:style>
-  <w:style w:type="paragraph" w:styleId="TOC1">
+  <w:style w:type="paragraph" w:styleId="TM1">
     <w:name w:val="toc 1"/>
     <w:basedOn w:val="Normal"/>
     <w:next w:val="Normal"/>
@@ -11470,7 +12417,7 @@
       <w:spacing w:after="100"/>
     </w:pPr>
   </w:style>
-  <w:style w:type="paragraph" w:styleId="TOC2">
+  <w:style w:type="paragraph" w:styleId="TM2">
     <w:name w:val="toc 2"/>
     <w:basedOn w:val="Normal"/>
     <w:next w:val="Normal"/>
@@ -11483,7 +12430,7 @@
       <w:ind w:left="220"/>
     </w:pPr>
   </w:style>
-  <w:style w:type="paragraph" w:styleId="TOC3">
+  <w:style w:type="paragraph" w:styleId="TM3">
     <w:name w:val="toc 3"/>
     <w:basedOn w:val="Normal"/>
     <w:next w:val="Normal"/>
@@ -11496,9 +12443,9 @@
       <w:ind w:left="440"/>
     </w:pPr>
   </w:style>
-  <w:style w:type="character" w:styleId="Hyperlink">
+  <w:style w:type="character" w:styleId="Lienhypertexte">
     <w:name w:val="Hyperlink"/>
-    <w:basedOn w:val="DefaultParagraphFont"/>
+    <w:basedOn w:val="Policepardfaut"/>
     <w:uiPriority w:val="99"/>
     <w:unhideWhenUsed/>
     <w:rsid w:val="006D77B9"/>
@@ -11507,10 +12454,10 @@
       <w:u w:val="single"/>
     </w:rPr>
   </w:style>
-  <w:style w:type="paragraph" w:styleId="Header">
+  <w:style w:type="paragraph" w:styleId="En-tte">
     <w:name w:val="header"/>
     <w:basedOn w:val="Normal"/>
-    <w:link w:val="HeaderChar"/>
+    <w:link w:val="En-tteCar"/>
     <w:uiPriority w:val="99"/>
     <w:unhideWhenUsed/>
     <w:rsid w:val="006D77B9"/>
@@ -11522,17 +12469,17 @@
       <w:spacing w:after="0" w:line="240" w:lineRule="auto"/>
     </w:pPr>
   </w:style>
-  <w:style w:type="character" w:customStyle="1" w:styleId="HeaderChar">
-    <w:name w:val="Header Char"/>
-    <w:basedOn w:val="DefaultParagraphFont"/>
-    <w:link w:val="Header"/>
+  <w:style w:type="character" w:customStyle="1" w:styleId="En-tteCar">
+    <w:name w:val="En-tête Car"/>
+    <w:basedOn w:val="Policepardfaut"/>
+    <w:link w:val="En-tte"/>
     <w:uiPriority w:val="99"/>
     <w:rsid w:val="006D77B9"/>
   </w:style>
-  <w:style w:type="paragraph" w:styleId="Footer">
+  <w:style w:type="paragraph" w:styleId="Pieddepage">
     <w:name w:val="footer"/>
     <w:basedOn w:val="Normal"/>
-    <w:link w:val="FooterChar"/>
+    <w:link w:val="PieddepageCar"/>
     <w:uiPriority w:val="99"/>
     <w:unhideWhenUsed/>
     <w:rsid w:val="006D77B9"/>
@@ -11544,16 +12491,16 @@
       <w:spacing w:after="0" w:line="240" w:lineRule="auto"/>
     </w:pPr>
   </w:style>
-  <w:style w:type="character" w:customStyle="1" w:styleId="FooterChar">
-    <w:name w:val="Footer Char"/>
-    <w:basedOn w:val="DefaultParagraphFont"/>
-    <w:link w:val="Footer"/>
+  <w:style w:type="character" w:customStyle="1" w:styleId="PieddepageCar">
+    <w:name w:val="Pied de page Car"/>
+    <w:basedOn w:val="Policepardfaut"/>
+    <w:link w:val="Pieddepage"/>
     <w:uiPriority w:val="99"/>
     <w:rsid w:val="006D77B9"/>
   </w:style>
-  <w:style w:type="character" w:styleId="FollowedHyperlink">
+  <w:style w:type="character" w:styleId="Lienhypertextesuivivisit">
     <w:name w:val="FollowedHyperlink"/>
-    <w:basedOn w:val="DefaultParagraphFont"/>
+    <w:basedOn w:val="Policepardfaut"/>
     <w:uiPriority w:val="99"/>
     <w:semiHidden/>
     <w:unhideWhenUsed/>
@@ -11563,7 +12510,7 @@
       <w:u w:val="single"/>
     </w:rPr>
   </w:style>
-  <w:style w:type="paragraph" w:styleId="Caption">
+  <w:style w:type="paragraph" w:styleId="Lgende">
     <w:name w:val="caption"/>
     <w:basedOn w:val="Normal"/>
     <w:next w:val="Normal"/>
@@ -11582,9 +12529,9 @@
       <w:szCs w:val="18"/>
     </w:rPr>
   </w:style>
-  <w:style w:type="table" w:styleId="GridTable2-Accent5">
+  <w:style w:type="table" w:styleId="TableauGrille2-Accentuation5">
     <w:name w:val="Grid Table 2 Accent 5"/>
-    <w:basedOn w:val="TableNormal"/>
+    <w:basedOn w:val="TableauNormal"/>
     <w:uiPriority w:val="47"/>
     <w:rsid w:val="006206B0"/>
     <w:pPr>
@@ -11658,9 +12605,9 @@
       </w:tcPr>
     </w:tblStylePr>
   </w:style>
-  <w:style w:type="character" w:styleId="UnresolvedMention">
+  <w:style w:type="character" w:styleId="Mentionnonrsolue">
     <w:name w:val="Unresolved Mention"/>
-    <w:basedOn w:val="DefaultParagraphFont"/>
+    <w:basedOn w:val="Policepardfaut"/>
     <w:uiPriority w:val="99"/>
     <w:semiHidden/>
     <w:unhideWhenUsed/>
@@ -11668,6 +12615,25 @@
     <w:rPr>
       <w:color w:val="605E5C"/>
       <w:shd w:val="clear" w:color="auto" w:fill="E1DFDD"/>
+    </w:rPr>
+  </w:style>
+  <w:style w:type="paragraph" w:styleId="NormalWeb">
+    <w:name w:val="Normal (Web)"/>
+    <w:basedOn w:val="Normal"/>
+    <w:uiPriority w:val="99"/>
+    <w:semiHidden/>
+    <w:unhideWhenUsed/>
+    <w:rsid w:val="0018372B"/>
+    <w:pPr>
+      <w:spacing w:before="100" w:beforeAutospacing="1" w:after="100" w:afterAutospacing="1" w:line="240" w:lineRule="auto"/>
+    </w:pPr>
+    <w:rPr>
+      <w:rFonts w:ascii="Times New Roman" w:eastAsia="Times New Roman" w:hAnsi="Times New Roman" w:cs="Times New Roman"/>
+      <w:kern w:val="0"/>
+      <w:sz w:val="24"/>
+      <w:szCs w:val="24"/>
+      <w:lang w:eastAsia="fr-FR"/>
+      <w14:ligatures w14:val="none"/>
     </w:rPr>
   </w:style>
 </w:styles>

</xml_diff>

<commit_message>
correction partielle erreurs et fautes
</commit_message>
<xml_diff>
--- a/RapportFinale.docx
+++ b/RapportFinale.docx
@@ -2850,10 +2850,46 @@
         <w:jc w:val="both"/>
       </w:pPr>
       <w:r>
-        <w:t>En 2023, les recettes du secteur jeux vidéo sont estimées à 245.10 milliards de dollars américains et devraient même atteindre 378.08 milliards de dollars américains en 2028. Ce chiffre s’explique par l’augment des plateformes disponibles de nos jours, on peut désormais jouer à des jeux plutôt puissants sur nos smartphones, ce qui n’était pas possible dans les années 80 et 90. De plus, la diversité de type de jeux attire de nombreux consommateurs, en 2022, il existe un peu moins d'1,8 milliard de joueurs dans le monde.</w:t>
-      </w:r>
-      <w:r>
-        <w:t xml:space="preserve"> </w:t>
+        <w:t xml:space="preserve">En 2023, les recettes du secteur </w:t>
+      </w:r>
+      <w:r>
+        <w:t xml:space="preserve">du </w:t>
+      </w:r>
+      <w:r>
+        <w:t>jeu vidéo sont estimées à 245.10 milliards de dollars américains et devraient même atteindre 378.08 milliards de dollars américains en 2028. Ce chiffre s’explique par l’augment</w:t>
+      </w:r>
+      <w:r>
+        <w:t>ation</w:t>
+      </w:r>
+      <w:r>
+        <w:t xml:space="preserve"> des plateformes disponibles de nos jours, on peut </w:t>
+      </w:r>
+      <w:r>
+        <w:t>désormai</w:t>
+      </w:r>
+      <w:r>
+        <w:t xml:space="preserve">s </w:t>
+      </w:r>
+      <w:r>
+        <w:t xml:space="preserve">jouer à des jeux </w:t>
+      </w:r>
+      <w:r>
+        <w:t>assez</w:t>
+      </w:r>
+      <w:r>
+        <w:t xml:space="preserve"> puissant</w:t>
+      </w:r>
+      <w:r>
+        <w:t>s</w:t>
+      </w:r>
+      <w:r>
+        <w:t xml:space="preserve"> sur nos smartphones, ce qui n’était pas possible </w:t>
+      </w:r>
+      <w:r>
+        <w:t>il y a 10 ans</w:t>
+      </w:r>
+      <w:r>
+        <w:t>. De plus, la diversité de type de jeux attire de nombreux consommateurs, en 2022, il existe un peu moins d'1,8 milliard de joueurs dans le monde.</w:t>
       </w:r>
     </w:p>
     <w:p>
@@ -2911,7 +2947,7 @@
     <w:p>
       <w:pPr>
         <w:pStyle w:val="Lgende"/>
-        <w:jc w:val="both"/>
+        <w:jc w:val="center"/>
       </w:pPr>
       <w:r>
         <w:t xml:space="preserve">Figure </w:t>
@@ -3004,15 +3040,108 @@
         <w:jc w:val="both"/>
       </w:pPr>
       <w:r>
-        <w:t>L'intégration d'un jeu sur un site web est courante, comme c'est le cas sur des plateformes comme jeux.fr. Cependant, nous ne sommes pas pareils. Notre jeu sera certes aussi sur un site web, mais il ne sera pas regroupé avec d'autres jeux. Il s'agit plutôt d'un site que nous avons développé nous-mêmes.</w:t>
-      </w:r>
-    </w:p>
-    <w:p>
-      <w:pPr>
+        <w:t xml:space="preserve">L'intégration d'un jeu sur un site web est courante, comme c'est le cas sur des plateformes comme </w:t>
+      </w:r>
+      <w:r>
+        <w:t xml:space="preserve">le site web </w:t>
+      </w:r>
+      <w:r>
+        <w:rPr>
+          <w:i/>
+          <w:iCs/>
+        </w:rPr>
+        <w:t>jeux.fr</w:t>
+      </w:r>
+      <w:r>
+        <w:t>. Cependant,</w:t>
+      </w:r>
+      <w:r>
+        <w:t xml:space="preserve"> n</w:t>
+      </w:r>
+      <w:r>
+        <w:t xml:space="preserve">otre jeu sera certes </w:t>
+      </w:r>
+      <w:r>
+        <w:t>également</w:t>
+      </w:r>
+      <w:r>
+        <w:t xml:space="preserve"> sur un site web, mais il ne sera pas regroupé avec d'autres jeux. Il s'agit </w:t>
+      </w:r>
+      <w:r>
+        <w:t xml:space="preserve">d’un site n’intégrant qu’un seul jeu. Tout le site est là pour accueillir notre jeu. Le site, permet avant même de jouer au jeu, de mettre l’utilisateur dans l’univers et dans l’ambiance de </w:t>
+      </w:r>
+      <w:proofErr w:type="spellStart"/>
+      <w:r>
+        <w:rPr>
+          <w:i/>
+          <w:iCs/>
+        </w:rPr>
+        <w:t>Isidor’s</w:t>
+      </w:r>
+      <w:proofErr w:type="spellEnd"/>
+      <w:r>
+        <w:rPr>
+          <w:i/>
+          <w:iCs/>
+        </w:rPr>
+        <w:t xml:space="preserve"> </w:t>
+      </w:r>
+      <w:proofErr w:type="spellStart"/>
+      <w:r>
+        <w:rPr>
+          <w:i/>
+          <w:iCs/>
+        </w:rPr>
+        <w:t>Quest</w:t>
+      </w:r>
+      <w:proofErr w:type="spellEnd"/>
+      <w:r>
+        <w:t xml:space="preserve">. </w:t>
+      </w:r>
+    </w:p>
+    <w:p>
+      <w:pPr>
+        <w:ind w:firstLine="708"/>
         <w:jc w:val="both"/>
       </w:pPr>
       <w:r>
-        <w:t>Rien que sur le plan du design, notre jeu se démarque déjà sur le marché. Certes, il s'agit d'un jeu de plateforme 2D que l'on retrouve fréquemment, mais le nôtre est également composé de pixel art. De plus, le mécanisme de défense est rare dans ce type de style, sans même parler du « village », une zone où les joueurs peuvent effectuer diverses actions auprès des PNJ (Personnages Non-Joueurs), telles que l'amélioration de leur arbre de compétences ou encore l'achat d'objets avec l'or obtenu dans les différents niveaux.</w:t>
+        <w:t>De plus, s</w:t>
+      </w:r>
+      <w:r>
+        <w:t xml:space="preserve">ur le plan du design, notre jeu se démarque </w:t>
+      </w:r>
+      <w:r>
+        <w:t>des autres jeux</w:t>
+      </w:r>
+      <w:r>
+        <w:t xml:space="preserve"> sur le marché. Certes, il s'agit d'un jeu de plateforme 2D que l'on retrouve fréquemment, mais le nôtre est également composé de pixel art. </w:t>
+      </w:r>
+      <w:r>
+        <w:t>Viens s’ajouter à cela</w:t>
+      </w:r>
+      <w:r>
+        <w:t xml:space="preserve"> le mécanisme de défense </w:t>
+      </w:r>
+      <w:r>
+        <w:t xml:space="preserve">qui </w:t>
+      </w:r>
+      <w:r>
+        <w:t xml:space="preserve">est </w:t>
+      </w:r>
+      <w:r>
+        <w:t xml:space="preserve">une mécanique </w:t>
+      </w:r>
+      <w:r>
+        <w:t>rare dans ce type</w:t>
+      </w:r>
+      <w:r>
+        <w:t xml:space="preserve"> de jeu</w:t>
+      </w:r>
+      <w:r>
+        <w:t>. S</w:t>
+      </w:r>
+      <w:r>
+        <w:t>ans même parler du « village », une zone où les joueurs peuvent effectuer diverses actions auprès des PNJ (Personnages Non-Joueurs), telles que l'amélioration de leur arbre de compétences ou encore l'achat d'objets avec l'or obtenu dans les différents niveaux.</w:t>
       </w:r>
     </w:p>
     <w:p/>
@@ -3080,7 +3209,14 @@
     <w:p/>
     <w:p>
       <w:r>
-        <w:t>Unity Engine : pour</w:t>
+        <w:rPr>
+          <w:b/>
+          <w:bCs/>
+        </w:rPr>
+        <w:t>Unity Engine</w:t>
+      </w:r>
+      <w:r>
+        <w:t> : pour</w:t>
       </w:r>
       <w:r>
         <w:t xml:space="preserve"> le</w:t>
@@ -3095,42 +3231,96 @@
         <w:t xml:space="preserve"> jeu</w:t>
       </w:r>
       <w:r>
-        <w:t>, tant sur le point UI/UX que programmation</w:t>
-      </w:r>
-    </w:p>
-    <w:p>
-      <w:r>
-        <w:t>Visual Studio : Environnement de développement conseill</w:t>
+        <w:t xml:space="preserve">, tant sur le </w:t>
+      </w:r>
+      <w:r>
+        <w:t>plan</w:t>
+      </w:r>
+      <w:r>
+        <w:t xml:space="preserve"> UI/UX que </w:t>
+      </w:r>
+      <w:r>
+        <w:t>développement pur.</w:t>
+      </w:r>
+    </w:p>
+    <w:p>
+      <w:r>
+        <w:rPr>
+          <w:b/>
+          <w:bCs/>
+        </w:rPr>
+        <w:t>Visual Studio</w:t>
+      </w:r>
+      <w:r>
+        <w:t> : Environnement de développement conseill</w:t>
       </w:r>
       <w:r>
         <w:t>é</w:t>
       </w:r>
       <w:r>
-        <w:t xml:space="preserve"> par Unity</w:t>
-      </w:r>
-    </w:p>
-    <w:p>
-      <w:r>
-        <w:t>Piskelapp : Permet de créer des designs en 2D pixelis</w:t>
+        <w:t xml:space="preserve"> par </w:t>
+      </w:r>
+      <w:proofErr w:type="spellStart"/>
+      <w:r>
+        <w:t>Unity</w:t>
+      </w:r>
+      <w:proofErr w:type="spellEnd"/>
+      <w:r>
+        <w:t>.</w:t>
+      </w:r>
+    </w:p>
+    <w:p>
+      <w:r>
+        <w:rPr>
+          <w:b/>
+          <w:bCs/>
+        </w:rPr>
+        <w:t>Piskelapp</w:t>
+      </w:r>
+      <w:r>
+        <w:t> : Permet de créer des designs en 2D pixelis</w:t>
       </w:r>
       <w:r>
         <w:t>é</w:t>
       </w:r>
-    </w:p>
-    <w:p>
-      <w:r>
-        <w:t>Pinetools : Utiliser pour pixeliser une image</w:t>
-      </w:r>
-    </w:p>
-    <w:p>
-      <w:r>
-        <w:t>OpenGameArt &amp; CraftPix : Recherches de Sprite (design utilis</w:t>
+      <w:r>
+        <w:t>.</w:t>
+      </w:r>
+    </w:p>
+    <w:p>
+      <w:r>
+        <w:rPr>
+          <w:b/>
+          <w:bCs/>
+        </w:rPr>
+        <w:t>Pinetools</w:t>
+      </w:r>
+      <w:r>
+        <w:t> : Utiliser pour pixeliser une image</w:t>
+      </w:r>
+      <w:r>
+        <w:t>.</w:t>
+      </w:r>
+    </w:p>
+    <w:p>
+      <w:r>
+        <w:rPr>
+          <w:b/>
+          <w:bCs/>
+        </w:rPr>
+        <w:t>OpenGameArt &amp; CraftPix</w:t>
+      </w:r>
+      <w:r>
+        <w:t> : Recherche de Sprite (design utilis</w:t>
       </w:r>
       <w:r>
         <w:t>é</w:t>
       </w:r>
       <w:r>
         <w:t xml:space="preserve"> pour le jeu)</w:t>
+      </w:r>
+      <w:r>
+        <w:t>.</w:t>
       </w:r>
     </w:p>
     <w:p/>
@@ -3152,28 +3342,93 @@
     <w:p/>
     <w:p>
       <w:r>
-        <w:t>Figma : Maquettage du site</w:t>
-      </w:r>
-    </w:p>
-    <w:p>
-      <w:r>
-        <w:t>React Native : Framework utilisé pour développer la partie frontend</w:t>
-      </w:r>
-    </w:p>
-    <w:p>
-      <w:r>
-        <w:t>Node.JS : Plateforme de développement utilis</w:t>
+        <w:rPr>
+          <w:b/>
+          <w:bCs/>
+        </w:rPr>
+        <w:t>Figma</w:t>
+      </w:r>
+      <w:r>
+        <w:t> : Maquettage du site</w:t>
+      </w:r>
+      <w:r>
+        <w:t>.</w:t>
+      </w:r>
+    </w:p>
+    <w:p>
+      <w:r>
+        <w:rPr>
+          <w:b/>
+          <w:bCs/>
+        </w:rPr>
+        <w:t>React Native</w:t>
+      </w:r>
+      <w:r>
+        <w:t xml:space="preserve"> : Framework utilisé pour développer la partie </w:t>
+      </w:r>
+      <w:proofErr w:type="spellStart"/>
+      <w:r>
+        <w:t>F</w:t>
+      </w:r>
+      <w:r>
+        <w:t>ront</w:t>
+      </w:r>
+      <w:r>
+        <w:t>-</w:t>
+      </w:r>
+      <w:r>
+        <w:t>end</w:t>
+      </w:r>
+      <w:proofErr w:type="spellEnd"/>
+      <w:r>
+        <w:t>.</w:t>
+      </w:r>
+    </w:p>
+    <w:p>
+      <w:r>
+        <w:rPr>
+          <w:b/>
+          <w:bCs/>
+        </w:rPr>
+        <w:t>Node.JS</w:t>
+      </w:r>
+      <w:r>
+        <w:t> : Plateforme de développement utilis</w:t>
       </w:r>
       <w:r>
         <w:t>é</w:t>
       </w:r>
       <w:r>
-        <w:t xml:space="preserve"> pour la partie backend</w:t>
-      </w:r>
-    </w:p>
-    <w:p>
-      <w:r>
-        <w:t xml:space="preserve">Visual Studio code : Environnement </w:t>
+        <w:t xml:space="preserve"> pour la partie </w:t>
+      </w:r>
+      <w:proofErr w:type="spellStart"/>
+      <w:r>
+        <w:t>B</w:t>
+      </w:r>
+      <w:r>
+        <w:t>ack</w:t>
+      </w:r>
+      <w:r>
+        <w:t>-</w:t>
+      </w:r>
+      <w:r>
+        <w:t>end</w:t>
+      </w:r>
+      <w:proofErr w:type="spellEnd"/>
+      <w:r>
+        <w:t>.</w:t>
+      </w:r>
+    </w:p>
+    <w:p>
+      <w:r>
+        <w:rPr>
+          <w:b/>
+          <w:bCs/>
+        </w:rPr>
+        <w:t>Visual Studio code</w:t>
+      </w:r>
+      <w:r>
+        <w:t xml:space="preserve"> : Environnement </w:t>
       </w:r>
       <w:r>
         <w:t xml:space="preserve">de </w:t>
@@ -3187,10 +3442,20 @@
       <w:r>
         <w:t xml:space="preserve"> pour le site</w:t>
       </w:r>
-    </w:p>
-    <w:p>
-      <w:r>
-        <w:t>MongoDB : Base de données non relationnel</w:t>
+      <w:r>
+        <w:t>.</w:t>
+      </w:r>
+    </w:p>
+    <w:p>
+      <w:r>
+        <w:rPr>
+          <w:b/>
+          <w:bCs/>
+        </w:rPr>
+        <w:t>MongoDB</w:t>
+      </w:r>
+      <w:r>
+        <w:t> : Base de données non relationnel</w:t>
       </w:r>
       <w:r>
         <w:t>le</w:t>
@@ -3202,13 +3467,22 @@
         <w:t>ée</w:t>
       </w:r>
       <w:r>
-        <w:t xml:space="preserve"> pour stockage des données </w:t>
+        <w:t xml:space="preserve"> pour </w:t>
+      </w:r>
+      <w:r>
+        <w:t xml:space="preserve">le </w:t>
+      </w:r>
+      <w:r>
+        <w:t xml:space="preserve">stockage des données </w:t>
       </w:r>
       <w:r>
         <w:t xml:space="preserve">des </w:t>
       </w:r>
       <w:r>
         <w:t>utilisateurs</w:t>
+      </w:r>
+      <w:r>
+        <w:t>.</w:t>
       </w:r>
     </w:p>
     <w:p/>
@@ -3247,27 +3521,77 @@
     <w:p/>
     <w:p>
       <w:r>
-        <w:t>Trello : Organisation des taches</w:t>
-      </w:r>
-    </w:p>
-    <w:p>
-      <w:r>
-        <w:t>Google Drive : Echange de document</w:t>
-      </w:r>
-    </w:p>
-    <w:p>
-      <w:r>
-        <w:t>GitHub : Gestionnaire de version</w:t>
-      </w:r>
-    </w:p>
-    <w:p>
-      <w:r>
-        <w:t>Discord : Communication</w:t>
-      </w:r>
-    </w:p>
-    <w:p>
-      <w:r>
-        <w:t>Notion : Création du diagramme de Gantt</w:t>
+        <w:rPr>
+          <w:b/>
+          <w:bCs/>
+        </w:rPr>
+        <w:t>Trello</w:t>
+      </w:r>
+      <w:r>
+        <w:t> : Organisation des t</w:t>
+      </w:r>
+      <w:r>
+        <w:t>â</w:t>
+      </w:r>
+      <w:r>
+        <w:t>ches</w:t>
+      </w:r>
+    </w:p>
+    <w:p>
+      <w:r>
+        <w:rPr>
+          <w:b/>
+          <w:bCs/>
+        </w:rPr>
+        <w:t>Google Drive</w:t>
+      </w:r>
+      <w:r>
+        <w:t xml:space="preserve"> : </w:t>
+      </w:r>
+      <w:r>
+        <w:t>E</w:t>
+      </w:r>
+      <w:r>
+        <w:t>change de document</w:t>
+      </w:r>
+    </w:p>
+    <w:p>
+      <w:r>
+        <w:rPr>
+          <w:b/>
+          <w:bCs/>
+        </w:rPr>
+        <w:t>GitHub</w:t>
+      </w:r>
+      <w:r>
+        <w:t> : Gestionnaire de version</w:t>
+      </w:r>
+      <w:r>
+        <w:t>s</w:t>
+      </w:r>
+    </w:p>
+    <w:p>
+      <w:r>
+        <w:rPr>
+          <w:b/>
+          <w:bCs/>
+        </w:rPr>
+        <w:t>Discord</w:t>
+      </w:r>
+      <w:r>
+        <w:t> : Communication</w:t>
+      </w:r>
+    </w:p>
+    <w:p>
+      <w:r>
+        <w:rPr>
+          <w:b/>
+          <w:bCs/>
+        </w:rPr>
+        <w:t>Notion</w:t>
+      </w:r>
+      <w:r>
+        <w:t> : Création du diagramme de Gantt</w:t>
       </w:r>
     </w:p>
     <w:p>
@@ -3277,7 +3601,14 @@
         </w:rPr>
       </w:pPr>
       <w:r>
-        <w:t>Visual Paradigm : Mise en place des diagrammes UML</w:t>
+        <w:rPr>
+          <w:b/>
+          <w:bCs/>
+        </w:rPr>
+        <w:t>Visual Paradigm</w:t>
+      </w:r>
+      <w:r>
+        <w:t> : Mise en place des diagrammes UML</w:t>
       </w:r>
       <w:r>
         <w:rPr>
@@ -3348,16 +3679,33 @@
         <w:t>Unity</w:t>
       </w:r>
       <w:r>
-        <w:t xml:space="preserve"> possède une plus grande communauté qu'Unreal, il nous est donc plus facile de nous y documenter. De plus, Unity est plus adapté pour les débutants dans le monde du jeu vidéo, contrairement à Unreal qui est beaucoup plus orienté vers des jeux de type AAA (jeux développés et produits par des grandes entreprises de l’industrie du jeu).</w:t>
-      </w:r>
-    </w:p>
-    <w:p>
-      <w:pPr>
+        <w:t xml:space="preserve"> possède une plus grande communauté qu'Unreal, il nous est donc plus facile de nous documenter. De plus, Unity est plus adapté pour les débutants dans le monde du jeu vidéo, contrairement à Unreal qui est beaucoup plus orienté vers des jeux de type AAA (jeux développés et produits par des grandes entreprises de l’industrie du jeu).</w:t>
+      </w:r>
+    </w:p>
+    <w:p>
+      <w:pPr>
+        <w:ind w:firstLine="708"/>
         <w:jc w:val="both"/>
       </w:pPr>
       <w:r>
-        <w:t xml:space="preserve">Au niveau des designs, nous nous sommes dit qu'il serait mieux de les importer directement d'internet afin de gagner du temps pour le développement. Nous nous sommes alors tournés vers des sites tels que </w:t>
-      </w:r>
+        <w:t>Pour les</w:t>
+      </w:r>
+      <w:r>
+        <w:t xml:space="preserve"> designs, nous nous sommes </w:t>
+      </w:r>
+      <w:r>
+        <w:t xml:space="preserve">orientés vers des designs déjà fait et open source sur internet </w:t>
+      </w:r>
+      <w:r>
+        <w:t>afin de gagner du temps pour le développement. Nou</w:t>
+      </w:r>
+      <w:r>
+        <w:t xml:space="preserve">s avons donc utilisé </w:t>
+      </w:r>
+      <w:r>
+        <w:t xml:space="preserve">des sites tels que </w:t>
+      </w:r>
+      <w:proofErr w:type="spellStart"/>
       <w:r>
         <w:rPr>
           <w:b/>
@@ -3365,6 +3713,7 @@
         </w:rPr>
         <w:t>OpenGameArt</w:t>
       </w:r>
+      <w:proofErr w:type="spellEnd"/>
       <w:r>
         <w:t xml:space="preserve"> et </w:t>
       </w:r>
@@ -3388,6 +3737,7 @@
       <w:r>
         <w:t xml:space="preserve">, qui est l'une des seules applications que nous avons testées et qui ne déforme pas l'image originale. Si aucune recherche ne correspond au design souhaité, nous le créons alors de zéro avec </w:t>
       </w:r>
+      <w:proofErr w:type="spellStart"/>
       <w:r>
         <w:rPr>
           <w:b/>
@@ -3395,6 +3745,7 @@
         </w:rPr>
         <w:t>Piskelapp</w:t>
       </w:r>
+      <w:proofErr w:type="spellEnd"/>
       <w:r>
         <w:t>.</w:t>
       </w:r>
@@ -3422,6 +3773,7 @@
     <w:p/>
     <w:p>
       <w:pPr>
+        <w:ind w:firstLine="708"/>
         <w:jc w:val="both"/>
       </w:pPr>
       <w:r>
@@ -3440,23 +3792,55 @@
     </w:p>
     <w:p>
       <w:pPr>
+        <w:ind w:firstLine="708"/>
         <w:jc w:val="both"/>
       </w:pPr>
       <w:r>
-        <w:t xml:space="preserve">Côté frontend, nous avons choisi d'utiliser le </w:t>
-      </w:r>
-      <w:r>
-        <w:t>Framework</w:t>
-      </w:r>
+        <w:t xml:space="preserve">Côté </w:t>
+      </w:r>
+      <w:proofErr w:type="spellStart"/>
+      <w:r>
+        <w:t>F</w:t>
+      </w:r>
+      <w:r>
+        <w:t>ront</w:t>
+      </w:r>
+      <w:r>
+        <w:t>-</w:t>
+      </w:r>
+      <w:r>
+        <w:t>end</w:t>
+      </w:r>
+      <w:proofErr w:type="spellEnd"/>
+      <w:r>
+        <w:t xml:space="preserve">, nous avons choisi d'utiliser le </w:t>
+      </w:r>
+      <w:proofErr w:type="spellStart"/>
+      <w:r>
+        <w:t>f</w:t>
+      </w:r>
+      <w:r>
+        <w:t>ramework</w:t>
+      </w:r>
+      <w:proofErr w:type="spellEnd"/>
       <w:r>
         <w:t xml:space="preserve"> </w:t>
       </w:r>
+      <w:proofErr w:type="spellStart"/>
       <w:r>
         <w:rPr>
           <w:b/>
           <w:bCs/>
         </w:rPr>
-        <w:t>React Native</w:t>
+        <w:t>React</w:t>
+      </w:r>
+      <w:proofErr w:type="spellEnd"/>
+      <w:r>
+        <w:rPr>
+          <w:b/>
+          <w:bCs/>
+        </w:rPr>
+        <w:t xml:space="preserve"> Native</w:t>
       </w:r>
       <w:r>
         <w:t xml:space="preserve"> qui se base sur le langage Javascript</w:t>
@@ -3464,9 +3848,14 @@
       <w:r>
         <w:t xml:space="preserve">. Nous nous sommes orientés dans cette direction, d'une part parce que cet outil est l'un des plus utilisés et demandés sur le marché, d'autre part, contrairement à d'autres </w:t>
       </w:r>
-      <w:r>
-        <w:t>Framework</w:t>
-      </w:r>
+      <w:proofErr w:type="spellStart"/>
+      <w:r>
+        <w:t>f</w:t>
+      </w:r>
+      <w:r>
+        <w:t>ramework</w:t>
+      </w:r>
+      <w:proofErr w:type="spellEnd"/>
       <w:r>
         <w:t>, React permet de développer des pages interactives très optimisées</w:t>
       </w:r>
@@ -3474,11 +3863,26 @@
         <w:t xml:space="preserve"> </w:t>
       </w:r>
       <w:r>
-        <w:t>grâce aux mises à jour rapides qu'il apporte. De plus, contrairement à ReactJS, React Native permet non seulement de développer une application utilisable sur un navigateur, mais aussi de la compiler en tant qu'application mobile.</w:t>
-      </w:r>
-    </w:p>
-    <w:p>
-      <w:pPr>
+        <w:t xml:space="preserve">grâce aux mises à jour rapides qu'il apporte. </w:t>
+      </w:r>
+      <w:r>
+        <w:t>Pour finir</w:t>
+      </w:r>
+      <w:r>
+        <w:t xml:space="preserve">, contrairement à </w:t>
+      </w:r>
+      <w:proofErr w:type="spellStart"/>
+      <w:r>
+        <w:t>ReactJS</w:t>
+      </w:r>
+      <w:proofErr w:type="spellEnd"/>
+      <w:r>
+        <w:t>, React Native permet non seulement de développer une application utilisable sur un navigateur, mais aussi de la compiler en tant qu'application mobile.</w:t>
+      </w:r>
+    </w:p>
+    <w:p>
+      <w:pPr>
+        <w:ind w:firstLine="708"/>
         <w:jc w:val="both"/>
       </w:pPr>
       <w:r>
@@ -3493,7 +3897,18 @@
         <w:t>Node.js</w:t>
       </w:r>
       <w:r>
-        <w:t>, accompagné du Framework Express.js (</w:t>
+        <w:t xml:space="preserve">, accompagné du </w:t>
+      </w:r>
+      <w:proofErr w:type="spellStart"/>
+      <w:r>
+        <w:t>f</w:t>
+      </w:r>
+      <w:r>
+        <w:t>ramework</w:t>
+      </w:r>
+      <w:proofErr w:type="spellEnd"/>
+      <w:r>
+        <w:t xml:space="preserve"> Express.js (</w:t>
       </w:r>
       <w:r>
         <w:t>le langage de programmation est aussi le Javascript</w:t>
@@ -3504,6 +3919,7 @@
     </w:p>
     <w:p>
       <w:pPr>
+        <w:ind w:firstLine="708"/>
         <w:jc w:val="both"/>
         <w:rPr>
           <w:b/>
@@ -3535,6 +3951,7 @@
     </w:p>
     <w:p>
       <w:pPr>
+        <w:ind w:firstLine="708"/>
         <w:jc w:val="both"/>
       </w:pPr>
       <w:r>
@@ -3554,7 +3971,7 @@
         <w:t>Visual Studio Code</w:t>
       </w:r>
       <w:r>
-        <w:t>, principalement pour la raison de sa légèreté et des extensions qu'il propose. Parmi ces extensions, Simple React Snippets se démarque en permettant un développement plus rapide grâce à l'utilisation de mots-clés. Par exemple, pour créer un composant, au lieu de tout saisir manuellement, il suffit de taper "rcs" puis tabulation.</w:t>
+        <w:t>, principalement pour sa légèreté et des extensions qu'il propose. Parmi ces extensions, Simple React Snippets se démarque en permettant un développement plus rapide grâce à l'utilisation de mots-clés. Par exemple, pour créer un composant, au lieu de tout saisir manuellement, il suffit de taper "rcs" puis tabulation.</w:t>
       </w:r>
     </w:p>
     <w:p/>
@@ -4096,6 +4513,7 @@
     <w:p>
       <w:pPr>
         <w:pStyle w:val="Lgende"/>
+        <w:jc w:val="center"/>
       </w:pPr>
       <w:bookmarkStart w:id="9" w:name="_Hlk155020754"/>
       <w:r>
@@ -6142,6 +6560,7 @@
     </w:p>
     <w:p/>
     <w:p>
+      <w:proofErr w:type="gramStart"/>
       <w:r>
         <w:rPr>
           <w:u w:val="single"/>
@@ -6166,6 +6585,7 @@
         </w:rPr>
         <w:t>documents</w:t>
       </w:r>
+      <w:proofErr w:type="gramEnd"/>
       <w:r>
         <w:t xml:space="preserve"> :</w:t>
       </w:r>
@@ -6461,14 +6881,22 @@
         <w:rPr>
           <w:color w:val="FF0000"/>
         </w:rPr>
-        <w:t xml:space="preserve"> dans le glossaire)</w:t>
-      </w:r>
+        <w:t xml:space="preserve"> dans le glossaire</w:t>
+      </w:r>
+      <w:proofErr w:type="gramStart"/>
       <w:r>
         <w:rPr>
           <w:color w:val="FF0000"/>
         </w:rPr>
+        <w:t>)</w:t>
+      </w:r>
+      <w:r>
+        <w:rPr>
+          <w:color w:val="FF0000"/>
+        </w:rPr>
         <w:t>:</w:t>
       </w:r>
+      <w:proofErr w:type="gramEnd"/>
     </w:p>
     <w:p>
       <w:pPr>
@@ -6478,8 +6906,13 @@
           <w:numId w:val="8"/>
         </w:numPr>
       </w:pPr>
-      <w:r>
-        <w:t xml:space="preserve">useState : </w:t>
+      <w:proofErr w:type="gramStart"/>
+      <w:r>
+        <w:t>useState</w:t>
+      </w:r>
+      <w:proofErr w:type="gramEnd"/>
+      <w:r>
+        <w:t xml:space="preserve"> : </w:t>
       </w:r>
       <w:r>
         <w:t>détecte localement (limité à des composants) si un état a été modifié</w:t>
@@ -6493,8 +6926,13 @@
           <w:numId w:val="8"/>
         </w:numPr>
       </w:pPr>
-      <w:r>
-        <w:t>useEffect :</w:t>
+      <w:proofErr w:type="gramStart"/>
+      <w:r>
+        <w:t>useEffect</w:t>
+      </w:r>
+      <w:proofErr w:type="gramEnd"/>
+      <w:r>
+        <w:t> :</w:t>
       </w:r>
       <w:r>
         <w:t xml:space="preserve"> </w:t>
@@ -6545,7 +6983,15 @@
         <w:t xml:space="preserve">TouchableOpacity : </w:t>
       </w:r>
       <w:r>
-        <w:t>permet de rendre un élément cliquable comme un bouton ou un lien par exemple, avec un effet d’opacité lors du clique.</w:t>
+        <w:t xml:space="preserve">permet de rendre un élément cliquable comme un bouton ou un lien par exemple, avec un effet d’opacité </w:t>
+      </w:r>
+      <w:proofErr w:type="gramStart"/>
+      <w:r>
+        <w:t>lors du clique</w:t>
+      </w:r>
+      <w:proofErr w:type="gramEnd"/>
+      <w:r>
+        <w:t>.</w:t>
       </w:r>
     </w:p>
     <w:p>
@@ -6556,8 +7002,13 @@
           <w:numId w:val="8"/>
         </w:numPr>
       </w:pPr>
-      <w:r>
-        <w:t xml:space="preserve">useNavigation : </w:t>
+      <w:proofErr w:type="gramStart"/>
+      <w:r>
+        <w:t>useNavigation</w:t>
+      </w:r>
+      <w:proofErr w:type="gramEnd"/>
+      <w:r>
+        <w:t xml:space="preserve"> : </w:t>
       </w:r>
       <w:r>
         <w:t>permet de naviguer entre les différentes pages du site web</w:t>
@@ -6637,9 +7088,11 @@
           <w:numId w:val="8"/>
         </w:numPr>
       </w:pPr>
+      <w:proofErr w:type="gramStart"/>
       <w:r>
         <w:t>useRef</w:t>
       </w:r>
+      <w:proofErr w:type="gramEnd"/>
       <w:r>
         <w:t xml:space="preserve"> : </w:t>
       </w:r>
@@ -6655,8 +7108,13 @@
           <w:numId w:val="8"/>
         </w:numPr>
       </w:pPr>
-      <w:r>
-        <w:t>paypal-rest-sdk</w:t>
+      <w:proofErr w:type="gramStart"/>
+      <w:r>
+        <w:t>paypal</w:t>
+      </w:r>
+      <w:proofErr w:type="gramEnd"/>
+      <w:r>
+        <w:t>-rest-sdk</w:t>
       </w:r>
       <w:r>
         <w:t xml:space="preserve"> : </w:t>
@@ -6677,7 +7135,15 @@
         <w:t xml:space="preserve">Stripe : </w:t>
       </w:r>
       <w:r>
-        <w:t>Librairie proposé par Stripe permettant de réaliser différents type de paiement</w:t>
+        <w:t xml:space="preserve">Librairie proposé par Stripe permettant de réaliser </w:t>
+      </w:r>
+      <w:proofErr w:type="gramStart"/>
+      <w:r>
+        <w:t>différents type</w:t>
+      </w:r>
+      <w:proofErr w:type="gramEnd"/>
+      <w:r>
+        <w:t xml:space="preserve"> de paiement</w:t>
       </w:r>
     </w:p>
     <w:p>
@@ -6707,7 +7173,15 @@
         <w:t>SelectDropdown :</w:t>
       </w:r>
       <w:r>
-        <w:t xml:space="preserve"> composant proposé par React-native permettant de réaliser des liste avec plusieurs items cliquables.</w:t>
+        <w:t xml:space="preserve"> composant proposé par React-native permettant de réaliser </w:t>
+      </w:r>
+      <w:proofErr w:type="gramStart"/>
+      <w:r>
+        <w:t>des liste</w:t>
+      </w:r>
+      <w:proofErr w:type="gramEnd"/>
+      <w:r>
+        <w:t xml:space="preserve"> avec plusieurs items cliquables.</w:t>
       </w:r>
     </w:p>
     <w:p>
@@ -6828,13 +7302,21 @@
         <w:t xml:space="preserve"> </w:t>
       </w:r>
       <w:r>
-        <w:t xml:space="preserve">Cette page a été réalisée avec les composants TextInput pour les </w:t>
+        <w:t xml:space="preserve">Cette page a été réalisée avec les composants TextInput pour </w:t>
+      </w:r>
+      <w:proofErr w:type="gramStart"/>
+      <w:r>
+        <w:t xml:space="preserve">les </w:t>
       </w:r>
       <w:r>
         <w:t>six</w:t>
       </w:r>
       <w:r>
-        <w:t xml:space="preserve"> différent champs d’entrée, un </w:t>
+        <w:t xml:space="preserve"> différent champs</w:t>
+      </w:r>
+      <w:proofErr w:type="gramEnd"/>
+      <w:r>
+        <w:t xml:space="preserve"> d’entrée, un </w:t>
       </w:r>
       <w:r>
         <w:t xml:space="preserve">composant </w:t>
@@ -6981,7 +7463,15 @@
       </w:r>
       <w:r>
         <w:lastRenderedPageBreak/>
-        <w:t>pour les deux différent champs d’entrée, un Text pour le titre « Vérification du code » et un TouchableOpacity pour le bouton. Nous utilisons également les hooks useState pour pouvoir gérer les différents états des variables et useEffect</w:t>
+        <w:t xml:space="preserve">pour </w:t>
+      </w:r>
+      <w:proofErr w:type="gramStart"/>
+      <w:r>
+        <w:t>les deux différent champs</w:t>
+      </w:r>
+      <w:proofErr w:type="gramEnd"/>
+      <w:r>
+        <w:t xml:space="preserve"> d’entrée, un Text pour le titre « Vérification du code » et un TouchableOpacity pour le bouton. Nous utilisons également les hooks useState pour pouvoir gérer les différents états des variables et useEffect</w:t>
       </w:r>
       <w:r>
         <w:t xml:space="preserve"> pour pouvoir gérer l’état du bouton</w:t>
@@ -7244,7 +7734,15 @@
         <w:t xml:space="preserve">alors </w:t>
       </w:r>
       <w:r>
-        <w:t>remplir à nouveau le formulaire, ou s’inscrire via le bouton « Créer un nouveau compte », ou se diriger vers la page d’oubli de mot de passe via le lien « Mot de passe oublié ? ». Cette page a été réalisée avec les composants TextInput pour les deux différent champs d’entrée, un Text pour le titre « Connexion » et trois différents TouchableOpacity pour les boutons et le lien menant vers la page d’oubli de mot de passe. Nous utilisons également les hooks useState pour pouvoir gérer les différents états des variables et useEffect pour pouvoir gérer l’état du bouton « Se connecter ».</w:t>
+        <w:t xml:space="preserve">remplir à nouveau le formulaire, ou s’inscrire via le bouton « Créer un nouveau compte », ou se diriger vers la page d’oubli de mot de passe via le lien « Mot de passe oublié ? ». Cette page a été réalisée avec les composants TextInput pour </w:t>
+      </w:r>
+      <w:proofErr w:type="gramStart"/>
+      <w:r>
+        <w:t>les deux différent champs</w:t>
+      </w:r>
+      <w:proofErr w:type="gramEnd"/>
+      <w:r>
+        <w:t xml:space="preserve"> d’entrée, un Text pour le titre « Connexion » et trois différents TouchableOpacity pour les boutons et le lien menant vers la page d’oubli de mot de passe. Nous utilisons également les hooks useState pour pouvoir gérer les différents états des variables et useEffect pour pouvoir gérer l’état du bouton « Se connecter ».</w:t>
       </w:r>
     </w:p>
     <w:p>
@@ -7630,7 +8128,7 @@
         </w:rPr>
         <w:lastRenderedPageBreak/>
         <w:drawing>
-          <wp:inline distT="0" distB="0" distL="0" distR="0" wp14:anchorId="5351F9E8" wp14:editId="62277B7C">
+          <wp:inline distT="0" distB="0" distL="0" distR="0" wp14:anchorId="5351F9E8" wp14:editId="41E94069">
             <wp:extent cx="3565487" cy="2620455"/>
             <wp:effectExtent l="0" t="0" r="0" b="8890"/>
             <wp:docPr id="543027723" name="Image 1"/>
@@ -7813,7 +8311,15 @@
     </w:p>
     <w:p>
       <w:r>
-        <w:t xml:space="preserve">Pour pouvoir acheter notre jeu, nous avons décidé de deux différentes moyen de paiement par carte bancaire ou par PayPal. Pour pouvoir réaliser cette page, nous avons utilisé deux TouchableOpacity pour </w:t>
+        <w:t xml:space="preserve">Pour pouvoir acheter notre jeu, nous avons décidé de </w:t>
+      </w:r>
+      <w:proofErr w:type="gramStart"/>
+      <w:r>
+        <w:t>deux différentes moyen</w:t>
+      </w:r>
+      <w:proofErr w:type="gramEnd"/>
+      <w:r>
+        <w:t xml:space="preserve"> de paiement par carte bancaire ou par PayPal. Pour pouvoir réaliser cette page, nous avons utilisé deux TouchableOpacity pour </w:t>
       </w:r>
       <w:r>
         <w:t>le</w:t>
@@ -7898,7 +8404,15 @@
         <w:spacing w:line="285" w:lineRule="atLeast"/>
       </w:pPr>
       <w:r>
-        <w:t>Lorsqu’on appuie sur le bouton « Payer par PayPal, cela nous redirige vers la page de connexion de paiement de PayPal puis après s’être connecte à son compte, l’utilisateur devra acheter le jeu sur PayPal, l’ensemble des opération, la création d’un paiement, la réussite ou l’échec d’un paiement est géré par la bibliothèque paypal-rest-sdk proposé par PayPal.</w:t>
+        <w:t xml:space="preserve">Lorsqu’on appuie sur le bouton « Payer par PayPal, cela nous redirige vers la page de connexion de paiement de PayPal puis après s’être connecte à son compte, l’utilisateur devra acheter le jeu sur PayPal, l’ensemble </w:t>
+      </w:r>
+      <w:proofErr w:type="gramStart"/>
+      <w:r>
+        <w:t>des opération</w:t>
+      </w:r>
+      <w:proofErr w:type="gramEnd"/>
+      <w:r>
+        <w:t>, la création d’un paiement, la réussite ou l’échec d’un paiement est géré par la bibliothèque paypal-rest-sdk proposé par PayPal.</w:t>
       </w:r>
     </w:p>
     <w:p>
@@ -7907,7 +8421,15 @@
         <w:spacing w:line="285" w:lineRule="atLeast"/>
       </w:pPr>
       <w:r>
-        <w:t>Lorsqu’on appuie sur le bouton « Payer par carte bancaire », cela nous redirige vers la page de paiement de Stripe, l’utilisateur sera invité à remplir le formulaire en fournissant son mail ainsi que les données de sa carte bancaire. L’ensemble des opération, la configuration et la création d’un paiement, l’échec ou la réussite d’un paiement est géré par la bibliothèque Stripe.</w:t>
+        <w:t xml:space="preserve">Lorsqu’on appuie sur le bouton « Payer par carte bancaire », cela nous redirige vers la page de paiement de Stripe, l’utilisateur sera invité à remplir le formulaire en fournissant son mail ainsi que les données de sa carte bancaire. L’ensemble </w:t>
+      </w:r>
+      <w:proofErr w:type="gramStart"/>
+      <w:r>
+        <w:t>des opération</w:t>
+      </w:r>
+      <w:proofErr w:type="gramEnd"/>
+      <w:r>
+        <w:t>, la configuration et la création d’un paiement, l’échec ou la réussite d’un paiement est géré par la bibliothèque Stripe.</w:t>
       </w:r>
     </w:p>
     <w:p>
@@ -7916,7 +8438,15 @@
         <w:spacing w:line="285" w:lineRule="atLeast"/>
       </w:pPr>
       <w:r>
-        <w:t>Pour les deux différents moyen de paiement, il s’agit de paiement de test donc les paiement</w:t>
+        <w:t xml:space="preserve">Pour </w:t>
+      </w:r>
+      <w:proofErr w:type="gramStart"/>
+      <w:r>
+        <w:t>les deux différents moyen</w:t>
+      </w:r>
+      <w:proofErr w:type="gramEnd"/>
+      <w:r>
+        <w:t xml:space="preserve"> de paiement, il s’agit de paiement de test donc les paiement</w:t>
       </w:r>
       <w:r>
         <w:t>s</w:t>
@@ -8168,8 +8698,13 @@
           <w:t>16</w:t>
         </w:r>
       </w:fldSimple>
-      <w:r>
-        <w:t xml:space="preserve"> :Paiement par carte bancaire réussie</w:t>
+      <w:proofErr w:type="gramStart"/>
+      <w:r>
+        <w:t xml:space="preserve"> :Paiement</w:t>
+      </w:r>
+      <w:proofErr w:type="gramEnd"/>
+      <w:r>
+        <w:t xml:space="preserve"> par carte bancaire réussie</w:t>
       </w:r>
     </w:p>
     <w:p>
@@ -8414,6 +8949,7 @@
       </w:pPr>
       <w:r>
         <w:rPr>
+          <w:noProof/>
           <w:u w:val="single"/>
         </w:rPr>
         <w:drawing>
@@ -8874,6 +9410,7 @@
       </w:pPr>
       <w:r>
         <w:rPr>
+          <w:noProof/>
           <w:u w:val="single"/>
         </w:rPr>
         <w:drawing>
@@ -8980,10 +9517,18 @@
         <w:t>Personnages :</w:t>
       </w:r>
       <w:r>
-        <w:t xml:space="preserve"> (Parler de la sélection + actions</w:t>
-      </w:r>
-      <w:r>
-        <w:t>[attaque déplacement]</w:t>
+        <w:t xml:space="preserve"> (Parler de la sélection + </w:t>
+      </w:r>
+      <w:proofErr w:type="gramStart"/>
+      <w:r>
+        <w:t>actions</w:t>
+      </w:r>
+      <w:r>
+        <w:t>[</w:t>
+      </w:r>
+      <w:proofErr w:type="gramEnd"/>
+      <w:r>
+        <w:t>attaque déplacement]</w:t>
       </w:r>
       <w:r>
         <w:t>)</w:t>
@@ -9161,8 +9706,16 @@
         <w:rPr>
           <w:color w:val="FF0000"/>
         </w:rPr>
-        <w:t>ard dans le glossaire):</w:t>
-      </w:r>
+        <w:t>ard dans le glossaire</w:t>
+      </w:r>
+      <w:proofErr w:type="gramStart"/>
+      <w:r>
+        <w:rPr>
+          <w:color w:val="FF0000"/>
+        </w:rPr>
+        <w:t>):</w:t>
+      </w:r>
+      <w:proofErr w:type="gramEnd"/>
     </w:p>
     <w:p>
       <w:pPr>
@@ -9176,7 +9729,15 @@
         <w:t xml:space="preserve">WebGL : </w:t>
       </w:r>
       <w:r>
-        <w:t>WebGL est une technologie permettant d’afficher des élément graphiques en 2D ou en 3D sur le navigateur web.</w:t>
+        <w:t xml:space="preserve">WebGL est une technologie permettant d’afficher </w:t>
+      </w:r>
+      <w:proofErr w:type="gramStart"/>
+      <w:r>
+        <w:t>des élément graphiques</w:t>
+      </w:r>
+      <w:proofErr w:type="gramEnd"/>
+      <w:r>
+        <w:t xml:space="preserve"> en 2D ou en 3D sur le navigateur web.</w:t>
       </w:r>
     </w:p>
     <w:p/>
@@ -9584,7 +10145,15 @@
     </w:p>
     <w:p>
       <w:r>
-        <w:t>Voici le rendu visuel de notre jeu sous format WebGL sur la page jeu de notre site web, l’ensemble des fonctionnalité du jeu sont présente sur la compilation du WebGL sur notre site web</w:t>
+        <w:t xml:space="preserve">Voici le rendu visuel de notre jeu sous format WebGL sur la page jeu de notre site web, l’ensemble </w:t>
+      </w:r>
+      <w:proofErr w:type="gramStart"/>
+      <w:r>
+        <w:t>des fonctionnalité</w:t>
+      </w:r>
+      <w:proofErr w:type="gramEnd"/>
+      <w:r>
+        <w:t xml:space="preserve"> du jeu sont présente sur la compilation du WebGL sur notre site web</w:t>
       </w:r>
       <w:r>
         <w:t>.</w:t>
@@ -9595,6 +10164,9 @@
         <w:keepNext/>
       </w:pPr>
       <w:r>
+        <w:rPr>
+          <w:noProof/>
+        </w:rPr>
         <w:drawing>
           <wp:inline distT="0" distB="0" distL="0" distR="0" wp14:anchorId="143E140D" wp14:editId="67CD2C4F">
             <wp:extent cx="4793467" cy="3200400"/>
@@ -9648,10 +10220,7 @@
         </w:r>
       </w:fldSimple>
       <w:r>
-        <w:t xml:space="preserve"> : </w:t>
-      </w:r>
-      <w:r>
-        <w:t xml:space="preserve">: </w:t>
+        <w:t xml:space="preserve"> : : </w:t>
       </w:r>
       <w:r>
         <w:t>Page jeu de note site web</w:t>
@@ -10746,7 +11315,15 @@
         <w:t xml:space="preserve">Introduction à Express/Node - Apprendre le développement Web | MDN. </w:t>
       </w:r>
       <w:r>
-        <w:t xml:space="preserve">(s. d.). MDN Web Docs. </w:t>
+        <w:t>(</w:t>
+      </w:r>
+      <w:proofErr w:type="gramStart"/>
+      <w:r>
+        <w:t>s.</w:t>
+      </w:r>
+      <w:proofErr w:type="gramEnd"/>
+      <w:r>
+        <w:t xml:space="preserve"> d.). MDN Web Docs. </w:t>
       </w:r>
     </w:p>
     <w:p>
@@ -11132,6 +11709,7 @@
       <w:bookmarkEnd w:id="51"/>
     </w:p>
     <w:sectPr>
+      <w:footerReference w:type="default" r:id="rId50"/>
       <w:pgSz w:w="11906" w:h="16838"/>
       <w:pgMar w:top="1417" w:right="1417" w:bottom="1417" w:left="1417" w:header="720" w:footer="720" w:gutter="0"/>
       <w:cols w:space="720"/>
@@ -11164,6 +11742,48 @@
     </w:p>
   </w:endnote>
 </w:endnotes>
+</file>
+
+<file path=word/footer1.xml><?xml version="1.0" encoding="utf-8"?>
+<w:ftr xmlns:wpc="http://schemas.microsoft.com/office/word/2010/wordprocessingCanvas" xmlns:cx="http://schemas.microsoft.com/office/drawing/2014/chartex" xmlns:cx1="http://schemas.microsoft.com/office/drawing/2015/9/8/chartex" xmlns:cx2="http://schemas.microsoft.com/office/drawing/2015/10/21/chartex" xmlns:cx3="http://schemas.microsoft.com/office/drawing/2016/5/9/chartex" xmlns:cx4="http://schemas.microsoft.com/office/drawing/2016/5/10/chartex" xmlns:cx5="http://schemas.microsoft.com/office/drawing/2016/5/11/chartex" xmlns:cx6="http://schemas.microsoft.com/office/drawing/2016/5/12/chartex" xmlns:cx7="http://schemas.microsoft.com/office/drawing/2016/5/13/chartex" xmlns:cx8="http://schemas.microsoft.com/office/drawing/2016/5/14/chartex" xmlns:mc="http://schemas.openxmlformats.org/markup-compatibility/2006" xmlns:aink="http://schemas.microsoft.com/office/drawing/2016/ink" xmlns:am3d="http://schemas.microsoft.com/office/drawing/2017/model3d" xmlns:o="urn:schemas-microsoft-com:office:office" xmlns:oel="http://schemas.microsoft.com/office/2019/extlst" xmlns:r="http://schemas.openxmlformats.org/officeDocument/2006/relationships" xmlns:m="http://schemas.openxmlformats.org/officeDocument/2006/math" xmlns:v="urn:schemas-microsoft-com:vml" xmlns:wp14="http://schemas.microsoft.com/office/word/2010/wordprocessingDrawing" xmlns:wp="http://schemas.openxmlformats.org/drawingml/2006/wordprocessingDrawing" xmlns:w10="urn:schemas-microsoft-com:office:word" xmlns:w="http://schemas.openxmlformats.org/wordprocessingml/2006/main" xmlns:w14="http://schemas.microsoft.com/office/word/2010/wordml" xmlns:w15="http://schemas.microsoft.com/office/word/2012/wordml" xmlns:w16cex="http://schemas.microsoft.com/office/word/2018/wordml/cex" xmlns:w16cid="http://schemas.microsoft.com/office/word/2016/wordml/cid" xmlns:w16="http://schemas.microsoft.com/office/word/2018/wordml" xmlns:w16sdtdh="http://schemas.microsoft.com/office/word/2020/wordml/sdtdatahash" xmlns:w16se="http://schemas.microsoft.com/office/word/2015/wordml/symex" xmlns:wpg="http://schemas.microsoft.com/office/word/2010/wordprocessingGroup" xmlns:wpi="http://schemas.microsoft.com/office/word/2010/wordprocessingInk" xmlns:wne="http://schemas.microsoft.com/office/word/2006/wordml" xmlns:wps="http://schemas.microsoft.com/office/word/2010/wordprocessingShape" mc:Ignorable="w14 w15 w16se w16cid w16 w16cex w16sdtdh wp14">
+  <w:sdt>
+    <w:sdtPr>
+      <w:id w:val="-235943377"/>
+      <w:docPartObj>
+        <w:docPartGallery w:val="Page Numbers (Bottom of Page)"/>
+        <w:docPartUnique/>
+      </w:docPartObj>
+    </w:sdtPr>
+    <w:sdtContent>
+      <w:p>
+        <w:pPr>
+          <w:pStyle w:val="Pieddepage"/>
+          <w:jc w:val="center"/>
+        </w:pPr>
+        <w:r>
+          <w:fldChar w:fldCharType="begin"/>
+        </w:r>
+        <w:r>
+          <w:instrText>PAGE   \* MERGEFORMAT</w:instrText>
+        </w:r>
+        <w:r>
+          <w:fldChar w:fldCharType="separate"/>
+        </w:r>
+        <w:r>
+          <w:t>2</w:t>
+        </w:r>
+        <w:r>
+          <w:fldChar w:fldCharType="end"/>
+        </w:r>
+      </w:p>
+    </w:sdtContent>
+  </w:sdt>
+  <w:p>
+    <w:pPr>
+      <w:pStyle w:val="Pieddepage"/>
+    </w:pPr>
+  </w:p>
+</w:ftr>
 </file>
 
 <file path=word/footnotes.xml><?xml version="1.0" encoding="utf-8"?>

</xml_diff>

<commit_message>
Mise a jour de la figure 29
</commit_message>
<xml_diff>
--- a/RapportFinale.docx
+++ b/RapportFinale.docx
@@ -4,7 +4,7 @@
   <w:body>
     <w:p>
       <w:pPr>
-        <w:pStyle w:val="Title"/>
+        <w:pStyle w:val="Titre"/>
         <w:jc w:val="center"/>
         <w:rPr>
           <w:color w:val="D25F10"/>
@@ -37,7 +37,7 @@
     </w:p>
     <w:p>
       <w:pPr>
-        <w:pStyle w:val="Title"/>
+        <w:pStyle w:val="Titre"/>
         <w:rPr>
           <w:color w:val="D25F10"/>
         </w:rPr>
@@ -83,7 +83,7 @@
       <w:sdtContent>
         <w:p>
           <w:pPr>
-            <w:pStyle w:val="TOCHeading"/>
+            <w:pStyle w:val="En-ttedetabledesmatires"/>
           </w:pPr>
           <w:r>
             <w:t>Contents</w:t>
@@ -91,7 +91,7 @@
         </w:p>
         <w:p>
           <w:pPr>
-            <w:pStyle w:val="TOC1"/>
+            <w:pStyle w:val="TM1"/>
             <w:tabs>
               <w:tab w:val="right" w:leader="dot" w:pos="9062"/>
             </w:tabs>
@@ -111,7 +111,7 @@
           <w:hyperlink w:anchor="_Toc155514142" w:history="1">
             <w:r>
               <w:rPr>
-                <w:rStyle w:val="Hyperlink"/>
+                <w:rStyle w:val="Lienhypertexte"/>
                 <w:noProof/>
               </w:rPr>
               <w:t>Description du projet : Isidor’s Quest : Chasing the glow</w:t>
@@ -168,7 +168,7 @@
         </w:p>
         <w:p>
           <w:pPr>
-            <w:pStyle w:val="TOC1"/>
+            <w:pStyle w:val="TM1"/>
             <w:tabs>
               <w:tab w:val="right" w:leader="dot" w:pos="9062"/>
             </w:tabs>
@@ -179,7 +179,7 @@
           <w:hyperlink w:anchor="_Toc155514143" w:history="1">
             <w:r>
               <w:rPr>
-                <w:rStyle w:val="Hyperlink"/>
+                <w:rStyle w:val="Lienhypertexte"/>
                 <w:noProof/>
               </w:rPr>
               <w:t>Pourquoi ce projet et pas un autre ?</w:t>
@@ -236,7 +236,7 @@
         </w:p>
         <w:p>
           <w:pPr>
-            <w:pStyle w:val="TOC1"/>
+            <w:pStyle w:val="TM1"/>
             <w:tabs>
               <w:tab w:val="right" w:leader="dot" w:pos="9062"/>
             </w:tabs>
@@ -247,7 +247,7 @@
           <w:hyperlink w:anchor="_Toc155514144" w:history="1">
             <w:r>
               <w:rPr>
-                <w:rStyle w:val="Hyperlink"/>
+                <w:rStyle w:val="Lienhypertexte"/>
                 <w:noProof/>
               </w:rPr>
               <w:t>Phases d’analyses</w:t>
@@ -304,7 +304,7 @@
         </w:p>
         <w:p>
           <w:pPr>
-            <w:pStyle w:val="TOC2"/>
+            <w:pStyle w:val="TM2"/>
             <w:tabs>
               <w:tab w:val="right" w:leader="dot" w:pos="9062"/>
             </w:tabs>
@@ -315,7 +315,7 @@
           <w:hyperlink w:anchor="_Toc155514145" w:history="1">
             <w:r>
               <w:rPr>
-                <w:rStyle w:val="Hyperlink"/>
+                <w:rStyle w:val="Lienhypertexte"/>
                 <w:noProof/>
               </w:rPr>
               <w:t>Le marché actuel</w:t>
@@ -372,7 +372,7 @@
         </w:p>
         <w:p>
           <w:pPr>
-            <w:pStyle w:val="TOC2"/>
+            <w:pStyle w:val="TM2"/>
             <w:tabs>
               <w:tab w:val="right" w:leader="dot" w:pos="9062"/>
             </w:tabs>
@@ -383,7 +383,7 @@
           <w:hyperlink w:anchor="_Toc155514146" w:history="1">
             <w:r>
               <w:rPr>
-                <w:rStyle w:val="Hyperlink"/>
+                <w:rStyle w:val="Lienhypertexte"/>
                 <w:noProof/>
               </w:rPr>
               <w:t>Ce qui fait notre singularité</w:t>
@@ -440,7 +440,7 @@
         </w:p>
         <w:p>
           <w:pPr>
-            <w:pStyle w:val="TOC2"/>
+            <w:pStyle w:val="TM2"/>
             <w:tabs>
               <w:tab w:val="right" w:leader="dot" w:pos="9062"/>
             </w:tabs>
@@ -451,7 +451,7 @@
           <w:hyperlink w:anchor="_Toc155514147" w:history="1">
             <w:r>
               <w:rPr>
-                <w:rStyle w:val="Hyperlink"/>
+                <w:rStyle w:val="Lienhypertexte"/>
                 <w:noProof/>
               </w:rPr>
               <w:t>Choix techniques</w:t>
@@ -508,7 +508,7 @@
         </w:p>
         <w:p>
           <w:pPr>
-            <w:pStyle w:val="TOC3"/>
+            <w:pStyle w:val="TM3"/>
             <w:tabs>
               <w:tab w:val="right" w:leader="dot" w:pos="9062"/>
             </w:tabs>
@@ -519,7 +519,7 @@
           <w:hyperlink w:anchor="_Toc155514148" w:history="1">
             <w:r>
               <w:rPr>
-                <w:rStyle w:val="Hyperlink"/>
+                <w:rStyle w:val="Lienhypertexte"/>
                 <w:noProof/>
               </w:rPr>
               <w:t>Le rôle de chaque composant</w:t>
@@ -576,7 +576,7 @@
         </w:p>
         <w:p>
           <w:pPr>
-            <w:pStyle w:val="TOC3"/>
+            <w:pStyle w:val="TM3"/>
             <w:tabs>
               <w:tab w:val="right" w:leader="dot" w:pos="9062"/>
             </w:tabs>
@@ -587,7 +587,7 @@
           <w:hyperlink w:anchor="_Toc155514149" w:history="1">
             <w:r>
               <w:rPr>
-                <w:rStyle w:val="Hyperlink"/>
+                <w:rStyle w:val="Lienhypertexte"/>
                 <w:noProof/>
               </w:rPr>
               <w:t>Pourquoi ces outils plutôt que d’autres ?</w:t>
@@ -644,7 +644,7 @@
         </w:p>
         <w:p>
           <w:pPr>
-            <w:pStyle w:val="TOC2"/>
+            <w:pStyle w:val="TM2"/>
             <w:tabs>
               <w:tab w:val="right" w:leader="dot" w:pos="9062"/>
             </w:tabs>
@@ -655,7 +655,7 @@
           <w:hyperlink w:anchor="_Toc155514150" w:history="1">
             <w:r>
               <w:rPr>
-                <w:rStyle w:val="Hyperlink"/>
+                <w:rStyle w:val="Lienhypertexte"/>
                 <w:noProof/>
               </w:rPr>
               <w:t>Charte graphique</w:t>
@@ -712,7 +712,7 @@
         </w:p>
         <w:p>
           <w:pPr>
-            <w:pStyle w:val="TOC2"/>
+            <w:pStyle w:val="TM2"/>
             <w:tabs>
               <w:tab w:val="right" w:leader="dot" w:pos="9062"/>
             </w:tabs>
@@ -723,7 +723,7 @@
           <w:hyperlink w:anchor="_Toc155514151" w:history="1">
             <w:r>
               <w:rPr>
-                <w:rStyle w:val="Hyperlink"/>
+                <w:rStyle w:val="Lienhypertexte"/>
                 <w:noProof/>
               </w:rPr>
               <w:t>Notre organisation</w:t>
@@ -780,7 +780,7 @@
         </w:p>
         <w:p>
           <w:pPr>
-            <w:pStyle w:val="TOC3"/>
+            <w:pStyle w:val="TM3"/>
             <w:tabs>
               <w:tab w:val="right" w:leader="dot" w:pos="9062"/>
             </w:tabs>
@@ -791,7 +791,7 @@
           <w:hyperlink w:anchor="_Toc155514152" w:history="1">
             <w:r>
               <w:rPr>
-                <w:rStyle w:val="Hyperlink"/>
+                <w:rStyle w:val="Lienhypertexte"/>
                 <w:noProof/>
               </w:rPr>
               <w:t>Planification</w:t>
@@ -848,7 +848,7 @@
         </w:p>
         <w:p>
           <w:pPr>
-            <w:pStyle w:val="TOC3"/>
+            <w:pStyle w:val="TM3"/>
             <w:tabs>
               <w:tab w:val="right" w:leader="dot" w:pos="9062"/>
             </w:tabs>
@@ -859,7 +859,7 @@
           <w:hyperlink w:anchor="_Toc155514153" w:history="1">
             <w:r>
               <w:rPr>
-                <w:rStyle w:val="Hyperlink"/>
+                <w:rStyle w:val="Lienhypertexte"/>
                 <w:noProof/>
               </w:rPr>
               <w:t>Rôles de chacun(e)</w:t>
@@ -916,7 +916,7 @@
         </w:p>
         <w:p>
           <w:pPr>
-            <w:pStyle w:val="TOC3"/>
+            <w:pStyle w:val="TM3"/>
             <w:tabs>
               <w:tab w:val="right" w:leader="dot" w:pos="9062"/>
             </w:tabs>
@@ -927,7 +927,7 @@
           <w:hyperlink w:anchor="_Toc155514154" w:history="1">
             <w:r>
               <w:rPr>
-                <w:rStyle w:val="Hyperlink"/>
+                <w:rStyle w:val="Lienhypertexte"/>
                 <w:noProof/>
               </w:rPr>
               <w:t>Répartition des tâches</w:t>
@@ -984,7 +984,7 @@
         </w:p>
         <w:p>
           <w:pPr>
-            <w:pStyle w:val="TOC1"/>
+            <w:pStyle w:val="TM1"/>
             <w:tabs>
               <w:tab w:val="right" w:leader="dot" w:pos="9062"/>
             </w:tabs>
@@ -995,7 +995,7 @@
           <w:hyperlink w:anchor="_Toc155514155" w:history="1">
             <w:r>
               <w:rPr>
-                <w:rStyle w:val="Hyperlink"/>
+                <w:rStyle w:val="Lienhypertexte"/>
                 <w:noProof/>
               </w:rPr>
               <w:t>Nos deux applications</w:t>
@@ -1052,7 +1052,7 @@
         </w:p>
         <w:p>
           <w:pPr>
-            <w:pStyle w:val="TOC2"/>
+            <w:pStyle w:val="TM2"/>
             <w:tabs>
               <w:tab w:val="right" w:leader="dot" w:pos="9062"/>
             </w:tabs>
@@ -1063,7 +1063,7 @@
           <w:hyperlink w:anchor="_Toc155514156" w:history="1">
             <w:r>
               <w:rPr>
-                <w:rStyle w:val="Hyperlink"/>
+                <w:rStyle w:val="Lienhypertexte"/>
                 <w:noProof/>
               </w:rPr>
               <w:t>Les services proposés (architecture fonctionnel)</w:t>
@@ -1120,7 +1120,7 @@
         </w:p>
         <w:p>
           <w:pPr>
-            <w:pStyle w:val="TOC3"/>
+            <w:pStyle w:val="TM3"/>
             <w:tabs>
               <w:tab w:val="right" w:leader="dot" w:pos="9062"/>
             </w:tabs>
@@ -1131,7 +1131,7 @@
           <w:hyperlink w:anchor="_Toc155514157" w:history="1">
             <w:r>
               <w:rPr>
-                <w:rStyle w:val="Hyperlink"/>
+                <w:rStyle w:val="Lienhypertexte"/>
                 <w:noProof/>
               </w:rPr>
               <w:t>Site</w:t>
@@ -1188,7 +1188,7 @@
         </w:p>
         <w:p>
           <w:pPr>
-            <w:pStyle w:val="TOC3"/>
+            <w:pStyle w:val="TM3"/>
             <w:tabs>
               <w:tab w:val="right" w:leader="dot" w:pos="9062"/>
             </w:tabs>
@@ -1199,7 +1199,7 @@
           <w:hyperlink w:anchor="_Toc155514158" w:history="1">
             <w:r>
               <w:rPr>
-                <w:rStyle w:val="Hyperlink"/>
+                <w:rStyle w:val="Lienhypertexte"/>
                 <w:noProof/>
               </w:rPr>
               <w:t>Jeu</w:t>
@@ -1256,7 +1256,7 @@
         </w:p>
         <w:p>
           <w:pPr>
-            <w:pStyle w:val="TOC2"/>
+            <w:pStyle w:val="TM2"/>
             <w:tabs>
               <w:tab w:val="right" w:leader="dot" w:pos="9062"/>
             </w:tabs>
@@ -1267,7 +1267,7 @@
           <w:hyperlink w:anchor="_Toc155514159" w:history="1">
             <w:r>
               <w:rPr>
-                <w:rStyle w:val="Hyperlink"/>
+                <w:rStyle w:val="Lienhypertexte"/>
                 <w:noProof/>
               </w:rPr>
               <w:t>Nos phases de développement</w:t>
@@ -1324,7 +1324,7 @@
         </w:p>
         <w:p>
           <w:pPr>
-            <w:pStyle w:val="TOC2"/>
+            <w:pStyle w:val="TM2"/>
             <w:tabs>
               <w:tab w:val="right" w:leader="dot" w:pos="9062"/>
             </w:tabs>
@@ -1335,7 +1335,7 @@
           <w:hyperlink w:anchor="_Toc155514160" w:history="1">
             <w:r>
               <w:rPr>
-                <w:rStyle w:val="Hyperlink"/>
+                <w:rStyle w:val="Lienhypertexte"/>
                 <w:noProof/>
               </w:rPr>
               <w:t>Conception des applications (architecture technique)</w:t>
@@ -1392,7 +1392,7 @@
         </w:p>
         <w:p>
           <w:pPr>
-            <w:pStyle w:val="TOC3"/>
+            <w:pStyle w:val="TM3"/>
             <w:tabs>
               <w:tab w:val="right" w:leader="dot" w:pos="9062"/>
             </w:tabs>
@@ -1403,7 +1403,7 @@
           <w:hyperlink w:anchor="_Toc155514161" w:history="1">
             <w:r>
               <w:rPr>
-                <w:rStyle w:val="Hyperlink"/>
+                <w:rStyle w:val="Lienhypertexte"/>
                 <w:noProof/>
               </w:rPr>
               <w:t>Site</w:t>
@@ -1460,7 +1460,7 @@
         </w:p>
         <w:p>
           <w:pPr>
-            <w:pStyle w:val="TOC3"/>
+            <w:pStyle w:val="TM3"/>
             <w:tabs>
               <w:tab w:val="right" w:leader="dot" w:pos="9062"/>
             </w:tabs>
@@ -1471,7 +1471,7 @@
           <w:hyperlink w:anchor="_Toc155514162" w:history="1">
             <w:r>
               <w:rPr>
-                <w:rStyle w:val="Hyperlink"/>
+                <w:rStyle w:val="Lienhypertexte"/>
                 <w:noProof/>
               </w:rPr>
               <w:t>Jeu</w:t>
@@ -1528,7 +1528,7 @@
         </w:p>
         <w:p>
           <w:pPr>
-            <w:pStyle w:val="TOC2"/>
+            <w:pStyle w:val="TM2"/>
             <w:tabs>
               <w:tab w:val="right" w:leader="dot" w:pos="9062"/>
             </w:tabs>
@@ -1539,7 +1539,7 @@
           <w:hyperlink w:anchor="_Toc155514163" w:history="1">
             <w:r>
               <w:rPr>
-                <w:rStyle w:val="Hyperlink"/>
+                <w:rStyle w:val="Lienhypertexte"/>
                 <w:noProof/>
               </w:rPr>
               <w:t>Incorporation du jeu sur le site</w:t>
@@ -1596,7 +1596,7 @@
         </w:p>
         <w:p>
           <w:pPr>
-            <w:pStyle w:val="TOC2"/>
+            <w:pStyle w:val="TM2"/>
             <w:tabs>
               <w:tab w:val="right" w:leader="dot" w:pos="9062"/>
             </w:tabs>
@@ -1607,7 +1607,7 @@
           <w:hyperlink w:anchor="_Toc155514164" w:history="1">
             <w:r>
               <w:rPr>
-                <w:rStyle w:val="Hyperlink"/>
+                <w:rStyle w:val="Lienhypertexte"/>
                 <w:noProof/>
               </w:rPr>
               <w:t>Les tests utilisateurs</w:t>
@@ -1664,7 +1664,7 @@
         </w:p>
         <w:p>
           <w:pPr>
-            <w:pStyle w:val="TOC1"/>
+            <w:pStyle w:val="TM1"/>
             <w:tabs>
               <w:tab w:val="right" w:leader="dot" w:pos="9062"/>
             </w:tabs>
@@ -1675,7 +1675,7 @@
           <w:hyperlink w:anchor="_Toc155514165" w:history="1">
             <w:r>
               <w:rPr>
-                <w:rStyle w:val="Hyperlink"/>
+                <w:rStyle w:val="Lienhypertexte"/>
                 <w:noProof/>
               </w:rPr>
               <w:t>Bilan de montée en compétences</w:t>
@@ -1732,7 +1732,7 @@
         </w:p>
         <w:p>
           <w:pPr>
-            <w:pStyle w:val="TOC1"/>
+            <w:pStyle w:val="TM1"/>
             <w:tabs>
               <w:tab w:val="right" w:leader="dot" w:pos="9062"/>
             </w:tabs>
@@ -1743,7 +1743,7 @@
           <w:hyperlink w:anchor="_Toc155514166" w:history="1">
             <w:r>
               <w:rPr>
-                <w:rStyle w:val="Hyperlink"/>
+                <w:rStyle w:val="Lienhypertexte"/>
                 <w:noProof/>
               </w:rPr>
               <w:t>Les difficultés rencontrées</w:t>
@@ -1800,7 +1800,7 @@
         </w:p>
         <w:p>
           <w:pPr>
-            <w:pStyle w:val="TOC1"/>
+            <w:pStyle w:val="TM1"/>
             <w:tabs>
               <w:tab w:val="right" w:leader="dot" w:pos="9062"/>
             </w:tabs>
@@ -1811,7 +1811,7 @@
           <w:hyperlink w:anchor="_Toc155514167" w:history="1">
             <w:r>
               <w:rPr>
-                <w:rStyle w:val="Hyperlink"/>
+                <w:rStyle w:val="Lienhypertexte"/>
                 <w:noProof/>
               </w:rPr>
               <w:t>Ce qui reste à accomplir</w:t>
@@ -1868,7 +1868,7 @@
         </w:p>
         <w:p>
           <w:pPr>
-            <w:pStyle w:val="TOC1"/>
+            <w:pStyle w:val="TM1"/>
             <w:tabs>
               <w:tab w:val="right" w:leader="dot" w:pos="9062"/>
             </w:tabs>
@@ -1879,7 +1879,7 @@
           <w:hyperlink w:anchor="_Toc155514168" w:history="1">
             <w:r>
               <w:rPr>
-                <w:rStyle w:val="Hyperlink"/>
+                <w:rStyle w:val="Lienhypertexte"/>
                 <w:noProof/>
               </w:rPr>
               <w:t>Perspectives d’amélioration</w:t>
@@ -1936,7 +1936,7 @@
         </w:p>
         <w:p>
           <w:pPr>
-            <w:pStyle w:val="TOC1"/>
+            <w:pStyle w:val="TM1"/>
             <w:tabs>
               <w:tab w:val="right" w:leader="dot" w:pos="9062"/>
             </w:tabs>
@@ -1947,7 +1947,7 @@
           <w:hyperlink w:anchor="_Toc155514169" w:history="1">
             <w:r>
               <w:rPr>
-                <w:rStyle w:val="Hyperlink"/>
+                <w:rStyle w:val="Lienhypertexte"/>
                 <w:noProof/>
               </w:rPr>
               <w:t>List des annexes</w:t>
@@ -2004,7 +2004,7 @@
         </w:p>
         <w:p>
           <w:pPr>
-            <w:pStyle w:val="TOC1"/>
+            <w:pStyle w:val="TM1"/>
             <w:tabs>
               <w:tab w:val="right" w:leader="dot" w:pos="9062"/>
             </w:tabs>
@@ -2015,7 +2015,7 @@
           <w:hyperlink w:anchor="_Toc155514170" w:history="1">
             <w:r>
               <w:rPr>
-                <w:rStyle w:val="Hyperlink"/>
+                <w:rStyle w:val="Lienhypertexte"/>
                 <w:noProof/>
               </w:rPr>
               <w:t>Annexe 1 : Résumé</w:t>
@@ -2072,7 +2072,7 @@
         </w:p>
         <w:p>
           <w:pPr>
-            <w:pStyle w:val="TOC1"/>
+            <w:pStyle w:val="TM1"/>
             <w:tabs>
               <w:tab w:val="right" w:leader="dot" w:pos="9062"/>
             </w:tabs>
@@ -2083,7 +2083,7 @@
           <w:hyperlink w:anchor="_Toc155514171" w:history="1">
             <w:r>
               <w:rPr>
-                <w:rStyle w:val="Hyperlink"/>
+                <w:rStyle w:val="Lienhypertexte"/>
                 <w:noProof/>
               </w:rPr>
               <w:t>Annexe 2 : Abstract</w:t>
@@ -2140,7 +2140,7 @@
         </w:p>
         <w:p>
           <w:pPr>
-            <w:pStyle w:val="TOC1"/>
+            <w:pStyle w:val="TM1"/>
             <w:tabs>
               <w:tab w:val="right" w:leader="dot" w:pos="9062"/>
             </w:tabs>
@@ -2151,7 +2151,7 @@
           <w:hyperlink w:anchor="_Toc155514172" w:history="1">
             <w:r>
               <w:rPr>
-                <w:rStyle w:val="Hyperlink"/>
+                <w:rStyle w:val="Lienhypertexte"/>
                 <w:noProof/>
               </w:rPr>
               <w:t>Annexe 3 : Les sources</w:t>
@@ -2208,7 +2208,7 @@
         </w:p>
         <w:p>
           <w:pPr>
-            <w:pStyle w:val="TOC1"/>
+            <w:pStyle w:val="TM1"/>
             <w:tabs>
               <w:tab w:val="right" w:leader="dot" w:pos="9062"/>
             </w:tabs>
@@ -2219,7 +2219,7 @@
           <w:hyperlink w:anchor="_Toc155514173" w:history="1">
             <w:r>
               <w:rPr>
-                <w:rStyle w:val="Hyperlink"/>
+                <w:rStyle w:val="Lienhypertexte"/>
                 <w:noProof/>
               </w:rPr>
               <w:t>Annexe 4 : Images du digramme de Gantt</w:t>
@@ -2276,7 +2276,7 @@
         </w:p>
         <w:p>
           <w:pPr>
-            <w:pStyle w:val="TOC1"/>
+            <w:pStyle w:val="TM1"/>
             <w:tabs>
               <w:tab w:val="right" w:leader="dot" w:pos="9062"/>
             </w:tabs>
@@ -2287,7 +2287,7 @@
           <w:hyperlink w:anchor="_Toc155514174" w:history="1">
             <w:r>
               <w:rPr>
-                <w:rStyle w:val="Hyperlink"/>
+                <w:rStyle w:val="Lienhypertexte"/>
                 <w:noProof/>
               </w:rPr>
               <w:t>Annexe 5 : Table des illustrations</w:t>
@@ -2344,7 +2344,7 @@
         </w:p>
         <w:p>
           <w:pPr>
-            <w:pStyle w:val="TOC1"/>
+            <w:pStyle w:val="TM1"/>
             <w:tabs>
               <w:tab w:val="right" w:leader="dot" w:pos="9062"/>
             </w:tabs>
@@ -2355,7 +2355,7 @@
           <w:hyperlink w:anchor="_Toc155514175" w:history="1">
             <w:r>
               <w:rPr>
-                <w:rStyle w:val="Hyperlink"/>
+                <w:rStyle w:val="Lienhypertexte"/>
                 <w:noProof/>
               </w:rPr>
               <w:t>Annexe 6 : Cahier des charges</w:t>
@@ -2412,7 +2412,7 @@
         </w:p>
         <w:p>
           <w:pPr>
-            <w:pStyle w:val="TOC1"/>
+            <w:pStyle w:val="TM1"/>
             <w:tabs>
               <w:tab w:val="right" w:leader="dot" w:pos="9062"/>
             </w:tabs>
@@ -2423,7 +2423,7 @@
           <w:hyperlink w:anchor="_Toc155514176" w:history="1">
             <w:r>
               <w:rPr>
-                <w:rStyle w:val="Hyperlink"/>
+                <w:rStyle w:val="Lienhypertexte"/>
                 <w:noProof/>
               </w:rPr>
               <w:t>Annexe 7 : Proposition de projet SAE S5</w:t>
@@ -2480,7 +2480,7 @@
         </w:p>
         <w:p>
           <w:pPr>
-            <w:pStyle w:val="TOC1"/>
+            <w:pStyle w:val="TM1"/>
             <w:tabs>
               <w:tab w:val="right" w:leader="dot" w:pos="9062"/>
             </w:tabs>
@@ -2491,7 +2491,7 @@
           <w:hyperlink w:anchor="_Toc155514177" w:history="1">
             <w:r>
               <w:rPr>
-                <w:rStyle w:val="Hyperlink"/>
+                <w:rStyle w:val="Lienhypertexte"/>
                 <w:noProof/>
               </w:rPr>
               <w:t>Annexe 8 : Poster</w:t>
@@ -2560,7 +2560,7 @@
     </w:sdt>
     <w:p>
       <w:pPr>
-        <w:pStyle w:val="Title"/>
+        <w:pStyle w:val="Titre"/>
         <w:rPr>
           <w:color w:val="D25F10"/>
         </w:rPr>
@@ -2574,7 +2574,7 @@
     </w:p>
     <w:p>
       <w:pPr>
-        <w:pStyle w:val="Title"/>
+        <w:pStyle w:val="Titre"/>
         <w:rPr>
           <w:color w:val="D25F10"/>
         </w:rPr>
@@ -2589,7 +2589,7 @@
     </w:p>
     <w:p>
       <w:pPr>
-        <w:pStyle w:val="Heading1"/>
+        <w:pStyle w:val="Titre1"/>
         <w:rPr>
           <w:color w:val="D25F10"/>
         </w:rPr>
@@ -2628,7 +2628,7 @@
     </w:p>
     <w:p>
       <w:pPr>
-        <w:pStyle w:val="Heading1"/>
+        <w:pStyle w:val="Titre1"/>
         <w:jc w:val="both"/>
         <w:rPr>
           <w:color w:val="D25F10"/>
@@ -2797,7 +2797,7 @@
     </w:p>
     <w:p>
       <w:pPr>
-        <w:pStyle w:val="Title"/>
+        <w:pStyle w:val="Titre"/>
         <w:rPr>
           <w:color w:val="D25F10"/>
         </w:rPr>
@@ -2812,7 +2812,7 @@
     </w:p>
     <w:p>
       <w:pPr>
-        <w:pStyle w:val="Heading1"/>
+        <w:pStyle w:val="Titre1"/>
         <w:rPr>
           <w:color w:val="D25F10"/>
         </w:rPr>
@@ -2828,7 +2828,7 @@
     </w:p>
     <w:p>
       <w:pPr>
-        <w:pStyle w:val="Heading2"/>
+        <w:pStyle w:val="Titre2"/>
         <w:ind w:left="708"/>
         <w:rPr>
           <w:color w:val="ED6E17"/>
@@ -2946,7 +2946,7 @@
     </w:p>
     <w:p>
       <w:pPr>
-        <w:pStyle w:val="Caption"/>
+        <w:pStyle w:val="Lgende"/>
         <w:jc w:val="center"/>
       </w:pPr>
       <w:r>
@@ -2981,19 +2981,19 @@
       <w:hyperlink r:id="rId9" w:history="1">
         <w:r>
           <w:rPr>
-            <w:rStyle w:val="Hyperlink"/>
+            <w:rStyle w:val="Lienhypertexte"/>
           </w:rPr>
           <w:t>L’essentiel-jeu-</w:t>
         </w:r>
         <w:r>
           <w:rPr>
-            <w:rStyle w:val="Hyperlink"/>
+            <w:rStyle w:val="Lienhypertexte"/>
           </w:rPr>
           <w:t>vidéo</w:t>
         </w:r>
         <w:r>
           <w:rPr>
-            <w:rStyle w:val="Hyperlink"/>
+            <w:rStyle w:val="Lienhypertexte"/>
           </w:rPr>
           <w:t xml:space="preserve"> [Fichier PDF]. Page 8. 2021.</w:t>
         </w:r>
@@ -3017,7 +3017,7 @@
     </w:p>
     <w:p>
       <w:pPr>
-        <w:pStyle w:val="Heading2"/>
+        <w:pStyle w:val="Titre2"/>
         <w:ind w:left="708"/>
         <w:rPr>
           <w:color w:val="ED6E17"/>
@@ -3070,31 +3070,13 @@
       <w:r>
         <w:t xml:space="preserve">d’un site n’intégrant qu’un seul jeu. Tout le site est là pour accueillir notre jeu. Le site, permet avant même de jouer au jeu, de mettre l’utilisateur dans l’univers et dans l’ambiance de </w:t>
       </w:r>
-      <w:proofErr w:type="spellStart"/>
       <w:r>
         <w:rPr>
           <w:i/>
           <w:iCs/>
         </w:rPr>
-        <w:t>Isidor’s</w:t>
-      </w:r>
-      <w:proofErr w:type="spellEnd"/>
-      <w:r>
-        <w:rPr>
-          <w:i/>
-          <w:iCs/>
-        </w:rPr>
-        <w:t xml:space="preserve"> </w:t>
-      </w:r>
-      <w:proofErr w:type="spellStart"/>
-      <w:r>
-        <w:rPr>
-          <w:i/>
-          <w:iCs/>
-        </w:rPr>
-        <w:t>Quest</w:t>
-      </w:r>
-      <w:proofErr w:type="spellEnd"/>
+        <w:t>Isidor’s Quest</w:t>
+      </w:r>
       <w:r>
         <w:t xml:space="preserve">. </w:t>
       </w:r>
@@ -3147,7 +3129,7 @@
     <w:p/>
     <w:p>
       <w:pPr>
-        <w:pStyle w:val="Heading2"/>
+        <w:pStyle w:val="Titre2"/>
         <w:ind w:left="708"/>
         <w:rPr>
           <w:color w:val="ED6E17"/>
@@ -3164,7 +3146,7 @@
     </w:p>
     <w:p>
       <w:pPr>
-        <w:pStyle w:val="Heading3"/>
+        <w:pStyle w:val="Titre3"/>
         <w:ind w:left="1416"/>
         <w:rPr>
           <w:color w:val="F18D49"/>
@@ -3187,7 +3169,7 @@
     </w:p>
     <w:p>
       <w:pPr>
-        <w:pStyle w:val="Heading4"/>
+        <w:pStyle w:val="Titre4"/>
         <w:ind w:left="2124"/>
         <w:rPr>
           <w:color w:val="F49F66"/>
@@ -3258,13 +3240,8 @@
         <w:t>é</w:t>
       </w:r>
       <w:r>
-        <w:t xml:space="preserve"> par </w:t>
-      </w:r>
-      <w:proofErr w:type="spellStart"/>
-      <w:r>
-        <w:t>Unity</w:t>
-      </w:r>
-      <w:proofErr w:type="spellEnd"/>
+        <w:t xml:space="preserve"> par Unity</w:t>
+      </w:r>
       <w:r>
         <w:t>.</w:t>
       </w:r>
@@ -3326,7 +3303,7 @@
     <w:p/>
     <w:p>
       <w:pPr>
-        <w:pStyle w:val="Heading4"/>
+        <w:pStyle w:val="Titre4"/>
         <w:ind w:left="2124"/>
         <w:rPr>
           <w:color w:val="F49F66"/>
@@ -3366,7 +3343,6 @@
       <w:r>
         <w:t xml:space="preserve"> : Framework utilisé pour développer la partie </w:t>
       </w:r>
-      <w:proofErr w:type="spellStart"/>
       <w:r>
         <w:t>F</w:t>
       </w:r>
@@ -3379,7 +3355,6 @@
       <w:r>
         <w:t>end</w:t>
       </w:r>
-      <w:proofErr w:type="spellEnd"/>
       <w:r>
         <w:t>.</w:t>
       </w:r>
@@ -3401,7 +3376,6 @@
       <w:r>
         <w:t xml:space="preserve"> pour la partie </w:t>
       </w:r>
-      <w:proofErr w:type="spellStart"/>
       <w:r>
         <w:t>B</w:t>
       </w:r>
@@ -3414,7 +3388,6 @@
       <w:r>
         <w:t>end</w:t>
       </w:r>
-      <w:proofErr w:type="spellEnd"/>
       <w:r>
         <w:t>.</w:t>
       </w:r>
@@ -3504,7 +3477,7 @@
     </w:p>
     <w:p>
       <w:pPr>
-        <w:pStyle w:val="Heading4"/>
+        <w:pStyle w:val="Titre4"/>
         <w:ind w:left="2124"/>
         <w:rPr>
           <w:color w:val="F49F66"/>
@@ -3620,7 +3593,7 @@
     <w:p/>
     <w:p>
       <w:pPr>
-        <w:pStyle w:val="Heading3"/>
+        <w:pStyle w:val="Titre3"/>
         <w:ind w:left="1416"/>
         <w:rPr>
           <w:color w:val="F18D49"/>
@@ -3643,7 +3616,7 @@
     </w:p>
     <w:p>
       <w:pPr>
-        <w:pStyle w:val="Heading4"/>
+        <w:pStyle w:val="Titre4"/>
         <w:ind w:left="2124"/>
         <w:rPr>
           <w:color w:val="F49F66"/>
@@ -3705,7 +3678,6 @@
       <w:r>
         <w:t xml:space="preserve">des sites tels que </w:t>
       </w:r>
-      <w:proofErr w:type="spellStart"/>
       <w:r>
         <w:rPr>
           <w:b/>
@@ -3713,11 +3685,9 @@
         </w:rPr>
         <w:t>OpenGameArt</w:t>
       </w:r>
-      <w:proofErr w:type="spellEnd"/>
       <w:r>
         <w:t xml:space="preserve"> et </w:t>
       </w:r>
-      <w:proofErr w:type="spellStart"/>
       <w:r>
         <w:rPr>
           <w:b/>
@@ -3725,7 +3695,6 @@
         </w:rPr>
         <w:t>CraftPix</w:t>
       </w:r>
-      <w:proofErr w:type="spellEnd"/>
       <w:r>
         <w:t xml:space="preserve"> qui offrent de nombreux éléments graphiques en libre accès. Il nous arrive de trouver des ressources qui ne sont pas en pixelart, c'est pourquoi nous utilisons un logiciel de pixélisation : </w:t>
       </w:r>
@@ -3739,7 +3708,6 @@
       <w:r>
         <w:t xml:space="preserve">, qui est l'une des seules applications que nous avons testées et qui ne déforme pas l'image originale. Si aucune recherche ne correspond au design souhaité, nous le créons alors de zéro avec </w:t>
       </w:r>
-      <w:proofErr w:type="spellStart"/>
       <w:r>
         <w:rPr>
           <w:b/>
@@ -3747,7 +3715,6 @@
         </w:rPr>
         <w:t>Piskelapp</w:t>
       </w:r>
-      <w:proofErr w:type="spellEnd"/>
       <w:r>
         <w:t>.</w:t>
       </w:r>
@@ -3759,7 +3726,7 @@
     </w:p>
     <w:p>
       <w:pPr>
-        <w:pStyle w:val="Heading4"/>
+        <w:pStyle w:val="Titre4"/>
         <w:ind w:left="2124"/>
         <w:rPr>
           <w:color w:val="F49F66"/>
@@ -3800,55 +3767,84 @@
       <w:r>
         <w:t xml:space="preserve">Côté </w:t>
       </w:r>
+      <w:r>
+        <w:t>F</w:t>
+      </w:r>
+      <w:r>
+        <w:t>ront</w:t>
+      </w:r>
+      <w:r>
+        <w:t>-</w:t>
+      </w:r>
+      <w:r>
+        <w:t xml:space="preserve">end, nous avons choisi d'utiliser le </w:t>
+      </w:r>
       <w:proofErr w:type="spellStart"/>
       <w:r>
-        <w:t>F</w:t>
-      </w:r>
-      <w:r>
-        <w:t>ront</w:t>
-      </w:r>
-      <w:r>
-        <w:t>-</w:t>
-      </w:r>
-      <w:r>
-        <w:t>end</w:t>
+        <w:t>f</w:t>
+      </w:r>
+      <w:r>
+        <w:t>ramework</w:t>
       </w:r>
       <w:proofErr w:type="spellEnd"/>
       <w:r>
-        <w:t xml:space="preserve">, nous avons choisi d'utiliser le </w:t>
-      </w:r>
-      <w:proofErr w:type="spellStart"/>
-      <w:r>
-        <w:t>f</w:t>
-      </w:r>
-      <w:r>
-        <w:t>ramework</w:t>
-      </w:r>
-      <w:proofErr w:type="spellEnd"/>
-      <w:r>
         <w:t xml:space="preserve"> </w:t>
       </w:r>
-      <w:proofErr w:type="spellStart"/>
       <w:r>
         <w:rPr>
           <w:b/>
           <w:bCs/>
         </w:rPr>
-        <w:t>React</w:t>
+        <w:t>React Native</w:t>
+      </w:r>
+      <w:r>
+        <w:t xml:space="preserve"> qui se base sur le langage Javascript</w:t>
+      </w:r>
+      <w:r>
+        <w:t xml:space="preserve">. Nous nous sommes orientés dans cette direction, d'une part parce que cet outil est l'un des plus utilisés et demandés sur le marché, d'autre part, contrairement à d'autres </w:t>
+      </w:r>
+      <w:proofErr w:type="spellStart"/>
+      <w:r>
+        <w:t>f</w:t>
+      </w:r>
+      <w:r>
+        <w:t>ramework</w:t>
       </w:r>
       <w:proofErr w:type="spellEnd"/>
+      <w:r>
+        <w:t>, React permet de développer des pages interactives très optimisées</w:t>
+      </w:r>
+      <w:r>
+        <w:t xml:space="preserve"> </w:t>
+      </w:r>
+      <w:r>
+        <w:t xml:space="preserve">grâce aux mises à jour rapides qu'il apporte. </w:t>
+      </w:r>
+      <w:r>
+        <w:t>Pour finir</w:t>
+      </w:r>
+      <w:r>
+        <w:t>, contrairement à ReactJS, React Native permet non seulement de développer une application utilisable sur un navigateur, mais aussi de la compiler en tant qu'application mobile.</w:t>
+      </w:r>
+    </w:p>
+    <w:p>
+      <w:pPr>
+        <w:ind w:firstLine="708"/>
+        <w:jc w:val="both"/>
+      </w:pPr>
+      <w:r>
+        <w:lastRenderedPageBreak/>
+        <w:t xml:space="preserve">Nous avons choisi </w:t>
+      </w:r>
       <w:r>
         <w:rPr>
           <w:b/>
           <w:bCs/>
         </w:rPr>
-        <w:t xml:space="preserve"> Native</w:t>
-      </w:r>
-      <w:r>
-        <w:t xml:space="preserve"> qui se base sur le langage Javascript</w:t>
-      </w:r>
-      <w:r>
-        <w:t xml:space="preserve">. Nous nous sommes orientés dans cette direction, d'une part parce que cet outil est l'un des plus utilisés et demandés sur le marché, d'autre part, contrairement à d'autres </w:t>
+        <w:t>Node.js</w:t>
+      </w:r>
+      <w:r>
+        <w:t xml:space="preserve">, accompagné du </w:t>
       </w:r>
       <w:proofErr w:type="spellStart"/>
       <w:r>
@@ -3859,133 +3855,66 @@
       </w:r>
       <w:proofErr w:type="spellEnd"/>
       <w:r>
-        <w:t xml:space="preserve">, </w:t>
-      </w:r>
-      <w:proofErr w:type="spellStart"/>
-      <w:r>
-        <w:t>React</w:t>
-      </w:r>
-      <w:proofErr w:type="spellEnd"/>
-      <w:r>
-        <w:t xml:space="preserve"> permet de développer des pages interactives très optimisées</w:t>
-      </w:r>
-      <w:r>
-        <w:t xml:space="preserve"> </w:t>
-      </w:r>
-      <w:r>
-        <w:t xml:space="preserve">grâce aux mises à jour rapides qu'il apporte. </w:t>
-      </w:r>
-      <w:r>
-        <w:t>Pour finir</w:t>
-      </w:r>
-      <w:r>
-        <w:t xml:space="preserve">, contrairement à </w:t>
-      </w:r>
-      <w:proofErr w:type="spellStart"/>
-      <w:r>
-        <w:t>ReactJS</w:t>
-      </w:r>
-      <w:proofErr w:type="spellEnd"/>
-      <w:r>
-        <w:t xml:space="preserve">, </w:t>
-      </w:r>
-      <w:proofErr w:type="spellStart"/>
-      <w:r>
-        <w:t>React</w:t>
-      </w:r>
-      <w:proofErr w:type="spellEnd"/>
-      <w:r>
-        <w:t xml:space="preserve"> Native permet non seulement de développer une application utilisable sur un navigateur, mais aussi de la compiler en tant qu'application mobile.</w:t>
+        <w:t xml:space="preserve"> Express.js (</w:t>
+      </w:r>
+      <w:r>
+        <w:t>le langage de programmation est aussi le Javascript</w:t>
+      </w:r>
+      <w:r>
+        <w:t>) pour faciliter la création et la gestion rapide des serveurs recevant les requêtes HTTP, la gestion des sessions utilisateur, ainsi que l'utilisation des cookies. De plus, il s'agit de l'un des backends les plus utilisés en combinaison avec React.</w:t>
       </w:r>
     </w:p>
     <w:p>
       <w:pPr>
         <w:ind w:firstLine="708"/>
         <w:jc w:val="both"/>
-      </w:pPr>
-      <w:r>
-        <w:lastRenderedPageBreak/>
-        <w:t xml:space="preserve">Nous avons choisi </w:t>
-      </w:r>
-      <w:r>
         <w:rPr>
           <w:b/>
           <w:bCs/>
         </w:rPr>
-        <w:t>Node.js</w:t>
-      </w:r>
-      <w:r>
-        <w:t xml:space="preserve">, accompagné du </w:t>
-      </w:r>
-      <w:proofErr w:type="spellStart"/>
-      <w:r>
-        <w:t>f</w:t>
-      </w:r>
-      <w:r>
-        <w:t>ramework</w:t>
-      </w:r>
-      <w:proofErr w:type="spellEnd"/>
-      <w:r>
-        <w:t xml:space="preserve"> Express.js (</w:t>
-      </w:r>
-      <w:r>
-        <w:t>le langage de programmation est aussi le Javascript</w:t>
-      </w:r>
-      <w:r>
-        <w:t>) pour faciliter la création et la gestion rapide des serveurs recevant les requêtes HTTP, la gestion des sessions utilisateur, ainsi que l'utilisation des cookies. De plus, il s'agit de l'un des backends les plus utilisés en combinaison avec React.</w:t>
+      </w:pPr>
+      <w:r>
+        <w:rPr>
+          <w:b/>
+          <w:bCs/>
+        </w:rPr>
+        <w:t xml:space="preserve">MongoDB </w:t>
+      </w:r>
+      <w:r>
+        <w:t xml:space="preserve">est la base de données utilisée pour stocker les données utilisateur. </w:t>
+      </w:r>
+      <w:r>
+        <w:t xml:space="preserve">Elle </w:t>
+      </w:r>
+      <w:r>
+        <w:t xml:space="preserve">présente une particularité : elle est non relationnelle, ce qui signifie qu'elle ne suit pas le schéma tabulaire sous forme de lignes et de colonnes communément rencontré dans la plupart des systèmes de bases de données. Cette approche offre une </w:t>
+      </w:r>
+      <w:r>
+        <w:t xml:space="preserve">plus grande </w:t>
+      </w:r>
+      <w:r>
+        <w:t>flexibilité et évolutivité. De plus, Node.js propose une bibliothèque appelée Mongoose qui simplifie grandement la réalisation d'opérations sur MongoDB.</w:t>
       </w:r>
     </w:p>
     <w:p>
       <w:pPr>
         <w:ind w:firstLine="708"/>
         <w:jc w:val="both"/>
+      </w:pPr>
+      <w:r>
+        <w:t>Nous</w:t>
+      </w:r>
+      <w:r>
+        <w:t xml:space="preserve"> travaillons</w:t>
+      </w:r>
+      <w:r>
+        <w:t xml:space="preserve"> avec l'éditeur de code </w:t>
+      </w:r>
+      <w:r>
         <w:rPr>
           <w:b/>
           <w:bCs/>
         </w:rPr>
-      </w:pPr>
-      <w:r>
-        <w:rPr>
-          <w:b/>
-          <w:bCs/>
-        </w:rPr>
-        <w:t xml:space="preserve">MongoDB </w:t>
-      </w:r>
-      <w:r>
-        <w:t xml:space="preserve">est la base de données utilisée pour stocker les données utilisateur. </w:t>
-      </w:r>
-      <w:r>
-        <w:t xml:space="preserve">Elle </w:t>
-      </w:r>
-      <w:r>
-        <w:t xml:space="preserve">présente une particularité : elle est non relationnelle, ce qui signifie qu'elle ne suit pas le schéma tabulaire sous forme de lignes et de colonnes communément rencontré dans la plupart des systèmes de bases de données. Cette approche offre une </w:t>
-      </w:r>
-      <w:r>
-        <w:t xml:space="preserve">plus grande </w:t>
-      </w:r>
-      <w:r>
-        <w:t>flexibilité et évolutivité. De plus, Node.js propose une bibliothèque appelée Mongoose qui simplifie grandement la réalisation d'opérations sur MongoDB.</w:t>
-      </w:r>
-    </w:p>
-    <w:p>
-      <w:pPr>
-        <w:ind w:firstLine="708"/>
-        <w:jc w:val="both"/>
-      </w:pPr>
-      <w:r>
-        <w:t>Nous</w:t>
-      </w:r>
-      <w:r>
-        <w:t xml:space="preserve"> travaillons</w:t>
-      </w:r>
-      <w:r>
-        <w:t xml:space="preserve"> avec l'éditeur de code </w:t>
-      </w:r>
-      <w:r>
-        <w:rPr>
-          <w:b/>
-          <w:bCs/>
-        </w:rPr>
         <w:t>Visual Studio Code</w:t>
       </w:r>
       <w:r>
@@ -4006,7 +3935,7 @@
     <w:p/>
     <w:p>
       <w:pPr>
-        <w:pStyle w:val="Heading4"/>
+        <w:pStyle w:val="Titre4"/>
         <w:ind w:left="2124"/>
         <w:rPr>
           <w:color w:val="F49F66"/>
@@ -4438,7 +4367,7 @@
     </w:p>
     <w:p>
       <w:pPr>
-        <w:pStyle w:val="Heading2"/>
+        <w:pStyle w:val="Titre2"/>
         <w:ind w:left="708"/>
         <w:rPr>
           <w:color w:val="ED6E17"/>
@@ -4541,7 +4470,7 @@
     </w:p>
     <w:p>
       <w:pPr>
-        <w:pStyle w:val="Caption"/>
+        <w:pStyle w:val="Lgende"/>
         <w:jc w:val="center"/>
       </w:pPr>
       <w:bookmarkStart w:id="9" w:name="_Hlk155020754"/>
@@ -4571,7 +4500,7 @@
     </w:p>
     <w:p>
       <w:pPr>
-        <w:pStyle w:val="Heading2"/>
+        <w:pStyle w:val="Titre2"/>
         <w:ind w:left="708"/>
         <w:rPr>
           <w:color w:val="ED6E17"/>
@@ -4589,7 +4518,7 @@
     </w:p>
     <w:p>
       <w:pPr>
-        <w:pStyle w:val="Heading3"/>
+        <w:pStyle w:val="Titre3"/>
         <w:ind w:left="1416"/>
         <w:rPr>
           <w:color w:val="F18D49"/>
@@ -4731,7 +4660,7 @@
     </w:p>
     <w:p>
       <w:pPr>
-        <w:pStyle w:val="Heading3"/>
+        <w:pStyle w:val="Titre3"/>
         <w:ind w:left="1416"/>
         <w:rPr>
           <w:color w:val="F18D49"/>
@@ -4791,13 +4720,13 @@
     </w:p>
     <w:p>
       <w:pPr>
-        <w:pStyle w:val="Caption"/>
+        <w:pStyle w:val="Lgende"/>
         <w:keepNext/>
       </w:pPr>
     </w:p>
     <w:tbl>
       <w:tblPr>
-        <w:tblStyle w:val="GridTable2-Accent5"/>
+        <w:tblStyle w:val="TableauGrille2-Accentuation5"/>
         <w:tblW w:w="0" w:type="auto"/>
         <w:tblInd w:w="0" w:type="dxa"/>
         <w:tblLook w:val="04A0" w:firstRow="1" w:lastRow="0" w:firstColumn="1" w:lastColumn="0" w:noHBand="0" w:noVBand="1"/>
@@ -5690,7 +5619,7 @@
     <w:p/>
     <w:p>
       <w:pPr>
-        <w:pStyle w:val="Heading3"/>
+        <w:pStyle w:val="Titre3"/>
         <w:ind w:left="1416"/>
         <w:rPr>
           <w:color w:val="F18D49"/>
@@ -5705,7 +5634,7 @@
     </w:p>
     <w:p>
       <w:pPr>
-        <w:pStyle w:val="Heading3"/>
+        <w:pStyle w:val="Titre3"/>
         <w:rPr>
           <w:color w:val="F18D49"/>
         </w:rPr>
@@ -5729,7 +5658,7 @@
     </w:p>
     <w:p>
       <w:pPr>
-        <w:pStyle w:val="Heading3"/>
+        <w:pStyle w:val="Titre3"/>
         <w:ind w:left="1416"/>
         <w:rPr>
           <w:color w:val="F18D49"/>
@@ -5958,7 +5887,7 @@
     </w:p>
     <w:p>
       <w:pPr>
-        <w:pStyle w:val="Caption"/>
+        <w:pStyle w:val="Lgende"/>
       </w:pPr>
       <w:r>
         <w:t xml:space="preserve">Figure </w:t>
@@ -5996,7 +5925,7 @@
     </w:p>
     <w:p>
       <w:pPr>
-        <w:pStyle w:val="Heading1"/>
+        <w:pStyle w:val="Titre1"/>
         <w:rPr>
           <w:color w:val="D25F10"/>
         </w:rPr>
@@ -6013,7 +5942,7 @@
     </w:p>
     <w:p>
       <w:pPr>
-        <w:pStyle w:val="Heading2"/>
+        <w:pStyle w:val="Titre2"/>
         <w:ind w:left="708"/>
         <w:rPr>
           <w:color w:val="ED6E17"/>
@@ -6036,7 +5965,7 @@
     </w:p>
     <w:p>
       <w:pPr>
-        <w:pStyle w:val="Heading3"/>
+        <w:pStyle w:val="Titre3"/>
         <w:ind w:left="1416"/>
         <w:rPr>
           <w:color w:val="F18D49"/>
@@ -6083,7 +6012,7 @@
     </w:p>
     <w:p>
       <w:pPr>
-        <w:pStyle w:val="ListParagraph"/>
+        <w:pStyle w:val="Paragraphedeliste"/>
         <w:numPr>
           <w:ilvl w:val="0"/>
           <w:numId w:val="4"/>
@@ -6114,7 +6043,7 @@
     </w:p>
     <w:p>
       <w:pPr>
-        <w:pStyle w:val="ListParagraph"/>
+        <w:pStyle w:val="Paragraphedeliste"/>
         <w:numPr>
           <w:ilvl w:val="0"/>
           <w:numId w:val="4"/>
@@ -6136,7 +6065,7 @@
     </w:p>
     <w:p>
       <w:pPr>
-        <w:pStyle w:val="ListParagraph"/>
+        <w:pStyle w:val="Paragraphedeliste"/>
         <w:numPr>
           <w:ilvl w:val="0"/>
           <w:numId w:val="4"/>
@@ -6155,7 +6084,7 @@
     </w:p>
     <w:p>
       <w:pPr>
-        <w:pStyle w:val="ListParagraph"/>
+        <w:pStyle w:val="Paragraphedeliste"/>
         <w:numPr>
           <w:ilvl w:val="0"/>
           <w:numId w:val="4"/>
@@ -6174,7 +6103,7 @@
     </w:p>
     <w:p>
       <w:pPr>
-        <w:pStyle w:val="ListParagraph"/>
+        <w:pStyle w:val="Paragraphedeliste"/>
         <w:numPr>
           <w:ilvl w:val="0"/>
           <w:numId w:val="4"/>
@@ -6193,7 +6122,7 @@
     </w:p>
     <w:p>
       <w:pPr>
-        <w:pStyle w:val="ListParagraph"/>
+        <w:pStyle w:val="Paragraphedeliste"/>
         <w:numPr>
           <w:ilvl w:val="0"/>
           <w:numId w:val="4"/>
@@ -6212,7 +6141,7 @@
     </w:p>
     <w:p>
       <w:pPr>
-        <w:pStyle w:val="ListParagraph"/>
+        <w:pStyle w:val="Paragraphedeliste"/>
         <w:numPr>
           <w:ilvl w:val="0"/>
           <w:numId w:val="4"/>
@@ -6246,7 +6175,7 @@
     </w:p>
     <w:p>
       <w:pPr>
-        <w:pStyle w:val="ListParagraph"/>
+        <w:pStyle w:val="Paragraphedeliste"/>
         <w:numPr>
           <w:ilvl w:val="0"/>
           <w:numId w:val="4"/>
@@ -6274,7 +6203,7 @@
     </w:p>
     <w:p>
       <w:pPr>
-        <w:pStyle w:val="ListParagraph"/>
+        <w:pStyle w:val="Paragraphedeliste"/>
         <w:numPr>
           <w:ilvl w:val="0"/>
           <w:numId w:val="4"/>
@@ -6305,7 +6234,7 @@
     </w:p>
     <w:p>
       <w:pPr>
-        <w:pStyle w:val="ListParagraph"/>
+        <w:pStyle w:val="Paragraphedeliste"/>
         <w:numPr>
           <w:ilvl w:val="0"/>
           <w:numId w:val="4"/>
@@ -6329,7 +6258,7 @@
     </w:p>
     <w:p>
       <w:pPr>
-        <w:pStyle w:val="Heading3"/>
+        <w:pStyle w:val="Titre3"/>
         <w:ind w:left="1416"/>
         <w:rPr>
           <w:color w:val="F18D49"/>
@@ -6388,7 +6317,7 @@
     </w:p>
     <w:p>
       <w:pPr>
-        <w:pStyle w:val="ListParagraph"/>
+        <w:pStyle w:val="Paragraphedeliste"/>
         <w:numPr>
           <w:ilvl w:val="0"/>
           <w:numId w:val="4"/>
@@ -6406,7 +6335,7 @@
     </w:p>
     <w:p>
       <w:pPr>
-        <w:pStyle w:val="ListParagraph"/>
+        <w:pStyle w:val="Paragraphedeliste"/>
         <w:numPr>
           <w:ilvl w:val="0"/>
           <w:numId w:val="4"/>
@@ -6454,7 +6383,7 @@
     </w:p>
     <w:p>
       <w:pPr>
-        <w:pStyle w:val="ListParagraph"/>
+        <w:pStyle w:val="Paragraphedeliste"/>
         <w:numPr>
           <w:ilvl w:val="0"/>
           <w:numId w:val="4"/>
@@ -6526,7 +6455,7 @@
     </w:p>
     <w:p>
       <w:pPr>
-        <w:pStyle w:val="ListParagraph"/>
+        <w:pStyle w:val="Paragraphedeliste"/>
         <w:numPr>
           <w:ilvl w:val="0"/>
           <w:numId w:val="4"/>
@@ -6538,7 +6467,7 @@
     </w:p>
     <w:p>
       <w:pPr>
-        <w:pStyle w:val="ListParagraph"/>
+        <w:pStyle w:val="Paragraphedeliste"/>
         <w:numPr>
           <w:ilvl w:val="1"/>
           <w:numId w:val="4"/>
@@ -6553,7 +6482,7 @@
     </w:p>
     <w:p>
       <w:pPr>
-        <w:pStyle w:val="ListParagraph"/>
+        <w:pStyle w:val="Paragraphedeliste"/>
         <w:numPr>
           <w:ilvl w:val="1"/>
           <w:numId w:val="4"/>
@@ -6568,13 +6497,13 @@
     </w:p>
     <w:p>
       <w:pPr>
-        <w:pStyle w:val="ListParagraph"/>
+        <w:pStyle w:val="Paragraphedeliste"/>
         <w:ind w:left="1440"/>
       </w:pPr>
     </w:p>
     <w:p>
       <w:pPr>
-        <w:pStyle w:val="Heading3"/>
+        <w:pStyle w:val="Titre3"/>
         <w:ind w:left="1416"/>
         <w:rPr>
           <w:color w:val="F18D49"/>
@@ -6619,7 +6548,7 @@
     </w:p>
     <w:p>
       <w:pPr>
-        <w:pStyle w:val="ListParagraph"/>
+        <w:pStyle w:val="Paragraphedeliste"/>
         <w:numPr>
           <w:ilvl w:val="0"/>
           <w:numId w:val="4"/>
@@ -6637,7 +6566,7 @@
     </w:p>
     <w:p>
       <w:pPr>
-        <w:pStyle w:val="ListParagraph"/>
+        <w:pStyle w:val="Paragraphedeliste"/>
         <w:numPr>
           <w:ilvl w:val="0"/>
           <w:numId w:val="4"/>
@@ -6649,7 +6578,7 @@
     </w:p>
     <w:p>
       <w:pPr>
-        <w:pStyle w:val="ListParagraph"/>
+        <w:pStyle w:val="Paragraphedeliste"/>
         <w:numPr>
           <w:ilvl w:val="0"/>
           <w:numId w:val="4"/>
@@ -6661,7 +6590,7 @@
     </w:p>
     <w:p>
       <w:pPr>
-        <w:pStyle w:val="ListParagraph"/>
+        <w:pStyle w:val="Paragraphedeliste"/>
         <w:numPr>
           <w:ilvl w:val="0"/>
           <w:numId w:val="4"/>
@@ -6673,14 +6602,14 @@
     </w:p>
     <w:p>
       <w:pPr>
-        <w:pStyle w:val="ListParagraph"/>
+        <w:pStyle w:val="Paragraphedeliste"/>
         <w:ind w:left="1440"/>
       </w:pPr>
     </w:p>
     <w:p/>
     <w:p>
       <w:pPr>
-        <w:pStyle w:val="Heading2"/>
+        <w:pStyle w:val="Titre2"/>
         <w:ind w:left="708"/>
         <w:rPr>
           <w:color w:val="ED6E17"/>
@@ -6804,7 +6733,7 @@
     </w:p>
     <w:p>
       <w:pPr>
-        <w:pStyle w:val="Heading2"/>
+        <w:pStyle w:val="Titre2"/>
         <w:ind w:left="708"/>
         <w:rPr>
           <w:color w:val="ED6E17"/>
@@ -6839,7 +6768,7 @@
     </w:p>
     <w:p>
       <w:pPr>
-        <w:pStyle w:val="Heading3"/>
+        <w:pStyle w:val="Titre3"/>
         <w:ind w:left="1416"/>
         <w:rPr>
           <w:color w:val="F18D49"/>
@@ -6919,7 +6848,7 @@
     </w:p>
     <w:p>
       <w:pPr>
-        <w:pStyle w:val="ListParagraph"/>
+        <w:pStyle w:val="Paragraphedeliste"/>
         <w:numPr>
           <w:ilvl w:val="0"/>
           <w:numId w:val="8"/>
@@ -6934,7 +6863,7 @@
     </w:p>
     <w:p>
       <w:pPr>
-        <w:pStyle w:val="ListParagraph"/>
+        <w:pStyle w:val="Paragraphedeliste"/>
         <w:numPr>
           <w:ilvl w:val="0"/>
           <w:numId w:val="8"/>
@@ -6952,7 +6881,7 @@
     </w:p>
     <w:p>
       <w:pPr>
-        <w:pStyle w:val="ListParagraph"/>
+        <w:pStyle w:val="Paragraphedeliste"/>
         <w:numPr>
           <w:ilvl w:val="0"/>
           <w:numId w:val="8"/>
@@ -6967,7 +6896,7 @@
     </w:p>
     <w:p>
       <w:pPr>
-        <w:pStyle w:val="ListParagraph"/>
+        <w:pStyle w:val="Paragraphedeliste"/>
         <w:numPr>
           <w:ilvl w:val="0"/>
           <w:numId w:val="8"/>
@@ -6982,7 +6911,7 @@
     </w:p>
     <w:p>
       <w:pPr>
-        <w:pStyle w:val="ListParagraph"/>
+        <w:pStyle w:val="Paragraphedeliste"/>
         <w:numPr>
           <w:ilvl w:val="0"/>
           <w:numId w:val="8"/>
@@ -6997,7 +6926,7 @@
     </w:p>
     <w:p>
       <w:pPr>
-        <w:pStyle w:val="ListParagraph"/>
+        <w:pStyle w:val="Paragraphedeliste"/>
         <w:numPr>
           <w:ilvl w:val="0"/>
           <w:numId w:val="8"/>
@@ -7012,7 +6941,7 @@
     </w:p>
     <w:p>
       <w:pPr>
-        <w:pStyle w:val="ListParagraph"/>
+        <w:pStyle w:val="Paragraphedeliste"/>
         <w:numPr>
           <w:ilvl w:val="0"/>
           <w:numId w:val="8"/>
@@ -7027,7 +6956,7 @@
     </w:p>
     <w:p>
       <w:pPr>
-        <w:pStyle w:val="ListParagraph"/>
+        <w:pStyle w:val="Paragraphedeliste"/>
         <w:numPr>
           <w:ilvl w:val="0"/>
           <w:numId w:val="8"/>
@@ -7039,7 +6968,7 @@
     </w:p>
     <w:p>
       <w:pPr>
-        <w:pStyle w:val="ListParagraph"/>
+        <w:pStyle w:val="Paragraphedeliste"/>
         <w:numPr>
           <w:ilvl w:val="0"/>
           <w:numId w:val="8"/>
@@ -7057,7 +6986,7 @@
     </w:p>
     <w:p>
       <w:pPr>
-        <w:pStyle w:val="ListParagraph"/>
+        <w:pStyle w:val="Paragraphedeliste"/>
         <w:numPr>
           <w:ilvl w:val="0"/>
           <w:numId w:val="8"/>
@@ -7078,7 +7007,7 @@
     </w:p>
     <w:p>
       <w:pPr>
-        <w:pStyle w:val="ListParagraph"/>
+        <w:pStyle w:val="Paragraphedeliste"/>
         <w:numPr>
           <w:ilvl w:val="0"/>
           <w:numId w:val="8"/>
@@ -7096,7 +7025,7 @@
     </w:p>
     <w:p>
       <w:pPr>
-        <w:pStyle w:val="ListParagraph"/>
+        <w:pStyle w:val="Paragraphedeliste"/>
         <w:numPr>
           <w:ilvl w:val="0"/>
           <w:numId w:val="8"/>
@@ -7114,7 +7043,7 @@
     </w:p>
     <w:p>
       <w:pPr>
-        <w:pStyle w:val="ListParagraph"/>
+        <w:pStyle w:val="Paragraphedeliste"/>
         <w:numPr>
           <w:ilvl w:val="0"/>
           <w:numId w:val="8"/>
@@ -7129,7 +7058,7 @@
     </w:p>
     <w:p>
       <w:pPr>
-        <w:pStyle w:val="ListParagraph"/>
+        <w:pStyle w:val="Paragraphedeliste"/>
         <w:numPr>
           <w:ilvl w:val="0"/>
           <w:numId w:val="8"/>
@@ -7144,7 +7073,7 @@
     </w:p>
     <w:p>
       <w:pPr>
-        <w:pStyle w:val="ListParagraph"/>
+        <w:pStyle w:val="Paragraphedeliste"/>
         <w:numPr>
           <w:ilvl w:val="0"/>
           <w:numId w:val="8"/>
@@ -7159,7 +7088,7 @@
     </w:p>
     <w:p>
       <w:pPr>
-        <w:pStyle w:val="ListParagraph"/>
+        <w:pStyle w:val="Paragraphedeliste"/>
         <w:numPr>
           <w:ilvl w:val="0"/>
           <w:numId w:val="8"/>
@@ -7174,7 +7103,7 @@
     </w:p>
     <w:p>
       <w:pPr>
-        <w:pStyle w:val="ListParagraph"/>
+        <w:pStyle w:val="Paragraphedeliste"/>
       </w:pPr>
       <w:r>
         <w:t xml:space="preserve"> </w:t>
@@ -7365,7 +7294,7 @@
     </w:p>
     <w:p>
       <w:pPr>
-        <w:pStyle w:val="Caption"/>
+        <w:pStyle w:val="Lgende"/>
       </w:pPr>
       <w:r>
         <w:t xml:space="preserve">Figure </w:t>
@@ -7494,7 +7423,7 @@
     </w:p>
     <w:p>
       <w:pPr>
-        <w:pStyle w:val="Caption"/>
+        <w:pStyle w:val="Lgende"/>
       </w:pPr>
       <w:r>
         <w:t xml:space="preserve">Figure </w:t>
@@ -7572,7 +7501,7 @@
     </w:p>
     <w:p>
       <w:pPr>
-        <w:pStyle w:val="Caption"/>
+        <w:pStyle w:val="Lgende"/>
         <w:rPr>
           <w:u w:val="single"/>
         </w:rPr>
@@ -7641,7 +7570,7 @@
     </w:p>
     <w:p>
       <w:pPr>
-        <w:pStyle w:val="Caption"/>
+        <w:pStyle w:val="Lgende"/>
       </w:pPr>
       <w:r>
         <w:t xml:space="preserve">Figure </w:t>
@@ -7742,7 +7671,7 @@
     </w:p>
     <w:p>
       <w:pPr>
-        <w:pStyle w:val="Caption"/>
+        <w:pStyle w:val="Lgende"/>
       </w:pPr>
       <w:r>
         <w:t xml:space="preserve">Figure </w:t>
@@ -7907,7 +7836,7 @@
     </w:p>
     <w:p>
       <w:pPr>
-        <w:pStyle w:val="Caption"/>
+        <w:pStyle w:val="Lgende"/>
       </w:pPr>
       <w:r>
         <w:t xml:space="preserve">Figure </w:t>
@@ -8030,7 +7959,7 @@
     </w:p>
     <w:p>
       <w:pPr>
-        <w:pStyle w:val="Caption"/>
+        <w:pStyle w:val="Lgende"/>
         <w:jc w:val="both"/>
       </w:pPr>
       <w:r>
@@ -8077,7 +8006,7 @@
         </w:rPr>
         <w:lastRenderedPageBreak/>
         <w:drawing>
-          <wp:inline distT="0" distB="0" distL="0" distR="0" wp14:anchorId="5351F9E8" wp14:editId="4A85735D">
+          <wp:inline distT="0" distB="0" distL="0" distR="0" wp14:anchorId="5351F9E8" wp14:editId="48992C12">
             <wp:extent cx="3565487" cy="2620455"/>
             <wp:effectExtent l="0" t="0" r="0" b="8890"/>
             <wp:docPr id="543027723" name="Image 1"/>
@@ -8125,7 +8054,7 @@
     </w:p>
     <w:p>
       <w:pPr>
-        <w:pStyle w:val="Caption"/>
+        <w:pStyle w:val="Lgende"/>
       </w:pPr>
       <w:r>
         <w:t xml:space="preserve">Figure </w:t>
@@ -8205,7 +8134,7 @@
     </w:p>
     <w:p>
       <w:pPr>
-        <w:pStyle w:val="Caption"/>
+        <w:pStyle w:val="Lgende"/>
         <w:jc w:val="both"/>
       </w:pPr>
       <w:r>
@@ -8322,7 +8251,7 @@
     </w:p>
     <w:p>
       <w:pPr>
-        <w:pStyle w:val="Caption"/>
+        <w:pStyle w:val="Lgende"/>
       </w:pPr>
       <w:r>
         <w:t xml:space="preserve">Figure </w:t>
@@ -8441,7 +8370,7 @@
     </w:p>
     <w:p>
       <w:pPr>
-        <w:pStyle w:val="Caption"/>
+        <w:pStyle w:val="Lgende"/>
       </w:pPr>
       <w:r>
         <w:t xml:space="preserve">Figure </w:t>
@@ -8515,7 +8444,7 @@
     </w:p>
     <w:p>
       <w:pPr>
-        <w:pStyle w:val="Caption"/>
+        <w:pStyle w:val="Lgende"/>
       </w:pPr>
       <w:r>
         <w:t xml:space="preserve">Figure </w:t>
@@ -8602,7 +8531,7 @@
     </w:p>
     <w:p>
       <w:pPr>
-        <w:pStyle w:val="Caption"/>
+        <w:pStyle w:val="Lgende"/>
       </w:pPr>
       <w:r>
         <w:t xml:space="preserve">Figure </w:t>
@@ -8717,7 +8646,7 @@
     </w:p>
     <w:p>
       <w:pPr>
-        <w:pStyle w:val="Caption"/>
+        <w:pStyle w:val="Lgende"/>
       </w:pPr>
       <w:r>
         <w:t xml:space="preserve">Figure </w:t>
@@ -8797,7 +8726,7 @@
     </w:p>
     <w:p>
       <w:pPr>
-        <w:pStyle w:val="Caption"/>
+        <w:pStyle w:val="Lgende"/>
       </w:pPr>
       <w:r>
         <w:t xml:space="preserve">Figure </w:t>
@@ -8903,7 +8832,7 @@
     </w:p>
     <w:p>
       <w:pPr>
-        <w:pStyle w:val="Caption"/>
+        <w:pStyle w:val="Lgende"/>
       </w:pPr>
       <w:r>
         <w:t xml:space="preserve">Figure </w:t>
@@ -9018,7 +8947,7 @@
     </w:p>
     <w:p>
       <w:pPr>
-        <w:pStyle w:val="Caption"/>
+        <w:pStyle w:val="Lgende"/>
       </w:pPr>
       <w:r>
         <w:t xml:space="preserve">Figure </w:t>
@@ -9092,7 +9021,7 @@
     </w:p>
     <w:p>
       <w:pPr>
-        <w:pStyle w:val="Caption"/>
+        <w:pStyle w:val="Lgende"/>
       </w:pPr>
       <w:r>
         <w:t xml:space="preserve">Figure </w:t>
@@ -9166,7 +9095,7 @@
     </w:p>
     <w:p>
       <w:pPr>
-        <w:pStyle w:val="Caption"/>
+        <w:pStyle w:val="Lgende"/>
       </w:pPr>
       <w:r>
         <w:t xml:space="preserve">Figure </w:t>
@@ -9255,7 +9184,7 @@
     </w:p>
     <w:p>
       <w:pPr>
-        <w:pStyle w:val="Caption"/>
+        <w:pStyle w:val="Lgende"/>
       </w:pPr>
       <w:r>
         <w:t xml:space="preserve">Figure </w:t>
@@ -9364,7 +9293,7 @@
     </w:p>
     <w:p>
       <w:pPr>
-        <w:pStyle w:val="Caption"/>
+        <w:pStyle w:val="Lgende"/>
         <w:rPr>
           <w:u w:val="single"/>
         </w:rPr>
@@ -9387,7 +9316,7 @@
     <w:p/>
     <w:p>
       <w:pPr>
-        <w:pStyle w:val="Heading3"/>
+        <w:pStyle w:val="Titre3"/>
         <w:ind w:left="1416"/>
         <w:rPr>
           <w:color w:val="F18D49"/>
@@ -9565,7 +9494,7 @@
     <w:p/>
     <w:p>
       <w:pPr>
-        <w:pStyle w:val="Heading2"/>
+        <w:pStyle w:val="Titre2"/>
         <w:ind w:left="708"/>
         <w:rPr>
           <w:color w:val="ED6E17"/>
@@ -9615,7 +9544,7 @@
     </w:p>
     <w:p>
       <w:pPr>
-        <w:pStyle w:val="ListParagraph"/>
+        <w:pStyle w:val="Paragraphedeliste"/>
         <w:numPr>
           <w:ilvl w:val="0"/>
           <w:numId w:val="8"/>
@@ -9704,7 +9633,7 @@
     </w:p>
     <w:p>
       <w:pPr>
-        <w:pStyle w:val="Caption"/>
+        <w:pStyle w:val="Lgende"/>
         <w:rPr>
           <w:noProof/>
         </w:rPr>
@@ -9826,7 +9755,7 @@
     </w:p>
     <w:p>
       <w:pPr>
-        <w:pStyle w:val="Caption"/>
+        <w:pStyle w:val="Lgende"/>
       </w:pPr>
       <w:r>
         <w:t xml:space="preserve">Figure </w:t>
@@ -9911,7 +9840,7 @@
     </w:p>
     <w:p>
       <w:pPr>
-        <w:pStyle w:val="Caption"/>
+        <w:pStyle w:val="Lgende"/>
       </w:pPr>
       <w:r>
         <w:t xml:space="preserve">Figure </w:t>
@@ -10001,7 +9930,7 @@
     </w:p>
     <w:p>
       <w:pPr>
-        <w:pStyle w:val="Caption"/>
+        <w:pStyle w:val="Lgende"/>
       </w:pPr>
       <w:r>
         <w:t xml:space="preserve">Figure </w:t>
@@ -10023,12 +9952,12 @@
     </w:p>
     <w:p>
       <w:pPr>
-        <w:pStyle w:val="Caption"/>
-      </w:pPr>
-    </w:p>
-    <w:p>
-      <w:pPr>
-        <w:pStyle w:val="Caption"/>
+        <w:pStyle w:val="Lgende"/>
+      </w:pPr>
+    </w:p>
+    <w:p>
+      <w:pPr>
+        <w:pStyle w:val="Lgende"/>
       </w:pPr>
     </w:p>
     <w:p>
@@ -10044,14 +9973,11 @@
         <w:keepNext/>
       </w:pPr>
       <w:r>
-        <w:rPr>
-          <w:noProof/>
-        </w:rPr>
         <w:drawing>
-          <wp:inline distT="0" distB="0" distL="0" distR="0" wp14:anchorId="143E140D" wp14:editId="67CD2C4F">
-            <wp:extent cx="4793467" cy="3200400"/>
-            <wp:effectExtent l="0" t="0" r="7620" b="0"/>
-            <wp:docPr id="1731940519" name="Image 1" descr="Une image contenant texte, capture d’écran, carte, pixel&#10;&#10;Description générée automatiquement"/>
+          <wp:inline distT="0" distB="0" distL="0" distR="0" wp14:anchorId="53FDAC45" wp14:editId="716DDC45">
+            <wp:extent cx="5760720" cy="3895090"/>
+            <wp:effectExtent l="0" t="0" r="0" b="0"/>
+            <wp:docPr id="617338995" name="Image 1"/>
             <wp:cNvGraphicFramePr>
               <a:graphicFrameLocks xmlns:a="http://schemas.openxmlformats.org/drawingml/2006/main" noChangeAspect="1"/>
             </wp:cNvGraphicFramePr>
@@ -10059,7 +9985,7 @@
               <a:graphicData uri="http://schemas.openxmlformats.org/drawingml/2006/picture">
                 <pic:pic xmlns:pic="http://schemas.openxmlformats.org/drawingml/2006/picture">
                   <pic:nvPicPr>
-                    <pic:cNvPr id="1731940519" name="Image 1" descr="Une image contenant texte, capture d’écran, carte, pixel&#10;&#10;Description générée automatiquement"/>
+                    <pic:cNvPr id="617338995" name=""/>
                     <pic:cNvPicPr/>
                   </pic:nvPicPr>
                   <pic:blipFill>
@@ -10071,7 +9997,7 @@
                   <pic:spPr>
                     <a:xfrm>
                       <a:off x="0" y="0"/>
-                      <a:ext cx="4797763" cy="3203269"/>
+                      <a:ext cx="5760720" cy="3895090"/>
                     </a:xfrm>
                     <a:prstGeom prst="rect">
                       <a:avLst/>
@@ -10086,7 +10012,7 @@
     </w:p>
     <w:p>
       <w:pPr>
-        <w:pStyle w:val="Caption"/>
+        <w:pStyle w:val="Lgende"/>
       </w:pPr>
       <w:r>
         <w:t xml:space="preserve">Figure </w:t>
@@ -10100,15 +10026,12 @@
         </w:r>
       </w:fldSimple>
       <w:r>
-        <w:t xml:space="preserve"> : : </w:t>
-      </w:r>
-      <w:r>
-        <w:t>Page jeu de note site web</w:t>
-      </w:r>
-    </w:p>
-    <w:p>
-      <w:pPr>
-        <w:pStyle w:val="Heading2"/>
+        <w:t xml:space="preserve"> : Page jeu de notre site web</w:t>
+      </w:r>
+    </w:p>
+    <w:p>
+      <w:pPr>
+        <w:pStyle w:val="Titre2"/>
         <w:ind w:left="708"/>
         <w:rPr>
           <w:color w:val="ED6E17"/>
@@ -10143,7 +10066,7 @@
     </w:p>
     <w:p>
       <w:pPr>
-        <w:pStyle w:val="Title"/>
+        <w:pStyle w:val="Titre"/>
         <w:rPr>
           <w:color w:val="D25F10"/>
         </w:rPr>
@@ -10158,7 +10081,7 @@
     </w:p>
     <w:p>
       <w:pPr>
-        <w:pStyle w:val="Heading1"/>
+        <w:pStyle w:val="Titre1"/>
         <w:rPr>
           <w:color w:val="D25F10"/>
         </w:rPr>
@@ -10174,7 +10097,7 @@
     </w:p>
     <w:p>
       <w:pPr>
-        <w:pStyle w:val="Heading1"/>
+        <w:pStyle w:val="Titre1"/>
         <w:rPr>
           <w:color w:val="D25F10"/>
         </w:rPr>
@@ -10190,7 +10113,7 @@
     </w:p>
     <w:p>
       <w:pPr>
-        <w:pStyle w:val="Heading1"/>
+        <w:pStyle w:val="Titre1"/>
         <w:rPr>
           <w:color w:val="D25F10"/>
         </w:rPr>
@@ -10206,7 +10129,7 @@
     </w:p>
     <w:p>
       <w:pPr>
-        <w:pStyle w:val="Heading1"/>
+        <w:pStyle w:val="Titre1"/>
         <w:rPr>
           <w:color w:val="D25F10"/>
         </w:rPr>
@@ -10238,7 +10161,7 @@
     </w:p>
     <w:p>
       <w:pPr>
-        <w:pStyle w:val="Heading1"/>
+        <w:pStyle w:val="Titre1"/>
         <w:rPr>
           <w:color w:val="D25F10"/>
           <w:sz w:val="56"/>
@@ -10260,7 +10183,7 @@
     <w:p/>
     <w:p>
       <w:pPr>
-        <w:pStyle w:val="TOC1"/>
+        <w:pStyle w:val="TM1"/>
         <w:tabs>
           <w:tab w:val="right" w:leader="dot" w:pos="9062"/>
         </w:tabs>
@@ -10271,7 +10194,7 @@
       <w:hyperlink w:anchor="_Toc154782996" w:history="1">
         <w:r>
           <w:rPr>
-            <w:rStyle w:val="Hyperlink"/>
+            <w:rStyle w:val="Lienhypertexte"/>
             <w:noProof/>
             <w:color w:val="auto"/>
             <w:u w:val="none"/>
@@ -10330,7 +10253,7 @@
     </w:p>
     <w:p>
       <w:pPr>
-        <w:pStyle w:val="TOC1"/>
+        <w:pStyle w:val="TM1"/>
         <w:tabs>
           <w:tab w:val="right" w:leader="dot" w:pos="9062"/>
         </w:tabs>
@@ -10341,7 +10264,7 @@
       <w:hyperlink w:anchor="_Toc154782997" w:history="1">
         <w:r>
           <w:rPr>
-            <w:rStyle w:val="Hyperlink"/>
+            <w:rStyle w:val="Lienhypertexte"/>
             <w:noProof/>
             <w:color w:val="auto"/>
             <w:u w:val="none"/>
@@ -10400,7 +10323,7 @@
     </w:p>
     <w:p>
       <w:pPr>
-        <w:pStyle w:val="TOC1"/>
+        <w:pStyle w:val="TM1"/>
         <w:tabs>
           <w:tab w:val="right" w:leader="dot" w:pos="9062"/>
         </w:tabs>
@@ -10411,7 +10334,7 @@
       <w:hyperlink w:anchor="_Toc154782998" w:history="1">
         <w:r>
           <w:rPr>
-            <w:rStyle w:val="Hyperlink"/>
+            <w:rStyle w:val="Lienhypertexte"/>
             <w:noProof/>
             <w:color w:val="auto"/>
             <w:u w:val="none"/>
@@ -10470,7 +10393,7 @@
     </w:p>
     <w:p>
       <w:pPr>
-        <w:pStyle w:val="TOC1"/>
+        <w:pStyle w:val="TM1"/>
         <w:tabs>
           <w:tab w:val="right" w:leader="dot" w:pos="9062"/>
         </w:tabs>
@@ -10481,7 +10404,7 @@
       <w:hyperlink w:anchor="_Toc154782999" w:history="1">
         <w:r>
           <w:rPr>
-            <w:rStyle w:val="Hyperlink"/>
+            <w:rStyle w:val="Lienhypertexte"/>
             <w:noProof/>
             <w:color w:val="auto"/>
             <w:u w:val="none"/>
@@ -10540,7 +10463,7 @@
     </w:p>
     <w:p>
       <w:pPr>
-        <w:pStyle w:val="TOC1"/>
+        <w:pStyle w:val="TM1"/>
         <w:tabs>
           <w:tab w:val="right" w:leader="dot" w:pos="9062"/>
         </w:tabs>
@@ -10551,7 +10474,7 @@
       <w:hyperlink w:anchor="_Toc154783000" w:history="1">
         <w:r>
           <w:rPr>
-            <w:rStyle w:val="Hyperlink"/>
+            <w:rStyle w:val="Lienhypertexte"/>
             <w:noProof/>
             <w:color w:val="auto"/>
             <w:u w:val="none"/>
@@ -10610,7 +10533,7 @@
     </w:p>
     <w:p>
       <w:pPr>
-        <w:pStyle w:val="TOC1"/>
+        <w:pStyle w:val="TM1"/>
         <w:tabs>
           <w:tab w:val="right" w:leader="dot" w:pos="9062"/>
         </w:tabs>
@@ -10621,7 +10544,7 @@
       <w:hyperlink w:anchor="_Toc154783001" w:history="1">
         <w:r>
           <w:rPr>
-            <w:rStyle w:val="Hyperlink"/>
+            <w:rStyle w:val="Lienhypertexte"/>
             <w:noProof/>
             <w:color w:val="auto"/>
             <w:u w:val="none"/>
@@ -10680,7 +10603,7 @@
     </w:p>
     <w:p>
       <w:pPr>
-        <w:pStyle w:val="TOC1"/>
+        <w:pStyle w:val="TM1"/>
         <w:tabs>
           <w:tab w:val="right" w:leader="dot" w:pos="9062"/>
         </w:tabs>
@@ -10691,7 +10614,7 @@
       <w:hyperlink w:anchor="_Toc154783002" w:history="1">
         <w:r>
           <w:rPr>
-            <w:rStyle w:val="Hyperlink"/>
+            <w:rStyle w:val="Lienhypertexte"/>
             <w:noProof/>
             <w:color w:val="auto"/>
             <w:u w:val="none"/>
@@ -10755,7 +10678,7 @@
     </w:p>
     <w:p>
       <w:pPr>
-        <w:pStyle w:val="Heading1"/>
+        <w:pStyle w:val="Titre1"/>
         <w:rPr>
           <w:color w:val="D25F10"/>
         </w:rPr>
@@ -10788,7 +10711,7 @@
     </w:p>
     <w:p>
       <w:pPr>
-        <w:pStyle w:val="Heading1"/>
+        <w:pStyle w:val="Titre1"/>
         <w:rPr>
           <w:color w:val="D25F10"/>
         </w:rPr>
@@ -10826,7 +10749,7 @@
     </w:p>
     <w:p>
       <w:pPr>
-        <w:pStyle w:val="Heading1"/>
+        <w:pStyle w:val="Titre1"/>
         <w:rPr>
           <w:color w:val="D25F10"/>
         </w:rPr>
@@ -10888,7 +10811,7 @@
       <w:hyperlink r:id="rId38" w:anchor="topicOverview" w:history="1">
         <w:r>
           <w:rPr>
-            <w:rStyle w:val="Hyperlink"/>
+            <w:rStyle w:val="Lienhypertexte"/>
           </w:rPr>
           <w:t>https://fr.statista.com/themes/9063/le-marche-du-jeu-video/#topicOverview</w:t>
         </w:r>
@@ -10902,9 +10825,6 @@
     <w:p>
       <w:pPr>
         <w:jc w:val="both"/>
-        <w:rPr>
-          <w:lang w:val="en-US"/>
-        </w:rPr>
       </w:pPr>
       <w:r>
         <w:t>Collectif. « Industrie du jeu - Analyse de la taille et des parts – Tendances et prévisions de croissance (2023 - 2028)</w:t>
@@ -10916,9 +10836,6 @@
         <w:t xml:space="preserve">. </w:t>
       </w:r>
       <w:r>
-        <w:rPr>
-          <w:lang w:val="en-US"/>
-        </w:rPr>
         <w:t>2018. Mordor Intelligence.</w:t>
       </w:r>
     </w:p>
@@ -10926,15 +10843,13 @@
       <w:pPr>
         <w:jc w:val="both"/>
         <w:rPr>
-          <w:rStyle w:val="Hyperlink"/>
-          <w:lang w:val="en-US"/>
+          <w:rStyle w:val="Lienhypertexte"/>
         </w:rPr>
       </w:pPr>
       <w:hyperlink r:id="rId39" w:history="1">
         <w:r>
           <w:rPr>
-            <w:rStyle w:val="Hyperlink"/>
-            <w:lang w:val="en-US"/>
+            <w:rStyle w:val="Lienhypertexte"/>
           </w:rPr>
           <w:t>https://www.mordorintelligence.com/fr/industry-reports/global-gaming-market</w:t>
         </w:r>
@@ -10944,8 +10859,7 @@
       <w:pPr>
         <w:jc w:val="both"/>
         <w:rPr>
-          <w:rStyle w:val="Hyperlink"/>
-          <w:lang w:val="en-US"/>
+          <w:rStyle w:val="Lienhypertexte"/>
         </w:rPr>
       </w:pPr>
     </w:p>
@@ -10964,7 +10878,7 @@
       <w:hyperlink r:id="rId40" w:history="1">
         <w:r>
           <w:rPr>
-            <w:rStyle w:val="Hyperlink"/>
+            <w:rStyle w:val="Lienhypertexte"/>
           </w:rPr>
           <w:t>https://fr.wikipedia.org/wiki/AAA_(jeu_vid%C3%A9o)</w:t>
         </w:r>
@@ -10999,12 +10913,12 @@
       <w:pPr>
         <w:jc w:val="both"/>
         <w:rPr>
-          <w:rStyle w:val="Hyperlink"/>
-        </w:rPr>
-      </w:pPr>
-      <w:r>
-        <w:rPr>
-          <w:rStyle w:val="Hyperlink"/>
+          <w:rStyle w:val="Lienhypertexte"/>
+        </w:rPr>
+      </w:pPr>
+      <w:r>
+        <w:rPr>
+          <w:rStyle w:val="Lienhypertexte"/>
         </w:rPr>
         <w:t>https://www.formation-facile.fr/blog/unity-ou-unreal-engine-quel-moteur-de-jeux-choisir</w:t>
       </w:r>
@@ -11013,7 +10927,7 @@
       <w:pPr>
         <w:jc w:val="both"/>
         <w:rPr>
-          <w:rStyle w:val="Hyperlink"/>
+          <w:rStyle w:val="Lienhypertexte"/>
         </w:rPr>
       </w:pPr>
     </w:p>
@@ -11035,7 +10949,7 @@
       <w:hyperlink r:id="rId41" w:anchor=":~:text=Figma%20est%20un%20outil%20de,de%20ses%20fonctionnalit%C3%A9s%20est%20payant" w:history="1">
         <w:r>
           <w:rPr>
-            <w:rStyle w:val="Hyperlink"/>
+            <w:rStyle w:val="Lienhypertexte"/>
           </w:rPr>
           <w:t>https://aventique.paris/maquette-application-mobile/#:~:text=Figma%20est%20un%20outil%20de,de%20ses%20fonctionnalit%C3%A9s%20est%20payant</w:t>
         </w:r>
@@ -11067,7 +10981,7 @@
       <w:hyperlink r:id="rId42" w:history="1">
         <w:r>
           <w:rPr>
-            <w:rStyle w:val="Hyperlink"/>
+            <w:rStyle w:val="Lienhypertexte"/>
           </w:rPr>
           <w:t>https://www.blogdumoderateur.com/tools/alternatives/google-drive/</w:t>
         </w:r>
@@ -11102,7 +11016,7 @@
       <w:hyperlink r:id="rId43" w:history="1">
         <w:r>
           <w:rPr>
-            <w:rStyle w:val="Hyperlink"/>
+            <w:rStyle w:val="Lienhypertexte"/>
           </w:rPr>
           <w:t>https://www.appvizer.fr/magazine/services-informatiques/gestion-versions/outils-versionning</w:t>
         </w:r>
@@ -11146,7 +11060,7 @@
       <w:hyperlink r:id="rId44" w:history="1">
         <w:r>
           <w:rPr>
-            <w:rStyle w:val="Hyperlink"/>
+            <w:rStyle w:val="Lienhypertexte"/>
           </w:rPr>
           <w:t>https://asana.com/fr/resources/best-project-management-software</w:t>
         </w:r>
@@ -11187,7 +11101,7 @@
       <w:hyperlink r:id="rId45" w:history="1">
         <w:r>
           <w:rPr>
-            <w:rStyle w:val="Hyperlink"/>
+            <w:rStyle w:val="Lienhypertexte"/>
           </w:rPr>
           <w:t>https://appmaster.io/fr/blog/frameworks-frontaux-populaires</w:t>
         </w:r>
@@ -11211,13 +11125,13 @@
       <w:pPr>
         <w:jc w:val="both"/>
         <w:rPr>
-          <w:rStyle w:val="Hyperlink"/>
+          <w:rStyle w:val="Lienhypertexte"/>
         </w:rPr>
       </w:pPr>
       <w:hyperlink r:id="rId46" w:anchor="introduction_%C3%A0_express" w:history="1">
         <w:r>
           <w:rPr>
-            <w:rStyle w:val="Hyperlink"/>
+            <w:rStyle w:val="Lienhypertexte"/>
           </w:rPr>
           <w:t>Introduction à Express/Node - Apprendre le développement web | MDN (mozilla.org)</w:t>
         </w:r>
@@ -11275,7 +11189,7 @@
       <w:hyperlink r:id="rId47" w:history="1">
         <w:r>
           <w:rPr>
-            <w:rStyle w:val="Hyperlink"/>
+            <w:rStyle w:val="Lienhypertexte"/>
             <w:rFonts w:asciiTheme="minorHAnsi" w:hAnsiTheme="minorHAnsi" w:cstheme="minorHAnsi"/>
             <w:sz w:val="22"/>
             <w:szCs w:val="22"/>
@@ -11310,7 +11224,7 @@
     </w:p>
     <w:p>
       <w:pPr>
-        <w:pStyle w:val="Heading1"/>
+        <w:pStyle w:val="Titre1"/>
         <w:rPr>
           <w:color w:val="D25F10"/>
         </w:rPr>
@@ -11399,7 +11313,7 @@
     </w:p>
     <w:p>
       <w:pPr>
-        <w:pStyle w:val="Caption"/>
+        <w:pStyle w:val="Lgende"/>
       </w:pPr>
       <w:r>
         <w:t xml:space="preserve">Figure </w:t>
@@ -11467,7 +11381,7 @@
     </w:p>
     <w:p>
       <w:pPr>
-        <w:pStyle w:val="Caption"/>
+        <w:pStyle w:val="Lgende"/>
       </w:pPr>
       <w:r>
         <w:t xml:space="preserve">Figure </w:t>
@@ -11486,7 +11400,7 @@
     </w:p>
     <w:p>
       <w:pPr>
-        <w:pStyle w:val="Heading1"/>
+        <w:pStyle w:val="Titre1"/>
         <w:rPr>
           <w:color w:val="D25F10"/>
         </w:rPr>
@@ -11505,7 +11419,7 @@
     </w:p>
     <w:p>
       <w:pPr>
-        <w:pStyle w:val="Heading1"/>
+        <w:pStyle w:val="Titre1"/>
         <w:rPr>
           <w:color w:val="D25F10"/>
         </w:rPr>
@@ -11525,7 +11439,7 @@
     </w:p>
     <w:p>
       <w:pPr>
-        <w:pStyle w:val="Heading1"/>
+        <w:pStyle w:val="Titre1"/>
         <w:rPr>
           <w:color w:val="D25F10"/>
         </w:rPr>
@@ -11559,7 +11473,7 @@
     </w:p>
     <w:p>
       <w:pPr>
-        <w:pStyle w:val="Heading1"/>
+        <w:pStyle w:val="Titre1"/>
         <w:rPr>
           <w:color w:val="D25F10"/>
         </w:rPr>
@@ -11638,7 +11552,7 @@
     <w:sdtContent>
       <w:p>
         <w:pPr>
-          <w:pStyle w:val="Footer"/>
+          <w:pStyle w:val="Pieddepage"/>
           <w:jc w:val="center"/>
         </w:pPr>
         <w:r>
@@ -11661,7 +11575,7 @@
   </w:sdt>
   <w:p>
     <w:pPr>
-      <w:pStyle w:val="Footer"/>
+      <w:pStyle w:val="Pieddepage"/>
     </w:pPr>
   </w:p>
 </w:ftr>
@@ -13091,11 +13005,11 @@
     <w:qFormat/>
     <w:rsid w:val="00767F7A"/>
   </w:style>
-  <w:style w:type="paragraph" w:styleId="Heading1">
+  <w:style w:type="paragraph" w:styleId="Titre1">
     <w:name w:val="heading 1"/>
     <w:basedOn w:val="Normal"/>
     <w:next w:val="Normal"/>
-    <w:link w:val="Heading1Char"/>
+    <w:link w:val="Titre1Car"/>
     <w:uiPriority w:val="9"/>
     <w:qFormat/>
     <w:rsid w:val="0010573B"/>
@@ -13112,11 +13026,11 @@
       <w:szCs w:val="32"/>
     </w:rPr>
   </w:style>
-  <w:style w:type="paragraph" w:styleId="Heading2">
+  <w:style w:type="paragraph" w:styleId="Titre2">
     <w:name w:val="heading 2"/>
     <w:basedOn w:val="Normal"/>
     <w:next w:val="Normal"/>
-    <w:link w:val="Heading2Char"/>
+    <w:link w:val="Titre2Car"/>
     <w:uiPriority w:val="9"/>
     <w:unhideWhenUsed/>
     <w:qFormat/>
@@ -13134,11 +13048,11 @@
       <w:szCs w:val="26"/>
     </w:rPr>
   </w:style>
-  <w:style w:type="paragraph" w:styleId="Heading3">
+  <w:style w:type="paragraph" w:styleId="Titre3">
     <w:name w:val="heading 3"/>
     <w:basedOn w:val="Normal"/>
     <w:next w:val="Normal"/>
-    <w:link w:val="Heading3Char"/>
+    <w:link w:val="Titre3Car"/>
     <w:uiPriority w:val="9"/>
     <w:unhideWhenUsed/>
     <w:qFormat/>
@@ -13156,11 +13070,11 @@
       <w:szCs w:val="24"/>
     </w:rPr>
   </w:style>
-  <w:style w:type="paragraph" w:styleId="Heading4">
+  <w:style w:type="paragraph" w:styleId="Titre4">
     <w:name w:val="heading 4"/>
     <w:basedOn w:val="Normal"/>
     <w:next w:val="Normal"/>
-    <w:link w:val="Heading4Char"/>
+    <w:link w:val="Titre4Car"/>
     <w:uiPriority w:val="9"/>
     <w:unhideWhenUsed/>
     <w:qFormat/>
@@ -13178,13 +13092,13 @@
       <w:color w:val="2F5496" w:themeColor="accent1" w:themeShade="BF"/>
     </w:rPr>
   </w:style>
-  <w:style w:type="character" w:default="1" w:styleId="DefaultParagraphFont">
+  <w:style w:type="character" w:default="1" w:styleId="Policepardfaut">
     <w:name w:val="Default Paragraph Font"/>
     <w:uiPriority w:val="1"/>
     <w:semiHidden/>
     <w:unhideWhenUsed/>
   </w:style>
-  <w:style w:type="table" w:default="1" w:styleId="TableNormal">
+  <w:style w:type="table" w:default="1" w:styleId="TableauNormal">
     <w:name w:val="Normal Table"/>
     <w:uiPriority w:val="99"/>
     <w:semiHidden/>
@@ -13199,13 +13113,13 @@
       </w:tblCellMar>
     </w:tblPr>
   </w:style>
-  <w:style w:type="numbering" w:default="1" w:styleId="NoList">
+  <w:style w:type="numbering" w:default="1" w:styleId="Aucuneliste">
     <w:name w:val="No List"/>
     <w:uiPriority w:val="99"/>
     <w:semiHidden/>
     <w:unhideWhenUsed/>
   </w:style>
-  <w:style w:type="paragraph" w:styleId="ListParagraph">
+  <w:style w:type="paragraph" w:styleId="Paragraphedeliste">
     <w:name w:val="List Paragraph"/>
     <w:basedOn w:val="Normal"/>
     <w:uiPriority w:val="34"/>
@@ -13216,11 +13130,11 @@
       <w:contextualSpacing/>
     </w:pPr>
   </w:style>
-  <w:style w:type="paragraph" w:styleId="Title">
+  <w:style w:type="paragraph" w:styleId="Titre">
     <w:name w:val="Title"/>
     <w:basedOn w:val="Normal"/>
     <w:next w:val="Normal"/>
-    <w:link w:val="TitleChar"/>
+    <w:link w:val="TitreCar"/>
     <w:uiPriority w:val="10"/>
     <w:qFormat/>
     <w:rsid w:val="0010573B"/>
@@ -13236,10 +13150,10 @@
       <w:szCs w:val="56"/>
     </w:rPr>
   </w:style>
-  <w:style w:type="character" w:customStyle="1" w:styleId="TitleChar">
-    <w:name w:val="Title Char"/>
-    <w:basedOn w:val="DefaultParagraphFont"/>
-    <w:link w:val="Title"/>
+  <w:style w:type="character" w:customStyle="1" w:styleId="TitreCar">
+    <w:name w:val="Titre Car"/>
+    <w:basedOn w:val="Policepardfaut"/>
+    <w:link w:val="Titre"/>
     <w:uiPriority w:val="10"/>
     <w:rsid w:val="0010573B"/>
     <w:rPr>
@@ -13250,10 +13164,10 @@
       <w:szCs w:val="56"/>
     </w:rPr>
   </w:style>
-  <w:style w:type="character" w:customStyle="1" w:styleId="Heading1Char">
-    <w:name w:val="Heading 1 Char"/>
-    <w:basedOn w:val="DefaultParagraphFont"/>
-    <w:link w:val="Heading1"/>
+  <w:style w:type="character" w:customStyle="1" w:styleId="Titre1Car">
+    <w:name w:val="Titre 1 Car"/>
+    <w:basedOn w:val="Policepardfaut"/>
+    <w:link w:val="Titre1"/>
     <w:uiPriority w:val="9"/>
     <w:rsid w:val="0010573B"/>
     <w:rPr>
@@ -13263,10 +13177,10 @@
       <w:szCs w:val="32"/>
     </w:rPr>
   </w:style>
-  <w:style w:type="character" w:customStyle="1" w:styleId="Heading2Char">
-    <w:name w:val="Heading 2 Char"/>
-    <w:basedOn w:val="DefaultParagraphFont"/>
-    <w:link w:val="Heading2"/>
+  <w:style w:type="character" w:customStyle="1" w:styleId="Titre2Car">
+    <w:name w:val="Titre 2 Car"/>
+    <w:basedOn w:val="Policepardfaut"/>
+    <w:link w:val="Titre2"/>
     <w:uiPriority w:val="9"/>
     <w:rsid w:val="006D77B9"/>
     <w:rPr>
@@ -13276,10 +13190,10 @@
       <w:szCs w:val="26"/>
     </w:rPr>
   </w:style>
-  <w:style w:type="character" w:customStyle="1" w:styleId="Heading3Char">
-    <w:name w:val="Heading 3 Char"/>
-    <w:basedOn w:val="DefaultParagraphFont"/>
-    <w:link w:val="Heading3"/>
+  <w:style w:type="character" w:customStyle="1" w:styleId="Titre3Car">
+    <w:name w:val="Titre 3 Car"/>
+    <w:basedOn w:val="Policepardfaut"/>
+    <w:link w:val="Titre3"/>
     <w:uiPriority w:val="9"/>
     <w:rsid w:val="006D77B9"/>
     <w:rPr>
@@ -13289,10 +13203,10 @@
       <w:szCs w:val="24"/>
     </w:rPr>
   </w:style>
-  <w:style w:type="character" w:customStyle="1" w:styleId="Heading4Char">
-    <w:name w:val="Heading 4 Char"/>
-    <w:basedOn w:val="DefaultParagraphFont"/>
-    <w:link w:val="Heading4"/>
+  <w:style w:type="character" w:customStyle="1" w:styleId="Titre4Car">
+    <w:name w:val="Titre 4 Car"/>
+    <w:basedOn w:val="Policepardfaut"/>
+    <w:link w:val="Titre4"/>
     <w:uiPriority w:val="9"/>
     <w:rsid w:val="006D77B9"/>
     <w:rPr>
@@ -13302,9 +13216,9 @@
       <w:color w:val="2F5496" w:themeColor="accent1" w:themeShade="BF"/>
     </w:rPr>
   </w:style>
-  <w:style w:type="paragraph" w:styleId="TOCHeading">
+  <w:style w:type="paragraph" w:styleId="En-ttedetabledesmatires">
     <w:name w:val="TOC Heading"/>
-    <w:basedOn w:val="Heading1"/>
+    <w:basedOn w:val="Titre1"/>
     <w:next w:val="Normal"/>
     <w:uiPriority w:val="39"/>
     <w:unhideWhenUsed/>
@@ -13319,7 +13233,7 @@
       <w14:ligatures w14:val="none"/>
     </w:rPr>
   </w:style>
-  <w:style w:type="paragraph" w:styleId="TOC1">
+  <w:style w:type="paragraph" w:styleId="TM1">
     <w:name w:val="toc 1"/>
     <w:basedOn w:val="Normal"/>
     <w:next w:val="Normal"/>
@@ -13331,7 +13245,7 @@
       <w:spacing w:after="100"/>
     </w:pPr>
   </w:style>
-  <w:style w:type="paragraph" w:styleId="TOC2">
+  <w:style w:type="paragraph" w:styleId="TM2">
     <w:name w:val="toc 2"/>
     <w:basedOn w:val="Normal"/>
     <w:next w:val="Normal"/>
@@ -13344,7 +13258,7 @@
       <w:ind w:left="220"/>
     </w:pPr>
   </w:style>
-  <w:style w:type="paragraph" w:styleId="TOC3">
+  <w:style w:type="paragraph" w:styleId="TM3">
     <w:name w:val="toc 3"/>
     <w:basedOn w:val="Normal"/>
     <w:next w:val="Normal"/>
@@ -13357,9 +13271,9 @@
       <w:ind w:left="440"/>
     </w:pPr>
   </w:style>
-  <w:style w:type="character" w:styleId="Hyperlink">
+  <w:style w:type="character" w:styleId="Lienhypertexte">
     <w:name w:val="Hyperlink"/>
-    <w:basedOn w:val="DefaultParagraphFont"/>
+    <w:basedOn w:val="Policepardfaut"/>
     <w:uiPriority w:val="99"/>
     <w:unhideWhenUsed/>
     <w:rsid w:val="006D77B9"/>
@@ -13368,10 +13282,10 @@
       <w:u w:val="single"/>
     </w:rPr>
   </w:style>
-  <w:style w:type="paragraph" w:styleId="Header">
+  <w:style w:type="paragraph" w:styleId="En-tte">
     <w:name w:val="header"/>
     <w:basedOn w:val="Normal"/>
-    <w:link w:val="HeaderChar"/>
+    <w:link w:val="En-tteCar"/>
     <w:uiPriority w:val="99"/>
     <w:unhideWhenUsed/>
     <w:rsid w:val="006D77B9"/>
@@ -13383,17 +13297,17 @@
       <w:spacing w:after="0" w:line="240" w:lineRule="auto"/>
     </w:pPr>
   </w:style>
-  <w:style w:type="character" w:customStyle="1" w:styleId="HeaderChar">
-    <w:name w:val="Header Char"/>
-    <w:basedOn w:val="DefaultParagraphFont"/>
-    <w:link w:val="Header"/>
+  <w:style w:type="character" w:customStyle="1" w:styleId="En-tteCar">
+    <w:name w:val="En-tête Car"/>
+    <w:basedOn w:val="Policepardfaut"/>
+    <w:link w:val="En-tte"/>
     <w:uiPriority w:val="99"/>
     <w:rsid w:val="006D77B9"/>
   </w:style>
-  <w:style w:type="paragraph" w:styleId="Footer">
+  <w:style w:type="paragraph" w:styleId="Pieddepage">
     <w:name w:val="footer"/>
     <w:basedOn w:val="Normal"/>
-    <w:link w:val="FooterChar"/>
+    <w:link w:val="PieddepageCar"/>
     <w:uiPriority w:val="99"/>
     <w:unhideWhenUsed/>
     <w:rsid w:val="006D77B9"/>
@@ -13405,16 +13319,16 @@
       <w:spacing w:after="0" w:line="240" w:lineRule="auto"/>
     </w:pPr>
   </w:style>
-  <w:style w:type="character" w:customStyle="1" w:styleId="FooterChar">
-    <w:name w:val="Footer Char"/>
-    <w:basedOn w:val="DefaultParagraphFont"/>
-    <w:link w:val="Footer"/>
+  <w:style w:type="character" w:customStyle="1" w:styleId="PieddepageCar">
+    <w:name w:val="Pied de page Car"/>
+    <w:basedOn w:val="Policepardfaut"/>
+    <w:link w:val="Pieddepage"/>
     <w:uiPriority w:val="99"/>
     <w:rsid w:val="006D77B9"/>
   </w:style>
-  <w:style w:type="character" w:styleId="FollowedHyperlink">
+  <w:style w:type="character" w:styleId="Lienhypertextesuivivisit">
     <w:name w:val="FollowedHyperlink"/>
-    <w:basedOn w:val="DefaultParagraphFont"/>
+    <w:basedOn w:val="Policepardfaut"/>
     <w:uiPriority w:val="99"/>
     <w:semiHidden/>
     <w:unhideWhenUsed/>
@@ -13424,7 +13338,7 @@
       <w:u w:val="single"/>
     </w:rPr>
   </w:style>
-  <w:style w:type="paragraph" w:styleId="Caption">
+  <w:style w:type="paragraph" w:styleId="Lgende">
     <w:name w:val="caption"/>
     <w:basedOn w:val="Normal"/>
     <w:next w:val="Normal"/>
@@ -13443,9 +13357,9 @@
       <w:szCs w:val="18"/>
     </w:rPr>
   </w:style>
-  <w:style w:type="table" w:styleId="GridTable2-Accent5">
+  <w:style w:type="table" w:styleId="TableauGrille2-Accentuation5">
     <w:name w:val="Grid Table 2 Accent 5"/>
-    <w:basedOn w:val="TableNormal"/>
+    <w:basedOn w:val="TableauNormal"/>
     <w:uiPriority w:val="47"/>
     <w:rsid w:val="006206B0"/>
     <w:pPr>
@@ -13519,9 +13433,9 @@
       </w:tcPr>
     </w:tblStylePr>
   </w:style>
-  <w:style w:type="character" w:styleId="UnresolvedMention">
+  <w:style w:type="character" w:styleId="Mentionnonrsolue">
     <w:name w:val="Unresolved Mention"/>
-    <w:basedOn w:val="DefaultParagraphFont"/>
+    <w:basedOn w:val="Policepardfaut"/>
     <w:uiPriority w:val="99"/>
     <w:semiHidden/>
     <w:unhideWhenUsed/>

</xml_diff>

<commit_message>
ajout du terme capture d'ecrant
</commit_message>
<xml_diff>
--- a/RapportFinale.docx
+++ b/RapportFinale.docx
@@ -2599,7 +2599,35 @@
         <w:rPr>
           <w:color w:val="D25F10"/>
         </w:rPr>
-        <w:t xml:space="preserve">Description du projet : Isidor’s Quest : </w:t>
+        <w:t xml:space="preserve">Description du projet : </w:t>
+      </w:r>
+      <w:proofErr w:type="spellStart"/>
+      <w:r>
+        <w:rPr>
+          <w:color w:val="D25F10"/>
+        </w:rPr>
+        <w:t>Isidor’s</w:t>
+      </w:r>
+      <w:proofErr w:type="spellEnd"/>
+      <w:r>
+        <w:rPr>
+          <w:color w:val="D25F10"/>
+        </w:rPr>
+        <w:t xml:space="preserve"> </w:t>
+      </w:r>
+      <w:proofErr w:type="spellStart"/>
+      <w:r>
+        <w:rPr>
+          <w:color w:val="D25F10"/>
+        </w:rPr>
+        <w:t>Quest</w:t>
+      </w:r>
+      <w:proofErr w:type="spellEnd"/>
+      <w:r>
+        <w:rPr>
+          <w:color w:val="D25F10"/>
+        </w:rPr>
+        <w:t xml:space="preserve"> : </w:t>
       </w:r>
       <w:proofErr w:type="spellStart"/>
       <w:r>
@@ -2867,16 +2895,7 @@
           <w:sz w:val="20"/>
           <w:szCs w:val="20"/>
         </w:rPr>
-        <w:t>SELVARATNAM</w:t>
-      </w:r>
-      <w:r>
-        <w:rPr>
-          <w:i/>
-          <w:iCs/>
-          <w:sz w:val="20"/>
-          <w:szCs w:val="20"/>
-        </w:rPr>
-        <w:t xml:space="preserve"> Akash</w:t>
+        <w:t>SELVARATNAM Akash</w:t>
       </w:r>
       <w:r>
         <w:rPr>
@@ -3041,7 +3060,6 @@
     <w:p>
       <w:pPr>
         <w:pStyle w:val="Caption"/>
-        <w:jc w:val="center"/>
       </w:pPr>
       <w:r>
         <w:t xml:space="preserve">Figure </w:t>
@@ -4816,6 +4834,9 @@
         <w:t>: charte graphique utilisée pour l'application</w:t>
       </w:r>
       <w:bookmarkEnd w:id="10"/>
+      <w:r>
+        <w:t xml:space="preserve"> (capture d’écran de la  charte graphique)</w:t>
+      </w:r>
     </w:p>
     <w:p>
       <w:pPr>
@@ -6269,6 +6290,15 @@
       <w:r>
         <w:t xml:space="preserve"> effectuée et labellisée « Terminer »</w:t>
       </w:r>
+      <w:r>
+        <w:t xml:space="preserve"> (</w:t>
+      </w:r>
+      <w:r>
+        <w:t>capture d’écran</w:t>
+      </w:r>
+      <w:r>
+        <w:t>)</w:t>
+      </w:r>
     </w:p>
     <w:p>
       <w:pPr>
@@ -7495,13 +7525,11 @@
       <w:pPr>
         <w:rPr>
           <w:u w:val="single"/>
-          <w:lang w:val="it-IT"/>
         </w:rPr>
       </w:pPr>
       <w:r>
         <w:rPr>
           <w:u w:val="single"/>
-          <w:lang w:val="it-IT"/>
         </w:rPr>
         <w:br w:type="page"/>
       </w:r>
@@ -7510,35 +7538,24 @@
       <w:pPr>
         <w:rPr>
           <w:u w:val="single"/>
-          <w:lang w:val="it-IT"/>
-        </w:rPr>
-      </w:pPr>
-      <w:proofErr w:type="spellStart"/>
+        </w:rPr>
+      </w:pPr>
       <w:r>
         <w:rPr>
           <w:u w:val="single"/>
-          <w:lang w:val="it-IT"/>
         </w:rPr>
         <w:lastRenderedPageBreak/>
         <w:t>Accueil</w:t>
       </w:r>
-      <w:proofErr w:type="spellEnd"/>
-      <w:r>
-        <w:rPr>
-          <w:lang w:val="it-IT"/>
-        </w:rPr>
+      <w:r>
         <w:t xml:space="preserve"> </w:t>
       </w:r>
       <w:r>
-        <w:rPr>
-          <w:lang w:val="it-IT"/>
-        </w:rPr>
         <w:t>:</w:t>
       </w:r>
       <w:r>
         <w:rPr>
           <w:u w:val="single"/>
-          <w:lang w:val="it-IT"/>
         </w:rPr>
         <w:t xml:space="preserve"> </w:t>
       </w:r>
@@ -7546,21 +7563,7 @@
     <w:p>
       <w:pPr>
         <w:rPr>
-          <w:lang w:val="it-IT"/>
-        </w:rPr>
-      </w:pPr>
-      <w:r>
-        <w:rPr>
-          <w:lang w:val="it-IT"/>
-        </w:rPr>
-        <w:t xml:space="preserve">Bla Bla Bla </w:t>
-      </w:r>
-    </w:p>
-    <w:p>
-      <w:pPr>
-        <w:rPr>
           <w:u w:val="single"/>
-          <w:lang w:val="it-IT"/>
         </w:rPr>
       </w:pPr>
     </w:p>
@@ -7568,34 +7571,23 @@
       <w:pPr>
         <w:rPr>
           <w:u w:val="single"/>
-          <w:lang w:val="it-IT"/>
-        </w:rPr>
-      </w:pPr>
-      <w:proofErr w:type="spellStart"/>
+        </w:rPr>
+      </w:pPr>
       <w:r>
         <w:rPr>
           <w:u w:val="single"/>
-          <w:lang w:val="it-IT"/>
         </w:rPr>
         <w:t>Inscription</w:t>
       </w:r>
-      <w:proofErr w:type="spellEnd"/>
-      <w:r>
-        <w:rPr>
-          <w:lang w:val="it-IT"/>
-        </w:rPr>
+      <w:r>
         <w:t xml:space="preserve"> </w:t>
       </w:r>
       <w:r>
-        <w:rPr>
-          <w:lang w:val="it-IT"/>
-        </w:rPr>
         <w:t>:</w:t>
       </w:r>
       <w:r>
         <w:rPr>
           <w:u w:val="single"/>
-          <w:lang w:val="it-IT"/>
         </w:rPr>
         <w:t xml:space="preserve"> </w:t>
       </w:r>
@@ -7743,6 +7735,15 @@
       </w:r>
       <w:r>
         <w:t xml:space="preserve"> pris</w:t>
+      </w:r>
+      <w:r>
+        <w:t xml:space="preserve"> (</w:t>
+      </w:r>
+      <w:r>
+        <w:t>capture d’écran</w:t>
+      </w:r>
+      <w:r>
+        <w:t>)</w:t>
       </w:r>
     </w:p>
     <w:p/>
@@ -7875,6 +7876,15 @@
       <w:r>
         <w:t xml:space="preserve"> : page de vérification du code</w:t>
       </w:r>
+      <w:r>
+        <w:t xml:space="preserve"> (</w:t>
+      </w:r>
+      <w:r>
+        <w:t>capture d’écran</w:t>
+      </w:r>
+      <w:r>
+        <w:t>)</w:t>
+      </w:r>
     </w:p>
     <w:p/>
     <w:p>
@@ -8026,6 +8036,15 @@
       <w:r>
         <w:t xml:space="preserve"> : Exemple d'utilisateur dans le document User</w:t>
       </w:r>
+      <w:r>
+        <w:t xml:space="preserve"> (</w:t>
+      </w:r>
+      <w:r>
+        <w:t>capture d’écran</w:t>
+      </w:r>
+      <w:r>
+        <w:t>)</w:t>
+      </w:r>
     </w:p>
     <w:p>
       <w:pPr>
@@ -8198,6 +8217,15 @@
       <w:r>
         <w:t xml:space="preserve"> : Page de connexion, exemple de connexion avec un nom d'utilisateur ou un mot de passe incorrect</w:t>
       </w:r>
+      <w:r>
+        <w:t xml:space="preserve"> (</w:t>
+      </w:r>
+      <w:r>
+        <w:t>capture d’écran</w:t>
+      </w:r>
+      <w:r>
+        <w:t>)</w:t>
+      </w:r>
     </w:p>
     <w:p>
       <w:pPr>
@@ -8380,6 +8408,15 @@
       <w:r>
         <w:t>page d'oubli de mot de passe, exemple d'un mail non valide</w:t>
       </w:r>
+      <w:r>
+        <w:t xml:space="preserve"> (</w:t>
+      </w:r>
+      <w:r>
+        <w:t>capture d’écran</w:t>
+      </w:r>
+      <w:r>
+        <w:t>)</w:t>
+      </w:r>
     </w:p>
     <w:p/>
     <w:p>
@@ -8553,6 +8590,15 @@
       <w:r>
         <w:t xml:space="preserve"> : Page à propos</w:t>
       </w:r>
+      <w:r>
+        <w:t xml:space="preserve"> (</w:t>
+      </w:r>
+      <w:r>
+        <w:t>capture d’écran</w:t>
+      </w:r>
+      <w:r>
+        <w:t>)</w:t>
+      </w:r>
     </w:p>
     <w:p>
       <w:pPr>
@@ -8619,7 +8665,7 @@
           <w:u w:val="single"/>
         </w:rPr>
         <w:drawing>
-          <wp:inline distT="0" distB="0" distL="0" distR="0" wp14:anchorId="5351F9E8" wp14:editId="63141369">
+          <wp:inline distT="0" distB="0" distL="0" distR="0" wp14:anchorId="5351F9E8" wp14:editId="5136163A">
             <wp:extent cx="3296093" cy="2422464"/>
             <wp:effectExtent l="0" t="0" r="0" b="0"/>
             <wp:docPr id="543027723" name="Image 1"/>
@@ -8683,7 +8729,17 @@
       <w:r>
         <w:t>: Page de contact</w:t>
       </w:r>
-    </w:p>
+      <w:r>
+        <w:t xml:space="preserve"> (</w:t>
+      </w:r>
+      <w:r>
+        <w:t>capture d’écran</w:t>
+      </w:r>
+      <w:r>
+        <w:t>)</w:t>
+      </w:r>
+    </w:p>
+    <w:p/>
     <w:p>
       <w:pPr>
         <w:jc w:val="both"/>
@@ -8778,6 +8834,15 @@
       <w:r>
         <w:t>: Mail de confirmation envoyé à l'utilisateur</w:t>
       </w:r>
+      <w:r>
+        <w:t xml:space="preserve"> (</w:t>
+      </w:r>
+      <w:r>
+        <w:t>capture d’écran</w:t>
+      </w:r>
+      <w:r>
+        <w:t>)</w:t>
+      </w:r>
     </w:p>
     <w:p>
       <w:pPr>
@@ -8806,24 +8871,17 @@
           <w:u w:val="single"/>
         </w:rPr>
       </w:pPr>
-      <w:r>
+    </w:p>
+    <w:p>
+      <w:pPr>
         <w:rPr>
           <w:u w:val="single"/>
         </w:rPr>
-        <w:br w:type="page"/>
-      </w:r>
-    </w:p>
-    <w:p>
-      <w:pPr>
+      </w:pPr>
+      <w:r>
         <w:rPr>
           <w:u w:val="single"/>
         </w:rPr>
-      </w:pPr>
-      <w:r>
-        <w:rPr>
-          <w:u w:val="single"/>
-        </w:rPr>
-        <w:lastRenderedPageBreak/>
         <w:t>Paiement :</w:t>
       </w:r>
     </w:p>
@@ -8914,6 +8972,15 @@
       </w:fldSimple>
       <w:r>
         <w:t>: Page de paiement</w:t>
+      </w:r>
+      <w:r>
+        <w:t xml:space="preserve"> (</w:t>
+      </w:r>
+      <w:r>
+        <w:t>capture d’écran</w:t>
+      </w:r>
+      <w:r>
+        <w:t>)</w:t>
       </w:r>
     </w:p>
     <w:p/>
@@ -9041,6 +9108,15 @@
       <w:r>
         <w:t>PayPal</w:t>
       </w:r>
+      <w:r>
+        <w:t xml:space="preserve"> (</w:t>
+      </w:r>
+      <w:r>
+        <w:t>capture d’écran</w:t>
+      </w:r>
+      <w:r>
+        <w:t>)</w:t>
+      </w:r>
     </w:p>
     <w:p>
       <w:pPr>
@@ -9112,6 +9188,15 @@
       <w:r>
         <w:t>: Paiement par carte bancaire</w:t>
       </w:r>
+      <w:r>
+        <w:t xml:space="preserve"> (</w:t>
+      </w:r>
+      <w:r>
+        <w:t>capture d’écran</w:t>
+      </w:r>
+      <w:r>
+        <w:t>)</w:t>
+      </w:r>
     </w:p>
     <w:p>
       <w:pPr>
@@ -9204,6 +9289,15 @@
       </w:fldSimple>
       <w:r>
         <w:t xml:space="preserve"> :Paiement par carte bancaire réussie</w:t>
+      </w:r>
+      <w:r>
+        <w:t xml:space="preserve"> (</w:t>
+      </w:r>
+      <w:r>
+        <w:t>capture d’écran</w:t>
+      </w:r>
+      <w:r>
+        <w:t>)</w:t>
       </w:r>
     </w:p>
     <w:p>
@@ -9329,6 +9423,15 @@
       </w:fldSimple>
       <w:r>
         <w:t>: Page de consultation/modification des données</w:t>
+      </w:r>
+      <w:r>
+        <w:t xml:space="preserve"> (</w:t>
+      </w:r>
+      <w:r>
+        <w:t>capture d’écran</w:t>
+      </w:r>
+      <w:r>
+        <w:t>)</w:t>
       </w:r>
     </w:p>
     <w:p/>
@@ -9413,6 +9516,15 @@
       <w:r>
         <w:t>: Modification des données</w:t>
       </w:r>
+      <w:r>
+        <w:t xml:space="preserve"> (</w:t>
+      </w:r>
+      <w:r>
+        <w:t>capture d’écran</w:t>
+      </w:r>
+      <w:r>
+        <w:t>)</w:t>
+      </w:r>
     </w:p>
     <w:p>
       <w:pPr>
@@ -9555,6 +9667,15 @@
       </w:r>
       <w:r>
         <w:t xml:space="preserve"> </w:t>
+      </w:r>
+      <w:r>
+        <w:t>(</w:t>
+      </w:r>
+      <w:r>
+        <w:t>capture d’écran</w:t>
+      </w:r>
+      <w:r>
+        <w:t>)</w:t>
       </w:r>
     </w:p>
     <w:p/>
@@ -9693,6 +9814,15 @@
       <w:r>
         <w:t>: Liste des langues disponible sur notre site web</w:t>
       </w:r>
+      <w:r>
+        <w:t xml:space="preserve"> (</w:t>
+      </w:r>
+      <w:r>
+        <w:t>capture d’écran</w:t>
+      </w:r>
+      <w:r>
+        <w:t>)</w:t>
+      </w:r>
     </w:p>
     <w:p/>
     <w:p>
@@ -9767,6 +9897,15 @@
       </w:fldSimple>
       <w:r>
         <w:t>: Fichier JSON Français</w:t>
+      </w:r>
+      <w:r>
+        <w:t xml:space="preserve"> (</w:t>
+      </w:r>
+      <w:r>
+        <w:t>capture d’écran</w:t>
+      </w:r>
+      <w:r>
+        <w:t>)</w:t>
       </w:r>
     </w:p>
     <w:p>
@@ -9843,6 +9982,15 @@
       <w:r>
         <w:t xml:space="preserve"> : Fichier JSON Anglais</w:t>
       </w:r>
+      <w:r>
+        <w:t xml:space="preserve"> (</w:t>
+      </w:r>
+      <w:r>
+        <w:t>capture d’écran</w:t>
+      </w:r>
+      <w:r>
+        <w:t>)</w:t>
+      </w:r>
     </w:p>
     <w:p/>
     <w:p>
@@ -9935,7 +10083,16 @@
         </w:r>
       </w:fldSimple>
       <w:r>
-        <w:t>: Connexion (Header)</w:t>
+        <w:t>: Connexion (Header</w:t>
+      </w:r>
+      <w:r>
+        <w:t xml:space="preserve">, </w:t>
+      </w:r>
+      <w:r>
+        <w:t>capture d’écran</w:t>
+      </w:r>
+      <w:r>
+        <w:t>)</w:t>
       </w:r>
     </w:p>
     <w:p/>
@@ -9994,19 +10151,7 @@
         <w:rPr>
           <w:u w:val="single"/>
         </w:rPr>
-        <w:t xml:space="preserve"> (</w:t>
-      </w:r>
-      <w:r>
-        <w:rPr>
-          <w:u w:val="single"/>
-        </w:rPr>
-        <w:t>composant commune à toute les pages</w:t>
-      </w:r>
-      <w:r>
-        <w:rPr>
-          <w:u w:val="single"/>
-        </w:rPr>
-        <w:t>)</w:t>
+        <w:t xml:space="preserve"> (composant commune à toute les pages)</w:t>
       </w:r>
       <w:r>
         <w:t> :</w:t>
@@ -10091,7 +10236,21 @@
         </w:r>
       </w:fldSimple>
       <w:r>
-        <w:t xml:space="preserve"> : Footer</w:t>
+        <w:t xml:space="preserve"> : </w:t>
+      </w:r>
+      <w:proofErr w:type="spellStart"/>
+      <w:r>
+        <w:t>Footer</w:t>
+      </w:r>
+      <w:proofErr w:type="spellEnd"/>
+      <w:r>
+        <w:t xml:space="preserve"> (</w:t>
+      </w:r>
+      <w:r>
+        <w:t>capture d’écran</w:t>
+      </w:r>
+      <w:r>
+        <w:t>)</w:t>
       </w:r>
     </w:p>
     <w:p/>
@@ -10121,12 +10280,14 @@
     <w:p>
       <w:pPr>
         <w:rPr>
+          <w:color w:val="FF0000"/>
           <w:sz w:val="100"/>
           <w:szCs w:val="100"/>
         </w:rPr>
       </w:pPr>
       <w:r>
         <w:rPr>
+          <w:color w:val="FF0000"/>
           <w:sz w:val="100"/>
           <w:szCs w:val="100"/>
         </w:rPr>
@@ -10143,15 +10304,94 @@
         <w:rPr>
           <w:u w:val="single"/>
         </w:rPr>
-        <w:t>Écran d’accueil :</w:t>
-      </w:r>
+        <w:br w:type="page"/>
+      </w:r>
+    </w:p>
+    <w:p>
       <w:r>
         <w:rPr>
           <w:u w:val="single"/>
         </w:rPr>
-        <w:t xml:space="preserve"> (a anxian car c’est lui qui la dev)</w:t>
-      </w:r>
-    </w:p>
+        <w:lastRenderedPageBreak/>
+        <w:t>Écran d’accueil</w:t>
+      </w:r>
+      <w:r>
+        <w:t> :</w:t>
+      </w:r>
+    </w:p>
+    <w:p>
+      <w:r>
+        <w:t>Notre écran d’accueil</w:t>
+      </w:r>
+    </w:p>
+    <w:p>
+      <w:pPr>
+        <w:keepNext/>
+      </w:pPr>
+      <w:r>
+        <w:drawing>
+          <wp:inline distT="0" distB="0" distL="0" distR="0" wp14:anchorId="5B7609F4" wp14:editId="764742B2">
+            <wp:extent cx="5760720" cy="3018155"/>
+            <wp:effectExtent l="0" t="0" r="0" b="0"/>
+            <wp:docPr id="1461727345" name="Picture 1" descr="A screenshot of a video game&#10;&#10;Description automatically generated"/>
+            <wp:cNvGraphicFramePr>
+              <a:graphicFrameLocks xmlns:a="http://schemas.openxmlformats.org/drawingml/2006/main" noChangeAspect="1"/>
+            </wp:cNvGraphicFramePr>
+            <a:graphic xmlns:a="http://schemas.openxmlformats.org/drawingml/2006/main">
+              <a:graphicData uri="http://schemas.openxmlformats.org/drawingml/2006/picture">
+                <pic:pic xmlns:pic="http://schemas.openxmlformats.org/drawingml/2006/picture">
+                  <pic:nvPicPr>
+                    <pic:cNvPr id="1461727345" name="Picture 1" descr="A screenshot of a video game&#10;&#10;Description automatically generated"/>
+                    <pic:cNvPicPr/>
+                  </pic:nvPicPr>
+                  <pic:blipFill>
+                    <a:blip r:embed="rId33"/>
+                    <a:stretch>
+                      <a:fillRect/>
+                    </a:stretch>
+                  </pic:blipFill>
+                  <pic:spPr>
+                    <a:xfrm>
+                      <a:off x="0" y="0"/>
+                      <a:ext cx="5760720" cy="3018155"/>
+                    </a:xfrm>
+                    <a:prstGeom prst="rect">
+                      <a:avLst/>
+                    </a:prstGeom>
+                  </pic:spPr>
+                </pic:pic>
+              </a:graphicData>
+            </a:graphic>
+          </wp:inline>
+        </w:drawing>
+      </w:r>
+    </w:p>
+    <w:p>
+      <w:pPr>
+        <w:pStyle w:val="Caption"/>
+      </w:pPr>
+      <w:r>
+        <w:t xml:space="preserve">Figure </w:t>
+      </w:r>
+      <w:fldSimple w:instr=" SEQ Figure \* ARABIC ">
+        <w:r>
+          <w:rPr>
+            <w:noProof/>
+          </w:rPr>
+          <w:t>25</w:t>
+        </w:r>
+      </w:fldSimple>
+      <w:r>
+        <w:t>menu d'accueil (</w:t>
+      </w:r>
+      <w:r>
+        <w:t>capture d’écran</w:t>
+      </w:r>
+      <w:r>
+        <w:t>)</w:t>
+      </w:r>
+    </w:p>
+    <w:p/>
     <w:p>
       <w:r>
         <w:rPr>
@@ -10253,7 +10493,6 @@
         <w:rPr>
           <w:u w:val="single"/>
         </w:rPr>
-        <w:lastRenderedPageBreak/>
         <w:t>Niveau 2 :</w:t>
       </w:r>
     </w:p>
@@ -10481,7 +10720,7 @@
                     <pic:cNvPicPr/>
                   </pic:nvPicPr>
                   <pic:blipFill>
-                    <a:blip r:embed="rId33"/>
+                    <a:blip r:embed="rId34"/>
                     <a:stretch>
                       <a:fillRect/>
                     </a:stretch>
@@ -10517,17 +10756,37 @@
           <w:rPr>
             <w:noProof/>
           </w:rPr>
-          <w:t>25</w:t>
+          <w:t>26</w:t>
         </w:r>
       </w:fldSimple>
       <w:r>
-        <w:t xml:space="preserve"> : Configuration format WebGL </w:t>
+        <w:t xml:space="preserve"> : Configuration format </w:t>
+      </w:r>
+      <w:proofErr w:type="spellStart"/>
+      <w:r>
+        <w:t>WebGL</w:t>
+      </w:r>
+      <w:proofErr w:type="spellEnd"/>
+      <w:r>
+        <w:t xml:space="preserve"> </w:t>
       </w:r>
       <w:r>
         <w:rPr>
           <w:noProof/>
         </w:rPr>
         <w:t>sur unity</w:t>
+      </w:r>
+      <w:r>
+        <w:rPr>
+          <w:noProof/>
+        </w:rPr>
+        <w:t xml:space="preserve"> (</w:t>
+      </w:r>
+      <w:r>
+        <w:t>capture d’écran</w:t>
+      </w:r>
+      <w:r>
+        <w:t>)</w:t>
       </w:r>
     </w:p>
     <w:p>
@@ -10607,7 +10866,7 @@
                     </pic:cNvPicPr>
                   </pic:nvPicPr>
                   <pic:blipFill>
-                    <a:blip r:embed="rId34">
+                    <a:blip r:embed="rId35">
                       <a:extLst>
                         <a:ext uri="{28A0092B-C50C-407E-A947-70E740481C1C}">
                           <a14:useLocalDpi xmlns:a14="http://schemas.microsoft.com/office/drawing/2010/main" val="0"/>
@@ -10648,11 +10907,25 @@
           <w:rPr>
             <w:noProof/>
           </w:rPr>
-          <w:t>26</w:t>
+          <w:t>27</w:t>
         </w:r>
       </w:fldSimple>
       <w:r>
-        <w:t xml:space="preserve"> : Architecture de la compilation du WebGL</w:t>
+        <w:t xml:space="preserve"> : Architecture de la compilation du </w:t>
+      </w:r>
+      <w:proofErr w:type="spellStart"/>
+      <w:r>
+        <w:t>WebGL</w:t>
+      </w:r>
+      <w:proofErr w:type="spellEnd"/>
+      <w:r>
+        <w:t xml:space="preserve"> (</w:t>
+      </w:r>
+      <w:r>
+        <w:t>capture d’écran</w:t>
+      </w:r>
+      <w:r>
+        <w:t>)</w:t>
       </w:r>
     </w:p>
     <w:p>
@@ -10695,7 +10968,7 @@
                     </pic:cNvPicPr>
                   </pic:nvPicPr>
                   <pic:blipFill>
-                    <a:blip r:embed="rId35">
+                    <a:blip r:embed="rId36">
                       <a:extLst>
                         <a:ext uri="{28A0092B-C50C-407E-A947-70E740481C1C}">
                           <a14:useLocalDpi xmlns:a14="http://schemas.microsoft.com/office/drawing/2010/main" val="0"/>
@@ -10736,11 +11009,20 @@
           <w:rPr>
             <w:noProof/>
           </w:rPr>
-          <w:t>27</w:t>
+          <w:t>28</w:t>
         </w:r>
       </w:fldSimple>
       <w:r>
         <w:t>: Extension Live server</w:t>
+      </w:r>
+      <w:r>
+        <w:t xml:space="preserve"> (</w:t>
+      </w:r>
+      <w:r>
+        <w:t>capture d’écran</w:t>
+      </w:r>
+      <w:r>
+        <w:t>)</w:t>
       </w:r>
     </w:p>
     <w:p/>
@@ -10788,7 +11070,7 @@
                     </pic:cNvPicPr>
                   </pic:nvPicPr>
                   <pic:blipFill>
-                    <a:blip r:embed="rId36">
+                    <a:blip r:embed="rId37">
                       <a:extLst>
                         <a:ext uri="{28A0092B-C50C-407E-A947-70E740481C1C}">
                           <a14:useLocalDpi xmlns:a14="http://schemas.microsoft.com/office/drawing/2010/main" val="0"/>
@@ -10829,14 +11111,29 @@
           <w:rPr>
             <w:noProof/>
           </w:rPr>
-          <w:t>28</w:t>
+          <w:t>29</w:t>
         </w:r>
       </w:fldSimple>
       <w:r>
         <w:t xml:space="preserve">: </w:t>
       </w:r>
       <w:r>
-        <w:t>Page jeu de note site web (code)</w:t>
+        <w:t xml:space="preserve">Page jeu de note site web </w:t>
+      </w:r>
+      <w:r>
+        <w:t xml:space="preserve">version </w:t>
+      </w:r>
+      <w:r>
+        <w:t>code</w:t>
+      </w:r>
+      <w:r>
+        <w:t xml:space="preserve"> (</w:t>
+      </w:r>
+      <w:r>
+        <w:t>capture d’écran</w:t>
+      </w:r>
+      <w:r>
+        <w:t>)</w:t>
       </w:r>
     </w:p>
     <w:p>
@@ -10884,7 +11181,7 @@
                     <pic:cNvPicPr/>
                   </pic:nvPicPr>
                   <pic:blipFill>
-                    <a:blip r:embed="rId37"/>
+                    <a:blip r:embed="rId38"/>
                     <a:stretch>
                       <a:fillRect/>
                     </a:stretch>
@@ -10917,11 +11214,20 @@
           <w:rPr>
             <w:noProof/>
           </w:rPr>
-          <w:t>29</w:t>
+          <w:t>30</w:t>
         </w:r>
       </w:fldSimple>
       <w:r>
         <w:t xml:space="preserve"> : Page jeu de notre site web</w:t>
+      </w:r>
+      <w:r>
+        <w:t xml:space="preserve"> (</w:t>
+      </w:r>
+      <w:r>
+        <w:t>capture d’écran</w:t>
+      </w:r>
+      <w:r>
+        <w:t>)</w:t>
       </w:r>
     </w:p>
     <w:p>
@@ -11720,7 +12026,7 @@
       <w:pPr>
         <w:jc w:val="both"/>
       </w:pPr>
-      <w:hyperlink r:id="rId38" w:anchor="topicOverview" w:history="1">
+      <w:hyperlink r:id="rId39" w:anchor="topicOverview" w:history="1">
         <w:r>
           <w:rPr>
             <w:rStyle w:val="Hyperlink"/>
@@ -11758,7 +12064,7 @@
           <w:rStyle w:val="Hyperlink"/>
         </w:rPr>
       </w:pPr>
-      <w:hyperlink r:id="rId39" w:history="1">
+      <w:hyperlink r:id="rId40" w:history="1">
         <w:r>
           <w:rPr>
             <w:rStyle w:val="Hyperlink"/>
@@ -11787,7 +12093,7 @@
       <w:pPr>
         <w:jc w:val="both"/>
       </w:pPr>
-      <w:hyperlink r:id="rId40" w:history="1">
+      <w:hyperlink r:id="rId41" w:history="1">
         <w:r>
           <w:rPr>
             <w:rStyle w:val="Hyperlink"/>
@@ -11858,7 +12164,7 @@
       <w:pPr>
         <w:jc w:val="both"/>
       </w:pPr>
-      <w:hyperlink r:id="rId41" w:anchor=":~:text=Figma%20est%20un%20outil%20de,de%20ses%20fonctionnalit%C3%A9s%20est%20payant" w:history="1">
+      <w:hyperlink r:id="rId42" w:anchor=":~:text=Figma%20est%20un%20outil%20de,de%20ses%20fonctionnalit%C3%A9s%20est%20payant" w:history="1">
         <w:r>
           <w:rPr>
             <w:rStyle w:val="Hyperlink"/>
@@ -11890,7 +12196,7 @@
       <w:pPr>
         <w:jc w:val="both"/>
       </w:pPr>
-      <w:hyperlink r:id="rId42" w:history="1">
+      <w:hyperlink r:id="rId43" w:history="1">
         <w:r>
           <w:rPr>
             <w:rStyle w:val="Hyperlink"/>
@@ -11925,7 +12231,7 @@
       <w:pPr>
         <w:jc w:val="both"/>
       </w:pPr>
-      <w:hyperlink r:id="rId43" w:history="1">
+      <w:hyperlink r:id="rId44" w:history="1">
         <w:r>
           <w:rPr>
             <w:rStyle w:val="Hyperlink"/>
@@ -11969,7 +12275,7 @@
       <w:pPr>
         <w:jc w:val="both"/>
       </w:pPr>
-      <w:hyperlink r:id="rId44" w:history="1">
+      <w:hyperlink r:id="rId45" w:history="1">
         <w:r>
           <w:rPr>
             <w:rStyle w:val="Hyperlink"/>
@@ -12010,7 +12316,7 @@
       <w:pPr>
         <w:jc w:val="both"/>
       </w:pPr>
-      <w:hyperlink r:id="rId45" w:history="1">
+      <w:hyperlink r:id="rId46" w:history="1">
         <w:r>
           <w:rPr>
             <w:rStyle w:val="Hyperlink"/>
@@ -12040,7 +12346,7 @@
           <w:rStyle w:val="Hyperlink"/>
         </w:rPr>
       </w:pPr>
-      <w:hyperlink r:id="rId46" w:anchor="introduction_%C3%A0_express" w:history="1">
+      <w:hyperlink r:id="rId47" w:anchor="introduction_%C3%A0_express" w:history="1">
         <w:r>
           <w:rPr>
             <w:rStyle w:val="Hyperlink"/>
@@ -12098,7 +12404,7 @@
           <w:szCs w:val="22"/>
         </w:rPr>
       </w:pPr>
-      <w:hyperlink r:id="rId47" w:history="1">
+      <w:hyperlink r:id="rId48" w:history="1">
         <w:r>
           <w:rPr>
             <w:rStyle w:val="Hyperlink"/>
@@ -12188,7 +12494,7 @@
                     </pic:cNvPicPr>
                   </pic:nvPicPr>
                   <pic:blipFill rotWithShape="1">
-                    <a:blip r:embed="rId48">
+                    <a:blip r:embed="rId49">
                       <a:extLst>
                         <a:ext uri="{28A0092B-C50C-407E-A947-70E740481C1C}">
                           <a14:useLocalDpi xmlns:a14="http://schemas.microsoft.com/office/drawing/2010/main" val="0"/>
@@ -12235,7 +12541,7 @@
           <w:rPr>
             <w:noProof/>
           </w:rPr>
-          <w:t>30</w:t>
+          <w:t>31</w:t>
         </w:r>
       </w:fldSimple>
       <w:r>
@@ -12243,6 +12549,15 @@
       </w:r>
       <w:r>
         <w:t>Digramme de Gantt, première partie</w:t>
+      </w:r>
+      <w:r>
+        <w:t xml:space="preserve"> (</w:t>
+      </w:r>
+      <w:r>
+        <w:t>capture d’écran</w:t>
+      </w:r>
+      <w:r>
+        <w:t>)</w:t>
       </w:r>
     </w:p>
     <w:p>
@@ -12270,7 +12585,7 @@
                     <pic:cNvPicPr/>
                   </pic:nvPicPr>
                   <pic:blipFill>
-                    <a:blip r:embed="rId49"/>
+                    <a:blip r:embed="rId50"/>
                     <a:stretch>
                       <a:fillRect/>
                     </a:stretch>
@@ -12303,11 +12618,20 @@
           <w:rPr>
             <w:noProof/>
           </w:rPr>
-          <w:t>31</w:t>
+          <w:t>32</w:t>
         </w:r>
       </w:fldSimple>
       <w:r>
         <w:t>: Diagramme de Gantt deuxième partie</w:t>
+      </w:r>
+      <w:r>
+        <w:t xml:space="preserve"> (</w:t>
+      </w:r>
+      <w:r>
+        <w:t>capture d’écran</w:t>
+      </w:r>
+      <w:r>
+        <w:t>)</w:t>
       </w:r>
     </w:p>
     <w:p>
@@ -12416,7 +12740,7 @@
       <w:bookmarkEnd w:id="52"/>
     </w:p>
     <w:sectPr>
-      <w:footerReference w:type="default" r:id="rId50"/>
+      <w:footerReference w:type="default" r:id="rId51"/>
       <w:pgSz w:w="11906" w:h="16838"/>
       <w:pgMar w:top="1417" w:right="1417" w:bottom="1417" w:left="1417" w:header="720" w:footer="720" w:gutter="0"/>
       <w:cols w:space="720"/>

</xml_diff>

<commit_message>
Rapport: menu accueil du jeu
</commit_message>
<xml_diff>
--- a/RapportFinale.docx
+++ b/RapportFinale.docx
@@ -4,7 +4,7 @@
   <w:body>
     <w:p>
       <w:pPr>
-        <w:pStyle w:val="Titre"/>
+        <w:pStyle w:val="Title"/>
         <w:jc w:val="center"/>
         <w:rPr>
           <w:color w:val="D25F10"/>
@@ -37,7 +37,7 @@
     </w:p>
     <w:p>
       <w:pPr>
-        <w:pStyle w:val="Titre"/>
+        <w:pStyle w:val="Title"/>
         <w:rPr>
           <w:color w:val="D25F10"/>
         </w:rPr>
@@ -83,7 +83,7 @@
       <w:sdtContent>
         <w:p>
           <w:pPr>
-            <w:pStyle w:val="En-ttedetabledesmatires"/>
+            <w:pStyle w:val="TOCHeading"/>
           </w:pPr>
           <w:r>
             <w:t>Contents</w:t>
@@ -91,7 +91,7 @@
         </w:p>
         <w:p>
           <w:pPr>
-            <w:pStyle w:val="TM1"/>
+            <w:pStyle w:val="TOC1"/>
             <w:tabs>
               <w:tab w:val="right" w:leader="dot" w:pos="9062"/>
             </w:tabs>
@@ -111,7 +111,7 @@
           <w:hyperlink w:anchor="_Toc155514142" w:history="1">
             <w:r>
               <w:rPr>
-                <w:rStyle w:val="Lienhypertexte"/>
+                <w:rStyle w:val="Hyperlink"/>
                 <w:noProof/>
               </w:rPr>
               <w:t>Description du projet : Isidor’s Quest : Chasing the glow</w:t>
@@ -168,7 +168,7 @@
         </w:p>
         <w:p>
           <w:pPr>
-            <w:pStyle w:val="TM1"/>
+            <w:pStyle w:val="TOC1"/>
             <w:tabs>
               <w:tab w:val="right" w:leader="dot" w:pos="9062"/>
             </w:tabs>
@@ -179,7 +179,7 @@
           <w:hyperlink w:anchor="_Toc155514143" w:history="1">
             <w:r>
               <w:rPr>
-                <w:rStyle w:val="Lienhypertexte"/>
+                <w:rStyle w:val="Hyperlink"/>
                 <w:noProof/>
               </w:rPr>
               <w:t>Pourquoi ce projet et pas un autre ?</w:t>
@@ -236,7 +236,7 @@
         </w:p>
         <w:p>
           <w:pPr>
-            <w:pStyle w:val="TM1"/>
+            <w:pStyle w:val="TOC1"/>
             <w:tabs>
               <w:tab w:val="right" w:leader="dot" w:pos="9062"/>
             </w:tabs>
@@ -247,7 +247,7 @@
           <w:hyperlink w:anchor="_Toc155514144" w:history="1">
             <w:r>
               <w:rPr>
-                <w:rStyle w:val="Lienhypertexte"/>
+                <w:rStyle w:val="Hyperlink"/>
                 <w:noProof/>
               </w:rPr>
               <w:t>Phases d’analyses</w:t>
@@ -304,7 +304,7 @@
         </w:p>
         <w:p>
           <w:pPr>
-            <w:pStyle w:val="TM2"/>
+            <w:pStyle w:val="TOC2"/>
             <w:tabs>
               <w:tab w:val="right" w:leader="dot" w:pos="9062"/>
             </w:tabs>
@@ -315,7 +315,7 @@
           <w:hyperlink w:anchor="_Toc155514145" w:history="1">
             <w:r>
               <w:rPr>
-                <w:rStyle w:val="Lienhypertexte"/>
+                <w:rStyle w:val="Hyperlink"/>
                 <w:noProof/>
               </w:rPr>
               <w:t>Le marché actuel</w:t>
@@ -372,7 +372,7 @@
         </w:p>
         <w:p>
           <w:pPr>
-            <w:pStyle w:val="TM2"/>
+            <w:pStyle w:val="TOC2"/>
             <w:tabs>
               <w:tab w:val="right" w:leader="dot" w:pos="9062"/>
             </w:tabs>
@@ -383,7 +383,7 @@
           <w:hyperlink w:anchor="_Toc155514146" w:history="1">
             <w:r>
               <w:rPr>
-                <w:rStyle w:val="Lienhypertexte"/>
+                <w:rStyle w:val="Hyperlink"/>
                 <w:noProof/>
               </w:rPr>
               <w:t>Ce qui fait notre singularité</w:t>
@@ -440,7 +440,7 @@
         </w:p>
         <w:p>
           <w:pPr>
-            <w:pStyle w:val="TM2"/>
+            <w:pStyle w:val="TOC2"/>
             <w:tabs>
               <w:tab w:val="right" w:leader="dot" w:pos="9062"/>
             </w:tabs>
@@ -451,7 +451,7 @@
           <w:hyperlink w:anchor="_Toc155514147" w:history="1">
             <w:r>
               <w:rPr>
-                <w:rStyle w:val="Lienhypertexte"/>
+                <w:rStyle w:val="Hyperlink"/>
                 <w:noProof/>
               </w:rPr>
               <w:t>Choix techniques</w:t>
@@ -508,7 +508,7 @@
         </w:p>
         <w:p>
           <w:pPr>
-            <w:pStyle w:val="TM3"/>
+            <w:pStyle w:val="TOC3"/>
             <w:tabs>
               <w:tab w:val="right" w:leader="dot" w:pos="9062"/>
             </w:tabs>
@@ -519,7 +519,7 @@
           <w:hyperlink w:anchor="_Toc155514148" w:history="1">
             <w:r>
               <w:rPr>
-                <w:rStyle w:val="Lienhypertexte"/>
+                <w:rStyle w:val="Hyperlink"/>
                 <w:noProof/>
               </w:rPr>
               <w:t>Le rôle de chaque composant</w:t>
@@ -576,7 +576,7 @@
         </w:p>
         <w:p>
           <w:pPr>
-            <w:pStyle w:val="TM3"/>
+            <w:pStyle w:val="TOC3"/>
             <w:tabs>
               <w:tab w:val="right" w:leader="dot" w:pos="9062"/>
             </w:tabs>
@@ -587,7 +587,7 @@
           <w:hyperlink w:anchor="_Toc155514149" w:history="1">
             <w:r>
               <w:rPr>
-                <w:rStyle w:val="Lienhypertexte"/>
+                <w:rStyle w:val="Hyperlink"/>
                 <w:noProof/>
               </w:rPr>
               <w:t>Pourquoi ces outils plutôt que d’autres ?</w:t>
@@ -644,7 +644,7 @@
         </w:p>
         <w:p>
           <w:pPr>
-            <w:pStyle w:val="TM2"/>
+            <w:pStyle w:val="TOC2"/>
             <w:tabs>
               <w:tab w:val="right" w:leader="dot" w:pos="9062"/>
             </w:tabs>
@@ -655,7 +655,7 @@
           <w:hyperlink w:anchor="_Toc155514150" w:history="1">
             <w:r>
               <w:rPr>
-                <w:rStyle w:val="Lienhypertexte"/>
+                <w:rStyle w:val="Hyperlink"/>
                 <w:noProof/>
               </w:rPr>
               <w:t>Charte graphique</w:t>
@@ -712,7 +712,7 @@
         </w:p>
         <w:p>
           <w:pPr>
-            <w:pStyle w:val="TM2"/>
+            <w:pStyle w:val="TOC2"/>
             <w:tabs>
               <w:tab w:val="right" w:leader="dot" w:pos="9062"/>
             </w:tabs>
@@ -723,7 +723,7 @@
           <w:hyperlink w:anchor="_Toc155514151" w:history="1">
             <w:r>
               <w:rPr>
-                <w:rStyle w:val="Lienhypertexte"/>
+                <w:rStyle w:val="Hyperlink"/>
                 <w:noProof/>
               </w:rPr>
               <w:t>Notre organisation</w:t>
@@ -780,7 +780,7 @@
         </w:p>
         <w:p>
           <w:pPr>
-            <w:pStyle w:val="TM3"/>
+            <w:pStyle w:val="TOC3"/>
             <w:tabs>
               <w:tab w:val="right" w:leader="dot" w:pos="9062"/>
             </w:tabs>
@@ -791,7 +791,7 @@
           <w:hyperlink w:anchor="_Toc155514152" w:history="1">
             <w:r>
               <w:rPr>
-                <w:rStyle w:val="Lienhypertexte"/>
+                <w:rStyle w:val="Hyperlink"/>
                 <w:noProof/>
               </w:rPr>
               <w:t>Planification</w:t>
@@ -848,7 +848,7 @@
         </w:p>
         <w:p>
           <w:pPr>
-            <w:pStyle w:val="TM3"/>
+            <w:pStyle w:val="TOC3"/>
             <w:tabs>
               <w:tab w:val="right" w:leader="dot" w:pos="9062"/>
             </w:tabs>
@@ -859,7 +859,7 @@
           <w:hyperlink w:anchor="_Toc155514153" w:history="1">
             <w:r>
               <w:rPr>
-                <w:rStyle w:val="Lienhypertexte"/>
+                <w:rStyle w:val="Hyperlink"/>
                 <w:noProof/>
               </w:rPr>
               <w:t>Rôles de chacun(e)</w:t>
@@ -916,7 +916,7 @@
         </w:p>
         <w:p>
           <w:pPr>
-            <w:pStyle w:val="TM3"/>
+            <w:pStyle w:val="TOC3"/>
             <w:tabs>
               <w:tab w:val="right" w:leader="dot" w:pos="9062"/>
             </w:tabs>
@@ -927,7 +927,7 @@
           <w:hyperlink w:anchor="_Toc155514154" w:history="1">
             <w:r>
               <w:rPr>
-                <w:rStyle w:val="Lienhypertexte"/>
+                <w:rStyle w:val="Hyperlink"/>
                 <w:noProof/>
               </w:rPr>
               <w:t>Répartition des tâches</w:t>
@@ -984,7 +984,7 @@
         </w:p>
         <w:p>
           <w:pPr>
-            <w:pStyle w:val="TM1"/>
+            <w:pStyle w:val="TOC1"/>
             <w:tabs>
               <w:tab w:val="right" w:leader="dot" w:pos="9062"/>
             </w:tabs>
@@ -995,7 +995,7 @@
           <w:hyperlink w:anchor="_Toc155514155" w:history="1">
             <w:r>
               <w:rPr>
-                <w:rStyle w:val="Lienhypertexte"/>
+                <w:rStyle w:val="Hyperlink"/>
                 <w:noProof/>
               </w:rPr>
               <w:t>Nos deux applications</w:t>
@@ -1052,7 +1052,7 @@
         </w:p>
         <w:p>
           <w:pPr>
-            <w:pStyle w:val="TM2"/>
+            <w:pStyle w:val="TOC2"/>
             <w:tabs>
               <w:tab w:val="right" w:leader="dot" w:pos="9062"/>
             </w:tabs>
@@ -1063,7 +1063,7 @@
           <w:hyperlink w:anchor="_Toc155514156" w:history="1">
             <w:r>
               <w:rPr>
-                <w:rStyle w:val="Lienhypertexte"/>
+                <w:rStyle w:val="Hyperlink"/>
                 <w:noProof/>
               </w:rPr>
               <w:t>Les services proposés (architecture fonctionnel)</w:t>
@@ -1120,7 +1120,7 @@
         </w:p>
         <w:p>
           <w:pPr>
-            <w:pStyle w:val="TM3"/>
+            <w:pStyle w:val="TOC3"/>
             <w:tabs>
               <w:tab w:val="right" w:leader="dot" w:pos="9062"/>
             </w:tabs>
@@ -1131,7 +1131,7 @@
           <w:hyperlink w:anchor="_Toc155514157" w:history="1">
             <w:r>
               <w:rPr>
-                <w:rStyle w:val="Lienhypertexte"/>
+                <w:rStyle w:val="Hyperlink"/>
                 <w:noProof/>
               </w:rPr>
               <w:t>Site</w:t>
@@ -1188,7 +1188,7 @@
         </w:p>
         <w:p>
           <w:pPr>
-            <w:pStyle w:val="TM3"/>
+            <w:pStyle w:val="TOC3"/>
             <w:tabs>
               <w:tab w:val="right" w:leader="dot" w:pos="9062"/>
             </w:tabs>
@@ -1199,7 +1199,7 @@
           <w:hyperlink w:anchor="_Toc155514158" w:history="1">
             <w:r>
               <w:rPr>
-                <w:rStyle w:val="Lienhypertexte"/>
+                <w:rStyle w:val="Hyperlink"/>
                 <w:noProof/>
               </w:rPr>
               <w:t>Jeu</w:t>
@@ -1256,7 +1256,7 @@
         </w:p>
         <w:p>
           <w:pPr>
-            <w:pStyle w:val="TM2"/>
+            <w:pStyle w:val="TOC2"/>
             <w:tabs>
               <w:tab w:val="right" w:leader="dot" w:pos="9062"/>
             </w:tabs>
@@ -1267,7 +1267,7 @@
           <w:hyperlink w:anchor="_Toc155514159" w:history="1">
             <w:r>
               <w:rPr>
-                <w:rStyle w:val="Lienhypertexte"/>
+                <w:rStyle w:val="Hyperlink"/>
                 <w:noProof/>
               </w:rPr>
               <w:t>Nos phases de développement</w:t>
@@ -1324,7 +1324,7 @@
         </w:p>
         <w:p>
           <w:pPr>
-            <w:pStyle w:val="TM2"/>
+            <w:pStyle w:val="TOC2"/>
             <w:tabs>
               <w:tab w:val="right" w:leader="dot" w:pos="9062"/>
             </w:tabs>
@@ -1335,7 +1335,7 @@
           <w:hyperlink w:anchor="_Toc155514160" w:history="1">
             <w:r>
               <w:rPr>
-                <w:rStyle w:val="Lienhypertexte"/>
+                <w:rStyle w:val="Hyperlink"/>
                 <w:noProof/>
               </w:rPr>
               <w:t>Conception des applications (architecture technique)</w:t>
@@ -1392,7 +1392,7 @@
         </w:p>
         <w:p>
           <w:pPr>
-            <w:pStyle w:val="TM3"/>
+            <w:pStyle w:val="TOC3"/>
             <w:tabs>
               <w:tab w:val="right" w:leader="dot" w:pos="9062"/>
             </w:tabs>
@@ -1403,7 +1403,7 @@
           <w:hyperlink w:anchor="_Toc155514161" w:history="1">
             <w:r>
               <w:rPr>
-                <w:rStyle w:val="Lienhypertexte"/>
+                <w:rStyle w:val="Hyperlink"/>
                 <w:noProof/>
               </w:rPr>
               <w:t>Site</w:t>
@@ -1460,7 +1460,7 @@
         </w:p>
         <w:p>
           <w:pPr>
-            <w:pStyle w:val="TM3"/>
+            <w:pStyle w:val="TOC3"/>
             <w:tabs>
               <w:tab w:val="right" w:leader="dot" w:pos="9062"/>
             </w:tabs>
@@ -1471,7 +1471,7 @@
           <w:hyperlink w:anchor="_Toc155514162" w:history="1">
             <w:r>
               <w:rPr>
-                <w:rStyle w:val="Lienhypertexte"/>
+                <w:rStyle w:val="Hyperlink"/>
                 <w:noProof/>
               </w:rPr>
               <w:t>Jeu</w:t>
@@ -1528,7 +1528,7 @@
         </w:p>
         <w:p>
           <w:pPr>
-            <w:pStyle w:val="TM2"/>
+            <w:pStyle w:val="TOC2"/>
             <w:tabs>
               <w:tab w:val="right" w:leader="dot" w:pos="9062"/>
             </w:tabs>
@@ -1539,7 +1539,7 @@
           <w:hyperlink w:anchor="_Toc155514163" w:history="1">
             <w:r>
               <w:rPr>
-                <w:rStyle w:val="Lienhypertexte"/>
+                <w:rStyle w:val="Hyperlink"/>
                 <w:noProof/>
               </w:rPr>
               <w:t>Incorporation du jeu sur le site</w:t>
@@ -1596,7 +1596,7 @@
         </w:p>
         <w:p>
           <w:pPr>
-            <w:pStyle w:val="TM2"/>
+            <w:pStyle w:val="TOC2"/>
             <w:tabs>
               <w:tab w:val="right" w:leader="dot" w:pos="9062"/>
             </w:tabs>
@@ -1607,7 +1607,7 @@
           <w:hyperlink w:anchor="_Toc155514164" w:history="1">
             <w:r>
               <w:rPr>
-                <w:rStyle w:val="Lienhypertexte"/>
+                <w:rStyle w:val="Hyperlink"/>
                 <w:noProof/>
               </w:rPr>
               <w:t>Les tests utilisateurs</w:t>
@@ -1664,7 +1664,7 @@
         </w:p>
         <w:p>
           <w:pPr>
-            <w:pStyle w:val="TM1"/>
+            <w:pStyle w:val="TOC1"/>
             <w:tabs>
               <w:tab w:val="right" w:leader="dot" w:pos="9062"/>
             </w:tabs>
@@ -1675,7 +1675,7 @@
           <w:hyperlink w:anchor="_Toc155514165" w:history="1">
             <w:r>
               <w:rPr>
-                <w:rStyle w:val="Lienhypertexte"/>
+                <w:rStyle w:val="Hyperlink"/>
                 <w:noProof/>
               </w:rPr>
               <w:t>Bilan de montée en compétences</w:t>
@@ -1732,7 +1732,7 @@
         </w:p>
         <w:p>
           <w:pPr>
-            <w:pStyle w:val="TM1"/>
+            <w:pStyle w:val="TOC1"/>
             <w:tabs>
               <w:tab w:val="right" w:leader="dot" w:pos="9062"/>
             </w:tabs>
@@ -1743,7 +1743,7 @@
           <w:hyperlink w:anchor="_Toc155514166" w:history="1">
             <w:r>
               <w:rPr>
-                <w:rStyle w:val="Lienhypertexte"/>
+                <w:rStyle w:val="Hyperlink"/>
                 <w:noProof/>
               </w:rPr>
               <w:t>Les difficultés rencontrées</w:t>
@@ -1800,7 +1800,7 @@
         </w:p>
         <w:p>
           <w:pPr>
-            <w:pStyle w:val="TM1"/>
+            <w:pStyle w:val="TOC1"/>
             <w:tabs>
               <w:tab w:val="right" w:leader="dot" w:pos="9062"/>
             </w:tabs>
@@ -1811,7 +1811,7 @@
           <w:hyperlink w:anchor="_Toc155514167" w:history="1">
             <w:r>
               <w:rPr>
-                <w:rStyle w:val="Lienhypertexte"/>
+                <w:rStyle w:val="Hyperlink"/>
                 <w:noProof/>
               </w:rPr>
               <w:t>Ce qui reste à accomplir</w:t>
@@ -1868,7 +1868,7 @@
         </w:p>
         <w:p>
           <w:pPr>
-            <w:pStyle w:val="TM1"/>
+            <w:pStyle w:val="TOC1"/>
             <w:tabs>
               <w:tab w:val="right" w:leader="dot" w:pos="9062"/>
             </w:tabs>
@@ -1879,7 +1879,7 @@
           <w:hyperlink w:anchor="_Toc155514168" w:history="1">
             <w:r>
               <w:rPr>
-                <w:rStyle w:val="Lienhypertexte"/>
+                <w:rStyle w:val="Hyperlink"/>
                 <w:noProof/>
               </w:rPr>
               <w:t>Perspectives d’amélioration</w:t>
@@ -1936,7 +1936,7 @@
         </w:p>
         <w:p>
           <w:pPr>
-            <w:pStyle w:val="TM1"/>
+            <w:pStyle w:val="TOC1"/>
             <w:tabs>
               <w:tab w:val="right" w:leader="dot" w:pos="9062"/>
             </w:tabs>
@@ -1947,7 +1947,7 @@
           <w:hyperlink w:anchor="_Toc155514169" w:history="1">
             <w:r>
               <w:rPr>
-                <w:rStyle w:val="Lienhypertexte"/>
+                <w:rStyle w:val="Hyperlink"/>
                 <w:noProof/>
               </w:rPr>
               <w:t>List des annexes</w:t>
@@ -2004,7 +2004,7 @@
         </w:p>
         <w:p>
           <w:pPr>
-            <w:pStyle w:val="TM1"/>
+            <w:pStyle w:val="TOC1"/>
             <w:tabs>
               <w:tab w:val="right" w:leader="dot" w:pos="9062"/>
             </w:tabs>
@@ -2015,7 +2015,7 @@
           <w:hyperlink w:anchor="_Toc155514170" w:history="1">
             <w:r>
               <w:rPr>
-                <w:rStyle w:val="Lienhypertexte"/>
+                <w:rStyle w:val="Hyperlink"/>
                 <w:noProof/>
               </w:rPr>
               <w:t>Annexe 1 : Résumé</w:t>
@@ -2072,7 +2072,7 @@
         </w:p>
         <w:p>
           <w:pPr>
-            <w:pStyle w:val="TM1"/>
+            <w:pStyle w:val="TOC1"/>
             <w:tabs>
               <w:tab w:val="right" w:leader="dot" w:pos="9062"/>
             </w:tabs>
@@ -2083,7 +2083,7 @@
           <w:hyperlink w:anchor="_Toc155514171" w:history="1">
             <w:r>
               <w:rPr>
-                <w:rStyle w:val="Lienhypertexte"/>
+                <w:rStyle w:val="Hyperlink"/>
                 <w:noProof/>
               </w:rPr>
               <w:t>Annexe 2 : Abstract</w:t>
@@ -2140,7 +2140,7 @@
         </w:p>
         <w:p>
           <w:pPr>
-            <w:pStyle w:val="TM1"/>
+            <w:pStyle w:val="TOC1"/>
             <w:tabs>
               <w:tab w:val="right" w:leader="dot" w:pos="9062"/>
             </w:tabs>
@@ -2151,7 +2151,7 @@
           <w:hyperlink w:anchor="_Toc155514172" w:history="1">
             <w:r>
               <w:rPr>
-                <w:rStyle w:val="Lienhypertexte"/>
+                <w:rStyle w:val="Hyperlink"/>
                 <w:noProof/>
               </w:rPr>
               <w:t>Annexe 3 : Les sources</w:t>
@@ -2208,7 +2208,7 @@
         </w:p>
         <w:p>
           <w:pPr>
-            <w:pStyle w:val="TM1"/>
+            <w:pStyle w:val="TOC1"/>
             <w:tabs>
               <w:tab w:val="right" w:leader="dot" w:pos="9062"/>
             </w:tabs>
@@ -2219,7 +2219,7 @@
           <w:hyperlink w:anchor="_Toc155514173" w:history="1">
             <w:r>
               <w:rPr>
-                <w:rStyle w:val="Lienhypertexte"/>
+                <w:rStyle w:val="Hyperlink"/>
                 <w:noProof/>
               </w:rPr>
               <w:t>Annexe 4 : Images du digramme de Gantt</w:t>
@@ -2276,7 +2276,7 @@
         </w:p>
         <w:p>
           <w:pPr>
-            <w:pStyle w:val="TM1"/>
+            <w:pStyle w:val="TOC1"/>
             <w:tabs>
               <w:tab w:val="right" w:leader="dot" w:pos="9062"/>
             </w:tabs>
@@ -2287,7 +2287,7 @@
           <w:hyperlink w:anchor="_Toc155514174" w:history="1">
             <w:r>
               <w:rPr>
-                <w:rStyle w:val="Lienhypertexte"/>
+                <w:rStyle w:val="Hyperlink"/>
                 <w:noProof/>
               </w:rPr>
               <w:t>Annexe 5 : Table des illustrations</w:t>
@@ -2344,7 +2344,7 @@
         </w:p>
         <w:p>
           <w:pPr>
-            <w:pStyle w:val="TM1"/>
+            <w:pStyle w:val="TOC1"/>
             <w:tabs>
               <w:tab w:val="right" w:leader="dot" w:pos="9062"/>
             </w:tabs>
@@ -2355,7 +2355,7 @@
           <w:hyperlink w:anchor="_Toc155514175" w:history="1">
             <w:r>
               <w:rPr>
-                <w:rStyle w:val="Lienhypertexte"/>
+                <w:rStyle w:val="Hyperlink"/>
                 <w:noProof/>
               </w:rPr>
               <w:t>Annexe 6 : Cahier des charges</w:t>
@@ -2412,7 +2412,7 @@
         </w:p>
         <w:p>
           <w:pPr>
-            <w:pStyle w:val="TM1"/>
+            <w:pStyle w:val="TOC1"/>
             <w:tabs>
               <w:tab w:val="right" w:leader="dot" w:pos="9062"/>
             </w:tabs>
@@ -2423,7 +2423,7 @@
           <w:hyperlink w:anchor="_Toc155514176" w:history="1">
             <w:r>
               <w:rPr>
-                <w:rStyle w:val="Lienhypertexte"/>
+                <w:rStyle w:val="Hyperlink"/>
                 <w:noProof/>
               </w:rPr>
               <w:t>Annexe 7 : Proposition de projet SAE S5</w:t>
@@ -2480,7 +2480,7 @@
         </w:p>
         <w:p>
           <w:pPr>
-            <w:pStyle w:val="TM1"/>
+            <w:pStyle w:val="TOC1"/>
             <w:tabs>
               <w:tab w:val="right" w:leader="dot" w:pos="9062"/>
             </w:tabs>
@@ -2491,7 +2491,7 @@
           <w:hyperlink w:anchor="_Toc155514177" w:history="1">
             <w:r>
               <w:rPr>
-                <w:rStyle w:val="Lienhypertexte"/>
+                <w:rStyle w:val="Hyperlink"/>
                 <w:noProof/>
               </w:rPr>
               <w:t>Annexe 8 : Poster</w:t>
@@ -2560,7 +2560,7 @@
     </w:sdt>
     <w:p>
       <w:pPr>
-        <w:pStyle w:val="Titre"/>
+        <w:pStyle w:val="Title"/>
         <w:rPr>
           <w:color w:val="D25F10"/>
         </w:rPr>
@@ -2574,7 +2574,7 @@
     </w:p>
     <w:p>
       <w:pPr>
-        <w:pStyle w:val="Titre"/>
+        <w:pStyle w:val="Title"/>
         <w:rPr>
           <w:color w:val="D25F10"/>
         </w:rPr>
@@ -2589,7 +2589,7 @@
     </w:p>
     <w:p>
       <w:pPr>
-        <w:pStyle w:val="Titre1"/>
+        <w:pStyle w:val="Heading1"/>
         <w:rPr>
           <w:color w:val="D25F10"/>
         </w:rPr>
@@ -2654,7 +2654,7 @@
     </w:p>
     <w:p>
       <w:pPr>
-        <w:pStyle w:val="Titre1"/>
+        <w:pStyle w:val="Heading1"/>
         <w:jc w:val="both"/>
         <w:rPr>
           <w:color w:val="D25F10"/>
@@ -2860,7 +2860,7 @@
     </w:p>
     <w:p>
       <w:pPr>
-        <w:pStyle w:val="Titre"/>
+        <w:pStyle w:val="Title"/>
         <w:rPr>
           <w:color w:val="D25F10"/>
         </w:rPr>
@@ -2875,7 +2875,7 @@
     </w:p>
     <w:p>
       <w:pPr>
-        <w:pStyle w:val="Titre1"/>
+        <w:pStyle w:val="Heading1"/>
         <w:rPr>
           <w:color w:val="D25F10"/>
         </w:rPr>
@@ -2891,7 +2891,7 @@
     </w:p>
     <w:p>
       <w:pPr>
-        <w:pStyle w:val="Titre2"/>
+        <w:pStyle w:val="Heading2"/>
         <w:ind w:left="708"/>
         <w:rPr>
           <w:color w:val="ED6E17"/>
@@ -3009,7 +3009,7 @@
     </w:p>
     <w:p>
       <w:pPr>
-        <w:pStyle w:val="Lgende"/>
+        <w:pStyle w:val="Caption"/>
       </w:pPr>
       <w:r>
         <w:t xml:space="preserve">Figure </w:t>
@@ -3056,19 +3056,19 @@
       <w:hyperlink r:id="rId9" w:history="1">
         <w:r>
           <w:rPr>
-            <w:rStyle w:val="Lienhypertexte"/>
+            <w:rStyle w:val="Hyperlink"/>
           </w:rPr>
           <w:t>L’essentiel-jeu-</w:t>
         </w:r>
         <w:r>
           <w:rPr>
-            <w:rStyle w:val="Lienhypertexte"/>
+            <w:rStyle w:val="Hyperlink"/>
           </w:rPr>
           <w:t>vidéo</w:t>
         </w:r>
         <w:r>
           <w:rPr>
-            <w:rStyle w:val="Lienhypertexte"/>
+            <w:rStyle w:val="Hyperlink"/>
           </w:rPr>
           <w:t xml:space="preserve"> [Fichier PDF]. Page 8. 2021.</w:t>
         </w:r>
@@ -3119,7 +3119,7 @@
     </w:p>
     <w:p>
       <w:pPr>
-        <w:pStyle w:val="Titre2"/>
+        <w:pStyle w:val="Heading2"/>
         <w:ind w:left="708"/>
         <w:rPr>
           <w:color w:val="ED6E17"/>
@@ -3264,7 +3264,7 @@
     <w:p/>
     <w:p>
       <w:pPr>
-        <w:pStyle w:val="Titre2"/>
+        <w:pStyle w:val="Heading2"/>
         <w:ind w:left="708"/>
         <w:rPr>
           <w:color w:val="ED6E17"/>
@@ -3281,7 +3281,7 @@
     </w:p>
     <w:p>
       <w:pPr>
-        <w:pStyle w:val="Titre3"/>
+        <w:pStyle w:val="Heading3"/>
         <w:ind w:left="1416"/>
         <w:rPr>
           <w:color w:val="F18D49"/>
@@ -3304,7 +3304,7 @@
     </w:p>
     <w:p>
       <w:pPr>
-        <w:pStyle w:val="Titre4"/>
+        <w:pStyle w:val="Heading4"/>
         <w:ind w:left="2124"/>
         <w:rPr>
           <w:color w:val="F49F66"/>
@@ -3455,7 +3455,7 @@
     <w:p/>
     <w:p>
       <w:pPr>
-        <w:pStyle w:val="Titre4"/>
+        <w:pStyle w:val="Heading4"/>
         <w:ind w:left="2124"/>
         <w:rPr>
           <w:color w:val="F49F66"/>
@@ -3646,7 +3646,7 @@
     </w:p>
     <w:p>
       <w:pPr>
-        <w:pStyle w:val="Titre4"/>
+        <w:pStyle w:val="Heading4"/>
         <w:ind w:left="2124"/>
         <w:rPr>
           <w:color w:val="F49F66"/>
@@ -3779,7 +3779,7 @@
     <w:p/>
     <w:p>
       <w:pPr>
-        <w:pStyle w:val="Titre3"/>
+        <w:pStyle w:val="Heading3"/>
         <w:ind w:left="1416"/>
         <w:rPr>
           <w:color w:val="F18D49"/>
@@ -3802,7 +3802,7 @@
     </w:p>
     <w:p>
       <w:pPr>
-        <w:pStyle w:val="Titre4"/>
+        <w:pStyle w:val="Heading4"/>
         <w:ind w:left="2124"/>
         <w:rPr>
           <w:color w:val="F49F66"/>
@@ -3961,7 +3961,7 @@
     </w:p>
     <w:p>
       <w:pPr>
-        <w:pStyle w:val="Titre4"/>
+        <w:pStyle w:val="Heading4"/>
         <w:ind w:left="2124"/>
         <w:rPr>
           <w:color w:val="F49F66"/>
@@ -4025,12 +4025,21 @@
       <w:r>
         <w:t xml:space="preserve"> </w:t>
       </w:r>
+      <w:proofErr w:type="spellStart"/>
       <w:r>
         <w:rPr>
           <w:b/>
           <w:bCs/>
         </w:rPr>
-        <w:t>React Native</w:t>
+        <w:t>React</w:t>
+      </w:r>
+      <w:proofErr w:type="spellEnd"/>
+      <w:r>
+        <w:rPr>
+          <w:b/>
+          <w:bCs/>
+        </w:rPr>
+        <w:t xml:space="preserve"> Native</w:t>
       </w:r>
       <w:r>
         <w:t xml:space="preserve"> qui se base sur le langage Javascript</w:t>
@@ -4047,7 +4056,15 @@
       </w:r>
       <w:proofErr w:type="spellEnd"/>
       <w:r>
-        <w:t>, React permet de développer des pages interactives très optimisées</w:t>
+        <w:t xml:space="preserve">, </w:t>
+      </w:r>
+      <w:proofErr w:type="spellStart"/>
+      <w:r>
+        <w:t>React</w:t>
+      </w:r>
+      <w:proofErr w:type="spellEnd"/>
+      <w:r>
+        <w:t xml:space="preserve"> permet de développer des pages interactives très optimisées</w:t>
       </w:r>
       <w:r>
         <w:t xml:space="preserve"> </w:t>
@@ -4218,7 +4235,7 @@
     </w:p>
     <w:p>
       <w:pPr>
-        <w:pStyle w:val="Titre4"/>
+        <w:pStyle w:val="Heading4"/>
         <w:ind w:left="2124"/>
         <w:rPr>
           <w:color w:val="F49F66"/>
@@ -4659,7 +4676,7 @@
     </w:p>
     <w:p>
       <w:pPr>
-        <w:pStyle w:val="Titre2"/>
+        <w:pStyle w:val="Heading2"/>
         <w:ind w:left="708"/>
         <w:rPr>
           <w:color w:val="ED6E17"/>
@@ -4762,7 +4779,7 @@
     </w:p>
     <w:p>
       <w:pPr>
-        <w:pStyle w:val="Lgende"/>
+        <w:pStyle w:val="Caption"/>
       </w:pPr>
       <w:bookmarkStart w:id="10" w:name="_Hlk155020754"/>
       <w:r>
@@ -4823,7 +4840,7 @@
     </w:p>
     <w:p>
       <w:pPr>
-        <w:pStyle w:val="Titre2"/>
+        <w:pStyle w:val="Heading2"/>
         <w:ind w:left="708"/>
         <w:rPr>
           <w:color w:val="ED6E17"/>
@@ -4841,7 +4858,7 @@
     </w:p>
     <w:p>
       <w:pPr>
-        <w:pStyle w:val="Titre3"/>
+        <w:pStyle w:val="Heading3"/>
         <w:ind w:left="1416"/>
         <w:rPr>
           <w:color w:val="F18D49"/>
@@ -5001,7 +5018,7 @@
     </w:p>
     <w:p>
       <w:pPr>
-        <w:pStyle w:val="Titre3"/>
+        <w:pStyle w:val="Heading3"/>
         <w:ind w:left="1416"/>
         <w:rPr>
           <w:color w:val="F18D49"/>
@@ -5061,13 +5078,13 @@
     </w:p>
     <w:p>
       <w:pPr>
-        <w:pStyle w:val="Lgende"/>
+        <w:pStyle w:val="Caption"/>
         <w:keepNext/>
       </w:pPr>
     </w:p>
     <w:tbl>
       <w:tblPr>
-        <w:tblStyle w:val="TableauGrille2-Accentuation5"/>
+        <w:tblStyle w:val="GridTable2-Accent5"/>
         <w:tblW w:w="0" w:type="auto"/>
         <w:tblInd w:w="0" w:type="dxa"/>
         <w:tblLook w:val="04A0" w:firstRow="1" w:lastRow="0" w:firstColumn="1" w:lastColumn="0" w:noHBand="0" w:noVBand="1"/>
@@ -5977,7 +5994,7 @@
     </w:p>
     <w:p>
       <w:pPr>
-        <w:pStyle w:val="Titre3"/>
+        <w:pStyle w:val="Heading3"/>
         <w:rPr>
           <w:color w:val="F18D49"/>
         </w:rPr>
@@ -6001,7 +6018,7 @@
     </w:p>
     <w:p>
       <w:pPr>
-        <w:pStyle w:val="Titre3"/>
+        <w:pStyle w:val="Heading3"/>
         <w:ind w:left="1416"/>
         <w:rPr>
           <w:color w:val="F18D49"/>
@@ -6230,7 +6247,7 @@
     </w:p>
     <w:p>
       <w:pPr>
-        <w:pStyle w:val="Lgende"/>
+        <w:pStyle w:val="Caption"/>
       </w:pPr>
       <w:r>
         <w:t xml:space="preserve">Figure </w:t>
@@ -6308,7 +6325,7 @@
     </w:p>
     <w:p>
       <w:pPr>
-        <w:pStyle w:val="Titre1"/>
+        <w:pStyle w:val="Heading1"/>
         <w:rPr>
           <w:color w:val="D25F10"/>
         </w:rPr>
@@ -6325,7 +6342,7 @@
     </w:p>
     <w:p>
       <w:pPr>
-        <w:pStyle w:val="Titre2"/>
+        <w:pStyle w:val="Heading2"/>
         <w:ind w:left="708"/>
         <w:rPr>
           <w:color w:val="ED6E17"/>
@@ -6348,7 +6365,7 @@
     </w:p>
     <w:p>
       <w:pPr>
-        <w:pStyle w:val="Titre3"/>
+        <w:pStyle w:val="Heading3"/>
         <w:ind w:left="1416"/>
         <w:rPr>
           <w:color w:val="F18D49"/>
@@ -6395,7 +6412,7 @@
     </w:p>
     <w:p>
       <w:pPr>
-        <w:pStyle w:val="Paragraphedeliste"/>
+        <w:pStyle w:val="ListParagraph"/>
         <w:numPr>
           <w:ilvl w:val="0"/>
           <w:numId w:val="4"/>
@@ -6426,7 +6443,7 @@
     </w:p>
     <w:p>
       <w:pPr>
-        <w:pStyle w:val="Paragraphedeliste"/>
+        <w:pStyle w:val="ListParagraph"/>
         <w:numPr>
           <w:ilvl w:val="0"/>
           <w:numId w:val="4"/>
@@ -6448,7 +6465,7 @@
     </w:p>
     <w:p>
       <w:pPr>
-        <w:pStyle w:val="Paragraphedeliste"/>
+        <w:pStyle w:val="ListParagraph"/>
         <w:numPr>
           <w:ilvl w:val="0"/>
           <w:numId w:val="4"/>
@@ -6467,7 +6484,7 @@
     </w:p>
     <w:p>
       <w:pPr>
-        <w:pStyle w:val="Paragraphedeliste"/>
+        <w:pStyle w:val="ListParagraph"/>
         <w:numPr>
           <w:ilvl w:val="0"/>
           <w:numId w:val="4"/>
@@ -6486,7 +6503,7 @@
     </w:p>
     <w:p>
       <w:pPr>
-        <w:pStyle w:val="Paragraphedeliste"/>
+        <w:pStyle w:val="ListParagraph"/>
         <w:numPr>
           <w:ilvl w:val="0"/>
           <w:numId w:val="4"/>
@@ -6505,7 +6522,7 @@
     </w:p>
     <w:p>
       <w:pPr>
-        <w:pStyle w:val="Paragraphedeliste"/>
+        <w:pStyle w:val="ListParagraph"/>
         <w:numPr>
           <w:ilvl w:val="0"/>
           <w:numId w:val="4"/>
@@ -6524,7 +6541,7 @@
     </w:p>
     <w:p>
       <w:pPr>
-        <w:pStyle w:val="Paragraphedeliste"/>
+        <w:pStyle w:val="ListParagraph"/>
         <w:numPr>
           <w:ilvl w:val="0"/>
           <w:numId w:val="4"/>
@@ -6558,7 +6575,7 @@
     </w:p>
     <w:p>
       <w:pPr>
-        <w:pStyle w:val="Paragraphedeliste"/>
+        <w:pStyle w:val="ListParagraph"/>
         <w:numPr>
           <w:ilvl w:val="0"/>
           <w:numId w:val="4"/>
@@ -6586,7 +6603,7 @@
     </w:p>
     <w:p>
       <w:pPr>
-        <w:pStyle w:val="Paragraphedeliste"/>
+        <w:pStyle w:val="ListParagraph"/>
         <w:numPr>
           <w:ilvl w:val="0"/>
           <w:numId w:val="4"/>
@@ -6617,7 +6634,7 @@
     </w:p>
     <w:p>
       <w:pPr>
-        <w:pStyle w:val="Paragraphedeliste"/>
+        <w:pStyle w:val="ListParagraph"/>
         <w:numPr>
           <w:ilvl w:val="0"/>
           <w:numId w:val="4"/>
@@ -6674,7 +6691,7 @@
     <w:p/>
     <w:p>
       <w:pPr>
-        <w:pStyle w:val="Titre3"/>
+        <w:pStyle w:val="Heading3"/>
         <w:ind w:left="1416"/>
         <w:rPr>
           <w:color w:val="F18D49"/>
@@ -6733,7 +6750,7 @@
     </w:p>
     <w:p>
       <w:pPr>
-        <w:pStyle w:val="Paragraphedeliste"/>
+        <w:pStyle w:val="ListParagraph"/>
         <w:numPr>
           <w:ilvl w:val="0"/>
           <w:numId w:val="4"/>
@@ -6751,7 +6768,7 @@
     </w:p>
     <w:p>
       <w:pPr>
-        <w:pStyle w:val="Paragraphedeliste"/>
+        <w:pStyle w:val="ListParagraph"/>
         <w:numPr>
           <w:ilvl w:val="0"/>
           <w:numId w:val="4"/>
@@ -6799,7 +6816,7 @@
     </w:p>
     <w:p>
       <w:pPr>
-        <w:pStyle w:val="Paragraphedeliste"/>
+        <w:pStyle w:val="ListParagraph"/>
         <w:numPr>
           <w:ilvl w:val="0"/>
           <w:numId w:val="4"/>
@@ -6871,7 +6888,7 @@
     </w:p>
     <w:p>
       <w:pPr>
-        <w:pStyle w:val="Paragraphedeliste"/>
+        <w:pStyle w:val="ListParagraph"/>
         <w:numPr>
           <w:ilvl w:val="0"/>
           <w:numId w:val="4"/>
@@ -6883,7 +6900,7 @@
     </w:p>
     <w:p>
       <w:pPr>
-        <w:pStyle w:val="Paragraphedeliste"/>
+        <w:pStyle w:val="ListParagraph"/>
         <w:numPr>
           <w:ilvl w:val="1"/>
           <w:numId w:val="4"/>
@@ -6898,7 +6915,7 @@
     </w:p>
     <w:p>
       <w:pPr>
-        <w:pStyle w:val="Paragraphedeliste"/>
+        <w:pStyle w:val="ListParagraph"/>
         <w:numPr>
           <w:ilvl w:val="1"/>
           <w:numId w:val="4"/>
@@ -6964,7 +6981,7 @@
     </w:p>
     <w:p>
       <w:pPr>
-        <w:pStyle w:val="Titre2"/>
+        <w:pStyle w:val="Heading2"/>
         <w:ind w:left="708"/>
         <w:rPr>
           <w:color w:val="ED6E17"/>
@@ -7111,7 +7128,7 @@
     </w:p>
     <w:p>
       <w:pPr>
-        <w:pStyle w:val="Titre2"/>
+        <w:pStyle w:val="Heading2"/>
         <w:ind w:left="708"/>
         <w:rPr>
           <w:color w:val="ED6E17"/>
@@ -7146,7 +7163,7 @@
     </w:p>
     <w:p>
       <w:pPr>
-        <w:pStyle w:val="Titre3"/>
+        <w:pStyle w:val="Heading3"/>
         <w:ind w:left="1416"/>
         <w:rPr>
           <w:color w:val="F18D49"/>
@@ -7226,7 +7243,7 @@
     </w:p>
     <w:p>
       <w:pPr>
-        <w:pStyle w:val="Paragraphedeliste"/>
+        <w:pStyle w:val="ListParagraph"/>
         <w:numPr>
           <w:ilvl w:val="0"/>
           <w:numId w:val="8"/>
@@ -7241,7 +7258,7 @@
     </w:p>
     <w:p>
       <w:pPr>
-        <w:pStyle w:val="Paragraphedeliste"/>
+        <w:pStyle w:val="ListParagraph"/>
         <w:numPr>
           <w:ilvl w:val="0"/>
           <w:numId w:val="8"/>
@@ -7259,7 +7276,7 @@
     </w:p>
     <w:p>
       <w:pPr>
-        <w:pStyle w:val="Paragraphedeliste"/>
+        <w:pStyle w:val="ListParagraph"/>
         <w:numPr>
           <w:ilvl w:val="0"/>
           <w:numId w:val="8"/>
@@ -7274,7 +7291,7 @@
     </w:p>
     <w:p>
       <w:pPr>
-        <w:pStyle w:val="Paragraphedeliste"/>
+        <w:pStyle w:val="ListParagraph"/>
         <w:numPr>
           <w:ilvl w:val="0"/>
           <w:numId w:val="8"/>
@@ -7289,7 +7306,7 @@
     </w:p>
     <w:p>
       <w:pPr>
-        <w:pStyle w:val="Paragraphedeliste"/>
+        <w:pStyle w:val="ListParagraph"/>
         <w:numPr>
           <w:ilvl w:val="0"/>
           <w:numId w:val="8"/>
@@ -7304,7 +7321,7 @@
     </w:p>
     <w:p>
       <w:pPr>
-        <w:pStyle w:val="Paragraphedeliste"/>
+        <w:pStyle w:val="ListParagraph"/>
         <w:numPr>
           <w:ilvl w:val="0"/>
           <w:numId w:val="8"/>
@@ -7319,7 +7336,7 @@
     </w:p>
     <w:p>
       <w:pPr>
-        <w:pStyle w:val="Paragraphedeliste"/>
+        <w:pStyle w:val="ListParagraph"/>
         <w:numPr>
           <w:ilvl w:val="0"/>
           <w:numId w:val="8"/>
@@ -7334,7 +7351,7 @@
     </w:p>
     <w:p>
       <w:pPr>
-        <w:pStyle w:val="Paragraphedeliste"/>
+        <w:pStyle w:val="ListParagraph"/>
         <w:numPr>
           <w:ilvl w:val="0"/>
           <w:numId w:val="8"/>
@@ -7346,7 +7363,7 @@
     </w:p>
     <w:p>
       <w:pPr>
-        <w:pStyle w:val="Paragraphedeliste"/>
+        <w:pStyle w:val="ListParagraph"/>
         <w:numPr>
           <w:ilvl w:val="0"/>
           <w:numId w:val="8"/>
@@ -7364,7 +7381,7 @@
     </w:p>
     <w:p>
       <w:pPr>
-        <w:pStyle w:val="Paragraphedeliste"/>
+        <w:pStyle w:val="ListParagraph"/>
         <w:numPr>
           <w:ilvl w:val="0"/>
           <w:numId w:val="8"/>
@@ -7385,7 +7402,7 @@
     </w:p>
     <w:p>
       <w:pPr>
-        <w:pStyle w:val="Paragraphedeliste"/>
+        <w:pStyle w:val="ListParagraph"/>
         <w:numPr>
           <w:ilvl w:val="0"/>
           <w:numId w:val="8"/>
@@ -7403,7 +7420,7 @@
     </w:p>
     <w:p>
       <w:pPr>
-        <w:pStyle w:val="Paragraphedeliste"/>
+        <w:pStyle w:val="ListParagraph"/>
         <w:numPr>
           <w:ilvl w:val="0"/>
           <w:numId w:val="8"/>
@@ -7421,7 +7438,7 @@
     </w:p>
     <w:p>
       <w:pPr>
-        <w:pStyle w:val="Paragraphedeliste"/>
+        <w:pStyle w:val="ListParagraph"/>
         <w:numPr>
           <w:ilvl w:val="0"/>
           <w:numId w:val="8"/>
@@ -7436,7 +7453,7 @@
     </w:p>
     <w:p>
       <w:pPr>
-        <w:pStyle w:val="Paragraphedeliste"/>
+        <w:pStyle w:val="ListParagraph"/>
         <w:numPr>
           <w:ilvl w:val="0"/>
           <w:numId w:val="8"/>
@@ -7451,7 +7468,7 @@
     </w:p>
     <w:p>
       <w:pPr>
-        <w:pStyle w:val="Paragraphedeliste"/>
+        <w:pStyle w:val="ListParagraph"/>
         <w:numPr>
           <w:ilvl w:val="0"/>
           <w:numId w:val="8"/>
@@ -7466,7 +7483,7 @@
     </w:p>
     <w:p>
       <w:pPr>
-        <w:pStyle w:val="Paragraphedeliste"/>
+        <w:pStyle w:val="ListParagraph"/>
         <w:numPr>
           <w:ilvl w:val="0"/>
           <w:numId w:val="8"/>
@@ -7481,7 +7498,7 @@
     </w:p>
     <w:p>
       <w:pPr>
-        <w:pStyle w:val="Paragraphedeliste"/>
+        <w:pStyle w:val="ListParagraph"/>
       </w:pPr>
       <w:r>
         <w:t xml:space="preserve"> </w:t>
@@ -7527,11 +7544,11 @@
       </w:r>
     </w:p>
     <w:p>
-      <w:pPr>
-        <w:rPr>
-          <w:u w:val="single"/>
-        </w:rPr>
-      </w:pPr>
+      <w:proofErr w:type="spellStart"/>
+      <w:r>
+        <w:t>Xintong</w:t>
+      </w:r>
+      <w:proofErr w:type="spellEnd"/>
     </w:p>
     <w:p>
       <w:pPr>
@@ -7680,7 +7697,7 @@
     </w:p>
     <w:p>
       <w:pPr>
-        <w:pStyle w:val="Lgende"/>
+        <w:pStyle w:val="Caption"/>
       </w:pPr>
       <w:r>
         <w:t xml:space="preserve">Figure </w:t>
@@ -7861,7 +7878,7 @@
     </w:p>
     <w:p>
       <w:pPr>
-        <w:pStyle w:val="Lgende"/>
+        <w:pStyle w:val="Caption"/>
       </w:pPr>
       <w:r>
         <w:t xml:space="preserve">Figure </w:t>
@@ -7959,7 +7976,7 @@
     </w:p>
     <w:p>
       <w:pPr>
-        <w:pStyle w:val="Lgende"/>
+        <w:pStyle w:val="Caption"/>
         <w:rPr>
           <w:u w:val="single"/>
         </w:rPr>
@@ -8041,7 +8058,7 @@
     </w:p>
     <w:p>
       <w:pPr>
-        <w:pStyle w:val="Lgende"/>
+        <w:pStyle w:val="Caption"/>
       </w:pPr>
       <w:r>
         <w:t xml:space="preserve">Figure </w:t>
@@ -8229,7 +8246,7 @@
     </w:p>
     <w:p>
       <w:pPr>
-        <w:pStyle w:val="Lgende"/>
+        <w:pStyle w:val="Caption"/>
       </w:pPr>
       <w:r>
         <w:t xml:space="preserve">Figure </w:t>
@@ -8454,7 +8471,7 @@
     </w:p>
     <w:p>
       <w:pPr>
-        <w:pStyle w:val="Lgende"/>
+        <w:pStyle w:val="Caption"/>
       </w:pPr>
       <w:r>
         <w:t xml:space="preserve">Figure </w:t>
@@ -8645,7 +8662,7 @@
     </w:p>
     <w:p>
       <w:pPr>
-        <w:pStyle w:val="Lgende"/>
+        <w:pStyle w:val="Caption"/>
         <w:jc w:val="both"/>
       </w:pPr>
       <w:r>
@@ -8766,7 +8783,7 @@
           <w:u w:val="single"/>
         </w:rPr>
         <w:drawing>
-          <wp:inline distT="0" distB="0" distL="0" distR="0" wp14:anchorId="5351F9E8" wp14:editId="1C4E2886">
+          <wp:inline distT="0" distB="0" distL="0" distR="0" wp14:anchorId="5351F9E8" wp14:editId="698FEDCD">
             <wp:extent cx="3296093" cy="2422464"/>
             <wp:effectExtent l="0" t="0" r="0" b="0"/>
             <wp:docPr id="543027723" name="Image 1"/>
@@ -8814,7 +8831,7 @@
     </w:p>
     <w:p>
       <w:pPr>
-        <w:pStyle w:val="Lgende"/>
+        <w:pStyle w:val="Caption"/>
       </w:pPr>
       <w:r>
         <w:t xml:space="preserve">Figure </w:t>
@@ -8925,7 +8942,7 @@
     </w:p>
     <w:p>
       <w:pPr>
-        <w:pStyle w:val="Lgende"/>
+        <w:pStyle w:val="Caption"/>
         <w:jc w:val="both"/>
       </w:pPr>
       <w:r>
@@ -9082,7 +9099,7 @@
     </w:p>
     <w:p>
       <w:pPr>
-        <w:pStyle w:val="Lgende"/>
+        <w:pStyle w:val="Caption"/>
       </w:pPr>
       <w:r>
         <w:t xml:space="preserve">Figure </w:t>
@@ -9221,7 +9238,7 @@
     </w:p>
     <w:p>
       <w:pPr>
-        <w:pStyle w:val="Lgende"/>
+        <w:pStyle w:val="Caption"/>
       </w:pPr>
       <w:r>
         <w:t xml:space="preserve">Figure </w:t>
@@ -9311,7 +9328,7 @@
     </w:p>
     <w:p>
       <w:pPr>
-        <w:pStyle w:val="Lgende"/>
+        <w:pStyle w:val="Caption"/>
       </w:pPr>
       <w:r>
         <w:t xml:space="preserve">Figure </w:t>
@@ -9420,7 +9437,7 @@
     </w:p>
     <w:p>
       <w:pPr>
-        <w:pStyle w:val="Lgende"/>
+        <w:pStyle w:val="Caption"/>
       </w:pPr>
       <w:r>
         <w:t xml:space="preserve">Figure </w:t>
@@ -9594,7 +9611,7 @@
     </w:p>
     <w:p>
       <w:pPr>
-        <w:pStyle w:val="Lgende"/>
+        <w:pStyle w:val="Caption"/>
       </w:pPr>
       <w:r>
         <w:t xml:space="preserve">Figure </w:t>
@@ -9693,7 +9710,7 @@
     </w:p>
     <w:p>
       <w:pPr>
-        <w:pStyle w:val="Lgende"/>
+        <w:pStyle w:val="Caption"/>
       </w:pPr>
       <w:r>
         <w:t xml:space="preserve">Figure </w:t>
@@ -9752,16 +9769,7 @@
           <w:sz w:val="20"/>
           <w:szCs w:val="20"/>
         </w:rPr>
-        <w:t>SELVARATNAM Akas</w:t>
-      </w:r>
-      <w:r>
-        <w:rPr>
-          <w:i/>
-          <w:iCs/>
-          <w:sz w:val="20"/>
-          <w:szCs w:val="20"/>
-        </w:rPr>
-        <w:t>h</w:t>
+        <w:t>SELVARATNAM Akash</w:t>
       </w:r>
     </w:p>
     <w:p>
@@ -9875,7 +9883,7 @@
     </w:p>
     <w:p>
       <w:pPr>
-        <w:pStyle w:val="Lgende"/>
+        <w:pStyle w:val="Caption"/>
       </w:pPr>
       <w:r>
         <w:t xml:space="preserve">Figure </w:t>
@@ -10023,7 +10031,7 @@
     </w:p>
     <w:p>
       <w:pPr>
-        <w:pStyle w:val="Lgende"/>
+        <w:pStyle w:val="Caption"/>
       </w:pPr>
       <w:r>
         <w:t xml:space="preserve">Figure </w:t>
@@ -10114,7 +10122,7 @@
     </w:p>
     <w:p>
       <w:pPr>
-        <w:pStyle w:val="Lgende"/>
+        <w:pStyle w:val="Caption"/>
       </w:pPr>
       <w:r>
         <w:t xml:space="preserve">Figure </w:t>
@@ -10205,7 +10213,7 @@
     </w:p>
     <w:p>
       <w:pPr>
-        <w:pStyle w:val="Lgende"/>
+        <w:pStyle w:val="Caption"/>
       </w:pPr>
       <w:r>
         <w:t xml:space="preserve">Figure </w:t>
@@ -10315,7 +10323,7 @@
     </w:p>
     <w:p>
       <w:pPr>
-        <w:pStyle w:val="Lgende"/>
+        <w:pStyle w:val="Caption"/>
       </w:pPr>
       <w:r>
         <w:t xml:space="preserve">Figure </w:t>
@@ -10511,7 +10519,7 @@
     </w:p>
     <w:p>
       <w:pPr>
-        <w:pStyle w:val="Lgende"/>
+        <w:pStyle w:val="Caption"/>
       </w:pPr>
       <w:r>
         <w:t xml:space="preserve">Figure </w:t>
@@ -10577,7 +10585,7 @@
     <w:p/>
     <w:p>
       <w:pPr>
-        <w:pStyle w:val="Titre3"/>
+        <w:pStyle w:val="Heading3"/>
         <w:ind w:left="1416"/>
         <w:rPr>
           <w:color w:val="F18D49"/>
@@ -10632,6 +10640,14 @@
         </w:rPr>
         <w:t xml:space="preserve"> rédiger par les développeur des fonctionnalités</w:t>
       </w:r>
+      <w:r>
+        <w:rPr>
+          <w:color w:val="FF0000"/>
+          <w:sz w:val="100"/>
+          <w:szCs w:val="100"/>
+        </w:rPr>
+        <w:t xml:space="preserve"> </w:t>
+      </w:r>
     </w:p>
     <w:p>
       <w:pPr>
@@ -10681,7 +10697,7 @@
     </w:p>
     <w:p>
       <w:pPr>
-        <w:pStyle w:val="Paragraphedeliste"/>
+        <w:pStyle w:val="ListParagraph"/>
         <w:numPr>
           <w:ilvl w:val="0"/>
           <w:numId w:val="8"/>
@@ -10690,11 +10706,19 @@
           <w:u w:val="single"/>
         </w:rPr>
       </w:pPr>
-      <w:r>
-        <w:t xml:space="preserve">Sprites : </w:t>
-      </w:r>
-      <w:r>
-        <w:t>Elément graphique qui peut se déplacer sur l’écran (personnages, coffre, pièce …)</w:t>
+      <w:proofErr w:type="spellStart"/>
+      <w:r>
+        <w:t>Sprites</w:t>
+      </w:r>
+      <w:proofErr w:type="spellEnd"/>
+      <w:r>
+        <w:t xml:space="preserve"> : </w:t>
+      </w:r>
+      <w:r>
+        <w:t>élément</w:t>
+      </w:r>
+      <w:r>
+        <w:t xml:space="preserve"> graphique qui peut se déplacer sur l’écran (personnages, coffre, pièce …)</w:t>
       </w:r>
       <w:r>
         <w:t>.</w:t>
@@ -10702,7 +10726,7 @@
     </w:p>
     <w:p>
       <w:pPr>
-        <w:pStyle w:val="Paragraphedeliste"/>
+        <w:pStyle w:val="ListParagraph"/>
         <w:numPr>
           <w:ilvl w:val="0"/>
           <w:numId w:val="8"/>
@@ -10712,13 +10736,43 @@
         <w:t>JSON</w:t>
       </w:r>
       <w:r>
-        <w:t> : Fichier textuel conçu pour l’échange de données</w:t>
+        <w:t xml:space="preserve"> : </w:t>
+      </w:r>
+      <w:r>
+        <w:t>f</w:t>
+      </w:r>
+      <w:r>
+        <w:t>ichier textuel conçu pour l’échange de données</w:t>
       </w:r>
       <w:r>
         <w:t>.</w:t>
       </w:r>
     </w:p>
     <w:p>
+      <w:pPr>
+        <w:pStyle w:val="ListParagraph"/>
+        <w:numPr>
+          <w:ilvl w:val="0"/>
+          <w:numId w:val="8"/>
+        </w:numPr>
+      </w:pPr>
+      <w:r>
+        <w:t>Panel : élément</w:t>
+      </w:r>
+      <w:r>
+        <w:t xml:space="preserve"> permettant réaliser l’UI et l’UX, en fournissant tous les outils nécessaires (bouton, champ de texte </w:t>
+      </w:r>
+      <w:proofErr w:type="spellStart"/>
+      <w:r>
+        <w:t>etc</w:t>
+      </w:r>
+      <w:proofErr w:type="spellEnd"/>
+      <w:r>
+        <w:t>).</w:t>
+      </w:r>
+    </w:p>
+    <w:p/>
+    <w:p>
       <w:r>
         <w:rPr>
           <w:u w:val="single"/>
@@ -10730,23 +10784,63 @@
       </w:r>
     </w:p>
     <w:p>
-      <w:r>
-        <w:t>Notre écran d’accueil</w:t>
-      </w:r>
-    </w:p>
-    <w:p>
       <w:pPr>
         <w:keepNext/>
+        <w:ind w:firstLine="708"/>
+        <w:jc w:val="both"/>
+      </w:pPr>
+      <w:r>
+        <w:t xml:space="preserve">Notre écran d'accueil est composé de plusieurs panneaux. Il y a donc plusieurs couches d'UI qui se superposent. Celle qui se trouve le plus en arrière, c'est l'image en arrière-plan que vous voyez sur la figure ci-dessous. Ensuite, nous retrouvons le titre du jeu et les boutons </w:t>
+      </w:r>
+      <w:r>
+        <w:t>« </w:t>
+      </w:r>
+      <w:r>
+        <w:t xml:space="preserve">Start </w:t>
+      </w:r>
+      <w:proofErr w:type="spellStart"/>
+      <w:r>
+        <w:t>game</w:t>
+      </w:r>
+      <w:proofErr w:type="spellEnd"/>
+      <w:r>
+        <w:t> »</w:t>
+      </w:r>
+      <w:r>
+        <w:t xml:space="preserve"> et </w:t>
+      </w:r>
+      <w:r>
+        <w:t>« </w:t>
+      </w:r>
+      <w:r>
+        <w:t>Settings</w:t>
+      </w:r>
+      <w:r>
+        <w:t> »</w:t>
+      </w:r>
+      <w:r>
+        <w:t>.</w:t>
+      </w:r>
+    </w:p>
+    <w:p>
+      <w:pPr>
+        <w:keepNext/>
+        <w:jc w:val="both"/>
+      </w:pPr>
+    </w:p>
+    <w:p>
+      <w:pPr>
+        <w:keepNext/>
       </w:pPr>
       <w:r>
         <w:rPr>
           <w:noProof/>
         </w:rPr>
         <w:drawing>
-          <wp:inline distT="0" distB="0" distL="0" distR="0" wp14:anchorId="5B7609F4" wp14:editId="764742B2">
-            <wp:extent cx="5760720" cy="3018155"/>
-            <wp:effectExtent l="0" t="0" r="0" b="0"/>
-            <wp:docPr id="1461727345" name="Picture 1" descr="A screenshot of a video game&#10;&#10;Description automatically generated"/>
+          <wp:inline distT="0" distB="0" distL="0" distR="0" wp14:anchorId="3006AD62" wp14:editId="61FF111E">
+            <wp:extent cx="5760720" cy="2759075"/>
+            <wp:effectExtent l="0" t="0" r="0" b="3175"/>
+            <wp:docPr id="1839126315" name="Picture 3" descr="A video game screen with text and a ladder&#10;&#10;Description automatically generated"/>
             <wp:cNvGraphicFramePr>
               <a:graphicFrameLocks xmlns:a="http://schemas.openxmlformats.org/drawingml/2006/main" noChangeAspect="1"/>
             </wp:cNvGraphicFramePr>
@@ -10754,23 +10848,36 @@
               <a:graphicData uri="http://schemas.openxmlformats.org/drawingml/2006/picture">
                 <pic:pic xmlns:pic="http://schemas.openxmlformats.org/drawingml/2006/picture">
                   <pic:nvPicPr>
-                    <pic:cNvPr id="1461727345" name="Picture 1" descr="A screenshot of a video game&#10;&#10;Description automatically generated"/>
-                    <pic:cNvPicPr/>
+                    <pic:cNvPr id="1839126315" name="Picture 3" descr="A video game screen with text and a ladder&#10;&#10;Description automatically generated"/>
+                    <pic:cNvPicPr>
+                      <a:picLocks noChangeAspect="1" noChangeArrowheads="1"/>
+                    </pic:cNvPicPr>
                   </pic:nvPicPr>
                   <pic:blipFill>
-                    <a:blip r:embed="rId33"/>
+                    <a:blip r:embed="rId33">
+                      <a:extLst>
+                        <a:ext uri="{28A0092B-C50C-407E-A947-70E740481C1C}">
+                          <a14:useLocalDpi xmlns:a14="http://schemas.microsoft.com/office/drawing/2010/main" val="0"/>
+                        </a:ext>
+                      </a:extLst>
+                    </a:blip>
+                    <a:srcRect/>
                     <a:stretch>
                       <a:fillRect/>
                     </a:stretch>
                   </pic:blipFill>
-                  <pic:spPr>
+                  <pic:spPr bwMode="auto">
                     <a:xfrm>
                       <a:off x="0" y="0"/>
-                      <a:ext cx="5760720" cy="3018155"/>
+                      <a:ext cx="5760720" cy="2759075"/>
                     </a:xfrm>
                     <a:prstGeom prst="rect">
                       <a:avLst/>
                     </a:prstGeom>
+                    <a:noFill/>
+                    <a:ln>
+                      <a:noFill/>
+                    </a:ln>
                   </pic:spPr>
                 </pic:pic>
               </a:graphicData>
@@ -10781,7 +10888,7 @@
     </w:p>
     <w:p>
       <w:pPr>
-        <w:pStyle w:val="Lgende"/>
+        <w:pStyle w:val="Caption"/>
       </w:pPr>
       <w:r>
         <w:t xml:space="preserve">Figure </w:t>
@@ -10819,14 +10926,448 @@
     </w:p>
     <w:p/>
     <w:p>
-      <w:r>
+      <w:pPr>
+        <w:jc w:val="both"/>
+      </w:pPr>
+      <w:r>
+        <w:t xml:space="preserve">La fonctionnalité du bouton </w:t>
+      </w:r>
+      <w:r>
+        <w:t>« </w:t>
+      </w:r>
+      <w:r>
+        <w:t xml:space="preserve">Start </w:t>
+      </w:r>
+      <w:proofErr w:type="spellStart"/>
+      <w:r>
+        <w:t>game</w:t>
+      </w:r>
+      <w:proofErr w:type="spellEnd"/>
+      <w:r>
+        <w:t> »</w:t>
+      </w:r>
+      <w:r>
+        <w:t xml:space="preserve"> a été réalisée en y ajoutant un événement. Comme en JavaScript, le C# permet aussi l'ajout d'événement avec </w:t>
+      </w:r>
+      <w:proofErr w:type="spellStart"/>
+      <w:r>
+        <w:rPr>
+          <w:i/>
+          <w:iCs/>
+        </w:rPr>
+        <w:t>onClick.addListener</w:t>
+      </w:r>
+      <w:proofErr w:type="spellEnd"/>
+      <w:r>
+        <w:rPr>
+          <w:i/>
+          <w:iCs/>
+        </w:rPr>
+        <w:t>(</w:t>
+      </w:r>
+      <w:proofErr w:type="spellStart"/>
+      <w:r>
+        <w:rPr>
+          <w:i/>
+          <w:iCs/>
+        </w:rPr>
+        <w:t>maFonction</w:t>
+      </w:r>
+      <w:proofErr w:type="spellEnd"/>
+      <w:r>
+        <w:rPr>
+          <w:i/>
+          <w:iCs/>
+        </w:rPr>
+        <w:t>)</w:t>
+      </w:r>
+      <w:r>
+        <w:t>. Une fois le bouton cliqué, le jeu chargera alors la scène de sélection de personnage,</w:t>
+      </w:r>
+      <w:r>
+        <w:t xml:space="preserve"> rendue possible</w:t>
+      </w:r>
+      <w:r>
+        <w:t xml:space="preserve"> avec la ligne de code </w:t>
+      </w:r>
+      <w:proofErr w:type="spellStart"/>
+      <w:r>
+        <w:rPr>
+          <w:i/>
+          <w:iCs/>
+        </w:rPr>
+        <w:t>SceneManager.LoadScene</w:t>
+      </w:r>
+      <w:proofErr w:type="spellEnd"/>
+      <w:r>
+        <w:rPr>
+          <w:i/>
+          <w:iCs/>
+        </w:rPr>
+        <w:t>(</w:t>
+      </w:r>
+      <w:proofErr w:type="spellStart"/>
+      <w:r>
+        <w:rPr>
+          <w:i/>
+          <w:iCs/>
+        </w:rPr>
+        <w:t>maScèneACharger</w:t>
+      </w:r>
+      <w:proofErr w:type="spellEnd"/>
+      <w:r>
+        <w:rPr>
+          <w:i/>
+          <w:iCs/>
+        </w:rPr>
+        <w:t>)</w:t>
+      </w:r>
+      <w:r>
+        <w:t xml:space="preserve"> qui se trouve dans </w:t>
+      </w:r>
+      <w:proofErr w:type="spellStart"/>
+      <w:r>
+        <w:rPr>
+          <w:i/>
+          <w:iCs/>
+        </w:rPr>
+        <w:t>maFonction</w:t>
+      </w:r>
+      <w:proofErr w:type="spellEnd"/>
+      <w:r>
+        <w:t>.</w:t>
+      </w:r>
+    </w:p>
+    <w:p/>
+    <w:p/>
+    <w:p/>
+    <w:p/>
+    <w:p>
+      <w:r>
+        <w:br w:type="page"/>
+      </w:r>
+    </w:p>
+    <w:p>
+      <w:pPr>
+        <w:keepNext/>
+        <w:jc w:val="both"/>
+      </w:pPr>
+      <w:r>
+        <w:lastRenderedPageBreak/>
+        <w:t>L</w:t>
+      </w:r>
+      <w:r>
+        <w:t>a</w:t>
+      </w:r>
+      <w:r>
+        <w:t xml:space="preserve"> mise en place de l’événement </w:t>
+      </w:r>
+      <w:proofErr w:type="spellStart"/>
+      <w:r>
+        <w:rPr>
+          <w:i/>
+          <w:iCs/>
+        </w:rPr>
+        <w:t>onClick</w:t>
+      </w:r>
+      <w:proofErr w:type="spellEnd"/>
+      <w:r>
+        <w:t xml:space="preserve"> sur le bouton </w:t>
+      </w:r>
+      <w:r>
+        <w:t>« </w:t>
+      </w:r>
+      <w:r>
+        <w:t>Setting</w:t>
+      </w:r>
+      <w:r>
+        <w:t> » s</w:t>
+      </w:r>
+      <w:r>
+        <w:t>’est fait</w:t>
+      </w:r>
+      <w:r>
+        <w:t>e</w:t>
+      </w:r>
+      <w:r>
+        <w:t xml:space="preserve"> de la même manière que</w:t>
+      </w:r>
+      <w:r>
+        <w:t xml:space="preserve"> pour</w:t>
+      </w:r>
+      <w:r>
+        <w:t xml:space="preserve"> le bouton </w:t>
+      </w:r>
+      <w:r>
+        <w:t>« </w:t>
+      </w:r>
+      <w:r>
+        <w:t xml:space="preserve">Start </w:t>
+      </w:r>
+      <w:proofErr w:type="spellStart"/>
+      <w:r>
+        <w:t>game</w:t>
+      </w:r>
+      <w:proofErr w:type="spellEnd"/>
+      <w:r>
+        <w:t> »</w:t>
+      </w:r>
+      <w:r>
+        <w:t>.</w:t>
+      </w:r>
+      <w:r>
+        <w:t xml:space="preserve"> Sauf que cette fois, lors du click, ce n’est pas une scène qui appara</w:t>
+      </w:r>
+      <w:r>
+        <w:t>î</w:t>
+      </w:r>
+      <w:r>
+        <w:t>tra, mais un menu</w:t>
+      </w:r>
+      <w:r>
+        <w:t xml:space="preserve"> (voir la figure ci-dessous)</w:t>
+      </w:r>
+      <w:r>
+        <w:t>.</w:t>
+      </w:r>
+    </w:p>
+    <w:p>
+      <w:pPr>
+        <w:keepNext/>
+        <w:jc w:val="both"/>
+      </w:pPr>
+    </w:p>
+    <w:p>
+      <w:pPr>
+        <w:keepNext/>
+        <w:jc w:val="both"/>
+      </w:pPr>
+      <w:r>
+        <w:rPr>
+          <w:noProof/>
+        </w:rPr>
+        <w:drawing>
+          <wp:inline distT="0" distB="0" distL="0" distR="0" wp14:anchorId="0C0FC52F" wp14:editId="51E0365F">
+            <wp:extent cx="5760720" cy="2773680"/>
+            <wp:effectExtent l="0" t="0" r="0" b="7620"/>
+            <wp:docPr id="462226059" name="Picture 4" descr="A screenshot of a video game&#10;&#10;Description automatically generated"/>
+            <wp:cNvGraphicFramePr>
+              <a:graphicFrameLocks xmlns:a="http://schemas.openxmlformats.org/drawingml/2006/main" noChangeAspect="1"/>
+            </wp:cNvGraphicFramePr>
+            <a:graphic xmlns:a="http://schemas.openxmlformats.org/drawingml/2006/main">
+              <a:graphicData uri="http://schemas.openxmlformats.org/drawingml/2006/picture">
+                <pic:pic xmlns:pic="http://schemas.openxmlformats.org/drawingml/2006/picture">
+                  <pic:nvPicPr>
+                    <pic:cNvPr id="462226059" name="Picture 4" descr="A screenshot of a video game&#10;&#10;Description automatically generated"/>
+                    <pic:cNvPicPr>
+                      <a:picLocks noChangeAspect="1" noChangeArrowheads="1"/>
+                    </pic:cNvPicPr>
+                  </pic:nvPicPr>
+                  <pic:blipFill>
+                    <a:blip r:embed="rId34">
+                      <a:extLst>
+                        <a:ext uri="{28A0092B-C50C-407E-A947-70E740481C1C}">
+                          <a14:useLocalDpi xmlns:a14="http://schemas.microsoft.com/office/drawing/2010/main" val="0"/>
+                        </a:ext>
+                      </a:extLst>
+                    </a:blip>
+                    <a:srcRect/>
+                    <a:stretch>
+                      <a:fillRect/>
+                    </a:stretch>
+                  </pic:blipFill>
+                  <pic:spPr bwMode="auto">
+                    <a:xfrm>
+                      <a:off x="0" y="0"/>
+                      <a:ext cx="5760720" cy="2773680"/>
+                    </a:xfrm>
+                    <a:prstGeom prst="rect">
+                      <a:avLst/>
+                    </a:prstGeom>
+                    <a:noFill/>
+                    <a:ln>
+                      <a:noFill/>
+                    </a:ln>
+                  </pic:spPr>
+                </pic:pic>
+              </a:graphicData>
+            </a:graphic>
+          </wp:inline>
+        </w:drawing>
+      </w:r>
+    </w:p>
+    <w:p>
+      <w:pPr>
+        <w:pStyle w:val="Caption"/>
+        <w:jc w:val="both"/>
+      </w:pPr>
+      <w:r>
+        <w:t xml:space="preserve">Figure </w:t>
+      </w:r>
+      <w:r>
+        <w:fldChar w:fldCharType="begin"/>
+      </w:r>
+      <w:r>
+        <w:instrText xml:space="preserve"> SEQ Figure \* ARABIC </w:instrText>
+      </w:r>
+      <w:r>
+        <w:fldChar w:fldCharType="separate"/>
+      </w:r>
+      <w:r>
+        <w:rPr>
+          <w:noProof/>
+        </w:rPr>
+        <w:t>26</w:t>
+      </w:r>
+      <w:r>
+        <w:fldChar w:fldCharType="end"/>
+      </w:r>
+      <w:r>
+        <w:t>: menu de configuration (capture d'écran)</w:t>
+      </w:r>
+    </w:p>
+    <w:p>
+      <w:pPr>
         <w:rPr>
           <w:u w:val="single"/>
         </w:rPr>
-        <w:t>Personnages :</w:t>
-      </w:r>
-      <w:r>
-        <w:t xml:space="preserve"> (Parler de la sélection + actions</w:t>
+      </w:pPr>
+    </w:p>
+    <w:p>
+      <w:pPr>
+        <w:jc w:val="both"/>
+      </w:pPr>
+      <w:r>
+        <w:t xml:space="preserve">La fonctionnalité du plein écran a été réalisée en ajoutant un événement de type </w:t>
+      </w:r>
+      <w:proofErr w:type="spellStart"/>
+      <w:r>
+        <w:rPr>
+          <w:i/>
+          <w:iCs/>
+        </w:rPr>
+        <w:t>OnValueChanged</w:t>
+      </w:r>
+      <w:proofErr w:type="spellEnd"/>
+      <w:r>
+        <w:rPr>
+          <w:i/>
+          <w:iCs/>
+        </w:rPr>
+        <w:t>(</w:t>
+      </w:r>
+      <w:proofErr w:type="spellStart"/>
+      <w:r>
+        <w:rPr>
+          <w:i/>
+          <w:iCs/>
+        </w:rPr>
+        <w:t>maFonction</w:t>
+      </w:r>
+      <w:proofErr w:type="spellEnd"/>
+      <w:r>
+        <w:rPr>
+          <w:i/>
+          <w:iCs/>
+        </w:rPr>
+        <w:t>)</w:t>
+      </w:r>
+      <w:r>
+        <w:t xml:space="preserve">. La fonction fournie en entrée (qui est ici </w:t>
+      </w:r>
+      <w:proofErr w:type="spellStart"/>
+      <w:r>
+        <w:t>maFonction</w:t>
+      </w:r>
+      <w:proofErr w:type="spellEnd"/>
+      <w:r>
+        <w:t xml:space="preserve">) de l'événement fait ceci : </w:t>
+      </w:r>
+      <w:proofErr w:type="spellStart"/>
+      <w:r>
+        <w:rPr>
+          <w:u w:val="single"/>
+        </w:rPr>
+        <w:t>Screen.fullScreen</w:t>
+      </w:r>
+      <w:proofErr w:type="spellEnd"/>
+      <w:r>
+        <w:rPr>
+          <w:u w:val="single"/>
+        </w:rPr>
+        <w:t xml:space="preserve"> = </w:t>
+      </w:r>
+      <w:proofErr w:type="spellStart"/>
+      <w:r>
+        <w:rPr>
+          <w:u w:val="single"/>
+        </w:rPr>
+        <w:t>étatDeLaCase</w:t>
+      </w:r>
+      <w:proofErr w:type="spellEnd"/>
+      <w:r>
+        <w:t>, ayant pour but de changer à chaque clic réalisé sur la case. Sur la même logique, le volume changera en fonction de l'entier fourni (entre -80 et 0) grâce à la position de la barre de son.</w:t>
+      </w:r>
+    </w:p>
+    <w:p>
+      <w:pPr>
+        <w:jc w:val="both"/>
+        <w:rPr>
+          <w:i/>
+          <w:iCs/>
+          <w:sz w:val="20"/>
+          <w:szCs w:val="20"/>
+        </w:rPr>
+      </w:pPr>
+      <w:r>
+        <w:rPr>
+          <w:i/>
+          <w:iCs/>
+          <w:sz w:val="20"/>
+          <w:szCs w:val="20"/>
+        </w:rPr>
+        <w:t xml:space="preserve">Rédiger par </w:t>
+      </w:r>
+      <w:r>
+        <w:rPr>
+          <w:i/>
+          <w:iCs/>
+          <w:sz w:val="20"/>
+          <w:szCs w:val="20"/>
+        </w:rPr>
+        <w:t>ZHANG Anxian</w:t>
+      </w:r>
+    </w:p>
+    <w:p/>
+    <w:p>
+      <w:pPr>
+        <w:rPr>
+          <w:u w:val="single"/>
+        </w:rPr>
+      </w:pPr>
+      <w:r>
+        <w:rPr>
+          <w:u w:val="single"/>
+        </w:rPr>
+        <w:br w:type="page"/>
+      </w:r>
+    </w:p>
+    <w:p>
+      <w:r>
+        <w:rPr>
+          <w:u w:val="single"/>
+        </w:rPr>
+        <w:lastRenderedPageBreak/>
+        <w:t>Scène de sélection des personnages</w:t>
+      </w:r>
+      <w:r>
+        <w:t> </w:t>
+      </w:r>
+      <w:r>
+        <w:t xml:space="preserve"> : </w:t>
+      </w:r>
+      <w:r>
+        <w:t>(Parler de la sélection + actions</w:t>
       </w:r>
       <w:r>
         <w:t>[attaque déplacement]</w:t>
@@ -10837,22 +11378,6 @@
     </w:p>
     <w:p>
       <w:pPr>
-        <w:rPr>
-          <w:u w:val="single"/>
-        </w:rPr>
-      </w:pPr>
-      <w:r>
-        <w:tab/>
-      </w:r>
-      <w:r>
-        <w:rPr>
-          <w:u w:val="single"/>
-        </w:rPr>
-        <w:t xml:space="preserve">Scène de sélection des personnages : </w:t>
-      </w:r>
-    </w:p>
-    <w:p>
-      <w:pPr>
         <w:jc w:val="both"/>
       </w:pPr>
       <w:r>
@@ -10870,7 +11395,9 @@
         <w:keepNext/>
       </w:pPr>
       <w:r>
-        <w:lastRenderedPageBreak/>
+        <w:rPr>
+          <w:noProof/>
+        </w:rPr>
         <w:drawing>
           <wp:inline distT="0" distB="0" distL="0" distR="0" wp14:anchorId="5905E22F" wp14:editId="71054000">
             <wp:extent cx="3229370" cy="2218055"/>
@@ -10887,7 +11414,7 @@
                     <pic:cNvPicPr/>
                   </pic:nvPicPr>
                   <pic:blipFill>
-                    <a:blip r:embed="rId34"/>
+                    <a:blip r:embed="rId35"/>
                     <a:stretch>
                       <a:fillRect/>
                     </a:stretch>
@@ -10910,7 +11437,7 @@
     </w:p>
     <w:p>
       <w:pPr>
-        <w:pStyle w:val="Lgende"/>
+        <w:pStyle w:val="Caption"/>
         <w:jc w:val="both"/>
       </w:pPr>
       <w:r>
@@ -10929,7 +11456,7 @@
         <w:rPr>
           <w:noProof/>
         </w:rPr>
-        <w:t>26</w:t>
+        <w:t>27</w:t>
       </w:r>
       <w:r>
         <w:fldChar w:fldCharType="end"/>
@@ -11060,7 +11587,7 @@
                     </pic:cNvPicPr>
                   </pic:nvPicPr>
                   <pic:blipFill>
-                    <a:blip r:embed="rId35">
+                    <a:blip r:embed="rId36">
                       <a:extLst>
                         <a:ext uri="{28A0092B-C50C-407E-A947-70E740481C1C}">
                           <a14:useLocalDpi xmlns:a14="http://schemas.microsoft.com/office/drawing/2010/main" val="0"/>
@@ -11094,7 +11621,7 @@
     </w:p>
     <w:p>
       <w:pPr>
-        <w:pStyle w:val="Lgende"/>
+        <w:pStyle w:val="Caption"/>
       </w:pPr>
       <w:r>
         <w:t xml:space="preserve">Figure </w:t>
@@ -11112,7 +11639,7 @@
         <w:rPr>
           <w:noProof/>
         </w:rPr>
-        <w:t>27</w:t>
+        <w:t>28</w:t>
       </w:r>
       <w:r>
         <w:rPr>
@@ -11135,18 +11662,21 @@
         <w:t>On peut apercevoir sur cette capture d’écran 3 potions qui sont stockées dans l’inventaire que l’utilisateur peut cliquer dessus pour boire la potion. Ce clic est un évènement ajouté lors de l’ajout de l’objet dans l’inventaire. L’inventaire est une classe C# qui existe en tant qu’attribut de la classe du Joueur, ceci permet lors d’un ramassage d’un objet de la part du joueur de lancer une fonction sur l’inventaire pour le rajouter dans ce dernier. Pour éviter la suppression des objets de l’inventaire, la fonction qui permet d’ajouter les objets les assignent en tant que ses enfants dans la hiérarchie des objets.</w:t>
       </w:r>
     </w:p>
-    <w:p/>
     <w:p>
       <w:pPr>
         <w:rPr>
           <w:i/>
           <w:iCs/>
+          <w:sz w:val="20"/>
+          <w:szCs w:val="20"/>
         </w:rPr>
       </w:pPr>
       <w:r>
         <w:rPr>
           <w:i/>
           <w:iCs/>
+          <w:sz w:val="20"/>
+          <w:szCs w:val="20"/>
         </w:rPr>
         <w:t>Rédigé par Oscar</w:t>
       </w:r>
@@ -11154,6 +11684,16 @@
     <w:p>
       <w:pPr>
         <w:rPr>
+          <w:i/>
+          <w:iCs/>
+          <w:sz w:val="20"/>
+          <w:szCs w:val="20"/>
+        </w:rPr>
+      </w:pPr>
+    </w:p>
+    <w:p>
+      <w:pPr>
+        <w:rPr>
           <w:u w:val="single"/>
         </w:rPr>
       </w:pPr>
@@ -11308,21 +11848,7 @@
         <w:rPr>
           <w:u w:val="single"/>
         </w:rPr>
-        <w:t xml:space="preserve"> (a </w:t>
-      </w:r>
-      <w:proofErr w:type="spellStart"/>
-      <w:r>
-        <w:rPr>
-          <w:u w:val="single"/>
-        </w:rPr>
-        <w:t>anxian</w:t>
-      </w:r>
-      <w:proofErr w:type="spellEnd"/>
-      <w:r>
-        <w:rPr>
-          <w:u w:val="single"/>
-        </w:rPr>
-        <w:t xml:space="preserve"> car c’est lui qui la dev)</w:t>
+        <w:t xml:space="preserve"> (a anxian car c’est lui qui la dev)</w:t>
       </w:r>
     </w:p>
     <w:p>
@@ -11388,7 +11914,7 @@
     </w:p>
     <w:p>
       <w:pPr>
-        <w:pStyle w:val="Titre2"/>
+        <w:pStyle w:val="Heading2"/>
         <w:ind w:left="708"/>
         <w:rPr>
           <w:color w:val="ED6E17"/>
@@ -11438,7 +11964,7 @@
     </w:p>
     <w:p>
       <w:pPr>
-        <w:pStyle w:val="Paragraphedeliste"/>
+        <w:pStyle w:val="ListParagraph"/>
         <w:numPr>
           <w:ilvl w:val="0"/>
           <w:numId w:val="8"/>
@@ -11510,7 +12036,7 @@
                     <pic:cNvPicPr/>
                   </pic:nvPicPr>
                   <pic:blipFill>
-                    <a:blip r:embed="rId36"/>
+                    <a:blip r:embed="rId37"/>
                     <a:stretch>
                       <a:fillRect/>
                     </a:stretch>
@@ -11533,7 +12059,7 @@
     </w:p>
     <w:p>
       <w:pPr>
-        <w:pStyle w:val="Lgende"/>
+        <w:pStyle w:val="Caption"/>
         <w:rPr>
           <w:noProof/>
         </w:rPr>
@@ -11554,7 +12080,7 @@
         <w:rPr>
           <w:noProof/>
         </w:rPr>
-        <w:t>28</w:t>
+        <w:t>29</w:t>
       </w:r>
       <w:r>
         <w:rPr>
@@ -11658,7 +12184,7 @@
                     </pic:cNvPicPr>
                   </pic:nvPicPr>
                   <pic:blipFill>
-                    <a:blip r:embed="rId37">
+                    <a:blip r:embed="rId38">
                       <a:extLst>
                         <a:ext uri="{28A0092B-C50C-407E-A947-70E740481C1C}">
                           <a14:useLocalDpi xmlns:a14="http://schemas.microsoft.com/office/drawing/2010/main" val="0"/>
@@ -11689,7 +12215,7 @@
     </w:p>
     <w:p>
       <w:pPr>
-        <w:pStyle w:val="Lgende"/>
+        <w:pStyle w:val="Caption"/>
       </w:pPr>
       <w:r>
         <w:t xml:space="preserve">Figure </w:t>
@@ -11707,7 +12233,7 @@
         <w:rPr>
           <w:noProof/>
         </w:rPr>
-        <w:t>29</w:t>
+        <w:t>30</w:t>
       </w:r>
       <w:r>
         <w:rPr>
@@ -11762,7 +12288,7 @@
                     </pic:cNvPicPr>
                   </pic:nvPicPr>
                   <pic:blipFill>
-                    <a:blip r:embed="rId38">
+                    <a:blip r:embed="rId39">
                       <a:extLst>
                         <a:ext uri="{28A0092B-C50C-407E-A947-70E740481C1C}">
                           <a14:useLocalDpi xmlns:a14="http://schemas.microsoft.com/office/drawing/2010/main" val="0"/>
@@ -11793,7 +12319,7 @@
     </w:p>
     <w:p>
       <w:pPr>
-        <w:pStyle w:val="Lgende"/>
+        <w:pStyle w:val="Caption"/>
       </w:pPr>
       <w:r>
         <w:t xml:space="preserve">Figure </w:t>
@@ -11811,7 +12337,7 @@
         <w:rPr>
           <w:noProof/>
         </w:rPr>
-        <w:t>30</w:t>
+        <w:t>31</w:t>
       </w:r>
       <w:r>
         <w:rPr>
@@ -11871,7 +12397,7 @@
                     </pic:cNvPicPr>
                   </pic:nvPicPr>
                   <pic:blipFill>
-                    <a:blip r:embed="rId39">
+                    <a:blip r:embed="rId40">
                       <a:extLst>
                         <a:ext uri="{28A0092B-C50C-407E-A947-70E740481C1C}">
                           <a14:useLocalDpi xmlns:a14="http://schemas.microsoft.com/office/drawing/2010/main" val="0"/>
@@ -11902,7 +12428,7 @@
     </w:p>
     <w:p>
       <w:pPr>
-        <w:pStyle w:val="Lgende"/>
+        <w:pStyle w:val="Caption"/>
       </w:pPr>
       <w:r>
         <w:t xml:space="preserve">Figure </w:t>
@@ -11920,7 +12446,7 @@
         <w:rPr>
           <w:noProof/>
         </w:rPr>
-        <w:t>31</w:t>
+        <w:t>32</w:t>
       </w:r>
       <w:r>
         <w:rPr>
@@ -11946,12 +12472,12 @@
     </w:p>
     <w:p>
       <w:pPr>
-        <w:pStyle w:val="Lgende"/>
-      </w:pPr>
-    </w:p>
-    <w:p>
-      <w:pPr>
-        <w:pStyle w:val="Lgende"/>
+        <w:pStyle w:val="Caption"/>
+      </w:pPr>
+    </w:p>
+    <w:p>
+      <w:pPr>
+        <w:pStyle w:val="Caption"/>
       </w:pPr>
     </w:p>
     <w:p>
@@ -11989,7 +12515,7 @@
                     <pic:cNvPicPr/>
                   </pic:nvPicPr>
                   <pic:blipFill>
-                    <a:blip r:embed="rId40"/>
+                    <a:blip r:embed="rId41"/>
                     <a:stretch>
                       <a:fillRect/>
                     </a:stretch>
@@ -12012,7 +12538,7 @@
     </w:p>
     <w:p>
       <w:pPr>
-        <w:pStyle w:val="Lgende"/>
+        <w:pStyle w:val="Caption"/>
       </w:pPr>
       <w:r>
         <w:t xml:space="preserve">Figure </w:t>
@@ -12030,7 +12556,7 @@
         <w:rPr>
           <w:noProof/>
         </w:rPr>
-        <w:t>32</w:t>
+        <w:t>33</w:t>
       </w:r>
       <w:r>
         <w:rPr>
@@ -12094,7 +12620,7 @@
     </w:p>
     <w:p>
       <w:pPr>
-        <w:pStyle w:val="Titre2"/>
+        <w:pStyle w:val="Heading2"/>
         <w:ind w:left="708"/>
         <w:rPr>
           <w:color w:val="ED6E17"/>
@@ -12129,7 +12655,7 @@
     </w:p>
     <w:p>
       <w:pPr>
-        <w:pStyle w:val="Titre"/>
+        <w:pStyle w:val="Title"/>
         <w:rPr>
           <w:color w:val="D25F10"/>
         </w:rPr>
@@ -12144,7 +12670,7 @@
     </w:p>
     <w:p>
       <w:pPr>
-        <w:pStyle w:val="Titre1"/>
+        <w:pStyle w:val="Heading1"/>
         <w:rPr>
           <w:color w:val="D25F10"/>
         </w:rPr>
@@ -12160,7 +12686,7 @@
     </w:p>
     <w:p>
       <w:pPr>
-        <w:pStyle w:val="Titre1"/>
+        <w:pStyle w:val="Heading1"/>
         <w:rPr>
           <w:color w:val="D25F10"/>
         </w:rPr>
@@ -12176,7 +12702,7 @@
     </w:p>
     <w:p>
       <w:pPr>
-        <w:pStyle w:val="Titre1"/>
+        <w:pStyle w:val="Heading1"/>
         <w:rPr>
           <w:color w:val="D25F10"/>
         </w:rPr>
@@ -12192,7 +12718,7 @@
     </w:p>
     <w:p>
       <w:pPr>
-        <w:pStyle w:val="Titre1"/>
+        <w:pStyle w:val="Heading1"/>
         <w:rPr>
           <w:color w:val="D25F10"/>
         </w:rPr>
@@ -12224,7 +12750,7 @@
     </w:p>
     <w:p>
       <w:pPr>
-        <w:pStyle w:val="Titre1"/>
+        <w:pStyle w:val="Heading1"/>
         <w:rPr>
           <w:color w:val="D25F10"/>
           <w:sz w:val="56"/>
@@ -12246,7 +12772,7 @@
     <w:p/>
     <w:p>
       <w:pPr>
-        <w:pStyle w:val="TM1"/>
+        <w:pStyle w:val="TOC1"/>
         <w:tabs>
           <w:tab w:val="right" w:leader="dot" w:pos="9062"/>
         </w:tabs>
@@ -12257,7 +12783,7 @@
       <w:hyperlink w:anchor="_Toc154782996" w:history="1">
         <w:r>
           <w:rPr>
-            <w:rStyle w:val="Lienhypertexte"/>
+            <w:rStyle w:val="Hyperlink"/>
             <w:noProof/>
             <w:color w:val="auto"/>
             <w:u w:val="none"/>
@@ -12316,7 +12842,7 @@
     </w:p>
     <w:p>
       <w:pPr>
-        <w:pStyle w:val="TM1"/>
+        <w:pStyle w:val="TOC1"/>
         <w:tabs>
           <w:tab w:val="right" w:leader="dot" w:pos="9062"/>
         </w:tabs>
@@ -12327,7 +12853,7 @@
       <w:hyperlink w:anchor="_Toc154782997" w:history="1">
         <w:r>
           <w:rPr>
-            <w:rStyle w:val="Lienhypertexte"/>
+            <w:rStyle w:val="Hyperlink"/>
             <w:noProof/>
             <w:color w:val="auto"/>
             <w:u w:val="none"/>
@@ -12386,7 +12912,7 @@
     </w:p>
     <w:p>
       <w:pPr>
-        <w:pStyle w:val="TM1"/>
+        <w:pStyle w:val="TOC1"/>
         <w:tabs>
           <w:tab w:val="right" w:leader="dot" w:pos="9062"/>
         </w:tabs>
@@ -12397,7 +12923,7 @@
       <w:hyperlink w:anchor="_Toc154782998" w:history="1">
         <w:r>
           <w:rPr>
-            <w:rStyle w:val="Lienhypertexte"/>
+            <w:rStyle w:val="Hyperlink"/>
             <w:noProof/>
             <w:color w:val="auto"/>
             <w:u w:val="none"/>
@@ -12456,7 +12982,7 @@
     </w:p>
     <w:p>
       <w:pPr>
-        <w:pStyle w:val="TM1"/>
+        <w:pStyle w:val="TOC1"/>
         <w:tabs>
           <w:tab w:val="right" w:leader="dot" w:pos="9062"/>
         </w:tabs>
@@ -12467,7 +12993,7 @@
       <w:hyperlink w:anchor="_Toc154782999" w:history="1">
         <w:r>
           <w:rPr>
-            <w:rStyle w:val="Lienhypertexte"/>
+            <w:rStyle w:val="Hyperlink"/>
             <w:noProof/>
             <w:color w:val="auto"/>
             <w:u w:val="none"/>
@@ -12526,7 +13052,7 @@
     </w:p>
     <w:p>
       <w:pPr>
-        <w:pStyle w:val="TM1"/>
+        <w:pStyle w:val="TOC1"/>
         <w:tabs>
           <w:tab w:val="right" w:leader="dot" w:pos="9062"/>
         </w:tabs>
@@ -12537,7 +13063,7 @@
       <w:hyperlink w:anchor="_Toc154783000" w:history="1">
         <w:r>
           <w:rPr>
-            <w:rStyle w:val="Lienhypertexte"/>
+            <w:rStyle w:val="Hyperlink"/>
             <w:noProof/>
             <w:color w:val="auto"/>
             <w:u w:val="none"/>
@@ -12596,7 +13122,7 @@
     </w:p>
     <w:p>
       <w:pPr>
-        <w:pStyle w:val="TM1"/>
+        <w:pStyle w:val="TOC1"/>
         <w:tabs>
           <w:tab w:val="right" w:leader="dot" w:pos="9062"/>
         </w:tabs>
@@ -12607,7 +13133,7 @@
       <w:hyperlink w:anchor="_Toc154783001" w:history="1">
         <w:r>
           <w:rPr>
-            <w:rStyle w:val="Lienhypertexte"/>
+            <w:rStyle w:val="Hyperlink"/>
             <w:noProof/>
             <w:color w:val="auto"/>
             <w:u w:val="none"/>
@@ -12666,7 +13192,7 @@
     </w:p>
     <w:p>
       <w:pPr>
-        <w:pStyle w:val="TM1"/>
+        <w:pStyle w:val="TOC1"/>
         <w:tabs>
           <w:tab w:val="right" w:leader="dot" w:pos="9062"/>
         </w:tabs>
@@ -12677,7 +13203,7 @@
       <w:hyperlink w:anchor="_Toc154783002" w:history="1">
         <w:r>
           <w:rPr>
-            <w:rStyle w:val="Lienhypertexte"/>
+            <w:rStyle w:val="Hyperlink"/>
             <w:noProof/>
             <w:color w:val="auto"/>
             <w:u w:val="none"/>
@@ -12741,7 +13267,7 @@
     </w:p>
     <w:p>
       <w:pPr>
-        <w:pStyle w:val="Titre1"/>
+        <w:pStyle w:val="Heading1"/>
         <w:rPr>
           <w:color w:val="D25F10"/>
         </w:rPr>
@@ -12774,7 +13300,7 @@
     </w:p>
     <w:p>
       <w:pPr>
-        <w:pStyle w:val="Titre1"/>
+        <w:pStyle w:val="Heading1"/>
         <w:rPr>
           <w:color w:val="D25F10"/>
         </w:rPr>
@@ -12812,7 +13338,7 @@
     </w:p>
     <w:p>
       <w:pPr>
-        <w:pStyle w:val="Titre1"/>
+        <w:pStyle w:val="Heading1"/>
         <w:rPr>
           <w:color w:val="D25F10"/>
         </w:rPr>
@@ -12871,10 +13397,10 @@
       <w:pPr>
         <w:jc w:val="both"/>
       </w:pPr>
-      <w:hyperlink r:id="rId41" w:anchor="topicOverview" w:history="1">
+      <w:hyperlink r:id="rId42" w:anchor="topicOverview" w:history="1">
         <w:r>
           <w:rPr>
-            <w:rStyle w:val="Lienhypertexte"/>
+            <w:rStyle w:val="Hyperlink"/>
           </w:rPr>
           <w:t>https://fr.statista.com/themes/9063/le-marche-du-jeu-video/#topicOverview</w:t>
         </w:r>
@@ -12906,13 +13432,13 @@
       <w:pPr>
         <w:jc w:val="both"/>
         <w:rPr>
-          <w:rStyle w:val="Lienhypertexte"/>
-        </w:rPr>
-      </w:pPr>
-      <w:hyperlink r:id="rId42" w:history="1">
+          <w:rStyle w:val="Hyperlink"/>
+        </w:rPr>
+      </w:pPr>
+      <w:hyperlink r:id="rId43" w:history="1">
         <w:r>
           <w:rPr>
-            <w:rStyle w:val="Lienhypertexte"/>
+            <w:rStyle w:val="Hyperlink"/>
           </w:rPr>
           <w:t>https://www.mordorintelligence.com/fr/industry-reports/global-gaming-market</w:t>
         </w:r>
@@ -12922,7 +13448,7 @@
       <w:pPr>
         <w:jc w:val="both"/>
         <w:rPr>
-          <w:rStyle w:val="Lienhypertexte"/>
+          <w:rStyle w:val="Hyperlink"/>
         </w:rPr>
       </w:pPr>
     </w:p>
@@ -12938,10 +13464,10 @@
       <w:pPr>
         <w:jc w:val="both"/>
       </w:pPr>
-      <w:hyperlink r:id="rId43" w:history="1">
+      <w:hyperlink r:id="rId44" w:history="1">
         <w:r>
           <w:rPr>
-            <w:rStyle w:val="Lienhypertexte"/>
+            <w:rStyle w:val="Hyperlink"/>
           </w:rPr>
           <w:t>https://fr.wikipedia.org/wiki/AAA_(jeu_vid%C3%A9o)</w:t>
         </w:r>
@@ -12976,12 +13502,12 @@
       <w:pPr>
         <w:jc w:val="both"/>
         <w:rPr>
-          <w:rStyle w:val="Lienhypertexte"/>
-        </w:rPr>
-      </w:pPr>
-      <w:r>
-        <w:rPr>
-          <w:rStyle w:val="Lienhypertexte"/>
+          <w:rStyle w:val="Hyperlink"/>
+        </w:rPr>
+      </w:pPr>
+      <w:r>
+        <w:rPr>
+          <w:rStyle w:val="Hyperlink"/>
         </w:rPr>
         <w:t>https://www.formation-facile.fr/blog/unity-ou-unreal-engine-quel-moteur-de-jeux-choisir</w:t>
       </w:r>
@@ -12990,7 +13516,7 @@
       <w:pPr>
         <w:jc w:val="both"/>
         <w:rPr>
-          <w:rStyle w:val="Lienhypertexte"/>
+          <w:rStyle w:val="Hyperlink"/>
         </w:rPr>
       </w:pPr>
     </w:p>
@@ -13009,10 +13535,10 @@
       <w:pPr>
         <w:jc w:val="both"/>
       </w:pPr>
-      <w:hyperlink r:id="rId44" w:anchor=":~:text=Figma%20est%20un%20outil%20de,de%20ses%20fonctionnalit%C3%A9s%20est%20payant" w:history="1">
+      <w:hyperlink r:id="rId45" w:anchor=":~:text=Figma%20est%20un%20outil%20de,de%20ses%20fonctionnalit%C3%A9s%20est%20payant" w:history="1">
         <w:r>
           <w:rPr>
-            <w:rStyle w:val="Lienhypertexte"/>
+            <w:rStyle w:val="Hyperlink"/>
           </w:rPr>
           <w:t>https://aventique.paris/maquette-application-mobile/#:~:text=Figma%20est%20un%20outil%20de,de%20ses%20fonctionnalit%C3%A9s%20est%20payant</w:t>
         </w:r>
@@ -13041,10 +13567,10 @@
       <w:pPr>
         <w:jc w:val="both"/>
       </w:pPr>
-      <w:hyperlink r:id="rId45" w:history="1">
+      <w:hyperlink r:id="rId46" w:history="1">
         <w:r>
           <w:rPr>
-            <w:rStyle w:val="Lienhypertexte"/>
+            <w:rStyle w:val="Hyperlink"/>
           </w:rPr>
           <w:t>https://www.blogdumoderateur.com/tools/alternatives/google-drive/</w:t>
         </w:r>
@@ -13076,10 +13602,10 @@
       <w:pPr>
         <w:jc w:val="both"/>
       </w:pPr>
-      <w:hyperlink r:id="rId46" w:history="1">
+      <w:hyperlink r:id="rId47" w:history="1">
         <w:r>
           <w:rPr>
-            <w:rStyle w:val="Lienhypertexte"/>
+            <w:rStyle w:val="Hyperlink"/>
           </w:rPr>
           <w:t>https://www.appvizer.fr/magazine/services-informatiques/gestion-versions/outils-versionning</w:t>
         </w:r>
@@ -13120,10 +13646,10 @@
       <w:pPr>
         <w:jc w:val="both"/>
       </w:pPr>
-      <w:hyperlink r:id="rId47" w:history="1">
+      <w:hyperlink r:id="rId48" w:history="1">
         <w:r>
           <w:rPr>
-            <w:rStyle w:val="Lienhypertexte"/>
+            <w:rStyle w:val="Hyperlink"/>
           </w:rPr>
           <w:t>https://asana.com/fr/resources/best-project-management-software</w:t>
         </w:r>
@@ -13161,10 +13687,10 @@
       <w:pPr>
         <w:jc w:val="both"/>
       </w:pPr>
-      <w:hyperlink r:id="rId48" w:history="1">
+      <w:hyperlink r:id="rId49" w:history="1">
         <w:r>
           <w:rPr>
-            <w:rStyle w:val="Lienhypertexte"/>
+            <w:rStyle w:val="Hyperlink"/>
           </w:rPr>
           <w:t>https://appmaster.io/fr/blog/frameworks-frontaux-populaires</w:t>
         </w:r>
@@ -13188,13 +13714,13 @@
       <w:pPr>
         <w:jc w:val="both"/>
         <w:rPr>
-          <w:rStyle w:val="Lienhypertexte"/>
-        </w:rPr>
-      </w:pPr>
-      <w:hyperlink r:id="rId49" w:anchor="introduction_%C3%A0_express" w:history="1">
+          <w:rStyle w:val="Hyperlink"/>
+        </w:rPr>
+      </w:pPr>
+      <w:hyperlink r:id="rId50" w:anchor="introduction_%C3%A0_express" w:history="1">
         <w:r>
           <w:rPr>
-            <w:rStyle w:val="Lienhypertexte"/>
+            <w:rStyle w:val="Hyperlink"/>
           </w:rPr>
           <w:t>Introduction à Express/Node - Apprendre le développement web | MDN (mozilla.org)</w:t>
         </w:r>
@@ -13249,10 +13775,10 @@
           <w:szCs w:val="22"/>
         </w:rPr>
       </w:pPr>
-      <w:hyperlink r:id="rId50" w:history="1">
+      <w:hyperlink r:id="rId51" w:history="1">
         <w:r>
           <w:rPr>
-            <w:rStyle w:val="Lienhypertexte"/>
+            <w:rStyle w:val="Hyperlink"/>
             <w:rFonts w:asciiTheme="minorHAnsi" w:hAnsiTheme="minorHAnsi" w:cstheme="minorHAnsi"/>
             <w:sz w:val="22"/>
             <w:szCs w:val="22"/>
@@ -13287,7 +13813,7 @@
     </w:p>
     <w:p>
       <w:pPr>
-        <w:pStyle w:val="Titre1"/>
+        <w:pStyle w:val="Heading1"/>
         <w:rPr>
           <w:color w:val="D25F10"/>
         </w:rPr>
@@ -13339,7 +13865,7 @@
                     </pic:cNvPicPr>
                   </pic:nvPicPr>
                   <pic:blipFill rotWithShape="1">
-                    <a:blip r:embed="rId51">
+                    <a:blip r:embed="rId52">
                       <a:extLst>
                         <a:ext uri="{28A0092B-C50C-407E-A947-70E740481C1C}">
                           <a14:useLocalDpi xmlns:a14="http://schemas.microsoft.com/office/drawing/2010/main" val="0"/>
@@ -13376,7 +13902,7 @@
     </w:p>
     <w:p>
       <w:pPr>
-        <w:pStyle w:val="Lgende"/>
+        <w:pStyle w:val="Caption"/>
       </w:pPr>
       <w:r>
         <w:t xml:space="preserve">Figure </w:t>
@@ -13394,7 +13920,7 @@
         <w:rPr>
           <w:noProof/>
         </w:rPr>
-        <w:t>33</w:t>
+        <w:t>34</w:t>
       </w:r>
       <w:r>
         <w:rPr>
@@ -13437,7 +13963,7 @@
                     <pic:cNvPicPr/>
                   </pic:nvPicPr>
                   <pic:blipFill>
-                    <a:blip r:embed="rId52"/>
+                    <a:blip r:embed="rId53"/>
                     <a:stretch>
                       <a:fillRect/>
                     </a:stretch>
@@ -13460,7 +13986,7 @@
     </w:p>
     <w:p>
       <w:pPr>
-        <w:pStyle w:val="Lgende"/>
+        <w:pStyle w:val="Caption"/>
       </w:pPr>
       <w:r>
         <w:t xml:space="preserve">Figure </w:t>
@@ -13478,7 +14004,7 @@
         <w:rPr>
           <w:noProof/>
         </w:rPr>
-        <w:t>34</w:t>
+        <w:t>35</w:t>
       </w:r>
       <w:r>
         <w:rPr>
@@ -13495,7 +14021,7 @@
     </w:p>
     <w:p>
       <w:pPr>
-        <w:pStyle w:val="Titre1"/>
+        <w:pStyle w:val="Heading1"/>
         <w:rPr>
           <w:color w:val="D25F10"/>
         </w:rPr>
@@ -13514,7 +14040,7 @@
     </w:p>
     <w:p>
       <w:pPr>
-        <w:pStyle w:val="Titre1"/>
+        <w:pStyle w:val="Heading1"/>
         <w:rPr>
           <w:color w:val="D25F10"/>
         </w:rPr>
@@ -13534,7 +14060,7 @@
     </w:p>
     <w:p>
       <w:pPr>
-        <w:pStyle w:val="Titre1"/>
+        <w:pStyle w:val="Heading1"/>
         <w:rPr>
           <w:color w:val="D25F10"/>
         </w:rPr>
@@ -13568,7 +14094,7 @@
     </w:p>
     <w:p>
       <w:pPr>
-        <w:pStyle w:val="Titre1"/>
+        <w:pStyle w:val="Heading1"/>
         <w:rPr>
           <w:color w:val="D25F10"/>
         </w:rPr>
@@ -13599,7 +14125,7 @@
       <w:bookmarkEnd w:id="52"/>
     </w:p>
     <w:sectPr>
-      <w:footerReference w:type="default" r:id="rId53"/>
+      <w:footerReference w:type="default" r:id="rId54"/>
       <w:pgSz w:w="11906" w:h="16838"/>
       <w:pgMar w:top="1417" w:right="1417" w:bottom="1417" w:left="1417" w:header="720" w:footer="720" w:gutter="0"/>
       <w:cols w:space="720"/>
@@ -13647,7 +14173,7 @@
     <w:sdtContent>
       <w:p>
         <w:pPr>
-          <w:pStyle w:val="Pieddepage"/>
+          <w:pStyle w:val="Footer"/>
           <w:jc w:val="center"/>
         </w:pPr>
         <w:r>
@@ -13670,7 +14196,7 @@
   </w:sdt>
   <w:p>
     <w:pPr>
-      <w:pStyle w:val="Pieddepage"/>
+      <w:pStyle w:val="Footer"/>
     </w:pPr>
   </w:p>
 </w:ftr>
@@ -15100,11 +15626,11 @@
     <w:qFormat/>
     <w:rsid w:val="00767F7A"/>
   </w:style>
-  <w:style w:type="paragraph" w:styleId="Titre1">
+  <w:style w:type="paragraph" w:styleId="Heading1">
     <w:name w:val="heading 1"/>
     <w:basedOn w:val="Normal"/>
     <w:next w:val="Normal"/>
-    <w:link w:val="Titre1Car"/>
+    <w:link w:val="Heading1Char"/>
     <w:uiPriority w:val="9"/>
     <w:qFormat/>
     <w:rsid w:val="0010573B"/>
@@ -15121,11 +15647,11 @@
       <w:szCs w:val="32"/>
     </w:rPr>
   </w:style>
-  <w:style w:type="paragraph" w:styleId="Titre2">
+  <w:style w:type="paragraph" w:styleId="Heading2">
     <w:name w:val="heading 2"/>
     <w:basedOn w:val="Normal"/>
     <w:next w:val="Normal"/>
-    <w:link w:val="Titre2Car"/>
+    <w:link w:val="Heading2Char"/>
     <w:uiPriority w:val="9"/>
     <w:unhideWhenUsed/>
     <w:qFormat/>
@@ -15143,11 +15669,11 @@
       <w:szCs w:val="26"/>
     </w:rPr>
   </w:style>
-  <w:style w:type="paragraph" w:styleId="Titre3">
+  <w:style w:type="paragraph" w:styleId="Heading3">
     <w:name w:val="heading 3"/>
     <w:basedOn w:val="Normal"/>
     <w:next w:val="Normal"/>
-    <w:link w:val="Titre3Car"/>
+    <w:link w:val="Heading3Char"/>
     <w:uiPriority w:val="9"/>
     <w:unhideWhenUsed/>
     <w:qFormat/>
@@ -15165,11 +15691,11 @@
       <w:szCs w:val="24"/>
     </w:rPr>
   </w:style>
-  <w:style w:type="paragraph" w:styleId="Titre4">
+  <w:style w:type="paragraph" w:styleId="Heading4">
     <w:name w:val="heading 4"/>
     <w:basedOn w:val="Normal"/>
     <w:next w:val="Normal"/>
-    <w:link w:val="Titre4Car"/>
+    <w:link w:val="Heading4Char"/>
     <w:uiPriority w:val="9"/>
     <w:unhideWhenUsed/>
     <w:qFormat/>
@@ -15187,13 +15713,13 @@
       <w:color w:val="2F5496" w:themeColor="accent1" w:themeShade="BF"/>
     </w:rPr>
   </w:style>
-  <w:style w:type="character" w:default="1" w:styleId="Policepardfaut">
+  <w:style w:type="character" w:default="1" w:styleId="DefaultParagraphFont">
     <w:name w:val="Default Paragraph Font"/>
     <w:uiPriority w:val="1"/>
     <w:semiHidden/>
     <w:unhideWhenUsed/>
   </w:style>
-  <w:style w:type="table" w:default="1" w:styleId="TableauNormal">
+  <w:style w:type="table" w:default="1" w:styleId="TableNormal">
     <w:name w:val="Normal Table"/>
     <w:uiPriority w:val="99"/>
     <w:semiHidden/>
@@ -15208,13 +15734,13 @@
       </w:tblCellMar>
     </w:tblPr>
   </w:style>
-  <w:style w:type="numbering" w:default="1" w:styleId="Aucuneliste">
+  <w:style w:type="numbering" w:default="1" w:styleId="NoList">
     <w:name w:val="No List"/>
     <w:uiPriority w:val="99"/>
     <w:semiHidden/>
     <w:unhideWhenUsed/>
   </w:style>
-  <w:style w:type="paragraph" w:styleId="Paragraphedeliste">
+  <w:style w:type="paragraph" w:styleId="ListParagraph">
     <w:name w:val="List Paragraph"/>
     <w:basedOn w:val="Normal"/>
     <w:uiPriority w:val="34"/>
@@ -15225,11 +15751,11 @@
       <w:contextualSpacing/>
     </w:pPr>
   </w:style>
-  <w:style w:type="paragraph" w:styleId="Titre">
+  <w:style w:type="paragraph" w:styleId="Title">
     <w:name w:val="Title"/>
     <w:basedOn w:val="Normal"/>
     <w:next w:val="Normal"/>
-    <w:link w:val="TitreCar"/>
+    <w:link w:val="TitleChar"/>
     <w:uiPriority w:val="10"/>
     <w:qFormat/>
     <w:rsid w:val="0010573B"/>
@@ -15245,10 +15771,10 @@
       <w:szCs w:val="56"/>
     </w:rPr>
   </w:style>
-  <w:style w:type="character" w:customStyle="1" w:styleId="TitreCar">
-    <w:name w:val="Titre Car"/>
-    <w:basedOn w:val="Policepardfaut"/>
-    <w:link w:val="Titre"/>
+  <w:style w:type="character" w:customStyle="1" w:styleId="TitleChar">
+    <w:name w:val="Title Char"/>
+    <w:basedOn w:val="DefaultParagraphFont"/>
+    <w:link w:val="Title"/>
     <w:uiPriority w:val="10"/>
     <w:rsid w:val="0010573B"/>
     <w:rPr>
@@ -15259,10 +15785,10 @@
       <w:szCs w:val="56"/>
     </w:rPr>
   </w:style>
-  <w:style w:type="character" w:customStyle="1" w:styleId="Titre1Car">
-    <w:name w:val="Titre 1 Car"/>
-    <w:basedOn w:val="Policepardfaut"/>
-    <w:link w:val="Titre1"/>
+  <w:style w:type="character" w:customStyle="1" w:styleId="Heading1Char">
+    <w:name w:val="Heading 1 Char"/>
+    <w:basedOn w:val="DefaultParagraphFont"/>
+    <w:link w:val="Heading1"/>
     <w:uiPriority w:val="9"/>
     <w:rsid w:val="0010573B"/>
     <w:rPr>
@@ -15272,10 +15798,10 @@
       <w:szCs w:val="32"/>
     </w:rPr>
   </w:style>
-  <w:style w:type="character" w:customStyle="1" w:styleId="Titre2Car">
-    <w:name w:val="Titre 2 Car"/>
-    <w:basedOn w:val="Policepardfaut"/>
-    <w:link w:val="Titre2"/>
+  <w:style w:type="character" w:customStyle="1" w:styleId="Heading2Char">
+    <w:name w:val="Heading 2 Char"/>
+    <w:basedOn w:val="DefaultParagraphFont"/>
+    <w:link w:val="Heading2"/>
     <w:uiPriority w:val="9"/>
     <w:rsid w:val="006D77B9"/>
     <w:rPr>
@@ -15285,10 +15811,10 @@
       <w:szCs w:val="26"/>
     </w:rPr>
   </w:style>
-  <w:style w:type="character" w:customStyle="1" w:styleId="Titre3Car">
-    <w:name w:val="Titre 3 Car"/>
-    <w:basedOn w:val="Policepardfaut"/>
-    <w:link w:val="Titre3"/>
+  <w:style w:type="character" w:customStyle="1" w:styleId="Heading3Char">
+    <w:name w:val="Heading 3 Char"/>
+    <w:basedOn w:val="DefaultParagraphFont"/>
+    <w:link w:val="Heading3"/>
     <w:uiPriority w:val="9"/>
     <w:rsid w:val="006D77B9"/>
     <w:rPr>
@@ -15298,10 +15824,10 @@
       <w:szCs w:val="24"/>
     </w:rPr>
   </w:style>
-  <w:style w:type="character" w:customStyle="1" w:styleId="Titre4Car">
-    <w:name w:val="Titre 4 Car"/>
-    <w:basedOn w:val="Policepardfaut"/>
-    <w:link w:val="Titre4"/>
+  <w:style w:type="character" w:customStyle="1" w:styleId="Heading4Char">
+    <w:name w:val="Heading 4 Char"/>
+    <w:basedOn w:val="DefaultParagraphFont"/>
+    <w:link w:val="Heading4"/>
     <w:uiPriority w:val="9"/>
     <w:rsid w:val="006D77B9"/>
     <w:rPr>
@@ -15311,9 +15837,9 @@
       <w:color w:val="2F5496" w:themeColor="accent1" w:themeShade="BF"/>
     </w:rPr>
   </w:style>
-  <w:style w:type="paragraph" w:styleId="En-ttedetabledesmatires">
+  <w:style w:type="paragraph" w:styleId="TOCHeading">
     <w:name w:val="TOC Heading"/>
-    <w:basedOn w:val="Titre1"/>
+    <w:basedOn w:val="Heading1"/>
     <w:next w:val="Normal"/>
     <w:uiPriority w:val="39"/>
     <w:unhideWhenUsed/>
@@ -15328,7 +15854,7 @@
       <w14:ligatures w14:val="none"/>
     </w:rPr>
   </w:style>
-  <w:style w:type="paragraph" w:styleId="TM1">
+  <w:style w:type="paragraph" w:styleId="TOC1">
     <w:name w:val="toc 1"/>
     <w:basedOn w:val="Normal"/>
     <w:next w:val="Normal"/>
@@ -15340,7 +15866,7 @@
       <w:spacing w:after="100"/>
     </w:pPr>
   </w:style>
-  <w:style w:type="paragraph" w:styleId="TM2">
+  <w:style w:type="paragraph" w:styleId="TOC2">
     <w:name w:val="toc 2"/>
     <w:basedOn w:val="Normal"/>
     <w:next w:val="Normal"/>
@@ -15353,7 +15879,7 @@
       <w:ind w:left="220"/>
     </w:pPr>
   </w:style>
-  <w:style w:type="paragraph" w:styleId="TM3">
+  <w:style w:type="paragraph" w:styleId="TOC3">
     <w:name w:val="toc 3"/>
     <w:basedOn w:val="Normal"/>
     <w:next w:val="Normal"/>
@@ -15366,9 +15892,9 @@
       <w:ind w:left="440"/>
     </w:pPr>
   </w:style>
-  <w:style w:type="character" w:styleId="Lienhypertexte">
+  <w:style w:type="character" w:styleId="Hyperlink">
     <w:name w:val="Hyperlink"/>
-    <w:basedOn w:val="Policepardfaut"/>
+    <w:basedOn w:val="DefaultParagraphFont"/>
     <w:uiPriority w:val="99"/>
     <w:unhideWhenUsed/>
     <w:rsid w:val="006D77B9"/>
@@ -15377,10 +15903,10 @@
       <w:u w:val="single"/>
     </w:rPr>
   </w:style>
-  <w:style w:type="paragraph" w:styleId="En-tte">
+  <w:style w:type="paragraph" w:styleId="Header">
     <w:name w:val="header"/>
     <w:basedOn w:val="Normal"/>
-    <w:link w:val="En-tteCar"/>
+    <w:link w:val="HeaderChar"/>
     <w:uiPriority w:val="99"/>
     <w:unhideWhenUsed/>
     <w:rsid w:val="006D77B9"/>
@@ -15392,17 +15918,17 @@
       <w:spacing w:after="0" w:line="240" w:lineRule="auto"/>
     </w:pPr>
   </w:style>
-  <w:style w:type="character" w:customStyle="1" w:styleId="En-tteCar">
-    <w:name w:val="En-tête Car"/>
-    <w:basedOn w:val="Policepardfaut"/>
-    <w:link w:val="En-tte"/>
+  <w:style w:type="character" w:customStyle="1" w:styleId="HeaderChar">
+    <w:name w:val="Header Char"/>
+    <w:basedOn w:val="DefaultParagraphFont"/>
+    <w:link w:val="Header"/>
     <w:uiPriority w:val="99"/>
     <w:rsid w:val="006D77B9"/>
   </w:style>
-  <w:style w:type="paragraph" w:styleId="Pieddepage">
+  <w:style w:type="paragraph" w:styleId="Footer">
     <w:name w:val="footer"/>
     <w:basedOn w:val="Normal"/>
-    <w:link w:val="PieddepageCar"/>
+    <w:link w:val="FooterChar"/>
     <w:uiPriority w:val="99"/>
     <w:unhideWhenUsed/>
     <w:rsid w:val="006D77B9"/>
@@ -15414,16 +15940,16 @@
       <w:spacing w:after="0" w:line="240" w:lineRule="auto"/>
     </w:pPr>
   </w:style>
-  <w:style w:type="character" w:customStyle="1" w:styleId="PieddepageCar">
-    <w:name w:val="Pied de page Car"/>
-    <w:basedOn w:val="Policepardfaut"/>
-    <w:link w:val="Pieddepage"/>
+  <w:style w:type="character" w:customStyle="1" w:styleId="FooterChar">
+    <w:name w:val="Footer Char"/>
+    <w:basedOn w:val="DefaultParagraphFont"/>
+    <w:link w:val="Footer"/>
     <w:uiPriority w:val="99"/>
     <w:rsid w:val="006D77B9"/>
   </w:style>
-  <w:style w:type="character" w:styleId="Lienhypertextesuivivisit">
+  <w:style w:type="character" w:styleId="FollowedHyperlink">
     <w:name w:val="FollowedHyperlink"/>
-    <w:basedOn w:val="Policepardfaut"/>
+    <w:basedOn w:val="DefaultParagraphFont"/>
     <w:uiPriority w:val="99"/>
     <w:semiHidden/>
     <w:unhideWhenUsed/>
@@ -15433,7 +15959,7 @@
       <w:u w:val="single"/>
     </w:rPr>
   </w:style>
-  <w:style w:type="paragraph" w:styleId="Lgende">
+  <w:style w:type="paragraph" w:styleId="Caption">
     <w:name w:val="caption"/>
     <w:basedOn w:val="Normal"/>
     <w:next w:val="Normal"/>
@@ -15452,9 +15978,9 @@
       <w:szCs w:val="18"/>
     </w:rPr>
   </w:style>
-  <w:style w:type="table" w:styleId="TableauGrille2-Accentuation5">
+  <w:style w:type="table" w:styleId="GridTable2-Accent5">
     <w:name w:val="Grid Table 2 Accent 5"/>
-    <w:basedOn w:val="TableauNormal"/>
+    <w:basedOn w:val="TableNormal"/>
     <w:uiPriority w:val="47"/>
     <w:rsid w:val="006206B0"/>
     <w:pPr>
@@ -15528,9 +16054,9 @@
       </w:tcPr>
     </w:tblStylePr>
   </w:style>
-  <w:style w:type="character" w:styleId="Mentionnonrsolue">
+  <w:style w:type="character" w:styleId="UnresolvedMention">
     <w:name w:val="Unresolved Mention"/>
-    <w:basedOn w:val="Policepardfaut"/>
+    <w:basedOn w:val="DefaultParagraphFont"/>
     <w:uiPriority w:val="99"/>
     <w:semiHidden/>
     <w:unhideWhenUsed/>

</xml_diff>

<commit_message>
partie explication de l'arbre de compétence
</commit_message>
<xml_diff>
--- a/RapportFinale.docx
+++ b/RapportFinale.docx
@@ -3014,27 +3014,14 @@
       <w:r>
         <w:t xml:space="preserve">Figure </w:t>
       </w:r>
-      <w:r>
-        <w:fldChar w:fldCharType="begin"/>
-      </w:r>
-      <w:r>
-        <w:instrText xml:space="preserve"> SEQ Figure \* ARABIC </w:instrText>
-      </w:r>
-      <w:r>
-        <w:fldChar w:fldCharType="separate"/>
-      </w:r>
-      <w:r>
-        <w:rPr>
-          <w:noProof/>
-        </w:rPr>
-        <w:t>1</w:t>
-      </w:r>
-      <w:r>
-        <w:rPr>
-          <w:noProof/>
-        </w:rPr>
-        <w:fldChar w:fldCharType="end"/>
-      </w:r>
+      <w:fldSimple w:instr=" SEQ Figure \* ARABIC ">
+        <w:r>
+          <w:rPr>
+            <w:noProof/>
+          </w:rPr>
+          <w:t>1</w:t>
+        </w:r>
+      </w:fldSimple>
       <w:r>
         <w:t>:</w:t>
       </w:r>
@@ -4754,27 +4741,14 @@
       <w:r>
         <w:t xml:space="preserve">Figure </w:t>
       </w:r>
-      <w:r>
-        <w:fldChar w:fldCharType="begin"/>
-      </w:r>
-      <w:r>
-        <w:instrText xml:space="preserve"> SEQ Figure \* ARABIC </w:instrText>
-      </w:r>
-      <w:r>
-        <w:fldChar w:fldCharType="separate"/>
-      </w:r>
-      <w:r>
-        <w:rPr>
-          <w:noProof/>
-        </w:rPr>
-        <w:t>2</w:t>
-      </w:r>
-      <w:r>
-        <w:rPr>
-          <w:noProof/>
-        </w:rPr>
-        <w:fldChar w:fldCharType="end"/>
-      </w:r>
+      <w:fldSimple w:instr=" SEQ Figure \* ARABIC ">
+        <w:r>
+          <w:rPr>
+            <w:noProof/>
+          </w:rPr>
+          <w:t>2</w:t>
+        </w:r>
+      </w:fldSimple>
       <w:r>
         <w:t>: charte graphique utilisée pour l'application</w:t>
       </w:r>
@@ -6221,27 +6195,14 @@
       <w:r>
         <w:t xml:space="preserve">Figure </w:t>
       </w:r>
-      <w:r>
-        <w:fldChar w:fldCharType="begin"/>
-      </w:r>
-      <w:r>
-        <w:instrText xml:space="preserve"> SEQ Figure \* ARABIC </w:instrText>
-      </w:r>
-      <w:r>
-        <w:fldChar w:fldCharType="separate"/>
-      </w:r>
-      <w:r>
-        <w:rPr>
-          <w:noProof/>
-        </w:rPr>
-        <w:t>3</w:t>
-      </w:r>
-      <w:r>
-        <w:rPr>
-          <w:noProof/>
-        </w:rPr>
-        <w:fldChar w:fldCharType="end"/>
-      </w:r>
+      <w:fldSimple w:instr=" SEQ Figure \* ARABIC ">
+        <w:r>
+          <w:rPr>
+            <w:noProof/>
+          </w:rPr>
+          <w:t>3</w:t>
+        </w:r>
+      </w:fldSimple>
       <w:r>
         <w:t>: exemple de tâche</w:t>
       </w:r>
@@ -7675,27 +7636,14 @@
       <w:r>
         <w:t xml:space="preserve">Figure </w:t>
       </w:r>
-      <w:r>
-        <w:fldChar w:fldCharType="begin"/>
-      </w:r>
-      <w:r>
-        <w:instrText xml:space="preserve"> SEQ Figure \* ARABIC </w:instrText>
-      </w:r>
-      <w:r>
-        <w:fldChar w:fldCharType="separate"/>
-      </w:r>
-      <w:r>
-        <w:rPr>
-          <w:noProof/>
-        </w:rPr>
-        <w:t>4</w:t>
-      </w:r>
-      <w:r>
-        <w:rPr>
-          <w:noProof/>
-        </w:rPr>
-        <w:fldChar w:fldCharType="end"/>
-      </w:r>
+      <w:fldSimple w:instr=" SEQ Figure \* ARABIC ">
+        <w:r>
+          <w:rPr>
+            <w:noProof/>
+          </w:rPr>
+          <w:t>4</w:t>
+        </w:r>
+      </w:fldSimple>
       <w:r>
         <w:t xml:space="preserve"> : page d'inscription, exemple avec l'erreur nom d'utilisateur </w:t>
       </w:r>
@@ -7856,27 +7804,14 @@
       <w:r>
         <w:t xml:space="preserve">Figure </w:t>
       </w:r>
-      <w:r>
-        <w:fldChar w:fldCharType="begin"/>
-      </w:r>
-      <w:r>
-        <w:instrText xml:space="preserve"> SEQ Figure \* ARABIC </w:instrText>
-      </w:r>
-      <w:r>
-        <w:fldChar w:fldCharType="separate"/>
-      </w:r>
-      <w:r>
-        <w:rPr>
-          <w:noProof/>
-        </w:rPr>
-        <w:t>5</w:t>
-      </w:r>
-      <w:r>
-        <w:rPr>
-          <w:noProof/>
-        </w:rPr>
-        <w:fldChar w:fldCharType="end"/>
-      </w:r>
+      <w:fldSimple w:instr=" SEQ Figure \* ARABIC ">
+        <w:r>
+          <w:rPr>
+            <w:noProof/>
+          </w:rPr>
+          <w:t>5</w:t>
+        </w:r>
+      </w:fldSimple>
       <w:r>
         <w:t xml:space="preserve"> : page de vérification du code</w:t>
       </w:r>
@@ -7957,27 +7892,14 @@
       <w:r>
         <w:t xml:space="preserve">Figure </w:t>
       </w:r>
-      <w:r>
-        <w:fldChar w:fldCharType="begin"/>
-      </w:r>
-      <w:r>
-        <w:instrText xml:space="preserve"> SEQ Figure \* ARABIC </w:instrText>
-      </w:r>
-      <w:r>
-        <w:fldChar w:fldCharType="separate"/>
-      </w:r>
-      <w:r>
-        <w:rPr>
-          <w:noProof/>
-        </w:rPr>
-        <w:t>6</w:t>
-      </w:r>
-      <w:r>
-        <w:rPr>
-          <w:noProof/>
-        </w:rPr>
-        <w:fldChar w:fldCharType="end"/>
-      </w:r>
+      <w:fldSimple w:instr=" SEQ Figure \* ARABIC ">
+        <w:r>
+          <w:rPr>
+            <w:noProof/>
+          </w:rPr>
+          <w:t>6</w:t>
+        </w:r>
+      </w:fldSimple>
       <w:r>
         <w:t xml:space="preserve"> : Exemple de mail envoyé à un utilisateur avec le code à entrer</w:t>
       </w:r>
@@ -8036,27 +7958,14 @@
       <w:r>
         <w:t xml:space="preserve">Figure </w:t>
       </w:r>
-      <w:r>
-        <w:fldChar w:fldCharType="begin"/>
-      </w:r>
-      <w:r>
-        <w:instrText xml:space="preserve"> SEQ Figure \* ARABIC </w:instrText>
-      </w:r>
-      <w:r>
-        <w:fldChar w:fldCharType="separate"/>
-      </w:r>
-      <w:r>
-        <w:rPr>
-          <w:noProof/>
-        </w:rPr>
-        <w:t>7</w:t>
-      </w:r>
-      <w:r>
-        <w:rPr>
-          <w:noProof/>
-        </w:rPr>
-        <w:fldChar w:fldCharType="end"/>
-      </w:r>
+      <w:fldSimple w:instr=" SEQ Figure \* ARABIC ">
+        <w:r>
+          <w:rPr>
+            <w:noProof/>
+          </w:rPr>
+          <w:t>7</w:t>
+        </w:r>
+      </w:fldSimple>
       <w:r>
         <w:t xml:space="preserve"> : Exemple d'utilisateur dans le document User</w:t>
       </w:r>
@@ -8224,27 +8133,14 @@
       <w:r>
         <w:t xml:space="preserve">Figure </w:t>
       </w:r>
-      <w:r>
-        <w:fldChar w:fldCharType="begin"/>
-      </w:r>
-      <w:r>
-        <w:instrText xml:space="preserve"> SEQ Figure \* ARABIC </w:instrText>
-      </w:r>
-      <w:r>
-        <w:fldChar w:fldCharType="separate"/>
-      </w:r>
-      <w:r>
-        <w:rPr>
-          <w:noProof/>
-        </w:rPr>
-        <w:t>8</w:t>
-      </w:r>
-      <w:r>
-        <w:rPr>
-          <w:noProof/>
-        </w:rPr>
-        <w:fldChar w:fldCharType="end"/>
-      </w:r>
+      <w:fldSimple w:instr=" SEQ Figure \* ARABIC ">
+        <w:r>
+          <w:rPr>
+            <w:noProof/>
+          </w:rPr>
+          <w:t>8</w:t>
+        </w:r>
+      </w:fldSimple>
       <w:r>
         <w:t xml:space="preserve"> : Page de connexion, exemple de connexion avec un nom d'utilisateur ou un mot de passe incorrect</w:t>
       </w:r>
@@ -8449,27 +8345,14 @@
       <w:r>
         <w:t xml:space="preserve">Figure </w:t>
       </w:r>
-      <w:r>
-        <w:fldChar w:fldCharType="begin"/>
-      </w:r>
-      <w:r>
-        <w:instrText xml:space="preserve"> SEQ Figure \* ARABIC </w:instrText>
-      </w:r>
-      <w:r>
-        <w:fldChar w:fldCharType="separate"/>
-      </w:r>
-      <w:r>
-        <w:rPr>
-          <w:noProof/>
-        </w:rPr>
-        <w:t>9</w:t>
-      </w:r>
-      <w:r>
-        <w:rPr>
-          <w:noProof/>
-        </w:rPr>
-        <w:fldChar w:fldCharType="end"/>
-      </w:r>
+      <w:fldSimple w:instr=" SEQ Figure \* ARABIC ">
+        <w:r>
+          <w:rPr>
+            <w:noProof/>
+          </w:rPr>
+          <w:t>9</w:t>
+        </w:r>
+      </w:fldSimple>
       <w:r>
         <w:t xml:space="preserve">: </w:t>
       </w:r>
@@ -8641,27 +8524,14 @@
       <w:r>
         <w:t xml:space="preserve">Figure </w:t>
       </w:r>
-      <w:r>
-        <w:fldChar w:fldCharType="begin"/>
-      </w:r>
-      <w:r>
-        <w:instrText xml:space="preserve"> SEQ Figure \* ARABIC </w:instrText>
-      </w:r>
-      <w:r>
-        <w:fldChar w:fldCharType="separate"/>
-      </w:r>
-      <w:r>
-        <w:rPr>
-          <w:noProof/>
-        </w:rPr>
-        <w:t>10</w:t>
-      </w:r>
-      <w:r>
-        <w:rPr>
-          <w:noProof/>
-        </w:rPr>
-        <w:fldChar w:fldCharType="end"/>
-      </w:r>
+      <w:fldSimple w:instr=" SEQ Figure \* ARABIC ">
+        <w:r>
+          <w:rPr>
+            <w:noProof/>
+          </w:rPr>
+          <w:t>10</w:t>
+        </w:r>
+      </w:fldSimple>
       <w:r>
         <w:t xml:space="preserve"> : Page à propos</w:t>
       </w:r>
@@ -8756,7 +8626,7 @@
           <w:u w:val="single"/>
         </w:rPr>
         <w:drawing>
-          <wp:inline distT="0" distB="0" distL="0" distR="0" wp14:anchorId="5351F9E8" wp14:editId="671E8430">
+          <wp:inline distT="0" distB="0" distL="0" distR="0" wp14:anchorId="5351F9E8" wp14:editId="70280A69">
             <wp:extent cx="3296093" cy="2422464"/>
             <wp:effectExtent l="0" t="0" r="0" b="0"/>
             <wp:docPr id="543027723" name="Image 1"/>
@@ -8809,27 +8679,14 @@
       <w:r>
         <w:t xml:space="preserve">Figure </w:t>
       </w:r>
-      <w:r>
-        <w:fldChar w:fldCharType="begin"/>
-      </w:r>
-      <w:r>
-        <w:instrText xml:space="preserve"> SEQ Figure \* ARABIC </w:instrText>
-      </w:r>
-      <w:r>
-        <w:fldChar w:fldCharType="separate"/>
-      </w:r>
-      <w:r>
-        <w:rPr>
-          <w:noProof/>
-        </w:rPr>
-        <w:t>11</w:t>
-      </w:r>
-      <w:r>
-        <w:rPr>
-          <w:noProof/>
-        </w:rPr>
-        <w:fldChar w:fldCharType="end"/>
-      </w:r>
+      <w:fldSimple w:instr=" SEQ Figure \* ARABIC ">
+        <w:r>
+          <w:rPr>
+            <w:noProof/>
+          </w:rPr>
+          <w:t>11</w:t>
+        </w:r>
+      </w:fldSimple>
       <w:r>
         <w:t>: Page de contact</w:t>
       </w:r>
@@ -8921,27 +8778,14 @@
       <w:r>
         <w:t xml:space="preserve">Figure </w:t>
       </w:r>
-      <w:r>
-        <w:fldChar w:fldCharType="begin"/>
-      </w:r>
-      <w:r>
-        <w:instrText xml:space="preserve"> SEQ Figure \* ARABIC </w:instrText>
-      </w:r>
-      <w:r>
-        <w:fldChar w:fldCharType="separate"/>
-      </w:r>
-      <w:r>
-        <w:rPr>
-          <w:noProof/>
-        </w:rPr>
-        <w:t>12</w:t>
-      </w:r>
-      <w:r>
-        <w:rPr>
-          <w:noProof/>
-        </w:rPr>
-        <w:fldChar w:fldCharType="end"/>
-      </w:r>
+      <w:fldSimple w:instr=" SEQ Figure \* ARABIC ">
+        <w:r>
+          <w:rPr>
+            <w:noProof/>
+          </w:rPr>
+          <w:t>12</w:t>
+        </w:r>
+      </w:fldSimple>
       <w:r>
         <w:t>: Mail de confirmation envoyé à l'utilisateur</w:t>
       </w:r>
@@ -9077,27 +8921,14 @@
       <w:r>
         <w:t xml:space="preserve">Figure </w:t>
       </w:r>
-      <w:r>
-        <w:fldChar w:fldCharType="begin"/>
-      </w:r>
-      <w:r>
-        <w:instrText xml:space="preserve"> SEQ Figure \* ARABIC </w:instrText>
-      </w:r>
-      <w:r>
-        <w:fldChar w:fldCharType="separate"/>
-      </w:r>
-      <w:r>
-        <w:rPr>
-          <w:noProof/>
-        </w:rPr>
-        <w:t>13</w:t>
-      </w:r>
-      <w:r>
-        <w:rPr>
-          <w:noProof/>
-        </w:rPr>
-        <w:fldChar w:fldCharType="end"/>
-      </w:r>
+      <w:fldSimple w:instr=" SEQ Figure \* ARABIC ">
+        <w:r>
+          <w:rPr>
+            <w:noProof/>
+          </w:rPr>
+          <w:t>13</w:t>
+        </w:r>
+      </w:fldSimple>
       <w:r>
         <w:t>: Page de paiement</w:t>
       </w:r>
@@ -9216,27 +9047,14 @@
       <w:r>
         <w:t xml:space="preserve">Figure </w:t>
       </w:r>
-      <w:r>
-        <w:fldChar w:fldCharType="begin"/>
-      </w:r>
-      <w:r>
-        <w:instrText xml:space="preserve"> SEQ Figure \* ARABIC </w:instrText>
-      </w:r>
-      <w:r>
-        <w:fldChar w:fldCharType="separate"/>
-      </w:r>
-      <w:r>
-        <w:rPr>
-          <w:noProof/>
-        </w:rPr>
-        <w:t>14</w:t>
-      </w:r>
-      <w:r>
-        <w:rPr>
-          <w:noProof/>
-        </w:rPr>
-        <w:fldChar w:fldCharType="end"/>
-      </w:r>
+      <w:fldSimple w:instr=" SEQ Figure \* ARABIC ">
+        <w:r>
+          <w:rPr>
+            <w:noProof/>
+          </w:rPr>
+          <w:t>14</w:t>
+        </w:r>
+      </w:fldSimple>
       <w:r>
         <w:t xml:space="preserve"> : Paiement par </w:t>
       </w:r>
@@ -9306,27 +9124,14 @@
       <w:r>
         <w:t xml:space="preserve">Figure </w:t>
       </w:r>
-      <w:r>
-        <w:fldChar w:fldCharType="begin"/>
-      </w:r>
-      <w:r>
-        <w:instrText xml:space="preserve"> SEQ Figure \* ARABIC </w:instrText>
-      </w:r>
-      <w:r>
-        <w:fldChar w:fldCharType="separate"/>
-      </w:r>
-      <w:r>
-        <w:rPr>
-          <w:noProof/>
-        </w:rPr>
-        <w:t>15</w:t>
-      </w:r>
-      <w:r>
-        <w:rPr>
-          <w:noProof/>
-        </w:rPr>
-        <w:fldChar w:fldCharType="end"/>
-      </w:r>
+      <w:fldSimple w:instr=" SEQ Figure \* ARABIC ">
+        <w:r>
+          <w:rPr>
+            <w:noProof/>
+          </w:rPr>
+          <w:t>15</w:t>
+        </w:r>
+      </w:fldSimple>
       <w:r>
         <w:t>: Paiement par carte bancaire</w:t>
       </w:r>
@@ -9415,27 +9220,14 @@
       <w:r>
         <w:t xml:space="preserve">Figure </w:t>
       </w:r>
-      <w:r>
-        <w:fldChar w:fldCharType="begin"/>
-      </w:r>
-      <w:r>
-        <w:instrText xml:space="preserve"> SEQ Figure \* ARABIC </w:instrText>
-      </w:r>
-      <w:r>
-        <w:fldChar w:fldCharType="separate"/>
-      </w:r>
-      <w:r>
-        <w:rPr>
-          <w:noProof/>
-        </w:rPr>
-        <w:t>16</w:t>
-      </w:r>
-      <w:r>
-        <w:rPr>
-          <w:noProof/>
-        </w:rPr>
-        <w:fldChar w:fldCharType="end"/>
-      </w:r>
+      <w:fldSimple w:instr=" SEQ Figure \* ARABIC ">
+        <w:r>
+          <w:rPr>
+            <w:noProof/>
+          </w:rPr>
+          <w:t>16</w:t>
+        </w:r>
+      </w:fldSimple>
       <w:r>
         <w:t xml:space="preserve"> :Paiement par carte bancaire réussie</w:t>
       </w:r>
@@ -9589,27 +9381,14 @@
       <w:r>
         <w:t xml:space="preserve">Figure </w:t>
       </w:r>
-      <w:r>
-        <w:fldChar w:fldCharType="begin"/>
-      </w:r>
-      <w:r>
-        <w:instrText xml:space="preserve"> SEQ Figure \* ARABIC </w:instrText>
-      </w:r>
-      <w:r>
-        <w:fldChar w:fldCharType="separate"/>
-      </w:r>
-      <w:r>
-        <w:rPr>
-          <w:noProof/>
-        </w:rPr>
-        <w:t>17</w:t>
-      </w:r>
-      <w:r>
-        <w:rPr>
-          <w:noProof/>
-        </w:rPr>
-        <w:fldChar w:fldCharType="end"/>
-      </w:r>
+      <w:fldSimple w:instr=" SEQ Figure \* ARABIC ">
+        <w:r>
+          <w:rPr>
+            <w:noProof/>
+          </w:rPr>
+          <w:t>17</w:t>
+        </w:r>
+      </w:fldSimple>
       <w:r>
         <w:t>: Page de consultation/modification des données</w:t>
       </w:r>
@@ -9688,27 +9467,14 @@
       <w:r>
         <w:t xml:space="preserve">Figure </w:t>
       </w:r>
-      <w:r>
-        <w:fldChar w:fldCharType="begin"/>
-      </w:r>
-      <w:r>
-        <w:instrText xml:space="preserve"> SEQ Figure \* ARABIC </w:instrText>
-      </w:r>
-      <w:r>
-        <w:fldChar w:fldCharType="separate"/>
-      </w:r>
-      <w:r>
-        <w:rPr>
-          <w:noProof/>
-        </w:rPr>
-        <w:t>18</w:t>
-      </w:r>
-      <w:r>
-        <w:rPr>
-          <w:noProof/>
-        </w:rPr>
-        <w:fldChar w:fldCharType="end"/>
-      </w:r>
+      <w:fldSimple w:instr=" SEQ Figure \* ARABIC ">
+        <w:r>
+          <w:rPr>
+            <w:noProof/>
+          </w:rPr>
+          <w:t>18</w:t>
+        </w:r>
+      </w:fldSimple>
       <w:r>
         <w:t>: Modification des données</w:t>
       </w:r>
@@ -9861,27 +9627,14 @@
       <w:r>
         <w:t xml:space="preserve">Figure </w:t>
       </w:r>
-      <w:r>
-        <w:fldChar w:fldCharType="begin"/>
-      </w:r>
-      <w:r>
-        <w:instrText xml:space="preserve"> SEQ Figure \* ARABIC </w:instrText>
-      </w:r>
-      <w:r>
-        <w:fldChar w:fldCharType="separate"/>
-      </w:r>
-      <w:r>
-        <w:rPr>
-          <w:noProof/>
-        </w:rPr>
-        <w:t>19</w:t>
-      </w:r>
-      <w:r>
-        <w:rPr>
-          <w:noProof/>
-        </w:rPr>
-        <w:fldChar w:fldCharType="end"/>
-      </w:r>
+      <w:fldSimple w:instr=" SEQ Figure \* ARABIC ">
+        <w:r>
+          <w:rPr>
+            <w:noProof/>
+          </w:rPr>
+          <w:t>19</w:t>
+        </w:r>
+      </w:fldSimple>
       <w:r>
         <w:t>: Header</w:t>
       </w:r>
@@ -10001,27 +9754,14 @@
       <w:r>
         <w:t xml:space="preserve">Figure </w:t>
       </w:r>
-      <w:r>
-        <w:fldChar w:fldCharType="begin"/>
-      </w:r>
-      <w:r>
-        <w:instrText xml:space="preserve"> SEQ Figure \* ARABIC </w:instrText>
-      </w:r>
-      <w:r>
-        <w:fldChar w:fldCharType="separate"/>
-      </w:r>
-      <w:r>
-        <w:rPr>
-          <w:noProof/>
-        </w:rPr>
-        <w:t>20</w:t>
-      </w:r>
-      <w:r>
-        <w:rPr>
-          <w:noProof/>
-        </w:rPr>
-        <w:fldChar w:fldCharType="end"/>
-      </w:r>
+      <w:fldSimple w:instr=" SEQ Figure \* ARABIC ">
+        <w:r>
+          <w:rPr>
+            <w:noProof/>
+          </w:rPr>
+          <w:t>20</w:t>
+        </w:r>
+      </w:fldSimple>
       <w:r>
         <w:t>: Liste des langues disponible sur notre site web</w:t>
       </w:r>
@@ -10092,27 +9832,14 @@
       <w:r>
         <w:t xml:space="preserve">Figure </w:t>
       </w:r>
-      <w:r>
-        <w:fldChar w:fldCharType="begin"/>
-      </w:r>
-      <w:r>
-        <w:instrText xml:space="preserve"> SEQ Figure \* ARABIC </w:instrText>
-      </w:r>
-      <w:r>
-        <w:fldChar w:fldCharType="separate"/>
-      </w:r>
-      <w:r>
-        <w:rPr>
-          <w:noProof/>
-        </w:rPr>
-        <w:t>21</w:t>
-      </w:r>
-      <w:r>
-        <w:rPr>
-          <w:noProof/>
-        </w:rPr>
-        <w:fldChar w:fldCharType="end"/>
-      </w:r>
+      <w:fldSimple w:instr=" SEQ Figure \* ARABIC ">
+        <w:r>
+          <w:rPr>
+            <w:noProof/>
+          </w:rPr>
+          <w:t>21</w:t>
+        </w:r>
+      </w:fldSimple>
       <w:r>
         <w:t>: Fichier JSON Français</w:t>
       </w:r>
@@ -10183,27 +9910,14 @@
       <w:r>
         <w:t xml:space="preserve">Figure </w:t>
       </w:r>
-      <w:r>
-        <w:fldChar w:fldCharType="begin"/>
-      </w:r>
-      <w:r>
-        <w:instrText xml:space="preserve"> SEQ Figure \* ARABIC </w:instrText>
-      </w:r>
-      <w:r>
-        <w:fldChar w:fldCharType="separate"/>
-      </w:r>
-      <w:r>
-        <w:rPr>
-          <w:noProof/>
-        </w:rPr>
-        <w:t>22</w:t>
-      </w:r>
-      <w:r>
-        <w:rPr>
-          <w:noProof/>
-        </w:rPr>
-        <w:fldChar w:fldCharType="end"/>
-      </w:r>
+      <w:fldSimple w:instr=" SEQ Figure \* ARABIC ">
+        <w:r>
+          <w:rPr>
+            <w:noProof/>
+          </w:rPr>
+          <w:t>22</w:t>
+        </w:r>
+      </w:fldSimple>
       <w:r>
         <w:t xml:space="preserve"> : Fichier JSON Anglais</w:t>
       </w:r>
@@ -10293,27 +10007,14 @@
       <w:r>
         <w:t xml:space="preserve">Figure </w:t>
       </w:r>
-      <w:r>
-        <w:fldChar w:fldCharType="begin"/>
-      </w:r>
-      <w:r>
-        <w:instrText xml:space="preserve"> SEQ Figure \* ARABIC </w:instrText>
-      </w:r>
-      <w:r>
-        <w:fldChar w:fldCharType="separate"/>
-      </w:r>
-      <w:r>
-        <w:rPr>
-          <w:noProof/>
-        </w:rPr>
-        <w:t>23</w:t>
-      </w:r>
-      <w:r>
-        <w:rPr>
-          <w:noProof/>
-        </w:rPr>
-        <w:fldChar w:fldCharType="end"/>
-      </w:r>
+      <w:fldSimple w:instr=" SEQ Figure \* ARABIC ">
+        <w:r>
+          <w:rPr>
+            <w:noProof/>
+          </w:rPr>
+          <w:t>23</w:t>
+        </w:r>
+      </w:fldSimple>
       <w:r>
         <w:t>: Connexion (Header</w:t>
       </w:r>
@@ -10481,27 +10182,14 @@
       <w:r>
         <w:t xml:space="preserve">Figure </w:t>
       </w:r>
-      <w:r>
-        <w:fldChar w:fldCharType="begin"/>
-      </w:r>
-      <w:r>
-        <w:instrText xml:space="preserve"> SEQ Figure \* ARABIC </w:instrText>
-      </w:r>
-      <w:r>
-        <w:fldChar w:fldCharType="separate"/>
-      </w:r>
-      <w:r>
-        <w:rPr>
-          <w:noProof/>
-        </w:rPr>
-        <w:t>24</w:t>
-      </w:r>
-      <w:r>
-        <w:rPr>
-          <w:noProof/>
-        </w:rPr>
-        <w:fldChar w:fldCharType="end"/>
-      </w:r>
+      <w:fldSimple w:instr=" SEQ Figure \* ARABIC ">
+        <w:r>
+          <w:rPr>
+            <w:noProof/>
+          </w:rPr>
+          <w:t>24</w:t>
+        </w:r>
+      </w:fldSimple>
       <w:r>
         <w:t xml:space="preserve"> : Footer</w:t>
       </w:r>
@@ -10695,6 +10383,21 @@
       </w:r>
       <w:r>
         <w:t xml:space="preserve"> permettant réaliser l’UI et l’UX, en fournissant tous les outils nécessaires (bouton, champ de texte etc).</w:t>
+      </w:r>
+    </w:p>
+    <w:p>
+      <w:pPr>
+        <w:pStyle w:val="ListParagraph"/>
+        <w:numPr>
+          <w:ilvl w:val="0"/>
+          <w:numId w:val="8"/>
+        </w:numPr>
+      </w:pPr>
+      <w:r>
+        <w:t>GameObject</w:t>
+      </w:r>
+      <w:r>
+        <w:t> : un objet qui se trouve dans une scène Unity</w:t>
       </w:r>
     </w:p>
     <w:p/>
@@ -10814,27 +10517,14 @@
       <w:r>
         <w:t xml:space="preserve">Figure </w:t>
       </w:r>
-      <w:r>
-        <w:fldChar w:fldCharType="begin"/>
-      </w:r>
-      <w:r>
-        <w:instrText xml:space="preserve"> SEQ Figure \* ARABIC </w:instrText>
-      </w:r>
-      <w:r>
-        <w:fldChar w:fldCharType="separate"/>
-      </w:r>
-      <w:r>
-        <w:rPr>
-          <w:noProof/>
-        </w:rPr>
-        <w:t>25</w:t>
-      </w:r>
-      <w:r>
-        <w:rPr>
-          <w:noProof/>
-        </w:rPr>
-        <w:fldChar w:fldCharType="end"/>
-      </w:r>
+      <w:fldSimple w:instr=" SEQ Figure \* ARABIC ">
+        <w:r>
+          <w:rPr>
+            <w:noProof/>
+          </w:rPr>
+          <w:t>25</w:t>
+        </w:r>
+      </w:fldSimple>
       <w:r>
         <w:rPr>
           <w:noProof/>
@@ -11046,27 +10736,14 @@
       <w:r>
         <w:t xml:space="preserve">Figure </w:t>
       </w:r>
-      <w:r>
-        <w:fldChar w:fldCharType="begin"/>
-      </w:r>
-      <w:r>
-        <w:instrText xml:space="preserve"> SEQ Figure \* ARABIC </w:instrText>
-      </w:r>
-      <w:r>
-        <w:fldChar w:fldCharType="separate"/>
-      </w:r>
-      <w:r>
-        <w:rPr>
-          <w:noProof/>
-        </w:rPr>
-        <w:t>26</w:t>
-      </w:r>
-      <w:r>
-        <w:rPr>
-          <w:noProof/>
-        </w:rPr>
-        <w:fldChar w:fldCharType="end"/>
-      </w:r>
+      <w:fldSimple w:instr=" SEQ Figure \* ARABIC ">
+        <w:r>
+          <w:rPr>
+            <w:noProof/>
+          </w:rPr>
+          <w:t>26</w:t>
+        </w:r>
+      </w:fldSimple>
       <w:r>
         <w:t>: menu de configuration (capture d'écran)</w:t>
       </w:r>
@@ -11250,27 +10927,14 @@
       <w:r>
         <w:t xml:space="preserve">Figure </w:t>
       </w:r>
-      <w:r>
-        <w:fldChar w:fldCharType="begin"/>
-      </w:r>
-      <w:r>
-        <w:instrText xml:space="preserve"> SEQ Figure \* ARABIC </w:instrText>
-      </w:r>
-      <w:r>
-        <w:fldChar w:fldCharType="separate"/>
-      </w:r>
-      <w:r>
-        <w:rPr>
-          <w:noProof/>
-        </w:rPr>
-        <w:t>27</w:t>
-      </w:r>
-      <w:r>
-        <w:rPr>
-          <w:noProof/>
-        </w:rPr>
-        <w:fldChar w:fldCharType="end"/>
-      </w:r>
+      <w:fldSimple w:instr=" SEQ Figure \* ARABIC ">
+        <w:r>
+          <w:rPr>
+            <w:noProof/>
+          </w:rPr>
+          <w:t>27</w:t>
+        </w:r>
+      </w:fldSimple>
       <w:r>
         <w:t xml:space="preserve"> : Scène de sélection de personnage</w:t>
       </w:r>
@@ -11456,27 +11120,14 @@
       <w:r>
         <w:t xml:space="preserve">Figure </w:t>
       </w:r>
-      <w:r>
-        <w:fldChar w:fldCharType="begin"/>
-      </w:r>
-      <w:r>
-        <w:instrText xml:space="preserve"> SEQ Figure \* ARABIC </w:instrText>
-      </w:r>
-      <w:r>
-        <w:fldChar w:fldCharType="separate"/>
-      </w:r>
-      <w:r>
-        <w:rPr>
-          <w:noProof/>
-        </w:rPr>
-        <w:t>28</w:t>
-      </w:r>
-      <w:r>
-        <w:rPr>
-          <w:noProof/>
-        </w:rPr>
-        <w:fldChar w:fldCharType="end"/>
-      </w:r>
+      <w:fldSimple w:instr=" SEQ Figure \* ARABIC ">
+        <w:r>
+          <w:rPr>
+            <w:noProof/>
+          </w:rPr>
+          <w:t>28</w:t>
+        </w:r>
+      </w:fldSimple>
       <w:r>
         <w:t xml:space="preserve"> : Inventaire (</w:t>
       </w:r>
@@ -11581,6 +11232,14 @@
       <w:pPr>
         <w:ind w:firstLine="708"/>
       </w:pPr>
+      <w:r>
+        <w:t>Menu de pause</w:t>
+      </w:r>
+    </w:p>
+    <w:p>
+      <w:pPr>
+        <w:ind w:firstLine="708"/>
+      </w:pPr>
     </w:p>
     <w:p>
       <w:pPr>
@@ -11653,10 +11312,24 @@
     </w:p>
     <w:p/>
     <w:p>
-      <w:r>
+      <w:pPr>
         <w:rPr>
           <w:u w:val="single"/>
         </w:rPr>
+      </w:pPr>
+      <w:r>
+        <w:rPr>
+          <w:u w:val="single"/>
+        </w:rPr>
+        <w:br w:type="page"/>
+      </w:r>
+    </w:p>
+    <w:p>
+      <w:r>
+        <w:rPr>
+          <w:u w:val="single"/>
+        </w:rPr>
+        <w:lastRenderedPageBreak/>
         <w:t>Village</w:t>
       </w:r>
       <w:r>
@@ -11666,7 +11339,13 @@
     <w:p>
       <w:r>
         <w:tab/>
-        <w:t>Le village est un endroit ou il n’y a pas d’ennemis. Cette zone</w:t>
+        <w:t xml:space="preserve">Le village est un endroit </w:t>
+      </w:r>
+      <w:r>
+        <w:t>où</w:t>
+      </w:r>
+      <w:r>
+        <w:t xml:space="preserve"> il n’y a pas d’ennemis. Cette zone</w:t>
       </w:r>
       <w:r>
         <w:t xml:space="preserve"> est présente afin que le joueur puisse augmenter son arbre de compétences et acheter des potions.</w:t>
@@ -11678,6 +11357,9 @@
         <w:keepNext/>
       </w:pPr>
       <w:r>
+        <w:rPr>
+          <w:noProof/>
+        </w:rPr>
         <w:drawing>
           <wp:inline distT="0" distB="0" distL="0" distR="0" wp14:anchorId="0715C545" wp14:editId="748B8287">
             <wp:extent cx="5760720" cy="2417445"/>
@@ -11725,24 +11407,14 @@
       <w:r>
         <w:t xml:space="preserve">Figure </w:t>
       </w:r>
-      <w:r>
-        <w:fldChar w:fldCharType="begin"/>
-      </w:r>
-      <w:r>
-        <w:instrText xml:space="preserve"> SEQ Figure \* ARABIC </w:instrText>
-      </w:r>
-      <w:r>
-        <w:fldChar w:fldCharType="separate"/>
-      </w:r>
-      <w:r>
-        <w:rPr>
-          <w:noProof/>
-        </w:rPr>
-        <w:t>29</w:t>
-      </w:r>
-      <w:r>
-        <w:fldChar w:fldCharType="end"/>
-      </w:r>
+      <w:fldSimple w:instr=" SEQ Figure \* ARABIC ">
+        <w:r>
+          <w:rPr>
+            <w:noProof/>
+          </w:rPr>
+          <w:t>29</w:t>
+        </w:r>
+      </w:fldSimple>
       <w:r>
         <w:t>: village du jeu (capture d'écran)</w:t>
       </w:r>
@@ -11771,10 +11443,218 @@
         <w:ind w:firstLine="708"/>
       </w:pPr>
       <w:r>
-        <w:t>Tout à droite il y a une mage, il suffit de lui parler pour qu’elle propose l’amélioration de l’arbre de compétence contre les pièces en or récupérer dans les niveaux.</w:t>
-      </w:r>
-      <w:r>
-        <w:t xml:space="preserve"> Lorsque que ne nous y rapprochons, il</w:t>
+        <w:t xml:space="preserve">Tout à droite il y a </w:t>
+      </w:r>
+      <w:r>
+        <w:t>un mage</w:t>
+      </w:r>
+      <w:r>
+        <w:t>, il suffit de lui parler pour qu’elle</w:t>
+      </w:r>
+      <w:r>
+        <w:t xml:space="preserve"> </w:t>
+      </w:r>
+      <w:r>
+        <w:t xml:space="preserve">propose l’amélioration de l’arbre de compétence contre les pièces en or </w:t>
+      </w:r>
+      <w:r>
+        <w:t xml:space="preserve">qui sont récupérable </w:t>
+      </w:r>
+      <w:r>
+        <w:t xml:space="preserve">dans </w:t>
+      </w:r>
+      <w:r>
+        <w:t xml:space="preserve">tous </w:t>
+      </w:r>
+      <w:r>
+        <w:t>les niveaux</w:t>
+      </w:r>
+      <w:r>
+        <w:t>.</w:t>
+      </w:r>
+    </w:p>
+    <w:p>
+      <w:pPr>
+        <w:ind w:firstLine="708"/>
+      </w:pPr>
+    </w:p>
+    <w:p>
+      <w:pPr>
+        <w:keepNext/>
+      </w:pPr>
+      <w:r>
+        <w:drawing>
+          <wp:inline distT="0" distB="0" distL="0" distR="0" wp14:anchorId="51F6744A" wp14:editId="4DF04395">
+            <wp:extent cx="5760720" cy="3159125"/>
+            <wp:effectExtent l="0" t="0" r="0" b="3175"/>
+            <wp:docPr id="253843040" name="Picture 1" descr="A screenshot of a video game&#10;&#10;Description automatically generated"/>
+            <wp:cNvGraphicFramePr>
+              <a:graphicFrameLocks xmlns:a="http://schemas.openxmlformats.org/drawingml/2006/main" noChangeAspect="1"/>
+            </wp:cNvGraphicFramePr>
+            <a:graphic xmlns:a="http://schemas.openxmlformats.org/drawingml/2006/main">
+              <a:graphicData uri="http://schemas.openxmlformats.org/drawingml/2006/picture">
+                <pic:pic xmlns:pic="http://schemas.openxmlformats.org/drawingml/2006/picture">
+                  <pic:nvPicPr>
+                    <pic:cNvPr id="253843040" name="Picture 1" descr="A screenshot of a video game&#10;&#10;Description automatically generated"/>
+                    <pic:cNvPicPr/>
+                  </pic:nvPicPr>
+                  <pic:blipFill>
+                    <a:blip r:embed="rId38"/>
+                    <a:stretch>
+                      <a:fillRect/>
+                    </a:stretch>
+                  </pic:blipFill>
+                  <pic:spPr>
+                    <a:xfrm>
+                      <a:off x="0" y="0"/>
+                      <a:ext cx="5760720" cy="3159125"/>
+                    </a:xfrm>
+                    <a:prstGeom prst="rect">
+                      <a:avLst/>
+                    </a:prstGeom>
+                  </pic:spPr>
+                </pic:pic>
+              </a:graphicData>
+            </a:graphic>
+          </wp:inline>
+        </w:drawing>
+      </w:r>
+    </w:p>
+    <w:p>
+      <w:pPr>
+        <w:pStyle w:val="Caption"/>
+      </w:pPr>
+      <w:r>
+        <w:t xml:space="preserve">Figure </w:t>
+      </w:r>
+      <w:fldSimple w:instr=" SEQ Figure \* ARABIC ">
+        <w:r>
+          <w:rPr>
+            <w:noProof/>
+          </w:rPr>
+          <w:t>30</w:t>
+        </w:r>
+      </w:fldSimple>
+      <w:r>
+        <w:t>: menu d'amélioration de l'arbre de compétence (capture d’écran)</w:t>
+      </w:r>
+    </w:p>
+    <w:p>
+      <w:r>
+        <w:br w:type="page"/>
+      </w:r>
+    </w:p>
+    <w:p>
+      <w:r>
+        <w:lastRenderedPageBreak/>
+        <w:t>L’UI et l’UX de cette fenêtre a été réaliser avec un panel. Il y a 4 boutons d’ajout, distingu</w:t>
+      </w:r>
+      <w:r>
+        <w:t>ée</w:t>
+      </w:r>
+      <w:r>
+        <w:t xml:space="preserve"> par</w:t>
+      </w:r>
+      <w:r>
+        <w:t xml:space="preserve"> leur</w:t>
+      </w:r>
+      <w:r>
+        <w:t xml:space="preserve"> font vert </w:t>
+      </w:r>
+      <w:r>
+        <w:t xml:space="preserve">et </w:t>
+      </w:r>
+      <w:r>
+        <w:t>le symboles</w:t>
+      </w:r>
+      <w:r>
+        <w:t xml:space="preserve"> </w:t>
+      </w:r>
+      <w:r>
+        <w:t>« + »</w:t>
+      </w:r>
+      <w:r>
+        <w:t>. Du point de vue du code, nous avons d’abord référencer tous les GameObjects nécessaire pour la mise en place de l’arbre de compétence (voir image ci-dessous).</w:t>
+      </w:r>
+    </w:p>
+    <w:p/>
+    <w:p>
+      <w:pPr>
+        <w:keepNext/>
+      </w:pPr>
+      <w:r>
+        <w:drawing>
+          <wp:inline distT="0" distB="0" distL="0" distR="0" wp14:anchorId="76DBE9E5" wp14:editId="6DA90048">
+            <wp:extent cx="3553321" cy="4210638"/>
+            <wp:effectExtent l="0" t="0" r="9525" b="0"/>
+            <wp:docPr id="1028366407" name="Picture 1" descr="A screenshot of a computer menu&#10;&#10;Description automatically generated"/>
+            <wp:cNvGraphicFramePr>
+              <a:graphicFrameLocks xmlns:a="http://schemas.openxmlformats.org/drawingml/2006/main" noChangeAspect="1"/>
+            </wp:cNvGraphicFramePr>
+            <a:graphic xmlns:a="http://schemas.openxmlformats.org/drawingml/2006/main">
+              <a:graphicData uri="http://schemas.openxmlformats.org/drawingml/2006/picture">
+                <pic:pic xmlns:pic="http://schemas.openxmlformats.org/drawingml/2006/picture">
+                  <pic:nvPicPr>
+                    <pic:cNvPr id="1028366407" name="Picture 1" descr="A screenshot of a computer menu&#10;&#10;Description automatically generated"/>
+                    <pic:cNvPicPr/>
+                  </pic:nvPicPr>
+                  <pic:blipFill>
+                    <a:blip r:embed="rId39"/>
+                    <a:stretch>
+                      <a:fillRect/>
+                    </a:stretch>
+                  </pic:blipFill>
+                  <pic:spPr>
+                    <a:xfrm>
+                      <a:off x="0" y="0"/>
+                      <a:ext cx="3553321" cy="4210638"/>
+                    </a:xfrm>
+                    <a:prstGeom prst="rect">
+                      <a:avLst/>
+                    </a:prstGeom>
+                  </pic:spPr>
+                </pic:pic>
+              </a:graphicData>
+            </a:graphic>
+          </wp:inline>
+        </w:drawing>
+      </w:r>
+    </w:p>
+    <w:p>
+      <w:pPr>
+        <w:pStyle w:val="Caption"/>
+      </w:pPr>
+      <w:r>
+        <w:t xml:space="preserve">Figure </w:t>
+      </w:r>
+      <w:fldSimple w:instr=" SEQ Figure \* ARABIC ">
+        <w:r>
+          <w:rPr>
+            <w:noProof/>
+          </w:rPr>
+          <w:t>31</w:t>
+        </w:r>
+      </w:fldSimple>
+      <w:r>
+        <w:t>: références fournis pour le Scripte du menu de l’arbre de compétence (capture d’écran)</w:t>
+      </w:r>
+    </w:p>
+    <w:p/>
+    <w:p>
+      <w:r>
+        <w:t>Prenons les points de vie en tant qu’exemple. Lorsque le bouton d’ajout sera pressé, le programme</w:t>
+      </w:r>
+      <w:r>
+        <w:t xml:space="preserve"> extrait dans un premier temps</w:t>
+      </w:r>
+      <w:r>
+        <w:t xml:space="preserve"> les entiers qui se trouve dans les text</w:t>
+      </w:r>
+      <w:r>
+        <w:t xml:space="preserve">es </w:t>
+      </w:r>
+      <w:r>
+        <w:t>« Hp Lvl » et « Upgrading HP Cost », qui correspondent au deux premiers GameObject souligner en rose. Puis il vérifit si le joueur possède assez de pièce. Si c’est le cas, une mise à jour se fera au niveau du prix initiale, qui augmentera de 5 à chaques amélioration,</w:t>
       </w:r>
     </w:p>
     <w:p/>
@@ -11945,7 +11825,7 @@
                     <pic:cNvPicPr/>
                   </pic:nvPicPr>
                   <pic:blipFill>
-                    <a:blip r:embed="rId38"/>
+                    <a:blip r:embed="rId40"/>
                     <a:stretch>
                       <a:fillRect/>
                     </a:stretch>
@@ -11976,27 +11856,14 @@
       <w:r>
         <w:t xml:space="preserve">Figure </w:t>
       </w:r>
-      <w:r>
-        <w:fldChar w:fldCharType="begin"/>
-      </w:r>
-      <w:r>
-        <w:instrText xml:space="preserve"> SEQ Figure \* ARABIC </w:instrText>
-      </w:r>
-      <w:r>
-        <w:fldChar w:fldCharType="separate"/>
-      </w:r>
-      <w:r>
-        <w:rPr>
-          <w:noProof/>
-        </w:rPr>
-        <w:t>30</w:t>
-      </w:r>
-      <w:r>
-        <w:rPr>
-          <w:noProof/>
-        </w:rPr>
-        <w:fldChar w:fldCharType="end"/>
-      </w:r>
+      <w:fldSimple w:instr=" SEQ Figure \* ARABIC ">
+        <w:r>
+          <w:rPr>
+            <w:noProof/>
+          </w:rPr>
+          <w:t>32</w:t>
+        </w:r>
+      </w:fldSimple>
       <w:r>
         <w:t xml:space="preserve"> : Configuration format WebGL </w:t>
       </w:r>
@@ -12093,7 +11960,7 @@
                     </pic:cNvPicPr>
                   </pic:nvPicPr>
                   <pic:blipFill>
-                    <a:blip r:embed="rId39">
+                    <a:blip r:embed="rId41">
                       <a:extLst>
                         <a:ext uri="{28A0092B-C50C-407E-A947-70E740481C1C}">
                           <a14:useLocalDpi xmlns:a14="http://schemas.microsoft.com/office/drawing/2010/main" val="0"/>
@@ -12129,27 +11996,14 @@
       <w:r>
         <w:t xml:space="preserve">Figure </w:t>
       </w:r>
-      <w:r>
-        <w:fldChar w:fldCharType="begin"/>
-      </w:r>
-      <w:r>
-        <w:instrText xml:space="preserve"> SEQ Figure \* ARABIC </w:instrText>
-      </w:r>
-      <w:r>
-        <w:fldChar w:fldCharType="separate"/>
-      </w:r>
-      <w:r>
-        <w:rPr>
-          <w:noProof/>
-        </w:rPr>
-        <w:t>31</w:t>
-      </w:r>
-      <w:r>
-        <w:rPr>
-          <w:noProof/>
-        </w:rPr>
-        <w:fldChar w:fldCharType="end"/>
-      </w:r>
+      <w:fldSimple w:instr=" SEQ Figure \* ARABIC ">
+        <w:r>
+          <w:rPr>
+            <w:noProof/>
+          </w:rPr>
+          <w:t>33</w:t>
+        </w:r>
+      </w:fldSimple>
       <w:r>
         <w:t xml:space="preserve"> : Architecture de la compilation du WebGL</w:t>
       </w:r>
@@ -12197,7 +12051,7 @@
                     </pic:cNvPicPr>
                   </pic:nvPicPr>
                   <pic:blipFill>
-                    <a:blip r:embed="rId40">
+                    <a:blip r:embed="rId42">
                       <a:extLst>
                         <a:ext uri="{28A0092B-C50C-407E-A947-70E740481C1C}">
                           <a14:useLocalDpi xmlns:a14="http://schemas.microsoft.com/office/drawing/2010/main" val="0"/>
@@ -12233,27 +12087,14 @@
       <w:r>
         <w:t xml:space="preserve">Figure </w:t>
       </w:r>
-      <w:r>
-        <w:fldChar w:fldCharType="begin"/>
-      </w:r>
-      <w:r>
-        <w:instrText xml:space="preserve"> SEQ Figure \* ARABIC </w:instrText>
-      </w:r>
-      <w:r>
-        <w:fldChar w:fldCharType="separate"/>
-      </w:r>
-      <w:r>
-        <w:rPr>
-          <w:noProof/>
-        </w:rPr>
-        <w:t>32</w:t>
-      </w:r>
-      <w:r>
-        <w:rPr>
-          <w:noProof/>
-        </w:rPr>
-        <w:fldChar w:fldCharType="end"/>
-      </w:r>
+      <w:fldSimple w:instr=" SEQ Figure \* ARABIC ">
+        <w:r>
+          <w:rPr>
+            <w:noProof/>
+          </w:rPr>
+          <w:t>34</w:t>
+        </w:r>
+      </w:fldSimple>
       <w:r>
         <w:t>: Extension Live server</w:t>
       </w:r>
@@ -12306,7 +12147,7 @@
                     </pic:cNvPicPr>
                   </pic:nvPicPr>
                   <pic:blipFill>
-                    <a:blip r:embed="rId41">
+                    <a:blip r:embed="rId43">
                       <a:extLst>
                         <a:ext uri="{28A0092B-C50C-407E-A947-70E740481C1C}">
                           <a14:useLocalDpi xmlns:a14="http://schemas.microsoft.com/office/drawing/2010/main" val="0"/>
@@ -12342,27 +12183,14 @@
       <w:r>
         <w:t xml:space="preserve">Figure </w:t>
       </w:r>
-      <w:r>
-        <w:fldChar w:fldCharType="begin"/>
-      </w:r>
-      <w:r>
-        <w:instrText xml:space="preserve"> SEQ Figure \* ARABIC </w:instrText>
-      </w:r>
-      <w:r>
-        <w:fldChar w:fldCharType="separate"/>
-      </w:r>
-      <w:r>
-        <w:rPr>
-          <w:noProof/>
-        </w:rPr>
-        <w:t>33</w:t>
-      </w:r>
-      <w:r>
-        <w:rPr>
-          <w:noProof/>
-        </w:rPr>
-        <w:fldChar w:fldCharType="end"/>
-      </w:r>
+      <w:fldSimple w:instr=" SEQ Figure \* ARABIC ">
+        <w:r>
+          <w:rPr>
+            <w:noProof/>
+          </w:rPr>
+          <w:t>35</w:t>
+        </w:r>
+      </w:fldSimple>
       <w:r>
         <w:t xml:space="preserve">: </w:t>
       </w:r>
@@ -12424,7 +12252,7 @@
                     <pic:cNvPicPr/>
                   </pic:nvPicPr>
                   <pic:blipFill>
-                    <a:blip r:embed="rId42"/>
+                    <a:blip r:embed="rId44"/>
                     <a:stretch>
                       <a:fillRect/>
                     </a:stretch>
@@ -12452,27 +12280,14 @@
       <w:r>
         <w:t xml:space="preserve">Figure </w:t>
       </w:r>
-      <w:r>
-        <w:fldChar w:fldCharType="begin"/>
-      </w:r>
-      <w:r>
-        <w:instrText xml:space="preserve"> SEQ Figure \* ARABIC </w:instrText>
-      </w:r>
-      <w:r>
-        <w:fldChar w:fldCharType="separate"/>
-      </w:r>
-      <w:r>
-        <w:rPr>
-          <w:noProof/>
-        </w:rPr>
-        <w:t>34</w:t>
-      </w:r>
-      <w:r>
-        <w:rPr>
-          <w:noProof/>
-        </w:rPr>
-        <w:fldChar w:fldCharType="end"/>
-      </w:r>
+      <w:fldSimple w:instr=" SEQ Figure \* ARABIC ">
+        <w:r>
+          <w:rPr>
+            <w:noProof/>
+          </w:rPr>
+          <w:t>36</w:t>
+        </w:r>
+      </w:fldSimple>
       <w:r>
         <w:t xml:space="preserve"> : Page jeu de notre site web</w:t>
       </w:r>
@@ -13306,7 +13121,7 @@
       <w:pPr>
         <w:jc w:val="both"/>
       </w:pPr>
-      <w:hyperlink r:id="rId43" w:anchor="topicOverview" w:history="1">
+      <w:hyperlink r:id="rId45" w:anchor="topicOverview" w:history="1">
         <w:r>
           <w:rPr>
             <w:rStyle w:val="Hyperlink"/>
@@ -13344,7 +13159,7 @@
           <w:rStyle w:val="Hyperlink"/>
         </w:rPr>
       </w:pPr>
-      <w:hyperlink r:id="rId44" w:history="1">
+      <w:hyperlink r:id="rId46" w:history="1">
         <w:r>
           <w:rPr>
             <w:rStyle w:val="Hyperlink"/>
@@ -13373,7 +13188,7 @@
       <w:pPr>
         <w:jc w:val="both"/>
       </w:pPr>
-      <w:hyperlink r:id="rId45" w:history="1">
+      <w:hyperlink r:id="rId47" w:history="1">
         <w:r>
           <w:rPr>
             <w:rStyle w:val="Hyperlink"/>
@@ -13444,7 +13259,7 @@
       <w:pPr>
         <w:jc w:val="both"/>
       </w:pPr>
-      <w:hyperlink r:id="rId46" w:anchor=":~:text=Figma%20est%20un%20outil%20de,de%20ses%20fonctionnalit%C3%A9s%20est%20payant" w:history="1">
+      <w:hyperlink r:id="rId48" w:anchor=":~:text=Figma%20est%20un%20outil%20de,de%20ses%20fonctionnalit%C3%A9s%20est%20payant" w:history="1">
         <w:r>
           <w:rPr>
             <w:rStyle w:val="Hyperlink"/>
@@ -13476,7 +13291,7 @@
       <w:pPr>
         <w:jc w:val="both"/>
       </w:pPr>
-      <w:hyperlink r:id="rId47" w:history="1">
+      <w:hyperlink r:id="rId49" w:history="1">
         <w:r>
           <w:rPr>
             <w:rStyle w:val="Hyperlink"/>
@@ -13511,7 +13326,7 @@
       <w:pPr>
         <w:jc w:val="both"/>
       </w:pPr>
-      <w:hyperlink r:id="rId48" w:history="1">
+      <w:hyperlink r:id="rId50" w:history="1">
         <w:r>
           <w:rPr>
             <w:rStyle w:val="Hyperlink"/>
@@ -13555,7 +13370,7 @@
       <w:pPr>
         <w:jc w:val="both"/>
       </w:pPr>
-      <w:hyperlink r:id="rId49" w:history="1">
+      <w:hyperlink r:id="rId51" w:history="1">
         <w:r>
           <w:rPr>
             <w:rStyle w:val="Hyperlink"/>
@@ -13596,7 +13411,7 @@
       <w:pPr>
         <w:jc w:val="both"/>
       </w:pPr>
-      <w:hyperlink r:id="rId50" w:history="1">
+      <w:hyperlink r:id="rId52" w:history="1">
         <w:r>
           <w:rPr>
             <w:rStyle w:val="Hyperlink"/>
@@ -13626,7 +13441,7 @@
           <w:rStyle w:val="Hyperlink"/>
         </w:rPr>
       </w:pPr>
-      <w:hyperlink r:id="rId51" w:anchor="introduction_%C3%A0_express" w:history="1">
+      <w:hyperlink r:id="rId53" w:anchor="introduction_%C3%A0_express" w:history="1">
         <w:r>
           <w:rPr>
             <w:rStyle w:val="Hyperlink"/>
@@ -13684,7 +13499,7 @@
           <w:szCs w:val="22"/>
         </w:rPr>
       </w:pPr>
-      <w:hyperlink r:id="rId52" w:history="1">
+      <w:hyperlink r:id="rId54" w:history="1">
         <w:r>
           <w:rPr>
             <w:rStyle w:val="Hyperlink"/>
@@ -13774,7 +13589,7 @@
                     </pic:cNvPicPr>
                   </pic:nvPicPr>
                   <pic:blipFill rotWithShape="1">
-                    <a:blip r:embed="rId53">
+                    <a:blip r:embed="rId55">
                       <a:extLst>
                         <a:ext uri="{28A0092B-C50C-407E-A947-70E740481C1C}">
                           <a14:useLocalDpi xmlns:a14="http://schemas.microsoft.com/office/drawing/2010/main" val="0"/>
@@ -13816,27 +13631,14 @@
       <w:r>
         <w:t xml:space="preserve">Figure </w:t>
       </w:r>
-      <w:r>
-        <w:fldChar w:fldCharType="begin"/>
-      </w:r>
-      <w:r>
-        <w:instrText xml:space="preserve"> SEQ Figure \* ARABIC </w:instrText>
-      </w:r>
-      <w:r>
-        <w:fldChar w:fldCharType="separate"/>
-      </w:r>
-      <w:r>
-        <w:rPr>
-          <w:noProof/>
-        </w:rPr>
-        <w:t>35</w:t>
-      </w:r>
-      <w:r>
-        <w:rPr>
-          <w:noProof/>
-        </w:rPr>
-        <w:fldChar w:fldCharType="end"/>
-      </w:r>
+      <w:fldSimple w:instr=" SEQ Figure \* ARABIC ">
+        <w:r>
+          <w:rPr>
+            <w:noProof/>
+          </w:rPr>
+          <w:t>37</w:t>
+        </w:r>
+      </w:fldSimple>
       <w:r>
         <w:t xml:space="preserve">: </w:t>
       </w:r>
@@ -13872,7 +13674,7 @@
                     <pic:cNvPicPr/>
                   </pic:nvPicPr>
                   <pic:blipFill>
-                    <a:blip r:embed="rId54"/>
+                    <a:blip r:embed="rId56"/>
                     <a:stretch>
                       <a:fillRect/>
                     </a:stretch>
@@ -13900,27 +13702,14 @@
       <w:r>
         <w:t xml:space="preserve">Figure </w:t>
       </w:r>
-      <w:r>
-        <w:fldChar w:fldCharType="begin"/>
-      </w:r>
-      <w:r>
-        <w:instrText xml:space="preserve"> SEQ Figure \* ARABIC </w:instrText>
-      </w:r>
-      <w:r>
-        <w:fldChar w:fldCharType="separate"/>
-      </w:r>
-      <w:r>
-        <w:rPr>
-          <w:noProof/>
-        </w:rPr>
-        <w:t>36</w:t>
-      </w:r>
-      <w:r>
-        <w:rPr>
-          <w:noProof/>
-        </w:rPr>
-        <w:fldChar w:fldCharType="end"/>
-      </w:r>
+      <w:fldSimple w:instr=" SEQ Figure \* ARABIC ">
+        <w:r>
+          <w:rPr>
+            <w:noProof/>
+          </w:rPr>
+          <w:t>38</w:t>
+        </w:r>
+      </w:fldSimple>
       <w:r>
         <w:t>: Diagramme de Gantt deuxième partie</w:t>
       </w:r>
@@ -14034,7 +13823,7 @@
       <w:bookmarkEnd w:id="52"/>
     </w:p>
     <w:sectPr>
-      <w:footerReference w:type="default" r:id="rId55"/>
+      <w:footerReference w:type="default" r:id="rId57"/>
       <w:pgSz w:w="11906" w:h="16838"/>
       <w:pgMar w:top="1417" w:right="1417" w:bottom="1417" w:left="1417" w:header="720" w:footer="720" w:gutter="0"/>
       <w:cols w:space="720"/>

</xml_diff>

<commit_message>
rapport: séparation de l'archi technique et de l'explication du technique
</commit_message>
<xml_diff>
--- a/RapportFinale.docx
+++ b/RapportFinale.docx
@@ -3064,14 +3064,27 @@
       <w:r>
         <w:t xml:space="preserve">Figure </w:t>
       </w:r>
-      <w:fldSimple w:instr=" SEQ Figure \* ARABIC ">
-        <w:r>
-          <w:rPr>
-            <w:noProof/>
-          </w:rPr>
-          <w:t>1</w:t>
-        </w:r>
-      </w:fldSimple>
+      <w:r>
+        <w:fldChar w:fldCharType="begin"/>
+      </w:r>
+      <w:r>
+        <w:instrText xml:space="preserve"> SEQ Figure \* ARABIC </w:instrText>
+      </w:r>
+      <w:r>
+        <w:fldChar w:fldCharType="separate"/>
+      </w:r>
+      <w:r>
+        <w:rPr>
+          <w:noProof/>
+        </w:rPr>
+        <w:t>1</w:t>
+      </w:r>
+      <w:r>
+        <w:rPr>
+          <w:noProof/>
+        </w:rPr>
+        <w:fldChar w:fldCharType="end"/>
+      </w:r>
       <w:r>
         <w:t>:</w:t>
       </w:r>
@@ -5070,20 +5083,41 @@
       <w:r>
         <w:t xml:space="preserve">Figure </w:t>
       </w:r>
-      <w:fldSimple w:instr=" SEQ Figure \* ARABIC ">
-        <w:r>
-          <w:rPr>
-            <w:noProof/>
-          </w:rPr>
-          <w:t>2</w:t>
-        </w:r>
-      </w:fldSimple>
+      <w:r>
+        <w:fldChar w:fldCharType="begin"/>
+      </w:r>
+      <w:r>
+        <w:instrText xml:space="preserve"> SEQ Figure \* ARABIC </w:instrText>
+      </w:r>
+      <w:r>
+        <w:fldChar w:fldCharType="separate"/>
+      </w:r>
+      <w:r>
+        <w:rPr>
+          <w:noProof/>
+        </w:rPr>
+        <w:t>2</w:t>
+      </w:r>
+      <w:r>
+        <w:rPr>
+          <w:noProof/>
+        </w:rPr>
+        <w:fldChar w:fldCharType="end"/>
+      </w:r>
       <w:r>
         <w:t>: charte graphique utilisée pour l'application</w:t>
       </w:r>
       <w:bookmarkEnd w:id="10"/>
       <w:r>
-        <w:t xml:space="preserve"> (capture d’écran de la  charte graphique)</w:t>
+        <w:t xml:space="preserve"> (capture d’écran de </w:t>
+      </w:r>
+      <w:proofErr w:type="gramStart"/>
+      <w:r>
+        <w:t>la  charte</w:t>
+      </w:r>
+      <w:proofErr w:type="gramEnd"/>
+      <w:r>
+        <w:t xml:space="preserve"> graphique)</w:t>
       </w:r>
     </w:p>
     <w:p>
@@ -6526,14 +6560,27 @@
       <w:r>
         <w:t xml:space="preserve">Figure </w:t>
       </w:r>
-      <w:fldSimple w:instr=" SEQ Figure \* ARABIC ">
-        <w:r>
-          <w:rPr>
-            <w:noProof/>
-          </w:rPr>
-          <w:t>3</w:t>
-        </w:r>
-      </w:fldSimple>
+      <w:r>
+        <w:fldChar w:fldCharType="begin"/>
+      </w:r>
+      <w:r>
+        <w:instrText xml:space="preserve"> SEQ Figure \* ARABIC </w:instrText>
+      </w:r>
+      <w:r>
+        <w:fldChar w:fldCharType="separate"/>
+      </w:r>
+      <w:r>
+        <w:rPr>
+          <w:noProof/>
+        </w:rPr>
+        <w:t>3</w:t>
+      </w:r>
+      <w:r>
+        <w:rPr>
+          <w:noProof/>
+        </w:rPr>
+        <w:fldChar w:fldCharType="end"/>
+      </w:r>
       <w:r>
         <w:t>: exemple de tâche</w:t>
       </w:r>
@@ -7074,10 +7121,12 @@
         <w:jc w:val="both"/>
       </w:pPr>
       <w:proofErr w:type="spellStart"/>
+      <w:proofErr w:type="gramStart"/>
       <w:r>
         <w:t>localStorage</w:t>
       </w:r>
       <w:proofErr w:type="spellEnd"/>
+      <w:proofErr w:type="gramEnd"/>
       <w:r>
         <w:t xml:space="preserve"> : </w:t>
       </w:r>
@@ -7211,8 +7260,13 @@
         <w:jc w:val="both"/>
       </w:pPr>
       <w:proofErr w:type="spellStart"/>
-      <w:r>
-        <w:t>paypal-rest-sdk</w:t>
+      <w:proofErr w:type="gramStart"/>
+      <w:r>
+        <w:t>paypal</w:t>
+      </w:r>
+      <w:proofErr w:type="gramEnd"/>
+      <w:r>
+        <w:t>-rest-sdk</w:t>
       </w:r>
       <w:proofErr w:type="spellEnd"/>
       <w:r>
@@ -7328,10 +7382,36 @@
         <w:t xml:space="preserve">   </w:t>
       </w:r>
       <w:bookmarkStart w:id="18" w:name="_Toc155514158"/>
-      <w:r>
-        <w:rPr>
+    </w:p>
+    <w:p>
+      <w:pPr>
+        <w:rPr>
+          <w:rFonts w:asciiTheme="majorHAnsi" w:eastAsiaTheme="majorEastAsia" w:hAnsiTheme="majorHAnsi" w:cstheme="majorBidi"/>
           <w:color w:val="F18D49"/>
-        </w:rPr>
+          <w:sz w:val="24"/>
+          <w:szCs w:val="24"/>
+        </w:rPr>
+      </w:pPr>
+      <w:r>
+        <w:rPr>
+          <w:color w:val="F18D49"/>
+        </w:rPr>
+        <w:br w:type="page"/>
+      </w:r>
+    </w:p>
+    <w:p>
+      <w:pPr>
+        <w:pStyle w:val="Heading3"/>
+        <w:ind w:left="1416"/>
+        <w:rPr>
+          <w:color w:val="F18D49"/>
+        </w:rPr>
+      </w:pPr>
+      <w:r>
+        <w:rPr>
+          <w:color w:val="F18D49"/>
+        </w:rPr>
+        <w:lastRenderedPageBreak/>
         <w:t>Jeu</w:t>
       </w:r>
       <w:bookmarkEnd w:id="18"/>
@@ -7399,7 +7479,6 @@
         </w:numPr>
       </w:pPr>
       <w:r>
-        <w:lastRenderedPageBreak/>
         <w:t>Sélection de personnages</w:t>
       </w:r>
       <w:r>
@@ -7597,12 +7676,6 @@
         </w:rPr>
       </w:pPr>
       <w:bookmarkStart w:id="19" w:name="_Toc155514159"/>
-      <w:r>
-        <w:rPr>
-          <w:color w:val="ED6E17"/>
-        </w:rPr>
-        <w:br w:type="page"/>
-      </w:r>
     </w:p>
     <w:p>
       <w:pPr>
@@ -7616,7 +7689,6 @@
         <w:rPr>
           <w:color w:val="ED6E17"/>
         </w:rPr>
-        <w:lastRenderedPageBreak/>
         <w:t>Nos phases de développement</w:t>
       </w:r>
       <w:bookmarkEnd w:id="19"/>
@@ -7774,53 +7846,266 @@
     </w:p>
     <w:p>
       <w:pPr>
+        <w:rPr>
+          <w:rFonts w:asciiTheme="majorHAnsi" w:eastAsiaTheme="majorEastAsia" w:hAnsiTheme="majorHAnsi" w:cstheme="majorBidi"/>
+          <w:color w:val="ED6E17"/>
+          <w:sz w:val="26"/>
+          <w:szCs w:val="26"/>
+        </w:rPr>
+      </w:pPr>
+      <w:bookmarkStart w:id="20" w:name="_Toc155514160"/>
+      <w:r>
+        <w:rPr>
+          <w:color w:val="ED6E17"/>
+        </w:rPr>
+        <w:br w:type="page"/>
+      </w:r>
+    </w:p>
+    <w:p>
+      <w:pPr>
         <w:pStyle w:val="Heading2"/>
         <w:ind w:left="708"/>
         <w:rPr>
           <w:color w:val="ED6E17"/>
         </w:rPr>
       </w:pPr>
-      <w:bookmarkStart w:id="20" w:name="_Toc155514160"/>
       <w:r>
         <w:rPr>
           <w:color w:val="ED6E17"/>
         </w:rPr>
+        <w:lastRenderedPageBreak/>
+        <w:t>A</w:t>
+      </w:r>
+      <w:r>
+        <w:rPr>
+          <w:color w:val="ED6E17"/>
+        </w:rPr>
+        <w:t>rchitecture technique</w:t>
+      </w:r>
+      <w:r>
+        <w:rPr>
+          <w:color w:val="ED6E17"/>
+        </w:rPr>
+        <w:t xml:space="preserve"> (diagramme UML)</w:t>
+      </w:r>
+    </w:p>
+    <w:p/>
+    <w:p>
+      <w:pPr>
+        <w:keepNext/>
+      </w:pPr>
+      <w:r>
+        <w:rPr>
+          <w:noProof/>
+        </w:rPr>
+        <w:drawing>
+          <wp:inline distT="0" distB="0" distL="0" distR="0" wp14:anchorId="0C7714B7" wp14:editId="3859E381">
+            <wp:extent cx="5753100" cy="3753307"/>
+            <wp:effectExtent l="0" t="0" r="0" b="0"/>
+            <wp:docPr id="676543001" name="Picture 2" descr="A diagram of a diagram&#10;&#10;Description automatically generated"/>
+            <wp:cNvGraphicFramePr>
+              <a:graphicFrameLocks xmlns:a="http://schemas.openxmlformats.org/drawingml/2006/main" noChangeAspect="1"/>
+            </wp:cNvGraphicFramePr>
+            <a:graphic xmlns:a="http://schemas.openxmlformats.org/drawingml/2006/main">
+              <a:graphicData uri="http://schemas.openxmlformats.org/drawingml/2006/picture">
+                <pic:pic xmlns:pic="http://schemas.openxmlformats.org/drawingml/2006/picture">
+                  <pic:nvPicPr>
+                    <pic:cNvPr id="676543001" name="Picture 2" descr="A diagram of a diagram&#10;&#10;Description automatically generated"/>
+                    <pic:cNvPicPr/>
+                  </pic:nvPicPr>
+                  <pic:blipFill rotWithShape="1">
+                    <a:blip r:embed="rId12">
+                      <a:extLst>
+                        <a:ext uri="{28A0092B-C50C-407E-A947-70E740481C1C}">
+                          <a14:useLocalDpi xmlns:a14="http://schemas.microsoft.com/office/drawing/2010/main" val="0"/>
+                        </a:ext>
+                      </a:extLst>
+                    </a:blip>
+                    <a:srcRect l="33399" t="4748" r="2226" b="4797"/>
+                    <a:stretch/>
+                  </pic:blipFill>
+                  <pic:spPr bwMode="auto">
+                    <a:xfrm>
+                      <a:off x="0" y="0"/>
+                      <a:ext cx="5777019" cy="3768912"/>
+                    </a:xfrm>
+                    <a:prstGeom prst="rect">
+                      <a:avLst/>
+                    </a:prstGeom>
+                    <a:ln>
+                      <a:noFill/>
+                    </a:ln>
+                    <a:extLst>
+                      <a:ext uri="{53640926-AAD7-44D8-BBD7-CCE9431645EC}">
+                        <a14:shadowObscured xmlns:a14="http://schemas.microsoft.com/office/drawing/2010/main"/>
+                      </a:ext>
+                    </a:extLst>
+                  </pic:spPr>
+                </pic:pic>
+              </a:graphicData>
+            </a:graphic>
+          </wp:inline>
+        </w:drawing>
+      </w:r>
+    </w:p>
+    <w:p>
+      <w:pPr>
+        <w:pStyle w:val="Caption"/>
+      </w:pPr>
+      <w:r>
+        <w:t xml:space="preserve">Figure </w:t>
+      </w:r>
+      <w:r>
+        <w:fldChar w:fldCharType="begin"/>
+      </w:r>
+      <w:r>
+        <w:instrText xml:space="preserve"> SEQ Figure \* ARABIC </w:instrText>
+      </w:r>
+      <w:r>
+        <w:fldChar w:fldCharType="separate"/>
+      </w:r>
+      <w:r>
+        <w:rPr>
+          <w:noProof/>
+        </w:rPr>
+        <w:t>4</w:t>
+      </w:r>
+      <w:r>
+        <w:fldChar w:fldCharType="end"/>
+      </w:r>
+      <w:r>
+        <w:t>: diagramme d'état-transition du joueur</w:t>
+      </w:r>
+    </w:p>
+    <w:p/>
+    <w:p>
+      <w:pPr>
+        <w:keepNext/>
+      </w:pPr>
+      <w:r>
+        <w:rPr>
+          <w:noProof/>
+        </w:rPr>
+        <w:drawing>
+          <wp:inline distT="0" distB="0" distL="0" distR="0" wp14:anchorId="744164CA" wp14:editId="7A753B2A">
+            <wp:extent cx="5767057" cy="2689072"/>
+            <wp:effectExtent l="0" t="0" r="5715" b="0"/>
+            <wp:docPr id="585259799" name="Picture 1" descr="A diagram of a diagram&#10;&#10;Description automatically generated"/>
+            <wp:cNvGraphicFramePr>
+              <a:graphicFrameLocks xmlns:a="http://schemas.openxmlformats.org/drawingml/2006/main" noChangeAspect="1"/>
+            </wp:cNvGraphicFramePr>
+            <a:graphic xmlns:a="http://schemas.openxmlformats.org/drawingml/2006/main">
+              <a:graphicData uri="http://schemas.openxmlformats.org/drawingml/2006/picture">
+                <pic:pic xmlns:pic="http://schemas.openxmlformats.org/drawingml/2006/picture">
+                  <pic:nvPicPr>
+                    <pic:cNvPr id="585259799" name="Picture 1" descr="A diagram of a diagram&#10;&#10;Description automatically generated"/>
+                    <pic:cNvPicPr/>
+                  </pic:nvPicPr>
+                  <pic:blipFill rotWithShape="1">
+                    <a:blip r:embed="rId13">
+                      <a:extLst>
+                        <a:ext uri="{28A0092B-C50C-407E-A947-70E740481C1C}">
+                          <a14:useLocalDpi xmlns:a14="http://schemas.microsoft.com/office/drawing/2010/main" val="0"/>
+                        </a:ext>
+                      </a:extLst>
+                    </a:blip>
+                    <a:srcRect l="26077" t="32358" r="2825" b="5310"/>
+                    <a:stretch/>
+                  </pic:blipFill>
+                  <pic:spPr bwMode="auto">
+                    <a:xfrm>
+                      <a:off x="0" y="0"/>
+                      <a:ext cx="5788471" cy="2699057"/>
+                    </a:xfrm>
+                    <a:prstGeom prst="rect">
+                      <a:avLst/>
+                    </a:prstGeom>
+                    <a:ln>
+                      <a:noFill/>
+                    </a:ln>
+                    <a:extLst>
+                      <a:ext uri="{53640926-AAD7-44D8-BBD7-CCE9431645EC}">
+                        <a14:shadowObscured xmlns:a14="http://schemas.microsoft.com/office/drawing/2010/main"/>
+                      </a:ext>
+                    </a:extLst>
+                  </pic:spPr>
+                </pic:pic>
+              </a:graphicData>
+            </a:graphic>
+          </wp:inline>
+        </w:drawing>
+      </w:r>
+    </w:p>
+    <w:p>
+      <w:pPr>
+        <w:pStyle w:val="Caption"/>
+      </w:pPr>
+      <w:r>
+        <w:t xml:space="preserve">Figure </w:t>
+      </w:r>
+      <w:r>
+        <w:fldChar w:fldCharType="begin"/>
+      </w:r>
+      <w:r>
+        <w:instrText xml:space="preserve"> SEQ Figure \* ARABIC </w:instrText>
+      </w:r>
+      <w:r>
+        <w:fldChar w:fldCharType="separate"/>
+      </w:r>
+      <w:r>
+        <w:rPr>
+          <w:noProof/>
+        </w:rPr>
+        <w:t>5</w:t>
+      </w:r>
+      <w:r>
+        <w:fldChar w:fldCharType="end"/>
+      </w:r>
+      <w:r>
+        <w:t xml:space="preserve">: </w:t>
+      </w:r>
+      <w:r>
+        <w:t>diagramme d</w:t>
+      </w:r>
+      <w:r>
+        <w:t>’état-</w:t>
+      </w:r>
+      <w:r>
+        <w:t>transition des ennemies du jeu</w:t>
+      </w:r>
+    </w:p>
+    <w:p/>
+    <w:p>
+      <w:pPr>
+        <w:pStyle w:val="Heading2"/>
+        <w:ind w:left="708"/>
+        <w:rPr>
+          <w:color w:val="ED6E17"/>
+        </w:rPr>
+      </w:pPr>
+      <w:r>
+        <w:rPr>
+          <w:color w:val="ED6E17"/>
+        </w:rPr>
+        <w:lastRenderedPageBreak/>
         <w:t>Conception des applications</w:t>
       </w:r>
+      <w:bookmarkEnd w:id="20"/>
       <w:r>
         <w:rPr>
           <w:color w:val="ED6E17"/>
         </w:rPr>
-        <w:t xml:space="preserve"> (a</w:t>
-      </w:r>
-      <w:r>
-        <w:rPr>
-          <w:color w:val="ED6E17"/>
-        </w:rPr>
-        <w:t>rchitecture technique</w:t>
-      </w:r>
-      <w:r>
-        <w:rPr>
-          <w:color w:val="ED6E17"/>
-        </w:rPr>
-        <w:t>)</w:t>
-      </w:r>
-      <w:bookmarkEnd w:id="20"/>
+        <w:t xml:space="preserve"> (explication)</w:t>
+      </w:r>
     </w:p>
     <w:p>
       <w:pPr>
         <w:pStyle w:val="Heading3"/>
-        <w:ind w:left="1416"/>
+        <w:ind w:left="708" w:firstLine="708"/>
         <w:rPr>
           <w:color w:val="F18D49"/>
         </w:rPr>
       </w:pPr>
-      <w:r>
-        <w:rPr>
-          <w:color w:val="F18D49"/>
-        </w:rPr>
-        <w:t xml:space="preserve">   </w:t>
-      </w:r>
       <w:bookmarkStart w:id="21" w:name="_Toc155514161"/>
       <w:r>
         <w:rPr>
@@ -7878,14 +8163,22 @@
         <w:rPr>
           <w:color w:val="FF0000"/>
         </w:rPr>
-        <w:t xml:space="preserve"> dans le glossaire)</w:t>
-      </w:r>
+        <w:t xml:space="preserve"> dans le glossaire</w:t>
+      </w:r>
+      <w:proofErr w:type="gramStart"/>
       <w:r>
         <w:rPr>
           <w:color w:val="FF0000"/>
         </w:rPr>
+        <w:t>)</w:t>
+      </w:r>
+      <w:r>
+        <w:rPr>
+          <w:color w:val="FF0000"/>
+        </w:rPr>
         <w:t>:</w:t>
       </w:r>
+      <w:proofErr w:type="gramEnd"/>
     </w:p>
     <w:p>
       <w:pPr>
@@ -7896,10 +8189,12 @@
         </w:numPr>
       </w:pPr>
       <w:proofErr w:type="spellStart"/>
+      <w:proofErr w:type="gramStart"/>
       <w:r>
         <w:t>useState</w:t>
       </w:r>
       <w:proofErr w:type="spellEnd"/>
+      <w:proofErr w:type="gramEnd"/>
       <w:r>
         <w:t xml:space="preserve"> : </w:t>
       </w:r>
@@ -7916,10 +8211,12 @@
         </w:numPr>
       </w:pPr>
       <w:proofErr w:type="spellStart"/>
+      <w:proofErr w:type="gramStart"/>
       <w:r>
         <w:t>useEffect</w:t>
       </w:r>
       <w:proofErr w:type="spellEnd"/>
+      <w:proofErr w:type="gramEnd"/>
       <w:r>
         <w:t> :</w:t>
       </w:r>
@@ -7995,7 +8292,15 @@
         <w:t xml:space="preserve"> : </w:t>
       </w:r>
       <w:r>
-        <w:t>permet de rendre un élément cliquable comme un bouton ou un lien par exemple, avec un effet d’opacité lors du clique.</w:t>
+        <w:t xml:space="preserve">permet de rendre un élément cliquable comme un bouton ou un lien par exemple, avec un effet d’opacité </w:t>
+      </w:r>
+      <w:proofErr w:type="gramStart"/>
+      <w:r>
+        <w:t>lors du clique</w:t>
+      </w:r>
+      <w:proofErr w:type="gramEnd"/>
+      <w:r>
+        <w:t>.</w:t>
       </w:r>
     </w:p>
     <w:p>
@@ -8007,10 +8312,12 @@
         </w:numPr>
       </w:pPr>
       <w:proofErr w:type="spellStart"/>
+      <w:proofErr w:type="gramStart"/>
       <w:r>
         <w:t>useNavigation</w:t>
       </w:r>
       <w:proofErr w:type="spellEnd"/>
+      <w:proofErr w:type="gramEnd"/>
       <w:r>
         <w:t xml:space="preserve"> : </w:t>
       </w:r>
@@ -8106,10 +8413,12 @@
         </w:numPr>
       </w:pPr>
       <w:proofErr w:type="spellStart"/>
+      <w:proofErr w:type="gramStart"/>
       <w:r>
         <w:t>useRef</w:t>
       </w:r>
       <w:proofErr w:type="spellEnd"/>
+      <w:proofErr w:type="gramEnd"/>
       <w:r>
         <w:t xml:space="preserve"> : </w:t>
       </w:r>
@@ -8126,8 +8435,13 @@
         </w:numPr>
       </w:pPr>
       <w:proofErr w:type="spellStart"/>
-      <w:r>
-        <w:t>paypal-rest-sdk</w:t>
+      <w:proofErr w:type="gramStart"/>
+      <w:r>
+        <w:t>paypal</w:t>
+      </w:r>
+      <w:proofErr w:type="gramEnd"/>
+      <w:r>
+        <w:t>-rest-sdk</w:t>
       </w:r>
       <w:proofErr w:type="spellEnd"/>
       <w:r>
@@ -8162,7 +8476,15 @@
       </w:r>
       <w:proofErr w:type="spellEnd"/>
       <w:r>
-        <w:t xml:space="preserve"> permettant de réaliser différents type de paiement</w:t>
+        <w:t xml:space="preserve"> permettant de réaliser </w:t>
+      </w:r>
+      <w:proofErr w:type="gramStart"/>
+      <w:r>
+        <w:t>différents type</w:t>
+      </w:r>
+      <w:proofErr w:type="gramEnd"/>
+      <w:r>
+        <w:t xml:space="preserve"> de paiement</w:t>
       </w:r>
     </w:p>
     <w:p>
@@ -8237,7 +8559,15 @@
       </w:r>
       <w:proofErr w:type="spellEnd"/>
       <w:r>
-        <w:t>-native permettant de réaliser des liste avec plusieurs items cliquables.</w:t>
+        <w:t xml:space="preserve">-native permettant de réaliser </w:t>
+      </w:r>
+      <w:proofErr w:type="gramStart"/>
+      <w:r>
+        <w:t>des liste</w:t>
+      </w:r>
+      <w:proofErr w:type="gramEnd"/>
+      <w:r>
+        <w:t xml:space="preserve"> avec plusieurs items cliquables.</w:t>
       </w:r>
     </w:p>
     <w:p>
@@ -8355,7 +8685,7 @@
                     <pic:cNvPicPr/>
                   </pic:nvPicPr>
                   <pic:blipFill>
-                    <a:blip r:embed="rId12"/>
+                    <a:blip r:embed="rId14"/>
                     <a:stretch>
                       <a:fillRect/>
                     </a:stretch>
@@ -8383,14 +8713,27 @@
       <w:r>
         <w:t xml:space="preserve">Figure </w:t>
       </w:r>
-      <w:fldSimple w:instr=" SEQ Figure \* ARABIC ">
-        <w:r>
-          <w:rPr>
-            <w:noProof/>
-          </w:rPr>
-          <w:t>4</w:t>
-        </w:r>
-      </w:fldSimple>
+      <w:r>
+        <w:fldChar w:fldCharType="begin"/>
+      </w:r>
+      <w:r>
+        <w:instrText xml:space="preserve"> SEQ Figure \* ARABIC </w:instrText>
+      </w:r>
+      <w:r>
+        <w:fldChar w:fldCharType="separate"/>
+      </w:r>
+      <w:r>
+        <w:rPr>
+          <w:noProof/>
+        </w:rPr>
+        <w:t>6</w:t>
+      </w:r>
+      <w:r>
+        <w:rPr>
+          <w:noProof/>
+        </w:rPr>
+        <w:fldChar w:fldCharType="end"/>
+      </w:r>
       <w:r>
         <w:t xml:space="preserve"> </w:t>
       </w:r>
@@ -8497,7 +8840,15 @@
         <w:t xml:space="preserve">Lors de l’inscription, l’utilisateur doit remplir un formulaire comportant différents champs tels </w:t>
       </w:r>
       <w:r>
-        <w:t>que le nom, le prénom, l’adresse mail, le nom d’utilisateur ainsi que le mot de passe. Si l’ensemble de ces champs sont correctement remplie par l’utilisateur</w:t>
+        <w:t xml:space="preserve">que le nom, le prénom, l’adresse </w:t>
+      </w:r>
+      <w:proofErr w:type="gramStart"/>
+      <w:r>
+        <w:t>mail</w:t>
+      </w:r>
+      <w:proofErr w:type="gramEnd"/>
+      <w:r>
+        <w:t>, le nom d’utilisateur ainsi que le mot de passe. Si l’ensemble de ces champs sont correctement remplie par l’utilisateur</w:t>
       </w:r>
       <w:r>
         <w:t>,</w:t>
@@ -8638,7 +8989,7 @@
                     <pic:cNvPicPr/>
                   </pic:nvPicPr>
                   <pic:blipFill>
-                    <a:blip r:embed="rId13"/>
+                    <a:blip r:embed="rId15"/>
                     <a:stretch>
                       <a:fillRect/>
                     </a:stretch>
@@ -8666,14 +9017,27 @@
       <w:r>
         <w:t xml:space="preserve">Figure </w:t>
       </w:r>
-      <w:fldSimple w:instr=" SEQ Figure \* ARABIC ">
-        <w:r>
-          <w:rPr>
-            <w:noProof/>
-          </w:rPr>
-          <w:t>5</w:t>
-        </w:r>
-      </w:fldSimple>
+      <w:r>
+        <w:fldChar w:fldCharType="begin"/>
+      </w:r>
+      <w:r>
+        <w:instrText xml:space="preserve"> SEQ Figure \* ARABIC </w:instrText>
+      </w:r>
+      <w:r>
+        <w:fldChar w:fldCharType="separate"/>
+      </w:r>
+      <w:r>
+        <w:rPr>
+          <w:noProof/>
+        </w:rPr>
+        <w:t>7</w:t>
+      </w:r>
+      <w:r>
+        <w:rPr>
+          <w:noProof/>
+        </w:rPr>
+        <w:fldChar w:fldCharType="end"/>
+      </w:r>
       <w:r>
         <w:t xml:space="preserve"> </w:t>
       </w:r>
@@ -8847,7 +9211,7 @@
                     <pic:cNvPicPr/>
                   </pic:nvPicPr>
                   <pic:blipFill>
-                    <a:blip r:embed="rId14"/>
+                    <a:blip r:embed="rId16"/>
                     <a:stretch>
                       <a:fillRect/>
                     </a:stretch>
@@ -8875,14 +9239,27 @@
       <w:r>
         <w:t xml:space="preserve">Figure </w:t>
       </w:r>
-      <w:fldSimple w:instr=" SEQ Figure \* ARABIC ">
-        <w:r>
-          <w:rPr>
-            <w:noProof/>
-          </w:rPr>
-          <w:t>6</w:t>
-        </w:r>
-      </w:fldSimple>
+      <w:r>
+        <w:fldChar w:fldCharType="begin"/>
+      </w:r>
+      <w:r>
+        <w:instrText xml:space="preserve"> SEQ Figure \* ARABIC </w:instrText>
+      </w:r>
+      <w:r>
+        <w:fldChar w:fldCharType="separate"/>
+      </w:r>
+      <w:r>
+        <w:rPr>
+          <w:noProof/>
+        </w:rPr>
+        <w:t>8</w:t>
+      </w:r>
+      <w:r>
+        <w:rPr>
+          <w:noProof/>
+        </w:rPr>
+        <w:fldChar w:fldCharType="end"/>
+      </w:r>
       <w:r>
         <w:t xml:space="preserve"> : </w:t>
       </w:r>
@@ -8947,7 +9324,7 @@
                     <pic:cNvPicPr/>
                   </pic:nvPicPr>
                   <pic:blipFill>
-                    <a:blip r:embed="rId15"/>
+                    <a:blip r:embed="rId17"/>
                     <a:stretch>
                       <a:fillRect/>
                     </a:stretch>
@@ -8978,14 +9355,27 @@
       <w:r>
         <w:t xml:space="preserve">Figure </w:t>
       </w:r>
-      <w:fldSimple w:instr=" SEQ Figure \* ARABIC ">
-        <w:r>
-          <w:rPr>
-            <w:noProof/>
-          </w:rPr>
-          <w:t>7</w:t>
-        </w:r>
-      </w:fldSimple>
+      <w:r>
+        <w:fldChar w:fldCharType="begin"/>
+      </w:r>
+      <w:r>
+        <w:instrText xml:space="preserve"> SEQ Figure \* ARABIC </w:instrText>
+      </w:r>
+      <w:r>
+        <w:fldChar w:fldCharType="separate"/>
+      </w:r>
+      <w:r>
+        <w:rPr>
+          <w:noProof/>
+        </w:rPr>
+        <w:t>9</w:t>
+      </w:r>
+      <w:r>
+        <w:rPr>
+          <w:noProof/>
+        </w:rPr>
+        <w:fldChar w:fldCharType="end"/>
+      </w:r>
       <w:r>
         <w:t xml:space="preserve"> : Exemple de mail envoyé à un utilisateur avec le code à entrer</w:t>
       </w:r>
@@ -9016,7 +9406,7 @@
                     <pic:cNvPicPr/>
                   </pic:nvPicPr>
                   <pic:blipFill>
-                    <a:blip r:embed="rId16"/>
+                    <a:blip r:embed="rId18"/>
                     <a:stretch>
                       <a:fillRect/>
                     </a:stretch>
@@ -9044,14 +9434,27 @@
       <w:r>
         <w:t xml:space="preserve">Figure </w:t>
       </w:r>
-      <w:fldSimple w:instr=" SEQ Figure \* ARABIC ">
-        <w:r>
-          <w:rPr>
-            <w:noProof/>
-          </w:rPr>
-          <w:t>8</w:t>
-        </w:r>
-      </w:fldSimple>
+      <w:r>
+        <w:fldChar w:fldCharType="begin"/>
+      </w:r>
+      <w:r>
+        <w:instrText xml:space="preserve"> SEQ Figure \* ARABIC </w:instrText>
+      </w:r>
+      <w:r>
+        <w:fldChar w:fldCharType="separate"/>
+      </w:r>
+      <w:r>
+        <w:rPr>
+          <w:noProof/>
+        </w:rPr>
+        <w:t>10</w:t>
+      </w:r>
+      <w:r>
+        <w:rPr>
+          <w:noProof/>
+        </w:rPr>
+        <w:fldChar w:fldCharType="end"/>
+      </w:r>
       <w:r>
         <w:t xml:space="preserve"> : Exemple d'utilisateur dans le document User</w:t>
       </w:r>
@@ -9175,7 +9578,15 @@
       </w:r>
       <w:proofErr w:type="spellEnd"/>
       <w:r>
-        <w:t xml:space="preserve"> pour les deux différent champs d’entrée, un </w:t>
+        <w:t xml:space="preserve"> pour </w:t>
+      </w:r>
+      <w:proofErr w:type="gramStart"/>
+      <w:r>
+        <w:t>les deux différent champs</w:t>
+      </w:r>
+      <w:proofErr w:type="gramEnd"/>
+      <w:r>
+        <w:t xml:space="preserve"> d’entrée, un </w:t>
       </w:r>
       <w:proofErr w:type="spellStart"/>
       <w:r>
@@ -9247,7 +9658,7 @@
                     <pic:cNvPicPr/>
                   </pic:nvPicPr>
                   <pic:blipFill>
-                    <a:blip r:embed="rId17"/>
+                    <a:blip r:embed="rId19"/>
                     <a:stretch>
                       <a:fillRect/>
                     </a:stretch>
@@ -9275,14 +9686,27 @@
       <w:r>
         <w:t xml:space="preserve">Figure </w:t>
       </w:r>
-      <w:fldSimple w:instr=" SEQ Figure \* ARABIC ">
-        <w:r>
-          <w:rPr>
-            <w:noProof/>
-          </w:rPr>
-          <w:t>9</w:t>
-        </w:r>
-      </w:fldSimple>
+      <w:r>
+        <w:fldChar w:fldCharType="begin"/>
+      </w:r>
+      <w:r>
+        <w:instrText xml:space="preserve"> SEQ Figure \* ARABIC </w:instrText>
+      </w:r>
+      <w:r>
+        <w:fldChar w:fldCharType="separate"/>
+      </w:r>
+      <w:r>
+        <w:rPr>
+          <w:noProof/>
+        </w:rPr>
+        <w:t>11</w:t>
+      </w:r>
+      <w:r>
+        <w:rPr>
+          <w:noProof/>
+        </w:rPr>
+        <w:fldChar w:fldCharType="end"/>
+      </w:r>
       <w:r>
         <w:t xml:space="preserve"> : </w:t>
       </w:r>
@@ -9472,7 +9896,7 @@
                     <pic:cNvPicPr/>
                   </pic:nvPicPr>
                   <pic:blipFill>
-                    <a:blip r:embed="rId18"/>
+                    <a:blip r:embed="rId20"/>
                     <a:stretch>
                       <a:fillRect/>
                     </a:stretch>
@@ -9500,14 +9924,27 @@
       <w:r>
         <w:t xml:space="preserve">Figure </w:t>
       </w:r>
-      <w:fldSimple w:instr=" SEQ Figure \* ARABIC ">
-        <w:r>
-          <w:rPr>
-            <w:noProof/>
-          </w:rPr>
-          <w:t>10</w:t>
-        </w:r>
-      </w:fldSimple>
+      <w:r>
+        <w:fldChar w:fldCharType="begin"/>
+      </w:r>
+      <w:r>
+        <w:instrText xml:space="preserve"> SEQ Figure \* ARABIC </w:instrText>
+      </w:r>
+      <w:r>
+        <w:fldChar w:fldCharType="separate"/>
+      </w:r>
+      <w:r>
+        <w:rPr>
+          <w:noProof/>
+        </w:rPr>
+        <w:t>12</w:t>
+      </w:r>
+      <w:r>
+        <w:rPr>
+          <w:noProof/>
+        </w:rPr>
+        <w:fldChar w:fldCharType="end"/>
+      </w:r>
       <w:r>
         <w:t xml:space="preserve">: </w:t>
       </w:r>
@@ -9682,7 +10119,7 @@
                     <pic:cNvPicPr/>
                   </pic:nvPicPr>
                   <pic:blipFill>
-                    <a:blip r:embed="rId19"/>
+                    <a:blip r:embed="rId21"/>
                     <a:stretch>
                       <a:fillRect/>
                     </a:stretch>
@@ -9711,14 +10148,27 @@
       <w:r>
         <w:t xml:space="preserve">Figure </w:t>
       </w:r>
-      <w:fldSimple w:instr=" SEQ Figure \* ARABIC ">
-        <w:r>
-          <w:rPr>
-            <w:noProof/>
-          </w:rPr>
-          <w:t>11</w:t>
-        </w:r>
-      </w:fldSimple>
+      <w:r>
+        <w:fldChar w:fldCharType="begin"/>
+      </w:r>
+      <w:r>
+        <w:instrText xml:space="preserve"> SEQ Figure \* ARABIC </w:instrText>
+      </w:r>
+      <w:r>
+        <w:fldChar w:fldCharType="separate"/>
+      </w:r>
+      <w:r>
+        <w:rPr>
+          <w:noProof/>
+        </w:rPr>
+        <w:t>13</w:t>
+      </w:r>
+      <w:r>
+        <w:rPr>
+          <w:noProof/>
+        </w:rPr>
+        <w:fldChar w:fldCharType="end"/>
+      </w:r>
       <w:r>
         <w:t xml:space="preserve"> : </w:t>
       </w:r>
@@ -9868,7 +10318,7 @@
                     <pic:cNvPicPr/>
                   </pic:nvPicPr>
                   <pic:blipFill>
-                    <a:blip r:embed="rId20"/>
+                    <a:blip r:embed="rId22"/>
                     <a:stretch>
                       <a:fillRect/>
                     </a:stretch>
@@ -9896,14 +10346,27 @@
       <w:r>
         <w:t xml:space="preserve">Figure </w:t>
       </w:r>
-      <w:fldSimple w:instr=" SEQ Figure \* ARABIC ">
-        <w:r>
-          <w:rPr>
-            <w:noProof/>
-          </w:rPr>
-          <w:t>12</w:t>
-        </w:r>
-      </w:fldSimple>
+      <w:r>
+        <w:fldChar w:fldCharType="begin"/>
+      </w:r>
+      <w:r>
+        <w:instrText xml:space="preserve"> SEQ Figure \* ARABIC </w:instrText>
+      </w:r>
+      <w:r>
+        <w:fldChar w:fldCharType="separate"/>
+      </w:r>
+      <w:r>
+        <w:rPr>
+          <w:noProof/>
+        </w:rPr>
+        <w:t>14</w:t>
+      </w:r>
+      <w:r>
+        <w:rPr>
+          <w:noProof/>
+        </w:rPr>
+        <w:fldChar w:fldCharType="end"/>
+      </w:r>
       <w:r>
         <w:t xml:space="preserve"> : </w:t>
       </w:r>
@@ -9960,7 +10423,7 @@
                     </pic:cNvPicPr>
                   </pic:nvPicPr>
                   <pic:blipFill rotWithShape="1">
-                    <a:blip r:embed="rId21">
+                    <a:blip r:embed="rId23">
                       <a:extLst>
                         <a:ext uri="{28A0092B-C50C-407E-A947-70E740481C1C}">
                           <a14:useLocalDpi xmlns:a14="http://schemas.microsoft.com/office/drawing/2010/main" val="0"/>
@@ -10003,14 +10466,27 @@
       <w:r>
         <w:t xml:space="preserve">Figure </w:t>
       </w:r>
-      <w:fldSimple w:instr=" SEQ Figure \* ARABIC ">
-        <w:r>
-          <w:rPr>
-            <w:noProof/>
-          </w:rPr>
-          <w:t>13</w:t>
-        </w:r>
-      </w:fldSimple>
+      <w:r>
+        <w:fldChar w:fldCharType="begin"/>
+      </w:r>
+      <w:r>
+        <w:instrText xml:space="preserve"> SEQ Figure \* ARABIC </w:instrText>
+      </w:r>
+      <w:r>
+        <w:fldChar w:fldCharType="separate"/>
+      </w:r>
+      <w:r>
+        <w:rPr>
+          <w:noProof/>
+        </w:rPr>
+        <w:t>15</w:t>
+      </w:r>
+      <w:r>
+        <w:rPr>
+          <w:noProof/>
+        </w:rPr>
+        <w:fldChar w:fldCharType="end"/>
+      </w:r>
       <w:r>
         <w:t>: Mail de confirmation envoyé à l'utilisateur</w:t>
       </w:r>
@@ -10073,7 +10549,15 @@
         <w:jc w:val="both"/>
       </w:pPr>
       <w:r>
-        <w:t xml:space="preserve">Pour pouvoir acheter notre jeu, nous avons décidé de deux différentes moyen de paiement par carte bancaire ou par PayPal. Pour pouvoir réaliser cette page, nous avons utilisé deux </w:t>
+        <w:t xml:space="preserve">Pour pouvoir acheter notre jeu, nous avons décidé de </w:t>
+      </w:r>
+      <w:proofErr w:type="gramStart"/>
+      <w:r>
+        <w:t>deux différentes moyen</w:t>
+      </w:r>
+      <w:proofErr w:type="gramEnd"/>
+      <w:r>
+        <w:t xml:space="preserve"> de paiement par carte bancaire ou par PayPal. Pour pouvoir réaliser cette page, nous avons utilisé deux </w:t>
       </w:r>
       <w:proofErr w:type="spellStart"/>
       <w:r>
@@ -10125,7 +10609,7 @@
                     <pic:cNvPicPr/>
                   </pic:nvPicPr>
                   <pic:blipFill>
-                    <a:blip r:embed="rId22"/>
+                    <a:blip r:embed="rId24"/>
                     <a:stretch>
                       <a:fillRect/>
                     </a:stretch>
@@ -10153,14 +10637,27 @@
       <w:r>
         <w:t xml:space="preserve">Figure </w:t>
       </w:r>
-      <w:fldSimple w:instr=" SEQ Figure \* ARABIC ">
-        <w:r>
-          <w:rPr>
-            <w:noProof/>
-          </w:rPr>
-          <w:t>14</w:t>
-        </w:r>
-      </w:fldSimple>
+      <w:r>
+        <w:fldChar w:fldCharType="begin"/>
+      </w:r>
+      <w:r>
+        <w:instrText xml:space="preserve"> SEQ Figure \* ARABIC </w:instrText>
+      </w:r>
+      <w:r>
+        <w:fldChar w:fldCharType="separate"/>
+      </w:r>
+      <w:r>
+        <w:rPr>
+          <w:noProof/>
+        </w:rPr>
+        <w:t>16</w:t>
+      </w:r>
+      <w:r>
+        <w:rPr>
+          <w:noProof/>
+        </w:rPr>
+        <w:fldChar w:fldCharType="end"/>
+      </w:r>
       <w:r>
         <w:t xml:space="preserve"> : </w:t>
       </w:r>
@@ -10176,7 +10673,15 @@
         <w:jc w:val="both"/>
       </w:pPr>
       <w:r>
-        <w:t xml:space="preserve">Lorsqu’on appuie sur le bouton « Payer par PayPal, cela nous redirige vers la page de connexion de paiement de PayPal puis après s’être connecte à son compte, l’utilisateur devra acheter le jeu sur PayPal, l’ensemble des opération, la création d’un paiement, la réussite ou l’échec d’un paiement est géré par la bibliothèque </w:t>
+        <w:t xml:space="preserve">Lorsqu’on appuie sur le bouton « Payer par PayPal, cela nous redirige vers la page de connexion de paiement de PayPal puis après s’être connecte à son compte, l’utilisateur devra acheter le jeu sur PayPal, l’ensemble </w:t>
+      </w:r>
+      <w:proofErr w:type="gramStart"/>
+      <w:r>
+        <w:t>des opération</w:t>
+      </w:r>
+      <w:proofErr w:type="gramEnd"/>
+      <w:r>
+        <w:t xml:space="preserve">, la création d’un paiement, la réussite ou l’échec d’un paiement est géré par la bibliothèque </w:t>
       </w:r>
       <w:proofErr w:type="spellStart"/>
       <w:r>
@@ -10202,7 +10707,15 @@
       </w:r>
       <w:proofErr w:type="spellEnd"/>
       <w:r>
-        <w:t xml:space="preserve">, l’utilisateur sera invité à remplir le formulaire en fournissant son mail ainsi que les données de sa carte bancaire. L’ensemble des opération, la configuration et la création d’un paiement, l’échec ou la réussite d’un paiement est géré par la bibliothèque </w:t>
+        <w:t xml:space="preserve">, l’utilisateur sera invité à remplir le formulaire en fournissant son mail ainsi que les données de sa carte bancaire. L’ensemble </w:t>
+      </w:r>
+      <w:proofErr w:type="gramStart"/>
+      <w:r>
+        <w:t>des opération</w:t>
+      </w:r>
+      <w:proofErr w:type="gramEnd"/>
+      <w:r>
+        <w:t xml:space="preserve">, la configuration et la création d’un paiement, l’échec ou la réussite d’un paiement est géré par la bibliothèque </w:t>
       </w:r>
       <w:proofErr w:type="spellStart"/>
       <w:r>
@@ -10220,7 +10733,15 @@
         <w:jc w:val="both"/>
       </w:pPr>
       <w:r>
-        <w:t>Pour les deux différents moyen de paiement, il s’agit de paiement de test donc les paiement</w:t>
+        <w:t xml:space="preserve">Pour </w:t>
+      </w:r>
+      <w:proofErr w:type="gramStart"/>
+      <w:r>
+        <w:t>les deux différents moyen</w:t>
+      </w:r>
+      <w:proofErr w:type="gramEnd"/>
+      <w:r>
+        <w:t xml:space="preserve"> de paiement, il s’agit de paiement de test donc les paiement</w:t>
       </w:r>
       <w:r>
         <w:t>s</w:t>
@@ -10323,7 +10844,7 @@
                     <pic:cNvPicPr/>
                   </pic:nvPicPr>
                   <pic:blipFill>
-                    <a:blip r:embed="rId23"/>
+                    <a:blip r:embed="rId25"/>
                     <a:stretch>
                       <a:fillRect/>
                     </a:stretch>
@@ -10357,14 +10878,27 @@
       <w:r>
         <w:t xml:space="preserve">Figure </w:t>
       </w:r>
-      <w:fldSimple w:instr=" SEQ Figure \* ARABIC ">
-        <w:r>
-          <w:rPr>
-            <w:noProof/>
-          </w:rPr>
-          <w:t>15</w:t>
-        </w:r>
-      </w:fldSimple>
+      <w:r>
+        <w:fldChar w:fldCharType="begin"/>
+      </w:r>
+      <w:r>
+        <w:instrText xml:space="preserve"> SEQ Figure \* ARABIC </w:instrText>
+      </w:r>
+      <w:r>
+        <w:fldChar w:fldCharType="separate"/>
+      </w:r>
+      <w:r>
+        <w:rPr>
+          <w:noProof/>
+        </w:rPr>
+        <w:t>17</w:t>
+      </w:r>
+      <w:r>
+        <w:rPr>
+          <w:noProof/>
+        </w:rPr>
+        <w:fldChar w:fldCharType="end"/>
+      </w:r>
       <w:r>
         <w:t xml:space="preserve"> : Paiement par </w:t>
       </w:r>
@@ -10406,7 +10940,7 @@
                     <pic:cNvPicPr/>
                   </pic:nvPicPr>
                   <pic:blipFill>
-                    <a:blip r:embed="rId24"/>
+                    <a:blip r:embed="rId26"/>
                     <a:stretch>
                       <a:fillRect/>
                     </a:stretch>
@@ -10434,14 +10968,27 @@
       <w:r>
         <w:t xml:space="preserve">Figure </w:t>
       </w:r>
-      <w:fldSimple w:instr=" SEQ Figure \* ARABIC ">
-        <w:r>
-          <w:rPr>
-            <w:noProof/>
-          </w:rPr>
-          <w:t>16</w:t>
-        </w:r>
-      </w:fldSimple>
+      <w:r>
+        <w:fldChar w:fldCharType="begin"/>
+      </w:r>
+      <w:r>
+        <w:instrText xml:space="preserve"> SEQ Figure \* ARABIC </w:instrText>
+      </w:r>
+      <w:r>
+        <w:fldChar w:fldCharType="separate"/>
+      </w:r>
+      <w:r>
+        <w:rPr>
+          <w:noProof/>
+        </w:rPr>
+        <w:t>18</w:t>
+      </w:r>
+      <w:r>
+        <w:rPr>
+          <w:noProof/>
+        </w:rPr>
+        <w:fldChar w:fldCharType="end"/>
+      </w:r>
       <w:r>
         <w:t>: Paiement par carte bancaire</w:t>
       </w:r>
@@ -10502,7 +11049,7 @@
                     <pic:cNvPicPr/>
                   </pic:nvPicPr>
                   <pic:blipFill>
-                    <a:blip r:embed="rId25"/>
+                    <a:blip r:embed="rId27"/>
                     <a:stretch>
                       <a:fillRect/>
                     </a:stretch>
@@ -10530,14 +11077,27 @@
       <w:r>
         <w:t xml:space="preserve">Figure </w:t>
       </w:r>
-      <w:fldSimple w:instr=" SEQ Figure \* ARABIC ">
-        <w:r>
-          <w:rPr>
-            <w:noProof/>
-          </w:rPr>
-          <w:t>17</w:t>
-        </w:r>
-      </w:fldSimple>
+      <w:r>
+        <w:fldChar w:fldCharType="begin"/>
+      </w:r>
+      <w:r>
+        <w:instrText xml:space="preserve"> SEQ Figure \* ARABIC </w:instrText>
+      </w:r>
+      <w:r>
+        <w:fldChar w:fldCharType="separate"/>
+      </w:r>
+      <w:r>
+        <w:rPr>
+          <w:noProof/>
+        </w:rPr>
+        <w:t>19</w:t>
+      </w:r>
+      <w:r>
+        <w:rPr>
+          <w:noProof/>
+        </w:rPr>
+        <w:fldChar w:fldCharType="end"/>
+      </w:r>
       <w:r>
         <w:t xml:space="preserve"> : </w:t>
       </w:r>
@@ -10627,7 +11187,15 @@
         <w:t>s</w:t>
       </w:r>
       <w:r>
-        <w:t xml:space="preserve"> (email, prénom, nom et pseudo) et qui permet également de modifier leurs données. Cette page contient trois </w:t>
+        <w:t xml:space="preserve"> (</w:t>
+      </w:r>
+      <w:proofErr w:type="gramStart"/>
+      <w:r>
+        <w:t>email</w:t>
+      </w:r>
+      <w:proofErr w:type="gramEnd"/>
+      <w:r>
+        <w:t xml:space="preserve">, prénom, nom et pseudo) et qui permet également de modifier leurs données. Cette page contient trois </w:t>
       </w:r>
       <w:proofErr w:type="spellStart"/>
       <w:r>
@@ -10643,7 +11211,15 @@
       </w:r>
       <w:proofErr w:type="spellEnd"/>
       <w:r>
-        <w:t xml:space="preserve"> pour le titre « Informations personnelles » et pour son adresse mail, un </w:t>
+        <w:t xml:space="preserve"> pour le titre « Informations personnelles » et pour son adresse </w:t>
+      </w:r>
+      <w:proofErr w:type="gramStart"/>
+      <w:r>
+        <w:t>mail</w:t>
+      </w:r>
+      <w:proofErr w:type="gramEnd"/>
+      <w:r>
+        <w:t xml:space="preserve">, un </w:t>
       </w:r>
       <w:proofErr w:type="spellStart"/>
       <w:r>
@@ -10718,7 +11294,7 @@
                     <pic:cNvPicPr/>
                   </pic:nvPicPr>
                   <pic:blipFill>
-                    <a:blip r:embed="rId26"/>
+                    <a:blip r:embed="rId28"/>
                     <a:stretch>
                       <a:fillRect/>
                     </a:stretch>
@@ -10746,14 +11322,27 @@
       <w:r>
         <w:t xml:space="preserve">Figure </w:t>
       </w:r>
-      <w:fldSimple w:instr=" SEQ Figure \* ARABIC ">
-        <w:r>
-          <w:rPr>
-            <w:noProof/>
-          </w:rPr>
-          <w:t>18</w:t>
-        </w:r>
-      </w:fldSimple>
+      <w:r>
+        <w:fldChar w:fldCharType="begin"/>
+      </w:r>
+      <w:r>
+        <w:instrText xml:space="preserve"> SEQ Figure \* ARABIC </w:instrText>
+      </w:r>
+      <w:r>
+        <w:fldChar w:fldCharType="separate"/>
+      </w:r>
+      <w:r>
+        <w:rPr>
+          <w:noProof/>
+        </w:rPr>
+        <w:t>20</w:t>
+      </w:r>
+      <w:r>
+        <w:rPr>
+          <w:noProof/>
+        </w:rPr>
+        <w:fldChar w:fldCharType="end"/>
+      </w:r>
       <w:r>
         <w:t xml:space="preserve">: </w:t>
       </w:r>
@@ -10794,7 +11383,7 @@
                     <pic:cNvPicPr/>
                   </pic:nvPicPr>
                   <pic:blipFill>
-                    <a:blip r:embed="rId27"/>
+                    <a:blip r:embed="rId29"/>
                     <a:stretch>
                       <a:fillRect/>
                     </a:stretch>
@@ -10822,14 +11411,27 @@
       <w:r>
         <w:t xml:space="preserve">Figure </w:t>
       </w:r>
-      <w:fldSimple w:instr=" SEQ Figure \* ARABIC ">
-        <w:r>
-          <w:rPr>
-            <w:noProof/>
-          </w:rPr>
-          <w:t>19</w:t>
-        </w:r>
-      </w:fldSimple>
+      <w:r>
+        <w:fldChar w:fldCharType="begin"/>
+      </w:r>
+      <w:r>
+        <w:instrText xml:space="preserve"> SEQ Figure \* ARABIC </w:instrText>
+      </w:r>
+      <w:r>
+        <w:fldChar w:fldCharType="separate"/>
+      </w:r>
+      <w:r>
+        <w:rPr>
+          <w:noProof/>
+        </w:rPr>
+        <w:t>21</w:t>
+      </w:r>
+      <w:r>
+        <w:rPr>
+          <w:noProof/>
+        </w:rPr>
+        <w:fldChar w:fldCharType="end"/>
+      </w:r>
       <w:r>
         <w:t xml:space="preserve"> : </w:t>
       </w:r>
@@ -10935,6 +11537,7 @@
         </w:rPr>
         <w:t>composant commune à toute les pages</w:t>
       </w:r>
+      <w:proofErr w:type="gramStart"/>
       <w:r>
         <w:rPr>
           <w:u w:val="single"/>
@@ -10944,6 +11547,7 @@
       <w:r>
         <w:t>:</w:t>
       </w:r>
+      <w:proofErr w:type="gramEnd"/>
     </w:p>
     <w:p>
       <w:pPr>
@@ -11011,7 +11615,7 @@
                     <pic:cNvPicPr/>
                   </pic:nvPicPr>
                   <pic:blipFill>
-                    <a:blip r:embed="rId28"/>
+                    <a:blip r:embed="rId30"/>
                     <a:stretch>
                       <a:fillRect/>
                     </a:stretch>
@@ -11039,14 +11643,27 @@
       <w:r>
         <w:t xml:space="preserve">Figure </w:t>
       </w:r>
-      <w:fldSimple w:instr=" SEQ Figure \* ARABIC ">
-        <w:r>
-          <w:rPr>
-            <w:noProof/>
-          </w:rPr>
-          <w:t>20</w:t>
-        </w:r>
-      </w:fldSimple>
+      <w:r>
+        <w:fldChar w:fldCharType="begin"/>
+      </w:r>
+      <w:r>
+        <w:instrText xml:space="preserve"> SEQ Figure \* ARABIC </w:instrText>
+      </w:r>
+      <w:r>
+        <w:fldChar w:fldCharType="separate"/>
+      </w:r>
+      <w:r>
+        <w:rPr>
+          <w:noProof/>
+        </w:rPr>
+        <w:t>22</w:t>
+      </w:r>
+      <w:r>
+        <w:rPr>
+          <w:noProof/>
+        </w:rPr>
+        <w:fldChar w:fldCharType="end"/>
+      </w:r>
       <w:r>
         <w:t>: Header</w:t>
       </w:r>
@@ -11170,7 +11787,7 @@
                     </pic:cNvPicPr>
                   </pic:nvPicPr>
                   <pic:blipFill>
-                    <a:blip r:embed="rId29">
+                    <a:blip r:embed="rId31">
                       <a:extLst>
                         <a:ext uri="{28A0092B-C50C-407E-A947-70E740481C1C}">
                           <a14:useLocalDpi xmlns:a14="http://schemas.microsoft.com/office/drawing/2010/main" val="0"/>
@@ -11206,14 +11823,27 @@
       <w:r>
         <w:t xml:space="preserve">Figure </w:t>
       </w:r>
-      <w:fldSimple w:instr=" SEQ Figure \* ARABIC ">
-        <w:r>
-          <w:rPr>
-            <w:noProof/>
-          </w:rPr>
-          <w:t>21</w:t>
-        </w:r>
-      </w:fldSimple>
+      <w:r>
+        <w:fldChar w:fldCharType="begin"/>
+      </w:r>
+      <w:r>
+        <w:instrText xml:space="preserve"> SEQ Figure \* ARABIC </w:instrText>
+      </w:r>
+      <w:r>
+        <w:fldChar w:fldCharType="separate"/>
+      </w:r>
+      <w:r>
+        <w:rPr>
+          <w:noProof/>
+        </w:rPr>
+        <w:t>23</w:t>
+      </w:r>
+      <w:r>
+        <w:rPr>
+          <w:noProof/>
+        </w:rPr>
+        <w:fldChar w:fldCharType="end"/>
+      </w:r>
       <w:r>
         <w:t>: Liste des langues disponible sur notre site web</w:t>
       </w:r>
@@ -11248,7 +11878,7 @@
                     </pic:cNvPicPr>
                   </pic:nvPicPr>
                   <pic:blipFill>
-                    <a:blip r:embed="rId30">
+                    <a:blip r:embed="rId32">
                       <a:extLst>
                         <a:ext uri="{28A0092B-C50C-407E-A947-70E740481C1C}">
                           <a14:useLocalDpi xmlns:a14="http://schemas.microsoft.com/office/drawing/2010/main" val="0"/>
@@ -11284,14 +11914,27 @@
       <w:r>
         <w:t xml:space="preserve">Figure </w:t>
       </w:r>
-      <w:fldSimple w:instr=" SEQ Figure \* ARABIC ">
-        <w:r>
-          <w:rPr>
-            <w:noProof/>
-          </w:rPr>
-          <w:t>22</w:t>
-        </w:r>
-      </w:fldSimple>
+      <w:r>
+        <w:fldChar w:fldCharType="begin"/>
+      </w:r>
+      <w:r>
+        <w:instrText xml:space="preserve"> SEQ Figure \* ARABIC </w:instrText>
+      </w:r>
+      <w:r>
+        <w:fldChar w:fldCharType="separate"/>
+      </w:r>
+      <w:r>
+        <w:rPr>
+          <w:noProof/>
+        </w:rPr>
+        <w:t>24</w:t>
+      </w:r>
+      <w:r>
+        <w:rPr>
+          <w:noProof/>
+        </w:rPr>
+        <w:fldChar w:fldCharType="end"/>
+      </w:r>
       <w:r>
         <w:t>: Fichier JSON Français</w:t>
       </w:r>
@@ -11326,7 +11969,7 @@
                     </pic:cNvPicPr>
                   </pic:nvPicPr>
                   <pic:blipFill>
-                    <a:blip r:embed="rId31">
+                    <a:blip r:embed="rId33">
                       <a:extLst>
                         <a:ext uri="{28A0092B-C50C-407E-A947-70E740481C1C}">
                           <a14:useLocalDpi xmlns:a14="http://schemas.microsoft.com/office/drawing/2010/main" val="0"/>
@@ -11362,14 +12005,27 @@
       <w:r>
         <w:t xml:space="preserve">Figure </w:t>
       </w:r>
-      <w:fldSimple w:instr=" SEQ Figure \* ARABIC ">
-        <w:r>
-          <w:rPr>
-            <w:noProof/>
-          </w:rPr>
-          <w:t>23</w:t>
-        </w:r>
-      </w:fldSimple>
+      <w:r>
+        <w:fldChar w:fldCharType="begin"/>
+      </w:r>
+      <w:r>
+        <w:instrText xml:space="preserve"> SEQ Figure \* ARABIC </w:instrText>
+      </w:r>
+      <w:r>
+        <w:fldChar w:fldCharType="separate"/>
+      </w:r>
+      <w:r>
+        <w:rPr>
+          <w:noProof/>
+        </w:rPr>
+        <w:t>25</w:t>
+      </w:r>
+      <w:r>
+        <w:rPr>
+          <w:noProof/>
+        </w:rPr>
+        <w:fldChar w:fldCharType="end"/>
+      </w:r>
       <w:r>
         <w:t xml:space="preserve"> : Fichier JSON Anglais</w:t>
       </w:r>
@@ -11431,7 +12087,7 @@
                     </pic:cNvPicPr>
                   </pic:nvPicPr>
                   <pic:blipFill>
-                    <a:blip r:embed="rId32">
+                    <a:blip r:embed="rId34">
                       <a:extLst>
                         <a:ext uri="{28A0092B-C50C-407E-A947-70E740481C1C}">
                           <a14:useLocalDpi xmlns:a14="http://schemas.microsoft.com/office/drawing/2010/main" val="0"/>
@@ -11467,14 +12123,27 @@
       <w:r>
         <w:t xml:space="preserve">Figure </w:t>
       </w:r>
-      <w:fldSimple w:instr=" SEQ Figure \* ARABIC ">
-        <w:r>
-          <w:rPr>
-            <w:noProof/>
-          </w:rPr>
-          <w:t>24</w:t>
-        </w:r>
-      </w:fldSimple>
+      <w:r>
+        <w:fldChar w:fldCharType="begin"/>
+      </w:r>
+      <w:r>
+        <w:instrText xml:space="preserve"> SEQ Figure \* ARABIC </w:instrText>
+      </w:r>
+      <w:r>
+        <w:fldChar w:fldCharType="separate"/>
+      </w:r>
+      <w:r>
+        <w:rPr>
+          <w:noProof/>
+        </w:rPr>
+        <w:t>26</w:t>
+      </w:r>
+      <w:r>
+        <w:rPr>
+          <w:noProof/>
+        </w:rPr>
+        <w:fldChar w:fldCharType="end"/>
+      </w:r>
       <w:r>
         <w:t>: Connexion (Header</w:t>
       </w:r>
@@ -11653,7 +12322,7 @@
                     <pic:cNvPicPr/>
                   </pic:nvPicPr>
                   <pic:blipFill>
-                    <a:blip r:embed="rId33"/>
+                    <a:blip r:embed="rId35"/>
                     <a:stretch>
                       <a:fillRect/>
                     </a:stretch>
@@ -11681,14 +12350,27 @@
       <w:r>
         <w:t xml:space="preserve">Figure </w:t>
       </w:r>
-      <w:fldSimple w:instr=" SEQ Figure \* ARABIC ">
-        <w:r>
-          <w:rPr>
-            <w:noProof/>
-          </w:rPr>
-          <w:t>25</w:t>
-        </w:r>
-      </w:fldSimple>
+      <w:r>
+        <w:fldChar w:fldCharType="begin"/>
+      </w:r>
+      <w:r>
+        <w:instrText xml:space="preserve"> SEQ Figure \* ARABIC </w:instrText>
+      </w:r>
+      <w:r>
+        <w:fldChar w:fldCharType="separate"/>
+      </w:r>
+      <w:r>
+        <w:rPr>
+          <w:noProof/>
+        </w:rPr>
+        <w:t>27</w:t>
+      </w:r>
+      <w:r>
+        <w:rPr>
+          <w:noProof/>
+        </w:rPr>
+        <w:fldChar w:fldCharType="end"/>
+      </w:r>
       <w:r>
         <w:t xml:space="preserve"> : </w:t>
       </w:r>
@@ -11772,6 +12454,7 @@
         <w:t xml:space="preserve">Les parties sont </w:t>
       </w:r>
       <w:proofErr w:type="spellStart"/>
+      <w:proofErr w:type="gramStart"/>
       <w:r>
         <w:rPr>
           <w:color w:val="FF0000"/>
@@ -11781,6 +12464,7 @@
         <w:t>a</w:t>
       </w:r>
       <w:proofErr w:type="spellEnd"/>
+      <w:proofErr w:type="gramEnd"/>
       <w:r>
         <w:rPr>
           <w:color w:val="FF0000"/>
@@ -11841,8 +12525,16 @@
         <w:rPr>
           <w:color w:val="FF0000"/>
         </w:rPr>
-        <w:t>ard dans le glossaire):</w:t>
-      </w:r>
+        <w:t>ard dans le glossaire</w:t>
+      </w:r>
+      <w:proofErr w:type="gramStart"/>
+      <w:r>
+        <w:rPr>
+          <w:color w:val="FF0000"/>
+        </w:rPr>
+        <w:t>):</w:t>
+      </w:r>
+      <w:proofErr w:type="gramEnd"/>
     </w:p>
     <w:p>
       <w:pPr>
@@ -11950,8 +12642,13 @@
           <w:numId w:val="8"/>
         </w:numPr>
       </w:pPr>
-      <w:r>
-        <w:t>Script: fichier contenant le code source d’un objet ou fonctionnalité</w:t>
+      <w:proofErr w:type="gramStart"/>
+      <w:r>
+        <w:t>Script:</w:t>
+      </w:r>
+      <w:proofErr w:type="gramEnd"/>
+      <w:r>
+        <w:t xml:space="preserve"> fichier contenant le code source d’un objet ou fonctionnalité</w:t>
       </w:r>
     </w:p>
     <w:p>
@@ -12108,10 +12805,12 @@
         </w:numPr>
       </w:pPr>
       <w:proofErr w:type="spellStart"/>
+      <w:proofErr w:type="gramStart"/>
       <w:r>
         <w:t>orthographicSize</w:t>
       </w:r>
       <w:proofErr w:type="spellEnd"/>
+      <w:proofErr w:type="gramEnd"/>
       <w:r>
         <w:t xml:space="preserve"> : </w:t>
       </w:r>
@@ -12172,7 +12871,15 @@
       </w:r>
       <w:proofErr w:type="spellEnd"/>
       <w:r>
-        <w:t xml:space="preserve"> avec ses composants et ses propriété.</w:t>
+        <w:t xml:space="preserve"> avec ses composants et </w:t>
+      </w:r>
+      <w:proofErr w:type="gramStart"/>
+      <w:r>
+        <w:t>ses propriété</w:t>
+      </w:r>
+      <w:proofErr w:type="gramEnd"/>
+      <w:r>
+        <w:t>.</w:t>
       </w:r>
     </w:p>
     <w:p/>
@@ -12272,7 +12979,7 @@
                     </pic:cNvPicPr>
                   </pic:nvPicPr>
                   <pic:blipFill>
-                    <a:blip r:embed="rId34">
+                    <a:blip r:embed="rId36">
                       <a:extLst>
                         <a:ext uri="{28A0092B-C50C-407E-A947-70E740481C1C}">
                           <a14:useLocalDpi xmlns:a14="http://schemas.microsoft.com/office/drawing/2010/main" val="0"/>
@@ -12311,14 +13018,27 @@
       <w:r>
         <w:t xml:space="preserve">Figure </w:t>
       </w:r>
-      <w:fldSimple w:instr=" SEQ Figure \* ARABIC ">
-        <w:r>
-          <w:rPr>
-            <w:noProof/>
-          </w:rPr>
-          <w:t>26</w:t>
-        </w:r>
-      </w:fldSimple>
+      <w:r>
+        <w:fldChar w:fldCharType="begin"/>
+      </w:r>
+      <w:r>
+        <w:instrText xml:space="preserve"> SEQ Figure \* ARABIC </w:instrText>
+      </w:r>
+      <w:r>
+        <w:fldChar w:fldCharType="separate"/>
+      </w:r>
+      <w:r>
+        <w:rPr>
+          <w:noProof/>
+        </w:rPr>
+        <w:t>28</w:t>
+      </w:r>
+      <w:r>
+        <w:rPr>
+          <w:noProof/>
+        </w:rPr>
+        <w:fldChar w:fldCharType="end"/>
+      </w:r>
       <w:r>
         <w:rPr>
           <w:noProof/>
@@ -12509,7 +13229,15 @@
         <w:t> »</w:t>
       </w:r>
       <w:r>
-        <w:t>. Sauf que cette fois, lors du click, ce n’est pas une scène qui appara</w:t>
+        <w:t xml:space="preserve">. </w:t>
+      </w:r>
+      <w:proofErr w:type="gramStart"/>
+      <w:r>
+        <w:t>Sauf que</w:t>
+      </w:r>
+      <w:proofErr w:type="gramEnd"/>
+      <w:r>
+        <w:t xml:space="preserve"> cette fois, lors du click, ce n’est pas une scène qui appara</w:t>
       </w:r>
       <w:r>
         <w:t>î</w:t>
@@ -12557,7 +13285,7 @@
                     </pic:cNvPicPr>
                   </pic:nvPicPr>
                   <pic:blipFill>
-                    <a:blip r:embed="rId35">
+                    <a:blip r:embed="rId37">
                       <a:extLst>
                         <a:ext uri="{28A0092B-C50C-407E-A947-70E740481C1C}">
                           <a14:useLocalDpi xmlns:a14="http://schemas.microsoft.com/office/drawing/2010/main" val="0"/>
@@ -12597,14 +13325,27 @@
       <w:r>
         <w:t xml:space="preserve">Figure </w:t>
       </w:r>
-      <w:fldSimple w:instr=" SEQ Figure \* ARABIC ">
-        <w:r>
-          <w:rPr>
-            <w:noProof/>
-          </w:rPr>
-          <w:t>27</w:t>
-        </w:r>
-      </w:fldSimple>
+      <w:r>
+        <w:fldChar w:fldCharType="begin"/>
+      </w:r>
+      <w:r>
+        <w:instrText xml:space="preserve"> SEQ Figure \* ARABIC </w:instrText>
+      </w:r>
+      <w:r>
+        <w:fldChar w:fldCharType="separate"/>
+      </w:r>
+      <w:r>
+        <w:rPr>
+          <w:noProof/>
+        </w:rPr>
+        <w:t>29</w:t>
+      </w:r>
+      <w:r>
+        <w:rPr>
+          <w:noProof/>
+        </w:rPr>
+        <w:fldChar w:fldCharType="end"/>
+      </w:r>
       <w:r>
         <w:t>: menu de configuration (capture d'écran)</w:t>
       </w:r>
@@ -12824,7 +13565,7 @@
                     <pic:cNvPicPr/>
                   </pic:nvPicPr>
                   <pic:blipFill>
-                    <a:blip r:embed="rId36"/>
+                    <a:blip r:embed="rId38"/>
                     <a:stretch>
                       <a:fillRect/>
                     </a:stretch>
@@ -12853,14 +13594,27 @@
       <w:r>
         <w:t xml:space="preserve">Figure </w:t>
       </w:r>
-      <w:fldSimple w:instr=" SEQ Figure \* ARABIC ">
-        <w:r>
-          <w:rPr>
-            <w:noProof/>
-          </w:rPr>
-          <w:t>28</w:t>
-        </w:r>
-      </w:fldSimple>
+      <w:r>
+        <w:fldChar w:fldCharType="begin"/>
+      </w:r>
+      <w:r>
+        <w:instrText xml:space="preserve"> SEQ Figure \* ARABIC </w:instrText>
+      </w:r>
+      <w:r>
+        <w:fldChar w:fldCharType="separate"/>
+      </w:r>
+      <w:r>
+        <w:rPr>
+          <w:noProof/>
+        </w:rPr>
+        <w:t>30</w:t>
+      </w:r>
+      <w:r>
+        <w:rPr>
+          <w:noProof/>
+        </w:rPr>
+        <w:fldChar w:fldCharType="end"/>
+      </w:r>
       <w:r>
         <w:t xml:space="preserve"> : Scène de sélection de personnage</w:t>
       </w:r>
@@ -12896,97 +13650,6 @@
         </w:rPr>
         <w:t>SELVARATNAM Akash</w:t>
       </w:r>
-    </w:p>
-    <w:p>
-      <w:pPr>
-        <w:jc w:val="both"/>
-        <w:rPr>
-          <w:i/>
-          <w:iCs/>
-          <w:sz w:val="20"/>
-          <w:szCs w:val="20"/>
-        </w:rPr>
-      </w:pPr>
-    </w:p>
-    <w:p>
-      <w:pPr>
-        <w:keepNext/>
-      </w:pPr>
-      <w:r>
-        <w:rPr>
-          <w:noProof/>
-        </w:rPr>
-        <w:drawing>
-          <wp:inline distT="0" distB="0" distL="0" distR="0" wp14:anchorId="3A14C02B" wp14:editId="23A93054">
-            <wp:extent cx="5737270" cy="3733800"/>
-            <wp:effectExtent l="0" t="0" r="0" b="0"/>
-            <wp:docPr id="745921672" name="Picture 1" descr="A diagram of a diagram&#10;&#10;Description automatically generated"/>
-            <wp:cNvGraphicFramePr>
-              <a:graphicFrameLocks xmlns:a="http://schemas.openxmlformats.org/drawingml/2006/main" noChangeAspect="1"/>
-            </wp:cNvGraphicFramePr>
-            <a:graphic xmlns:a="http://schemas.openxmlformats.org/drawingml/2006/main">
-              <a:graphicData uri="http://schemas.openxmlformats.org/drawingml/2006/picture">
-                <pic:pic xmlns:pic="http://schemas.openxmlformats.org/drawingml/2006/picture">
-                  <pic:nvPicPr>
-                    <pic:cNvPr id="745921672" name="Picture 1" descr="A diagram of a diagram&#10;&#10;Description automatically generated"/>
-                    <pic:cNvPicPr/>
-                  </pic:nvPicPr>
-                  <pic:blipFill rotWithShape="1">
-                    <a:blip r:embed="rId37">
-                      <a:extLst>
-                        <a:ext uri="{28A0092B-C50C-407E-A947-70E740481C1C}">
-                          <a14:useLocalDpi xmlns:a14="http://schemas.microsoft.com/office/drawing/2010/main" val="0"/>
-                        </a:ext>
-                      </a:extLst>
-                    </a:blip>
-                    <a:srcRect l="33129" t="4587" r="2000" b="4482"/>
-                    <a:stretch/>
-                  </pic:blipFill>
-                  <pic:spPr bwMode="auto">
-                    <a:xfrm>
-                      <a:off x="0" y="0"/>
-                      <a:ext cx="5763578" cy="3750921"/>
-                    </a:xfrm>
-                    <a:prstGeom prst="rect">
-                      <a:avLst/>
-                    </a:prstGeom>
-                    <a:ln>
-                      <a:noFill/>
-                    </a:ln>
-                    <a:extLst>
-                      <a:ext uri="{53640926-AAD7-44D8-BBD7-CCE9431645EC}">
-                        <a14:shadowObscured xmlns:a14="http://schemas.microsoft.com/office/drawing/2010/main"/>
-                      </a:ext>
-                    </a:extLst>
-                  </pic:spPr>
-                </pic:pic>
-              </a:graphicData>
-            </a:graphic>
-          </wp:inline>
-        </w:drawing>
-      </w:r>
-    </w:p>
-    <w:p>
-      <w:pPr>
-        <w:pStyle w:val="Caption"/>
-      </w:pPr>
-      <w:r>
-        <w:t xml:space="preserve">Figure </w:t>
-      </w:r>
-      <w:fldSimple w:instr=" SEQ Figure \* ARABIC ">
-        <w:r>
-          <w:rPr>
-            <w:noProof/>
-          </w:rPr>
-          <w:t>29</w:t>
-        </w:r>
-      </w:fldSimple>
-      <w:r>
-        <w:t xml:space="preserve">: </w:t>
-      </w:r>
-      <w:r>
-        <w:t>diagramme d'état-transition du personnage (réalisé par ZHANG Anxian)</w:t>
-      </w:r>
       <w:r>
         <w:rPr>
           <w:u w:val="single"/>
@@ -13005,11 +13668,19 @@
           <w:u w:val="single"/>
         </w:rPr>
         <w:lastRenderedPageBreak/>
-        <w:t>Fonctionnalités dans l’ensemble des niveaux</w:t>
+        <w:t xml:space="preserve">Fonctionnalités dans l’ensemble des </w:t>
+      </w:r>
+      <w:proofErr w:type="gramStart"/>
+      <w:r>
+        <w:rPr>
+          <w:u w:val="single"/>
+        </w:rPr>
+        <w:t>niveaux</w:t>
       </w:r>
       <w:r>
         <w:t>:</w:t>
       </w:r>
+      <w:proofErr w:type="gramEnd"/>
     </w:p>
     <w:p>
       <w:pPr>
@@ -13117,7 +13788,7 @@
                     <pic:cNvPicPr/>
                   </pic:nvPicPr>
                   <pic:blipFill>
-                    <a:blip r:embed="rId38"/>
+                    <a:blip r:embed="rId39"/>
                     <a:stretch>
                       <a:fillRect/>
                     </a:stretch>
@@ -13145,14 +13816,27 @@
       <w:r>
         <w:t xml:space="preserve">Figure </w:t>
       </w:r>
-      <w:fldSimple w:instr=" SEQ Figure \* ARABIC ">
-        <w:r>
-          <w:rPr>
-            <w:noProof/>
-          </w:rPr>
-          <w:t>30</w:t>
-        </w:r>
-      </w:fldSimple>
+      <w:r>
+        <w:fldChar w:fldCharType="begin"/>
+      </w:r>
+      <w:r>
+        <w:instrText xml:space="preserve"> SEQ Figure \* ARABIC </w:instrText>
+      </w:r>
+      <w:r>
+        <w:fldChar w:fldCharType="separate"/>
+      </w:r>
+      <w:r>
+        <w:rPr>
+          <w:noProof/>
+        </w:rPr>
+        <w:t>31</w:t>
+      </w:r>
+      <w:r>
+        <w:rPr>
+          <w:noProof/>
+        </w:rPr>
+        <w:fldChar w:fldCharType="end"/>
+      </w:r>
       <w:r>
         <w:t xml:space="preserve"> : Barre de vie du joueur à 50% et barre de vie de l'ennemi à 100%</w:t>
       </w:r>
@@ -13183,7 +13867,7 @@
                     </pic:cNvPicPr>
                   </pic:nvPicPr>
                   <pic:blipFill>
-                    <a:blip r:embed="rId39">
+                    <a:blip r:embed="rId40">
                       <a:extLst>
                         <a:ext uri="{28A0092B-C50C-407E-A947-70E740481C1C}">
                           <a14:useLocalDpi xmlns:a14="http://schemas.microsoft.com/office/drawing/2010/main" val="0"/>
@@ -13219,14 +13903,27 @@
       <w:r>
         <w:t xml:space="preserve">Figure </w:t>
       </w:r>
-      <w:fldSimple w:instr=" SEQ Figure \* ARABIC ">
-        <w:r>
-          <w:rPr>
-            <w:noProof/>
-          </w:rPr>
-          <w:t>31</w:t>
-        </w:r>
-      </w:fldSimple>
+      <w:r>
+        <w:fldChar w:fldCharType="begin"/>
+      </w:r>
+      <w:r>
+        <w:instrText xml:space="preserve"> SEQ Figure \* ARABIC </w:instrText>
+      </w:r>
+      <w:r>
+        <w:fldChar w:fldCharType="separate"/>
+      </w:r>
+      <w:r>
+        <w:rPr>
+          <w:noProof/>
+        </w:rPr>
+        <w:t>32</w:t>
+      </w:r>
+      <w:r>
+        <w:rPr>
+          <w:noProof/>
+        </w:rPr>
+        <w:fldChar w:fldCharType="end"/>
+      </w:r>
       <w:r>
         <w:t xml:space="preserve"> : Les attributs de l'image de la barre de vie</w:t>
       </w:r>
@@ -13293,7 +13990,15 @@
       </w:r>
       <w:proofErr w:type="spellEnd"/>
       <w:r>
-        <w:t xml:space="preserve"> =  58.33 </w:t>
+        <w:t xml:space="preserve"> </w:t>
+      </w:r>
+      <w:proofErr w:type="gramStart"/>
+      <w:r>
+        <w:t>=  58.33</w:t>
+      </w:r>
+      <w:proofErr w:type="gramEnd"/>
+      <w:r>
+        <w:t xml:space="preserve"> </w:t>
       </w:r>
       <w:proofErr w:type="spellStart"/>
       <w:r>
@@ -13494,7 +14199,7 @@
                     </pic:cNvPicPr>
                   </pic:nvPicPr>
                   <pic:blipFill>
-                    <a:blip r:embed="rId40">
+                    <a:blip r:embed="rId41">
                       <a:extLst>
                         <a:ext uri="{28A0092B-C50C-407E-A947-70E740481C1C}">
                           <a14:useLocalDpi xmlns:a14="http://schemas.microsoft.com/office/drawing/2010/main" val="0"/>
@@ -13531,14 +14236,27 @@
       <w:r>
         <w:t xml:space="preserve">Figure </w:t>
       </w:r>
-      <w:fldSimple w:instr=" SEQ Figure \* ARABIC ">
-        <w:r>
-          <w:rPr>
-            <w:noProof/>
-          </w:rPr>
-          <w:t>32</w:t>
-        </w:r>
-      </w:fldSimple>
+      <w:r>
+        <w:fldChar w:fldCharType="begin"/>
+      </w:r>
+      <w:r>
+        <w:instrText xml:space="preserve"> SEQ Figure \* ARABIC </w:instrText>
+      </w:r>
+      <w:r>
+        <w:fldChar w:fldCharType="separate"/>
+      </w:r>
+      <w:r>
+        <w:rPr>
+          <w:noProof/>
+        </w:rPr>
+        <w:t>33</w:t>
+      </w:r>
+      <w:r>
+        <w:rPr>
+          <w:noProof/>
+        </w:rPr>
+        <w:fldChar w:fldCharType="end"/>
+      </w:r>
       <w:r>
         <w:t xml:space="preserve"> : barre de vie à 50%</w:t>
       </w:r>
@@ -13616,7 +14334,7 @@
                     <pic:cNvPicPr/>
                   </pic:nvPicPr>
                   <pic:blipFill>
-                    <a:blip r:embed="rId41"/>
+                    <a:blip r:embed="rId42"/>
                     <a:stretch>
                       <a:fillRect/>
                     </a:stretch>
@@ -13645,14 +14363,27 @@
       <w:r>
         <w:t xml:space="preserve">Figure </w:t>
       </w:r>
-      <w:fldSimple w:instr=" SEQ Figure \* ARABIC ">
-        <w:r>
-          <w:rPr>
-            <w:noProof/>
-          </w:rPr>
-          <w:t>33</w:t>
-        </w:r>
-      </w:fldSimple>
+      <w:r>
+        <w:fldChar w:fldCharType="begin"/>
+      </w:r>
+      <w:r>
+        <w:instrText xml:space="preserve"> SEQ Figure \* ARABIC </w:instrText>
+      </w:r>
+      <w:r>
+        <w:fldChar w:fldCharType="separate"/>
+      </w:r>
+      <w:r>
+        <w:rPr>
+          <w:noProof/>
+        </w:rPr>
+        <w:t>34</w:t>
+      </w:r>
+      <w:r>
+        <w:rPr>
+          <w:noProof/>
+        </w:rPr>
+        <w:fldChar w:fldCharType="end"/>
+      </w:r>
       <w:r>
         <w:t xml:space="preserve"> : L'</w:t>
       </w:r>
@@ -13733,13 +14464,21 @@
     </w:p>
     <w:p>
       <w:r>
-        <w:t>Si le joueur n’est plus dans le périmètre de l’ennemi, alors l’algorithme permettant de suivre le joueur se désactivera et activera l’algorithme permettant à l’ennemi de réaliser une patrouille entre les deux position</w:t>
+        <w:t xml:space="preserve">Si le joueur n’est plus dans le périmètre de l’ennemi, alors l’algorithme permettant de suivre le joueur se désactivera et activera l’algorithme permettant à l’ennemi de réaliser une patrouille entre </w:t>
+      </w:r>
+      <w:proofErr w:type="gramStart"/>
+      <w:r>
+        <w:t>les deux position</w:t>
       </w:r>
       <w:r>
         <w:t>s</w:t>
       </w:r>
       <w:r>
-        <w:t xml:space="preserve"> fourni en paramètre de la fonction.</w:t>
+        <w:t xml:space="preserve"> fourni</w:t>
+      </w:r>
+      <w:proofErr w:type="gramEnd"/>
+      <w:r>
+        <w:t xml:space="preserve"> en paramètre de la fonction.</w:t>
       </w:r>
     </w:p>
     <w:p>
@@ -13854,7 +14593,7 @@
                     </pic:cNvPicPr>
                   </pic:nvPicPr>
                   <pic:blipFill>
-                    <a:blip r:embed="rId42">
+                    <a:blip r:embed="rId43">
                       <a:extLst>
                         <a:ext uri="{28A0092B-C50C-407E-A947-70E740481C1C}">
                           <a14:useLocalDpi xmlns:a14="http://schemas.microsoft.com/office/drawing/2010/main" val="0"/>
@@ -13893,14 +14632,27 @@
       <w:r>
         <w:t xml:space="preserve">Figure </w:t>
       </w:r>
-      <w:fldSimple w:instr=" SEQ Figure \* ARABIC ">
-        <w:r>
-          <w:rPr>
-            <w:noProof/>
-          </w:rPr>
-          <w:t>34</w:t>
-        </w:r>
-      </w:fldSimple>
+      <w:r>
+        <w:fldChar w:fldCharType="begin"/>
+      </w:r>
+      <w:r>
+        <w:instrText xml:space="preserve"> SEQ Figure \* ARABIC </w:instrText>
+      </w:r>
+      <w:r>
+        <w:fldChar w:fldCharType="separate"/>
+      </w:r>
+      <w:r>
+        <w:rPr>
+          <w:noProof/>
+        </w:rPr>
+        <w:t>35</w:t>
+      </w:r>
+      <w:r>
+        <w:rPr>
+          <w:noProof/>
+        </w:rPr>
+        <w:fldChar w:fldCharType="end"/>
+      </w:r>
       <w:r>
         <w:t xml:space="preserve"> : Inventaire (</w:t>
       </w:r>
@@ -14007,7 +14759,23 @@
           <w:rFonts w:ascii="Calibri" w:hAnsi="Calibri" w:cs="Calibri"/>
           <w:bdr w:val="none" w:sz="0" w:space="0" w:color="auto" w:frame="1"/>
         </w:rPr>
-        <w:t xml:space="preserve">La collision des pièces, coffre et potions est gérée par l’événement OnTriggerEnter2D(Collider2D </w:t>
+        <w:t>La collision des pièces, coffre et potions est gérée par l’événement OnTriggerEnter2</w:t>
+      </w:r>
+      <w:proofErr w:type="gramStart"/>
+      <w:r>
+        <w:rPr>
+          <w:rFonts w:ascii="Calibri" w:hAnsi="Calibri" w:cs="Calibri"/>
+          <w:bdr w:val="none" w:sz="0" w:space="0" w:color="auto" w:frame="1"/>
+        </w:rPr>
+        <w:t>D(</w:t>
+      </w:r>
+      <w:proofErr w:type="gramEnd"/>
+      <w:r>
+        <w:rPr>
+          <w:rFonts w:ascii="Calibri" w:hAnsi="Calibri" w:cs="Calibri"/>
+          <w:bdr w:val="none" w:sz="0" w:space="0" w:color="auto" w:frame="1"/>
+        </w:rPr>
+        <w:t xml:space="preserve">Collider2D </w:t>
       </w:r>
       <w:proofErr w:type="spellStart"/>
       <w:r>
@@ -14163,7 +14931,7 @@
                     <pic:cNvPicPr/>
                   </pic:nvPicPr>
                   <pic:blipFill>
-                    <a:blip r:embed="rId43"/>
+                    <a:blip r:embed="rId44"/>
                     <a:stretch>
                       <a:fillRect/>
                     </a:stretch>
@@ -14191,14 +14959,27 @@
       <w:r>
         <w:t xml:space="preserve">Figure </w:t>
       </w:r>
-      <w:fldSimple w:instr=" SEQ Figure \* ARABIC ">
-        <w:r>
-          <w:rPr>
-            <w:noProof/>
-          </w:rPr>
-          <w:t>35</w:t>
-        </w:r>
-      </w:fldSimple>
+      <w:r>
+        <w:fldChar w:fldCharType="begin"/>
+      </w:r>
+      <w:r>
+        <w:instrText xml:space="preserve"> SEQ Figure \* ARABIC </w:instrText>
+      </w:r>
+      <w:r>
+        <w:fldChar w:fldCharType="separate"/>
+      </w:r>
+      <w:r>
+        <w:rPr>
+          <w:noProof/>
+        </w:rPr>
+        <w:t>36</w:t>
+      </w:r>
+      <w:r>
+        <w:rPr>
+          <w:noProof/>
+        </w:rPr>
+        <w:fldChar w:fldCharType="end"/>
+      </w:r>
       <w:r>
         <w:t xml:space="preserve"> : </w:t>
       </w:r>
@@ -14314,7 +15095,7 @@
                     <pic:cNvPicPr/>
                   </pic:nvPicPr>
                   <pic:blipFill>
-                    <a:blip r:embed="rId44"/>
+                    <a:blip r:embed="rId45"/>
                     <a:stretch>
                       <a:fillRect/>
                     </a:stretch>
@@ -14343,14 +15124,27 @@
       <w:r>
         <w:t xml:space="preserve">Figure </w:t>
       </w:r>
-      <w:fldSimple w:instr=" SEQ Figure \* ARABIC ">
-        <w:r>
-          <w:rPr>
-            <w:noProof/>
-          </w:rPr>
-          <w:t>36</w:t>
-        </w:r>
-      </w:fldSimple>
+      <w:r>
+        <w:fldChar w:fldCharType="begin"/>
+      </w:r>
+      <w:r>
+        <w:instrText xml:space="preserve"> SEQ Figure \* ARABIC </w:instrText>
+      </w:r>
+      <w:r>
+        <w:fldChar w:fldCharType="separate"/>
+      </w:r>
+      <w:r>
+        <w:rPr>
+          <w:noProof/>
+        </w:rPr>
+        <w:t>37</w:t>
+      </w:r>
+      <w:r>
+        <w:rPr>
+          <w:noProof/>
+        </w:rPr>
+        <w:fldChar w:fldCharType="end"/>
+      </w:r>
       <w:r>
         <w:t xml:space="preserve"> : </w:t>
       </w:r>
@@ -14360,7 +15154,15 @@
     </w:p>
     <w:p>
       <w:r>
-        <w:t>Nous avons également réaliser une sauvegarde des données du joueur sur le jeu</w:t>
+        <w:t xml:space="preserve">Nous avons également </w:t>
+      </w:r>
+      <w:proofErr w:type="gramStart"/>
+      <w:r>
+        <w:t>réaliser</w:t>
+      </w:r>
+      <w:proofErr w:type="gramEnd"/>
+      <w:r>
+        <w:t xml:space="preserve"> une sauvegarde des données du joueur sur le jeu</w:t>
       </w:r>
       <w:r>
         <w:t xml:space="preserve"> grâce à une fonction permettant de récupérer le nombre de pièce du joueur au total, les niveaux des différents capacités de l’archer et du guerrier sous format d’un tableau, ensuite l’ensemble de ces données sont transmis a une fonction coté backend permettant de d’enregistrer les données dans le document </w:t>
@@ -14400,7 +15202,7 @@
                     </pic:cNvPicPr>
                   </pic:nvPicPr>
                   <pic:blipFill>
-                    <a:blip r:embed="rId45">
+                    <a:blip r:embed="rId46">
                       <a:extLst>
                         <a:ext uri="{28A0092B-C50C-407E-A947-70E740481C1C}">
                           <a14:useLocalDpi xmlns:a14="http://schemas.microsoft.com/office/drawing/2010/main" val="0"/>
@@ -14436,14 +15238,27 @@
       <w:r>
         <w:t xml:space="preserve">Figure </w:t>
       </w:r>
-      <w:fldSimple w:instr=" SEQ Figure \* ARABIC ">
-        <w:r>
-          <w:rPr>
-            <w:noProof/>
-          </w:rPr>
-          <w:t>37</w:t>
-        </w:r>
-      </w:fldSimple>
+      <w:r>
+        <w:fldChar w:fldCharType="begin"/>
+      </w:r>
+      <w:r>
+        <w:instrText xml:space="preserve"> SEQ Figure \* ARABIC </w:instrText>
+      </w:r>
+      <w:r>
+        <w:fldChar w:fldCharType="separate"/>
+      </w:r>
+      <w:r>
+        <w:rPr>
+          <w:noProof/>
+        </w:rPr>
+        <w:t>38</w:t>
+      </w:r>
+      <w:r>
+        <w:rPr>
+          <w:noProof/>
+        </w:rPr>
+        <w:fldChar w:fldCharType="end"/>
+      </w:r>
       <w:r>
         <w:t xml:space="preserve"> : Document </w:t>
       </w:r>
@@ -14563,7 +15378,15 @@
         <w:t>ient de nombreuses fonctions permettant d’activer un son</w:t>
       </w:r>
       <w:r>
-        <w:t xml:space="preserve"> avec la fonction Play(), </w:t>
+        <w:t xml:space="preserve"> avec la fonction </w:t>
+      </w:r>
+      <w:proofErr w:type="gramStart"/>
+      <w:r>
+        <w:t>Play(</w:t>
+      </w:r>
+      <w:proofErr w:type="gramEnd"/>
+      <w:r>
+        <w:t xml:space="preserve">), </w:t>
       </w:r>
       <w:r>
         <w:t>de savoir si un son est activé</w:t>
@@ -14617,7 +15440,7 @@
                     <pic:cNvPicPr/>
                   </pic:nvPicPr>
                   <pic:blipFill>
-                    <a:blip r:embed="rId46"/>
+                    <a:blip r:embed="rId47"/>
                     <a:stretch>
                       <a:fillRect/>
                     </a:stretch>
@@ -14646,14 +15469,27 @@
       <w:r>
         <w:t xml:space="preserve">Figure </w:t>
       </w:r>
-      <w:fldSimple w:instr=" SEQ Figure \* ARABIC ">
-        <w:r>
-          <w:rPr>
-            <w:noProof/>
-          </w:rPr>
-          <w:t>38</w:t>
-        </w:r>
-      </w:fldSimple>
+      <w:r>
+        <w:fldChar w:fldCharType="begin"/>
+      </w:r>
+      <w:r>
+        <w:instrText xml:space="preserve"> SEQ Figure \* ARABIC </w:instrText>
+      </w:r>
+      <w:r>
+        <w:fldChar w:fldCharType="separate"/>
+      </w:r>
+      <w:r>
+        <w:rPr>
+          <w:noProof/>
+        </w:rPr>
+        <w:t>39</w:t>
+      </w:r>
+      <w:r>
+        <w:rPr>
+          <w:noProof/>
+        </w:rPr>
+        <w:fldChar w:fldCharType="end"/>
+      </w:r>
       <w:r>
         <w:t xml:space="preserve"> : </w:t>
       </w:r>
@@ -14854,7 +15690,7 @@
                     <pic:cNvPicPr/>
                   </pic:nvPicPr>
                   <pic:blipFill>
-                    <a:blip r:embed="rId47"/>
+                    <a:blip r:embed="rId48"/>
                     <a:stretch>
                       <a:fillRect/>
                     </a:stretch>
@@ -14882,14 +15718,27 @@
       <w:r>
         <w:t xml:space="preserve">Figure </w:t>
       </w:r>
-      <w:fldSimple w:instr=" SEQ Figure \* ARABIC ">
-        <w:r>
-          <w:rPr>
-            <w:noProof/>
-          </w:rPr>
-          <w:t>39</w:t>
-        </w:r>
-      </w:fldSimple>
+      <w:r>
+        <w:fldChar w:fldCharType="begin"/>
+      </w:r>
+      <w:r>
+        <w:instrText xml:space="preserve"> SEQ Figure \* ARABIC </w:instrText>
+      </w:r>
+      <w:r>
+        <w:fldChar w:fldCharType="separate"/>
+      </w:r>
+      <w:r>
+        <w:rPr>
+          <w:noProof/>
+        </w:rPr>
+        <w:t>40</w:t>
+      </w:r>
+      <w:r>
+        <w:rPr>
+          <w:noProof/>
+        </w:rPr>
+        <w:fldChar w:fldCharType="end"/>
+      </w:r>
       <w:r>
         <w:t xml:space="preserve"> : </w:t>
       </w:r>
@@ -14974,7 +15823,7 @@
                     <pic:cNvPicPr/>
                   </pic:nvPicPr>
                   <pic:blipFill>
-                    <a:blip r:embed="rId48"/>
+                    <a:blip r:embed="rId49"/>
                     <a:stretch>
                       <a:fillRect/>
                     </a:stretch>
@@ -15003,14 +15852,27 @@
       <w:r>
         <w:t xml:space="preserve">Figure </w:t>
       </w:r>
-      <w:fldSimple w:instr=" SEQ Figure \* ARABIC ">
-        <w:r>
-          <w:rPr>
-            <w:noProof/>
-          </w:rPr>
-          <w:t>40</w:t>
-        </w:r>
-      </w:fldSimple>
+      <w:r>
+        <w:fldChar w:fldCharType="begin"/>
+      </w:r>
+      <w:r>
+        <w:instrText xml:space="preserve"> SEQ Figure \* ARABIC </w:instrText>
+      </w:r>
+      <w:r>
+        <w:fldChar w:fldCharType="separate"/>
+      </w:r>
+      <w:r>
+        <w:rPr>
+          <w:noProof/>
+        </w:rPr>
+        <w:t>41</w:t>
+      </w:r>
+      <w:r>
+        <w:rPr>
+          <w:noProof/>
+        </w:rPr>
+        <w:fldChar w:fldCharType="end"/>
+      </w:r>
       <w:r>
         <w:t xml:space="preserve"> : </w:t>
       </w:r>
@@ -15129,7 +15991,7 @@
                     <pic:cNvPicPr/>
                   </pic:nvPicPr>
                   <pic:blipFill>
-                    <a:blip r:embed="rId49"/>
+                    <a:blip r:embed="rId50"/>
                     <a:stretch>
                       <a:fillRect/>
                     </a:stretch>
@@ -15160,14 +16022,27 @@
       <w:r>
         <w:t xml:space="preserve">Figure </w:t>
       </w:r>
-      <w:fldSimple w:instr=" SEQ Figure \* ARABIC ">
-        <w:r>
-          <w:rPr>
-            <w:noProof/>
-          </w:rPr>
-          <w:t>41</w:t>
-        </w:r>
-      </w:fldSimple>
+      <w:r>
+        <w:fldChar w:fldCharType="begin"/>
+      </w:r>
+      <w:r>
+        <w:instrText xml:space="preserve"> SEQ Figure \* ARABIC </w:instrText>
+      </w:r>
+      <w:r>
+        <w:fldChar w:fldCharType="separate"/>
+      </w:r>
+      <w:r>
+        <w:rPr>
+          <w:noProof/>
+        </w:rPr>
+        <w:t>42</w:t>
+      </w:r>
+      <w:r>
+        <w:rPr>
+          <w:noProof/>
+        </w:rPr>
+        <w:fldChar w:fldCharType="end"/>
+      </w:r>
       <w:r>
         <w:t>: village du jeu (capture d'écran)</w:t>
       </w:r>
@@ -15246,7 +16121,7 @@
                     <pic:cNvPicPr/>
                   </pic:nvPicPr>
                   <pic:blipFill>
-                    <a:blip r:embed="rId50"/>
+                    <a:blip r:embed="rId51"/>
                     <a:stretch>
                       <a:fillRect/>
                     </a:stretch>
@@ -15274,14 +16149,27 @@
       <w:r>
         <w:t xml:space="preserve">Figure </w:t>
       </w:r>
-      <w:fldSimple w:instr=" SEQ Figure \* ARABIC ">
-        <w:r>
-          <w:rPr>
-            <w:noProof/>
-          </w:rPr>
-          <w:t>42</w:t>
-        </w:r>
-      </w:fldSimple>
+      <w:r>
+        <w:fldChar w:fldCharType="begin"/>
+      </w:r>
+      <w:r>
+        <w:instrText xml:space="preserve"> SEQ Figure \* ARABIC </w:instrText>
+      </w:r>
+      <w:r>
+        <w:fldChar w:fldCharType="separate"/>
+      </w:r>
+      <w:r>
+        <w:rPr>
+          <w:noProof/>
+        </w:rPr>
+        <w:t>43</w:t>
+      </w:r>
+      <w:r>
+        <w:rPr>
+          <w:noProof/>
+        </w:rPr>
+        <w:fldChar w:fldCharType="end"/>
+      </w:r>
       <w:r>
         <w:t>: menu d'amélioration de l'arbre de compétence (capture d’écran)</w:t>
       </w:r>
@@ -15350,7 +16238,7 @@
                     <pic:cNvPicPr/>
                   </pic:nvPicPr>
                   <pic:blipFill>
-                    <a:blip r:embed="rId51"/>
+                    <a:blip r:embed="rId52"/>
                     <a:stretch>
                       <a:fillRect/>
                     </a:stretch>
@@ -15378,14 +16266,27 @@
       <w:r>
         <w:t xml:space="preserve">Figure </w:t>
       </w:r>
-      <w:fldSimple w:instr=" SEQ Figure \* ARABIC ">
-        <w:r>
-          <w:rPr>
-            <w:noProof/>
-          </w:rPr>
-          <w:t>43</w:t>
-        </w:r>
-      </w:fldSimple>
+      <w:r>
+        <w:fldChar w:fldCharType="begin"/>
+      </w:r>
+      <w:r>
+        <w:instrText xml:space="preserve"> SEQ Figure \* ARABIC </w:instrText>
+      </w:r>
+      <w:r>
+        <w:fldChar w:fldCharType="separate"/>
+      </w:r>
+      <w:r>
+        <w:rPr>
+          <w:noProof/>
+        </w:rPr>
+        <w:t>44</w:t>
+      </w:r>
+      <w:r>
+        <w:rPr>
+          <w:noProof/>
+        </w:rPr>
+        <w:fldChar w:fldCharType="end"/>
+      </w:r>
       <w:r>
         <w:t>: références fournis pour le Scripte du menu de l’arbre de compétence (capture d’écran)</w:t>
       </w:r>
@@ -15481,7 +16382,15 @@
         <w:jc w:val="both"/>
       </w:pPr>
       <w:r>
-        <w:t>Le magasin se situant dans la structure rempli de boîtes permet au joueur d’acheter des potions en échange pièces qu’il a pu récolter lors de son aventure.</w:t>
+        <w:t xml:space="preserve">Le magasin se situant dans </w:t>
+      </w:r>
+      <w:proofErr w:type="gramStart"/>
+      <w:r>
+        <w:t>la structure rempli</w:t>
+      </w:r>
+      <w:proofErr w:type="gramEnd"/>
+      <w:r>
+        <w:t xml:space="preserve"> de boîtes permet au joueur d’acheter des potions en échange pièces qu’il a pu récolter lors de son aventure.</w:t>
       </w:r>
     </w:p>
     <w:p>
@@ -15510,7 +16419,7 @@
                     </pic:cNvPicPr>
                   </pic:nvPicPr>
                   <pic:blipFill>
-                    <a:blip r:embed="rId52">
+                    <a:blip r:embed="rId53">
                       <a:extLst>
                         <a:ext uri="{28A0092B-C50C-407E-A947-70E740481C1C}">
                           <a14:useLocalDpi xmlns:a14="http://schemas.microsoft.com/office/drawing/2010/main" val="0"/>
@@ -15549,14 +16458,27 @@
       <w:r>
         <w:t xml:space="preserve">Figure </w:t>
       </w:r>
-      <w:fldSimple w:instr=" SEQ Figure \* ARABIC ">
-        <w:r>
-          <w:rPr>
-            <w:noProof/>
-          </w:rPr>
-          <w:t>44</w:t>
-        </w:r>
-      </w:fldSimple>
+      <w:r>
+        <w:fldChar w:fldCharType="begin"/>
+      </w:r>
+      <w:r>
+        <w:instrText xml:space="preserve"> SEQ Figure \* ARABIC </w:instrText>
+      </w:r>
+      <w:r>
+        <w:fldChar w:fldCharType="separate"/>
+      </w:r>
+      <w:r>
+        <w:rPr>
+          <w:noProof/>
+        </w:rPr>
+        <w:t>45</w:t>
+      </w:r>
+      <w:r>
+        <w:rPr>
+          <w:noProof/>
+        </w:rPr>
+        <w:fldChar w:fldCharType="end"/>
+      </w:r>
       <w:r>
         <w:t xml:space="preserve"> : Magasin (capture d'écran)</w:t>
       </w:r>
@@ -15593,7 +16515,15 @@
       </w:r>
       <w:proofErr w:type="spellEnd"/>
       <w:r>
-        <w:t xml:space="preserve"> qui est affecté aux images de chacune des potions, ses images sont  affectées par un bouton qui lance alors la fonction spécifique pour la potion en particulier.</w:t>
+        <w:t xml:space="preserve"> qui est affecté aux images de chacune des potions, ses images </w:t>
+      </w:r>
+      <w:proofErr w:type="gramStart"/>
+      <w:r>
+        <w:t>sont  affectées</w:t>
+      </w:r>
+      <w:proofErr w:type="gramEnd"/>
+      <w:r>
+        <w:t xml:space="preserve"> par un bouton qui lance alors la fonction spécifique pour la potion en particulier.</w:t>
       </w:r>
     </w:p>
     <w:p>
@@ -15620,7 +16550,7 @@
                     <pic:cNvPicPr/>
                   </pic:nvPicPr>
                   <pic:blipFill>
-                    <a:blip r:embed="rId53"/>
+                    <a:blip r:embed="rId54"/>
                     <a:stretch>
                       <a:fillRect/>
                     </a:stretch>
@@ -15648,14 +16578,27 @@
       <w:r>
         <w:t xml:space="preserve">Figure </w:t>
       </w:r>
-      <w:fldSimple w:instr=" SEQ Figure \* ARABIC ">
-        <w:r>
-          <w:rPr>
-            <w:noProof/>
-          </w:rPr>
-          <w:t>45</w:t>
-        </w:r>
-      </w:fldSimple>
+      <w:r>
+        <w:fldChar w:fldCharType="begin"/>
+      </w:r>
+      <w:r>
+        <w:instrText xml:space="preserve"> SEQ Figure \* ARABIC </w:instrText>
+      </w:r>
+      <w:r>
+        <w:fldChar w:fldCharType="separate"/>
+      </w:r>
+      <w:r>
+        <w:rPr>
+          <w:noProof/>
+        </w:rPr>
+        <w:t>46</w:t>
+      </w:r>
+      <w:r>
+        <w:rPr>
+          <w:noProof/>
+        </w:rPr>
+        <w:fldChar w:fldCharType="end"/>
+      </w:r>
       <w:r>
         <w:t xml:space="preserve"> : élément bouton associé à chaque potion (capture d'écran)</w:t>
       </w:r>
@@ -15721,7 +16664,7 @@
                     </pic:cNvPicPr>
                   </pic:nvPicPr>
                   <pic:blipFill>
-                    <a:blip r:embed="rId54">
+                    <a:blip r:embed="rId55">
                       <a:extLst>
                         <a:ext uri="{28A0092B-C50C-407E-A947-70E740481C1C}">
                           <a14:useLocalDpi xmlns:a14="http://schemas.microsoft.com/office/drawing/2010/main" val="0"/>
@@ -15760,14 +16703,27 @@
       <w:r>
         <w:t xml:space="preserve">Figure </w:t>
       </w:r>
-      <w:fldSimple w:instr=" SEQ Figure \* ARABIC ">
-        <w:r>
-          <w:rPr>
-            <w:noProof/>
-          </w:rPr>
-          <w:t>46</w:t>
-        </w:r>
-      </w:fldSimple>
+      <w:r>
+        <w:fldChar w:fldCharType="begin"/>
+      </w:r>
+      <w:r>
+        <w:instrText xml:space="preserve"> SEQ Figure \* ARABIC </w:instrText>
+      </w:r>
+      <w:r>
+        <w:fldChar w:fldCharType="separate"/>
+      </w:r>
+      <w:r>
+        <w:rPr>
+          <w:noProof/>
+        </w:rPr>
+        <w:t>47</w:t>
+      </w:r>
+      <w:r>
+        <w:rPr>
+          <w:noProof/>
+        </w:rPr>
+        <w:fldChar w:fldCharType="end"/>
+      </w:r>
       <w:r>
         <w:t>: portail de sélection de niveau (capture d’écran)</w:t>
       </w:r>
@@ -15910,8 +16866,16 @@
         <w:rPr>
           <w:color w:val="FF0000"/>
         </w:rPr>
-        <w:t>ard dans le glossaire):</w:t>
-      </w:r>
+        <w:t>ard dans le glossaire</w:t>
+      </w:r>
+      <w:proofErr w:type="gramStart"/>
+      <w:r>
+        <w:rPr>
+          <w:color w:val="FF0000"/>
+        </w:rPr>
+        <w:t>):</w:t>
+      </w:r>
+      <w:proofErr w:type="gramEnd"/>
     </w:p>
     <w:p>
       <w:pPr>
@@ -15935,7 +16899,15 @@
       </w:r>
       <w:proofErr w:type="spellEnd"/>
       <w:r>
-        <w:t xml:space="preserve"> est une technologie permettant d’afficher des élément graphiques en 2D ou en 3D sur le navigateur web.</w:t>
+        <w:t xml:space="preserve"> est une technologie permettant d’afficher </w:t>
+      </w:r>
+      <w:proofErr w:type="gramStart"/>
+      <w:r>
+        <w:t>des élément graphiques</w:t>
+      </w:r>
+      <w:proofErr w:type="gramEnd"/>
+      <w:r>
+        <w:t xml:space="preserve"> en 2D ou en 3D sur le navigateur web.</w:t>
       </w:r>
     </w:p>
     <w:p/>
@@ -16061,7 +17033,7 @@
                     <pic:cNvPicPr/>
                   </pic:nvPicPr>
                   <pic:blipFill>
-                    <a:blip r:embed="rId55"/>
+                    <a:blip r:embed="rId56"/>
                     <a:stretch>
                       <a:fillRect/>
                     </a:stretch>
@@ -16092,14 +17064,27 @@
       <w:r>
         <w:t xml:space="preserve">Figure </w:t>
       </w:r>
-      <w:fldSimple w:instr=" SEQ Figure \* ARABIC ">
-        <w:r>
-          <w:rPr>
-            <w:noProof/>
-          </w:rPr>
-          <w:t>47</w:t>
-        </w:r>
-      </w:fldSimple>
+      <w:r>
+        <w:fldChar w:fldCharType="begin"/>
+      </w:r>
+      <w:r>
+        <w:instrText xml:space="preserve"> SEQ Figure \* ARABIC </w:instrText>
+      </w:r>
+      <w:r>
+        <w:fldChar w:fldCharType="separate"/>
+      </w:r>
+      <w:r>
+        <w:rPr>
+          <w:noProof/>
+        </w:rPr>
+        <w:t>48</w:t>
+      </w:r>
+      <w:r>
+        <w:rPr>
+          <w:noProof/>
+        </w:rPr>
+        <w:fldChar w:fldCharType="end"/>
+      </w:r>
       <w:r>
         <w:t xml:space="preserve"> : Configuration format </w:t>
       </w:r>
@@ -16289,7 +17274,7 @@
                     </pic:cNvPicPr>
                   </pic:nvPicPr>
                   <pic:blipFill>
-                    <a:blip r:embed="rId56">
+                    <a:blip r:embed="rId57">
                       <a:extLst>
                         <a:ext uri="{28A0092B-C50C-407E-A947-70E740481C1C}">
                           <a14:useLocalDpi xmlns:a14="http://schemas.microsoft.com/office/drawing/2010/main" val="0"/>
@@ -16325,14 +17310,27 @@
       <w:r>
         <w:t xml:space="preserve">Figure </w:t>
       </w:r>
-      <w:fldSimple w:instr=" SEQ Figure \* ARABIC ">
-        <w:r>
-          <w:rPr>
-            <w:noProof/>
-          </w:rPr>
-          <w:t>48</w:t>
-        </w:r>
-      </w:fldSimple>
+      <w:r>
+        <w:fldChar w:fldCharType="begin"/>
+      </w:r>
+      <w:r>
+        <w:instrText xml:space="preserve"> SEQ Figure \* ARABIC </w:instrText>
+      </w:r>
+      <w:r>
+        <w:fldChar w:fldCharType="separate"/>
+      </w:r>
+      <w:r>
+        <w:rPr>
+          <w:noProof/>
+        </w:rPr>
+        <w:t>49</w:t>
+      </w:r>
+      <w:r>
+        <w:rPr>
+          <w:noProof/>
+        </w:rPr>
+        <w:fldChar w:fldCharType="end"/>
+      </w:r>
       <w:r>
         <w:t xml:space="preserve"> : Architecture de la compilation du </w:t>
       </w:r>
@@ -16393,7 +17391,7 @@
                     </pic:cNvPicPr>
                   </pic:nvPicPr>
                   <pic:blipFill>
-                    <a:blip r:embed="rId57">
+                    <a:blip r:embed="rId58">
                       <a:extLst>
                         <a:ext uri="{28A0092B-C50C-407E-A947-70E740481C1C}">
                           <a14:useLocalDpi xmlns:a14="http://schemas.microsoft.com/office/drawing/2010/main" val="0"/>
@@ -16429,14 +17427,27 @@
       <w:r>
         <w:t xml:space="preserve">Figure </w:t>
       </w:r>
-      <w:fldSimple w:instr=" SEQ Figure \* ARABIC ">
-        <w:r>
-          <w:rPr>
-            <w:noProof/>
-          </w:rPr>
-          <w:t>49</w:t>
-        </w:r>
-      </w:fldSimple>
+      <w:r>
+        <w:fldChar w:fldCharType="begin"/>
+      </w:r>
+      <w:r>
+        <w:instrText xml:space="preserve"> SEQ Figure \* ARABIC </w:instrText>
+      </w:r>
+      <w:r>
+        <w:fldChar w:fldCharType="separate"/>
+      </w:r>
+      <w:r>
+        <w:rPr>
+          <w:noProof/>
+        </w:rPr>
+        <w:t>50</w:t>
+      </w:r>
+      <w:r>
+        <w:rPr>
+          <w:noProof/>
+        </w:rPr>
+        <w:fldChar w:fldCharType="end"/>
+      </w:r>
       <w:r>
         <w:t>: Extension Live server</w:t>
       </w:r>
@@ -16497,7 +17508,7 @@
                     </pic:cNvPicPr>
                   </pic:nvPicPr>
                   <pic:blipFill>
-                    <a:blip r:embed="rId58">
+                    <a:blip r:embed="rId59">
                       <a:extLst>
                         <a:ext uri="{28A0092B-C50C-407E-A947-70E740481C1C}">
                           <a14:useLocalDpi xmlns:a14="http://schemas.microsoft.com/office/drawing/2010/main" val="0"/>
@@ -16533,14 +17544,27 @@
       <w:r>
         <w:t xml:space="preserve">Figure </w:t>
       </w:r>
-      <w:fldSimple w:instr=" SEQ Figure \* ARABIC ">
-        <w:r>
-          <w:rPr>
-            <w:noProof/>
-          </w:rPr>
-          <w:t>50</w:t>
-        </w:r>
-      </w:fldSimple>
+      <w:r>
+        <w:fldChar w:fldCharType="begin"/>
+      </w:r>
+      <w:r>
+        <w:instrText xml:space="preserve"> SEQ Figure \* ARABIC </w:instrText>
+      </w:r>
+      <w:r>
+        <w:fldChar w:fldCharType="separate"/>
+      </w:r>
+      <w:r>
+        <w:rPr>
+          <w:noProof/>
+        </w:rPr>
+        <w:t>51</w:t>
+      </w:r>
+      <w:r>
+        <w:rPr>
+          <w:noProof/>
+        </w:rPr>
+        <w:fldChar w:fldCharType="end"/>
+      </w:r>
       <w:r>
         <w:t xml:space="preserve">: </w:t>
       </w:r>
@@ -16580,7 +17604,15 @@
       </w:r>
       <w:proofErr w:type="spellEnd"/>
       <w:r>
-        <w:t xml:space="preserve"> sur la page jeu de notre site web, l’ensemble des fonctionnalité du jeu sont présente sur la compilation du </w:t>
+        <w:t xml:space="preserve"> sur la page jeu de notre site web, l’ensemble </w:t>
+      </w:r>
+      <w:proofErr w:type="gramStart"/>
+      <w:r>
+        <w:t>des fonctionnalité</w:t>
+      </w:r>
+      <w:proofErr w:type="gramEnd"/>
+      <w:r>
+        <w:t xml:space="preserve"> du jeu sont présente sur la compilation du </w:t>
       </w:r>
       <w:proofErr w:type="spellStart"/>
       <w:r>
@@ -16618,7 +17650,7 @@
                     <pic:cNvPicPr/>
                   </pic:nvPicPr>
                   <pic:blipFill>
-                    <a:blip r:embed="rId59"/>
+                    <a:blip r:embed="rId60"/>
                     <a:stretch>
                       <a:fillRect/>
                     </a:stretch>
@@ -16646,14 +17678,27 @@
       <w:r>
         <w:t xml:space="preserve">Figure </w:t>
       </w:r>
-      <w:fldSimple w:instr=" SEQ Figure \* ARABIC ">
-        <w:r>
-          <w:rPr>
-            <w:noProof/>
-          </w:rPr>
-          <w:t>51</w:t>
-        </w:r>
-      </w:fldSimple>
+      <w:r>
+        <w:fldChar w:fldCharType="begin"/>
+      </w:r>
+      <w:r>
+        <w:instrText xml:space="preserve"> SEQ Figure \* ARABIC </w:instrText>
+      </w:r>
+      <w:r>
+        <w:fldChar w:fldCharType="separate"/>
+      </w:r>
+      <w:r>
+        <w:rPr>
+          <w:noProof/>
+        </w:rPr>
+        <w:t>52</w:t>
+      </w:r>
+      <w:r>
+        <w:rPr>
+          <w:noProof/>
+        </w:rPr>
+        <w:fldChar w:fldCharType="end"/>
+      </w:r>
       <w:r>
         <w:t xml:space="preserve"> : </w:t>
       </w:r>
@@ -16819,7 +17864,23 @@
       </w:r>
       <w:proofErr w:type="spellEnd"/>
       <w:r>
-        <w:t>-Native, le langage Node.js et la base de données MongoDB et je pense que j’ai pu progresser particulièrement en node.js car j’ai pu travailler sur certaines thématiques dont je n’ai jamais travaillé auparavant comme le système de paiement avec Oscar ou la mise de la sauvegarde des donnée dans les cookie avec express-session. J’ai également découvert un nouveau monde au cours de ce projet le monde du jeu vidéo en 2D , j’ai pu apprendre l’utilisation d'</w:t>
+        <w:t xml:space="preserve">-Native, le langage Node.js et la base de données MongoDB et je pense que j’ai pu progresser particulièrement en node.js car j’ai pu travailler sur certaines thématiques dont je n’ai jamais travaillé auparavant comme le système de paiement avec Oscar ou la mise de la sauvegarde </w:t>
+      </w:r>
+      <w:proofErr w:type="gramStart"/>
+      <w:r>
+        <w:t>des donnée</w:t>
+      </w:r>
+      <w:proofErr w:type="gramEnd"/>
+      <w:r>
+        <w:t xml:space="preserve"> dans les cookie avec express-session. J’ai également découvert un nouveau monde au cours de ce projet le monde du jeu vidéo en 2</w:t>
+      </w:r>
+      <w:proofErr w:type="gramStart"/>
+      <w:r>
+        <w:t>D ,</w:t>
+      </w:r>
+      <w:proofErr w:type="gramEnd"/>
+      <w:r>
+        <w:t xml:space="preserve"> j’ai pu apprendre l’utilisation d'</w:t>
       </w:r>
       <w:proofErr w:type="spellStart"/>
       <w:r>
@@ -16892,7 +17953,15 @@
     </w:p>
     <w:p>
       <w:r>
-        <w:t>Au départ, j’ai eu quelque problème de communication avec mon équipe car c’est la première fois que je fais équipe avec la plupart des membres du groupe mais au fur à mesure de l’avancement du projet, j’ai pris l’initiative de prendre plus la parole sur discord ou lors des réunion de groupe, de plus, la mise en place de Trello m’a beaucoup aidé dans la répartition des tâches de chacun afin de pas reproduire les taches déjà réalisé.</w:t>
+        <w:t xml:space="preserve">Au départ, j’ai eu quelque problème de communication avec mon équipe car c’est la première fois que je fais équipe avec la plupart des membres du groupe mais au fur à mesure de l’avancement du projet, j’ai pris l’initiative de prendre plus la parole sur discord ou </w:t>
+      </w:r>
+      <w:proofErr w:type="gramStart"/>
+      <w:r>
+        <w:t>lors des réunion</w:t>
+      </w:r>
+      <w:proofErr w:type="gramEnd"/>
+      <w:r>
+        <w:t xml:space="preserve"> de groupe, de plus, la mise en place de Trello m’a beaucoup aidé dans la répartition des tâches de chacun afin de pas reproduire les taches déjà réalisé.</w:t>
       </w:r>
     </w:p>
     <w:p>
@@ -17719,7 +18788,7 @@
       <w:pPr>
         <w:jc w:val="both"/>
       </w:pPr>
-      <w:hyperlink r:id="rId60" w:anchor="topicOverview" w:history="1">
+      <w:hyperlink r:id="rId61" w:anchor="topicOverview" w:history="1">
         <w:r>
           <w:rPr>
             <w:rStyle w:val="Hyperlink"/>
@@ -17764,7 +18833,7 @@
           <w:lang w:val="en-US"/>
         </w:rPr>
       </w:pPr>
-      <w:hyperlink r:id="rId61" w:history="1">
+      <w:hyperlink r:id="rId62" w:history="1">
         <w:r>
           <w:rPr>
             <w:rStyle w:val="Hyperlink"/>
@@ -17795,7 +18864,7 @@
       <w:pPr>
         <w:jc w:val="both"/>
       </w:pPr>
-      <w:hyperlink r:id="rId62" w:history="1">
+      <w:hyperlink r:id="rId63" w:history="1">
         <w:r>
           <w:rPr>
             <w:rStyle w:val="Hyperlink"/>
@@ -17887,7 +18956,7 @@
       <w:pPr>
         <w:jc w:val="both"/>
       </w:pPr>
-      <w:hyperlink r:id="rId63" w:anchor=":~:text=Figma%20est%20un%20outil%20de,de%20ses%20fonctionnalit%C3%A9s%20est%20payant" w:history="1">
+      <w:hyperlink r:id="rId64" w:anchor=":~:text=Figma%20est%20un%20outil%20de,de%20ses%20fonctionnalit%C3%A9s%20est%20payant" w:history="1">
         <w:r>
           <w:rPr>
             <w:rStyle w:val="Hyperlink"/>
@@ -17927,7 +18996,7 @@
       <w:pPr>
         <w:jc w:val="both"/>
       </w:pPr>
-      <w:hyperlink r:id="rId64" w:history="1">
+      <w:hyperlink r:id="rId65" w:history="1">
         <w:r>
           <w:rPr>
             <w:rStyle w:val="Hyperlink"/>
@@ -17983,7 +19052,7 @@
       <w:pPr>
         <w:jc w:val="both"/>
       </w:pPr>
-      <w:hyperlink r:id="rId65" w:history="1">
+      <w:hyperlink r:id="rId66" w:history="1">
         <w:r>
           <w:rPr>
             <w:rStyle w:val="Hyperlink"/>
@@ -18027,7 +19096,7 @@
       <w:pPr>
         <w:jc w:val="both"/>
       </w:pPr>
-      <w:hyperlink r:id="rId66" w:history="1">
+      <w:hyperlink r:id="rId67" w:history="1">
         <w:r>
           <w:rPr>
             <w:rStyle w:val="Hyperlink"/>
@@ -18084,7 +19153,7 @@
       <w:pPr>
         <w:jc w:val="both"/>
       </w:pPr>
-      <w:hyperlink r:id="rId67" w:history="1">
+      <w:hyperlink r:id="rId68" w:history="1">
         <w:r>
           <w:rPr>
             <w:rStyle w:val="Hyperlink"/>
@@ -18104,7 +19173,15 @@
         <w:t xml:space="preserve">Introduction à Express/Node - Apprendre le développement Web | MDN. </w:t>
       </w:r>
       <w:r>
-        <w:t xml:space="preserve">(s. d.). MDN Web Docs. </w:t>
+        <w:t>(</w:t>
+      </w:r>
+      <w:proofErr w:type="gramStart"/>
+      <w:r>
+        <w:t>s.</w:t>
+      </w:r>
+      <w:proofErr w:type="gramEnd"/>
+      <w:r>
+        <w:t xml:space="preserve"> d.). MDN Web Docs. </w:t>
       </w:r>
     </w:p>
     <w:p>
@@ -18114,7 +19191,7 @@
           <w:rStyle w:val="Hyperlink"/>
         </w:rPr>
       </w:pPr>
-      <w:hyperlink r:id="rId68" w:anchor="introduction_%C3%A0_express" w:history="1">
+      <w:hyperlink r:id="rId69" w:anchor="introduction_%C3%A0_express" w:history="1">
         <w:r>
           <w:rPr>
             <w:rStyle w:val="Hyperlink"/>
@@ -18192,7 +19269,7 @@
           <w:szCs w:val="22"/>
         </w:rPr>
       </w:pPr>
-      <w:hyperlink r:id="rId69" w:history="1">
+      <w:hyperlink r:id="rId70" w:history="1">
         <w:r>
           <w:rPr>
             <w:rStyle w:val="Hyperlink"/>
@@ -18282,7 +19359,7 @@
                     </pic:cNvPicPr>
                   </pic:nvPicPr>
                   <pic:blipFill rotWithShape="1">
-                    <a:blip r:embed="rId70">
+                    <a:blip r:embed="rId71">
                       <a:extLst>
                         <a:ext uri="{28A0092B-C50C-407E-A947-70E740481C1C}">
                           <a14:useLocalDpi xmlns:a14="http://schemas.microsoft.com/office/drawing/2010/main" val="0"/>
@@ -18324,14 +19401,27 @@
       <w:r>
         <w:t xml:space="preserve">Figure </w:t>
       </w:r>
-      <w:fldSimple w:instr=" SEQ Figure \* ARABIC ">
-        <w:r>
-          <w:rPr>
-            <w:noProof/>
-          </w:rPr>
-          <w:t>52</w:t>
-        </w:r>
-      </w:fldSimple>
+      <w:r>
+        <w:fldChar w:fldCharType="begin"/>
+      </w:r>
+      <w:r>
+        <w:instrText xml:space="preserve"> SEQ Figure \* ARABIC </w:instrText>
+      </w:r>
+      <w:r>
+        <w:fldChar w:fldCharType="separate"/>
+      </w:r>
+      <w:r>
+        <w:rPr>
+          <w:noProof/>
+        </w:rPr>
+        <w:t>53</w:t>
+      </w:r>
+      <w:r>
+        <w:rPr>
+          <w:noProof/>
+        </w:rPr>
+        <w:fldChar w:fldCharType="end"/>
+      </w:r>
       <w:r>
         <w:t xml:space="preserve">: </w:t>
       </w:r>
@@ -18367,7 +19457,7 @@
                     <pic:cNvPicPr/>
                   </pic:nvPicPr>
                   <pic:blipFill>
-                    <a:blip r:embed="rId71"/>
+                    <a:blip r:embed="rId72"/>
                     <a:stretch>
                       <a:fillRect/>
                     </a:stretch>
@@ -18395,14 +19485,27 @@
       <w:r>
         <w:t xml:space="preserve">Figure </w:t>
       </w:r>
-      <w:fldSimple w:instr=" SEQ Figure \* ARABIC ">
-        <w:r>
-          <w:rPr>
-            <w:noProof/>
-          </w:rPr>
-          <w:t>53</w:t>
-        </w:r>
-      </w:fldSimple>
+      <w:r>
+        <w:fldChar w:fldCharType="begin"/>
+      </w:r>
+      <w:r>
+        <w:instrText xml:space="preserve"> SEQ Figure \* ARABIC </w:instrText>
+      </w:r>
+      <w:r>
+        <w:fldChar w:fldCharType="separate"/>
+      </w:r>
+      <w:r>
+        <w:rPr>
+          <w:noProof/>
+        </w:rPr>
+        <w:t>54</w:t>
+      </w:r>
+      <w:r>
+        <w:rPr>
+          <w:noProof/>
+        </w:rPr>
+        <w:fldChar w:fldCharType="end"/>
+      </w:r>
       <w:r>
         <w:t>: Diagramme de Gantt deuxième partie</w:t>
       </w:r>
@@ -18516,7 +19619,7 @@
       <w:bookmarkEnd w:id="52"/>
     </w:p>
     <w:sectPr>
-      <w:footerReference w:type="default" r:id="rId72"/>
+      <w:footerReference w:type="default" r:id="rId73"/>
       <w:pgSz w:w="11906" w:h="16838"/>
       <w:pgMar w:top="1417" w:right="1417" w:bottom="1417" w:left="1417" w:header="720" w:footer="720" w:gutter="0"/>
       <w:cols w:space="720"/>

</xml_diff>

<commit_message>
rapport: digramme de sequence page d'oublie de mode passe
</commit_message>
<xml_diff>
--- a/RapportFinale.docx
+++ b/RapportFinale.docx
@@ -7968,6 +7968,125 @@
           <w:color w:val="F18D49"/>
         </w:rPr>
         <w:lastRenderedPageBreak/>
+        <w:t>Digramme de séquence de la page oublie de mot de passe</w:t>
+      </w:r>
+    </w:p>
+    <w:p/>
+    <w:p>
+      <w:pPr>
+        <w:keepNext/>
+      </w:pPr>
+      <w:r>
+        <w:rPr>
+          <w:noProof/>
+          <w:color w:val="F18D49"/>
+        </w:rPr>
+        <w:drawing>
+          <wp:inline distT="0" distB="0" distL="0" distR="0" wp14:anchorId="69B75332" wp14:editId="38591243">
+            <wp:extent cx="5761358" cy="4542739"/>
+            <wp:effectExtent l="0" t="0" r="0" b="0"/>
+            <wp:docPr id="255800914" name="Picture 1" descr="A screenshot of a diagram&#10;&#10;Description automatically generated"/>
+            <wp:cNvGraphicFramePr>
+              <a:graphicFrameLocks xmlns:a="http://schemas.openxmlformats.org/drawingml/2006/main" noChangeAspect="1"/>
+            </wp:cNvGraphicFramePr>
+            <a:graphic xmlns:a="http://schemas.openxmlformats.org/drawingml/2006/main">
+              <a:graphicData uri="http://schemas.openxmlformats.org/drawingml/2006/picture">
+                <pic:pic xmlns:pic="http://schemas.openxmlformats.org/drawingml/2006/picture">
+                  <pic:nvPicPr>
+                    <pic:cNvPr id="255800914" name="Picture 1" descr="A screenshot of a diagram&#10;&#10;Description automatically generated"/>
+                    <pic:cNvPicPr/>
+                  </pic:nvPicPr>
+                  <pic:blipFill rotWithShape="1">
+                    <a:blip r:embed="rId13" cstate="print">
+                      <a:extLst>
+                        <a:ext uri="{28A0092B-C50C-407E-A947-70E740481C1C}">
+                          <a14:useLocalDpi xmlns:a14="http://schemas.microsoft.com/office/drawing/2010/main" val="0"/>
+                        </a:ext>
+                      </a:extLst>
+                    </a:blip>
+                    <a:srcRect l="2159" t="2475" r="2340" b="5817"/>
+                    <a:stretch/>
+                  </pic:blipFill>
+                  <pic:spPr bwMode="auto">
+                    <a:xfrm>
+                      <a:off x="0" y="0"/>
+                      <a:ext cx="5772230" cy="4551311"/>
+                    </a:xfrm>
+                    <a:prstGeom prst="rect">
+                      <a:avLst/>
+                    </a:prstGeom>
+                    <a:ln>
+                      <a:noFill/>
+                    </a:ln>
+                    <a:extLst>
+                      <a:ext uri="{53640926-AAD7-44D8-BBD7-CCE9431645EC}">
+                        <a14:shadowObscured xmlns:a14="http://schemas.microsoft.com/office/drawing/2010/main"/>
+                      </a:ext>
+                    </a:extLst>
+                  </pic:spPr>
+                </pic:pic>
+              </a:graphicData>
+            </a:graphic>
+          </wp:inline>
+        </w:drawing>
+      </w:r>
+    </w:p>
+    <w:p>
+      <w:pPr>
+        <w:pStyle w:val="Caption"/>
+      </w:pPr>
+      <w:r>
+        <w:t xml:space="preserve">Figure </w:t>
+      </w:r>
+      <w:fldSimple w:instr=" SEQ Figure \* ARABIC ">
+        <w:r>
+          <w:rPr>
+            <w:noProof/>
+          </w:rPr>
+          <w:t>5</w:t>
+        </w:r>
+      </w:fldSimple>
+      <w:r>
+        <w:t>: digramme de séquence de la page oublie de mot de passe</w:t>
+      </w:r>
+    </w:p>
+    <w:p>
+      <w:pPr>
+        <w:rPr>
+          <w:rFonts w:asciiTheme="majorHAnsi" w:eastAsiaTheme="majorEastAsia" w:hAnsiTheme="majorHAnsi" w:cstheme="majorBidi"/>
+          <w:color w:val="F18D49"/>
+          <w:sz w:val="24"/>
+          <w:szCs w:val="24"/>
+        </w:rPr>
+      </w:pPr>
+      <w:r>
+        <w:rPr>
+          <w:color w:val="F18D49"/>
+        </w:rPr>
+        <w:br w:type="page"/>
+      </w:r>
+    </w:p>
+    <w:p>
+      <w:pPr>
+        <w:pStyle w:val="Heading3"/>
+        <w:ind w:left="708" w:firstLine="708"/>
+        <w:rPr>
+          <w:color w:val="F18D49"/>
+        </w:rPr>
+      </w:pPr>
+    </w:p>
+    <w:p>
+      <w:pPr>
+        <w:pStyle w:val="Heading3"/>
+        <w:ind w:left="708" w:firstLine="708"/>
+        <w:rPr>
+          <w:color w:val="F18D49"/>
+        </w:rPr>
+      </w:pPr>
+      <w:r>
+        <w:rPr>
+          <w:color w:val="F18D49"/>
+        </w:rPr>
         <w:t>Les états et transitions du joueur</w:t>
       </w:r>
     </w:p>
@@ -7996,7 +8115,7 @@
                     <pic:cNvPicPr/>
                   </pic:nvPicPr>
                   <pic:blipFill rotWithShape="1">
-                    <a:blip r:embed="rId13">
+                    <a:blip r:embed="rId14">
                       <a:extLst>
                         <a:ext uri="{28A0092B-C50C-407E-A947-70E740481C1C}">
                           <a14:useLocalDpi xmlns:a14="http://schemas.microsoft.com/office/drawing/2010/main" val="0"/>
@@ -8042,7 +8161,7 @@
           <w:rPr>
             <w:noProof/>
           </w:rPr>
-          <w:t>5</w:t>
+          <w:t>6</w:t>
         </w:r>
       </w:fldSimple>
       <w:r>
@@ -8090,7 +8209,7 @@
                     <pic:cNvPicPr/>
                   </pic:nvPicPr>
                   <pic:blipFill rotWithShape="1">
-                    <a:blip r:embed="rId14">
+                    <a:blip r:embed="rId15">
                       <a:extLst>
                         <a:ext uri="{28A0092B-C50C-407E-A947-70E740481C1C}">
                           <a14:useLocalDpi xmlns:a14="http://schemas.microsoft.com/office/drawing/2010/main" val="0"/>
@@ -8136,7 +8255,7 @@
           <w:rPr>
             <w:noProof/>
           </w:rPr>
-          <w:t>6</w:t>
+          <w:t>7</w:t>
         </w:r>
       </w:fldSimple>
       <w:r>
@@ -8745,7 +8864,7 @@
                     <pic:cNvPicPr/>
                   </pic:nvPicPr>
                   <pic:blipFill>
-                    <a:blip r:embed="rId15"/>
+                    <a:blip r:embed="rId16"/>
                     <a:stretch>
                       <a:fillRect/>
                     </a:stretch>
@@ -8778,7 +8897,7 @@
           <w:rPr>
             <w:noProof/>
           </w:rPr>
-          <w:t>7</w:t>
+          <w:t>8</w:t>
         </w:r>
       </w:fldSimple>
       <w:r>
@@ -9028,7 +9147,7 @@
                     <pic:cNvPicPr/>
                   </pic:nvPicPr>
                   <pic:blipFill>
-                    <a:blip r:embed="rId16"/>
+                    <a:blip r:embed="rId17"/>
                     <a:stretch>
                       <a:fillRect/>
                     </a:stretch>
@@ -9061,7 +9180,7 @@
           <w:rPr>
             <w:noProof/>
           </w:rPr>
-          <w:t>8</w:t>
+          <w:t>9</w:t>
         </w:r>
       </w:fldSimple>
       <w:r>
@@ -9237,7 +9356,7 @@
                     <pic:cNvPicPr/>
                   </pic:nvPicPr>
                   <pic:blipFill>
-                    <a:blip r:embed="rId17"/>
+                    <a:blip r:embed="rId18"/>
                     <a:stretch>
                       <a:fillRect/>
                     </a:stretch>
@@ -9270,7 +9389,7 @@
           <w:rPr>
             <w:noProof/>
           </w:rPr>
-          <w:t>9</w:t>
+          <w:t>10</w:t>
         </w:r>
       </w:fldSimple>
       <w:r>
@@ -9337,7 +9456,7 @@
                     <pic:cNvPicPr/>
                   </pic:nvPicPr>
                   <pic:blipFill>
-                    <a:blip r:embed="rId18"/>
+                    <a:blip r:embed="rId19"/>
                     <a:stretch>
                       <a:fillRect/>
                     </a:stretch>
@@ -9373,7 +9492,7 @@
           <w:rPr>
             <w:noProof/>
           </w:rPr>
-          <w:t>10</w:t>
+          <w:t>11</w:t>
         </w:r>
       </w:fldSimple>
       <w:r>
@@ -9406,7 +9525,7 @@
                     <pic:cNvPicPr/>
                   </pic:nvPicPr>
                   <pic:blipFill>
-                    <a:blip r:embed="rId19"/>
+                    <a:blip r:embed="rId20"/>
                     <a:stretch>
                       <a:fillRect/>
                     </a:stretch>
@@ -9439,7 +9558,7 @@
           <w:rPr>
             <w:noProof/>
           </w:rPr>
-          <w:t>11</w:t>
+          <w:t>12</w:t>
         </w:r>
       </w:fldSimple>
       <w:r>
@@ -9637,7 +9756,7 @@
                     <pic:cNvPicPr/>
                   </pic:nvPicPr>
                   <pic:blipFill>
-                    <a:blip r:embed="rId20"/>
+                    <a:blip r:embed="rId21"/>
                     <a:stretch>
                       <a:fillRect/>
                     </a:stretch>
@@ -9670,7 +9789,7 @@
           <w:rPr>
             <w:noProof/>
           </w:rPr>
-          <w:t>12</w:t>
+          <w:t>13</w:t>
         </w:r>
       </w:fldSimple>
       <w:r>
@@ -9862,7 +9981,7 @@
                     <pic:cNvPicPr/>
                   </pic:nvPicPr>
                   <pic:blipFill>
-                    <a:blip r:embed="rId21"/>
+                    <a:blip r:embed="rId22"/>
                     <a:stretch>
                       <a:fillRect/>
                     </a:stretch>
@@ -9895,7 +10014,7 @@
           <w:rPr>
             <w:noProof/>
           </w:rPr>
-          <w:t>13</w:t>
+          <w:t>14</w:t>
         </w:r>
       </w:fldSimple>
       <w:r>
@@ -10072,7 +10191,7 @@
                     <pic:cNvPicPr/>
                   </pic:nvPicPr>
                   <pic:blipFill>
-                    <a:blip r:embed="rId22"/>
+                    <a:blip r:embed="rId23"/>
                     <a:stretch>
                       <a:fillRect/>
                     </a:stretch>
@@ -10106,7 +10225,7 @@
           <w:rPr>
             <w:noProof/>
           </w:rPr>
-          <w:t>14</w:t>
+          <w:t>15</w:t>
         </w:r>
       </w:fldSimple>
       <w:r>
@@ -10258,7 +10377,7 @@
                     <pic:cNvPicPr/>
                   </pic:nvPicPr>
                   <pic:blipFill>
-                    <a:blip r:embed="rId23"/>
+                    <a:blip r:embed="rId24"/>
                     <a:stretch>
                       <a:fillRect/>
                     </a:stretch>
@@ -10291,7 +10410,7 @@
           <w:rPr>
             <w:noProof/>
           </w:rPr>
-          <w:t>15</w:t>
+          <w:t>16</w:t>
         </w:r>
       </w:fldSimple>
       <w:r>
@@ -10350,7 +10469,7 @@
                     </pic:cNvPicPr>
                   </pic:nvPicPr>
                   <pic:blipFill rotWithShape="1">
-                    <a:blip r:embed="rId24">
+                    <a:blip r:embed="rId25">
                       <a:extLst>
                         <a:ext uri="{28A0092B-C50C-407E-A947-70E740481C1C}">
                           <a14:useLocalDpi xmlns:a14="http://schemas.microsoft.com/office/drawing/2010/main" val="0"/>
@@ -10398,7 +10517,7 @@
           <w:rPr>
             <w:noProof/>
           </w:rPr>
-          <w:t>16</w:t>
+          <w:t>17</w:t>
         </w:r>
       </w:fldSimple>
       <w:r>
@@ -10515,7 +10634,7 @@
                     <pic:cNvPicPr/>
                   </pic:nvPicPr>
                   <pic:blipFill>
-                    <a:blip r:embed="rId25"/>
+                    <a:blip r:embed="rId26"/>
                     <a:stretch>
                       <a:fillRect/>
                     </a:stretch>
@@ -10548,7 +10667,7 @@
           <w:rPr>
             <w:noProof/>
           </w:rPr>
-          <w:t>17</w:t>
+          <w:t>18</w:t>
         </w:r>
       </w:fldSimple>
       <w:r>
@@ -10713,7 +10832,7 @@
                     <pic:cNvPicPr/>
                   </pic:nvPicPr>
                   <pic:blipFill>
-                    <a:blip r:embed="rId26"/>
+                    <a:blip r:embed="rId27"/>
                     <a:stretch>
                       <a:fillRect/>
                     </a:stretch>
@@ -10752,7 +10871,7 @@
           <w:rPr>
             <w:noProof/>
           </w:rPr>
-          <w:t>18</w:t>
+          <w:t>19</w:t>
         </w:r>
       </w:fldSimple>
       <w:r>
@@ -10796,7 +10915,7 @@
                     <pic:cNvPicPr/>
                   </pic:nvPicPr>
                   <pic:blipFill>
-                    <a:blip r:embed="rId27"/>
+                    <a:blip r:embed="rId28"/>
                     <a:stretch>
                       <a:fillRect/>
                     </a:stretch>
@@ -10829,7 +10948,7 @@
           <w:rPr>
             <w:noProof/>
           </w:rPr>
-          <w:t>19</w:t>
+          <w:t>20</w:t>
         </w:r>
       </w:fldSimple>
       <w:r>
@@ -10892,7 +11011,7 @@
                     <pic:cNvPicPr/>
                   </pic:nvPicPr>
                   <pic:blipFill>
-                    <a:blip r:embed="rId28"/>
+                    <a:blip r:embed="rId29"/>
                     <a:stretch>
                       <a:fillRect/>
                     </a:stretch>
@@ -10925,7 +11044,7 @@
           <w:rPr>
             <w:noProof/>
           </w:rPr>
-          <w:t>20</w:t>
+          <w:t>21</w:t>
         </w:r>
       </w:fldSimple>
       <w:r>
@@ -11108,7 +11227,7 @@
                     <pic:cNvPicPr/>
                   </pic:nvPicPr>
                   <pic:blipFill>
-                    <a:blip r:embed="rId29"/>
+                    <a:blip r:embed="rId30"/>
                     <a:stretch>
                       <a:fillRect/>
                     </a:stretch>
@@ -11141,7 +11260,7 @@
           <w:rPr>
             <w:noProof/>
           </w:rPr>
-          <w:t>21</w:t>
+          <w:t>22</w:t>
         </w:r>
       </w:fldSimple>
       <w:r>
@@ -11184,7 +11303,7 @@
                     <pic:cNvPicPr/>
                   </pic:nvPicPr>
                   <pic:blipFill>
-                    <a:blip r:embed="rId30"/>
+                    <a:blip r:embed="rId31"/>
                     <a:stretch>
                       <a:fillRect/>
                     </a:stretch>
@@ -11217,7 +11336,7 @@
           <w:rPr>
             <w:noProof/>
           </w:rPr>
-          <w:t>22</w:t>
+          <w:t>23</w:t>
         </w:r>
       </w:fldSimple>
       <w:r>
@@ -11401,7 +11520,7 @@
                     <pic:cNvPicPr/>
                   </pic:nvPicPr>
                   <pic:blipFill>
-                    <a:blip r:embed="rId31"/>
+                    <a:blip r:embed="rId32"/>
                     <a:stretch>
                       <a:fillRect/>
                     </a:stretch>
@@ -11434,7 +11553,7 @@
           <w:rPr>
             <w:noProof/>
           </w:rPr>
-          <w:t>23</w:t>
+          <w:t>24</w:t>
         </w:r>
       </w:fldSimple>
       <w:r>
@@ -11560,7 +11679,7 @@
                     </pic:cNvPicPr>
                   </pic:nvPicPr>
                   <pic:blipFill>
-                    <a:blip r:embed="rId32">
+                    <a:blip r:embed="rId33">
                       <a:extLst>
                         <a:ext uri="{28A0092B-C50C-407E-A947-70E740481C1C}">
                           <a14:useLocalDpi xmlns:a14="http://schemas.microsoft.com/office/drawing/2010/main" val="0"/>
@@ -11601,7 +11720,7 @@
           <w:rPr>
             <w:noProof/>
           </w:rPr>
-          <w:t>24</w:t>
+          <w:t>25</w:t>
         </w:r>
       </w:fldSimple>
       <w:r>
@@ -11638,7 +11757,7 @@
                     </pic:cNvPicPr>
                   </pic:nvPicPr>
                   <pic:blipFill>
-                    <a:blip r:embed="rId33">
+                    <a:blip r:embed="rId34">
                       <a:extLst>
                         <a:ext uri="{28A0092B-C50C-407E-A947-70E740481C1C}">
                           <a14:useLocalDpi xmlns:a14="http://schemas.microsoft.com/office/drawing/2010/main" val="0"/>
@@ -11679,7 +11798,7 @@
           <w:rPr>
             <w:noProof/>
           </w:rPr>
-          <w:t>25</w:t>
+          <w:t>26</w:t>
         </w:r>
       </w:fldSimple>
       <w:r>
@@ -11716,7 +11835,7 @@
                     </pic:cNvPicPr>
                   </pic:nvPicPr>
                   <pic:blipFill>
-                    <a:blip r:embed="rId34">
+                    <a:blip r:embed="rId35">
                       <a:extLst>
                         <a:ext uri="{28A0092B-C50C-407E-A947-70E740481C1C}">
                           <a14:useLocalDpi xmlns:a14="http://schemas.microsoft.com/office/drawing/2010/main" val="0"/>
@@ -11757,7 +11876,7 @@
           <w:rPr>
             <w:noProof/>
           </w:rPr>
-          <w:t>26</w:t>
+          <w:t>27</w:t>
         </w:r>
       </w:fldSimple>
       <w:r>
@@ -11821,7 +11940,7 @@
                     </pic:cNvPicPr>
                   </pic:nvPicPr>
                   <pic:blipFill>
-                    <a:blip r:embed="rId35">
+                    <a:blip r:embed="rId36">
                       <a:extLst>
                         <a:ext uri="{28A0092B-C50C-407E-A947-70E740481C1C}">
                           <a14:useLocalDpi xmlns:a14="http://schemas.microsoft.com/office/drawing/2010/main" val="0"/>
@@ -11862,7 +11981,7 @@
           <w:rPr>
             <w:noProof/>
           </w:rPr>
-          <w:t>27</w:t>
+          <w:t>28</w:t>
         </w:r>
       </w:fldSimple>
       <w:r>
@@ -12049,7 +12168,7 @@
                     <pic:cNvPicPr/>
                   </pic:nvPicPr>
                   <pic:blipFill>
-                    <a:blip r:embed="rId36"/>
+                    <a:blip r:embed="rId37"/>
                     <a:stretch>
                       <a:fillRect/>
                     </a:stretch>
@@ -12082,7 +12201,7 @@
           <w:rPr>
             <w:noProof/>
           </w:rPr>
-          <w:t>28</w:t>
+          <w:t>29</w:t>
         </w:r>
       </w:fldSimple>
       <w:r>
@@ -12612,7 +12731,7 @@
                     </pic:cNvPicPr>
                   </pic:nvPicPr>
                   <pic:blipFill>
-                    <a:blip r:embed="rId37">
+                    <a:blip r:embed="rId38">
                       <a:extLst>
                         <a:ext uri="{28A0092B-C50C-407E-A947-70E740481C1C}">
                           <a14:useLocalDpi xmlns:a14="http://schemas.microsoft.com/office/drawing/2010/main" val="0"/>
@@ -12656,7 +12775,7 @@
           <w:rPr>
             <w:noProof/>
           </w:rPr>
-          <w:t>29</w:t>
+          <w:t>30</w:t>
         </w:r>
       </w:fldSimple>
       <w:r>
@@ -12897,7 +13016,7 @@
                     </pic:cNvPicPr>
                   </pic:nvPicPr>
                   <pic:blipFill>
-                    <a:blip r:embed="rId38">
+                    <a:blip r:embed="rId39">
                       <a:extLst>
                         <a:ext uri="{28A0092B-C50C-407E-A947-70E740481C1C}">
                           <a14:useLocalDpi xmlns:a14="http://schemas.microsoft.com/office/drawing/2010/main" val="0"/>
@@ -12942,7 +13061,7 @@
           <w:rPr>
             <w:noProof/>
           </w:rPr>
-          <w:t>30</w:t>
+          <w:t>31</w:t>
         </w:r>
       </w:fldSimple>
       <w:r>
@@ -13164,7 +13283,7 @@
                     <pic:cNvPicPr/>
                   </pic:nvPicPr>
                   <pic:blipFill>
-                    <a:blip r:embed="rId39"/>
+                    <a:blip r:embed="rId40"/>
                     <a:stretch>
                       <a:fillRect/>
                     </a:stretch>
@@ -13198,7 +13317,7 @@
           <w:rPr>
             <w:noProof/>
           </w:rPr>
-          <w:t>31</w:t>
+          <w:t>32</w:t>
         </w:r>
       </w:fldSimple>
       <w:r>
@@ -13366,7 +13485,7 @@
                     <pic:cNvPicPr/>
                   </pic:nvPicPr>
                   <pic:blipFill>
-                    <a:blip r:embed="rId40"/>
+                    <a:blip r:embed="rId41"/>
                     <a:stretch>
                       <a:fillRect/>
                     </a:stretch>
@@ -13399,7 +13518,7 @@
           <w:rPr>
             <w:noProof/>
           </w:rPr>
-          <w:t>32</w:t>
+          <w:t>33</w:t>
         </w:r>
       </w:fldSimple>
       <w:r>
@@ -13432,7 +13551,7 @@
                     </pic:cNvPicPr>
                   </pic:nvPicPr>
                   <pic:blipFill>
-                    <a:blip r:embed="rId41">
+                    <a:blip r:embed="rId42">
                       <a:extLst>
                         <a:ext uri="{28A0092B-C50C-407E-A947-70E740481C1C}">
                           <a14:useLocalDpi xmlns:a14="http://schemas.microsoft.com/office/drawing/2010/main" val="0"/>
@@ -13473,7 +13592,7 @@
           <w:rPr>
             <w:noProof/>
           </w:rPr>
-          <w:t>33</w:t>
+          <w:t>34</w:t>
         </w:r>
       </w:fldSimple>
       <w:r>
@@ -13743,7 +13862,7 @@
                     </pic:cNvPicPr>
                   </pic:nvPicPr>
                   <pic:blipFill>
-                    <a:blip r:embed="rId42">
+                    <a:blip r:embed="rId43">
                       <a:extLst>
                         <a:ext uri="{28A0092B-C50C-407E-A947-70E740481C1C}">
                           <a14:useLocalDpi xmlns:a14="http://schemas.microsoft.com/office/drawing/2010/main" val="0"/>
@@ -13785,7 +13904,7 @@
           <w:rPr>
             <w:noProof/>
           </w:rPr>
-          <w:t>34</w:t>
+          <w:t>35</w:t>
         </w:r>
       </w:fldSimple>
       <w:r>
@@ -13865,7 +13984,7 @@
                     <pic:cNvPicPr/>
                   </pic:nvPicPr>
                   <pic:blipFill>
-                    <a:blip r:embed="rId43"/>
+                    <a:blip r:embed="rId44"/>
                     <a:stretch>
                       <a:fillRect/>
                     </a:stretch>
@@ -13899,7 +14018,7 @@
           <w:rPr>
             <w:noProof/>
           </w:rPr>
-          <w:t>35</w:t>
+          <w:t>36</w:t>
         </w:r>
       </w:fldSimple>
       <w:r>
@@ -14109,7 +14228,7 @@
                     </pic:cNvPicPr>
                   </pic:nvPicPr>
                   <pic:blipFill>
-                    <a:blip r:embed="rId44">
+                    <a:blip r:embed="rId45">
                       <a:extLst>
                         <a:ext uri="{28A0092B-C50C-407E-A947-70E740481C1C}">
                           <a14:useLocalDpi xmlns:a14="http://schemas.microsoft.com/office/drawing/2010/main" val="0"/>
@@ -14153,7 +14272,7 @@
           <w:rPr>
             <w:noProof/>
           </w:rPr>
-          <w:t>36</w:t>
+          <w:t>37</w:t>
         </w:r>
       </w:fldSimple>
       <w:r>
@@ -14421,7 +14540,7 @@
                     <pic:cNvPicPr/>
                   </pic:nvPicPr>
                   <pic:blipFill>
-                    <a:blip r:embed="rId45"/>
+                    <a:blip r:embed="rId46"/>
                     <a:stretch>
                       <a:fillRect/>
                     </a:stretch>
@@ -14454,7 +14573,7 @@
           <w:rPr>
             <w:noProof/>
           </w:rPr>
-          <w:t>37</w:t>
+          <w:t>38</w:t>
         </w:r>
       </w:fldSimple>
       <w:r>
@@ -14564,7 +14683,7 @@
                     <pic:cNvPicPr/>
                   </pic:nvPicPr>
                   <pic:blipFill>
-                    <a:blip r:embed="rId46"/>
+                    <a:blip r:embed="rId47"/>
                     <a:stretch>
                       <a:fillRect/>
                     </a:stretch>
@@ -14598,7 +14717,7 @@
           <w:rPr>
             <w:noProof/>
           </w:rPr>
-          <w:t>38</w:t>
+          <w:t>39</w:t>
         </w:r>
       </w:fldSimple>
       <w:r>
@@ -14653,7 +14772,7 @@
                     </pic:cNvPicPr>
                   </pic:nvPicPr>
                   <pic:blipFill>
-                    <a:blip r:embed="rId47">
+                    <a:blip r:embed="rId48">
                       <a:extLst>
                         <a:ext uri="{28A0092B-C50C-407E-A947-70E740481C1C}">
                           <a14:useLocalDpi xmlns:a14="http://schemas.microsoft.com/office/drawing/2010/main" val="0"/>
@@ -14694,7 +14813,7 @@
           <w:rPr>
             <w:noProof/>
           </w:rPr>
-          <w:t>39</w:t>
+          <w:t>40</w:t>
         </w:r>
       </w:fldSimple>
       <w:r>
@@ -14870,7 +14989,7 @@
                     <pic:cNvPicPr/>
                   </pic:nvPicPr>
                   <pic:blipFill>
-                    <a:blip r:embed="rId48"/>
+                    <a:blip r:embed="rId49"/>
                     <a:stretch>
                       <a:fillRect/>
                     </a:stretch>
@@ -14904,7 +15023,7 @@
           <w:rPr>
             <w:noProof/>
           </w:rPr>
-          <w:t>40</w:t>
+          <w:t>41</w:t>
         </w:r>
       </w:fldSimple>
       <w:r>
@@ -15143,7 +15262,7 @@
                     <pic:cNvPicPr/>
                   </pic:nvPicPr>
                   <pic:blipFill>
-                    <a:blip r:embed="rId49"/>
+                    <a:blip r:embed="rId50"/>
                     <a:stretch>
                       <a:fillRect/>
                     </a:stretch>
@@ -15176,7 +15295,7 @@
           <w:rPr>
             <w:noProof/>
           </w:rPr>
-          <w:t>41</w:t>
+          <w:t>42</w:t>
         </w:r>
       </w:fldSimple>
       <w:r>
@@ -15296,7 +15415,7 @@
                     <pic:cNvPicPr/>
                   </pic:nvPicPr>
                   <pic:blipFill>
-                    <a:blip r:embed="rId50"/>
+                    <a:blip r:embed="rId51"/>
                     <a:stretch>
                       <a:fillRect/>
                     </a:stretch>
@@ -15330,7 +15449,7 @@
           <w:rPr>
             <w:noProof/>
           </w:rPr>
-          <w:t>42</w:t>
+          <w:t>43</w:t>
         </w:r>
       </w:fldSimple>
       <w:r>
@@ -15451,7 +15570,7 @@
                     <pic:cNvPicPr/>
                   </pic:nvPicPr>
                   <pic:blipFill>
-                    <a:blip r:embed="rId51"/>
+                    <a:blip r:embed="rId52"/>
                     <a:stretch>
                       <a:fillRect/>
                     </a:stretch>
@@ -15487,7 +15606,7 @@
           <w:rPr>
             <w:noProof/>
           </w:rPr>
-          <w:t>43</w:t>
+          <w:t>44</w:t>
         </w:r>
       </w:fldSimple>
       <w:r>
@@ -15559,7 +15678,7 @@
                     <pic:cNvPicPr/>
                   </pic:nvPicPr>
                   <pic:blipFill>
-                    <a:blip r:embed="rId52"/>
+                    <a:blip r:embed="rId53"/>
                     <a:stretch>
                       <a:fillRect/>
                     </a:stretch>
@@ -15592,7 +15711,7 @@
           <w:rPr>
             <w:noProof/>
           </w:rPr>
-          <w:t>44</w:t>
+          <w:t>45</w:t>
         </w:r>
       </w:fldSimple>
       <w:r>
@@ -15662,7 +15781,7 @@
                     <pic:cNvPicPr/>
                   </pic:nvPicPr>
                   <pic:blipFill>
-                    <a:blip r:embed="rId53"/>
+                    <a:blip r:embed="rId54"/>
                     <a:stretch>
                       <a:fillRect/>
                     </a:stretch>
@@ -15695,7 +15814,7 @@
           <w:rPr>
             <w:noProof/>
           </w:rPr>
-          <w:t>45</w:t>
+          <w:t>46</w:t>
         </w:r>
       </w:fldSimple>
       <w:r>
@@ -15822,7 +15941,7 @@
                     </pic:cNvPicPr>
                   </pic:nvPicPr>
                   <pic:blipFill>
-                    <a:blip r:embed="rId54">
+                    <a:blip r:embed="rId55">
                       <a:extLst>
                         <a:ext uri="{28A0092B-C50C-407E-A947-70E740481C1C}">
                           <a14:useLocalDpi xmlns:a14="http://schemas.microsoft.com/office/drawing/2010/main" val="0"/>
@@ -15866,7 +15985,7 @@
           <w:rPr>
             <w:noProof/>
           </w:rPr>
-          <w:t>46</w:t>
+          <w:t>47</w:t>
         </w:r>
       </w:fldSimple>
       <w:r>
@@ -15932,7 +16051,7 @@
                     <pic:cNvPicPr/>
                   </pic:nvPicPr>
                   <pic:blipFill>
-                    <a:blip r:embed="rId55"/>
+                    <a:blip r:embed="rId56"/>
                     <a:stretch>
                       <a:fillRect/>
                     </a:stretch>
@@ -15965,7 +16084,7 @@
           <w:rPr>
             <w:noProof/>
           </w:rPr>
-          <w:t>47</w:t>
+          <w:t>48</w:t>
         </w:r>
       </w:fldSimple>
       <w:r>
@@ -16033,7 +16152,7 @@
                     </pic:cNvPicPr>
                   </pic:nvPicPr>
                   <pic:blipFill>
-                    <a:blip r:embed="rId56">
+                    <a:blip r:embed="rId57">
                       <a:extLst>
                         <a:ext uri="{28A0092B-C50C-407E-A947-70E740481C1C}">
                           <a14:useLocalDpi xmlns:a14="http://schemas.microsoft.com/office/drawing/2010/main" val="0"/>
@@ -16077,7 +16196,7 @@
           <w:rPr>
             <w:noProof/>
           </w:rPr>
-          <w:t>48</w:t>
+          <w:t>49</w:t>
         </w:r>
       </w:fldSimple>
       <w:r>
@@ -16373,7 +16492,7 @@
                     <pic:cNvPicPr/>
                   </pic:nvPicPr>
                   <pic:blipFill>
-                    <a:blip r:embed="rId57"/>
+                    <a:blip r:embed="rId58"/>
                     <a:stretch>
                       <a:fillRect/>
                     </a:stretch>
@@ -16409,7 +16528,7 @@
           <w:rPr>
             <w:noProof/>
           </w:rPr>
-          <w:t>49</w:t>
+          <w:t>50</w:t>
         </w:r>
       </w:fldSimple>
       <w:r>
@@ -16587,7 +16706,7 @@
                     </pic:cNvPicPr>
                   </pic:nvPicPr>
                   <pic:blipFill>
-                    <a:blip r:embed="rId58">
+                    <a:blip r:embed="rId59">
                       <a:extLst>
                         <a:ext uri="{28A0092B-C50C-407E-A947-70E740481C1C}">
                           <a14:useLocalDpi xmlns:a14="http://schemas.microsoft.com/office/drawing/2010/main" val="0"/>
@@ -16628,7 +16747,7 @@
           <w:rPr>
             <w:noProof/>
           </w:rPr>
-          <w:t>50</w:t>
+          <w:t>51</w:t>
         </w:r>
       </w:fldSimple>
       <w:r>
@@ -16696,7 +16815,7 @@
                     </pic:cNvPicPr>
                   </pic:nvPicPr>
                   <pic:blipFill rotWithShape="1">
-                    <a:blip r:embed="rId59">
+                    <a:blip r:embed="rId60">
                       <a:extLst>
                         <a:ext uri="{28A0092B-C50C-407E-A947-70E740481C1C}">
                           <a14:useLocalDpi xmlns:a14="http://schemas.microsoft.com/office/drawing/2010/main" val="0"/>
@@ -16743,7 +16862,7 @@
           <w:rPr>
             <w:noProof/>
           </w:rPr>
-          <w:t>51</w:t>
+          <w:t>52</w:t>
         </w:r>
       </w:fldSimple>
       <w:r>
@@ -16806,7 +16925,7 @@
                     </pic:cNvPicPr>
                   </pic:nvPicPr>
                   <pic:blipFill>
-                    <a:blip r:embed="rId60">
+                    <a:blip r:embed="rId61">
                       <a:extLst>
                         <a:ext uri="{28A0092B-C50C-407E-A947-70E740481C1C}">
                           <a14:useLocalDpi xmlns:a14="http://schemas.microsoft.com/office/drawing/2010/main" val="0"/>
@@ -16847,7 +16966,7 @@
           <w:rPr>
             <w:noProof/>
           </w:rPr>
-          <w:t>52</w:t>
+          <w:t>53</w:t>
         </w:r>
       </w:fldSimple>
       <w:r>
@@ -16927,7 +17046,7 @@
                     <pic:cNvPicPr/>
                   </pic:nvPicPr>
                   <pic:blipFill>
-                    <a:blip r:embed="rId61"/>
+                    <a:blip r:embed="rId62"/>
                     <a:stretch>
                       <a:fillRect/>
                     </a:stretch>
@@ -16960,7 +17079,7 @@
           <w:rPr>
             <w:noProof/>
           </w:rPr>
-          <w:t>53</w:t>
+          <w:t>54</w:t>
         </w:r>
       </w:fldSimple>
       <w:r>
@@ -18494,7 +18613,7 @@
       <w:pPr>
         <w:jc w:val="both"/>
       </w:pPr>
-      <w:hyperlink r:id="rId62" w:anchor="topicOverview" w:history="1">
+      <w:hyperlink r:id="rId63" w:anchor="topicOverview" w:history="1">
         <w:r>
           <w:rPr>
             <w:rStyle w:val="Hyperlink"/>
@@ -18540,7 +18659,7 @@
           <w:rStyle w:val="Hyperlink"/>
         </w:rPr>
       </w:pPr>
-      <w:hyperlink r:id="rId63" w:history="1">
+      <w:hyperlink r:id="rId64" w:history="1">
         <w:r>
           <w:rPr>
             <w:rStyle w:val="Hyperlink"/>
@@ -18569,7 +18688,7 @@
       <w:pPr>
         <w:jc w:val="both"/>
       </w:pPr>
-      <w:hyperlink r:id="rId64" w:history="1">
+      <w:hyperlink r:id="rId65" w:history="1">
         <w:r>
           <w:rPr>
             <w:rStyle w:val="Hyperlink"/>
@@ -18661,7 +18780,7 @@
       <w:pPr>
         <w:jc w:val="both"/>
       </w:pPr>
-      <w:hyperlink r:id="rId65" w:anchor=":~:text=Figma%20est%20un%20outil%20de,de%20ses%20fonctionnalit%C3%A9s%20est%20payant" w:history="1">
+      <w:hyperlink r:id="rId66" w:anchor=":~:text=Figma%20est%20un%20outil%20de,de%20ses%20fonctionnalit%C3%A9s%20est%20payant" w:history="1">
         <w:r>
           <w:rPr>
             <w:rStyle w:val="Hyperlink"/>
@@ -18701,7 +18820,7 @@
       <w:pPr>
         <w:jc w:val="both"/>
       </w:pPr>
-      <w:hyperlink r:id="rId66" w:history="1">
+      <w:hyperlink r:id="rId67" w:history="1">
         <w:r>
           <w:rPr>
             <w:rStyle w:val="Hyperlink"/>
@@ -18757,7 +18876,7 @@
       <w:pPr>
         <w:jc w:val="both"/>
       </w:pPr>
-      <w:hyperlink r:id="rId67" w:history="1">
+      <w:hyperlink r:id="rId68" w:history="1">
         <w:r>
           <w:rPr>
             <w:rStyle w:val="Hyperlink"/>
@@ -18801,7 +18920,7 @@
       <w:pPr>
         <w:jc w:val="both"/>
       </w:pPr>
-      <w:hyperlink r:id="rId68" w:history="1">
+      <w:hyperlink r:id="rId69" w:history="1">
         <w:r>
           <w:rPr>
             <w:rStyle w:val="Hyperlink"/>
@@ -18858,7 +18977,7 @@
       <w:pPr>
         <w:jc w:val="both"/>
       </w:pPr>
-      <w:hyperlink r:id="rId69" w:history="1">
+      <w:hyperlink r:id="rId70" w:history="1">
         <w:r>
           <w:rPr>
             <w:rStyle w:val="Hyperlink"/>
@@ -18888,7 +19007,7 @@
           <w:rStyle w:val="Hyperlink"/>
         </w:rPr>
       </w:pPr>
-      <w:hyperlink r:id="rId70" w:anchor="introduction_%C3%A0_express" w:history="1">
+      <w:hyperlink r:id="rId71" w:anchor="introduction_%C3%A0_express" w:history="1">
         <w:r>
           <w:rPr>
             <w:rStyle w:val="Hyperlink"/>
@@ -18966,7 +19085,7 @@
           <w:szCs w:val="22"/>
         </w:rPr>
       </w:pPr>
-      <w:hyperlink r:id="rId71" w:history="1">
+      <w:hyperlink r:id="rId72" w:history="1">
         <w:r>
           <w:rPr>
             <w:rStyle w:val="Hyperlink"/>
@@ -19056,7 +19175,7 @@
                     </pic:cNvPicPr>
                   </pic:nvPicPr>
                   <pic:blipFill rotWithShape="1">
-                    <a:blip r:embed="rId72">
+                    <a:blip r:embed="rId73">
                       <a:extLst>
                         <a:ext uri="{28A0092B-C50C-407E-A947-70E740481C1C}">
                           <a14:useLocalDpi xmlns:a14="http://schemas.microsoft.com/office/drawing/2010/main" val="0"/>
@@ -19103,7 +19222,7 @@
           <w:rPr>
             <w:noProof/>
           </w:rPr>
-          <w:t>54</w:t>
+          <w:t>55</w:t>
         </w:r>
       </w:fldSimple>
       <w:r>
@@ -19141,7 +19260,7 @@
                     <pic:cNvPicPr/>
                   </pic:nvPicPr>
                   <pic:blipFill>
-                    <a:blip r:embed="rId73"/>
+                    <a:blip r:embed="rId74"/>
                     <a:stretch>
                       <a:fillRect/>
                     </a:stretch>
@@ -19174,7 +19293,7 @@
           <w:rPr>
             <w:noProof/>
           </w:rPr>
-          <w:t>55</w:t>
+          <w:t>56</w:t>
         </w:r>
       </w:fldSimple>
       <w:r>
@@ -19290,7 +19409,7 @@
       <w:bookmarkEnd w:id="52"/>
     </w:p>
     <w:sectPr>
-      <w:footerReference w:type="default" r:id="rId74"/>
+      <w:footerReference w:type="default" r:id="rId75"/>
       <w:pgSz w:w="11906" w:h="16838"/>
       <w:pgMar w:top="1417" w:right="1417" w:bottom="1417" w:left="1417" w:header="720" w:footer="720" w:gutter="0"/>
       <w:cols w:space="720"/>

</xml_diff>

<commit_message>
Remise en place du résumé en français
</commit_message>
<xml_diff>
--- a/RapportFinale.docx
+++ b/RapportFinale.docx
@@ -16753,6 +16753,95 @@
       <w:bookmarkEnd w:id="33"/>
     </w:p>
     <w:p/>
+    <w:p>
+      <w:pPr>
+        <w:jc w:val="both"/>
+      </w:pPr>
+      <w:r>
+        <w:t>Notre projet consiste à la réalisation d’un site hébergeant un jeu 2D avec un style pixel art. Nous avons décidé de nous orienter sur ce projet, après une longue phase de réflexion pour différentes raisons, car plus petit nous avons tous jouer aux jeux de type 2D telles que Mario ou Sonic par exemple, et qu’il s’agit d’un rêve de pouvoir réaliser un telle type de jeux et les langages et outils abordé par ce projet que ce soit sur le site web ou sur le jeu ne sont pas maitriser par l’ensemble de l’équipe, il s’agit donc, de l’occasion idéale pour pouvoir apprendre l’utilisation de nouveaux outil ainsi que de nouveaux langages informatique.</w:t>
+      </w:r>
+    </w:p>
+    <w:p>
+      <w:pPr>
+        <w:jc w:val="both"/>
+      </w:pPr>
+      <w:r>
+        <w:t>Pour le développement du site web, nous avons décidé d’utiliser différentes langages informatique, le Framework React-native sur le frontend afin d’avoir une visualisation web ainsi que mobile (iOS et Android) de notre site et nous avons décidé de travailler avec Node js du coté backend, car il s’agit du backend le plus utilisé avec le Framework React et permet de travailler avec la bibliothèque express permettant d’exécuter de nombreuses fonctions pour le web (requête http, sauvegarde des données dans les cookies…) très rapidement, et la base de données MongoDB car il s’agit d’une base de données non relationnelle qui est très utilisé avec node.js notamment grâce à la librairie proposé par node.js nommé mongoose permettant d’exécuter différentes opération sur les différents documents de notre base de donnée.</w:t>
+      </w:r>
+    </w:p>
+    <w:p>
+      <w:pPr>
+        <w:jc w:val="both"/>
+      </w:pPr>
+      <w:r>
+        <w:t>Pour le développement du jeu, nous avons décidé d’utiliser Unity, car il possède une grande communauté ainsi qu’une documentation assez riche, il est donc très pratique de pouvoir travailler avec Unity grâce à l’ensemble des méthode fournis et si nous avons un problème au niveau du développement, ce problème sera facilement corriger grâce à l’immense communauté d’Unity ainsi que sa documentation. De plus, Unity permet de générer le jeu réalisé sous format WebGL, donc d’avoir une visualisation web de notre jeu, ce qui est très pratique au niveau de notre projet.</w:t>
+      </w:r>
+    </w:p>
+    <w:p>
+      <w:pPr>
+        <w:jc w:val="both"/>
+      </w:pPr>
+      <w:r>
+        <w:t>En termes d’accomplissement, nous avons réussie à  réaliser un jeu 2D contenant deux différentes classes de joueur jouable (le guerrier et l’archer) qui ont tous les deux leur particularité (par exemple : le guerrier ne peut attaquer seulement sur une certaine distance par rapport à l’ennemi alors que l’archer peut attaquer à n’importe quelle distance), de plus nous avons réussie à implémenter de nombreuses fonctionnalité sur le jeu telles que la mise en place d’un village qui contient un magasins qui vend différents types de potion en échange de l’argent du jeu, une place (panneau de compétence) permettant d’améliorer les statistiques du joueur (force, vitesse, défense, point de vie) en échange de l’argent du jeu, et une place de sélecteur de niveaux, nous avons réussie à mettre en place un monde avec deux différents niveau lors de cette période de projet. Chaque niveau contient différentes fonctionnalités telles que différents types d’ennemis, le fait de pouvoir récupérer des pièces qui peuvent dépenser plus tard ou des coffres contenant différents éléments.</w:t>
+      </w:r>
+    </w:p>
+    <w:p>
+      <w:pPr>
+        <w:jc w:val="both"/>
+      </w:pPr>
+      <w:r>
+        <w:t>Nous avons également réussie à mettre en place un site promotionnelle permettant au joueur de prendre connaissance du jeu, de s’inscrire, car les données fournis par le joueur sont utilisé pour pouvoir effectuer des sauvegarde des partie effectuer par le joueur sur le jeu ainsi que la sauvegarde global des données du joueur (le nombre de pièces, le niveau de son archer et de son guerrier) sur notre base de données afin qu’il puisse garder son avancé lorsqu’il se reconnecte avec son compte. Le site permet également l’achat du jeu et de pouvoir jouer directement sur le site ce qui est très pratique, car notre jeu ne nécessite pas d’installation comparée à de nombreux disponible de nos jours.</w:t>
+      </w:r>
+    </w:p>
+    <w:p>
+      <w:pPr>
+        <w:jc w:val="both"/>
+      </w:pPr>
+      <w:r>
+        <w:t xml:space="preserve">Nous n’avions pas réussi à mettre en place l’ensemble des fonctionnalités qu’on souhaitait mettre en place sur le jeu initialement, au départ, nous souhaitions mettre en place sept mondes différents </w:t>
+      </w:r>
+      <w:r>
+        <w:lastRenderedPageBreak/>
+        <w:t>contenant trois différents niveaux chacun, mais finalement nous avions réussie à réaliser un monde avec deux niveaux différents dus à la charge de travail assez important sur le site web ainsi que le jeu. Certaines fonctionnalités du jeu n’ont pas également été effectué dus à la complexité de ces taches ou par manque de temps telles que le totem de résurrection ou la mise en place d’un mode multijoueur.</w:t>
+      </w:r>
+    </w:p>
+    <w:p>
+      <w:pPr>
+        <w:jc w:val="both"/>
+      </w:pPr>
+      <w:r>
+        <w:t xml:space="preserve">En termes d’améliorations pour nos futures projets, la mise en place d’une répartition des tâches un peu plus claire car il arrivé de temps en temps que plusieurs membres du groupe travaillé sur la même tâche, ensuite, réalisé un code un peu plus claire et avec des commentaires pour faciliter la compréhension du code et pour finir nous regrettons de ne pas avoir utilisé Jira plutôt que Trello, car Jira permet la réalisation d’un diagramme de Gantt avec une chronologique cela aurait pu nous faire gagner du temps précieux pour d’autre tâches sur le projet. </w:t>
+      </w:r>
+    </w:p>
+    <w:p>
+      <w:pPr>
+        <w:jc w:val="both"/>
+        <w:rPr>
+          <w:i/>
+          <w:iCs/>
+          <w:sz w:val="20"/>
+          <w:szCs w:val="20"/>
+        </w:rPr>
+      </w:pPr>
+      <w:r>
+        <w:rPr>
+          <w:i/>
+          <w:iCs/>
+          <w:sz w:val="20"/>
+          <w:szCs w:val="20"/>
+        </w:rPr>
+        <w:t xml:space="preserve">Rédiger par </w:t>
+      </w:r>
+      <w:r>
+        <w:rPr>
+          <w:i/>
+          <w:iCs/>
+          <w:sz w:val="20"/>
+          <w:szCs w:val="20"/>
+        </w:rPr>
+        <w:t>SELVARATNAM Akash</w:t>
+      </w:r>
+    </w:p>
     <w:p>
       <w:pPr>
         <w:jc w:val="both"/>

</xml_diff>

<commit_message>
rapport: fautes correction diagramme
</commit_message>
<xml_diff>
--- a/RapportFinale.docx
+++ b/RapportFinale.docx
@@ -7979,13 +7979,12 @@
       <w:r>
         <w:rPr>
           <w:noProof/>
-          <w:color w:val="F18D49"/>
         </w:rPr>
         <w:drawing>
-          <wp:inline distT="0" distB="0" distL="0" distR="0" wp14:anchorId="69B75332" wp14:editId="38591243">
-            <wp:extent cx="5761358" cy="4542739"/>
-            <wp:effectExtent l="0" t="0" r="0" b="0"/>
-            <wp:docPr id="255800914" name="Picture 1" descr="A screenshot of a diagram&#10;&#10;Description automatically generated"/>
+          <wp:inline distT="0" distB="0" distL="0" distR="0" wp14:anchorId="3EF8CE02" wp14:editId="7CFDF530">
+            <wp:extent cx="5753100" cy="4676885"/>
+            <wp:effectExtent l="0" t="0" r="0" b="9525"/>
+            <wp:docPr id="322409162" name="Picture 1" descr="A screenshot of a diagram&#10;&#10;Description automatically generated"/>
             <wp:cNvGraphicFramePr>
               <a:graphicFrameLocks xmlns:a="http://schemas.openxmlformats.org/drawingml/2006/main" noChangeAspect="1"/>
             </wp:cNvGraphicFramePr>
@@ -7993,7 +7992,7 @@
               <a:graphicData uri="http://schemas.openxmlformats.org/drawingml/2006/picture">
                 <pic:pic xmlns:pic="http://schemas.openxmlformats.org/drawingml/2006/picture">
                   <pic:nvPicPr>
-                    <pic:cNvPr id="255800914" name="Picture 1" descr="A screenshot of a diagram&#10;&#10;Description automatically generated"/>
+                    <pic:cNvPr id="322409162" name="Picture 1" descr="A screenshot of a diagram&#10;&#10;Description automatically generated"/>
                     <pic:cNvPicPr/>
                   </pic:nvPicPr>
                   <pic:blipFill rotWithShape="1">
@@ -8004,13 +8003,13 @@
                         </a:ext>
                       </a:extLst>
                     </a:blip>
-                    <a:srcRect l="2159" t="2475" r="2340" b="5817"/>
+                    <a:srcRect l="2205" t="2819" r="2337" b="2672"/>
                     <a:stretch/>
                   </pic:blipFill>
                   <pic:spPr bwMode="auto">
                     <a:xfrm>
                       <a:off x="0" y="0"/>
-                      <a:ext cx="5772230" cy="4551311"/>
+                      <a:ext cx="5767312" cy="4688438"/>
                     </a:xfrm>
                     <a:prstGeom prst="rect">
                       <a:avLst/>
@@ -8088,10 +8087,10 @@
           <w:noProof/>
         </w:rPr>
         <w:drawing>
-          <wp:inline distT="0" distB="0" distL="0" distR="0" wp14:anchorId="73824002" wp14:editId="76157599">
-            <wp:extent cx="5740400" cy="4846566"/>
-            <wp:effectExtent l="0" t="0" r="0" b="0"/>
-            <wp:docPr id="783363470" name="Picture 1" descr="A screenshot of a computer program&#10;&#10;Description automatically generated"/>
+          <wp:inline distT="0" distB="0" distL="0" distR="0" wp14:anchorId="452A271E" wp14:editId="6536F6CD">
+            <wp:extent cx="5760720" cy="4907280"/>
+            <wp:effectExtent l="0" t="0" r="0" b="7620"/>
+            <wp:docPr id="312775097" name="Picture 2" descr="A screenshot of a computer program&#10;&#10;Description automatically generated"/>
             <wp:cNvGraphicFramePr>
               <a:graphicFrameLocks xmlns:a="http://schemas.openxmlformats.org/drawingml/2006/main" noChangeAspect="1"/>
             </wp:cNvGraphicFramePr>
@@ -8099,10 +8098,10 @@
               <a:graphicData uri="http://schemas.openxmlformats.org/drawingml/2006/picture">
                 <pic:pic xmlns:pic="http://schemas.openxmlformats.org/drawingml/2006/picture">
                   <pic:nvPicPr>
-                    <pic:cNvPr id="783363470" name="Picture 1" descr="A screenshot of a computer program&#10;&#10;Description automatically generated"/>
+                    <pic:cNvPr id="312775097" name="Picture 2" descr="A screenshot of a computer program&#10;&#10;Description automatically generated"/>
                     <pic:cNvPicPr/>
                   </pic:nvPicPr>
-                  <pic:blipFill rotWithShape="1">
+                  <pic:blipFill>
                     <a:blip r:embed="rId14" cstate="print">
                       <a:extLst>
                         <a:ext uri="{28A0092B-C50C-407E-A947-70E740481C1C}">
@@ -8110,25 +8109,18 @@
                         </a:ext>
                       </a:extLst>
                     </a:blip>
-                    <a:srcRect l="2204" t="2588" r="2227" b="2692"/>
-                    <a:stretch/>
+                    <a:stretch>
+                      <a:fillRect/>
+                    </a:stretch>
                   </pic:blipFill>
-                  <pic:spPr bwMode="auto">
+                  <pic:spPr>
                     <a:xfrm>
                       <a:off x="0" y="0"/>
-                      <a:ext cx="5746565" cy="4851771"/>
+                      <a:ext cx="5760720" cy="4907280"/>
                     </a:xfrm>
                     <a:prstGeom prst="rect">
                       <a:avLst/>
                     </a:prstGeom>
-                    <a:ln>
-                      <a:noFill/>
-                    </a:ln>
-                    <a:extLst>
-                      <a:ext uri="{53640926-AAD7-44D8-BBD7-CCE9431645EC}">
-                        <a14:shadowObscured xmlns:a14="http://schemas.microsoft.com/office/drawing/2010/main"/>
-                      </a:ext>
-                    </a:extLst>
                   </pic:spPr>
                 </pic:pic>
               </a:graphicData>

</xml_diff>

<commit_message>
rapport: inscription digramme de séquence
</commit_message>
<xml_diff>
--- a/RapportFinale.docx
+++ b/RapportFinale.docx
@@ -7643,7 +7643,7 @@
         <w:rPr>
           <w:color w:val="F18D49"/>
         </w:rPr>
-        <w:t>vérification de code</w:t>
+        <w:t>inscription</w:t>
       </w:r>
     </w:p>
     <w:p/>
@@ -7654,12 +7654,13 @@
       <w:r>
         <w:rPr>
           <w:noProof/>
+          <w:color w:val="F18D49"/>
         </w:rPr>
         <w:drawing>
-          <wp:inline distT="0" distB="0" distL="0" distR="0" wp14:anchorId="4C5F3FF2" wp14:editId="435978C6">
-            <wp:extent cx="5745708" cy="5751201"/>
-            <wp:effectExtent l="0" t="0" r="7620" b="1905"/>
-            <wp:docPr id="1167186917" name="Picture 1"/>
+          <wp:inline distT="0" distB="0" distL="0" distR="0" wp14:anchorId="1B292712" wp14:editId="53F20694">
+            <wp:extent cx="5780599" cy="4401056"/>
+            <wp:effectExtent l="0" t="0" r="0" b="0"/>
+            <wp:docPr id="1821968355" name="Picture 4" descr="A screenshot of a computer&#10;&#10;Description automatically generated"/>
             <wp:cNvGraphicFramePr>
               <a:graphicFrameLocks xmlns:a="http://schemas.openxmlformats.org/drawingml/2006/main" noChangeAspect="1"/>
             </wp:cNvGraphicFramePr>
@@ -7667,7 +7668,7 @@
               <a:graphicData uri="http://schemas.openxmlformats.org/drawingml/2006/picture">
                 <pic:pic xmlns:pic="http://schemas.openxmlformats.org/drawingml/2006/picture">
                   <pic:nvPicPr>
-                    <pic:cNvPr id="1167186917" name="Picture 1167186917"/>
+                    <pic:cNvPr id="1821968355" name="Picture 4" descr="A screenshot of a computer&#10;&#10;Description automatically generated"/>
                     <pic:cNvPicPr/>
                   </pic:nvPicPr>
                   <pic:blipFill rotWithShape="1">
@@ -7678,13 +7679,13 @@
                         </a:ext>
                       </a:extLst>
                     </a:blip>
-                    <a:srcRect l="2369" t="2540" r="2271"/>
+                    <a:srcRect l="2071" t="3027" r="2553" b="3293"/>
                     <a:stretch/>
                   </pic:blipFill>
                   <pic:spPr bwMode="auto">
                     <a:xfrm>
                       <a:off x="0" y="0"/>
-                      <a:ext cx="5759022" cy="5764527"/>
+                      <a:ext cx="5788806" cy="4407305"/>
                     </a:xfrm>
                     <a:prstGeom prst="rect">
                       <a:avLst/>
@@ -7721,7 +7722,7 @@
         </w:r>
       </w:fldSimple>
       <w:r>
-        <w:t>: digramme de séquence de la page de vérification de code</w:t>
+        <w:t>: diagramme de séquence de la page inscription</w:t>
       </w:r>
     </w:p>
     <w:p>
@@ -7759,6 +7760,128 @@
         <w:rPr>
           <w:color w:val="F18D49"/>
         </w:rPr>
+        <w:t xml:space="preserve">de la page </w:t>
+      </w:r>
+      <w:r>
+        <w:rPr>
+          <w:color w:val="F18D49"/>
+        </w:rPr>
+        <w:t>vérification de code</w:t>
+      </w:r>
+    </w:p>
+    <w:p/>
+    <w:p>
+      <w:pPr>
+        <w:keepNext/>
+      </w:pPr>
+      <w:r>
+        <w:rPr>
+          <w:noProof/>
+        </w:rPr>
+        <w:drawing>
+          <wp:inline distT="0" distB="0" distL="0" distR="0" wp14:anchorId="14384B00" wp14:editId="612B169E">
+            <wp:extent cx="5745708" cy="6144088"/>
+            <wp:effectExtent l="0" t="0" r="7620" b="9525"/>
+            <wp:docPr id="84576627" name="Picture 3" descr="A screenshot of a computer&#10;&#10;Description automatically generated"/>
+            <wp:cNvGraphicFramePr>
+              <a:graphicFrameLocks xmlns:a="http://schemas.openxmlformats.org/drawingml/2006/main" noChangeAspect="1"/>
+            </wp:cNvGraphicFramePr>
+            <a:graphic xmlns:a="http://schemas.openxmlformats.org/drawingml/2006/main">
+              <a:graphicData uri="http://schemas.openxmlformats.org/drawingml/2006/picture">
+                <pic:pic xmlns:pic="http://schemas.openxmlformats.org/drawingml/2006/picture">
+                  <pic:nvPicPr>
+                    <pic:cNvPr id="84576627" name="Picture 3" descr="A screenshot of a computer&#10;&#10;Description automatically generated"/>
+                    <pic:cNvPicPr/>
+                  </pic:nvPicPr>
+                  <pic:blipFill rotWithShape="1">
+                    <a:blip r:embed="rId15" cstate="print">
+                      <a:extLst>
+                        <a:ext uri="{28A0092B-C50C-407E-A947-70E740481C1C}">
+                          <a14:useLocalDpi xmlns:a14="http://schemas.microsoft.com/office/drawing/2010/main" val="0"/>
+                        </a:ext>
+                      </a:extLst>
+                    </a:blip>
+                    <a:srcRect l="2014" t="1898" r="2152" b="1512"/>
+                    <a:stretch/>
+                  </pic:blipFill>
+                  <pic:spPr bwMode="auto">
+                    <a:xfrm>
+                      <a:off x="0" y="0"/>
+                      <a:ext cx="5751110" cy="6149864"/>
+                    </a:xfrm>
+                    <a:prstGeom prst="rect">
+                      <a:avLst/>
+                    </a:prstGeom>
+                    <a:ln>
+                      <a:noFill/>
+                    </a:ln>
+                    <a:extLst>
+                      <a:ext uri="{53640926-AAD7-44D8-BBD7-CCE9431645EC}">
+                        <a14:shadowObscured xmlns:a14="http://schemas.microsoft.com/office/drawing/2010/main"/>
+                      </a:ext>
+                    </a:extLst>
+                  </pic:spPr>
+                </pic:pic>
+              </a:graphicData>
+            </a:graphic>
+          </wp:inline>
+        </w:drawing>
+      </w:r>
+    </w:p>
+    <w:p>
+      <w:pPr>
+        <w:pStyle w:val="Caption"/>
+      </w:pPr>
+      <w:r>
+        <w:t xml:space="preserve">Figure </w:t>
+      </w:r>
+      <w:fldSimple w:instr=" SEQ Figure \* ARABIC ">
+        <w:r>
+          <w:rPr>
+            <w:noProof/>
+          </w:rPr>
+          <w:t>7</w:t>
+        </w:r>
+      </w:fldSimple>
+      <w:r>
+        <w:t>: digramme de séquence de la page de vérification de code</w:t>
+      </w:r>
+    </w:p>
+    <w:p>
+      <w:pPr>
+        <w:rPr>
+          <w:rFonts w:asciiTheme="majorHAnsi" w:eastAsiaTheme="majorEastAsia" w:hAnsiTheme="majorHAnsi" w:cstheme="majorBidi"/>
+          <w:color w:val="F18D49"/>
+          <w:sz w:val="24"/>
+          <w:szCs w:val="24"/>
+        </w:rPr>
+      </w:pPr>
+      <w:r>
+        <w:rPr>
+          <w:color w:val="F18D49"/>
+        </w:rPr>
+        <w:br w:type="page"/>
+      </w:r>
+    </w:p>
+    <w:p>
+      <w:pPr>
+        <w:pStyle w:val="Heading3"/>
+        <w:ind w:left="708" w:firstLine="708"/>
+        <w:rPr>
+          <w:color w:val="F18D49"/>
+        </w:rPr>
+      </w:pPr>
+      <w:r>
+        <w:rPr>
+          <w:color w:val="F18D49"/>
+        </w:rPr>
+        <w:lastRenderedPageBreak/>
+        <w:t xml:space="preserve">Digramme de séquence </w:t>
+      </w:r>
+      <w:r>
+        <w:rPr>
+          <w:color w:val="F18D49"/>
+        </w:rPr>
         <w:t>de la page</w:t>
       </w:r>
       <w:r>
@@ -7784,7 +7907,7 @@
           <w:noProof/>
         </w:rPr>
         <w:drawing>
-          <wp:inline distT="0" distB="0" distL="0" distR="0" wp14:anchorId="72BB0451" wp14:editId="42A44C0F">
+          <wp:inline distT="0" distB="0" distL="0" distR="0" wp14:anchorId="72BB0451" wp14:editId="2A3AB985">
             <wp:extent cx="5711588" cy="4360423"/>
             <wp:effectExtent l="0" t="0" r="3810" b="2540"/>
             <wp:docPr id="1658845004" name="Picture 1" descr="A screenshot of a computer&#10;&#10;Description automatically generated"/>
@@ -7799,7 +7922,7 @@
                     <pic:cNvPicPr/>
                   </pic:nvPicPr>
                   <pic:blipFill rotWithShape="1">
-                    <a:blip r:embed="rId15" cstate="print">
+                    <a:blip r:embed="rId16" cstate="print">
                       <a:extLst>
                         <a:ext uri="{28A0092B-C50C-407E-A947-70E740481C1C}">
                           <a14:useLocalDpi xmlns:a14="http://schemas.microsoft.com/office/drawing/2010/main" val="0"/>
@@ -7845,7 +7968,7 @@
           <w:rPr>
             <w:noProof/>
           </w:rPr>
-          <w:t>7</w:t>
+          <w:t>8</w:t>
         </w:r>
       </w:fldSimple>
       <w:r>
@@ -7887,13 +8010,7 @@
         <w:rPr>
           <w:color w:val="F18D49"/>
         </w:rPr>
-        <w:t xml:space="preserve">de la page de </w:t>
-      </w:r>
-      <w:r>
-        <w:rPr>
-          <w:color w:val="F18D49"/>
-        </w:rPr>
-        <w:t>connexion</w:t>
+        <w:t>de la page de connexion</w:t>
       </w:r>
     </w:p>
     <w:p>
@@ -7928,7 +8045,7 @@
                     <pic:cNvPicPr/>
                   </pic:nvPicPr>
                   <pic:blipFill rotWithShape="1">
-                    <a:blip r:embed="rId16" cstate="print">
+                    <a:blip r:embed="rId17" cstate="print">
                       <a:extLst>
                         <a:ext uri="{28A0092B-C50C-407E-A947-70E740481C1C}">
                           <a14:useLocalDpi xmlns:a14="http://schemas.microsoft.com/office/drawing/2010/main" val="0"/>
@@ -7974,7 +8091,7 @@
           <w:rPr>
             <w:noProof/>
           </w:rPr>
-          <w:t>8</w:t>
+          <w:t>9</w:t>
         </w:r>
       </w:fldSimple>
       <w:r>
@@ -8038,7 +8155,7 @@
                     <pic:cNvPicPr/>
                   </pic:nvPicPr>
                   <pic:blipFill rotWithShape="1">
-                    <a:blip r:embed="rId17">
+                    <a:blip r:embed="rId18">
                       <a:extLst>
                         <a:ext uri="{28A0092B-C50C-407E-A947-70E740481C1C}">
                           <a14:useLocalDpi xmlns:a14="http://schemas.microsoft.com/office/drawing/2010/main" val="0"/>
@@ -8084,7 +8201,7 @@
           <w:rPr>
             <w:noProof/>
           </w:rPr>
-          <w:t>9</w:t>
+          <w:t>10</w:t>
         </w:r>
       </w:fldSimple>
       <w:r>
@@ -8132,7 +8249,7 @@
                     <pic:cNvPicPr/>
                   </pic:nvPicPr>
                   <pic:blipFill rotWithShape="1">
-                    <a:blip r:embed="rId18">
+                    <a:blip r:embed="rId19">
                       <a:extLst>
                         <a:ext uri="{28A0092B-C50C-407E-A947-70E740481C1C}">
                           <a14:useLocalDpi xmlns:a14="http://schemas.microsoft.com/office/drawing/2010/main" val="0"/>
@@ -8178,7 +8295,7 @@
           <w:rPr>
             <w:noProof/>
           </w:rPr>
-          <w:t>10</w:t>
+          <w:t>11</w:t>
         </w:r>
       </w:fldSimple>
       <w:r>
@@ -8664,7 +8781,7 @@
                     <pic:cNvPicPr/>
                   </pic:nvPicPr>
                   <pic:blipFill>
-                    <a:blip r:embed="rId19"/>
+                    <a:blip r:embed="rId20"/>
                     <a:stretch>
                       <a:fillRect/>
                     </a:stretch>
@@ -8697,7 +8814,7 @@
           <w:rPr>
             <w:noProof/>
           </w:rPr>
-          <w:t>11</w:t>
+          <w:t>12</w:t>
         </w:r>
       </w:fldSimple>
       <w:r>
@@ -8891,7 +9008,7 @@
                     <pic:cNvPicPr/>
                   </pic:nvPicPr>
                   <pic:blipFill>
-                    <a:blip r:embed="rId20"/>
+                    <a:blip r:embed="rId21"/>
                     <a:stretch>
                       <a:fillRect/>
                     </a:stretch>
@@ -8924,7 +9041,7 @@
           <w:rPr>
             <w:noProof/>
           </w:rPr>
-          <w:t>12</w:t>
+          <w:t>13</w:t>
         </w:r>
       </w:fldSimple>
       <w:r>
@@ -9055,7 +9172,7 @@
                     <pic:cNvPicPr/>
                   </pic:nvPicPr>
                   <pic:blipFill>
-                    <a:blip r:embed="rId21"/>
+                    <a:blip r:embed="rId22"/>
                     <a:stretch>
                       <a:fillRect/>
                     </a:stretch>
@@ -9088,7 +9205,7 @@
           <w:rPr>
             <w:noProof/>
           </w:rPr>
-          <w:t>13</w:t>
+          <w:t>14</w:t>
         </w:r>
       </w:fldSimple>
       <w:r>
@@ -9139,7 +9256,7 @@
                     <pic:cNvPicPr/>
                   </pic:nvPicPr>
                   <pic:blipFill>
-                    <a:blip r:embed="rId22"/>
+                    <a:blip r:embed="rId23"/>
                     <a:stretch>
                       <a:fillRect/>
                     </a:stretch>
@@ -9175,7 +9292,7 @@
           <w:rPr>
             <w:noProof/>
           </w:rPr>
-          <w:t>14</w:t>
+          <w:t>15</w:t>
         </w:r>
       </w:fldSimple>
       <w:r>
@@ -9208,7 +9325,7 @@
                     <pic:cNvPicPr/>
                   </pic:nvPicPr>
                   <pic:blipFill>
-                    <a:blip r:embed="rId23"/>
+                    <a:blip r:embed="rId24"/>
                     <a:stretch>
                       <a:fillRect/>
                     </a:stretch>
@@ -9241,7 +9358,7 @@
           <w:rPr>
             <w:noProof/>
           </w:rPr>
-          <w:t>15</w:t>
+          <w:t>16</w:t>
         </w:r>
       </w:fldSimple>
       <w:r>
@@ -9383,7 +9500,7 @@
                     <pic:cNvPicPr/>
                   </pic:nvPicPr>
                   <pic:blipFill>
-                    <a:blip r:embed="rId24"/>
+                    <a:blip r:embed="rId25"/>
                     <a:stretch>
                       <a:fillRect/>
                     </a:stretch>
@@ -9416,7 +9533,7 @@
           <w:rPr>
             <w:noProof/>
           </w:rPr>
-          <w:t>16</w:t>
+          <w:t>17</w:t>
         </w:r>
       </w:fldSimple>
       <w:r>
@@ -9595,7 +9712,7 @@
                     <pic:cNvPicPr/>
                   </pic:nvPicPr>
                   <pic:blipFill>
-                    <a:blip r:embed="rId25"/>
+                    <a:blip r:embed="rId26"/>
                     <a:stretch>
                       <a:fillRect/>
                     </a:stretch>
@@ -9628,7 +9745,7 @@
           <w:rPr>
             <w:noProof/>
           </w:rPr>
-          <w:t>17</w:t>
+          <w:t>18</w:t>
         </w:r>
       </w:fldSimple>
       <w:r>
@@ -9773,7 +9890,7 @@
                     <pic:cNvPicPr/>
                   </pic:nvPicPr>
                   <pic:blipFill>
-                    <a:blip r:embed="rId26"/>
+                    <a:blip r:embed="rId27"/>
                     <a:stretch>
                       <a:fillRect/>
                     </a:stretch>
@@ -9807,7 +9924,7 @@
           <w:rPr>
             <w:noProof/>
           </w:rPr>
-          <w:t>18</w:t>
+          <w:t>19</w:t>
         </w:r>
       </w:fldSimple>
       <w:r>
@@ -9911,7 +10028,7 @@
                     <pic:cNvPicPr/>
                   </pic:nvPicPr>
                   <pic:blipFill>
-                    <a:blip r:embed="rId27"/>
+                    <a:blip r:embed="rId28"/>
                     <a:stretch>
                       <a:fillRect/>
                     </a:stretch>
@@ -9944,7 +10061,7 @@
           <w:rPr>
             <w:noProof/>
           </w:rPr>
-          <w:t>19</w:t>
+          <w:t>20</w:t>
         </w:r>
       </w:fldSimple>
       <w:r>
@@ -9995,7 +10112,7 @@
                     </pic:cNvPicPr>
                   </pic:nvPicPr>
                   <pic:blipFill rotWithShape="1">
-                    <a:blip r:embed="rId28">
+                    <a:blip r:embed="rId29">
                       <a:extLst>
                         <a:ext uri="{28A0092B-C50C-407E-A947-70E740481C1C}">
                           <a14:useLocalDpi xmlns:a14="http://schemas.microsoft.com/office/drawing/2010/main" val="0"/>
@@ -10043,7 +10160,7 @@
           <w:rPr>
             <w:noProof/>
           </w:rPr>
-          <w:t>20</w:t>
+          <w:t>21</w:t>
         </w:r>
       </w:fldSimple>
       <w:r>
@@ -10152,7 +10269,7 @@
                     <pic:cNvPicPr/>
                   </pic:nvPicPr>
                   <pic:blipFill>
-                    <a:blip r:embed="rId29"/>
+                    <a:blip r:embed="rId30"/>
                     <a:stretch>
                       <a:fillRect/>
                     </a:stretch>
@@ -10185,7 +10302,7 @@
           <w:rPr>
             <w:noProof/>
           </w:rPr>
-          <w:t>21</w:t>
+          <w:t>22</w:t>
         </w:r>
       </w:fldSimple>
       <w:r>
@@ -10284,7 +10401,7 @@
                     <pic:cNvPicPr/>
                   </pic:nvPicPr>
                   <pic:blipFill>
-                    <a:blip r:embed="rId30"/>
+                    <a:blip r:embed="rId31"/>
                     <a:stretch>
                       <a:fillRect/>
                     </a:stretch>
@@ -10323,7 +10440,7 @@
           <w:rPr>
             <w:noProof/>
           </w:rPr>
-          <w:t>22</w:t>
+          <w:t>23</w:t>
         </w:r>
       </w:fldSimple>
       <w:r>
@@ -10368,7 +10485,7 @@
                     <pic:cNvPicPr/>
                   </pic:nvPicPr>
                   <pic:blipFill>
-                    <a:blip r:embed="rId31"/>
+                    <a:blip r:embed="rId32"/>
                     <a:stretch>
                       <a:fillRect/>
                     </a:stretch>
@@ -10401,7 +10518,7 @@
           <w:rPr>
             <w:noProof/>
           </w:rPr>
-          <w:t>23</w:t>
+          <w:t>24</w:t>
         </w:r>
       </w:fldSimple>
       <w:r>
@@ -10453,7 +10570,7 @@
                     <pic:cNvPicPr/>
                   </pic:nvPicPr>
                   <pic:blipFill>
-                    <a:blip r:embed="rId32"/>
+                    <a:blip r:embed="rId33"/>
                     <a:stretch>
                       <a:fillRect/>
                     </a:stretch>
@@ -10486,7 +10603,7 @@
           <w:rPr>
             <w:noProof/>
           </w:rPr>
-          <w:t>24</w:t>
+          <w:t>25</w:t>
         </w:r>
       </w:fldSimple>
       <w:r>
@@ -10534,7 +10651,7 @@
       <w:r>
         <w:t xml:space="preserve">- Email : </w:t>
       </w:r>
-      <w:hyperlink r:id="rId33" w:history="1">
+      <w:hyperlink r:id="rId34" w:history="1">
         <w:r>
           <w:rPr>
             <w:rStyle w:val="Hyperlink"/>
@@ -10724,7 +10841,7 @@
                     <pic:cNvPicPr/>
                   </pic:nvPicPr>
                   <pic:blipFill>
-                    <a:blip r:embed="rId34"/>
+                    <a:blip r:embed="rId35"/>
                     <a:stretch>
                       <a:fillRect/>
                     </a:stretch>
@@ -10757,7 +10874,7 @@
           <w:rPr>
             <w:noProof/>
           </w:rPr>
-          <w:t>25</w:t>
+          <w:t>26</w:t>
         </w:r>
       </w:fldSimple>
       <w:r>
@@ -10801,7 +10918,7 @@
                     <pic:cNvPicPr/>
                   </pic:nvPicPr>
                   <pic:blipFill>
-                    <a:blip r:embed="rId35"/>
+                    <a:blip r:embed="rId36"/>
                     <a:stretch>
                       <a:fillRect/>
                     </a:stretch>
@@ -10834,7 +10951,7 @@
           <w:rPr>
             <w:noProof/>
           </w:rPr>
-          <w:t>26</w:t>
+          <w:t>27</w:t>
         </w:r>
       </w:fldSimple>
       <w:r>
@@ -11004,7 +11121,7 @@
                     <pic:cNvPicPr/>
                   </pic:nvPicPr>
                   <pic:blipFill>
-                    <a:blip r:embed="rId36"/>
+                    <a:blip r:embed="rId37"/>
                     <a:stretch>
                       <a:fillRect/>
                     </a:stretch>
@@ -11037,7 +11154,7 @@
           <w:rPr>
             <w:noProof/>
           </w:rPr>
-          <w:t>27</w:t>
+          <w:t>28</w:t>
         </w:r>
       </w:fldSimple>
       <w:r>
@@ -11124,7 +11241,7 @@
                     </pic:cNvPicPr>
                   </pic:nvPicPr>
                   <pic:blipFill>
-                    <a:blip r:embed="rId37">
+                    <a:blip r:embed="rId38">
                       <a:extLst>
                         <a:ext uri="{28A0092B-C50C-407E-A947-70E740481C1C}">
                           <a14:useLocalDpi xmlns:a14="http://schemas.microsoft.com/office/drawing/2010/main" val="0"/>
@@ -11165,7 +11282,7 @@
           <w:rPr>
             <w:noProof/>
           </w:rPr>
-          <w:t>28</w:t>
+          <w:t>29</w:t>
         </w:r>
       </w:fldSimple>
       <w:r>
@@ -11202,7 +11319,7 @@
                     </pic:cNvPicPr>
                   </pic:nvPicPr>
                   <pic:blipFill>
-                    <a:blip r:embed="rId38">
+                    <a:blip r:embed="rId39">
                       <a:extLst>
                         <a:ext uri="{28A0092B-C50C-407E-A947-70E740481C1C}">
                           <a14:useLocalDpi xmlns:a14="http://schemas.microsoft.com/office/drawing/2010/main" val="0"/>
@@ -11243,7 +11360,7 @@
           <w:rPr>
             <w:noProof/>
           </w:rPr>
-          <w:t>29</w:t>
+          <w:t>30</w:t>
         </w:r>
       </w:fldSimple>
       <w:r>
@@ -11279,7 +11396,7 @@
                     </pic:cNvPicPr>
                   </pic:nvPicPr>
                   <pic:blipFill>
-                    <a:blip r:embed="rId39">
+                    <a:blip r:embed="rId40">
                       <a:extLst>
                         <a:ext uri="{28A0092B-C50C-407E-A947-70E740481C1C}">
                           <a14:useLocalDpi xmlns:a14="http://schemas.microsoft.com/office/drawing/2010/main" val="0"/>
@@ -11320,7 +11437,7 @@
           <w:rPr>
             <w:noProof/>
           </w:rPr>
-          <w:t>30</w:t>
+          <w:t>31</w:t>
         </w:r>
       </w:fldSimple>
       <w:r>
@@ -11376,7 +11493,7 @@
                     </pic:cNvPicPr>
                   </pic:nvPicPr>
                   <pic:blipFill>
-                    <a:blip r:embed="rId40">
+                    <a:blip r:embed="rId41">
                       <a:extLst>
                         <a:ext uri="{28A0092B-C50C-407E-A947-70E740481C1C}">
                           <a14:useLocalDpi xmlns:a14="http://schemas.microsoft.com/office/drawing/2010/main" val="0"/>
@@ -11417,7 +11534,7 @@
           <w:rPr>
             <w:noProof/>
           </w:rPr>
-          <w:t>31</w:t>
+          <w:t>32</w:t>
         </w:r>
       </w:fldSimple>
       <w:r>
@@ -11566,7 +11683,7 @@
                     <pic:cNvPicPr/>
                   </pic:nvPicPr>
                   <pic:blipFill>
-                    <a:blip r:embed="rId41"/>
+                    <a:blip r:embed="rId42"/>
                     <a:stretch>
                       <a:fillRect/>
                     </a:stretch>
@@ -11599,7 +11716,7 @@
           <w:rPr>
             <w:noProof/>
           </w:rPr>
-          <w:t>32</w:t>
+          <w:t>33</w:t>
         </w:r>
       </w:fldSimple>
       <w:r>
@@ -12019,7 +12136,7 @@
                     </pic:cNvPicPr>
                   </pic:nvPicPr>
                   <pic:blipFill>
-                    <a:blip r:embed="rId42">
+                    <a:blip r:embed="rId43">
                       <a:extLst>
                         <a:ext uri="{28A0092B-C50C-407E-A947-70E740481C1C}">
                           <a14:useLocalDpi xmlns:a14="http://schemas.microsoft.com/office/drawing/2010/main" val="0"/>
@@ -12063,7 +12180,7 @@
           <w:rPr>
             <w:noProof/>
           </w:rPr>
-          <w:t>33</w:t>
+          <w:t>34</w:t>
         </w:r>
       </w:fldSimple>
       <w:r>
@@ -12237,7 +12354,7 @@
                     </pic:cNvPicPr>
                   </pic:nvPicPr>
                   <pic:blipFill>
-                    <a:blip r:embed="rId43">
+                    <a:blip r:embed="rId44">
                       <a:extLst>
                         <a:ext uri="{28A0092B-C50C-407E-A947-70E740481C1C}">
                           <a14:useLocalDpi xmlns:a14="http://schemas.microsoft.com/office/drawing/2010/main" val="0"/>
@@ -12282,7 +12399,7 @@
           <w:rPr>
             <w:noProof/>
           </w:rPr>
-          <w:t>34</w:t>
+          <w:t>35</w:t>
         </w:r>
       </w:fldSimple>
       <w:r>
@@ -12451,7 +12568,7 @@
                     <pic:cNvPicPr/>
                   </pic:nvPicPr>
                   <pic:blipFill>
-                    <a:blip r:embed="rId44"/>
+                    <a:blip r:embed="rId45"/>
                     <a:stretch>
                       <a:fillRect/>
                     </a:stretch>
@@ -12485,7 +12602,7 @@
           <w:rPr>
             <w:noProof/>
           </w:rPr>
-          <w:t>35</w:t>
+          <w:t>36</w:t>
         </w:r>
       </w:fldSimple>
       <w:r>
@@ -12627,7 +12744,7 @@
                     <pic:cNvPicPr/>
                   </pic:nvPicPr>
                   <pic:blipFill>
-                    <a:blip r:embed="rId45"/>
+                    <a:blip r:embed="rId46"/>
                     <a:stretch>
                       <a:fillRect/>
                     </a:stretch>
@@ -12660,7 +12777,7 @@
           <w:rPr>
             <w:noProof/>
           </w:rPr>
-          <w:t>36</w:t>
+          <w:t>37</w:t>
         </w:r>
       </w:fldSimple>
       <w:r>
@@ -12693,7 +12810,7 @@
                     </pic:cNvPicPr>
                   </pic:nvPicPr>
                   <pic:blipFill>
-                    <a:blip r:embed="rId46">
+                    <a:blip r:embed="rId47">
                       <a:extLst>
                         <a:ext uri="{28A0092B-C50C-407E-A947-70E740481C1C}">
                           <a14:useLocalDpi xmlns:a14="http://schemas.microsoft.com/office/drawing/2010/main" val="0"/>
@@ -12734,7 +12851,7 @@
           <w:rPr>
             <w:noProof/>
           </w:rPr>
-          <w:t>37</w:t>
+          <w:t>38</w:t>
         </w:r>
       </w:fldSimple>
       <w:r>
@@ -12892,7 +13009,7 @@
                     </pic:cNvPicPr>
                   </pic:nvPicPr>
                   <pic:blipFill>
-                    <a:blip r:embed="rId47">
+                    <a:blip r:embed="rId48">
                       <a:extLst>
                         <a:ext uri="{28A0092B-C50C-407E-A947-70E740481C1C}">
                           <a14:useLocalDpi xmlns:a14="http://schemas.microsoft.com/office/drawing/2010/main" val="0"/>
@@ -12934,7 +13051,7 @@
           <w:rPr>
             <w:noProof/>
           </w:rPr>
-          <w:t>38</w:t>
+          <w:t>39</w:t>
         </w:r>
       </w:fldSimple>
       <w:r>
@@ -13042,7 +13159,7 @@
                     <pic:cNvPicPr/>
                   </pic:nvPicPr>
                   <pic:blipFill>
-                    <a:blip r:embed="rId48"/>
+                    <a:blip r:embed="rId49"/>
                     <a:stretch>
                       <a:fillRect/>
                     </a:stretch>
@@ -13076,7 +13193,7 @@
           <w:rPr>
             <w:noProof/>
           </w:rPr>
-          <w:t>39</w:t>
+          <w:t>40</w:t>
         </w:r>
       </w:fldSimple>
       <w:r>
@@ -13257,7 +13374,7 @@
                     </pic:cNvPicPr>
                   </pic:nvPicPr>
                   <pic:blipFill>
-                    <a:blip r:embed="rId49">
+                    <a:blip r:embed="rId50">
                       <a:extLst>
                         <a:ext uri="{28A0092B-C50C-407E-A947-70E740481C1C}">
                           <a14:useLocalDpi xmlns:a14="http://schemas.microsoft.com/office/drawing/2010/main" val="0"/>
@@ -13301,7 +13418,7 @@
           <w:rPr>
             <w:noProof/>
           </w:rPr>
-          <w:t>40</w:t>
+          <w:t>41</w:t>
         </w:r>
       </w:fldSimple>
       <w:r>
@@ -13529,7 +13646,7 @@
                     <pic:cNvPicPr/>
                   </pic:nvPicPr>
                   <pic:blipFill>
-                    <a:blip r:embed="rId50"/>
+                    <a:blip r:embed="rId51"/>
                     <a:stretch>
                       <a:fillRect/>
                     </a:stretch>
@@ -13562,7 +13679,7 @@
           <w:rPr>
             <w:noProof/>
           </w:rPr>
-          <w:t>41</w:t>
+          <w:t>42</w:t>
         </w:r>
       </w:fldSimple>
       <w:r>
@@ -13644,7 +13761,7 @@
                     <pic:cNvPicPr/>
                   </pic:nvPicPr>
                   <pic:blipFill>
-                    <a:blip r:embed="rId51"/>
+                    <a:blip r:embed="rId52"/>
                     <a:stretch>
                       <a:fillRect/>
                     </a:stretch>
@@ -13678,7 +13795,7 @@
           <w:rPr>
             <w:noProof/>
           </w:rPr>
-          <w:t>42</w:t>
+          <w:t>43</w:t>
         </w:r>
       </w:fldSimple>
       <w:r>
@@ -13725,7 +13842,7 @@
                     </pic:cNvPicPr>
                   </pic:nvPicPr>
                   <pic:blipFill>
-                    <a:blip r:embed="rId52">
+                    <a:blip r:embed="rId53">
                       <a:extLst>
                         <a:ext uri="{28A0092B-C50C-407E-A947-70E740481C1C}">
                           <a14:useLocalDpi xmlns:a14="http://schemas.microsoft.com/office/drawing/2010/main" val="0"/>
@@ -13766,7 +13883,7 @@
           <w:rPr>
             <w:noProof/>
           </w:rPr>
-          <w:t>43</w:t>
+          <w:t>44</w:t>
         </w:r>
       </w:fldSimple>
       <w:r>
@@ -13924,7 +14041,7 @@
                     <pic:cNvPicPr/>
                   </pic:nvPicPr>
                   <pic:blipFill>
-                    <a:blip r:embed="rId53"/>
+                    <a:blip r:embed="rId54"/>
                     <a:stretch>
                       <a:fillRect/>
                     </a:stretch>
@@ -13958,7 +14075,7 @@
           <w:rPr>
             <w:noProof/>
           </w:rPr>
-          <w:t>44</w:t>
+          <w:t>45</w:t>
         </w:r>
       </w:fldSimple>
       <w:r>
@@ -14154,7 +14271,7 @@
                     <pic:cNvPicPr/>
                   </pic:nvPicPr>
                   <pic:blipFill>
-                    <a:blip r:embed="rId54"/>
+                    <a:blip r:embed="rId55"/>
                     <a:stretch>
                       <a:fillRect/>
                     </a:stretch>
@@ -14187,7 +14304,7 @@
           <w:rPr>
             <w:noProof/>
           </w:rPr>
-          <w:t>45</w:t>
+          <w:t>46</w:t>
         </w:r>
       </w:fldSimple>
       <w:r>
@@ -14283,7 +14400,7 @@
                     <pic:cNvPicPr/>
                   </pic:nvPicPr>
                   <pic:blipFill>
-                    <a:blip r:embed="rId55"/>
+                    <a:blip r:embed="rId56"/>
                     <a:stretch>
                       <a:fillRect/>
                     </a:stretch>
@@ -14317,7 +14434,7 @@
           <w:rPr>
             <w:noProof/>
           </w:rPr>
-          <w:t>46</w:t>
+          <w:t>47</w:t>
         </w:r>
       </w:fldSimple>
       <w:r>
@@ -14419,7 +14536,7 @@
                     <pic:cNvPicPr/>
                   </pic:nvPicPr>
                   <pic:blipFill>
-                    <a:blip r:embed="rId56"/>
+                    <a:blip r:embed="rId57"/>
                     <a:stretch>
                       <a:fillRect/>
                     </a:stretch>
@@ -14455,7 +14572,7 @@
           <w:rPr>
             <w:noProof/>
           </w:rPr>
-          <w:t>47</w:t>
+          <w:t>48</w:t>
         </w:r>
       </w:fldSimple>
       <w:r>
@@ -14527,7 +14644,7 @@
                     <pic:cNvPicPr/>
                   </pic:nvPicPr>
                   <pic:blipFill>
-                    <a:blip r:embed="rId57"/>
+                    <a:blip r:embed="rId58"/>
                     <a:stretch>
                       <a:fillRect/>
                     </a:stretch>
@@ -14560,7 +14677,7 @@
           <w:rPr>
             <w:noProof/>
           </w:rPr>
-          <w:t>48</w:t>
+          <w:t>49</w:t>
         </w:r>
       </w:fldSimple>
       <w:r>
@@ -14622,7 +14739,7 @@
                     <pic:cNvPicPr/>
                   </pic:nvPicPr>
                   <pic:blipFill>
-                    <a:blip r:embed="rId58"/>
+                    <a:blip r:embed="rId59"/>
                     <a:stretch>
                       <a:fillRect/>
                     </a:stretch>
@@ -14655,7 +14772,7 @@
           <w:rPr>
             <w:noProof/>
           </w:rPr>
-          <w:t>49</w:t>
+          <w:t>50</w:t>
         </w:r>
       </w:fldSimple>
       <w:r>
@@ -14742,7 +14859,7 @@
                     </pic:cNvPicPr>
                   </pic:nvPicPr>
                   <pic:blipFill>
-                    <a:blip r:embed="rId59">
+                    <a:blip r:embed="rId60">
                       <a:extLst>
                         <a:ext uri="{28A0092B-C50C-407E-A947-70E740481C1C}">
                           <a14:useLocalDpi xmlns:a14="http://schemas.microsoft.com/office/drawing/2010/main" val="0"/>
@@ -14786,7 +14903,7 @@
           <w:rPr>
             <w:noProof/>
           </w:rPr>
-          <w:t>50</w:t>
+          <w:t>51</w:t>
         </w:r>
       </w:fldSimple>
       <w:r>
@@ -14836,7 +14953,7 @@
                     <pic:cNvPicPr/>
                   </pic:nvPicPr>
                   <pic:blipFill>
-                    <a:blip r:embed="rId60"/>
+                    <a:blip r:embed="rId61"/>
                     <a:stretch>
                       <a:fillRect/>
                     </a:stretch>
@@ -14869,7 +14986,7 @@
           <w:rPr>
             <w:noProof/>
           </w:rPr>
-          <w:t>51</w:t>
+          <w:t>52</w:t>
         </w:r>
       </w:fldSimple>
       <w:r>
@@ -14937,7 +15054,7 @@
                     </pic:cNvPicPr>
                   </pic:nvPicPr>
                   <pic:blipFill>
-                    <a:blip r:embed="rId61">
+                    <a:blip r:embed="rId62">
                       <a:extLst>
                         <a:ext uri="{28A0092B-C50C-407E-A947-70E740481C1C}">
                           <a14:useLocalDpi xmlns:a14="http://schemas.microsoft.com/office/drawing/2010/main" val="0"/>
@@ -14981,7 +15098,7 @@
           <w:rPr>
             <w:noProof/>
           </w:rPr>
-          <w:t>52</w:t>
+          <w:t>53</w:t>
         </w:r>
       </w:fldSimple>
       <w:r>
@@ -15176,7 +15293,7 @@
                     <pic:cNvPicPr/>
                   </pic:nvPicPr>
                   <pic:blipFill>
-                    <a:blip r:embed="rId62"/>
+                    <a:blip r:embed="rId63"/>
                     <a:stretch>
                       <a:fillRect/>
                     </a:stretch>
@@ -15212,7 +15329,7 @@
           <w:rPr>
             <w:noProof/>
           </w:rPr>
-          <w:t>53</w:t>
+          <w:t>54</w:t>
         </w:r>
       </w:fldSimple>
       <w:r>
@@ -15297,7 +15414,7 @@
                     </pic:cNvPicPr>
                   </pic:nvPicPr>
                   <pic:blipFill>
-                    <a:blip r:embed="rId63">
+                    <a:blip r:embed="rId64">
                       <a:extLst>
                         <a:ext uri="{28A0092B-C50C-407E-A947-70E740481C1C}">
                           <a14:useLocalDpi xmlns:a14="http://schemas.microsoft.com/office/drawing/2010/main" val="0"/>
@@ -15338,7 +15455,7 @@
           <w:rPr>
             <w:noProof/>
           </w:rPr>
-          <w:t>54</w:t>
+          <w:t>55</w:t>
         </w:r>
       </w:fldSimple>
       <w:r>
@@ -15393,7 +15510,7 @@
                     </pic:cNvPicPr>
                   </pic:nvPicPr>
                   <pic:blipFill rotWithShape="1">
-                    <a:blip r:embed="rId64">
+                    <a:blip r:embed="rId65">
                       <a:extLst>
                         <a:ext uri="{28A0092B-C50C-407E-A947-70E740481C1C}">
                           <a14:useLocalDpi xmlns:a14="http://schemas.microsoft.com/office/drawing/2010/main" val="0"/>
@@ -15440,7 +15557,7 @@
           <w:rPr>
             <w:noProof/>
           </w:rPr>
-          <w:t>55</w:t>
+          <w:t>56</w:t>
         </w:r>
       </w:fldSimple>
       <w:r>
@@ -15495,7 +15612,7 @@
                     </pic:cNvPicPr>
                   </pic:nvPicPr>
                   <pic:blipFill>
-                    <a:blip r:embed="rId65">
+                    <a:blip r:embed="rId66">
                       <a:extLst>
                         <a:ext uri="{28A0092B-C50C-407E-A947-70E740481C1C}">
                           <a14:useLocalDpi xmlns:a14="http://schemas.microsoft.com/office/drawing/2010/main" val="0"/>
@@ -15536,7 +15653,7 @@
           <w:rPr>
             <w:noProof/>
           </w:rPr>
-          <w:t>56</w:t>
+          <w:t>57</w:t>
         </w:r>
       </w:fldSimple>
       <w:r>
@@ -15600,7 +15717,7 @@
                     <pic:cNvPicPr/>
                   </pic:nvPicPr>
                   <pic:blipFill>
-                    <a:blip r:embed="rId66"/>
+                    <a:blip r:embed="rId67"/>
                     <a:stretch>
                       <a:fillRect/>
                     </a:stretch>
@@ -15633,7 +15750,7 @@
           <w:rPr>
             <w:noProof/>
           </w:rPr>
-          <w:t>57</w:t>
+          <w:t>58</w:t>
         </w:r>
       </w:fldSimple>
       <w:r>
@@ -17121,7 +17238,7 @@
       <w:pPr>
         <w:jc w:val="both"/>
       </w:pPr>
-      <w:hyperlink r:id="rId67" w:anchor="topicOverview" w:history="1">
+      <w:hyperlink r:id="rId68" w:anchor="topicOverview" w:history="1">
         <w:r>
           <w:rPr>
             <w:rStyle w:val="Hyperlink"/>
@@ -17138,6 +17255,9 @@
     <w:p>
       <w:pPr>
         <w:jc w:val="both"/>
+        <w:rPr>
+          <w:lang w:val="en-US"/>
+        </w:rPr>
       </w:pPr>
       <w:r>
         <w:t>Collectif. « Industrie du jeu - Analyse de la taille et des parts – Tendances et prévisions de croissance (2023 - 2028)</w:t>
@@ -17149,6 +17269,9 @@
         <w:t xml:space="preserve">. </w:t>
       </w:r>
       <w:r>
+        <w:rPr>
+          <w:lang w:val="en-US"/>
+        </w:rPr>
         <w:t>2018. Mordor Intelligence.</w:t>
       </w:r>
     </w:p>
@@ -17157,12 +17280,14 @@
         <w:jc w:val="both"/>
         <w:rPr>
           <w:rStyle w:val="Hyperlink"/>
-        </w:rPr>
-      </w:pPr>
-      <w:hyperlink r:id="rId68" w:history="1">
+          <w:lang w:val="en-US"/>
+        </w:rPr>
+      </w:pPr>
+      <w:hyperlink r:id="rId69" w:history="1">
         <w:r>
           <w:rPr>
             <w:rStyle w:val="Hyperlink"/>
+            <w:lang w:val="en-US"/>
           </w:rPr>
           <w:t>https://www.mordorintelligence.com/fr/industry-reports/global-gaming-market</w:t>
         </w:r>
@@ -17173,6 +17298,7 @@
         <w:jc w:val="both"/>
         <w:rPr>
           <w:rStyle w:val="Hyperlink"/>
+          <w:lang w:val="en-US"/>
         </w:rPr>
       </w:pPr>
     </w:p>
@@ -17188,7 +17314,7 @@
       <w:pPr>
         <w:jc w:val="both"/>
       </w:pPr>
-      <w:hyperlink r:id="rId69" w:history="1">
+      <w:hyperlink r:id="rId70" w:history="1">
         <w:r>
           <w:rPr>
             <w:rStyle w:val="Hyperlink"/>
@@ -17259,7 +17385,7 @@
       <w:pPr>
         <w:jc w:val="both"/>
       </w:pPr>
-      <w:hyperlink r:id="rId70" w:anchor=":~:text=Figma%20est%20un%20outil%20de,de%20ses%20fonctionnalit%C3%A9s%20est%20payant" w:history="1">
+      <w:hyperlink r:id="rId71" w:anchor=":~:text=Figma%20est%20un%20outil%20de,de%20ses%20fonctionnalit%C3%A9s%20est%20payant" w:history="1">
         <w:r>
           <w:rPr>
             <w:rStyle w:val="Hyperlink"/>
@@ -17291,7 +17417,7 @@
       <w:pPr>
         <w:jc w:val="both"/>
       </w:pPr>
-      <w:hyperlink r:id="rId71" w:history="1">
+      <w:hyperlink r:id="rId72" w:history="1">
         <w:r>
           <w:rPr>
             <w:rStyle w:val="Hyperlink"/>
@@ -17326,7 +17452,7 @@
       <w:pPr>
         <w:jc w:val="both"/>
       </w:pPr>
-      <w:hyperlink r:id="rId72" w:history="1">
+      <w:hyperlink r:id="rId73" w:history="1">
         <w:r>
           <w:rPr>
             <w:rStyle w:val="Hyperlink"/>
@@ -17370,7 +17496,7 @@
       <w:pPr>
         <w:jc w:val="both"/>
       </w:pPr>
-      <w:hyperlink r:id="rId73" w:history="1">
+      <w:hyperlink r:id="rId74" w:history="1">
         <w:r>
           <w:rPr>
             <w:rStyle w:val="Hyperlink"/>
@@ -17411,7 +17537,7 @@
       <w:pPr>
         <w:jc w:val="both"/>
       </w:pPr>
-      <w:hyperlink r:id="rId74" w:history="1">
+      <w:hyperlink r:id="rId75" w:history="1">
         <w:r>
           <w:rPr>
             <w:rStyle w:val="Hyperlink"/>
@@ -17441,7 +17567,7 @@
           <w:rStyle w:val="Hyperlink"/>
         </w:rPr>
       </w:pPr>
-      <w:hyperlink r:id="rId75" w:anchor="introduction_%C3%A0_express" w:history="1">
+      <w:hyperlink r:id="rId76" w:anchor="introduction_%C3%A0_express" w:history="1">
         <w:r>
           <w:rPr>
             <w:rStyle w:val="Hyperlink"/>
@@ -17499,7 +17625,7 @@
           <w:szCs w:val="22"/>
         </w:rPr>
       </w:pPr>
-      <w:hyperlink r:id="rId76" w:history="1">
+      <w:hyperlink r:id="rId77" w:history="1">
         <w:r>
           <w:rPr>
             <w:rStyle w:val="Hyperlink"/>
@@ -17589,7 +17715,7 @@
                     </pic:cNvPicPr>
                   </pic:nvPicPr>
                   <pic:blipFill rotWithShape="1">
-                    <a:blip r:embed="rId77">
+                    <a:blip r:embed="rId78">
                       <a:extLst>
                         <a:ext uri="{28A0092B-C50C-407E-A947-70E740481C1C}">
                           <a14:useLocalDpi xmlns:a14="http://schemas.microsoft.com/office/drawing/2010/main" val="0"/>
@@ -17636,7 +17762,7 @@
           <w:rPr>
             <w:noProof/>
           </w:rPr>
-          <w:t>58</w:t>
+          <w:t>59</w:t>
         </w:r>
       </w:fldSimple>
       <w:r>
@@ -17674,7 +17800,7 @@
                     <pic:cNvPicPr/>
                   </pic:nvPicPr>
                   <pic:blipFill>
-                    <a:blip r:embed="rId78"/>
+                    <a:blip r:embed="rId79"/>
                     <a:stretch>
                       <a:fillRect/>
                     </a:stretch>
@@ -17707,7 +17833,7 @@
           <w:rPr>
             <w:noProof/>
           </w:rPr>
-          <w:t>59</w:t>
+          <w:t>60</w:t>
         </w:r>
       </w:fldSimple>
       <w:r>
@@ -17823,7 +17949,7 @@
       <w:bookmarkEnd w:id="52"/>
     </w:p>
     <w:sectPr>
-      <w:footerReference w:type="default" r:id="rId79"/>
+      <w:footerReference w:type="default" r:id="rId80"/>
       <w:pgSz w:w="11906" w:h="16838"/>
       <w:pgMar w:top="1417" w:right="1417" w:bottom="1417" w:left="1417" w:header="720" w:footer="720" w:gutter="0"/>
       <w:cols w:space="720"/>

</xml_diff>